<commit_message>
- napisao sam uvod i strukturu dokumentacije, pa pogledajte što svatko treba napravit... svatko bi trebao za svoju mrežu kratko upisat karakteristike mreže, apije i dokumentaciju, programsko rješenje, use caseove i sekvencijski dijagram
</commit_message>
<xml_diff>
--- a/Dokumentacija.docx
+++ b/Dokumentacija.docx
@@ -632,7 +632,7 @@
           <w:sz w:val="32"/>
           <w:szCs w:val="32"/>
         </w:rPr>
-        <w:t xml:space="preserve">1. </w:t>
+        <w:t>1</w:t>
       </w:r>
       <w:r>
         <w:rPr>
@@ -642,6 +642,16 @@
           <w:sz w:val="32"/>
           <w:szCs w:val="32"/>
         </w:rPr>
+        <w:t xml:space="preserve">. </w:t>
+      </w:r>
+      <w:r>
+        <w:rPr>
+          <w:rFonts w:asciiTheme="minorHAnsi" w:hAnsiTheme="minorHAnsi" w:cstheme="minorHAnsi"/>
+          <w:b/>
+          <w:color w:val="76923C" w:themeColor="accent3" w:themeShade="BF"/>
+          <w:sz w:val="32"/>
+          <w:szCs w:val="32"/>
+        </w:rPr>
         <w:t>Uvod</w:t>
       </w:r>
     </w:p>
@@ -662,19 +672,1450 @@
     <w:p>
       <w:pPr>
         <w:pStyle w:val="Mjestoidatum"/>
+        <w:spacing w:before="0" w:after="200" w:line="276" w:lineRule="auto"/>
+        <w:jc w:val="both"/>
+        <w:rPr>
+          <w:rFonts w:asciiTheme="minorHAnsi" w:hAnsiTheme="minorHAnsi" w:cstheme="minorHAnsi"/>
+          <w:sz w:val="22"/>
+          <w:szCs w:val="22"/>
+        </w:rPr>
+      </w:pPr>
+      <w:r>
+        <w:rPr>
+          <w:rFonts w:asciiTheme="minorHAnsi" w:hAnsiTheme="minorHAnsi" w:cstheme="minorHAnsi"/>
+          <w:sz w:val="22"/>
+          <w:szCs w:val="22"/>
+        </w:rPr>
+        <w:t xml:space="preserve">U sklopu laboratorija profila </w:t>
+      </w:r>
+      <w:r>
+        <w:rPr>
+          <w:rFonts w:asciiTheme="minorHAnsi" w:hAnsiTheme="minorHAnsi" w:cstheme="minorHAnsi"/>
+          <w:i/>
+          <w:sz w:val="22"/>
+          <w:szCs w:val="22"/>
+        </w:rPr>
+        <w:t>Programsko inženjerstvo i informacijski sustavi</w:t>
+      </w:r>
+      <w:r>
+        <w:rPr>
+          <w:rFonts w:asciiTheme="minorHAnsi" w:hAnsiTheme="minorHAnsi" w:cstheme="minorHAnsi"/>
+          <w:sz w:val="22"/>
+          <w:szCs w:val="22"/>
+        </w:rPr>
+        <w:t xml:space="preserve"> praktično obrađujemo temu „Prisutnost na društvenim mrežama“. Glavni cilj ovog projekta je razviti web-aplikaciju koja će</w:t>
+      </w:r>
+      <w:r>
+        <w:rPr>
+          <w:rFonts w:asciiTheme="minorHAnsi" w:hAnsiTheme="minorHAnsi" w:cstheme="minorHAnsi"/>
+          <w:sz w:val="22"/>
+          <w:szCs w:val="22"/>
+        </w:rPr>
+        <w:t xml:space="preserve"> </w:t>
+      </w:r>
+      <w:r>
+        <w:rPr>
+          <w:rFonts w:asciiTheme="minorHAnsi" w:hAnsiTheme="minorHAnsi" w:cstheme="minorHAnsi"/>
+          <w:sz w:val="22"/>
+          <w:szCs w:val="22"/>
+        </w:rPr>
+        <w:t>provjeravati prisutnost korisnikovih prijatelja na različitim društvenim mrežama kao što su</w:t>
+      </w:r>
+      <w:r>
+        <w:rPr>
+          <w:rFonts w:asciiTheme="minorHAnsi" w:hAnsiTheme="minorHAnsi" w:cstheme="minorHAnsi"/>
+          <w:sz w:val="22"/>
+          <w:szCs w:val="22"/>
+        </w:rPr>
+        <w:t xml:space="preserve"> </w:t>
+      </w:r>
+      <w:proofErr w:type="spellStart"/>
+      <w:r>
+        <w:rPr>
+          <w:rFonts w:asciiTheme="minorHAnsi" w:hAnsiTheme="minorHAnsi" w:cstheme="minorHAnsi"/>
+          <w:sz w:val="22"/>
+          <w:szCs w:val="22"/>
+        </w:rPr>
+        <w:t>npr</w:t>
+      </w:r>
+      <w:proofErr w:type="spellEnd"/>
+      <w:r>
+        <w:rPr>
+          <w:rFonts w:asciiTheme="minorHAnsi" w:hAnsiTheme="minorHAnsi" w:cstheme="minorHAnsi"/>
+          <w:sz w:val="22"/>
+          <w:szCs w:val="22"/>
+        </w:rPr>
+        <w:t>.</w:t>
+      </w:r>
+      <w:r>
+        <w:rPr>
+          <w:rFonts w:asciiTheme="minorHAnsi" w:hAnsiTheme="minorHAnsi" w:cstheme="minorHAnsi"/>
+          <w:sz w:val="22"/>
+          <w:szCs w:val="22"/>
+        </w:rPr>
+        <w:t xml:space="preserve"> </w:t>
+      </w:r>
+      <w:proofErr w:type="spellStart"/>
+      <w:r>
+        <w:rPr>
+          <w:rFonts w:asciiTheme="minorHAnsi" w:hAnsiTheme="minorHAnsi" w:cstheme="minorHAnsi"/>
+          <w:sz w:val="22"/>
+          <w:szCs w:val="22"/>
+        </w:rPr>
+        <w:t>Facebook</w:t>
+      </w:r>
+      <w:proofErr w:type="spellEnd"/>
+      <w:r>
+        <w:rPr>
+          <w:rFonts w:asciiTheme="minorHAnsi" w:hAnsiTheme="minorHAnsi" w:cstheme="minorHAnsi"/>
+          <w:sz w:val="22"/>
+          <w:szCs w:val="22"/>
+        </w:rPr>
+        <w:t xml:space="preserve">, </w:t>
+      </w:r>
+      <w:proofErr w:type="spellStart"/>
+      <w:r>
+        <w:rPr>
+          <w:rFonts w:asciiTheme="minorHAnsi" w:hAnsiTheme="minorHAnsi" w:cstheme="minorHAnsi"/>
+          <w:sz w:val="22"/>
+          <w:szCs w:val="22"/>
+        </w:rPr>
+        <w:t>Go</w:t>
+      </w:r>
+      <w:r>
+        <w:rPr>
+          <w:rFonts w:asciiTheme="minorHAnsi" w:hAnsiTheme="minorHAnsi" w:cstheme="minorHAnsi"/>
+          <w:sz w:val="22"/>
+          <w:szCs w:val="22"/>
+        </w:rPr>
+        <w:t>ogle</w:t>
+      </w:r>
+      <w:proofErr w:type="spellEnd"/>
+      <w:r>
+        <w:rPr>
+          <w:rFonts w:asciiTheme="minorHAnsi" w:hAnsiTheme="minorHAnsi" w:cstheme="minorHAnsi"/>
+          <w:sz w:val="22"/>
+          <w:szCs w:val="22"/>
+        </w:rPr>
+        <w:t xml:space="preserve">+, </w:t>
+      </w:r>
+      <w:proofErr w:type="spellStart"/>
+      <w:r>
+        <w:rPr>
+          <w:rFonts w:asciiTheme="minorHAnsi" w:hAnsiTheme="minorHAnsi" w:cstheme="minorHAnsi"/>
+          <w:sz w:val="22"/>
+          <w:szCs w:val="22"/>
+        </w:rPr>
+        <w:t>Twitter</w:t>
+      </w:r>
+      <w:proofErr w:type="spellEnd"/>
+      <w:r>
+        <w:rPr>
+          <w:rFonts w:asciiTheme="minorHAnsi" w:hAnsiTheme="minorHAnsi" w:cstheme="minorHAnsi"/>
+          <w:sz w:val="22"/>
+          <w:szCs w:val="22"/>
+        </w:rPr>
+        <w:t xml:space="preserve">, </w:t>
+      </w:r>
+      <w:proofErr w:type="spellStart"/>
+      <w:r>
+        <w:rPr>
+          <w:rFonts w:asciiTheme="minorHAnsi" w:hAnsiTheme="minorHAnsi" w:cstheme="minorHAnsi"/>
+          <w:sz w:val="22"/>
+          <w:szCs w:val="22"/>
+        </w:rPr>
+        <w:t>LinkedIn</w:t>
+      </w:r>
+      <w:proofErr w:type="spellEnd"/>
+      <w:r>
+        <w:rPr>
+          <w:rFonts w:asciiTheme="minorHAnsi" w:hAnsiTheme="minorHAnsi" w:cstheme="minorHAnsi"/>
+          <w:sz w:val="22"/>
+          <w:szCs w:val="22"/>
+        </w:rPr>
+        <w:t xml:space="preserve"> ili </w:t>
+      </w:r>
+      <w:proofErr w:type="spellStart"/>
+      <w:r>
+        <w:rPr>
+          <w:rFonts w:asciiTheme="minorHAnsi" w:hAnsiTheme="minorHAnsi" w:cstheme="minorHAnsi"/>
+          <w:sz w:val="22"/>
+          <w:szCs w:val="22"/>
+        </w:rPr>
+        <w:t>Gowalla</w:t>
+      </w:r>
+      <w:proofErr w:type="spellEnd"/>
+      <w:r>
+        <w:rPr>
+          <w:rFonts w:asciiTheme="minorHAnsi" w:hAnsiTheme="minorHAnsi" w:cstheme="minorHAnsi"/>
+          <w:sz w:val="22"/>
+          <w:szCs w:val="22"/>
+        </w:rPr>
+        <w:t>.</w:t>
+      </w:r>
+      <w:r>
+        <w:rPr>
+          <w:rFonts w:asciiTheme="minorHAnsi" w:hAnsiTheme="minorHAnsi" w:cstheme="minorHAnsi"/>
+          <w:sz w:val="22"/>
+          <w:szCs w:val="22"/>
+        </w:rPr>
+        <w:t xml:space="preserve"> </w:t>
+      </w:r>
+      <w:r>
+        <w:rPr>
+          <w:rFonts w:asciiTheme="minorHAnsi" w:hAnsiTheme="minorHAnsi" w:cstheme="minorHAnsi"/>
+          <w:sz w:val="22"/>
+          <w:szCs w:val="22"/>
+        </w:rPr>
+        <w:t>Također, vrlo važno je da se mi, studenti koji se bavimo ovim projektom, upoznamo s osnovnim principima razvoja web-aplikacija, te problemima koji on donosi.</w:t>
+      </w:r>
+    </w:p>
+    <w:p>
+      <w:pPr>
+        <w:pStyle w:val="Mjestoidatum"/>
+        <w:spacing w:before="0" w:after="200" w:line="276" w:lineRule="auto"/>
+        <w:jc w:val="both"/>
+        <w:rPr>
+          <w:rFonts w:asciiTheme="minorHAnsi" w:hAnsiTheme="minorHAnsi" w:cstheme="minorHAnsi"/>
+          <w:sz w:val="22"/>
+          <w:szCs w:val="22"/>
+        </w:rPr>
+      </w:pPr>
+      <w:r>
+        <w:rPr>
+          <w:rFonts w:asciiTheme="minorHAnsi" w:hAnsiTheme="minorHAnsi" w:cstheme="minorHAnsi"/>
+          <w:sz w:val="22"/>
+          <w:szCs w:val="22"/>
+        </w:rPr>
+        <w:t xml:space="preserve">Ova tehnička dokumentacija donosi detaljan opis programskog rješenja koji je rezultat našeg rada na projektu. Budući da smo razvili </w:t>
+      </w:r>
+      <w:proofErr w:type="spellStart"/>
+      <w:r>
+        <w:rPr>
+          <w:rFonts w:asciiTheme="minorHAnsi" w:hAnsiTheme="minorHAnsi" w:cstheme="minorHAnsi"/>
+          <w:sz w:val="22"/>
+          <w:szCs w:val="22"/>
+        </w:rPr>
+        <w:t>Facebook</w:t>
+      </w:r>
+      <w:r>
+        <w:rPr>
+          <w:rFonts w:asciiTheme="minorHAnsi" w:hAnsiTheme="minorHAnsi" w:cstheme="minorHAnsi"/>
+          <w:sz w:val="22"/>
+          <w:szCs w:val="22"/>
+        </w:rPr>
+        <w:t>u</w:t>
+      </w:r>
+      <w:proofErr w:type="spellEnd"/>
+      <w:r>
+        <w:rPr>
+          <w:rFonts w:asciiTheme="minorHAnsi" w:hAnsiTheme="minorHAnsi" w:cstheme="minorHAnsi"/>
+          <w:sz w:val="22"/>
+          <w:szCs w:val="22"/>
+        </w:rPr>
+        <w:t xml:space="preserve"> web-aplikaciju koja koristi usluge nekoliko različitih društvenih mreža, u nastavku donosimo opis implementacije i odgovarajuće UML dijagrame </w:t>
+      </w:r>
+      <w:r>
+        <w:rPr>
+          <w:rFonts w:asciiTheme="minorHAnsi" w:hAnsiTheme="minorHAnsi" w:cstheme="minorHAnsi"/>
+          <w:sz w:val="22"/>
+          <w:szCs w:val="22"/>
+        </w:rPr>
+        <w:t xml:space="preserve">podijeljene </w:t>
+      </w:r>
+      <w:r>
+        <w:rPr>
+          <w:rFonts w:asciiTheme="minorHAnsi" w:hAnsiTheme="minorHAnsi" w:cstheme="minorHAnsi"/>
+          <w:sz w:val="22"/>
+          <w:szCs w:val="22"/>
+        </w:rPr>
+        <w:t>po društvenim mrežama koje smo uključili u aplikaciju.</w:t>
+      </w:r>
+    </w:p>
+    <w:p>
+      <w:pPr>
+        <w:pStyle w:val="Mjestoidatum"/>
+        <w:spacing w:before="0" w:after="200" w:line="276" w:lineRule="auto"/>
+        <w:jc w:val="both"/>
+        <w:rPr>
+          <w:rFonts w:asciiTheme="minorHAnsi" w:hAnsiTheme="minorHAnsi" w:cstheme="minorHAnsi"/>
+          <w:sz w:val="22"/>
+          <w:szCs w:val="22"/>
+        </w:rPr>
+      </w:pPr>
+      <w:proofErr w:type="spellStart"/>
+      <w:r>
+        <w:rPr>
+          <w:rFonts w:asciiTheme="minorHAnsi" w:hAnsiTheme="minorHAnsi" w:cstheme="minorHAnsi"/>
+          <w:sz w:val="22"/>
+          <w:szCs w:val="22"/>
+        </w:rPr>
+        <w:t>Facebook</w:t>
+      </w:r>
+      <w:r>
+        <w:rPr>
+          <w:rFonts w:asciiTheme="minorHAnsi" w:hAnsiTheme="minorHAnsi" w:cstheme="minorHAnsi"/>
+          <w:sz w:val="22"/>
+          <w:szCs w:val="22"/>
+        </w:rPr>
+        <w:t>ova</w:t>
+      </w:r>
+      <w:proofErr w:type="spellEnd"/>
+      <w:r>
+        <w:rPr>
+          <w:rFonts w:asciiTheme="minorHAnsi" w:hAnsiTheme="minorHAnsi" w:cstheme="minorHAnsi"/>
+          <w:sz w:val="22"/>
+          <w:szCs w:val="22"/>
+        </w:rPr>
+        <w:t xml:space="preserve"> aplikacija koja je rezultat našeg rada omogućava korisniku jednostavan uvid u prisutnost i statuse njegovih prijatelja na drugim društvenim mrežama. Svaki student koji je bio član našeg razvojnog tima bavio se jednom društvenom mrežom. Za svaku pojedinu društvenu mrežu bilo je potrebno detaljno proučiti njene karakteristike, dostupna sučelja za programiranje aplikacija, </w:t>
+      </w:r>
+      <w:proofErr w:type="spellStart"/>
+      <w:r>
+        <w:rPr>
+          <w:rFonts w:asciiTheme="minorHAnsi" w:hAnsiTheme="minorHAnsi" w:cstheme="minorHAnsi"/>
+          <w:sz w:val="22"/>
+          <w:szCs w:val="22"/>
+        </w:rPr>
+        <w:t>tj</w:t>
+      </w:r>
+      <w:proofErr w:type="spellEnd"/>
+      <w:r>
+        <w:rPr>
+          <w:rFonts w:asciiTheme="minorHAnsi" w:hAnsiTheme="minorHAnsi" w:cstheme="minorHAnsi"/>
+          <w:sz w:val="22"/>
+          <w:szCs w:val="22"/>
+        </w:rPr>
+        <w:t>. API-je (</w:t>
+      </w:r>
+      <w:proofErr w:type="spellStart"/>
+      <w:r>
+        <w:rPr>
+          <w:rFonts w:asciiTheme="minorHAnsi" w:hAnsiTheme="minorHAnsi" w:cstheme="minorHAnsi"/>
+          <w:sz w:val="22"/>
+          <w:szCs w:val="22"/>
+        </w:rPr>
+        <w:t>eng</w:t>
+      </w:r>
+      <w:proofErr w:type="spellEnd"/>
+      <w:r>
+        <w:rPr>
+          <w:rFonts w:asciiTheme="minorHAnsi" w:hAnsiTheme="minorHAnsi" w:cstheme="minorHAnsi"/>
+          <w:sz w:val="22"/>
+          <w:szCs w:val="22"/>
+        </w:rPr>
+        <w:t xml:space="preserve">. </w:t>
+      </w:r>
+      <w:proofErr w:type="spellStart"/>
+      <w:r>
+        <w:rPr>
+          <w:rFonts w:asciiTheme="minorHAnsi" w:hAnsiTheme="minorHAnsi" w:cstheme="minorHAnsi"/>
+          <w:i/>
+          <w:sz w:val="22"/>
+          <w:szCs w:val="22"/>
+        </w:rPr>
+        <w:t>Application</w:t>
+      </w:r>
+      <w:proofErr w:type="spellEnd"/>
+      <w:r>
+        <w:rPr>
+          <w:rFonts w:asciiTheme="minorHAnsi" w:hAnsiTheme="minorHAnsi" w:cstheme="minorHAnsi"/>
+          <w:i/>
+          <w:sz w:val="22"/>
+          <w:szCs w:val="22"/>
+        </w:rPr>
+        <w:t xml:space="preserve"> </w:t>
+      </w:r>
+      <w:proofErr w:type="spellStart"/>
+      <w:r>
+        <w:rPr>
+          <w:rFonts w:asciiTheme="minorHAnsi" w:hAnsiTheme="minorHAnsi" w:cstheme="minorHAnsi"/>
+          <w:i/>
+          <w:sz w:val="22"/>
+          <w:szCs w:val="22"/>
+        </w:rPr>
+        <w:t>Programming</w:t>
+      </w:r>
+      <w:proofErr w:type="spellEnd"/>
+      <w:r>
+        <w:rPr>
+          <w:rFonts w:asciiTheme="minorHAnsi" w:hAnsiTheme="minorHAnsi" w:cstheme="minorHAnsi"/>
+          <w:i/>
+          <w:sz w:val="22"/>
+          <w:szCs w:val="22"/>
+        </w:rPr>
+        <w:t xml:space="preserve"> </w:t>
+      </w:r>
+      <w:proofErr w:type="spellStart"/>
+      <w:r>
+        <w:rPr>
+          <w:rFonts w:asciiTheme="minorHAnsi" w:hAnsiTheme="minorHAnsi" w:cstheme="minorHAnsi"/>
+          <w:i/>
+          <w:sz w:val="22"/>
+          <w:szCs w:val="22"/>
+        </w:rPr>
+        <w:t>Interface</w:t>
+      </w:r>
+      <w:proofErr w:type="spellEnd"/>
+      <w:r>
+        <w:rPr>
+          <w:rFonts w:asciiTheme="minorHAnsi" w:hAnsiTheme="minorHAnsi" w:cstheme="minorHAnsi"/>
+          <w:sz w:val="22"/>
+          <w:szCs w:val="22"/>
+        </w:rPr>
+        <w:t xml:space="preserve">) i odgovarajuću dokumentaciju. </w:t>
+      </w:r>
+    </w:p>
+    <w:p>
+      <w:pPr>
+        <w:pStyle w:val="Mjestoidatum"/>
+        <w:spacing w:before="0" w:after="200" w:line="276" w:lineRule="auto"/>
+        <w:jc w:val="both"/>
+        <w:rPr>
+          <w:rFonts w:asciiTheme="minorHAnsi" w:hAnsiTheme="minorHAnsi" w:cstheme="minorHAnsi"/>
+          <w:sz w:val="22"/>
+          <w:szCs w:val="22"/>
+        </w:rPr>
+      </w:pPr>
+      <w:r>
+        <w:rPr>
+          <w:rFonts w:asciiTheme="minorHAnsi" w:hAnsiTheme="minorHAnsi" w:cstheme="minorHAnsi"/>
+          <w:sz w:val="22"/>
+          <w:szCs w:val="22"/>
+        </w:rPr>
+        <w:t>Programsko rješenje ostvareno je korištenjem ASP .NET radnog okvira u razvojnom okr</w:t>
+      </w:r>
+      <w:r>
+        <w:rPr>
+          <w:rFonts w:asciiTheme="minorHAnsi" w:hAnsiTheme="minorHAnsi" w:cstheme="minorHAnsi"/>
+          <w:sz w:val="22"/>
+          <w:szCs w:val="22"/>
+        </w:rPr>
+        <w:t xml:space="preserve">uženju </w:t>
+      </w:r>
+      <w:proofErr w:type="spellStart"/>
+      <w:r>
+        <w:rPr>
+          <w:rFonts w:asciiTheme="minorHAnsi" w:hAnsiTheme="minorHAnsi" w:cstheme="minorHAnsi"/>
+          <w:sz w:val="22"/>
+          <w:szCs w:val="22"/>
+        </w:rPr>
+        <w:t>Visual</w:t>
+      </w:r>
+      <w:proofErr w:type="spellEnd"/>
+      <w:r>
+        <w:rPr>
+          <w:rFonts w:asciiTheme="minorHAnsi" w:hAnsiTheme="minorHAnsi" w:cstheme="minorHAnsi"/>
+          <w:sz w:val="22"/>
+          <w:szCs w:val="22"/>
+        </w:rPr>
+        <w:t xml:space="preserve"> Studio 2010. ASP .NET je Microsoftovo okruženje u okviru .NET platforme koje se može koristit za razvoj web-mjesta, web-aplikacija i XML web-usluga. </w:t>
+      </w:r>
+      <w:r>
+        <w:rPr>
+          <w:rFonts w:asciiTheme="minorHAnsi" w:hAnsiTheme="minorHAnsi" w:cstheme="minorHAnsi"/>
+          <w:sz w:val="22"/>
+          <w:szCs w:val="22"/>
+        </w:rPr>
+        <w:t>Budući da se kao i ostali dijelovi .NET platforme temelji na zajedničkom CLR-u (</w:t>
+      </w:r>
+      <w:proofErr w:type="spellStart"/>
+      <w:r>
+        <w:rPr>
+          <w:rFonts w:asciiTheme="minorHAnsi" w:hAnsiTheme="minorHAnsi" w:cstheme="minorHAnsi"/>
+          <w:sz w:val="22"/>
+          <w:szCs w:val="22"/>
+        </w:rPr>
+        <w:t>eng</w:t>
+      </w:r>
+      <w:proofErr w:type="spellEnd"/>
+      <w:r>
+        <w:rPr>
+          <w:rFonts w:asciiTheme="minorHAnsi" w:hAnsiTheme="minorHAnsi" w:cstheme="minorHAnsi"/>
+          <w:sz w:val="22"/>
+          <w:szCs w:val="22"/>
+        </w:rPr>
+        <w:t xml:space="preserve">. </w:t>
+      </w:r>
+      <w:proofErr w:type="spellStart"/>
+      <w:r>
+        <w:rPr>
+          <w:rFonts w:asciiTheme="minorHAnsi" w:hAnsiTheme="minorHAnsi" w:cstheme="minorHAnsi"/>
+          <w:i/>
+          <w:sz w:val="22"/>
+          <w:szCs w:val="22"/>
+        </w:rPr>
+        <w:t>Common</w:t>
+      </w:r>
+      <w:proofErr w:type="spellEnd"/>
+      <w:r>
+        <w:rPr>
+          <w:rFonts w:asciiTheme="minorHAnsi" w:hAnsiTheme="minorHAnsi" w:cstheme="minorHAnsi"/>
+          <w:i/>
+          <w:sz w:val="22"/>
+          <w:szCs w:val="22"/>
+        </w:rPr>
+        <w:t xml:space="preserve"> </w:t>
+      </w:r>
+      <w:proofErr w:type="spellStart"/>
+      <w:r>
+        <w:rPr>
+          <w:rFonts w:asciiTheme="minorHAnsi" w:hAnsiTheme="minorHAnsi" w:cstheme="minorHAnsi"/>
+          <w:i/>
+          <w:sz w:val="22"/>
+          <w:szCs w:val="22"/>
+        </w:rPr>
+        <w:t>Language</w:t>
+      </w:r>
+      <w:proofErr w:type="spellEnd"/>
+      <w:r>
+        <w:rPr>
+          <w:rFonts w:asciiTheme="minorHAnsi" w:hAnsiTheme="minorHAnsi" w:cstheme="minorHAnsi"/>
+          <w:i/>
+          <w:sz w:val="22"/>
+          <w:szCs w:val="22"/>
+        </w:rPr>
+        <w:t xml:space="preserve"> </w:t>
+      </w:r>
+      <w:proofErr w:type="spellStart"/>
+      <w:r>
+        <w:rPr>
+          <w:rFonts w:asciiTheme="minorHAnsi" w:hAnsiTheme="minorHAnsi" w:cstheme="minorHAnsi"/>
+          <w:i/>
+          <w:sz w:val="22"/>
+          <w:szCs w:val="22"/>
+        </w:rPr>
+        <w:t>Runtime</w:t>
+      </w:r>
+      <w:proofErr w:type="spellEnd"/>
+      <w:r>
+        <w:rPr>
+          <w:rFonts w:asciiTheme="minorHAnsi" w:hAnsiTheme="minorHAnsi" w:cstheme="minorHAnsi"/>
+          <w:sz w:val="22"/>
+          <w:szCs w:val="22"/>
+        </w:rPr>
+        <w:t xml:space="preserve">), njegov </w:t>
+      </w:r>
+      <w:r>
+        <w:rPr>
+          <w:rFonts w:asciiTheme="minorHAnsi" w:hAnsiTheme="minorHAnsi" w:cstheme="minorHAnsi"/>
+          <w:sz w:val="22"/>
+          <w:szCs w:val="22"/>
+        </w:rPr>
+        <w:t xml:space="preserve">kod se može pisat u bilo kojem .NET jeziku. </w:t>
+      </w:r>
+      <w:r>
+        <w:rPr>
+          <w:rFonts w:asciiTheme="minorHAnsi" w:hAnsiTheme="minorHAnsi" w:cstheme="minorHAnsi"/>
+          <w:sz w:val="22"/>
+          <w:szCs w:val="22"/>
+        </w:rPr>
+        <w:t>Budući da svi članovi tima imaju najviše iskustva u programiranju u programskom jeziku C#, upravo smo njega odabrali za jezik implementacije.</w:t>
+      </w:r>
+    </w:p>
+    <w:p>
+      <w:pPr>
+        <w:pStyle w:val="Mjestoidatum"/>
+        <w:spacing w:before="0" w:after="200" w:line="276" w:lineRule="auto"/>
+        <w:rPr>
+          <w:rFonts w:asciiTheme="minorHAnsi" w:hAnsiTheme="minorHAnsi" w:cstheme="minorHAnsi"/>
+          <w:sz w:val="22"/>
+          <w:szCs w:val="22"/>
+        </w:rPr>
+      </w:pPr>
+      <w:r>
+        <w:rPr>
+          <w:rFonts w:asciiTheme="minorHAnsi" w:hAnsiTheme="minorHAnsi" w:cstheme="minorHAnsi"/>
+          <w:noProof/>
+          <w:sz w:val="22"/>
+          <w:szCs w:val="22"/>
+          <w:lang w:val="en-US" w:eastAsia="zh-TW"/>
+        </w:rPr>
+        <w:pict>
+          <v:shapetype id="_x0000_t202" coordsize="21600,21600" o:spt="202" path="m,l,21600r21600,l21600,xe">
+            <v:stroke joinstyle="miter"/>
+            <v:path gradientshapeok="t" o:connecttype="rect"/>
+          </v:shapetype>
+          <v:shape id="_x0000_s1026" type="#_x0000_t202" style="position:absolute;left:0;text-align:left;margin-left:157.75pt;margin-top:136.65pt;width:207.35pt;height:25.75pt;z-index:251660288;mso-width-percent:400;mso-width-percent:400;mso-width-relative:margin;mso-height-relative:margin" fillcolor="#c2d69b [1942]">
+            <v:shadow on="t"/>
+            <v:textbox>
+              <w:txbxContent>
+                <w:p>
+                  <w:pPr>
+                    <w:jc w:val="center"/>
+                  </w:pPr>
+                  <w:r>
+                    <w:rPr>
+                      <w:b/>
+                    </w:rPr>
+                    <w:t>Slika 1.1.</w:t>
+                  </w:r>
+                  <w:r>
+                    <w:t xml:space="preserve"> ASP .NET okruženje</w:t>
+                  </w:r>
+                </w:p>
+              </w:txbxContent>
+            </v:textbox>
+          </v:shape>
+        </w:pict>
+      </w:r>
+      <w:r>
+        <w:rPr>
+          <w:rFonts w:asciiTheme="minorHAnsi" w:hAnsiTheme="minorHAnsi" w:cstheme="minorHAnsi"/>
+          <w:noProof/>
+          <w:sz w:val="22"/>
+          <w:szCs w:val="22"/>
+        </w:rPr>
+        <w:drawing>
+          <wp:inline distT="0" distB="0" distL="0" distR="0">
+            <wp:extent cx="4656340" cy="1701210"/>
+            <wp:effectExtent l="171450" t="133350" r="353810" b="299040"/>
+            <wp:docPr id="1" name="Picture 0" descr="asp-net1.jpg"/>
+            <wp:cNvGraphicFramePr>
+              <a:graphicFrameLocks xmlns:a="http://schemas.openxmlformats.org/drawingml/2006/main" noChangeAspect="1"/>
+            </wp:cNvGraphicFramePr>
+            <a:graphic xmlns:a="http://schemas.openxmlformats.org/drawingml/2006/main">
+              <a:graphicData uri="http://schemas.openxmlformats.org/drawingml/2006/picture">
+                <pic:pic xmlns:pic="http://schemas.openxmlformats.org/drawingml/2006/picture">
+                  <pic:nvPicPr>
+                    <pic:cNvPr id="0" name="asp-net1.jpg"/>
+                    <pic:cNvPicPr/>
+                  </pic:nvPicPr>
+                  <pic:blipFill>
+                    <a:blip r:embed="rId10" cstate="print"/>
+                    <a:srcRect t="22766" b="28511"/>
+                    <a:stretch>
+                      <a:fillRect/>
+                    </a:stretch>
+                  </pic:blipFill>
+                  <pic:spPr>
+                    <a:xfrm>
+                      <a:off x="0" y="0"/>
+                      <a:ext cx="4656340" cy="1701210"/>
+                    </a:xfrm>
+                    <a:prstGeom prst="rect">
+                      <a:avLst/>
+                    </a:prstGeom>
+                    <a:ln>
+                      <a:noFill/>
+                    </a:ln>
+                    <a:effectLst>
+                      <a:outerShdw blurRad="292100" dist="139700" dir="2700000" algn="tl" rotWithShape="0">
+                        <a:srgbClr val="333333">
+                          <a:alpha val="65000"/>
+                        </a:srgbClr>
+                      </a:outerShdw>
+                    </a:effectLst>
+                  </pic:spPr>
+                </pic:pic>
+              </a:graphicData>
+            </a:graphic>
+          </wp:inline>
+        </w:drawing>
+      </w:r>
+    </w:p>
+    <w:p>
+      <w:pPr>
+        <w:rPr>
+          <w:rFonts w:cstheme="minorHAnsi"/>
+          <w:color w:val="76923C" w:themeColor="accent3" w:themeShade="BF"/>
+        </w:rPr>
+      </w:pPr>
+      <w:r>
+        <w:rPr>
+          <w:rFonts w:cstheme="minorHAnsi"/>
+          <w:color w:val="76923C" w:themeColor="accent3" w:themeShade="BF"/>
+        </w:rPr>
+        <w:br w:type="page"/>
+      </w:r>
+    </w:p>
+    <w:p>
+      <w:pPr>
+        <w:rPr>
+          <w:rFonts w:cstheme="minorHAnsi"/>
+          <w:color w:val="76923C" w:themeColor="accent3" w:themeShade="BF"/>
+        </w:rPr>
+      </w:pPr>
+    </w:p>
+    <w:p>
+      <w:pPr>
+        <w:pStyle w:val="Mjestoidatum"/>
         <w:spacing w:before="0" w:after="0" w:line="276" w:lineRule="auto"/>
         <w:jc w:val="left"/>
         <w:rPr>
           <w:rFonts w:asciiTheme="minorHAnsi" w:hAnsiTheme="minorHAnsi" w:cstheme="minorHAnsi"/>
+          <w:b/>
           <w:color w:val="76923C" w:themeColor="accent3" w:themeShade="BF"/>
           <w:sz w:val="22"/>
           <w:szCs w:val="22"/>
         </w:rPr>
       </w:pPr>
+      <w:r>
+        <w:rPr>
+          <w:rFonts w:asciiTheme="minorHAnsi" w:hAnsiTheme="minorHAnsi" w:cstheme="minorHAnsi"/>
+          <w:b/>
+          <w:color w:val="76923C" w:themeColor="accent3" w:themeShade="BF"/>
+          <w:sz w:val="32"/>
+          <w:szCs w:val="32"/>
+        </w:rPr>
+        <w:t>2</w:t>
+      </w:r>
+      <w:r>
+        <w:rPr>
+          <w:rFonts w:asciiTheme="minorHAnsi" w:hAnsiTheme="minorHAnsi" w:cstheme="minorHAnsi"/>
+          <w:b/>
+          <w:color w:val="76923C" w:themeColor="accent3" w:themeShade="BF"/>
+          <w:sz w:val="32"/>
+          <w:szCs w:val="32"/>
+        </w:rPr>
+        <w:t xml:space="preserve">. </w:t>
+      </w:r>
+      <w:r>
+        <w:rPr>
+          <w:rFonts w:asciiTheme="minorHAnsi" w:hAnsiTheme="minorHAnsi" w:cstheme="minorHAnsi"/>
+          <w:b/>
+          <w:color w:val="76923C" w:themeColor="accent3" w:themeShade="BF"/>
+          <w:sz w:val="32"/>
+          <w:szCs w:val="32"/>
+        </w:rPr>
+        <w:t>A</w:t>
+      </w:r>
+      <w:r>
+        <w:rPr>
+          <w:rFonts w:asciiTheme="minorHAnsi" w:hAnsiTheme="minorHAnsi" w:cstheme="minorHAnsi"/>
+          <w:b/>
+          <w:color w:val="76923C" w:themeColor="accent3" w:themeShade="BF"/>
+          <w:sz w:val="32"/>
+          <w:szCs w:val="32"/>
+        </w:rPr>
+        <w:t>rhitektura programskog rješenja</w:t>
+      </w:r>
+    </w:p>
+    <w:p>
+      <w:pPr>
+        <w:pStyle w:val="Mjestoidatum"/>
+        <w:spacing w:before="0" w:after="0" w:line="276" w:lineRule="auto"/>
+        <w:jc w:val="left"/>
+        <w:rPr>
+          <w:rFonts w:asciiTheme="minorHAnsi" w:hAnsiTheme="minorHAnsi" w:cstheme="minorHAnsi"/>
+          <w:b/>
+          <w:color w:val="76923C" w:themeColor="accent3" w:themeShade="BF"/>
+          <w:sz w:val="22"/>
+          <w:szCs w:val="22"/>
+        </w:rPr>
+      </w:pPr>
+    </w:p>
+    <w:p>
+      <w:pPr>
+        <w:pStyle w:val="Mjestoidatum"/>
+        <w:spacing w:before="0" w:after="0" w:line="276" w:lineRule="auto"/>
+        <w:jc w:val="both"/>
+        <w:rPr>
+          <w:rFonts w:asciiTheme="minorHAnsi" w:hAnsiTheme="minorHAnsi" w:cstheme="minorHAnsi"/>
+          <w:sz w:val="22"/>
+          <w:szCs w:val="22"/>
+        </w:rPr>
+      </w:pPr>
+      <w:r>
+        <w:rPr>
+          <w:rFonts w:asciiTheme="minorHAnsi" w:hAnsiTheme="minorHAnsi" w:cstheme="minorHAnsi"/>
+          <w:sz w:val="22"/>
+          <w:szCs w:val="22"/>
+        </w:rPr>
+        <w:t xml:space="preserve">tu bi trebalo ukratko o rješenju, struktura aplikacije, arhitektura itd.. pa onda dijagram klasa i </w:t>
+      </w:r>
+      <w:proofErr w:type="spellStart"/>
+      <w:r>
+        <w:rPr>
+          <w:rFonts w:asciiTheme="minorHAnsi" w:hAnsiTheme="minorHAnsi" w:cstheme="minorHAnsi"/>
+          <w:sz w:val="22"/>
+          <w:szCs w:val="22"/>
+        </w:rPr>
+        <w:t>deployment</w:t>
+      </w:r>
+      <w:proofErr w:type="spellEnd"/>
+      <w:r>
+        <w:rPr>
+          <w:rFonts w:asciiTheme="minorHAnsi" w:hAnsiTheme="minorHAnsi" w:cstheme="minorHAnsi"/>
+          <w:sz w:val="22"/>
+          <w:szCs w:val="22"/>
+        </w:rPr>
+        <w:t xml:space="preserve"> dijagram</w:t>
+      </w:r>
+    </w:p>
+    <w:p>
+      <w:pPr>
+        <w:rPr>
+          <w:rFonts w:eastAsia="Times New Roman" w:cstheme="minorHAnsi"/>
+          <w:color w:val="76923C" w:themeColor="accent3" w:themeShade="BF"/>
+          <w:lang w:eastAsia="hr-HR"/>
+        </w:rPr>
+      </w:pPr>
+      <w:r>
+        <w:rPr>
+          <w:rFonts w:cstheme="minorHAnsi"/>
+          <w:color w:val="76923C" w:themeColor="accent3" w:themeShade="BF"/>
+        </w:rPr>
+        <w:br w:type="page"/>
+      </w:r>
+    </w:p>
+    <w:p>
+      <w:pPr>
+        <w:pStyle w:val="Mjestoidatum"/>
+        <w:spacing w:before="0" w:after="0" w:line="276" w:lineRule="auto"/>
+        <w:jc w:val="both"/>
+        <w:rPr>
+          <w:rFonts w:asciiTheme="minorHAnsi" w:hAnsiTheme="minorHAnsi" w:cstheme="minorHAnsi"/>
+          <w:color w:val="76923C" w:themeColor="accent3" w:themeShade="BF"/>
+          <w:sz w:val="22"/>
+          <w:szCs w:val="22"/>
+        </w:rPr>
+      </w:pPr>
+    </w:p>
+    <w:p>
+      <w:pPr>
+        <w:pStyle w:val="Mjestoidatum"/>
+        <w:spacing w:before="0" w:after="0" w:line="276" w:lineRule="auto"/>
+        <w:jc w:val="left"/>
+        <w:rPr>
+          <w:rFonts w:asciiTheme="minorHAnsi" w:hAnsiTheme="minorHAnsi" w:cstheme="minorHAnsi"/>
+          <w:b/>
+          <w:color w:val="76923C" w:themeColor="accent3" w:themeShade="BF"/>
+          <w:sz w:val="22"/>
+          <w:szCs w:val="22"/>
+        </w:rPr>
+      </w:pPr>
+      <w:r>
+        <w:rPr>
+          <w:rFonts w:asciiTheme="minorHAnsi" w:hAnsiTheme="minorHAnsi" w:cstheme="minorHAnsi"/>
+          <w:b/>
+          <w:color w:val="76923C" w:themeColor="accent3" w:themeShade="BF"/>
+          <w:sz w:val="32"/>
+          <w:szCs w:val="32"/>
+        </w:rPr>
+        <w:t>3</w:t>
+      </w:r>
+      <w:r>
+        <w:rPr>
+          <w:rFonts w:asciiTheme="minorHAnsi" w:hAnsiTheme="minorHAnsi" w:cstheme="minorHAnsi"/>
+          <w:b/>
+          <w:color w:val="76923C" w:themeColor="accent3" w:themeShade="BF"/>
+          <w:sz w:val="32"/>
+          <w:szCs w:val="32"/>
+        </w:rPr>
+        <w:t xml:space="preserve">. </w:t>
+      </w:r>
+      <w:proofErr w:type="spellStart"/>
+      <w:r>
+        <w:rPr>
+          <w:rFonts w:asciiTheme="minorHAnsi" w:hAnsiTheme="minorHAnsi" w:cstheme="minorHAnsi"/>
+          <w:b/>
+          <w:color w:val="76923C" w:themeColor="accent3" w:themeShade="BF"/>
+          <w:sz w:val="32"/>
+          <w:szCs w:val="32"/>
+        </w:rPr>
+        <w:t>Facebook</w:t>
+      </w:r>
+      <w:proofErr w:type="spellEnd"/>
+      <w:r>
+        <w:rPr>
+          <w:rFonts w:asciiTheme="minorHAnsi" w:hAnsiTheme="minorHAnsi" w:cstheme="minorHAnsi"/>
+          <w:b/>
+          <w:color w:val="76923C" w:themeColor="accent3" w:themeShade="BF"/>
+          <w:sz w:val="32"/>
+          <w:szCs w:val="32"/>
+        </w:rPr>
+        <w:t xml:space="preserve"> društvena mreža</w:t>
+      </w:r>
+    </w:p>
+    <w:p>
+      <w:pPr>
+        <w:pStyle w:val="Mjestoidatum"/>
+        <w:spacing w:before="0" w:after="0" w:line="276" w:lineRule="auto"/>
+        <w:jc w:val="left"/>
+        <w:rPr>
+          <w:rFonts w:asciiTheme="minorHAnsi" w:hAnsiTheme="minorHAnsi" w:cstheme="minorHAnsi"/>
+          <w:b/>
+          <w:color w:val="76923C" w:themeColor="accent3" w:themeShade="BF"/>
+          <w:sz w:val="22"/>
+          <w:szCs w:val="22"/>
+        </w:rPr>
+      </w:pPr>
+    </w:p>
+    <w:p>
+      <w:pPr>
+        <w:pStyle w:val="Mjestoidatum"/>
+        <w:spacing w:before="0" w:after="0" w:line="276" w:lineRule="auto"/>
+        <w:jc w:val="both"/>
+        <w:rPr>
+          <w:rFonts w:asciiTheme="minorHAnsi" w:hAnsiTheme="minorHAnsi" w:cstheme="minorHAnsi"/>
+          <w:sz w:val="22"/>
+          <w:szCs w:val="22"/>
+        </w:rPr>
+      </w:pPr>
+      <w:r>
+        <w:rPr>
+          <w:rFonts w:asciiTheme="minorHAnsi" w:hAnsiTheme="minorHAnsi" w:cstheme="minorHAnsi"/>
+          <w:sz w:val="22"/>
+          <w:szCs w:val="22"/>
+        </w:rPr>
+        <w:t xml:space="preserve">tu ide za </w:t>
+      </w:r>
+      <w:proofErr w:type="spellStart"/>
+      <w:r>
+        <w:rPr>
+          <w:rFonts w:asciiTheme="minorHAnsi" w:hAnsiTheme="minorHAnsi" w:cstheme="minorHAnsi"/>
+          <w:sz w:val="22"/>
+          <w:szCs w:val="22"/>
+        </w:rPr>
+        <w:t>fejs</w:t>
+      </w:r>
+      <w:proofErr w:type="spellEnd"/>
+    </w:p>
+    <w:p>
+      <w:pPr>
+        <w:rPr>
+          <w:rFonts w:eastAsia="Times New Roman" w:cstheme="minorHAnsi"/>
+          <w:lang w:eastAsia="hr-HR"/>
+        </w:rPr>
+      </w:pPr>
+      <w:r>
+        <w:rPr>
+          <w:rFonts w:cstheme="minorHAnsi"/>
+        </w:rPr>
+        <w:br w:type="page"/>
+      </w:r>
+    </w:p>
+    <w:p>
+      <w:pPr>
+        <w:pStyle w:val="Mjestoidatum"/>
+        <w:spacing w:before="0" w:after="0" w:line="276" w:lineRule="auto"/>
+        <w:jc w:val="both"/>
+        <w:rPr>
+          <w:rFonts w:asciiTheme="minorHAnsi" w:hAnsiTheme="minorHAnsi" w:cstheme="minorHAnsi"/>
+          <w:sz w:val="22"/>
+          <w:szCs w:val="22"/>
+        </w:rPr>
+      </w:pPr>
+    </w:p>
+    <w:p>
+      <w:pPr>
+        <w:pStyle w:val="Mjestoidatum"/>
+        <w:spacing w:before="0" w:after="0" w:line="276" w:lineRule="auto"/>
+        <w:jc w:val="left"/>
+        <w:rPr>
+          <w:rFonts w:asciiTheme="minorHAnsi" w:hAnsiTheme="minorHAnsi" w:cstheme="minorHAnsi"/>
+          <w:b/>
+          <w:color w:val="76923C" w:themeColor="accent3" w:themeShade="BF"/>
+          <w:sz w:val="22"/>
+          <w:szCs w:val="22"/>
+        </w:rPr>
+      </w:pPr>
+      <w:r>
+        <w:rPr>
+          <w:rFonts w:asciiTheme="minorHAnsi" w:hAnsiTheme="minorHAnsi" w:cstheme="minorHAnsi"/>
+          <w:b/>
+          <w:color w:val="76923C" w:themeColor="accent3" w:themeShade="BF"/>
+          <w:sz w:val="32"/>
+          <w:szCs w:val="32"/>
+        </w:rPr>
+        <w:t>4</w:t>
+      </w:r>
+      <w:r>
+        <w:rPr>
+          <w:rFonts w:asciiTheme="minorHAnsi" w:hAnsiTheme="minorHAnsi" w:cstheme="minorHAnsi"/>
+          <w:b/>
+          <w:color w:val="76923C" w:themeColor="accent3" w:themeShade="BF"/>
+          <w:sz w:val="32"/>
+          <w:szCs w:val="32"/>
+        </w:rPr>
+        <w:t xml:space="preserve">. </w:t>
+      </w:r>
+      <w:proofErr w:type="spellStart"/>
+      <w:r>
+        <w:rPr>
+          <w:rFonts w:asciiTheme="minorHAnsi" w:hAnsiTheme="minorHAnsi" w:cstheme="minorHAnsi"/>
+          <w:b/>
+          <w:color w:val="76923C" w:themeColor="accent3" w:themeShade="BF"/>
+          <w:sz w:val="32"/>
+          <w:szCs w:val="32"/>
+        </w:rPr>
+        <w:t>Google</w:t>
+      </w:r>
+      <w:proofErr w:type="spellEnd"/>
+      <w:r>
+        <w:rPr>
+          <w:rFonts w:asciiTheme="minorHAnsi" w:hAnsiTheme="minorHAnsi" w:cstheme="minorHAnsi"/>
+          <w:b/>
+          <w:color w:val="76923C" w:themeColor="accent3" w:themeShade="BF"/>
+          <w:sz w:val="32"/>
+          <w:szCs w:val="32"/>
+        </w:rPr>
+        <w:t>+ društvena mreža</w:t>
+      </w:r>
+    </w:p>
+    <w:p>
+      <w:pPr>
+        <w:pStyle w:val="Mjestoidatum"/>
+        <w:spacing w:before="0" w:after="0" w:line="276" w:lineRule="auto"/>
+        <w:jc w:val="left"/>
+        <w:rPr>
+          <w:rFonts w:asciiTheme="minorHAnsi" w:hAnsiTheme="minorHAnsi" w:cstheme="minorHAnsi"/>
+          <w:b/>
+          <w:color w:val="76923C" w:themeColor="accent3" w:themeShade="BF"/>
+          <w:sz w:val="22"/>
+          <w:szCs w:val="22"/>
+        </w:rPr>
+      </w:pPr>
+    </w:p>
+    <w:p>
+      <w:pPr>
+        <w:pStyle w:val="Mjestoidatum"/>
+        <w:spacing w:before="0" w:after="0" w:line="276" w:lineRule="auto"/>
+        <w:jc w:val="both"/>
+        <w:rPr>
+          <w:rFonts w:asciiTheme="minorHAnsi" w:hAnsiTheme="minorHAnsi" w:cstheme="minorHAnsi"/>
+          <w:sz w:val="22"/>
+          <w:szCs w:val="22"/>
+        </w:rPr>
+      </w:pPr>
+      <w:r>
+        <w:rPr>
+          <w:rFonts w:asciiTheme="minorHAnsi" w:hAnsiTheme="minorHAnsi" w:cstheme="minorHAnsi"/>
+          <w:sz w:val="22"/>
+          <w:szCs w:val="22"/>
+        </w:rPr>
+        <w:t>tu ide za g+</w:t>
+      </w:r>
+    </w:p>
+    <w:p>
+      <w:pPr>
+        <w:rPr>
+          <w:rFonts w:eastAsia="Times New Roman" w:cstheme="minorHAnsi"/>
+          <w:lang w:eastAsia="hr-HR"/>
+        </w:rPr>
+      </w:pPr>
+      <w:r>
+        <w:rPr>
+          <w:rFonts w:cstheme="minorHAnsi"/>
+        </w:rPr>
+        <w:br w:type="page"/>
+      </w:r>
+    </w:p>
+    <w:p>
+      <w:pPr>
+        <w:pStyle w:val="Mjestoidatum"/>
+        <w:spacing w:before="0" w:after="0" w:line="276" w:lineRule="auto"/>
+        <w:jc w:val="both"/>
+        <w:rPr>
+          <w:rFonts w:asciiTheme="minorHAnsi" w:hAnsiTheme="minorHAnsi" w:cstheme="minorHAnsi"/>
+          <w:sz w:val="22"/>
+          <w:szCs w:val="22"/>
+        </w:rPr>
+      </w:pPr>
+    </w:p>
+    <w:p>
+      <w:pPr>
+        <w:pStyle w:val="Mjestoidatum"/>
+        <w:spacing w:before="0" w:after="0" w:line="276" w:lineRule="auto"/>
+        <w:jc w:val="left"/>
+        <w:rPr>
+          <w:rFonts w:asciiTheme="minorHAnsi" w:hAnsiTheme="minorHAnsi" w:cstheme="minorHAnsi"/>
+          <w:b/>
+          <w:color w:val="76923C" w:themeColor="accent3" w:themeShade="BF"/>
+          <w:sz w:val="22"/>
+          <w:szCs w:val="22"/>
+        </w:rPr>
+      </w:pPr>
+      <w:r>
+        <w:rPr>
+          <w:rFonts w:asciiTheme="minorHAnsi" w:hAnsiTheme="minorHAnsi" w:cstheme="minorHAnsi"/>
+          <w:b/>
+          <w:color w:val="76923C" w:themeColor="accent3" w:themeShade="BF"/>
+          <w:sz w:val="32"/>
+          <w:szCs w:val="32"/>
+        </w:rPr>
+        <w:t>5</w:t>
+      </w:r>
+      <w:r>
+        <w:rPr>
+          <w:rFonts w:asciiTheme="minorHAnsi" w:hAnsiTheme="minorHAnsi" w:cstheme="minorHAnsi"/>
+          <w:b/>
+          <w:color w:val="76923C" w:themeColor="accent3" w:themeShade="BF"/>
+          <w:sz w:val="32"/>
+          <w:szCs w:val="32"/>
+        </w:rPr>
+        <w:t xml:space="preserve">. </w:t>
+      </w:r>
+      <w:proofErr w:type="spellStart"/>
+      <w:r>
+        <w:rPr>
+          <w:rFonts w:asciiTheme="minorHAnsi" w:hAnsiTheme="minorHAnsi" w:cstheme="minorHAnsi"/>
+          <w:b/>
+          <w:color w:val="76923C" w:themeColor="accent3" w:themeShade="BF"/>
+          <w:sz w:val="32"/>
+          <w:szCs w:val="32"/>
+        </w:rPr>
+        <w:t>Twitter</w:t>
+      </w:r>
+      <w:proofErr w:type="spellEnd"/>
+      <w:r>
+        <w:rPr>
+          <w:rFonts w:asciiTheme="minorHAnsi" w:hAnsiTheme="minorHAnsi" w:cstheme="minorHAnsi"/>
+          <w:b/>
+          <w:color w:val="76923C" w:themeColor="accent3" w:themeShade="BF"/>
+          <w:sz w:val="32"/>
+          <w:szCs w:val="32"/>
+        </w:rPr>
+        <w:t xml:space="preserve"> društvena mreža</w:t>
+      </w:r>
+    </w:p>
+    <w:p>
+      <w:pPr>
+        <w:pStyle w:val="Mjestoidatum"/>
+        <w:spacing w:before="0" w:after="0" w:line="276" w:lineRule="auto"/>
+        <w:jc w:val="left"/>
+        <w:rPr>
+          <w:rFonts w:asciiTheme="minorHAnsi" w:hAnsiTheme="minorHAnsi" w:cstheme="minorHAnsi"/>
+          <w:b/>
+          <w:color w:val="76923C" w:themeColor="accent3" w:themeShade="BF"/>
+          <w:sz w:val="22"/>
+          <w:szCs w:val="22"/>
+        </w:rPr>
+      </w:pPr>
+    </w:p>
+    <w:p>
+      <w:pPr>
+        <w:pStyle w:val="Mjestoidatum"/>
+        <w:spacing w:before="0" w:after="0" w:line="276" w:lineRule="auto"/>
+        <w:jc w:val="both"/>
+        <w:rPr>
+          <w:rFonts w:asciiTheme="minorHAnsi" w:hAnsiTheme="minorHAnsi" w:cstheme="minorHAnsi"/>
+          <w:sz w:val="22"/>
+          <w:szCs w:val="22"/>
+        </w:rPr>
+      </w:pPr>
+      <w:r>
+        <w:rPr>
+          <w:rFonts w:asciiTheme="minorHAnsi" w:hAnsiTheme="minorHAnsi" w:cstheme="minorHAnsi"/>
+          <w:sz w:val="22"/>
+          <w:szCs w:val="22"/>
+        </w:rPr>
+        <w:t xml:space="preserve">tu ide za </w:t>
+      </w:r>
+      <w:proofErr w:type="spellStart"/>
+      <w:r>
+        <w:rPr>
+          <w:rFonts w:asciiTheme="minorHAnsi" w:hAnsiTheme="minorHAnsi" w:cstheme="minorHAnsi"/>
+          <w:sz w:val="22"/>
+          <w:szCs w:val="22"/>
+        </w:rPr>
+        <w:t>twitter</w:t>
+      </w:r>
+      <w:proofErr w:type="spellEnd"/>
+    </w:p>
+    <w:p>
+      <w:pPr>
+        <w:rPr>
+          <w:rFonts w:eastAsia="Times New Roman" w:cstheme="minorHAnsi"/>
+          <w:lang w:eastAsia="hr-HR"/>
+        </w:rPr>
+      </w:pPr>
+      <w:r>
+        <w:rPr>
+          <w:rFonts w:cstheme="minorHAnsi"/>
+        </w:rPr>
+        <w:br w:type="page"/>
+      </w:r>
+    </w:p>
+    <w:p>
+      <w:pPr>
+        <w:pStyle w:val="Mjestoidatum"/>
+        <w:spacing w:before="0" w:after="0" w:line="276" w:lineRule="auto"/>
+        <w:jc w:val="both"/>
+        <w:rPr>
+          <w:rFonts w:asciiTheme="minorHAnsi" w:hAnsiTheme="minorHAnsi" w:cstheme="minorHAnsi"/>
+          <w:sz w:val="22"/>
+          <w:szCs w:val="22"/>
+        </w:rPr>
+      </w:pPr>
+    </w:p>
+    <w:p>
+      <w:pPr>
+        <w:pStyle w:val="Mjestoidatum"/>
+        <w:spacing w:before="0" w:after="0" w:line="276" w:lineRule="auto"/>
+        <w:jc w:val="left"/>
+        <w:rPr>
+          <w:rFonts w:asciiTheme="minorHAnsi" w:hAnsiTheme="minorHAnsi" w:cstheme="minorHAnsi"/>
+          <w:b/>
+          <w:color w:val="76923C" w:themeColor="accent3" w:themeShade="BF"/>
+          <w:sz w:val="22"/>
+          <w:szCs w:val="22"/>
+        </w:rPr>
+      </w:pPr>
+      <w:r>
+        <w:rPr>
+          <w:rFonts w:asciiTheme="minorHAnsi" w:hAnsiTheme="minorHAnsi" w:cstheme="minorHAnsi"/>
+          <w:b/>
+          <w:color w:val="76923C" w:themeColor="accent3" w:themeShade="BF"/>
+          <w:sz w:val="32"/>
+          <w:szCs w:val="32"/>
+        </w:rPr>
+        <w:t>6</w:t>
+      </w:r>
+      <w:r>
+        <w:rPr>
+          <w:rFonts w:asciiTheme="minorHAnsi" w:hAnsiTheme="minorHAnsi" w:cstheme="minorHAnsi"/>
+          <w:b/>
+          <w:color w:val="76923C" w:themeColor="accent3" w:themeShade="BF"/>
+          <w:sz w:val="32"/>
+          <w:szCs w:val="32"/>
+        </w:rPr>
+        <w:t xml:space="preserve">. </w:t>
+      </w:r>
+      <w:proofErr w:type="spellStart"/>
+      <w:r>
+        <w:rPr>
+          <w:rFonts w:asciiTheme="minorHAnsi" w:hAnsiTheme="minorHAnsi" w:cstheme="minorHAnsi"/>
+          <w:b/>
+          <w:color w:val="76923C" w:themeColor="accent3" w:themeShade="BF"/>
+          <w:sz w:val="32"/>
+          <w:szCs w:val="32"/>
+        </w:rPr>
+        <w:t>Gowalla</w:t>
+      </w:r>
+      <w:proofErr w:type="spellEnd"/>
+      <w:r>
+        <w:rPr>
+          <w:rFonts w:asciiTheme="minorHAnsi" w:hAnsiTheme="minorHAnsi" w:cstheme="minorHAnsi"/>
+          <w:b/>
+          <w:color w:val="76923C" w:themeColor="accent3" w:themeShade="BF"/>
+          <w:sz w:val="32"/>
+          <w:szCs w:val="32"/>
+        </w:rPr>
+        <w:t xml:space="preserve"> društvena mreža</w:t>
+      </w:r>
+    </w:p>
+    <w:p>
+      <w:pPr>
+        <w:pStyle w:val="Mjestoidatum"/>
+        <w:spacing w:before="0" w:after="0" w:line="276" w:lineRule="auto"/>
+        <w:jc w:val="left"/>
+        <w:rPr>
+          <w:rFonts w:asciiTheme="minorHAnsi" w:hAnsiTheme="minorHAnsi" w:cstheme="minorHAnsi"/>
+          <w:b/>
+          <w:color w:val="76923C" w:themeColor="accent3" w:themeShade="BF"/>
+          <w:sz w:val="22"/>
+          <w:szCs w:val="22"/>
+        </w:rPr>
+      </w:pPr>
+    </w:p>
+    <w:p>
+      <w:pPr>
+        <w:pStyle w:val="Mjestoidatum"/>
+        <w:spacing w:before="0" w:after="0" w:line="276" w:lineRule="auto"/>
+        <w:jc w:val="both"/>
+        <w:rPr>
+          <w:rFonts w:asciiTheme="minorHAnsi" w:hAnsiTheme="minorHAnsi" w:cstheme="minorHAnsi"/>
+          <w:sz w:val="22"/>
+          <w:szCs w:val="22"/>
+        </w:rPr>
+      </w:pPr>
+      <w:r>
+        <w:rPr>
+          <w:rFonts w:asciiTheme="minorHAnsi" w:hAnsiTheme="minorHAnsi" w:cstheme="minorHAnsi"/>
+          <w:sz w:val="22"/>
+          <w:szCs w:val="22"/>
+        </w:rPr>
+        <w:t xml:space="preserve">tu ide za </w:t>
+      </w:r>
+      <w:proofErr w:type="spellStart"/>
+      <w:r>
+        <w:rPr>
+          <w:rFonts w:asciiTheme="minorHAnsi" w:hAnsiTheme="minorHAnsi" w:cstheme="minorHAnsi"/>
+          <w:sz w:val="22"/>
+          <w:szCs w:val="22"/>
+        </w:rPr>
+        <w:t>gowallu</w:t>
+      </w:r>
+      <w:proofErr w:type="spellEnd"/>
+    </w:p>
+    <w:p>
+      <w:pPr>
+        <w:rPr>
+          <w:rFonts w:eastAsia="Times New Roman" w:cstheme="minorHAnsi"/>
+          <w:lang w:eastAsia="hr-HR"/>
+        </w:rPr>
+      </w:pPr>
+      <w:r>
+        <w:rPr>
+          <w:rFonts w:cstheme="minorHAnsi"/>
+        </w:rPr>
+        <w:br w:type="page"/>
+      </w:r>
+    </w:p>
+    <w:p>
+      <w:pPr>
+        <w:pStyle w:val="Mjestoidatum"/>
+        <w:spacing w:before="0" w:after="0" w:line="276" w:lineRule="auto"/>
+        <w:jc w:val="both"/>
+        <w:rPr>
+          <w:rFonts w:asciiTheme="minorHAnsi" w:hAnsiTheme="minorHAnsi" w:cstheme="minorHAnsi"/>
+          <w:sz w:val="22"/>
+          <w:szCs w:val="22"/>
+        </w:rPr>
+      </w:pPr>
+    </w:p>
+    <w:p>
+      <w:pPr>
+        <w:pStyle w:val="Mjestoidatum"/>
+        <w:spacing w:before="0" w:after="0" w:line="276" w:lineRule="auto"/>
+        <w:jc w:val="left"/>
+        <w:rPr>
+          <w:rFonts w:asciiTheme="minorHAnsi" w:hAnsiTheme="minorHAnsi" w:cstheme="minorHAnsi"/>
+          <w:b/>
+          <w:color w:val="76923C" w:themeColor="accent3" w:themeShade="BF"/>
+          <w:sz w:val="22"/>
+          <w:szCs w:val="22"/>
+        </w:rPr>
+      </w:pPr>
+      <w:r>
+        <w:rPr>
+          <w:rFonts w:asciiTheme="minorHAnsi" w:hAnsiTheme="minorHAnsi" w:cstheme="minorHAnsi"/>
+          <w:b/>
+          <w:color w:val="76923C" w:themeColor="accent3" w:themeShade="BF"/>
+          <w:sz w:val="32"/>
+          <w:szCs w:val="32"/>
+        </w:rPr>
+        <w:t>7</w:t>
+      </w:r>
+      <w:r>
+        <w:rPr>
+          <w:rFonts w:asciiTheme="minorHAnsi" w:hAnsiTheme="minorHAnsi" w:cstheme="minorHAnsi"/>
+          <w:b/>
+          <w:color w:val="76923C" w:themeColor="accent3" w:themeShade="BF"/>
+          <w:sz w:val="32"/>
+          <w:szCs w:val="32"/>
+        </w:rPr>
+        <w:t xml:space="preserve">. </w:t>
+      </w:r>
+      <w:proofErr w:type="spellStart"/>
+      <w:r>
+        <w:rPr>
+          <w:rFonts w:asciiTheme="minorHAnsi" w:hAnsiTheme="minorHAnsi" w:cstheme="minorHAnsi"/>
+          <w:b/>
+          <w:color w:val="76923C" w:themeColor="accent3" w:themeShade="BF"/>
+          <w:sz w:val="32"/>
+          <w:szCs w:val="32"/>
+        </w:rPr>
+        <w:t>LinkedIn</w:t>
+      </w:r>
+      <w:proofErr w:type="spellEnd"/>
+      <w:r>
+        <w:rPr>
+          <w:rFonts w:asciiTheme="minorHAnsi" w:hAnsiTheme="minorHAnsi" w:cstheme="minorHAnsi"/>
+          <w:b/>
+          <w:color w:val="76923C" w:themeColor="accent3" w:themeShade="BF"/>
+          <w:sz w:val="32"/>
+          <w:szCs w:val="32"/>
+        </w:rPr>
+        <w:t xml:space="preserve"> društvena mreža</w:t>
+      </w:r>
+    </w:p>
+    <w:p>
+      <w:pPr>
+        <w:pStyle w:val="Mjestoidatum"/>
+        <w:spacing w:before="0" w:after="0" w:line="276" w:lineRule="auto"/>
+        <w:jc w:val="left"/>
+        <w:rPr>
+          <w:rFonts w:asciiTheme="minorHAnsi" w:hAnsiTheme="minorHAnsi" w:cstheme="minorHAnsi"/>
+          <w:b/>
+          <w:color w:val="76923C" w:themeColor="accent3" w:themeShade="BF"/>
+          <w:sz w:val="22"/>
+          <w:szCs w:val="22"/>
+        </w:rPr>
+      </w:pPr>
+    </w:p>
+    <w:p>
+      <w:pPr>
+        <w:pStyle w:val="Mjestoidatum"/>
+        <w:spacing w:before="0" w:after="0" w:line="276" w:lineRule="auto"/>
+        <w:jc w:val="both"/>
+        <w:rPr>
+          <w:rFonts w:asciiTheme="minorHAnsi" w:hAnsiTheme="minorHAnsi" w:cstheme="minorHAnsi"/>
+          <w:sz w:val="22"/>
+          <w:szCs w:val="22"/>
+        </w:rPr>
+      </w:pPr>
+      <w:r>
+        <w:rPr>
+          <w:rFonts w:asciiTheme="minorHAnsi" w:hAnsiTheme="minorHAnsi" w:cstheme="minorHAnsi"/>
+          <w:sz w:val="22"/>
+          <w:szCs w:val="22"/>
+        </w:rPr>
+        <w:t xml:space="preserve">tu ide za </w:t>
+      </w:r>
+      <w:proofErr w:type="spellStart"/>
+      <w:r>
+        <w:rPr>
+          <w:rFonts w:asciiTheme="minorHAnsi" w:hAnsiTheme="minorHAnsi" w:cstheme="minorHAnsi"/>
+          <w:sz w:val="22"/>
+          <w:szCs w:val="22"/>
+        </w:rPr>
+        <w:t>linkedIn</w:t>
+      </w:r>
+      <w:proofErr w:type="spellEnd"/>
+    </w:p>
+    <w:p>
+      <w:pPr>
+        <w:pStyle w:val="Mjestoidatum"/>
+        <w:spacing w:before="0" w:after="0" w:line="276" w:lineRule="auto"/>
+        <w:jc w:val="both"/>
+        <w:rPr>
+          <w:rFonts w:asciiTheme="minorHAnsi" w:hAnsiTheme="minorHAnsi" w:cstheme="minorHAnsi"/>
+          <w:sz w:val="22"/>
+          <w:szCs w:val="22"/>
+        </w:rPr>
+      </w:pPr>
+    </w:p>
+    <w:p>
+      <w:pPr>
+        <w:pStyle w:val="Mjestoidatum"/>
+        <w:spacing w:before="0" w:after="0" w:line="276" w:lineRule="auto"/>
+        <w:jc w:val="both"/>
+        <w:rPr>
+          <w:rFonts w:asciiTheme="minorHAnsi" w:hAnsiTheme="minorHAnsi" w:cstheme="minorHAnsi"/>
+          <w:sz w:val="22"/>
+          <w:szCs w:val="22"/>
+        </w:rPr>
+      </w:pPr>
+    </w:p>
+    <w:p>
+      <w:pPr>
+        <w:pStyle w:val="Mjestoidatum"/>
+        <w:spacing w:before="0" w:after="0" w:line="276" w:lineRule="auto"/>
+        <w:jc w:val="both"/>
+        <w:rPr>
+          <w:rFonts w:asciiTheme="minorHAnsi" w:hAnsiTheme="minorHAnsi" w:cstheme="minorHAnsi"/>
+          <w:sz w:val="22"/>
+          <w:szCs w:val="22"/>
+        </w:rPr>
+      </w:pPr>
+    </w:p>
+    <w:p>
+      <w:pPr>
+        <w:pStyle w:val="Mjestoidatum"/>
+        <w:spacing w:before="0" w:after="0" w:line="276" w:lineRule="auto"/>
+        <w:jc w:val="both"/>
+        <w:rPr>
+          <w:rFonts w:asciiTheme="minorHAnsi" w:hAnsiTheme="minorHAnsi" w:cstheme="minorHAnsi"/>
+          <w:sz w:val="22"/>
+          <w:szCs w:val="22"/>
+        </w:rPr>
+      </w:pPr>
     </w:p>
     <w:sectPr>
-      <w:headerReference w:type="default" r:id="rId10"/>
-      <w:footerReference w:type="default" r:id="rId11"/>
+      <w:headerReference w:type="default" r:id="rId11"/>
+      <w:footerReference w:type="default" r:id="rId12"/>
       <w:pgSz w:w="11906" w:h="16838"/>
       <w:pgMar w:top="567" w:right="707" w:bottom="567" w:left="709" w:header="397" w:footer="113" w:gutter="0"/>
       <w:cols w:space="708"/>
@@ -2912,11 +4353,10 @@
   </w:font>
   <w:font w:name="Tahoma">
     <w:panose1 w:val="020B0604030504040204"/>
-    <w:charset w:val="00"/>
+    <w:charset w:val="EE"/>
     <w:family w:val="swiss"/>
-    <w:notTrueType/>
     <w:pitch w:val="variable"/>
-    <w:sig w:usb0="00000003" w:usb1="00000000" w:usb2="00000000" w:usb3="00000000" w:csb0="00000001" w:csb1="00000000"/>
+    <w:sig w:usb0="E1002EFF" w:usb1="C000605B" w:usb2="00000029" w:usb3="00000000" w:csb0="000101FF" w:csb1="00000000"/>
   </w:font>
 </w:fonts>
 </file>
@@ -2936,6 +4376,7 @@
     <w:rsid w:val="00202F78"/>
     <w:rsid w:val="00274F08"/>
     <w:rsid w:val="00281B82"/>
+    <w:rsid w:val="00341265"/>
     <w:rsid w:val="00480882"/>
     <w:rsid w:val="004B53A4"/>
     <w:rsid w:val="004B7FCB"/>
@@ -3331,6 +4772,10 @@
   <w:style w:type="paragraph" w:customStyle="1" w:styleId="62ACA250476146719658D02990EB17E7">
     <w:name w:val="62ACA250476146719658D02990EB17E7"/>
     <w:rsid w:val="00480882"/>
+  </w:style>
+  <w:style w:type="paragraph" w:customStyle="1" w:styleId="32FFD39C66D04B20A57D65508B38B5CD">
+    <w:name w:val="32FFD39C66D04B20A57D65508B38B5CD"/>
+    <w:rsid w:val="00341265"/>
   </w:style>
 </w:styles>
 </file>
@@ -3648,7 +5093,7 @@
 </file>
 
 <file path=customXml/itemProps2.xml><?xml version="1.0" encoding="utf-8"?>
-<ds:datastoreItem xmlns:ds="http://schemas.openxmlformats.org/officeDocument/2006/customXml" ds:itemID="{11971A20-4FB9-453B-82E0-5D345F616F52}">
+<ds:datastoreItem xmlns:ds="http://schemas.openxmlformats.org/officeDocument/2006/customXml" ds:itemID="{06356EA8-DB11-4ACC-8E4B-429D1AD841F1}">
   <ds:schemaRefs>
     <ds:schemaRef ds:uri="http://schemas.openxmlformats.org/officeDocument/2006/bibliography"/>
   </ds:schemaRefs>

</xml_diff>

<commit_message>
jedan dio za twitter sam napiso
</commit_message>
<xml_diff>
--- a/Dokumentacija.docx
+++ b/Dokumentacija.docx
@@ -3883,7 +3883,64 @@
         <w:rPr>
           <w:rFonts w:cstheme="minorHAnsi"/>
         </w:rPr>
-        <w:t>, te se konačno pomoću njega autorizira sama aplikacija. Opisani postupak je detaljno ilustrira na sljedećoj shemi (slika 5.2.2.).</w:t>
+        <w:t>, te se konačno pomoću njega autorizira sama aplikacija. Opisani postupak je detaljno ilustrira</w:t>
+      </w:r>
+      <w:r>
+        <w:rPr>
+          <w:rFonts w:cstheme="minorHAnsi"/>
+        </w:rPr>
+        <w:t>n</w:t>
+      </w:r>
+      <w:r>
+        <w:rPr>
+          <w:rFonts w:cstheme="minorHAnsi"/>
+        </w:rPr>
+        <w:t xml:space="preserve"> na sljedećoj shemi (slika 5.2.2.).</w:t>
+      </w:r>
+      <w:r>
+        <w:rPr>
+          <w:rFonts w:cstheme="minorHAnsi"/>
+        </w:rPr>
+        <w:t xml:space="preserve"> </w:t>
+      </w:r>
+      <w:proofErr w:type="spellStart"/>
+      <w:r>
+        <w:rPr>
+          <w:rFonts w:cstheme="minorHAnsi"/>
+          <w:i/>
+        </w:rPr>
+        <w:t>Tweetsharp</w:t>
+      </w:r>
+      <w:proofErr w:type="spellEnd"/>
+      <w:r>
+        <w:rPr>
+          <w:rFonts w:cstheme="minorHAnsi"/>
+        </w:rPr>
+        <w:t xml:space="preserve"> API</w:t>
+      </w:r>
+      <w:r>
+        <w:rPr>
+          <w:rFonts w:cstheme="minorHAnsi"/>
+        </w:rPr>
+        <w:t xml:space="preserve"> pruža vrlo dobru podršku otvorenoj autorizaciji pa</w:t>
+      </w:r>
+      <w:r>
+        <w:rPr>
+          <w:rFonts w:cstheme="minorHAnsi"/>
+        </w:rPr>
+        <w:t xml:space="preserve"> ćemo se</w:t>
+      </w:r>
+      <w:r>
+        <w:rPr>
+          <w:rFonts w:cstheme="minorHAnsi"/>
+        </w:rPr>
+        <w:t xml:space="preserve"> nastavku </w:t>
+      </w:r>
+      <w:r>
+        <w:rPr>
+          <w:rFonts w:cstheme="minorHAnsi"/>
+        </w:rPr>
+        <w:t>upoznati s klasama i metodama koje koristimo u programskom rješenju da bi ostvarili autorizaciju aplikacije.</w:t>
       </w:r>
     </w:p>
     <w:p>
@@ -3901,12 +3958,2231 @@
           <w:rFonts w:cstheme="minorHAnsi"/>
         </w:rPr>
       </w:pPr>
+    </w:p>
+    <w:p>
+      <w:pPr>
+        <w:jc w:val="center"/>
+        <w:rPr>
+          <w:rFonts w:cstheme="minorHAnsi"/>
+        </w:rPr>
+      </w:pPr>
+      <w:r>
+        <w:rPr>
+          <w:rFonts w:cstheme="minorHAnsi"/>
+          <w:noProof/>
+          <w:lang w:val="en-US" w:eastAsia="zh-TW"/>
+        </w:rPr>
+        <w:lastRenderedPageBreak/>
+        <w:pict>
+          <v:shape id="_x0000_s1029" type="#_x0000_t202" style="position:absolute;left:0;text-align:left;margin-left:108.1pt;margin-top:291.75pt;width:304.95pt;height:27pt;z-index:251664384;mso-width-relative:margin;mso-height-relative:margin" fillcolor="#c2d69b [1942]">
+            <v:shadow on="t"/>
+            <v:textbox>
+              <w:txbxContent>
+                <w:p>
+                  <w:r>
+                    <w:rPr>
+                      <w:b/>
+                    </w:rPr>
+                    <w:t>Slika 5.2.2.</w:t>
+                  </w:r>
+                  <w:r>
+                    <w:t xml:space="preserve"> Postupak autorizacije aplikacije korištenjem </w:t>
+                  </w:r>
+                  <w:proofErr w:type="spellStart"/>
+                  <w:r>
+                    <w:t>OAuth</w:t>
+                  </w:r>
+                  <w:proofErr w:type="spellEnd"/>
+                </w:p>
+              </w:txbxContent>
+            </v:textbox>
+          </v:shape>
+        </w:pict>
+      </w:r>
+      <w:r>
+        <w:rPr>
+          <w:rFonts w:cstheme="minorHAnsi"/>
+          <w:noProof/>
+          <w:lang w:eastAsia="hr-HR"/>
+        </w:rPr>
+        <w:drawing>
+          <wp:inline distT="0" distB="0" distL="0" distR="0">
+            <wp:extent cx="5651500" cy="3758867"/>
+            <wp:effectExtent l="114300" t="76200" r="311150" b="279733"/>
+            <wp:docPr id="4" name="Picture 3" descr="oauth_diagram.png"/>
+            <wp:cNvGraphicFramePr>
+              <a:graphicFrameLocks xmlns:a="http://schemas.openxmlformats.org/drawingml/2006/main" noChangeAspect="1"/>
+            </wp:cNvGraphicFramePr>
+            <a:graphic xmlns:a="http://schemas.openxmlformats.org/drawingml/2006/main">
+              <a:graphicData uri="http://schemas.openxmlformats.org/drawingml/2006/picture">
+                <pic:pic xmlns:pic="http://schemas.openxmlformats.org/drawingml/2006/picture">
+                  <pic:nvPicPr>
+                    <pic:cNvPr id="0" name="oauth_diagram.png"/>
+                    <pic:cNvPicPr/>
+                  </pic:nvPicPr>
+                  <pic:blipFill>
+                    <a:blip r:embed="rId12" cstate="print"/>
+                    <a:stretch>
+                      <a:fillRect/>
+                    </a:stretch>
+                  </pic:blipFill>
+                  <pic:spPr>
+                    <a:xfrm>
+                      <a:off x="0" y="0"/>
+                      <a:ext cx="5650748" cy="3758367"/>
+                    </a:xfrm>
+                    <a:prstGeom prst="rect">
+                      <a:avLst/>
+                    </a:prstGeom>
+                    <a:ln>
+                      <a:noFill/>
+                    </a:ln>
+                    <a:effectLst>
+                      <a:outerShdw blurRad="292100" dist="139700" dir="2700000" algn="tl" rotWithShape="0">
+                        <a:srgbClr val="333333">
+                          <a:alpha val="65000"/>
+                        </a:srgbClr>
+                      </a:outerShdw>
+                    </a:effectLst>
+                  </pic:spPr>
+                </pic:pic>
+              </a:graphicData>
+            </a:graphic>
+          </wp:inline>
+        </w:drawing>
+      </w:r>
+    </w:p>
+    <w:p>
+      <w:pPr>
+        <w:jc w:val="both"/>
+        <w:rPr>
+          <w:rFonts w:cstheme="minorHAnsi"/>
+        </w:rPr>
+      </w:pPr>
+      <w:r>
+        <w:rPr>
+          <w:rFonts w:cstheme="minorHAnsi"/>
+        </w:rPr>
+        <w:t xml:space="preserve">Da bi autorizirali aplikaciju korištenjem </w:t>
+      </w:r>
+      <w:proofErr w:type="spellStart"/>
+      <w:r>
+        <w:rPr>
+          <w:rFonts w:cstheme="minorHAnsi"/>
+          <w:i/>
+        </w:rPr>
+        <w:t>TweetSharp</w:t>
+      </w:r>
+      <w:proofErr w:type="spellEnd"/>
+      <w:r>
+        <w:rPr>
+          <w:rFonts w:cstheme="minorHAnsi"/>
+        </w:rPr>
+        <w:t xml:space="preserve"> API-ja moramo iskoristiti potrošački ključ i tajnu koje smo dobili prilikom registracije aplikacije. Na temelju tih podataka stvaramo objekt tipa </w:t>
+      </w:r>
+      <w:proofErr w:type="spellStart"/>
+      <w:r>
+        <w:rPr>
+          <w:rFonts w:ascii="Courier New" w:hAnsi="Courier New" w:cs="Courier New"/>
+        </w:rPr>
+        <w:t>TwitterClientInfo</w:t>
+      </w:r>
+      <w:proofErr w:type="spellEnd"/>
+      <w:r>
+        <w:rPr>
+          <w:rFonts w:cstheme="minorHAnsi"/>
+        </w:rPr>
+        <w:t xml:space="preserve"> koji nam služi za identifikaciju aplikacije te stvaranje novog objekta tipa </w:t>
+      </w:r>
+      <w:proofErr w:type="spellStart"/>
+      <w:r>
+        <w:rPr>
+          <w:rFonts w:ascii="Courier New" w:hAnsi="Courier New" w:cs="Courier New"/>
+        </w:rPr>
+        <w:t>TweeterService</w:t>
+      </w:r>
+      <w:proofErr w:type="spellEnd"/>
+      <w:r>
+        <w:rPr>
+          <w:rFonts w:cstheme="minorHAnsi"/>
+        </w:rPr>
+        <w:t xml:space="preserve"> pomoću kojeg komuniciramo s </w:t>
+      </w:r>
+      <w:proofErr w:type="spellStart"/>
+      <w:r>
+        <w:rPr>
+          <w:rFonts w:cstheme="minorHAnsi"/>
+        </w:rPr>
+        <w:t>Tweeterovom</w:t>
+      </w:r>
+      <w:proofErr w:type="spellEnd"/>
+      <w:r>
+        <w:rPr>
+          <w:rFonts w:cstheme="minorHAnsi"/>
+        </w:rPr>
+        <w:t xml:space="preserve"> društvenom mrežom</w:t>
+      </w:r>
+      <w:r>
+        <w:rPr>
+          <w:rFonts w:cstheme="minorHAnsi"/>
+        </w:rPr>
+        <w:t xml:space="preserve"> i manipuliramo podacima korisnika</w:t>
+      </w:r>
+      <w:r>
+        <w:rPr>
+          <w:rFonts w:cstheme="minorHAnsi"/>
+        </w:rPr>
+        <w:t>.</w:t>
+      </w:r>
+    </w:p>
+    <w:p>
+      <w:pPr>
+        <w:jc w:val="both"/>
+        <w:rPr>
+          <w:rFonts w:cstheme="minorHAnsi"/>
+        </w:rPr>
+      </w:pPr>
+      <w:r>
+        <w:rPr>
+          <w:rFonts w:cstheme="minorHAnsi"/>
+          <w:noProof/>
+          <w:lang w:eastAsia="hr-HR"/>
+        </w:rPr>
+        <w:pict>
+          <v:shape id="_x0000_s1030" type="#_x0000_t202" style="position:absolute;left:0;text-align:left;margin-left:12.45pt;margin-top:4.7pt;width:497.25pt;height:86.25pt;z-index:251665408;mso-width-relative:margin;mso-height-relative:margin">
+            <v:textbox>
+              <w:txbxContent>
+                <w:p>
+                  <w:pPr>
+                    <w:autoSpaceDE w:val="0"/>
+                    <w:autoSpaceDN w:val="0"/>
+                    <w:adjustRightInd w:val="0"/>
+                    <w:spacing w:after="0" w:line="240" w:lineRule="auto"/>
+                    <w:rPr>
+                      <w:rFonts w:ascii="Consolas" w:hAnsi="Consolas" w:cs="Consolas"/>
+                    </w:rPr>
+                  </w:pPr>
+                  <w:proofErr w:type="spellStart"/>
+                  <w:r>
+                    <w:rPr>
+                      <w:rFonts w:ascii="Consolas" w:hAnsi="Consolas" w:cs="Consolas"/>
+                      <w:color w:val="2B91AF"/>
+                    </w:rPr>
+                    <w:t>TwitterClientInfo</w:t>
+                  </w:r>
+                  <w:proofErr w:type="spellEnd"/>
+                  <w:r>
+                    <w:rPr>
+                      <w:rFonts w:ascii="Consolas" w:hAnsi="Consolas" w:cs="Consolas"/>
+                    </w:rPr>
+                    <w:t xml:space="preserve"> </w:t>
+                  </w:r>
+                  <w:proofErr w:type="spellStart"/>
+                  <w:r>
+                    <w:rPr>
+                      <w:rFonts w:ascii="Consolas" w:hAnsi="Consolas" w:cs="Consolas"/>
+                    </w:rPr>
+                    <w:t>twitterClientInfo</w:t>
+                  </w:r>
+                  <w:proofErr w:type="spellEnd"/>
+                  <w:r>
+                    <w:rPr>
+                      <w:rFonts w:ascii="Consolas" w:hAnsi="Consolas" w:cs="Consolas"/>
+                    </w:rPr>
+                    <w:t xml:space="preserve"> = </w:t>
+                  </w:r>
+                  <w:r>
+                    <w:rPr>
+                      <w:rFonts w:ascii="Consolas" w:hAnsi="Consolas" w:cs="Consolas"/>
+                      <w:color w:val="0000FF"/>
+                    </w:rPr>
+                    <w:t>new</w:t>
+                  </w:r>
+                  <w:r>
+                    <w:rPr>
+                      <w:rFonts w:ascii="Consolas" w:hAnsi="Consolas" w:cs="Consolas"/>
+                    </w:rPr>
+                    <w:t xml:space="preserve"> </w:t>
+                  </w:r>
+                  <w:proofErr w:type="spellStart"/>
+                  <w:r>
+                    <w:rPr>
+                      <w:rFonts w:ascii="Consolas" w:hAnsi="Consolas" w:cs="Consolas"/>
+                      <w:color w:val="2B91AF"/>
+                    </w:rPr>
+                    <w:t>TwitterClientInfo</w:t>
+                  </w:r>
+                  <w:proofErr w:type="spellEnd"/>
+                  <w:r>
+                    <w:rPr>
+                      <w:rFonts w:ascii="Consolas" w:hAnsi="Consolas" w:cs="Consolas"/>
+                    </w:rPr>
+                    <w:t>();</w:t>
+                  </w:r>
+                </w:p>
+                <w:p>
+                  <w:pPr>
+                    <w:autoSpaceDE w:val="0"/>
+                    <w:autoSpaceDN w:val="0"/>
+                    <w:adjustRightInd w:val="0"/>
+                    <w:spacing w:after="0" w:line="240" w:lineRule="auto"/>
+                    <w:rPr>
+                      <w:rFonts w:ascii="Consolas" w:hAnsi="Consolas" w:cs="Consolas"/>
+                    </w:rPr>
+                  </w:pPr>
+                  <w:proofErr w:type="spellStart"/>
+                  <w:r>
+                    <w:rPr>
+                      <w:rFonts w:ascii="Consolas" w:hAnsi="Consolas" w:cs="Consolas"/>
+                    </w:rPr>
+                    <w:t>twitterClientInfo.ConsumerKey</w:t>
+                  </w:r>
+                  <w:proofErr w:type="spellEnd"/>
+                  <w:r>
+                    <w:rPr>
+                      <w:rFonts w:ascii="Consolas" w:hAnsi="Consolas" w:cs="Consolas"/>
+                    </w:rPr>
+                    <w:t xml:space="preserve"> = </w:t>
+                  </w:r>
+                  <w:proofErr w:type="spellStart"/>
+                  <w:r>
+                    <w:rPr>
+                      <w:rFonts w:ascii="Consolas" w:hAnsi="Consolas" w:cs="Consolas"/>
+                    </w:rPr>
+                    <w:t>ConsumerKey</w:t>
+                  </w:r>
+                  <w:proofErr w:type="spellEnd"/>
+                  <w:r>
+                    <w:rPr>
+                      <w:rFonts w:ascii="Consolas" w:hAnsi="Consolas" w:cs="Consolas"/>
+                    </w:rPr>
+                    <w:t xml:space="preserve">; </w:t>
+                  </w:r>
+                </w:p>
+                <w:p>
+                  <w:pPr>
+                    <w:autoSpaceDE w:val="0"/>
+                    <w:autoSpaceDN w:val="0"/>
+                    <w:adjustRightInd w:val="0"/>
+                    <w:spacing w:after="0" w:line="240" w:lineRule="auto"/>
+                    <w:rPr>
+                      <w:rFonts w:ascii="Consolas" w:hAnsi="Consolas" w:cs="Consolas"/>
+                    </w:rPr>
+                  </w:pPr>
+                  <w:proofErr w:type="spellStart"/>
+                  <w:r>
+                    <w:rPr>
+                      <w:rFonts w:ascii="Consolas" w:hAnsi="Consolas" w:cs="Consolas"/>
+                    </w:rPr>
+                    <w:t>twitterClientInfo.ConsumerSecret</w:t>
+                  </w:r>
+                  <w:proofErr w:type="spellEnd"/>
+                  <w:r>
+                    <w:rPr>
+                      <w:rFonts w:ascii="Consolas" w:hAnsi="Consolas" w:cs="Consolas"/>
+                    </w:rPr>
+                    <w:t xml:space="preserve"> = </w:t>
+                  </w:r>
+                  <w:proofErr w:type="spellStart"/>
+                  <w:r>
+                    <w:rPr>
+                      <w:rFonts w:ascii="Consolas" w:hAnsi="Consolas" w:cs="Consolas"/>
+                    </w:rPr>
+                    <w:t>ConsumerSecret</w:t>
+                  </w:r>
+                  <w:proofErr w:type="spellEnd"/>
+                  <w:r>
+                    <w:rPr>
+                      <w:rFonts w:ascii="Consolas" w:hAnsi="Consolas" w:cs="Consolas"/>
+                    </w:rPr>
+                    <w:t xml:space="preserve">; </w:t>
+                  </w:r>
+                </w:p>
+                <w:p>
+                  <w:pPr>
+                    <w:autoSpaceDE w:val="0"/>
+                    <w:autoSpaceDN w:val="0"/>
+                    <w:adjustRightInd w:val="0"/>
+                    <w:spacing w:after="0" w:line="240" w:lineRule="auto"/>
+                    <w:rPr>
+                      <w:rFonts w:ascii="Consolas" w:hAnsi="Consolas" w:cs="Consolas"/>
+                    </w:rPr>
+                  </w:pPr>
+                </w:p>
+                <w:p>
+                  <w:pPr>
+                    <w:autoSpaceDE w:val="0"/>
+                    <w:autoSpaceDN w:val="0"/>
+                    <w:adjustRightInd w:val="0"/>
+                    <w:spacing w:after="0" w:line="240" w:lineRule="auto"/>
+                    <w:rPr>
+                      <w:rFonts w:ascii="Consolas" w:hAnsi="Consolas" w:cs="Consolas"/>
+                    </w:rPr>
+                  </w:pPr>
+                  <w:proofErr w:type="spellStart"/>
+                  <w:r>
+                    <w:rPr>
+                      <w:rFonts w:ascii="Consolas" w:hAnsi="Consolas" w:cs="Consolas"/>
+                      <w:color w:val="2B91AF"/>
+                    </w:rPr>
+                    <w:t>TwitterService</w:t>
+                  </w:r>
+                  <w:proofErr w:type="spellEnd"/>
+                  <w:r>
+                    <w:rPr>
+                      <w:rFonts w:ascii="Consolas" w:hAnsi="Consolas" w:cs="Consolas"/>
+                    </w:rPr>
+                    <w:t xml:space="preserve"> </w:t>
+                  </w:r>
+                  <w:proofErr w:type="spellStart"/>
+                  <w:r>
+                    <w:rPr>
+                      <w:rFonts w:ascii="Consolas" w:hAnsi="Consolas" w:cs="Consolas"/>
+                    </w:rPr>
+                    <w:t>twitterService</w:t>
+                  </w:r>
+                  <w:proofErr w:type="spellEnd"/>
+                  <w:r>
+                    <w:rPr>
+                      <w:rFonts w:ascii="Consolas" w:hAnsi="Consolas" w:cs="Consolas"/>
+                    </w:rPr>
+                    <w:t xml:space="preserve"> = </w:t>
+                  </w:r>
+                  <w:r>
+                    <w:rPr>
+                      <w:rFonts w:ascii="Consolas" w:hAnsi="Consolas" w:cs="Consolas"/>
+                      <w:color w:val="0000FF"/>
+                    </w:rPr>
+                    <w:t>new</w:t>
+                  </w:r>
+                  <w:r>
+                    <w:rPr>
+                      <w:rFonts w:ascii="Consolas" w:hAnsi="Consolas" w:cs="Consolas"/>
+                    </w:rPr>
+                    <w:t xml:space="preserve"> </w:t>
+                  </w:r>
+                  <w:proofErr w:type="spellStart"/>
+                  <w:r>
+                    <w:rPr>
+                      <w:rFonts w:ascii="Consolas" w:hAnsi="Consolas" w:cs="Consolas"/>
+                      <w:color w:val="2B91AF"/>
+                    </w:rPr>
+                    <w:t>TwitterService</w:t>
+                  </w:r>
+                  <w:proofErr w:type="spellEnd"/>
+                  <w:r>
+                    <w:rPr>
+                      <w:rFonts w:ascii="Consolas" w:hAnsi="Consolas" w:cs="Consolas"/>
+                    </w:rPr>
+                    <w:t>(</w:t>
+                  </w:r>
+                  <w:proofErr w:type="spellStart"/>
+                  <w:r>
+                    <w:rPr>
+                      <w:rFonts w:ascii="Consolas" w:hAnsi="Consolas" w:cs="Consolas"/>
+                    </w:rPr>
+                    <w:t>twitterClientInfo</w:t>
+                  </w:r>
+                  <w:proofErr w:type="spellEnd"/>
+                  <w:r>
+                    <w:rPr>
+                      <w:rFonts w:ascii="Consolas" w:hAnsi="Consolas" w:cs="Consolas"/>
+                    </w:rPr>
+                    <w:t>);</w:t>
+                  </w:r>
+                </w:p>
+                <w:p/>
+              </w:txbxContent>
+            </v:textbox>
+          </v:shape>
+        </w:pict>
+      </w:r>
       <w:r>
         <w:rPr>
           <w:rFonts w:cstheme="minorHAnsi"/>
         </w:rPr>
         <w:t xml:space="preserve"> </w:t>
       </w:r>
+    </w:p>
+    <w:p>
+      <w:pPr>
+        <w:jc w:val="both"/>
+        <w:rPr>
+          <w:rFonts w:cstheme="minorHAnsi"/>
+        </w:rPr>
+      </w:pPr>
+    </w:p>
+    <w:p>
+      <w:pPr>
+        <w:jc w:val="both"/>
+        <w:rPr>
+          <w:rFonts w:cstheme="minorHAnsi"/>
+        </w:rPr>
+      </w:pPr>
+    </w:p>
+    <w:p>
+      <w:pPr>
+        <w:jc w:val="both"/>
+        <w:rPr>
+          <w:rFonts w:cstheme="minorHAnsi"/>
+        </w:rPr>
+      </w:pPr>
+    </w:p>
+    <w:p>
+      <w:pPr>
+        <w:autoSpaceDE w:val="0"/>
+        <w:autoSpaceDN w:val="0"/>
+        <w:adjustRightInd w:val="0"/>
+        <w:jc w:val="both"/>
+        <w:rPr>
+          <w:rFonts w:cstheme="minorHAnsi"/>
+        </w:rPr>
+      </w:pPr>
+      <w:r>
+        <w:rPr>
+          <w:rFonts w:cstheme="minorHAnsi"/>
+          <w:noProof/>
+          <w:lang w:eastAsia="hr-HR"/>
+        </w:rPr>
+        <w:pict>
+          <v:shape id="_x0000_s1033" type="#_x0000_t202" style="position:absolute;left:0;text-align:left;margin-left:11.5pt;margin-top:84.65pt;width:498.2pt;height:135.65pt;z-index:251668480;mso-width-relative:margin;mso-height-relative:margin">
+            <v:textbox style="mso-next-textbox:#_x0000_s1033">
+              <w:txbxContent>
+                <w:p>
+                  <w:pPr>
+                    <w:autoSpaceDE w:val="0"/>
+                    <w:autoSpaceDN w:val="0"/>
+                    <w:adjustRightInd w:val="0"/>
+                    <w:spacing w:after="0" w:line="240" w:lineRule="auto"/>
+                    <w:rPr>
+                      <w:rFonts w:ascii="Consolas" w:hAnsi="Consolas" w:cs="Consolas"/>
+                    </w:rPr>
+                  </w:pPr>
+                  <w:proofErr w:type="spellStart"/>
+                  <w:r>
+                    <w:rPr>
+                      <w:rFonts w:ascii="Consolas" w:hAnsi="Consolas" w:cs="Consolas"/>
+                      <w:color w:val="2B91AF"/>
+                    </w:rPr>
+                    <w:t>OAuthToken</w:t>
+                  </w:r>
+                  <w:proofErr w:type="spellEnd"/>
+                  <w:r>
+                    <w:rPr>
+                      <w:rFonts w:ascii="Consolas" w:hAnsi="Consolas" w:cs="Consolas"/>
+                    </w:rPr>
+                    <w:t xml:space="preserve"> </w:t>
+                  </w:r>
+                  <w:proofErr w:type="spellStart"/>
+                  <w:r>
+                    <w:rPr>
+                      <w:rFonts w:ascii="Consolas" w:hAnsi="Consolas" w:cs="Consolas"/>
+                    </w:rPr>
+                    <w:t>requestToken</w:t>
+                  </w:r>
+                  <w:proofErr w:type="spellEnd"/>
+                  <w:r>
+                    <w:rPr>
+                      <w:rFonts w:ascii="Consolas" w:hAnsi="Consolas" w:cs="Consolas"/>
+                    </w:rPr>
+                    <w:t xml:space="preserve"> = </w:t>
+                  </w:r>
+                  <w:proofErr w:type="spellStart"/>
+                  <w:r>
+                    <w:rPr>
+                      <w:rFonts w:ascii="Consolas" w:hAnsi="Consolas" w:cs="Consolas"/>
+                    </w:rPr>
+                    <w:t>twitterService.GetRequestToken</w:t>
+                  </w:r>
+                  <w:proofErr w:type="spellEnd"/>
+                  <w:r>
+                    <w:rPr>
+                      <w:rFonts w:ascii="Consolas" w:hAnsi="Consolas" w:cs="Consolas"/>
+                    </w:rPr>
+                    <w:t>();</w:t>
+                  </w:r>
+                </w:p>
+                <w:p>
+                  <w:pPr>
+                    <w:autoSpaceDE w:val="0"/>
+                    <w:autoSpaceDN w:val="0"/>
+                    <w:adjustRightInd w:val="0"/>
+                    <w:spacing w:after="0" w:line="240" w:lineRule="auto"/>
+                    <w:rPr>
+                      <w:rFonts w:ascii="Consolas" w:hAnsi="Consolas" w:cs="Consolas"/>
+                    </w:rPr>
+                  </w:pPr>
+                  <w:proofErr w:type="spellStart"/>
+                  <w:r>
+                    <w:rPr>
+                      <w:rFonts w:ascii="Consolas" w:hAnsi="Consolas" w:cs="Consolas"/>
+                    </w:rPr>
+                    <w:t>Session</w:t>
+                  </w:r>
+                  <w:proofErr w:type="spellEnd"/>
+                  <w:r>
+                    <w:rPr>
+                      <w:rFonts w:ascii="Consolas" w:hAnsi="Consolas" w:cs="Consolas"/>
+                    </w:rPr>
+                    <w:t>[</w:t>
+                  </w:r>
+                  <w:r>
+                    <w:rPr>
+                      <w:rFonts w:ascii="Consolas" w:hAnsi="Consolas" w:cs="Consolas"/>
+                      <w:color w:val="A31515"/>
+                    </w:rPr>
+                    <w:t>"</w:t>
+                  </w:r>
+                  <w:proofErr w:type="spellStart"/>
+                  <w:r>
+                    <w:rPr>
+                      <w:rFonts w:ascii="Consolas" w:hAnsi="Consolas" w:cs="Consolas"/>
+                      <w:color w:val="A31515"/>
+                    </w:rPr>
+                    <w:t>TwitterRequestToken</w:t>
+                  </w:r>
+                  <w:proofErr w:type="spellEnd"/>
+                  <w:r>
+                    <w:rPr>
+                      <w:rFonts w:ascii="Consolas" w:hAnsi="Consolas" w:cs="Consolas"/>
+                      <w:color w:val="A31515"/>
+                    </w:rPr>
+                    <w:t>"</w:t>
+                  </w:r>
+                  <w:r>
+                    <w:rPr>
+                      <w:rFonts w:ascii="Consolas" w:hAnsi="Consolas" w:cs="Consolas"/>
+                    </w:rPr>
+                    <w:t xml:space="preserve">] = </w:t>
+                  </w:r>
+                  <w:proofErr w:type="spellStart"/>
+                  <w:r>
+                    <w:rPr>
+                      <w:rFonts w:ascii="Consolas" w:hAnsi="Consolas" w:cs="Consolas"/>
+                    </w:rPr>
+                    <w:t>requestToken</w:t>
+                  </w:r>
+                  <w:proofErr w:type="spellEnd"/>
+                  <w:r>
+                    <w:rPr>
+                      <w:rFonts w:ascii="Consolas" w:hAnsi="Consolas" w:cs="Consolas"/>
+                    </w:rPr>
+                    <w:t>;</w:t>
+                  </w:r>
+                </w:p>
+                <w:p>
+                  <w:pPr>
+                    <w:autoSpaceDE w:val="0"/>
+                    <w:autoSpaceDN w:val="0"/>
+                    <w:adjustRightInd w:val="0"/>
+                    <w:spacing w:after="0" w:line="240" w:lineRule="auto"/>
+                    <w:rPr>
+                      <w:rFonts w:ascii="Consolas" w:hAnsi="Consolas" w:cs="Consolas"/>
+                    </w:rPr>
+                  </w:pPr>
+                  <w:proofErr w:type="spellStart"/>
+                  <w:r>
+                    <w:rPr>
+                      <w:rFonts w:ascii="Consolas" w:hAnsi="Consolas" w:cs="Consolas"/>
+                    </w:rPr>
+                    <w:t>authUrl</w:t>
+                  </w:r>
+                  <w:proofErr w:type="spellEnd"/>
+                  <w:r>
+                    <w:rPr>
+                      <w:rFonts w:ascii="Consolas" w:hAnsi="Consolas" w:cs="Consolas"/>
+                    </w:rPr>
+                    <w:t xml:space="preserve"> = </w:t>
+                  </w:r>
+                  <w:proofErr w:type="spellStart"/>
+                  <w:r>
+                    <w:rPr>
+                      <w:rFonts w:ascii="Consolas" w:hAnsi="Consolas" w:cs="Consolas"/>
+                    </w:rPr>
+                    <w:t>twitterService.GetAuthorizationUrl</w:t>
+                  </w:r>
+                  <w:proofErr w:type="spellEnd"/>
+                  <w:r>
+                    <w:rPr>
+                      <w:rFonts w:ascii="Consolas" w:hAnsi="Consolas" w:cs="Consolas"/>
+                    </w:rPr>
+                    <w:t>(</w:t>
+                  </w:r>
+                  <w:proofErr w:type="spellStart"/>
+                  <w:r>
+                    <w:rPr>
+                      <w:rFonts w:ascii="Consolas" w:hAnsi="Consolas" w:cs="Consolas"/>
+                    </w:rPr>
+                    <w:t>requestToken</w:t>
+                  </w:r>
+                  <w:proofErr w:type="spellEnd"/>
+                  <w:r>
+                    <w:rPr>
+                      <w:rFonts w:ascii="Consolas" w:hAnsi="Consolas" w:cs="Consolas"/>
+                    </w:rPr>
+                    <w:t>);</w:t>
+                  </w:r>
+                </w:p>
+                <w:p>
+                  <w:pPr>
+                    <w:autoSpaceDE w:val="0"/>
+                    <w:autoSpaceDN w:val="0"/>
+                    <w:adjustRightInd w:val="0"/>
+                    <w:spacing w:after="0" w:line="240" w:lineRule="auto"/>
+                    <w:rPr>
+                      <w:rFonts w:ascii="Consolas" w:hAnsi="Consolas" w:cs="Consolas"/>
+                    </w:rPr>
+                  </w:pPr>
+                  <w:proofErr w:type="spellStart"/>
+                  <w:r>
+                    <w:rPr>
+                      <w:rFonts w:ascii="Consolas" w:hAnsi="Consolas" w:cs="Consolas"/>
+                    </w:rPr>
+                    <w:t>authUrl</w:t>
+                  </w:r>
+                  <w:proofErr w:type="spellEnd"/>
+                  <w:r>
+                    <w:rPr>
+                      <w:rFonts w:ascii="Consolas" w:hAnsi="Consolas" w:cs="Consolas"/>
+                    </w:rPr>
+                    <w:t xml:space="preserve"> = </w:t>
+                  </w:r>
+                  <w:proofErr w:type="spellStart"/>
+                  <w:r>
+                    <w:rPr>
+                      <w:rFonts w:ascii="Consolas" w:hAnsi="Consolas" w:cs="Consolas"/>
+                    </w:rPr>
+                    <w:t>Page.ResolveClientUrl</w:t>
+                  </w:r>
+                  <w:proofErr w:type="spellEnd"/>
+                  <w:r>
+                    <w:rPr>
+                      <w:rFonts w:ascii="Consolas" w:hAnsi="Consolas" w:cs="Consolas"/>
+                    </w:rPr>
+                    <w:t>(</w:t>
+                  </w:r>
+                  <w:proofErr w:type="spellStart"/>
+                  <w:r>
+                    <w:rPr>
+                      <w:rFonts w:ascii="Consolas" w:hAnsi="Consolas" w:cs="Consolas"/>
+                    </w:rPr>
+                    <w:t>authUrl</w:t>
+                  </w:r>
+                  <w:proofErr w:type="spellEnd"/>
+                  <w:r>
+                    <w:rPr>
+                      <w:rFonts w:ascii="Consolas" w:hAnsi="Consolas" w:cs="Consolas"/>
+                    </w:rPr>
+                    <w:t>);</w:t>
+                  </w:r>
+                </w:p>
+                <w:p>
+                  <w:pPr>
+                    <w:autoSpaceDE w:val="0"/>
+                    <w:autoSpaceDN w:val="0"/>
+                    <w:adjustRightInd w:val="0"/>
+                    <w:spacing w:after="0" w:line="240" w:lineRule="auto"/>
+                    <w:rPr>
+                      <w:rFonts w:ascii="Consolas" w:hAnsi="Consolas" w:cs="Consolas"/>
+                    </w:rPr>
+                  </w:pPr>
+                  <w:r>
+                    <w:rPr>
+                      <w:rFonts w:ascii="Consolas" w:hAnsi="Consolas" w:cs="Consolas"/>
+                    </w:rPr>
+                    <w:t>-------------------------------------------------------------------------------</w:t>
+                  </w:r>
+                </w:p>
+                <w:p>
+                  <w:pPr>
+                    <w:autoSpaceDE w:val="0"/>
+                    <w:autoSpaceDN w:val="0"/>
+                    <w:adjustRightInd w:val="0"/>
+                    <w:spacing w:after="0" w:line="240" w:lineRule="auto"/>
+                    <w:rPr>
+                      <w:rFonts w:ascii="Consolas" w:hAnsi="Consolas" w:cs="Consolas"/>
+                    </w:rPr>
+                  </w:pPr>
+                  <w:proofErr w:type="spellStart"/>
+                  <w:r>
+                    <w:rPr>
+                      <w:rFonts w:ascii="Consolas" w:hAnsi="Consolas" w:cs="Consolas"/>
+                      <w:color w:val="2B91AF"/>
+                    </w:rPr>
+                    <w:t>OAuthToken</w:t>
+                  </w:r>
+                  <w:proofErr w:type="spellEnd"/>
+                  <w:r>
+                    <w:rPr>
+                      <w:rFonts w:ascii="Consolas" w:hAnsi="Consolas" w:cs="Consolas"/>
+                    </w:rPr>
+                    <w:t xml:space="preserve"> </w:t>
+                  </w:r>
+                  <w:proofErr w:type="spellStart"/>
+                  <w:r>
+                    <w:rPr>
+                      <w:rFonts w:ascii="Consolas" w:hAnsi="Consolas" w:cs="Consolas"/>
+                    </w:rPr>
+                    <w:t>accessToken</w:t>
+                  </w:r>
+                  <w:proofErr w:type="spellEnd"/>
+                  <w:r>
+                    <w:rPr>
+                      <w:rFonts w:ascii="Consolas" w:hAnsi="Consolas" w:cs="Consolas"/>
+                    </w:rPr>
+                    <w:t>;</w:t>
+                  </w:r>
+                </w:p>
+                <w:p>
+                  <w:pPr>
+                    <w:autoSpaceDE w:val="0"/>
+                    <w:autoSpaceDN w:val="0"/>
+                    <w:adjustRightInd w:val="0"/>
+                    <w:spacing w:after="0" w:line="240" w:lineRule="auto"/>
+                    <w:rPr>
+                      <w:rFonts w:ascii="Consolas" w:hAnsi="Consolas" w:cs="Consolas"/>
+                    </w:rPr>
+                  </w:pPr>
+                  <w:proofErr w:type="spellStart"/>
+                  <w:r>
+                    <w:rPr>
+                      <w:rFonts w:ascii="Consolas" w:hAnsi="Consolas" w:cs="Consolas"/>
+                    </w:rPr>
+                    <w:t>accessToken</w:t>
+                  </w:r>
+                  <w:proofErr w:type="spellEnd"/>
+                  <w:r>
+                    <w:rPr>
+                      <w:rFonts w:ascii="Consolas" w:hAnsi="Consolas" w:cs="Consolas"/>
+                    </w:rPr>
+                    <w:t xml:space="preserve"> = </w:t>
+                  </w:r>
+                  <w:proofErr w:type="spellStart"/>
+                  <w:r>
+                    <w:rPr>
+                      <w:rFonts w:ascii="Consolas" w:hAnsi="Consolas" w:cs="Consolas"/>
+                    </w:rPr>
+                    <w:t>twitterService.GetAccessToken</w:t>
+                  </w:r>
+                  <w:proofErr w:type="spellEnd"/>
+                  <w:r>
+                    <w:rPr>
+                      <w:rFonts w:ascii="Consolas" w:hAnsi="Consolas" w:cs="Consolas"/>
+                    </w:rPr>
+                    <w:t>((</w:t>
+                  </w:r>
+                  <w:proofErr w:type="spellStart"/>
+                  <w:r>
+                    <w:rPr>
+                      <w:rFonts w:ascii="Consolas" w:hAnsi="Consolas" w:cs="Consolas"/>
+                      <w:color w:val="2B91AF"/>
+                    </w:rPr>
+                    <w:t>OAuthToken</w:t>
+                  </w:r>
+                  <w:proofErr w:type="spellEnd"/>
+                  <w:r>
+                    <w:rPr>
+                      <w:rFonts w:ascii="Consolas" w:hAnsi="Consolas" w:cs="Consolas"/>
+                    </w:rPr>
+                    <w:t xml:space="preserve">) </w:t>
+                  </w:r>
+                  <w:proofErr w:type="spellStart"/>
+                  <w:r>
+                    <w:rPr>
+                      <w:rFonts w:ascii="Consolas" w:hAnsi="Consolas" w:cs="Consolas"/>
+                    </w:rPr>
+                    <w:t>Session</w:t>
+                  </w:r>
+                  <w:proofErr w:type="spellEnd"/>
+                  <w:r>
+                    <w:rPr>
+                      <w:rFonts w:ascii="Consolas" w:hAnsi="Consolas" w:cs="Consolas"/>
+                    </w:rPr>
+                    <w:t>[</w:t>
+                  </w:r>
+                  <w:r>
+                    <w:rPr>
+                      <w:rFonts w:ascii="Consolas" w:hAnsi="Consolas" w:cs="Consolas"/>
+                      <w:color w:val="A31515"/>
+                    </w:rPr>
+                    <w:t>"</w:t>
+                  </w:r>
+                  <w:proofErr w:type="spellStart"/>
+                  <w:r>
+                    <w:rPr>
+                      <w:rFonts w:ascii="Consolas" w:hAnsi="Consolas" w:cs="Consolas"/>
+                      <w:color w:val="A31515"/>
+                    </w:rPr>
+                    <w:t>TwitterRequestToken</w:t>
+                  </w:r>
+                  <w:proofErr w:type="spellEnd"/>
+                  <w:r>
+                    <w:rPr>
+                      <w:rFonts w:ascii="Consolas" w:hAnsi="Consolas" w:cs="Consolas"/>
+                      <w:color w:val="A31515"/>
+                    </w:rPr>
+                    <w:t>"</w:t>
+                  </w:r>
+                  <w:r>
+                    <w:rPr>
+                      <w:rFonts w:ascii="Consolas" w:hAnsi="Consolas" w:cs="Consolas"/>
+                    </w:rPr>
+                    <w:t xml:space="preserve">], </w:t>
+                  </w:r>
+                  <w:r>
+                    <w:rPr>
+                      <w:rFonts w:ascii="Consolas" w:hAnsi="Consolas" w:cs="Consolas"/>
+                      <w:color w:val="0000FF"/>
+                    </w:rPr>
+                    <w:t>this</w:t>
+                  </w:r>
+                  <w:r>
+                    <w:rPr>
+                      <w:rFonts w:ascii="Consolas" w:hAnsi="Consolas" w:cs="Consolas"/>
+                    </w:rPr>
+                    <w:t>.TextBoxPin.Text);</w:t>
+                  </w:r>
+                </w:p>
+                <w:p>
+                  <w:pPr>
+                    <w:autoSpaceDE w:val="0"/>
+                    <w:autoSpaceDN w:val="0"/>
+                    <w:adjustRightInd w:val="0"/>
+                    <w:spacing w:after="0" w:line="240" w:lineRule="auto"/>
+                    <w:rPr>
+                      <w:rFonts w:ascii="Consolas" w:hAnsi="Consolas" w:cs="Consolas"/>
+                    </w:rPr>
+                  </w:pPr>
+                  <w:proofErr w:type="spellStart"/>
+                  <w:r>
+                    <w:rPr>
+                      <w:rFonts w:ascii="Consolas" w:hAnsi="Consolas" w:cs="Consolas"/>
+                    </w:rPr>
+                    <w:t>Session</w:t>
+                  </w:r>
+                  <w:proofErr w:type="spellEnd"/>
+                  <w:r>
+                    <w:rPr>
+                      <w:rFonts w:ascii="Consolas" w:hAnsi="Consolas" w:cs="Consolas"/>
+                    </w:rPr>
+                    <w:t>[</w:t>
+                  </w:r>
+                  <w:r>
+                    <w:rPr>
+                      <w:rFonts w:ascii="Consolas" w:hAnsi="Consolas" w:cs="Consolas"/>
+                      <w:color w:val="A31515"/>
+                    </w:rPr>
+                    <w:t>"</w:t>
+                  </w:r>
+                  <w:proofErr w:type="spellStart"/>
+                  <w:r>
+                    <w:rPr>
+                      <w:rFonts w:ascii="Consolas" w:hAnsi="Consolas" w:cs="Consolas"/>
+                      <w:color w:val="A31515"/>
+                    </w:rPr>
+                    <w:t>TwitterAccessToken</w:t>
+                  </w:r>
+                  <w:proofErr w:type="spellEnd"/>
+                  <w:r>
+                    <w:rPr>
+                      <w:rFonts w:ascii="Consolas" w:hAnsi="Consolas" w:cs="Consolas"/>
+                      <w:color w:val="A31515"/>
+                    </w:rPr>
+                    <w:t>"</w:t>
+                  </w:r>
+                  <w:r>
+                    <w:rPr>
+                      <w:rFonts w:ascii="Consolas" w:hAnsi="Consolas" w:cs="Consolas"/>
+                    </w:rPr>
+                    <w:t xml:space="preserve">] = </w:t>
+                  </w:r>
+                  <w:proofErr w:type="spellStart"/>
+                  <w:r>
+                    <w:rPr>
+                      <w:rFonts w:ascii="Consolas" w:hAnsi="Consolas" w:cs="Consolas"/>
+                    </w:rPr>
+                    <w:t>accessToken</w:t>
+                  </w:r>
+                  <w:proofErr w:type="spellEnd"/>
+                  <w:r>
+                    <w:rPr>
+                      <w:rFonts w:ascii="Consolas" w:hAnsi="Consolas" w:cs="Consolas"/>
+                    </w:rPr>
+                    <w:t>;</w:t>
+                  </w:r>
+                </w:p>
+                <w:p>
+                  <w:pPr>
+                    <w:autoSpaceDE w:val="0"/>
+                    <w:autoSpaceDN w:val="0"/>
+                    <w:adjustRightInd w:val="0"/>
+                    <w:spacing w:after="0" w:line="240" w:lineRule="auto"/>
+                    <w:rPr>
+                      <w:rFonts w:ascii="Consolas" w:hAnsi="Consolas" w:cs="Consolas"/>
+                      <w:sz w:val="19"/>
+                      <w:szCs w:val="19"/>
+                    </w:rPr>
+                  </w:pPr>
+                </w:p>
+                <w:p/>
+              </w:txbxContent>
+            </v:textbox>
+          </v:shape>
+        </w:pict>
+      </w:r>
+      <w:r>
+        <w:rPr>
+          <w:rFonts w:cstheme="minorHAnsi"/>
+        </w:rPr>
+        <w:t xml:space="preserve">Sljedeći korak je stvaranje već prije spomenutog </w:t>
+      </w:r>
+      <w:proofErr w:type="spellStart"/>
+      <w:r>
+        <w:rPr>
+          <w:rFonts w:cstheme="minorHAnsi"/>
+        </w:rPr>
+        <w:t>request</w:t>
+      </w:r>
+      <w:proofErr w:type="spellEnd"/>
+      <w:r>
+        <w:rPr>
+          <w:rFonts w:cstheme="minorHAnsi"/>
+        </w:rPr>
+        <w:t xml:space="preserve"> </w:t>
+      </w:r>
+      <w:proofErr w:type="spellStart"/>
+      <w:r>
+        <w:rPr>
+          <w:rFonts w:cstheme="minorHAnsi"/>
+        </w:rPr>
+        <w:t>tokena</w:t>
+      </w:r>
+      <w:proofErr w:type="spellEnd"/>
+      <w:r>
+        <w:rPr>
+          <w:rFonts w:cstheme="minorHAnsi"/>
+        </w:rPr>
+        <w:t xml:space="preserve"> pomoću kojeg ćemo </w:t>
+      </w:r>
+      <w:r>
+        <w:rPr>
+          <w:rFonts w:cstheme="minorHAnsi"/>
+        </w:rPr>
+        <w:t xml:space="preserve">dohvatit </w:t>
+      </w:r>
+      <w:r>
+        <w:rPr>
+          <w:rFonts w:cstheme="minorHAnsi"/>
+        </w:rPr>
+        <w:t>URL</w:t>
+      </w:r>
+      <w:r>
+        <w:rPr>
+          <w:rFonts w:cstheme="minorHAnsi"/>
+        </w:rPr>
+        <w:t xml:space="preserve"> adresu za autoriza</w:t>
+      </w:r>
+      <w:r>
+        <w:rPr>
+          <w:rFonts w:cstheme="minorHAnsi"/>
+        </w:rPr>
+        <w:t>ciju, te ćemo ju otvoriti u web-</w:t>
+      </w:r>
+      <w:r>
+        <w:rPr>
+          <w:rFonts w:cstheme="minorHAnsi"/>
+        </w:rPr>
+        <w:t xml:space="preserve">pregledniku kako bi korisnik mogao unijeti dobiveni pin te tako dobiti </w:t>
+      </w:r>
+      <w:r>
+        <w:rPr>
+          <w:rFonts w:cstheme="minorHAnsi"/>
+        </w:rPr>
+        <w:t xml:space="preserve">access </w:t>
+      </w:r>
+      <w:proofErr w:type="spellStart"/>
+      <w:r>
+        <w:rPr>
+          <w:rFonts w:cstheme="minorHAnsi"/>
+        </w:rPr>
+        <w:t>token</w:t>
+      </w:r>
+      <w:proofErr w:type="spellEnd"/>
+      <w:r>
+        <w:rPr>
+          <w:rFonts w:cstheme="minorHAnsi"/>
+        </w:rPr>
+        <w:t xml:space="preserve">. </w:t>
+      </w:r>
+      <w:r>
+        <w:rPr>
+          <w:rFonts w:cstheme="minorHAnsi"/>
+          <w:noProof/>
+          <w:lang w:eastAsia="hr-HR"/>
+        </w:rPr>
+        <w:pict>
+          <v:shape id="_x0000_s1032" type="#_x0000_t202" style="position:absolute;left:0;text-align:left;margin-left:22.75pt;margin-top:575.05pt;width:498.2pt;height:131.45pt;z-index:251667456;mso-position-horizontal-relative:text;mso-position-vertical-relative:text;mso-width-relative:margin;mso-height-relative:margin">
+            <v:textbox style="mso-next-textbox:#_x0000_s1032">
+              <w:txbxContent>
+                <w:p>
+                  <w:pPr>
+                    <w:autoSpaceDE w:val="0"/>
+                    <w:autoSpaceDN w:val="0"/>
+                    <w:adjustRightInd w:val="0"/>
+                    <w:spacing w:after="0" w:line="240" w:lineRule="auto"/>
+                    <w:rPr>
+                      <w:rFonts w:ascii="Consolas" w:hAnsi="Consolas" w:cs="Consolas"/>
+                    </w:rPr>
+                  </w:pPr>
+                  <w:proofErr w:type="spellStart"/>
+                  <w:r>
+                    <w:rPr>
+                      <w:rFonts w:ascii="Consolas" w:hAnsi="Consolas" w:cs="Consolas"/>
+                      <w:color w:val="2B91AF"/>
+                    </w:rPr>
+                    <w:t>OAuthToken</w:t>
+                  </w:r>
+                  <w:proofErr w:type="spellEnd"/>
+                  <w:r>
+                    <w:rPr>
+                      <w:rFonts w:ascii="Consolas" w:hAnsi="Consolas" w:cs="Consolas"/>
+                    </w:rPr>
+                    <w:t xml:space="preserve"> </w:t>
+                  </w:r>
+                  <w:proofErr w:type="spellStart"/>
+                  <w:r>
+                    <w:rPr>
+                      <w:rFonts w:ascii="Consolas" w:hAnsi="Consolas" w:cs="Consolas"/>
+                    </w:rPr>
+                    <w:t>requestToken</w:t>
+                  </w:r>
+                  <w:proofErr w:type="spellEnd"/>
+                  <w:r>
+                    <w:rPr>
+                      <w:rFonts w:ascii="Consolas" w:hAnsi="Consolas" w:cs="Consolas"/>
+                    </w:rPr>
+                    <w:t xml:space="preserve"> = </w:t>
+                  </w:r>
+                  <w:proofErr w:type="spellStart"/>
+                  <w:r>
+                    <w:rPr>
+                      <w:rFonts w:ascii="Consolas" w:hAnsi="Consolas" w:cs="Consolas"/>
+                    </w:rPr>
+                    <w:t>twitterService.GetRequestToken</w:t>
+                  </w:r>
+                  <w:proofErr w:type="spellEnd"/>
+                  <w:r>
+                    <w:rPr>
+                      <w:rFonts w:ascii="Consolas" w:hAnsi="Consolas" w:cs="Consolas"/>
+                    </w:rPr>
+                    <w:t>();</w:t>
+                  </w:r>
+                </w:p>
+                <w:p>
+                  <w:pPr>
+                    <w:autoSpaceDE w:val="0"/>
+                    <w:autoSpaceDN w:val="0"/>
+                    <w:adjustRightInd w:val="0"/>
+                    <w:spacing w:after="0" w:line="240" w:lineRule="auto"/>
+                    <w:rPr>
+                      <w:rFonts w:ascii="Consolas" w:hAnsi="Consolas" w:cs="Consolas"/>
+                    </w:rPr>
+                  </w:pPr>
+                  <w:proofErr w:type="spellStart"/>
+                  <w:r>
+                    <w:rPr>
+                      <w:rFonts w:ascii="Consolas" w:hAnsi="Consolas" w:cs="Consolas"/>
+                    </w:rPr>
+                    <w:t>Session</w:t>
+                  </w:r>
+                  <w:proofErr w:type="spellEnd"/>
+                  <w:r>
+                    <w:rPr>
+                      <w:rFonts w:ascii="Consolas" w:hAnsi="Consolas" w:cs="Consolas"/>
+                    </w:rPr>
+                    <w:t>[</w:t>
+                  </w:r>
+                  <w:r>
+                    <w:rPr>
+                      <w:rFonts w:ascii="Consolas" w:hAnsi="Consolas" w:cs="Consolas"/>
+                      <w:color w:val="A31515"/>
+                    </w:rPr>
+                    <w:t>"</w:t>
+                  </w:r>
+                  <w:proofErr w:type="spellStart"/>
+                  <w:r>
+                    <w:rPr>
+                      <w:rFonts w:ascii="Consolas" w:hAnsi="Consolas" w:cs="Consolas"/>
+                      <w:color w:val="A31515"/>
+                    </w:rPr>
+                    <w:t>TwitterRequestToken</w:t>
+                  </w:r>
+                  <w:proofErr w:type="spellEnd"/>
+                  <w:r>
+                    <w:rPr>
+                      <w:rFonts w:ascii="Consolas" w:hAnsi="Consolas" w:cs="Consolas"/>
+                      <w:color w:val="A31515"/>
+                    </w:rPr>
+                    <w:t>"</w:t>
+                  </w:r>
+                  <w:r>
+                    <w:rPr>
+                      <w:rFonts w:ascii="Consolas" w:hAnsi="Consolas" w:cs="Consolas"/>
+                    </w:rPr>
+                    <w:t xml:space="preserve">] = </w:t>
+                  </w:r>
+                  <w:proofErr w:type="spellStart"/>
+                  <w:r>
+                    <w:rPr>
+                      <w:rFonts w:ascii="Consolas" w:hAnsi="Consolas" w:cs="Consolas"/>
+                    </w:rPr>
+                    <w:t>requestToken</w:t>
+                  </w:r>
+                  <w:proofErr w:type="spellEnd"/>
+                  <w:r>
+                    <w:rPr>
+                      <w:rFonts w:ascii="Consolas" w:hAnsi="Consolas" w:cs="Consolas"/>
+                    </w:rPr>
+                    <w:t>;</w:t>
+                  </w:r>
+                </w:p>
+                <w:p>
+                  <w:pPr>
+                    <w:autoSpaceDE w:val="0"/>
+                    <w:autoSpaceDN w:val="0"/>
+                    <w:adjustRightInd w:val="0"/>
+                    <w:spacing w:after="0" w:line="240" w:lineRule="auto"/>
+                    <w:rPr>
+                      <w:rFonts w:ascii="Consolas" w:hAnsi="Consolas" w:cs="Consolas"/>
+                    </w:rPr>
+                  </w:pPr>
+                  <w:proofErr w:type="spellStart"/>
+                  <w:r>
+                    <w:rPr>
+                      <w:rFonts w:ascii="Consolas" w:hAnsi="Consolas" w:cs="Consolas"/>
+                    </w:rPr>
+                    <w:t>authUrl</w:t>
+                  </w:r>
+                  <w:proofErr w:type="spellEnd"/>
+                  <w:r>
+                    <w:rPr>
+                      <w:rFonts w:ascii="Consolas" w:hAnsi="Consolas" w:cs="Consolas"/>
+                    </w:rPr>
+                    <w:t xml:space="preserve"> = </w:t>
+                  </w:r>
+                  <w:proofErr w:type="spellStart"/>
+                  <w:r>
+                    <w:rPr>
+                      <w:rFonts w:ascii="Consolas" w:hAnsi="Consolas" w:cs="Consolas"/>
+                    </w:rPr>
+                    <w:t>twitterService.GetAuthorizationUrl</w:t>
+                  </w:r>
+                  <w:proofErr w:type="spellEnd"/>
+                  <w:r>
+                    <w:rPr>
+                      <w:rFonts w:ascii="Consolas" w:hAnsi="Consolas" w:cs="Consolas"/>
+                    </w:rPr>
+                    <w:t>(</w:t>
+                  </w:r>
+                  <w:proofErr w:type="spellStart"/>
+                  <w:r>
+                    <w:rPr>
+                      <w:rFonts w:ascii="Consolas" w:hAnsi="Consolas" w:cs="Consolas"/>
+                    </w:rPr>
+                    <w:t>requestToken</w:t>
+                  </w:r>
+                  <w:proofErr w:type="spellEnd"/>
+                  <w:r>
+                    <w:rPr>
+                      <w:rFonts w:ascii="Consolas" w:hAnsi="Consolas" w:cs="Consolas"/>
+                    </w:rPr>
+                    <w:t>);</w:t>
+                  </w:r>
+                </w:p>
+                <w:p>
+                  <w:pPr>
+                    <w:autoSpaceDE w:val="0"/>
+                    <w:autoSpaceDN w:val="0"/>
+                    <w:adjustRightInd w:val="0"/>
+                    <w:spacing w:after="0" w:line="240" w:lineRule="auto"/>
+                    <w:rPr>
+                      <w:rFonts w:ascii="Consolas" w:hAnsi="Consolas" w:cs="Consolas"/>
+                    </w:rPr>
+                  </w:pPr>
+                  <w:proofErr w:type="spellStart"/>
+                  <w:r>
+                    <w:rPr>
+                      <w:rFonts w:ascii="Consolas" w:hAnsi="Consolas" w:cs="Consolas"/>
+                    </w:rPr>
+                    <w:t>authUrl</w:t>
+                  </w:r>
+                  <w:proofErr w:type="spellEnd"/>
+                  <w:r>
+                    <w:rPr>
+                      <w:rFonts w:ascii="Consolas" w:hAnsi="Consolas" w:cs="Consolas"/>
+                    </w:rPr>
+                    <w:t xml:space="preserve"> = </w:t>
+                  </w:r>
+                  <w:proofErr w:type="spellStart"/>
+                  <w:r>
+                    <w:rPr>
+                      <w:rFonts w:ascii="Consolas" w:hAnsi="Consolas" w:cs="Consolas"/>
+                    </w:rPr>
+                    <w:t>Page.ResolveClientUrl</w:t>
+                  </w:r>
+                  <w:proofErr w:type="spellEnd"/>
+                  <w:r>
+                    <w:rPr>
+                      <w:rFonts w:ascii="Consolas" w:hAnsi="Consolas" w:cs="Consolas"/>
+                    </w:rPr>
+                    <w:t>(</w:t>
+                  </w:r>
+                  <w:proofErr w:type="spellStart"/>
+                  <w:r>
+                    <w:rPr>
+                      <w:rFonts w:ascii="Consolas" w:hAnsi="Consolas" w:cs="Consolas"/>
+                    </w:rPr>
+                    <w:t>authUrl</w:t>
+                  </w:r>
+                  <w:proofErr w:type="spellEnd"/>
+                  <w:r>
+                    <w:rPr>
+                      <w:rFonts w:ascii="Consolas" w:hAnsi="Consolas" w:cs="Consolas"/>
+                    </w:rPr>
+                    <w:t>);</w:t>
+                  </w:r>
+                </w:p>
+                <w:p>
+                  <w:pPr>
+                    <w:autoSpaceDE w:val="0"/>
+                    <w:autoSpaceDN w:val="0"/>
+                    <w:adjustRightInd w:val="0"/>
+                    <w:spacing w:after="0" w:line="240" w:lineRule="auto"/>
+                    <w:rPr>
+                      <w:rFonts w:ascii="Consolas" w:hAnsi="Consolas" w:cs="Consolas"/>
+                    </w:rPr>
+                  </w:pPr>
+                </w:p>
+                <w:p>
+                  <w:pPr>
+                    <w:autoSpaceDE w:val="0"/>
+                    <w:autoSpaceDN w:val="0"/>
+                    <w:adjustRightInd w:val="0"/>
+                    <w:spacing w:after="0" w:line="240" w:lineRule="auto"/>
+                    <w:rPr>
+                      <w:rFonts w:ascii="Consolas" w:hAnsi="Consolas" w:cs="Consolas"/>
+                    </w:rPr>
+                  </w:pPr>
+                  <w:proofErr w:type="spellStart"/>
+                  <w:r>
+                    <w:rPr>
+                      <w:rFonts w:ascii="Consolas" w:hAnsi="Consolas" w:cs="Consolas"/>
+                      <w:color w:val="2B91AF"/>
+                    </w:rPr>
+                    <w:t>OAuthToken</w:t>
+                  </w:r>
+                  <w:proofErr w:type="spellEnd"/>
+                  <w:r>
+                    <w:rPr>
+                      <w:rFonts w:ascii="Consolas" w:hAnsi="Consolas" w:cs="Consolas"/>
+                    </w:rPr>
+                    <w:t xml:space="preserve"> </w:t>
+                  </w:r>
+                  <w:proofErr w:type="spellStart"/>
+                  <w:r>
+                    <w:rPr>
+                      <w:rFonts w:ascii="Consolas" w:hAnsi="Consolas" w:cs="Consolas"/>
+                    </w:rPr>
+                    <w:t>accessToken</w:t>
+                  </w:r>
+                  <w:proofErr w:type="spellEnd"/>
+                  <w:r>
+                    <w:rPr>
+                      <w:rFonts w:ascii="Consolas" w:hAnsi="Consolas" w:cs="Consolas"/>
+                    </w:rPr>
+                    <w:t>;</w:t>
+                  </w:r>
+                </w:p>
+                <w:p>
+                  <w:pPr>
+                    <w:autoSpaceDE w:val="0"/>
+                    <w:autoSpaceDN w:val="0"/>
+                    <w:adjustRightInd w:val="0"/>
+                    <w:spacing w:after="0" w:line="240" w:lineRule="auto"/>
+                    <w:rPr>
+                      <w:rFonts w:ascii="Consolas" w:hAnsi="Consolas" w:cs="Consolas"/>
+                    </w:rPr>
+                  </w:pPr>
+                  <w:proofErr w:type="spellStart"/>
+                  <w:r>
+                    <w:rPr>
+                      <w:rFonts w:ascii="Consolas" w:hAnsi="Consolas" w:cs="Consolas"/>
+                    </w:rPr>
+                    <w:t>accessToken</w:t>
+                  </w:r>
+                  <w:proofErr w:type="spellEnd"/>
+                  <w:r>
+                    <w:rPr>
+                      <w:rFonts w:ascii="Consolas" w:hAnsi="Consolas" w:cs="Consolas"/>
+                    </w:rPr>
+                    <w:t xml:space="preserve"> = </w:t>
+                  </w:r>
+                  <w:proofErr w:type="spellStart"/>
+                  <w:r>
+                    <w:rPr>
+                      <w:rFonts w:ascii="Consolas" w:hAnsi="Consolas" w:cs="Consolas"/>
+                    </w:rPr>
+                    <w:t>twitterService.GetAccessToken</w:t>
+                  </w:r>
+                  <w:proofErr w:type="spellEnd"/>
+                  <w:r>
+                    <w:rPr>
+                      <w:rFonts w:ascii="Consolas" w:hAnsi="Consolas" w:cs="Consolas"/>
+                    </w:rPr>
+                    <w:t>((</w:t>
+                  </w:r>
+                  <w:proofErr w:type="spellStart"/>
+                  <w:r>
+                    <w:rPr>
+                      <w:rFonts w:ascii="Consolas" w:hAnsi="Consolas" w:cs="Consolas"/>
+                      <w:color w:val="2B91AF"/>
+                    </w:rPr>
+                    <w:t>OAuthToken</w:t>
+                  </w:r>
+                  <w:proofErr w:type="spellEnd"/>
+                  <w:r>
+                    <w:rPr>
+                      <w:rFonts w:ascii="Consolas" w:hAnsi="Consolas" w:cs="Consolas"/>
+                    </w:rPr>
+                    <w:t xml:space="preserve">) </w:t>
+                  </w:r>
+                  <w:proofErr w:type="spellStart"/>
+                  <w:r>
+                    <w:rPr>
+                      <w:rFonts w:ascii="Consolas" w:hAnsi="Consolas" w:cs="Consolas"/>
+                    </w:rPr>
+                    <w:t>Session</w:t>
+                  </w:r>
+                  <w:proofErr w:type="spellEnd"/>
+                  <w:r>
+                    <w:rPr>
+                      <w:rFonts w:ascii="Consolas" w:hAnsi="Consolas" w:cs="Consolas"/>
+                    </w:rPr>
+                    <w:t>[</w:t>
+                  </w:r>
+                  <w:r>
+                    <w:rPr>
+                      <w:rFonts w:ascii="Consolas" w:hAnsi="Consolas" w:cs="Consolas"/>
+                      <w:color w:val="A31515"/>
+                    </w:rPr>
+                    <w:t>"</w:t>
+                  </w:r>
+                  <w:proofErr w:type="spellStart"/>
+                  <w:r>
+                    <w:rPr>
+                      <w:rFonts w:ascii="Consolas" w:hAnsi="Consolas" w:cs="Consolas"/>
+                      <w:color w:val="A31515"/>
+                    </w:rPr>
+                    <w:t>TwitterRequestToken</w:t>
+                  </w:r>
+                  <w:proofErr w:type="spellEnd"/>
+                  <w:r>
+                    <w:rPr>
+                      <w:rFonts w:ascii="Consolas" w:hAnsi="Consolas" w:cs="Consolas"/>
+                      <w:color w:val="A31515"/>
+                    </w:rPr>
+                    <w:t>"</w:t>
+                  </w:r>
+                  <w:r>
+                    <w:rPr>
+                      <w:rFonts w:ascii="Consolas" w:hAnsi="Consolas" w:cs="Consolas"/>
+                    </w:rPr>
+                    <w:t xml:space="preserve">], </w:t>
+                  </w:r>
+                  <w:r>
+                    <w:rPr>
+                      <w:rFonts w:ascii="Consolas" w:hAnsi="Consolas" w:cs="Consolas"/>
+                      <w:color w:val="0000FF"/>
+                    </w:rPr>
+                    <w:t>this</w:t>
+                  </w:r>
+                  <w:r>
+                    <w:rPr>
+                      <w:rFonts w:ascii="Consolas" w:hAnsi="Consolas" w:cs="Consolas"/>
+                    </w:rPr>
+                    <w:t>.TextBoxPin.Text);</w:t>
+                  </w:r>
+                </w:p>
+                <w:p>
+                  <w:pPr>
+                    <w:autoSpaceDE w:val="0"/>
+                    <w:autoSpaceDN w:val="0"/>
+                    <w:adjustRightInd w:val="0"/>
+                    <w:spacing w:after="0" w:line="240" w:lineRule="auto"/>
+                    <w:rPr>
+                      <w:rFonts w:ascii="Consolas" w:hAnsi="Consolas" w:cs="Consolas"/>
+                    </w:rPr>
+                  </w:pPr>
+                  <w:proofErr w:type="spellStart"/>
+                  <w:r>
+                    <w:rPr>
+                      <w:rFonts w:ascii="Consolas" w:hAnsi="Consolas" w:cs="Consolas"/>
+                    </w:rPr>
+                    <w:t>Session</w:t>
+                  </w:r>
+                  <w:proofErr w:type="spellEnd"/>
+                  <w:r>
+                    <w:rPr>
+                      <w:rFonts w:ascii="Consolas" w:hAnsi="Consolas" w:cs="Consolas"/>
+                    </w:rPr>
+                    <w:t>[</w:t>
+                  </w:r>
+                  <w:r>
+                    <w:rPr>
+                      <w:rFonts w:ascii="Consolas" w:hAnsi="Consolas" w:cs="Consolas"/>
+                      <w:color w:val="A31515"/>
+                    </w:rPr>
+                    <w:t>"</w:t>
+                  </w:r>
+                  <w:proofErr w:type="spellStart"/>
+                  <w:r>
+                    <w:rPr>
+                      <w:rFonts w:ascii="Consolas" w:hAnsi="Consolas" w:cs="Consolas"/>
+                      <w:color w:val="A31515"/>
+                    </w:rPr>
+                    <w:t>TwitterAccessToken</w:t>
+                  </w:r>
+                  <w:proofErr w:type="spellEnd"/>
+                  <w:r>
+                    <w:rPr>
+                      <w:rFonts w:ascii="Consolas" w:hAnsi="Consolas" w:cs="Consolas"/>
+                      <w:color w:val="A31515"/>
+                    </w:rPr>
+                    <w:t>"</w:t>
+                  </w:r>
+                  <w:r>
+                    <w:rPr>
+                      <w:rFonts w:ascii="Consolas" w:hAnsi="Consolas" w:cs="Consolas"/>
+                    </w:rPr>
+                    <w:t xml:space="preserve">] = </w:t>
+                  </w:r>
+                  <w:proofErr w:type="spellStart"/>
+                  <w:r>
+                    <w:rPr>
+                      <w:rFonts w:ascii="Consolas" w:hAnsi="Consolas" w:cs="Consolas"/>
+                    </w:rPr>
+                    <w:t>accessToken</w:t>
+                  </w:r>
+                  <w:proofErr w:type="spellEnd"/>
+                  <w:r>
+                    <w:rPr>
+                      <w:rFonts w:ascii="Consolas" w:hAnsi="Consolas" w:cs="Consolas"/>
+                    </w:rPr>
+                    <w:t>;</w:t>
+                  </w:r>
+                </w:p>
+                <w:p>
+                  <w:pPr>
+                    <w:autoSpaceDE w:val="0"/>
+                    <w:autoSpaceDN w:val="0"/>
+                    <w:adjustRightInd w:val="0"/>
+                    <w:spacing w:after="0" w:line="240" w:lineRule="auto"/>
+                    <w:rPr>
+                      <w:rFonts w:ascii="Consolas" w:hAnsi="Consolas" w:cs="Consolas"/>
+                      <w:sz w:val="19"/>
+                      <w:szCs w:val="19"/>
+                    </w:rPr>
+                  </w:pPr>
+                </w:p>
+                <w:p/>
+              </w:txbxContent>
+            </v:textbox>
+          </v:shape>
+        </w:pict>
+      </w:r>
+      <w:proofErr w:type="spellStart"/>
+      <w:r>
+        <w:rPr>
+          <w:rFonts w:cstheme="minorHAnsi"/>
+        </w:rPr>
+        <w:t>Request</w:t>
+      </w:r>
+      <w:proofErr w:type="spellEnd"/>
+      <w:r>
+        <w:rPr>
+          <w:rFonts w:cstheme="minorHAnsi"/>
+        </w:rPr>
+        <w:t xml:space="preserve"> </w:t>
+      </w:r>
+      <w:proofErr w:type="spellStart"/>
+      <w:r>
+        <w:rPr>
+          <w:rFonts w:cstheme="minorHAnsi"/>
+        </w:rPr>
+        <w:t>token</w:t>
+      </w:r>
+      <w:proofErr w:type="spellEnd"/>
+      <w:r>
+        <w:rPr>
+          <w:rFonts w:cstheme="minorHAnsi"/>
+        </w:rPr>
+        <w:t xml:space="preserve"> i URL adresa za dobivanje pina generiraju se prilikom pritiska na gumb </w:t>
+      </w:r>
+      <w:r>
+        <w:rPr>
+          <w:rFonts w:cstheme="minorHAnsi"/>
+        </w:rPr>
+        <w:t>„</w:t>
+      </w:r>
+      <w:proofErr w:type="spellStart"/>
+      <w:r>
+        <w:rPr>
+          <w:rFonts w:cstheme="minorHAnsi"/>
+        </w:rPr>
+        <w:t>Get</w:t>
+      </w:r>
+      <w:proofErr w:type="spellEnd"/>
+      <w:r>
+        <w:rPr>
+          <w:rFonts w:cstheme="minorHAnsi"/>
+        </w:rPr>
+        <w:t xml:space="preserve"> Pin“, a access </w:t>
+      </w:r>
+      <w:proofErr w:type="spellStart"/>
+      <w:r>
+        <w:rPr>
+          <w:rFonts w:cstheme="minorHAnsi"/>
+        </w:rPr>
+        <w:t>token</w:t>
+      </w:r>
+      <w:proofErr w:type="spellEnd"/>
+      <w:r>
+        <w:rPr>
+          <w:rFonts w:cstheme="minorHAnsi"/>
+        </w:rPr>
+        <w:t xml:space="preserve"> generira se pritiskom na gumb „</w:t>
+      </w:r>
+      <w:proofErr w:type="spellStart"/>
+      <w:r>
+        <w:rPr>
+          <w:rFonts w:cstheme="minorHAnsi"/>
+        </w:rPr>
+        <w:t>Authorize</w:t>
+      </w:r>
+      <w:proofErr w:type="spellEnd"/>
+      <w:r>
+        <w:rPr>
+          <w:rFonts w:cstheme="minorHAnsi"/>
+        </w:rPr>
+        <w:t>“ (slika 5.5.3.).</w:t>
+      </w:r>
+      <w:r>
+        <w:rPr>
+          <w:rFonts w:cstheme="minorHAnsi"/>
+        </w:rPr>
+        <w:t xml:space="preserve"> URL adresa s pinom otvara se u novom skočnom prozoru.</w:t>
+      </w:r>
+    </w:p>
+    <w:p>
+      <w:pPr>
+        <w:autoSpaceDE w:val="0"/>
+        <w:autoSpaceDN w:val="0"/>
+        <w:adjustRightInd w:val="0"/>
+        <w:spacing w:after="0" w:line="240" w:lineRule="auto"/>
+        <w:rPr>
+          <w:rFonts w:cstheme="minorHAnsi"/>
+        </w:rPr>
+      </w:pPr>
+    </w:p>
+    <w:p>
+      <w:pPr>
+        <w:autoSpaceDE w:val="0"/>
+        <w:autoSpaceDN w:val="0"/>
+        <w:adjustRightInd w:val="0"/>
+        <w:spacing w:after="0" w:line="240" w:lineRule="auto"/>
+        <w:rPr>
+          <w:rFonts w:cstheme="minorHAnsi"/>
+        </w:rPr>
+      </w:pPr>
+    </w:p>
+    <w:p>
+      <w:pPr>
+        <w:autoSpaceDE w:val="0"/>
+        <w:autoSpaceDN w:val="0"/>
+        <w:adjustRightInd w:val="0"/>
+        <w:spacing w:after="0" w:line="240" w:lineRule="auto"/>
+        <w:rPr>
+          <w:rFonts w:cstheme="minorHAnsi"/>
+        </w:rPr>
+      </w:pPr>
+      <w:r>
+        <w:rPr>
+          <w:rFonts w:cstheme="minorHAnsi"/>
+          <w:noProof/>
+          <w:lang w:eastAsia="hr-HR"/>
+        </w:rPr>
+        <w:drawing>
+          <wp:anchor distT="0" distB="0" distL="114300" distR="114300" simplePos="0" relativeHeight="251670528" behindDoc="0" locked="0" layoutInCell="1" allowOverlap="1">
+            <wp:simplePos x="0" y="0"/>
+            <wp:positionH relativeFrom="column">
+              <wp:posOffset>4948909</wp:posOffset>
+            </wp:positionH>
+            <wp:positionV relativeFrom="paragraph">
+              <wp:posOffset>24366</wp:posOffset>
+            </wp:positionV>
+            <wp:extent cx="797752" cy="233917"/>
+            <wp:effectExtent l="19050" t="0" r="2348" b="0"/>
+            <wp:wrapNone/>
+            <wp:docPr id="7" name="Picture 6" descr="pin.png"/>
+            <wp:cNvGraphicFramePr>
+              <a:graphicFrameLocks xmlns:a="http://schemas.openxmlformats.org/drawingml/2006/main" noChangeAspect="1"/>
+            </wp:cNvGraphicFramePr>
+            <a:graphic xmlns:a="http://schemas.openxmlformats.org/drawingml/2006/main">
+              <a:graphicData uri="http://schemas.openxmlformats.org/drawingml/2006/picture">
+                <pic:pic xmlns:pic="http://schemas.openxmlformats.org/drawingml/2006/picture">
+                  <pic:nvPicPr>
+                    <pic:cNvPr id="0" name="pin.png"/>
+                    <pic:cNvPicPr/>
+                  </pic:nvPicPr>
+                  <pic:blipFill>
+                    <a:blip r:embed="rId13" cstate="print"/>
+                    <a:stretch>
+                      <a:fillRect/>
+                    </a:stretch>
+                  </pic:blipFill>
+                  <pic:spPr>
+                    <a:xfrm>
+                      <a:off x="0" y="0"/>
+                      <a:ext cx="797752" cy="233917"/>
+                    </a:xfrm>
+                    <a:prstGeom prst="rect">
+                      <a:avLst/>
+                    </a:prstGeom>
+                  </pic:spPr>
+                </pic:pic>
+              </a:graphicData>
+            </a:graphic>
+          </wp:anchor>
+        </w:drawing>
+      </w:r>
+    </w:p>
+    <w:p>
+      <w:pPr>
+        <w:autoSpaceDE w:val="0"/>
+        <w:autoSpaceDN w:val="0"/>
+        <w:adjustRightInd w:val="0"/>
+        <w:spacing w:after="0" w:line="240" w:lineRule="auto"/>
+        <w:rPr>
+          <w:rFonts w:cstheme="minorHAnsi"/>
+        </w:rPr>
+      </w:pPr>
+    </w:p>
+    <w:p>
+      <w:pPr>
+        <w:autoSpaceDE w:val="0"/>
+        <w:autoSpaceDN w:val="0"/>
+        <w:adjustRightInd w:val="0"/>
+        <w:spacing w:after="0" w:line="240" w:lineRule="auto"/>
+        <w:rPr>
+          <w:rFonts w:cstheme="minorHAnsi"/>
+        </w:rPr>
+      </w:pPr>
+    </w:p>
+    <w:p>
+      <w:pPr>
+        <w:autoSpaceDE w:val="0"/>
+        <w:autoSpaceDN w:val="0"/>
+        <w:adjustRightInd w:val="0"/>
+        <w:spacing w:after="0" w:line="240" w:lineRule="auto"/>
+        <w:rPr>
+          <w:rFonts w:cstheme="minorHAnsi"/>
+        </w:rPr>
+      </w:pPr>
+    </w:p>
+    <w:p>
+      <w:pPr>
+        <w:autoSpaceDE w:val="0"/>
+        <w:autoSpaceDN w:val="0"/>
+        <w:adjustRightInd w:val="0"/>
+        <w:spacing w:after="0" w:line="240" w:lineRule="auto"/>
+        <w:rPr>
+          <w:rFonts w:cstheme="minorHAnsi"/>
+        </w:rPr>
+      </w:pPr>
+      <w:r>
+        <w:rPr>
+          <w:rFonts w:cstheme="minorHAnsi"/>
+          <w:noProof/>
+          <w:lang w:eastAsia="hr-HR"/>
+        </w:rPr>
+        <w:drawing>
+          <wp:anchor distT="0" distB="0" distL="114300" distR="114300" simplePos="0" relativeHeight="251669504" behindDoc="0" locked="0" layoutInCell="1" allowOverlap="1">
+            <wp:simplePos x="0" y="0"/>
+            <wp:positionH relativeFrom="column">
+              <wp:posOffset>4906010</wp:posOffset>
+            </wp:positionH>
+            <wp:positionV relativeFrom="paragraph">
+              <wp:posOffset>139700</wp:posOffset>
+            </wp:positionV>
+            <wp:extent cx="862965" cy="265430"/>
+            <wp:effectExtent l="19050" t="0" r="0" b="0"/>
+            <wp:wrapNone/>
+            <wp:docPr id="6" name="Picture 5" descr="auth.png"/>
+            <wp:cNvGraphicFramePr>
+              <a:graphicFrameLocks xmlns:a="http://schemas.openxmlformats.org/drawingml/2006/main" noChangeAspect="1"/>
+            </wp:cNvGraphicFramePr>
+            <a:graphic xmlns:a="http://schemas.openxmlformats.org/drawingml/2006/main">
+              <a:graphicData uri="http://schemas.openxmlformats.org/drawingml/2006/picture">
+                <pic:pic xmlns:pic="http://schemas.openxmlformats.org/drawingml/2006/picture">
+                  <pic:nvPicPr>
+                    <pic:cNvPr id="0" name="auth.png"/>
+                    <pic:cNvPicPr/>
+                  </pic:nvPicPr>
+                  <pic:blipFill>
+                    <a:blip r:embed="rId14" cstate="print"/>
+                    <a:stretch>
+                      <a:fillRect/>
+                    </a:stretch>
+                  </pic:blipFill>
+                  <pic:spPr>
+                    <a:xfrm>
+                      <a:off x="0" y="0"/>
+                      <a:ext cx="862965" cy="265430"/>
+                    </a:xfrm>
+                    <a:prstGeom prst="rect">
+                      <a:avLst/>
+                    </a:prstGeom>
+                  </pic:spPr>
+                </pic:pic>
+              </a:graphicData>
+            </a:graphic>
+          </wp:anchor>
+        </w:drawing>
+      </w:r>
+    </w:p>
+    <w:p>
+      <w:pPr>
+        <w:autoSpaceDE w:val="0"/>
+        <w:autoSpaceDN w:val="0"/>
+        <w:adjustRightInd w:val="0"/>
+        <w:spacing w:after="0" w:line="240" w:lineRule="auto"/>
+        <w:rPr>
+          <w:rFonts w:cstheme="minorHAnsi"/>
+        </w:rPr>
+      </w:pPr>
+    </w:p>
+    <w:p>
+      <w:pPr>
+        <w:autoSpaceDE w:val="0"/>
+        <w:autoSpaceDN w:val="0"/>
+        <w:adjustRightInd w:val="0"/>
+        <w:spacing w:after="0" w:line="240" w:lineRule="auto"/>
+        <w:rPr>
+          <w:rFonts w:cstheme="minorHAnsi"/>
+        </w:rPr>
+      </w:pPr>
+    </w:p>
+    <w:p>
+      <w:pPr>
+        <w:autoSpaceDE w:val="0"/>
+        <w:autoSpaceDN w:val="0"/>
+        <w:adjustRightInd w:val="0"/>
+        <w:spacing w:after="0" w:line="240" w:lineRule="auto"/>
+        <w:rPr>
+          <w:rFonts w:cstheme="minorHAnsi"/>
+        </w:rPr>
+      </w:pPr>
+    </w:p>
+    <w:p>
+      <w:pPr>
+        <w:autoSpaceDE w:val="0"/>
+        <w:autoSpaceDN w:val="0"/>
+        <w:adjustRightInd w:val="0"/>
+        <w:spacing w:after="0" w:line="240" w:lineRule="auto"/>
+        <w:rPr>
+          <w:rFonts w:cstheme="minorHAnsi"/>
+        </w:rPr>
+      </w:pPr>
+    </w:p>
+    <w:p>
+      <w:pPr>
+        <w:autoSpaceDE w:val="0"/>
+        <w:autoSpaceDN w:val="0"/>
+        <w:adjustRightInd w:val="0"/>
+        <w:spacing w:after="0" w:line="240" w:lineRule="auto"/>
+        <w:rPr>
+          <w:rFonts w:cstheme="minorHAnsi"/>
+        </w:rPr>
+      </w:pPr>
+    </w:p>
+    <w:p>
+      <w:pPr>
+        <w:autoSpaceDE w:val="0"/>
+        <w:autoSpaceDN w:val="0"/>
+        <w:adjustRightInd w:val="0"/>
+        <w:spacing w:after="0" w:line="240" w:lineRule="auto"/>
+        <w:jc w:val="center"/>
+        <w:rPr>
+          <w:rFonts w:cstheme="minorHAnsi"/>
+        </w:rPr>
+      </w:pPr>
+      <w:r>
+        <w:rPr>
+          <w:rFonts w:cstheme="minorHAnsi"/>
+          <w:noProof/>
+          <w:lang w:eastAsia="hr-HR"/>
+        </w:rPr>
+        <w:drawing>
+          <wp:anchor distT="0" distB="0" distL="114300" distR="114300" simplePos="0" relativeHeight="251673600" behindDoc="0" locked="0" layoutInCell="1" allowOverlap="1">
+            <wp:simplePos x="0" y="0"/>
+            <wp:positionH relativeFrom="column">
+              <wp:posOffset>3804138</wp:posOffset>
+            </wp:positionH>
+            <wp:positionV relativeFrom="paragraph">
+              <wp:posOffset>1857734</wp:posOffset>
+            </wp:positionV>
+            <wp:extent cx="2603648" cy="393446"/>
+            <wp:effectExtent l="171450" t="133350" r="368152" b="311404"/>
+            <wp:wrapNone/>
+            <wp:docPr id="10" name="Picture 9" descr="Capture3.PNG"/>
+            <wp:cNvGraphicFramePr>
+              <a:graphicFrameLocks xmlns:a="http://schemas.openxmlformats.org/drawingml/2006/main" noChangeAspect="1"/>
+            </wp:cNvGraphicFramePr>
+            <a:graphic xmlns:a="http://schemas.openxmlformats.org/drawingml/2006/main">
+              <a:graphicData uri="http://schemas.openxmlformats.org/drawingml/2006/picture">
+                <pic:pic xmlns:pic="http://schemas.openxmlformats.org/drawingml/2006/picture">
+                  <pic:nvPicPr>
+                    <pic:cNvPr id="0" name="Capture3.PNG"/>
+                    <pic:cNvPicPr/>
+                  </pic:nvPicPr>
+                  <pic:blipFill>
+                    <a:blip r:embed="rId15" cstate="print"/>
+                    <a:stretch>
+                      <a:fillRect/>
+                    </a:stretch>
+                  </pic:blipFill>
+                  <pic:spPr>
+                    <a:xfrm>
+                      <a:off x="0" y="0"/>
+                      <a:ext cx="2626477" cy="396896"/>
+                    </a:xfrm>
+                    <a:prstGeom prst="rect">
+                      <a:avLst/>
+                    </a:prstGeom>
+                    <a:ln>
+                      <a:noFill/>
+                    </a:ln>
+                    <a:effectLst>
+                      <a:outerShdw blurRad="292100" dist="139700" dir="2700000" algn="tl" rotWithShape="0">
+                        <a:srgbClr val="333333">
+                          <a:alpha val="65000"/>
+                        </a:srgbClr>
+                      </a:outerShdw>
+                    </a:effectLst>
+                  </pic:spPr>
+                </pic:pic>
+              </a:graphicData>
+            </a:graphic>
+          </wp:anchor>
+        </w:drawing>
+      </w:r>
+      <w:r>
+        <w:rPr>
+          <w:rFonts w:cstheme="minorHAnsi"/>
+          <w:noProof/>
+          <w:lang w:eastAsia="hr-HR"/>
+        </w:rPr>
+        <w:pict>
+          <v:shapetype id="_x0000_t32" coordsize="21600,21600" o:spt="32" o:oned="t" path="m,l21600,21600e" filled="f">
+            <v:path arrowok="t" fillok="f" o:connecttype="none"/>
+            <o:lock v:ext="edit" shapetype="t"/>
+          </v:shapetype>
+          <v:shape id="_x0000_s1037" type="#_x0000_t32" style="position:absolute;left:0;text-align:left;margin-left:269.3pt;margin-top:169.55pt;width:49.4pt;height:69.5pt;flip:x;z-index:251676672;mso-position-horizontal-relative:text;mso-position-vertical-relative:text" o:connectortype="straight">
+            <v:stroke endarrow="block"/>
+          </v:shape>
+        </w:pict>
+      </w:r>
+      <w:r>
+        <w:rPr>
+          <w:rFonts w:cstheme="minorHAnsi"/>
+          <w:noProof/>
+          <w:lang w:eastAsia="hr-HR"/>
+        </w:rPr>
+        <w:pict>
+          <v:shape id="_x0000_s1036" type="#_x0000_t32" style="position:absolute;left:0;text-align:left;margin-left:185.55pt;margin-top:99.25pt;width:124.75pt;height:61.95pt;z-index:251675648;mso-position-horizontal-relative:text;mso-position-vertical-relative:text" o:connectortype="straight">
+            <v:stroke endarrow="block"/>
+          </v:shape>
+        </w:pict>
+      </w:r>
+      <w:r>
+        <w:rPr>
+          <w:rFonts w:cstheme="minorHAnsi"/>
+          <w:noProof/>
+          <w:lang w:eastAsia="hr-HR"/>
+        </w:rPr>
+        <w:pict>
+          <v:shape id="_x0000_s1035" type="#_x0000_t32" style="position:absolute;left:0;text-align:left;margin-left:157.95pt;margin-top:161.2pt;width:83.7pt;height:46.85pt;flip:x y;z-index:251674624;mso-position-horizontal-relative:text;mso-position-vertical-relative:text" o:connectortype="straight">
+            <v:stroke endarrow="block"/>
+          </v:shape>
+        </w:pict>
+      </w:r>
+      <w:r>
+        <w:rPr>
+          <w:rFonts w:cstheme="minorHAnsi"/>
+          <w:noProof/>
+          <w:lang w:eastAsia="hr-HR"/>
+        </w:rPr>
+        <w:drawing>
+          <wp:anchor distT="0" distB="0" distL="114300" distR="114300" simplePos="0" relativeHeight="251672576" behindDoc="0" locked="0" layoutInCell="1" allowOverlap="1">
+            <wp:simplePos x="0" y="0"/>
+            <wp:positionH relativeFrom="column">
+              <wp:posOffset>118536</wp:posOffset>
+            </wp:positionH>
+            <wp:positionV relativeFrom="paragraph">
+              <wp:posOffset>925726</wp:posOffset>
+            </wp:positionV>
+            <wp:extent cx="2377381" cy="1533156"/>
+            <wp:effectExtent l="171450" t="133350" r="365819" b="295644"/>
+            <wp:wrapNone/>
+            <wp:docPr id="9" name="Picture 8" descr="Capture2.PNG"/>
+            <wp:cNvGraphicFramePr>
+              <a:graphicFrameLocks xmlns:a="http://schemas.openxmlformats.org/drawingml/2006/main" noChangeAspect="1"/>
+            </wp:cNvGraphicFramePr>
+            <a:graphic xmlns:a="http://schemas.openxmlformats.org/drawingml/2006/main">
+              <a:graphicData uri="http://schemas.openxmlformats.org/drawingml/2006/picture">
+                <pic:pic xmlns:pic="http://schemas.openxmlformats.org/drawingml/2006/picture">
+                  <pic:nvPicPr>
+                    <pic:cNvPr id="0" name="Capture2.PNG"/>
+                    <pic:cNvPicPr/>
+                  </pic:nvPicPr>
+                  <pic:blipFill>
+                    <a:blip r:embed="rId16" cstate="print"/>
+                    <a:stretch>
+                      <a:fillRect/>
+                    </a:stretch>
+                  </pic:blipFill>
+                  <pic:spPr>
+                    <a:xfrm>
+                      <a:off x="0" y="0"/>
+                      <a:ext cx="2377381" cy="1533156"/>
+                    </a:xfrm>
+                    <a:prstGeom prst="rect">
+                      <a:avLst/>
+                    </a:prstGeom>
+                    <a:ln>
+                      <a:noFill/>
+                    </a:ln>
+                    <a:effectLst>
+                      <a:outerShdw blurRad="292100" dist="139700" dir="2700000" algn="tl" rotWithShape="0">
+                        <a:srgbClr val="333333">
+                          <a:alpha val="65000"/>
+                        </a:srgbClr>
+                      </a:outerShdw>
+                    </a:effectLst>
+                  </pic:spPr>
+                </pic:pic>
+              </a:graphicData>
+            </a:graphic>
+          </wp:anchor>
+        </w:drawing>
+      </w:r>
+      <w:r>
+        <w:rPr>
+          <w:rFonts w:cstheme="minorHAnsi"/>
+          <w:noProof/>
+          <w:lang w:eastAsia="hr-HR"/>
+        </w:rPr>
+        <w:pict>
+          <v:shape id="_x0000_s1034" type="#_x0000_t202" style="position:absolute;left:0;text-align:left;margin-left:148.25pt;margin-top:260.8pt;width:220.35pt;height:27pt;z-index:251671552;mso-position-horizontal-relative:text;mso-position-vertical-relative:text;mso-width-relative:margin;mso-height-relative:margin" fillcolor="#c2d69b [1942]">
+            <v:shadow on="t"/>
+            <v:textbox>
+              <w:txbxContent>
+                <w:p>
+                  <w:pPr>
+                    <w:jc w:val="center"/>
+                  </w:pPr>
+                  <w:r>
+                    <w:rPr>
+                      <w:b/>
+                    </w:rPr>
+                    <w:t>Slika 5.2.</w:t>
+                  </w:r>
+                  <w:r>
+                    <w:rPr>
+                      <w:b/>
+                    </w:rPr>
+                    <w:t>3</w:t>
+                  </w:r>
+                  <w:r>
+                    <w:rPr>
+                      <w:b/>
+                    </w:rPr>
+                    <w:t>.</w:t>
+                  </w:r>
+                  <w:r>
+                    <w:t xml:space="preserve"> Autorizacija aplikacije</w:t>
+                  </w:r>
+                </w:p>
+              </w:txbxContent>
+            </v:textbox>
+          </v:shape>
+        </w:pict>
+      </w:r>
+      <w:r>
+        <w:rPr>
+          <w:rFonts w:cstheme="minorHAnsi"/>
+          <w:noProof/>
+          <w:lang w:eastAsia="hr-HR"/>
+        </w:rPr>
+        <w:drawing>
+          <wp:inline distT="0" distB="0" distL="0" distR="0">
+            <wp:extent cx="5570566" cy="3258436"/>
+            <wp:effectExtent l="171450" t="133350" r="353984" b="303914"/>
+            <wp:docPr id="8" name="Picture 7" descr="Capture.PNG"/>
+            <wp:cNvGraphicFramePr>
+              <a:graphicFrameLocks xmlns:a="http://schemas.openxmlformats.org/drawingml/2006/main" noChangeAspect="1"/>
+            </wp:cNvGraphicFramePr>
+            <a:graphic xmlns:a="http://schemas.openxmlformats.org/drawingml/2006/main">
+              <a:graphicData uri="http://schemas.openxmlformats.org/drawingml/2006/picture">
+                <pic:pic xmlns:pic="http://schemas.openxmlformats.org/drawingml/2006/picture">
+                  <pic:nvPicPr>
+                    <pic:cNvPr id="0" name="Capture.PNG"/>
+                    <pic:cNvPicPr/>
+                  </pic:nvPicPr>
+                  <pic:blipFill>
+                    <a:blip r:embed="rId17" cstate="print"/>
+                    <a:stretch>
+                      <a:fillRect/>
+                    </a:stretch>
+                  </pic:blipFill>
+                  <pic:spPr>
+                    <a:xfrm>
+                      <a:off x="0" y="0"/>
+                      <a:ext cx="5572790" cy="3259737"/>
+                    </a:xfrm>
+                    <a:prstGeom prst="rect">
+                      <a:avLst/>
+                    </a:prstGeom>
+                    <a:ln>
+                      <a:noFill/>
+                    </a:ln>
+                    <a:effectLst>
+                      <a:outerShdw blurRad="292100" dist="139700" dir="2700000" algn="tl" rotWithShape="0">
+                        <a:srgbClr val="333333">
+                          <a:alpha val="65000"/>
+                        </a:srgbClr>
+                      </a:outerShdw>
+                    </a:effectLst>
+                  </pic:spPr>
+                </pic:pic>
+              </a:graphicData>
+            </a:graphic>
+          </wp:inline>
+        </w:drawing>
+      </w:r>
+    </w:p>
+    <w:p>
+      <w:pPr>
+        <w:autoSpaceDE w:val="0"/>
+        <w:autoSpaceDN w:val="0"/>
+        <w:adjustRightInd w:val="0"/>
+        <w:spacing w:after="0" w:line="240" w:lineRule="auto"/>
+        <w:rPr>
+          <w:rFonts w:cstheme="minorHAnsi"/>
+        </w:rPr>
+      </w:pPr>
+    </w:p>
+    <w:p>
+      <w:pPr>
+        <w:autoSpaceDE w:val="0"/>
+        <w:autoSpaceDN w:val="0"/>
+        <w:adjustRightInd w:val="0"/>
+        <w:spacing w:after="0" w:line="240" w:lineRule="auto"/>
+        <w:rPr>
+          <w:rFonts w:cstheme="minorHAnsi"/>
+        </w:rPr>
+      </w:pPr>
+    </w:p>
+    <w:p>
+      <w:pPr>
+        <w:autoSpaceDE w:val="0"/>
+        <w:autoSpaceDN w:val="0"/>
+        <w:adjustRightInd w:val="0"/>
+        <w:jc w:val="both"/>
+        <w:rPr>
+          <w:rFonts w:cstheme="minorHAnsi"/>
+          <w:u w:val="single"/>
+        </w:rPr>
+      </w:pPr>
+      <w:r>
+        <w:rPr>
+          <w:rFonts w:cstheme="minorHAnsi"/>
+          <w:u w:val="single"/>
+        </w:rPr>
+        <w:t xml:space="preserve">5.2.2. Pristup podacima s </w:t>
+      </w:r>
+      <w:proofErr w:type="spellStart"/>
+      <w:r>
+        <w:rPr>
+          <w:rFonts w:cstheme="minorHAnsi"/>
+          <w:u w:val="single"/>
+        </w:rPr>
+        <w:t>Tweeterovog</w:t>
+      </w:r>
+      <w:proofErr w:type="spellEnd"/>
+      <w:r>
+        <w:rPr>
+          <w:rFonts w:cstheme="minorHAnsi"/>
+          <w:u w:val="single"/>
+        </w:rPr>
+        <w:t xml:space="preserve"> korisničkog profila</w:t>
+      </w:r>
+    </w:p>
+    <w:p>
+      <w:pPr>
+        <w:autoSpaceDE w:val="0"/>
+        <w:autoSpaceDN w:val="0"/>
+        <w:adjustRightInd w:val="0"/>
+        <w:jc w:val="both"/>
+        <w:rPr>
+          <w:rFonts w:cstheme="minorHAnsi"/>
+        </w:rPr>
+      </w:pPr>
+      <w:proofErr w:type="spellStart"/>
+      <w:r>
+        <w:rPr>
+          <w:rFonts w:cstheme="minorHAnsi"/>
+        </w:rPr>
+        <w:t>Bla</w:t>
+      </w:r>
+      <w:proofErr w:type="spellEnd"/>
+      <w:r>
+        <w:rPr>
+          <w:rFonts w:cstheme="minorHAnsi"/>
+        </w:rPr>
+        <w:t xml:space="preserve"> </w:t>
+      </w:r>
+      <w:proofErr w:type="spellStart"/>
+      <w:r>
+        <w:rPr>
+          <w:rFonts w:cstheme="minorHAnsi"/>
+        </w:rPr>
+        <w:t>bla</w:t>
+      </w:r>
+      <w:proofErr w:type="spellEnd"/>
+    </w:p>
+    <w:p>
+      <w:pPr>
+        <w:autoSpaceDE w:val="0"/>
+        <w:autoSpaceDN w:val="0"/>
+        <w:adjustRightInd w:val="0"/>
+        <w:spacing w:after="0" w:line="240" w:lineRule="auto"/>
+        <w:rPr>
+          <w:rFonts w:ascii="Consolas" w:hAnsi="Consolas" w:cs="Consolas"/>
+          <w:sz w:val="19"/>
+          <w:szCs w:val="19"/>
+        </w:rPr>
+      </w:pPr>
       <w:r>
         <w:rPr>
           <w:rFonts w:cstheme="minorHAnsi"/>
@@ -4201,8 +6477,8 @@
       </w:pPr>
     </w:p>
     <w:sectPr>
-      <w:headerReference w:type="default" r:id="rId12"/>
-      <w:footerReference w:type="default" r:id="rId13"/>
+      <w:headerReference w:type="default" r:id="rId18"/>
+      <w:footerReference w:type="default" r:id="rId19"/>
       <w:pgSz w:w="11906" w:h="16838"/>
       <w:pgMar w:top="567" w:right="707" w:bottom="567" w:left="709" w:header="397" w:footer="113" w:gutter="0"/>
       <w:cols w:space="708"/>
@@ -4287,7 +6563,7 @@
               <w:noProof/>
               <w:color w:val="FFFFFF" w:themeColor="background1"/>
             </w:rPr>
-            <w:t>7</w:t>
+            <w:t>9</w:t>
           </w:r>
           <w:r>
             <w:rPr>
@@ -6445,6 +8721,13 @@
     <w:pitch w:val="variable"/>
     <w:sig w:usb0="E1002EFF" w:usb1="C000605B" w:usb2="00000029" w:usb3="00000000" w:csb0="000101FF" w:csb1="00000000"/>
   </w:font>
+  <w:font w:name="Consolas">
+    <w:panose1 w:val="020B0609020204030204"/>
+    <w:charset w:val="EE"/>
+    <w:family w:val="modern"/>
+    <w:pitch w:val="fixed"/>
+    <w:sig w:usb0="E10002FF" w:usb1="4000FCFF" w:usb2="00000009" w:usb3="00000000" w:csb0="0000019F" w:csb1="00000000"/>
+  </w:font>
 </w:fonts>
 </file>
 
@@ -6869,6 +9152,10 @@
     <w:name w:val="46B8F243FA1049A7BDAE3F654712D680"/>
     <w:rsid w:val="003974D5"/>
   </w:style>
+  <w:style w:type="paragraph" w:customStyle="1" w:styleId="46C162CCFC544E47945AF8992770B4A7">
+    <w:name w:val="46C162CCFC544E47945AF8992770B4A7"/>
+    <w:rsid w:val="003974D5"/>
+  </w:style>
 </w:styles>
 </file>
 
@@ -7185,7 +9472,7 @@
 </file>
 
 <file path=customXml/itemProps2.xml><?xml version="1.0" encoding="utf-8"?>
-<ds:datastoreItem xmlns:ds="http://schemas.openxmlformats.org/officeDocument/2006/customXml" ds:itemID="{660E8BD5-AD04-42E0-9138-A78A703D7FA1}">
+<ds:datastoreItem xmlns:ds="http://schemas.openxmlformats.org/officeDocument/2006/customXml" ds:itemID="{FFAF0AF3-19EF-441C-A0E8-314CBAEA5FC2}">
   <ds:schemaRefs>
     <ds:schemaRef ds:uri="http://schemas.openxmlformats.org/officeDocument/2006/bibliography"/>
   </ds:schemaRefs>

</xml_diff>

<commit_message>
još malo dodao twittera
</commit_message>
<xml_diff>
--- a/Dokumentacija.docx
+++ b/Dokumentacija.docx
@@ -6373,19 +6373,854 @@
           <w:rFonts w:cstheme="minorHAnsi"/>
         </w:rPr>
       </w:pPr>
+      <w:r>
+        <w:rPr>
+          <w:rFonts w:cstheme="minorHAnsi"/>
+        </w:rPr>
+        <w:t xml:space="preserve">Sljedeći korak je pristupiti korisnikovim podacima kako bi dohvatili njegove prijatelje i njihove </w:t>
+      </w:r>
+      <w:proofErr w:type="spellStart"/>
+      <w:r>
+        <w:rPr>
+          <w:rFonts w:cstheme="minorHAnsi"/>
+          <w:i/>
+        </w:rPr>
+        <w:t>tweetove</w:t>
+      </w:r>
+      <w:proofErr w:type="spellEnd"/>
+      <w:r>
+        <w:rPr>
+          <w:rFonts w:cstheme="minorHAnsi"/>
+        </w:rPr>
+        <w:t xml:space="preserve">. Prije dohvaćanja podataka </w:t>
+      </w:r>
+      <w:r>
+        <w:rPr>
+          <w:rFonts w:cstheme="minorHAnsi"/>
+        </w:rPr>
+        <w:t xml:space="preserve">korištenjem access </w:t>
+      </w:r>
+      <w:proofErr w:type="spellStart"/>
+      <w:r>
+        <w:rPr>
+          <w:rFonts w:cstheme="minorHAnsi"/>
+        </w:rPr>
+        <w:t>tokena</w:t>
+      </w:r>
+      <w:proofErr w:type="spellEnd"/>
+      <w:r>
+        <w:rPr>
+          <w:rFonts w:cstheme="minorHAnsi"/>
+        </w:rPr>
+        <w:t xml:space="preserve"> koji </w:t>
+      </w:r>
+      <w:r>
+        <w:rPr>
+          <w:rFonts w:cstheme="minorHAnsi"/>
+        </w:rPr>
+        <w:t xml:space="preserve">je spremljen u </w:t>
+      </w:r>
+      <w:proofErr w:type="spellStart"/>
+      <w:r>
+        <w:rPr>
+          <w:rFonts w:cstheme="minorHAnsi"/>
+        </w:rPr>
+        <w:t>session</w:t>
+      </w:r>
+      <w:proofErr w:type="spellEnd"/>
+      <w:r>
+        <w:rPr>
+          <w:rFonts w:cstheme="minorHAnsi"/>
+        </w:rPr>
+        <w:t xml:space="preserve"> varijabli</w:t>
+      </w:r>
+      <w:r>
+        <w:rPr>
+          <w:rFonts w:cstheme="minorHAnsi"/>
+        </w:rPr>
+        <w:t xml:space="preserve"> </w:t>
+      </w:r>
+      <w:r>
+        <w:rPr>
+          <w:rFonts w:cstheme="minorHAnsi"/>
+        </w:rPr>
+        <w:t xml:space="preserve">potvrdit ćemo autoriziranost aplikacije. Podatke s </w:t>
+      </w:r>
+      <w:proofErr w:type="spellStart"/>
+      <w:r>
+        <w:rPr>
+          <w:rFonts w:cstheme="minorHAnsi"/>
+        </w:rPr>
+        <w:t>Tweeterove</w:t>
+      </w:r>
+      <w:proofErr w:type="spellEnd"/>
+      <w:r>
+        <w:rPr>
+          <w:rFonts w:cstheme="minorHAnsi"/>
+        </w:rPr>
+        <w:t xml:space="preserve"> društvene mreže dohvaćat ćemo jednostavnim pozivima metoda klase </w:t>
+      </w:r>
+      <w:proofErr w:type="spellStart"/>
+      <w:r>
+        <w:rPr>
+          <w:rFonts w:ascii="Courier New" w:hAnsi="Courier New" w:cs="Courier New"/>
+        </w:rPr>
+        <w:t>TwitterService</w:t>
+      </w:r>
+      <w:proofErr w:type="spellEnd"/>
+      <w:r>
+        <w:rPr>
+          <w:rFonts w:cstheme="minorHAnsi"/>
+        </w:rPr>
+        <w:t xml:space="preserve">. Metoda </w:t>
+      </w:r>
+      <w:proofErr w:type="spellStart"/>
+      <w:r>
+        <w:rPr>
+          <w:rFonts w:ascii="Courier New" w:hAnsi="Courier New" w:cs="Courier New"/>
+        </w:rPr>
+        <w:t>ListTweetsOnFriendsTimeline</w:t>
+      </w:r>
+      <w:proofErr w:type="spellEnd"/>
+      <w:r>
+        <w:rPr>
+          <w:rFonts w:ascii="Courier New" w:hAnsi="Courier New" w:cs="Courier New"/>
+        </w:rPr>
+        <w:t>(</w:t>
+      </w:r>
+      <w:r>
+        <w:rPr>
+          <w:rFonts w:ascii="Courier New" w:hAnsi="Courier New" w:cs="Courier New"/>
+        </w:rPr>
+        <w:t>)</w:t>
+      </w:r>
+      <w:r>
+        <w:rPr>
+          <w:rFonts w:cstheme="minorHAnsi"/>
+        </w:rPr>
+        <w:t xml:space="preserve"> dohvaća </w:t>
+      </w:r>
+      <w:proofErr w:type="spellStart"/>
+      <w:r>
+        <w:rPr>
+          <w:rFonts w:cstheme="minorHAnsi"/>
+          <w:i/>
+        </w:rPr>
+        <w:t>tweetove</w:t>
+      </w:r>
+      <w:proofErr w:type="spellEnd"/>
+      <w:r>
+        <w:rPr>
+          <w:rFonts w:cstheme="minorHAnsi"/>
+        </w:rPr>
+        <w:t xml:space="preserve"> prijatelja kao objekte tipa </w:t>
+      </w:r>
+      <w:proofErr w:type="spellStart"/>
+      <w:r>
+        <w:rPr>
+          <w:rFonts w:ascii="Courier New" w:hAnsi="Courier New" w:cs="Courier New"/>
+        </w:rPr>
+        <w:t>TwitterStatus</w:t>
+      </w:r>
+      <w:proofErr w:type="spellEnd"/>
+      <w:r>
+        <w:rPr>
+          <w:rFonts w:cstheme="minorHAnsi"/>
+        </w:rPr>
+        <w:t xml:space="preserve">. Svakom tom objektu pridruženo su svojstva: </w:t>
+      </w:r>
+      <w:proofErr w:type="spellStart"/>
+      <w:r>
+        <w:rPr>
+          <w:rFonts w:ascii="Courier New" w:hAnsi="Courier New" w:cs="Courier New"/>
+        </w:rPr>
+        <w:t>CreatedDate</w:t>
+      </w:r>
+      <w:proofErr w:type="spellEnd"/>
+      <w:r>
+        <w:rPr>
+          <w:rFonts w:cstheme="minorHAnsi"/>
+        </w:rPr>
+        <w:t xml:space="preserve"> (vrijeme nastanka </w:t>
+      </w:r>
+      <w:proofErr w:type="spellStart"/>
+      <w:r>
+        <w:rPr>
+          <w:rFonts w:cstheme="minorHAnsi"/>
+          <w:i/>
+        </w:rPr>
+        <w:t>tweeta</w:t>
+      </w:r>
+      <w:proofErr w:type="spellEnd"/>
+      <w:r>
+        <w:rPr>
+          <w:rFonts w:cstheme="minorHAnsi"/>
+        </w:rPr>
+        <w:t xml:space="preserve"> po kojem se sortiraju svi dohvaćeni </w:t>
+      </w:r>
+      <w:proofErr w:type="spellStart"/>
+      <w:r>
+        <w:rPr>
+          <w:rFonts w:cstheme="minorHAnsi"/>
+          <w:i/>
+        </w:rPr>
+        <w:t>tweetovi</w:t>
+      </w:r>
+      <w:proofErr w:type="spellEnd"/>
+      <w:r>
+        <w:rPr>
+          <w:rFonts w:cstheme="minorHAnsi"/>
+        </w:rPr>
+        <w:t xml:space="preserve">), </w:t>
+      </w:r>
+      <w:proofErr w:type="spellStart"/>
+      <w:r>
+        <w:rPr>
+          <w:rFonts w:ascii="Courier New" w:hAnsi="Courier New" w:cs="Courier New"/>
+        </w:rPr>
+        <w:t>User</w:t>
+      </w:r>
+      <w:proofErr w:type="spellEnd"/>
+      <w:r>
+        <w:rPr>
+          <w:rFonts w:cstheme="minorHAnsi"/>
+        </w:rPr>
+        <w:t xml:space="preserve"> (korisnik koji je postavio </w:t>
+      </w:r>
+      <w:proofErr w:type="spellStart"/>
+      <w:r>
+        <w:rPr>
+          <w:rFonts w:cstheme="minorHAnsi"/>
+          <w:i/>
+        </w:rPr>
+        <w:t>tweet</w:t>
+      </w:r>
+      <w:proofErr w:type="spellEnd"/>
+      <w:r>
+        <w:rPr>
+          <w:rFonts w:cstheme="minorHAnsi"/>
+        </w:rPr>
+        <w:t xml:space="preserve">), te </w:t>
+      </w:r>
+      <w:proofErr w:type="spellStart"/>
+      <w:r>
+        <w:rPr>
+          <w:rFonts w:ascii="Courier New" w:hAnsi="Courier New" w:cs="Courier New"/>
+        </w:rPr>
+        <w:t>Text</w:t>
+      </w:r>
+      <w:proofErr w:type="spellEnd"/>
+      <w:r>
+        <w:rPr>
+          <w:rFonts w:cstheme="minorHAnsi"/>
+        </w:rPr>
+        <w:t xml:space="preserve"> (tekst </w:t>
+      </w:r>
+      <w:proofErr w:type="spellStart"/>
+      <w:r>
+        <w:rPr>
+          <w:rFonts w:cstheme="minorHAnsi"/>
+          <w:i/>
+        </w:rPr>
+        <w:t>tweeta</w:t>
+      </w:r>
+      <w:proofErr w:type="spellEnd"/>
+      <w:r>
+        <w:rPr>
+          <w:rFonts w:cstheme="minorHAnsi"/>
+          <w:i/>
+        </w:rPr>
+        <w:t>)</w:t>
+      </w:r>
+      <w:r>
+        <w:rPr>
+          <w:rFonts w:cstheme="minorHAnsi"/>
+        </w:rPr>
+        <w:t>.</w:t>
+      </w:r>
     </w:p>
     <w:p>
       <w:pPr>
         <w:autoSpaceDE w:val="0"/>
         <w:autoSpaceDN w:val="0"/>
         <w:adjustRightInd w:val="0"/>
-        <w:spacing w:after="0" w:line="240" w:lineRule="auto"/>
-        <w:rPr>
-          <w:rFonts w:ascii="Consolas" w:hAnsi="Consolas" w:cs="Consolas"/>
-          <w:sz w:val="19"/>
-          <w:szCs w:val="19"/>
-        </w:rPr>
-      </w:pPr>
+        <w:jc w:val="both"/>
+        <w:rPr>
+          <w:rFonts w:cstheme="minorHAnsi"/>
+        </w:rPr>
+      </w:pPr>
+      <w:r>
+        <w:rPr>
+          <w:rFonts w:cstheme="minorHAnsi"/>
+          <w:noProof/>
+          <w:lang w:eastAsia="hr-HR"/>
+        </w:rPr>
+        <w:pict>
+          <v:shape id="_x0000_s1039" type="#_x0000_t202" style="position:absolute;left:0;text-align:left;margin-left:11pt;margin-top:8.95pt;width:498.2pt;height:145.7pt;z-index:251677696;mso-width-relative:margin;mso-height-relative:margin">
+            <v:textbox style="mso-next-textbox:#_x0000_s1039">
+              <w:txbxContent>
+                <w:p>
+                  <w:pPr>
+                    <w:autoSpaceDE w:val="0"/>
+                    <w:autoSpaceDN w:val="0"/>
+                    <w:adjustRightInd w:val="0"/>
+                    <w:spacing w:after="0" w:line="240" w:lineRule="auto"/>
+                    <w:rPr>
+                      <w:rFonts w:ascii="Consolas" w:hAnsi="Consolas" w:cs="Consolas"/>
+                    </w:rPr>
+                  </w:pPr>
+                  <w:proofErr w:type="spellStart"/>
+                  <w:r>
+                    <w:rPr>
+                      <w:rFonts w:ascii="Consolas" w:hAnsi="Consolas" w:cs="Consolas"/>
+                      <w:color w:val="0000FF"/>
+                    </w:rPr>
+                    <w:t>protected</w:t>
+                  </w:r>
+                  <w:proofErr w:type="spellEnd"/>
+                  <w:r>
+                    <w:rPr>
+                      <w:rFonts w:ascii="Consolas" w:hAnsi="Consolas" w:cs="Consolas"/>
+                    </w:rPr>
+                    <w:t xml:space="preserve"> </w:t>
+                  </w:r>
+                  <w:proofErr w:type="spellStart"/>
+                  <w:r>
+                    <w:rPr>
+                      <w:rFonts w:ascii="Consolas" w:hAnsi="Consolas" w:cs="Consolas"/>
+                      <w:color w:val="0000FF"/>
+                    </w:rPr>
+                    <w:t>void</w:t>
+                  </w:r>
+                  <w:proofErr w:type="spellEnd"/>
+                  <w:r>
+                    <w:rPr>
+                      <w:rFonts w:ascii="Consolas" w:hAnsi="Consolas" w:cs="Consolas"/>
+                    </w:rPr>
+                    <w:t xml:space="preserve"> </w:t>
+                  </w:r>
+                  <w:proofErr w:type="spellStart"/>
+                  <w:r>
+                    <w:rPr>
+                      <w:rFonts w:ascii="Consolas" w:hAnsi="Consolas" w:cs="Consolas"/>
+                    </w:rPr>
+                    <w:t>refreshFriendTweets</w:t>
+                  </w:r>
+                  <w:proofErr w:type="spellEnd"/>
+                  <w:r>
+                    <w:rPr>
+                      <w:rFonts w:ascii="Consolas" w:hAnsi="Consolas" w:cs="Consolas"/>
+                    </w:rPr>
+                    <w:t>()</w:t>
+                  </w:r>
+                </w:p>
+                <w:p>
+                  <w:pPr>
+                    <w:autoSpaceDE w:val="0"/>
+                    <w:autoSpaceDN w:val="0"/>
+                    <w:adjustRightInd w:val="0"/>
+                    <w:spacing w:after="0" w:line="240" w:lineRule="auto"/>
+                    <w:rPr>
+                      <w:rFonts w:ascii="Consolas" w:hAnsi="Consolas" w:cs="Consolas"/>
+                    </w:rPr>
+                  </w:pPr>
+                  <w:r>
+                    <w:rPr>
+                      <w:rFonts w:ascii="Consolas" w:hAnsi="Consolas" w:cs="Consolas"/>
+                    </w:rPr>
+                    <w:t>{</w:t>
+                  </w:r>
+                </w:p>
+                <w:p>
+                  <w:pPr>
+                    <w:autoSpaceDE w:val="0"/>
+                    <w:autoSpaceDN w:val="0"/>
+                    <w:adjustRightInd w:val="0"/>
+                    <w:spacing w:after="0" w:line="240" w:lineRule="auto"/>
+                    <w:rPr>
+                      <w:rFonts w:ascii="Consolas" w:hAnsi="Consolas" w:cs="Consolas"/>
+                    </w:rPr>
+                  </w:pPr>
+                  <w:r>
+                    <w:rPr>
+                      <w:rFonts w:ascii="Consolas" w:hAnsi="Consolas" w:cs="Consolas"/>
+                    </w:rPr>
+                    <w:t xml:space="preserve">    </w:t>
+                  </w:r>
+                  <w:proofErr w:type="spellStart"/>
+                  <w:r>
+                    <w:rPr>
+                      <w:rFonts w:ascii="Consolas" w:hAnsi="Consolas" w:cs="Consolas"/>
+                      <w:color w:val="2B91AF"/>
+                    </w:rPr>
+                    <w:t>IEnumerable</w:t>
+                  </w:r>
+                  <w:proofErr w:type="spellEnd"/>
+                  <w:r>
+                    <w:rPr>
+                      <w:rFonts w:ascii="Consolas" w:hAnsi="Consolas" w:cs="Consolas"/>
+                    </w:rPr>
+                    <w:t>&lt;</w:t>
+                  </w:r>
+                  <w:proofErr w:type="spellStart"/>
+                  <w:r>
+                    <w:rPr>
+                      <w:rFonts w:ascii="Consolas" w:hAnsi="Consolas" w:cs="Consolas"/>
+                      <w:color w:val="2B91AF"/>
+                    </w:rPr>
+                    <w:t>TwitterStatus</w:t>
+                  </w:r>
+                  <w:proofErr w:type="spellEnd"/>
+                  <w:r>
+                    <w:rPr>
+                      <w:rFonts w:ascii="Consolas" w:hAnsi="Consolas" w:cs="Consolas"/>
+                    </w:rPr>
+                    <w:t xml:space="preserve">&gt; </w:t>
+                  </w:r>
+                  <w:proofErr w:type="spellStart"/>
+                  <w:r>
+                    <w:rPr>
+                      <w:rFonts w:ascii="Consolas" w:hAnsi="Consolas" w:cs="Consolas"/>
+                    </w:rPr>
+                    <w:t>tweets</w:t>
+                  </w:r>
+                  <w:proofErr w:type="spellEnd"/>
+                  <w:r>
+                    <w:rPr>
+                      <w:rFonts w:ascii="Consolas" w:hAnsi="Consolas" w:cs="Consolas"/>
+                    </w:rPr>
+                    <w:t xml:space="preserve"> = </w:t>
+                  </w:r>
+                  <w:proofErr w:type="spellStart"/>
+                  <w:r>
+                    <w:rPr>
+                      <w:rFonts w:ascii="Consolas" w:hAnsi="Consolas" w:cs="Consolas"/>
+                    </w:rPr>
+                    <w:t>twitterService.ListTweetsOnFriendsTimeline</w:t>
+                  </w:r>
+                  <w:proofErr w:type="spellEnd"/>
+                  <w:r>
+                    <w:rPr>
+                      <w:rFonts w:ascii="Consolas" w:hAnsi="Consolas" w:cs="Consolas"/>
+                    </w:rPr>
+                    <w:t>();</w:t>
+                  </w:r>
+                </w:p>
+                <w:p>
+                  <w:pPr>
+                    <w:autoSpaceDE w:val="0"/>
+                    <w:autoSpaceDN w:val="0"/>
+                    <w:adjustRightInd w:val="0"/>
+                    <w:spacing w:after="0" w:line="240" w:lineRule="auto"/>
+                    <w:rPr>
+                      <w:rFonts w:ascii="Consolas" w:hAnsi="Consolas" w:cs="Consolas"/>
+                    </w:rPr>
+                  </w:pPr>
+                  <w:r>
+                    <w:rPr>
+                      <w:rFonts w:ascii="Consolas" w:hAnsi="Consolas" w:cs="Consolas"/>
+                    </w:rPr>
+                    <w:t xml:space="preserve">    </w:t>
+                  </w:r>
+                  <w:proofErr w:type="spellStart"/>
+                  <w:r>
+                    <w:rPr>
+                      <w:rFonts w:ascii="Consolas" w:hAnsi="Consolas" w:cs="Consolas"/>
+                      <w:color w:val="0000FF"/>
+                    </w:rPr>
+                    <w:t>foreach</w:t>
+                  </w:r>
+                  <w:proofErr w:type="spellEnd"/>
+                  <w:r>
+                    <w:rPr>
+                      <w:rFonts w:ascii="Consolas" w:hAnsi="Consolas" w:cs="Consolas"/>
+                    </w:rPr>
+                    <w:t xml:space="preserve"> (</w:t>
+                  </w:r>
+                  <w:proofErr w:type="spellStart"/>
+                  <w:r>
+                    <w:rPr>
+                      <w:rFonts w:ascii="Consolas" w:hAnsi="Consolas" w:cs="Consolas"/>
+                      <w:color w:val="2B91AF"/>
+                    </w:rPr>
+                    <w:t>TwitterStatus</w:t>
+                  </w:r>
+                  <w:proofErr w:type="spellEnd"/>
+                  <w:r>
+                    <w:rPr>
+                      <w:rFonts w:ascii="Consolas" w:hAnsi="Consolas" w:cs="Consolas"/>
+                    </w:rPr>
+                    <w:t xml:space="preserve"> </w:t>
+                  </w:r>
+                  <w:proofErr w:type="spellStart"/>
+                  <w:r>
+                    <w:rPr>
+                      <w:rFonts w:ascii="Consolas" w:hAnsi="Consolas" w:cs="Consolas"/>
+                    </w:rPr>
+                    <w:t>tweet</w:t>
+                  </w:r>
+                  <w:proofErr w:type="spellEnd"/>
+                  <w:r>
+                    <w:rPr>
+                      <w:rFonts w:ascii="Consolas" w:hAnsi="Consolas" w:cs="Consolas"/>
+                    </w:rPr>
+                    <w:t xml:space="preserve"> </w:t>
+                  </w:r>
+                  <w:proofErr w:type="spellStart"/>
+                  <w:r>
+                    <w:rPr>
+                      <w:rFonts w:ascii="Consolas" w:hAnsi="Consolas" w:cs="Consolas"/>
+                      <w:color w:val="0000FF"/>
+                    </w:rPr>
+                    <w:t>in</w:t>
+                  </w:r>
+                  <w:proofErr w:type="spellEnd"/>
+                  <w:r>
+                    <w:rPr>
+                      <w:rFonts w:ascii="Consolas" w:hAnsi="Consolas" w:cs="Consolas"/>
+                    </w:rPr>
+                    <w:t xml:space="preserve"> </w:t>
+                  </w:r>
+                  <w:proofErr w:type="spellStart"/>
+                  <w:r>
+                    <w:rPr>
+                      <w:rFonts w:ascii="Consolas" w:hAnsi="Consolas" w:cs="Consolas"/>
+                    </w:rPr>
+                    <w:t>tweets</w:t>
+                  </w:r>
+                  <w:proofErr w:type="spellEnd"/>
+                  <w:r>
+                    <w:rPr>
+                      <w:rFonts w:ascii="Consolas" w:hAnsi="Consolas" w:cs="Consolas"/>
+                    </w:rPr>
+                    <w:t>)</w:t>
+                  </w:r>
+                </w:p>
+                <w:p>
+                  <w:pPr>
+                    <w:autoSpaceDE w:val="0"/>
+                    <w:autoSpaceDN w:val="0"/>
+                    <w:adjustRightInd w:val="0"/>
+                    <w:spacing w:after="0" w:line="240" w:lineRule="auto"/>
+                    <w:rPr>
+                      <w:rFonts w:ascii="Consolas" w:hAnsi="Consolas" w:cs="Consolas"/>
+                    </w:rPr>
+                  </w:pPr>
+                  <w:r>
+                    <w:rPr>
+                      <w:rFonts w:ascii="Consolas" w:hAnsi="Consolas" w:cs="Consolas"/>
+                    </w:rPr>
+                    <w:t xml:space="preserve">    {</w:t>
+                  </w:r>
+                </w:p>
+                <w:p>
+                  <w:pPr>
+                    <w:autoSpaceDE w:val="0"/>
+                    <w:autoSpaceDN w:val="0"/>
+                    <w:adjustRightInd w:val="0"/>
+                    <w:spacing w:after="0" w:line="240" w:lineRule="auto"/>
+                    <w:rPr>
+                      <w:rFonts w:ascii="Consolas" w:hAnsi="Consolas" w:cs="Consolas"/>
+                    </w:rPr>
+                  </w:pPr>
+                  <w:r>
+                    <w:rPr>
+                      <w:rFonts w:ascii="Consolas" w:hAnsi="Consolas" w:cs="Consolas"/>
+                    </w:rPr>
+                    <w:t xml:space="preserve">        ListBoxTweets.Items.Add(</w:t>
+                  </w:r>
+                  <w:r>
+                    <w:rPr>
+                      <w:rFonts w:ascii="Consolas" w:hAnsi="Consolas" w:cs="Consolas"/>
+                      <w:color w:val="A31515"/>
+                    </w:rPr>
+                    <w:t>"["</w:t>
+                  </w:r>
+                  <w:r>
+                    <w:rPr>
+                      <w:rFonts w:ascii="Consolas" w:hAnsi="Consolas" w:cs="Consolas"/>
+                    </w:rPr>
+                    <w:t xml:space="preserve"> + </w:t>
+                  </w:r>
+                  <w:proofErr w:type="spellStart"/>
+                  <w:r>
+                    <w:rPr>
+                      <w:rFonts w:ascii="Consolas" w:hAnsi="Consolas" w:cs="Consolas"/>
+                    </w:rPr>
+                    <w:t>tweet.CreatedDate</w:t>
+                  </w:r>
+                  <w:proofErr w:type="spellEnd"/>
+                  <w:r>
+                    <w:rPr>
+                      <w:rFonts w:ascii="Consolas" w:hAnsi="Consolas" w:cs="Consolas"/>
+                    </w:rPr>
+                    <w:t xml:space="preserve"> + </w:t>
+                  </w:r>
+                  <w:r>
+                    <w:rPr>
+                      <w:rFonts w:ascii="Consolas" w:hAnsi="Consolas" w:cs="Consolas"/>
+                      <w:color w:val="A31515"/>
+                    </w:rPr>
+                    <w:t>"] --&gt; "</w:t>
+                  </w:r>
+                  <w:r>
+                    <w:rPr>
+                      <w:rFonts w:ascii="Consolas" w:hAnsi="Consolas" w:cs="Consolas"/>
+                    </w:rPr>
+                    <w:t xml:space="preserve"> + tweet.User.ScreenName + </w:t>
+                  </w:r>
+                  <w:r>
+                    <w:rPr>
+                      <w:rFonts w:ascii="Consolas" w:hAnsi="Consolas" w:cs="Consolas"/>
+                      <w:color w:val="A31515"/>
+                    </w:rPr>
+                    <w:t xml:space="preserve">" </w:t>
+                  </w:r>
+                  <w:proofErr w:type="spellStart"/>
+                  <w:r>
+                    <w:rPr>
+                      <w:rFonts w:ascii="Consolas" w:hAnsi="Consolas" w:cs="Consolas"/>
+                      <w:color w:val="A31515"/>
+                    </w:rPr>
+                    <w:t>says</w:t>
+                  </w:r>
+                  <w:proofErr w:type="spellEnd"/>
+                  <w:r>
+                    <w:rPr>
+                      <w:rFonts w:ascii="Consolas" w:hAnsi="Consolas" w:cs="Consolas"/>
+                      <w:color w:val="A31515"/>
+                    </w:rPr>
+                    <w:t>: "</w:t>
+                  </w:r>
+                  <w:r>
+                    <w:rPr>
+                      <w:rFonts w:ascii="Consolas" w:hAnsi="Consolas" w:cs="Consolas"/>
+                    </w:rPr>
+                    <w:t xml:space="preserve"> + </w:t>
+                  </w:r>
+                  <w:proofErr w:type="spellStart"/>
+                  <w:r>
+                    <w:rPr>
+                      <w:rFonts w:ascii="Consolas" w:hAnsi="Consolas" w:cs="Consolas"/>
+                    </w:rPr>
+                    <w:t>tweet.Text</w:t>
+                  </w:r>
+                  <w:proofErr w:type="spellEnd"/>
+                  <w:r>
+                    <w:rPr>
+                      <w:rFonts w:ascii="Consolas" w:hAnsi="Consolas" w:cs="Consolas"/>
+                    </w:rPr>
+                    <w:t xml:space="preserve"> + </w:t>
+                  </w:r>
+                  <w:r>
+                    <w:rPr>
+                      <w:rFonts w:ascii="Consolas" w:hAnsi="Consolas" w:cs="Consolas"/>
+                      <w:color w:val="A31515"/>
+                    </w:rPr>
+                    <w:t>"."</w:t>
+                  </w:r>
+                  <w:r>
+                    <w:rPr>
+                      <w:rFonts w:ascii="Consolas" w:hAnsi="Consolas" w:cs="Consolas"/>
+                    </w:rPr>
+                    <w:t>);</w:t>
+                  </w:r>
+                </w:p>
+                <w:p>
+                  <w:pPr>
+                    <w:autoSpaceDE w:val="0"/>
+                    <w:autoSpaceDN w:val="0"/>
+                    <w:adjustRightInd w:val="0"/>
+                    <w:spacing w:after="0" w:line="240" w:lineRule="auto"/>
+                    <w:rPr>
+                      <w:rFonts w:ascii="Consolas" w:hAnsi="Consolas" w:cs="Consolas"/>
+                    </w:rPr>
+                  </w:pPr>
+                  <w:r>
+                    <w:rPr>
+                      <w:rFonts w:ascii="Consolas" w:hAnsi="Consolas" w:cs="Consolas"/>
+                    </w:rPr>
+                    <w:t xml:space="preserve">    }</w:t>
+                  </w:r>
+                </w:p>
+                <w:p>
+                  <w:pPr>
+                    <w:autoSpaceDE w:val="0"/>
+                    <w:autoSpaceDN w:val="0"/>
+                    <w:adjustRightInd w:val="0"/>
+                    <w:spacing w:after="0" w:line="240" w:lineRule="auto"/>
+                    <w:rPr>
+                      <w:rFonts w:ascii="Consolas" w:hAnsi="Consolas" w:cs="Consolas"/>
+                    </w:rPr>
+                  </w:pPr>
+                  <w:r>
+                    <w:rPr>
+                      <w:rFonts w:ascii="Consolas" w:hAnsi="Consolas" w:cs="Consolas"/>
+                    </w:rPr>
+                    <w:t>}</w:t>
+                  </w:r>
+                </w:p>
+                <w:p/>
+              </w:txbxContent>
+            </v:textbox>
+          </v:shape>
+        </w:pict>
+      </w:r>
+    </w:p>
+    <w:p>
+      <w:pPr>
+        <w:autoSpaceDE w:val="0"/>
+        <w:autoSpaceDN w:val="0"/>
+        <w:adjustRightInd w:val="0"/>
+        <w:jc w:val="both"/>
+        <w:rPr>
+          <w:rFonts w:cstheme="minorHAnsi"/>
+        </w:rPr>
+      </w:pPr>
+    </w:p>
+    <w:p>
+      <w:pPr>
+        <w:autoSpaceDE w:val="0"/>
+        <w:autoSpaceDN w:val="0"/>
+        <w:adjustRightInd w:val="0"/>
+        <w:jc w:val="both"/>
+        <w:rPr>
+          <w:rFonts w:cstheme="minorHAnsi"/>
+        </w:rPr>
+      </w:pPr>
+    </w:p>
+    <w:p>
+      <w:pPr>
+        <w:autoSpaceDE w:val="0"/>
+        <w:autoSpaceDN w:val="0"/>
+        <w:adjustRightInd w:val="0"/>
+        <w:jc w:val="both"/>
+        <w:rPr>
+          <w:rFonts w:cstheme="minorHAnsi"/>
+        </w:rPr>
+      </w:pPr>
+    </w:p>
+    <w:p>
+      <w:pPr>
+        <w:autoSpaceDE w:val="0"/>
+        <w:autoSpaceDN w:val="0"/>
+        <w:adjustRightInd w:val="0"/>
+        <w:jc w:val="both"/>
+        <w:rPr>
+          <w:rFonts w:cstheme="minorHAnsi"/>
+        </w:rPr>
+      </w:pPr>
+    </w:p>
+    <w:p>
+      <w:pPr>
+        <w:autoSpaceDE w:val="0"/>
+        <w:autoSpaceDN w:val="0"/>
+        <w:adjustRightInd w:val="0"/>
+        <w:jc w:val="both"/>
+        <w:rPr>
+          <w:rFonts w:cstheme="minorHAnsi"/>
+        </w:rPr>
+      </w:pPr>
+    </w:p>
+    <w:p>
+      <w:pPr>
+        <w:autoSpaceDE w:val="0"/>
+        <w:autoSpaceDN w:val="0"/>
+        <w:adjustRightInd w:val="0"/>
+        <w:jc w:val="both"/>
+        <w:rPr>
+          <w:rFonts w:cstheme="minorHAnsi"/>
+        </w:rPr>
+      </w:pPr>
+    </w:p>
+    <w:p>
+      <w:pPr>
+        <w:autoSpaceDE w:val="0"/>
+        <w:autoSpaceDN w:val="0"/>
+        <w:adjustRightInd w:val="0"/>
+        <w:jc w:val="both"/>
+        <w:rPr>
+          <w:rFonts w:cstheme="minorHAnsi"/>
+        </w:rPr>
+      </w:pPr>
+    </w:p>
+    <w:p>
+      <w:pPr>
+        <w:autoSpaceDE w:val="0"/>
+        <w:autoSpaceDN w:val="0"/>
+        <w:adjustRightInd w:val="0"/>
+        <w:jc w:val="both"/>
+        <w:rPr>
+          <w:rFonts w:cstheme="minorHAnsi"/>
+          <w:u w:val="single"/>
+        </w:rPr>
+      </w:pPr>
+      <w:r>
+        <w:rPr>
+          <w:rFonts w:cstheme="minorHAnsi"/>
+          <w:u w:val="single"/>
+        </w:rPr>
+        <w:lastRenderedPageBreak/>
+        <w:t xml:space="preserve">5.2.3. </w:t>
+      </w:r>
+      <w:r>
+        <w:rPr>
+          <w:rFonts w:cstheme="minorHAnsi"/>
+          <w:u w:val="single"/>
+        </w:rPr>
+        <w:t>D</w:t>
+      </w:r>
+      <w:r>
+        <w:rPr>
+          <w:rFonts w:cstheme="minorHAnsi"/>
+          <w:u w:val="single"/>
+        </w:rPr>
+        <w:t>izajn</w:t>
+      </w:r>
+      <w:r>
+        <w:rPr>
+          <w:rFonts w:cstheme="minorHAnsi"/>
+          <w:u w:val="single"/>
+        </w:rPr>
+        <w:t xml:space="preserve"> programskog rješenja</w:t>
+      </w:r>
+    </w:p>
+    <w:p>
+      <w:pPr>
+        <w:autoSpaceDE w:val="0"/>
+        <w:autoSpaceDN w:val="0"/>
+        <w:adjustRightInd w:val="0"/>
+        <w:jc w:val="both"/>
+        <w:rPr>
+          <w:rFonts w:cstheme="minorHAnsi"/>
+        </w:rPr>
+      </w:pPr>
+      <w:r>
+        <w:rPr>
+          <w:rFonts w:cstheme="minorHAnsi"/>
+        </w:rPr>
+        <w:t xml:space="preserve">U ovom poglavlju opisan je dizajn programskog rješenja koje ostvaruje pristup korisnikovim podacima s </w:t>
+      </w:r>
+      <w:proofErr w:type="spellStart"/>
+      <w:r>
+        <w:rPr>
+          <w:rFonts w:cstheme="minorHAnsi"/>
+        </w:rPr>
+        <w:t>Twitterovog</w:t>
+      </w:r>
+      <w:proofErr w:type="spellEnd"/>
+      <w:r>
+        <w:rPr>
+          <w:rFonts w:cstheme="minorHAnsi"/>
+        </w:rPr>
+        <w:t xml:space="preserve"> korisničkog profila.</w:t>
+      </w:r>
+      <w:r>
+        <w:rPr>
+          <w:rFonts w:cstheme="minorHAnsi"/>
+        </w:rPr>
+        <w:tab/>
+      </w:r>
       <w:r>
         <w:rPr>
           <w:rFonts w:cstheme="minorHAnsi"/>
@@ -6766,7 +7601,7 @@
               <w:noProof/>
               <w:color w:val="FFFFFF" w:themeColor="background1"/>
             </w:rPr>
-            <w:t>9</w:t>
+            <w:t>10</w:t>
           </w:r>
           <w:r>
             <w:rPr>
@@ -9061,11 +9896,10 @@
   </w:font>
   <w:font w:name="Tahoma">
     <w:panose1 w:val="020B0604030504040204"/>
-    <w:charset w:val="00"/>
+    <w:charset w:val="EE"/>
     <w:family w:val="swiss"/>
-    <w:notTrueType/>
     <w:pitch w:val="variable"/>
-    <w:sig w:usb0="00000003" w:usb1="00000000" w:usb2="00000000" w:usb3="00000000" w:csb0="00000001" w:csb1="00000000"/>
+    <w:sig w:usb0="E1002EFF" w:usb1="C000605B" w:usb2="00000029" w:usb3="00000000" w:csb0="000101FF" w:csb1="00000000"/>
   </w:font>
   <w:font w:name="Consolas">
     <w:panose1 w:val="020B0609020204030204"/>
@@ -9820,7 +10654,7 @@
 </file>
 
 <file path=customXml/itemProps2.xml><?xml version="1.0" encoding="utf-8"?>
-<ds:datastoreItem xmlns:ds="http://schemas.openxmlformats.org/officeDocument/2006/customXml" ds:itemID="{EAF2B945-84BA-4F04-A676-6110BAB73B15}">
+<ds:datastoreItem xmlns:ds="http://schemas.openxmlformats.org/officeDocument/2006/customXml" ds:itemID="{D0ACC095-D9BE-4097-A328-D727A8E10F09}">
   <ds:schemaRefs>
     <ds:schemaRef ds:uri="http://schemas.openxmlformats.org/officeDocument/2006/bibliography"/>
   </ds:schemaRefs>

</xml_diff>

<commit_message>
dodano još par rečenica
</commit_message>
<xml_diff>
--- a/Dokumentacija.docx
+++ b/Dokumentacija.docx
@@ -1225,7 +1225,23 @@
           <w:sz w:val="22"/>
           <w:szCs w:val="22"/>
         </w:rPr>
-        <w:t xml:space="preserve"> Kako bi se aplikacija mogla izvoditi unutar konteksta facebook.com web stranice potrebno ju je stvoriti </w:t>
+        <w:t xml:space="preserve"> Kako bi se aplikacija</w:t>
+      </w:r>
+      <w:r>
+        <w:rPr>
+          <w:rFonts w:asciiTheme="minorHAnsi" w:hAnsiTheme="minorHAnsi" w:cstheme="minorHAnsi"/>
+          <w:sz w:val="22"/>
+          <w:szCs w:val="22"/>
+        </w:rPr>
+        <w:t xml:space="preserve"> mogla izvoditi unutar</w:t>
+      </w:r>
+      <w:r>
+        <w:rPr>
+          <w:rFonts w:asciiTheme="minorHAnsi" w:hAnsiTheme="minorHAnsi" w:cstheme="minorHAnsi"/>
+          <w:sz w:val="22"/>
+          <w:szCs w:val="22"/>
+        </w:rPr>
+        <w:t xml:space="preserve"> facebook.com web stranice potrebno ju je stvoriti </w:t>
       </w:r>
       <w:r>
         <w:rPr>
@@ -1297,7 +1313,15 @@
           <w:sz w:val="22"/>
           <w:szCs w:val="22"/>
         </w:rPr>
-        <w:t>iraju korištenjem Canvas Page mogućnosti Facebo</w:t>
+        <w:t>iraju korištenjem Iframe</w:t>
+      </w:r>
+      <w:r>
+        <w:rPr>
+          <w:rFonts w:asciiTheme="minorHAnsi" w:hAnsiTheme="minorHAnsi" w:cstheme="minorHAnsi"/>
+          <w:sz w:val="22"/>
+          <w:szCs w:val="22"/>
+        </w:rPr>
+        <w:t xml:space="preserve"> mogućnosti Facebo</w:t>
       </w:r>
       <w:r>
         <w:rPr>
@@ -1313,7 +1337,57 @@
           <w:sz w:val="22"/>
           <w:szCs w:val="22"/>
         </w:rPr>
-        <w:t xml:space="preserve">kove platforme. </w:t>
+        <w:t>kove platforme.</w:t>
+      </w:r>
+      <w:r>
+        <w:rPr>
+          <w:rFonts w:asciiTheme="minorHAnsi" w:hAnsiTheme="minorHAnsi" w:cstheme="minorHAnsi"/>
+          <w:sz w:val="22"/>
+          <w:szCs w:val="22"/>
+        </w:rPr>
+        <w:t xml:space="preserve"> Iframe na poseban dio stranice </w:t>
+      </w:r>
+      <w:r>
+        <w:rPr>
+          <w:rFonts w:asciiTheme="minorHAnsi" w:hAnsiTheme="minorHAnsi" w:cstheme="minorHAnsi"/>
+          <w:i/>
+          <w:sz w:val="22"/>
+          <w:szCs w:val="22"/>
+        </w:rPr>
+        <w:t>Canvas</w:t>
+      </w:r>
+      <w:r>
+        <w:rPr>
+          <w:rFonts w:asciiTheme="minorHAnsi" w:hAnsiTheme="minorHAnsi" w:cstheme="minorHAnsi"/>
+          <w:sz w:val="22"/>
+          <w:szCs w:val="22"/>
+        </w:rPr>
+        <w:t xml:space="preserve"> lijepi eksternu web stranicu koja tako postaje </w:t>
+      </w:r>
+      <w:r>
+        <w:rPr>
+          <w:rFonts w:asciiTheme="minorHAnsi" w:hAnsiTheme="minorHAnsi" w:cstheme="minorHAnsi"/>
+          <w:i/>
+          <w:sz w:val="22"/>
+          <w:szCs w:val="22"/>
+        </w:rPr>
+        <w:t xml:space="preserve">CanvasPage </w:t>
+      </w:r>
+      <w:r>
+        <w:rPr>
+          <w:rFonts w:asciiTheme="minorHAnsi" w:hAnsiTheme="minorHAnsi" w:cstheme="minorHAnsi"/>
+          <w:sz w:val="22"/>
+          <w:szCs w:val="22"/>
+        </w:rPr>
+        <w:t>unutar aplikacije na Facebooku i prikazuje se kao dio konteksta facebook.com web stranice.</w:t>
+      </w:r>
+      <w:r>
+        <w:rPr>
+          <w:rFonts w:asciiTheme="minorHAnsi" w:hAnsiTheme="minorHAnsi" w:cstheme="minorHAnsi"/>
+          <w:sz w:val="22"/>
+          <w:szCs w:val="22"/>
+        </w:rPr>
+        <w:t xml:space="preserve"> </w:t>
       </w:r>
       <w:r>
         <w:rPr>
@@ -1855,7 +1929,19 @@
         <w:rPr>
           <w:rFonts w:cstheme="minorHAnsi"/>
         </w:rPr>
-        <w:t>Stranica je povezana s aplikacijom na Facebooku kao Canvas Page. Iz tog razloga nasljeđuje klasu Facebook Developers Toolkita CanvasPage koja implementira polja i metode potrebne za pristup Facebook Platformi.</w:t>
+        <w:t>Stranica je povezana s aplikacijom na Facebooku kao Canvas Page. Iz tog razloga nasljeđuje klasu Facebook Developers Toolkita CanvasPage koja implementira polja i metode potrebne za pristup Facebook Platformi</w:t>
+      </w:r>
+      <w:r>
+        <w:rPr>
+          <w:rFonts w:cstheme="minorHAnsi"/>
+        </w:rPr>
+        <w:t xml:space="preserve"> i omogućava stranici da bude dio Iframe koncepta platforme</w:t>
+      </w:r>
+      <w:r>
+        <w:rPr>
+          <w:rFonts w:cstheme="minorHAnsi"/>
+        </w:rPr>
+        <w:t>.</w:t>
       </w:r>
     </w:p>
     <w:p>
@@ -2660,7 +2746,7 @@
       <w:pPr>
         <w:pStyle w:val="Mjestoidatum"/>
         <w:spacing w:before="0" w:after="0" w:line="276" w:lineRule="auto"/>
-        <w:jc w:val="left"/>
+        <w:jc w:val="both"/>
         <w:rPr>
           <w:rFonts w:asciiTheme="minorHAnsi" w:hAnsiTheme="minorHAnsi" w:cstheme="minorHAnsi"/>
           <w:sz w:val="22"/>
@@ -2681,47 +2767,7 @@
           <w:sz w:val="22"/>
           <w:szCs w:val="22"/>
         </w:rPr>
-        <w:t xml:space="preserve"> upit prema Facebookovoj bazi podataka. Facebookova baza podataka prihvaća samo upite u posebnom upitnom jeziku koji se zove Facebook Query Language. Strukturom je sličan SQL-u, ali </w:t>
-      </w:r>
-    </w:p>
-    <w:p>
-      <w:pPr>
-        <w:pStyle w:val="Mjestoidatum"/>
-        <w:spacing w:before="0" w:after="0" w:line="276" w:lineRule="auto"/>
-        <w:jc w:val="left"/>
-        <w:rPr>
-          <w:rFonts w:asciiTheme="minorHAnsi" w:hAnsiTheme="minorHAnsi" w:cstheme="minorHAnsi"/>
-          <w:sz w:val="22"/>
-          <w:szCs w:val="22"/>
-        </w:rPr>
-      </w:pPr>
-      <w:r>
-        <w:rPr>
-          <w:rFonts w:asciiTheme="minorHAnsi" w:hAnsiTheme="minorHAnsi" w:cstheme="minorHAnsi"/>
-          <w:sz w:val="22"/>
-          <w:szCs w:val="22"/>
-        </w:rPr>
-        <w:t xml:space="preserve">onemogućava neke mogućnosti SQL-a poput spajanja tablica i slično. Status na chatu se može dohvatiti isključivo </w:t>
-      </w:r>
-    </w:p>
-    <w:p>
-      <w:pPr>
-        <w:pStyle w:val="Mjestoidatum"/>
-        <w:spacing w:before="0" w:after="0" w:line="276" w:lineRule="auto"/>
-        <w:jc w:val="left"/>
-        <w:rPr>
-          <w:rFonts w:asciiTheme="minorHAnsi" w:hAnsiTheme="minorHAnsi" w:cstheme="minorHAnsi"/>
-          <w:sz w:val="22"/>
-          <w:szCs w:val="22"/>
-        </w:rPr>
-      </w:pPr>
-      <w:r>
-        <w:rPr>
-          <w:rFonts w:asciiTheme="minorHAnsi" w:hAnsiTheme="minorHAnsi" w:cstheme="minorHAnsi"/>
-          <w:sz w:val="22"/>
-          <w:szCs w:val="22"/>
-        </w:rPr>
-        <w:t>korištenjem ovakvog upita i nije dostupan kao o</w:t>
+        <w:t xml:space="preserve"> upit prema Facebookovoj bazi podataka. Facebookova baza podataka prihvaća samo upite u posebnom upitnom jeziku koji se zove Facebook Query Language. Strukturom je sličan SQL-u, ali onemogućava neke mogućnosti SQL-a poput spajanja tablica i slično. Status na chatu se može dohvatiti isključivo korištenjem ovakvog upita i nije dostupan kao o</w:t>
       </w:r>
       <w:r>
         <w:rPr>
@@ -3376,7 +3422,7 @@
       <w:pPr>
         <w:pStyle w:val="Mjestoidatum"/>
         <w:spacing w:before="0" w:after="0" w:line="276" w:lineRule="auto"/>
-        <w:jc w:val="left"/>
+        <w:jc w:val="both"/>
         <w:rPr>
           <w:rFonts w:asciiTheme="minorHAnsi" w:hAnsiTheme="minorHAnsi" w:cstheme="minorHAnsi"/>
           <w:sz w:val="22"/>
@@ -3463,7 +3509,87 @@
           <w:sz w:val="22"/>
           <w:szCs w:val="22"/>
         </w:rPr>
-        <w:t xml:space="preserve"> Fql iz polja Api šalje upit prema Facebookovoj bazi podataka.  </w:t>
+        <w:t xml:space="preserve"> Fql iz polja Api šalje upit prema Facebookovoj bazi podataka.</w:t>
+      </w:r>
+      <w:r>
+        <w:rPr>
+          <w:rFonts w:asciiTheme="minorHAnsi" w:hAnsiTheme="minorHAnsi" w:cstheme="minorHAnsi"/>
+          <w:sz w:val="22"/>
+          <w:szCs w:val="22"/>
+        </w:rPr>
+        <w:t xml:space="preserve"> </w:t>
+      </w:r>
+    </w:p>
+    <w:p>
+      <w:pPr>
+        <w:pStyle w:val="Mjestoidatum"/>
+        <w:spacing w:before="0" w:after="0" w:line="276" w:lineRule="auto"/>
+        <w:jc w:val="both"/>
+        <w:rPr>
+          <w:rFonts w:asciiTheme="minorHAnsi" w:hAnsiTheme="minorHAnsi" w:cstheme="minorHAnsi"/>
+          <w:sz w:val="22"/>
+          <w:szCs w:val="22"/>
+        </w:rPr>
+      </w:pPr>
+    </w:p>
+    <w:p>
+      <w:pPr>
+        <w:pStyle w:val="Mjestoidatum"/>
+        <w:spacing w:before="0" w:after="0" w:line="276" w:lineRule="auto"/>
+        <w:jc w:val="both"/>
+        <w:rPr>
+          <w:rFonts w:asciiTheme="minorHAnsi" w:hAnsiTheme="minorHAnsi" w:cstheme="minorHAnsi"/>
+          <w:sz w:val="22"/>
+          <w:szCs w:val="22"/>
+        </w:rPr>
+      </w:pPr>
+      <w:r>
+        <w:rPr>
+          <w:rFonts w:asciiTheme="minorHAnsi" w:hAnsiTheme="minorHAnsi" w:cstheme="minorHAnsi"/>
+          <w:sz w:val="22"/>
+          <w:szCs w:val="22"/>
+        </w:rPr>
+        <w:t xml:space="preserve">Kada korisnik odabere sličicu Facebookovog simbola unutar aplikacije pokreće se metoda ImageButtonFacebook_Click koja sadrži funkcionalnost potpuno jednaku onoj u metodi Page_Load. </w:t>
+      </w:r>
+    </w:p>
+    <w:p>
+      <w:pPr>
+        <w:pStyle w:val="Mjestoidatum"/>
+        <w:spacing w:before="0" w:after="0" w:line="276" w:lineRule="auto"/>
+        <w:jc w:val="both"/>
+        <w:rPr>
+          <w:rFonts w:asciiTheme="minorHAnsi" w:hAnsiTheme="minorHAnsi" w:cstheme="minorHAnsi"/>
+          <w:sz w:val="22"/>
+          <w:szCs w:val="22"/>
+        </w:rPr>
+      </w:pPr>
+    </w:p>
+    <w:p>
+      <w:pPr>
+        <w:pStyle w:val="Mjestoidatum"/>
+        <w:spacing w:before="0" w:after="0" w:line="276" w:lineRule="auto"/>
+        <w:jc w:val="both"/>
+        <w:rPr>
+          <w:rFonts w:asciiTheme="minorHAnsi" w:hAnsiTheme="minorHAnsi" w:cstheme="minorHAnsi"/>
+          <w:sz w:val="22"/>
+          <w:szCs w:val="22"/>
+        </w:rPr>
+      </w:pPr>
+      <w:r>
+        <w:rPr>
+          <w:rFonts w:asciiTheme="minorHAnsi" w:hAnsiTheme="minorHAnsi" w:cstheme="minorHAnsi"/>
+          <w:sz w:val="22"/>
+          <w:szCs w:val="22"/>
+        </w:rPr>
+        <w:t>Preusmjeravanje sa ostalih stranica na Default.aspx stranicu se obavlja posebnom metodom unutar Facebook Developers Toolkita IframeHelper.IframeRedirect koja služi za preusmjeravanje između Iframe stranica.</w:t>
+      </w:r>
+      <w:r>
+        <w:rPr>
+          <w:rFonts w:asciiTheme="minorHAnsi" w:hAnsiTheme="minorHAnsi" w:cstheme="minorHAnsi"/>
+          <w:sz w:val="22"/>
+          <w:szCs w:val="22"/>
+        </w:rPr>
+        <w:t xml:space="preserve">  </w:t>
       </w:r>
     </w:p>
     <w:p>
@@ -3604,16 +3730,11 @@
           <w:rFonts w:asciiTheme="minorHAnsi" w:hAnsiTheme="minorHAnsi" w:cstheme="minorHAnsi"/>
           <w:b/>
           <w:color w:val="76923C" w:themeColor="accent3" w:themeShade="BF"/>
-          <w:sz w:val="32"/>
-          <w:szCs w:val="32"/>
-        </w:rPr>
-      </w:pPr>
-    </w:p>
-    <w:p>
-      <w:pPr>
-        <w:pStyle w:val="Mjestoidatum"/>
-        <w:spacing w:before="0" w:after="0" w:line="276" w:lineRule="auto"/>
-        <w:jc w:val="left"/>
+          <w:sz w:val="22"/>
+          <w:szCs w:val="22"/>
+        </w:rPr>
+      </w:pPr>
+      <w:r>
         <w:rPr>
           <w:rFonts w:asciiTheme="minorHAnsi" w:hAnsiTheme="minorHAnsi" w:cstheme="minorHAnsi"/>
           <w:b/>
@@ -3621,58 +3742,6 @@
           <w:sz w:val="32"/>
           <w:szCs w:val="32"/>
         </w:rPr>
-      </w:pPr>
-    </w:p>
-    <w:p>
-      <w:pPr>
-        <w:pStyle w:val="Mjestoidatum"/>
-        <w:spacing w:before="0" w:after="0" w:line="276" w:lineRule="auto"/>
-        <w:jc w:val="left"/>
-        <w:rPr>
-          <w:rFonts w:asciiTheme="minorHAnsi" w:hAnsiTheme="minorHAnsi" w:cstheme="minorHAnsi"/>
-          <w:b/>
-          <w:color w:val="76923C" w:themeColor="accent3" w:themeShade="BF"/>
-          <w:sz w:val="32"/>
-          <w:szCs w:val="32"/>
-        </w:rPr>
-      </w:pPr>
-    </w:p>
-    <w:p>
-      <w:pPr>
-        <w:pStyle w:val="Mjestoidatum"/>
-        <w:spacing w:before="0" w:after="0" w:line="276" w:lineRule="auto"/>
-        <w:jc w:val="left"/>
-        <w:rPr>
-          <w:rFonts w:asciiTheme="minorHAnsi" w:hAnsiTheme="minorHAnsi" w:cstheme="minorHAnsi"/>
-          <w:b/>
-          <w:color w:val="76923C" w:themeColor="accent3" w:themeShade="BF"/>
-          <w:sz w:val="32"/>
-          <w:szCs w:val="32"/>
-        </w:rPr>
-      </w:pPr>
-    </w:p>
-    <w:p>
-      <w:pPr>
-        <w:pStyle w:val="Mjestoidatum"/>
-        <w:spacing w:before="0" w:after="0" w:line="276" w:lineRule="auto"/>
-        <w:jc w:val="left"/>
-        <w:rPr>
-          <w:rFonts w:asciiTheme="minorHAnsi" w:hAnsiTheme="minorHAnsi" w:cstheme="minorHAnsi"/>
-          <w:b/>
-          <w:color w:val="76923C" w:themeColor="accent3" w:themeShade="BF"/>
-          <w:sz w:val="22"/>
-          <w:szCs w:val="22"/>
-        </w:rPr>
-      </w:pPr>
-      <w:r>
-        <w:rPr>
-          <w:rFonts w:asciiTheme="minorHAnsi" w:hAnsiTheme="minorHAnsi" w:cstheme="minorHAnsi"/>
-          <w:b/>
-          <w:color w:val="76923C" w:themeColor="accent3" w:themeShade="BF"/>
-          <w:sz w:val="32"/>
-          <w:szCs w:val="32"/>
-        </w:rPr>
-        <w:lastRenderedPageBreak/>
         <w:t>4</w:t>
       </w:r>
       <w:r>
@@ -5288,10 +5357,7 @@
                     <w:t>Slika 5.2.2.</w:t>
                   </w:r>
                   <w:r>
-                    <w:t xml:space="preserve"> Postupak </w:t>
-                  </w:r>
-                  <w:r>
-                    <w:t>autorizacije aplikacije korištenjem OAuth</w:t>
+                    <w:t xml:space="preserve"> Postupak autorizacije aplikacije korištenjem OAuth</w:t>
                   </w:r>
                 </w:p>
               </w:txbxContent>
@@ -5453,13 +5519,7 @@
                     <w:rPr>
                       <w:rFonts w:ascii="Consolas" w:hAnsi="Consolas" w:cs="Consolas"/>
                     </w:rPr>
-                    <w:t xml:space="preserve"> </w:t>
-                  </w:r>
-                  <w:r>
-                    <w:rPr>
-                      <w:rFonts w:ascii="Consolas" w:hAnsi="Consolas" w:cs="Consolas"/>
-                    </w:rPr>
-                    <w:t xml:space="preserve">twitterClientInfo = </w:t>
+                    <w:t xml:space="preserve"> twitterClientInfo = </w:t>
                   </w:r>
                   <w:r>
                     <w:rPr>
@@ -5947,13 +6007,7 @@
                     <w:rPr>
                       <w:rFonts w:ascii="Consolas" w:hAnsi="Consolas" w:cs="Consolas"/>
                     </w:rPr>
-                    <w:t xml:space="preserve"> </w:t>
-                  </w:r>
-                  <w:r>
-                    <w:rPr>
-                      <w:rFonts w:ascii="Consolas" w:hAnsi="Consolas" w:cs="Consolas"/>
-                    </w:rPr>
-                    <w:t>requestToken = twitterService.GetRequestToken();</w:t>
+                    <w:t xml:space="preserve"> requestToken = twitterService.GetRequestToken();</w:t>
                   </w:r>
                 </w:p>
                 <w:p>
@@ -7858,7 +7912,7 @@
               <w:noProof/>
               <w:color w:val="FFFFFF" w:themeColor="background1"/>
             </w:rPr>
-            <w:t>6</w:t>
+            <w:t>5</w:t>
           </w:r>
           <w:r>
             <w:rPr>
@@ -7881,10 +7935,7 @@
             <w:pStyle w:val="Footer"/>
           </w:pPr>
           <w:r>
-            <w:t xml:space="preserve">Prosinac, 2011. </w:t>
-          </w:r>
-          <w:r>
-            <w:t xml:space="preserve">| </w:t>
+            <w:t xml:space="preserve">Prosinac, 2011. | </w:t>
           </w:r>
           <w:sdt>
             <w:sdtPr>
@@ -10274,6 +10325,7 @@
     <w:rsid w:val="00BA70C2"/>
     <w:rsid w:val="00C24B24"/>
     <w:rsid w:val="00D36B97"/>
+    <w:rsid w:val="00E04162"/>
     <w:rsid w:val="00E11C5D"/>
     <w:rsid w:val="00F84122"/>
   </w:rsids>
@@ -10996,7 +11048,7 @@
 </file>
 
 <file path=customXml/itemProps2.xml><?xml version="1.0" encoding="utf-8"?>
-<ds:datastoreItem xmlns:ds="http://schemas.openxmlformats.org/officeDocument/2006/customXml" ds:itemID="{6D336BE2-EA78-4F2F-B4ED-C0E38CC1A1F9}">
+<ds:datastoreItem xmlns:ds="http://schemas.openxmlformats.org/officeDocument/2006/customXml" ds:itemID="{7295533D-C6D7-4405-A48C-3F8FBB6E7B24}">
   <ds:schemaRefs>
     <ds:schemaRef ds:uri="http://schemas.openxmlformats.org/officeDocument/2006/bibliography"/>
   </ds:schemaRefs>

</xml_diff>

<commit_message>
Josip me zamolio da dodam njegovo
</commit_message>
<xml_diff>
--- a/Dokumentacija.docx
+++ b/Dokumentacija.docx
@@ -1,6 +1,6 @@
 
 <file path=word/document.xml><?xml version="1.0" encoding="utf-8"?>
-<w:document xmlns:ve="http://schemas.openxmlformats.org/markup-compatibility/2006" xmlns:o="urn:schemas-microsoft-com:office:office" xmlns:r="http://schemas.openxmlformats.org/officeDocument/2006/relationships" xmlns:m="http://schemas.openxmlformats.org/officeDocument/2006/math" xmlns:v="urn:schemas-microsoft-com:vml" xmlns:wp="http://schemas.openxmlformats.org/drawingml/2006/wordprocessingDrawing" xmlns:w10="urn:schemas-microsoft-com:office:word" xmlns:w="http://schemas.openxmlformats.org/wordprocessingml/2006/main" xmlns:wne="http://schemas.microsoft.com/office/word/2006/wordml">
+<w:document xmlns:wpc="http://schemas.microsoft.com/office/word/2010/wordprocessingCanvas" xmlns:mc="http://schemas.openxmlformats.org/markup-compatibility/2006" xmlns:o="urn:schemas-microsoft-com:office:office" xmlns:r="http://schemas.openxmlformats.org/officeDocument/2006/relationships" xmlns:m="http://schemas.openxmlformats.org/officeDocument/2006/math" xmlns:v="urn:schemas-microsoft-com:vml" xmlns:wp14="http://schemas.microsoft.com/office/word/2010/wordprocessingDrawing" xmlns:wp="http://schemas.openxmlformats.org/drawingml/2006/wordprocessingDrawing" xmlns:w10="urn:schemas-microsoft-com:office:word" xmlns:w="http://schemas.openxmlformats.org/wordprocessingml/2006/main" xmlns:w14="http://schemas.microsoft.com/office/word/2010/wordml" xmlns:wpg="http://schemas.microsoft.com/office/word/2010/wordprocessingGroup" xmlns:wpi="http://schemas.microsoft.com/office/word/2010/wordprocessingInk" xmlns:wne="http://schemas.microsoft.com/office/word/2006/wordml" xmlns:wps="http://schemas.microsoft.com/office/word/2010/wordprocessingShape" mc:Ignorable="w14 wp14">
   <w:body>
     <w:p>
       <w:pPr>
@@ -278,7 +278,7 @@
                     <pic:cNvPicPr/>
                   </pic:nvPicPr>
                   <pic:blipFill>
-                    <a:blip r:embed="rId9" cstate="print"/>
+                    <a:blip r:embed="rId10" cstate="print"/>
                     <a:stretch>
                       <a:fillRect/>
                     </a:stretch>
@@ -895,7 +895,7 @@
                     <pic:cNvPicPr/>
                   </pic:nvPicPr>
                   <pic:blipFill>
-                    <a:blip r:embed="rId10" cstate="print"/>
+                    <a:blip r:embed="rId11" cstate="print"/>
                     <a:srcRect t="22766" b="28511"/>
                     <a:stretch>
                       <a:fillRect/>
@@ -1255,7 +1255,7 @@
                     <pic:cNvPicPr/>
                   </pic:nvPicPr>
                   <pic:blipFill>
-                    <a:blip r:embed="rId11" cstate="print"/>
+                    <a:blip r:embed="rId12" cstate="print"/>
                     <a:stretch>
                       <a:fillRect/>
                     </a:stretch>
@@ -2060,13 +2060,7 @@
                     <w:rPr>
                       <w:rFonts w:ascii="Consolas" w:hAnsi="Consolas" w:cs="Consolas"/>
                     </w:rPr>
-                    <w:t xml:space="preserve">&gt; </w:t>
-                  </w:r>
-                  <w:r>
-                    <w:rPr>
-                      <w:rFonts w:ascii="Consolas" w:hAnsi="Consolas" w:cs="Consolas"/>
-                    </w:rPr>
-                    <w:t xml:space="preserve">table = </w:t>
+                    <w:t xml:space="preserve">&gt; table = </w:t>
                   </w:r>
                   <w:r>
                     <w:rPr>
@@ -4701,7 +4695,7 @@
                     <pic:cNvPicPr/>
                   </pic:nvPicPr>
                   <pic:blipFill>
-                    <a:blip r:embed="rId12" cstate="print"/>
+                    <a:blip r:embed="rId13" cstate="print"/>
                     <a:stretch>
                       <a:fillRect/>
                     </a:stretch>
@@ -4948,7 +4942,7 @@
                     <pic:cNvPicPr/>
                   </pic:nvPicPr>
                   <pic:blipFill>
-                    <a:blip r:embed="rId13" cstate="print"/>
+                    <a:blip r:embed="rId14" cstate="print"/>
                     <a:stretch>
                       <a:fillRect/>
                     </a:stretch>
@@ -5868,7 +5862,7 @@
                     <pic:cNvPicPr/>
                   </pic:nvPicPr>
                   <pic:blipFill>
-                    <a:blip r:embed="rId14" cstate="print"/>
+                    <a:blip r:embed="rId15" cstate="print"/>
                     <a:stretch>
                       <a:fillRect/>
                     </a:stretch>
@@ -5962,7 +5956,7 @@
                     <pic:cNvPicPr/>
                   </pic:nvPicPr>
                   <pic:blipFill>
-                    <a:blip r:embed="rId15" cstate="print"/>
+                    <a:blip r:embed="rId16" cstate="print"/>
                     <a:stretch>
                       <a:fillRect/>
                     </a:stretch>
@@ -6227,7 +6221,7 @@
                     <pic:cNvPicPr/>
                   </pic:nvPicPr>
                   <pic:blipFill>
-                    <a:blip r:embed="rId16" cstate="print"/>
+                    <a:blip r:embed="rId17" cstate="print"/>
                     <a:stretch>
                       <a:fillRect/>
                     </a:stretch>
@@ -6327,7 +6321,7 @@
                     <pic:cNvPicPr/>
                   </pic:nvPicPr>
                   <pic:blipFill>
-                    <a:blip r:embed="rId17" cstate="print"/>
+                    <a:blip r:embed="rId18" cstate="print"/>
                     <a:stretch>
                       <a:fillRect/>
                     </a:stretch>
@@ -6421,7 +6415,7 @@
                     <pic:cNvPicPr/>
                   </pic:nvPicPr>
                   <pic:blipFill>
-                    <a:blip r:embed="rId18" cstate="print"/>
+                    <a:blip r:embed="rId19" cstate="print"/>
                     <a:stretch>
                       <a:fillRect/>
                     </a:stretch>
@@ -8469,7 +8463,7 @@
         </w:rPr>
         <w:t>"</w:t>
       </w:r>
-      <w:hyperlink r:id="rId19" w:history="1">
+      <w:hyperlink r:id="rId20" w:history="1">
         <w:r>
           <w:rPr>
             <w:rStyle w:val="Hyperlink"/>
@@ -8521,7 +8515,7 @@
         </w:rPr>
         <w:t>"</w:t>
       </w:r>
-      <w:hyperlink r:id="rId20" w:history="1">
+      <w:hyperlink r:id="rId21" w:history="1">
         <w:r>
           <w:rPr>
             <w:rStyle w:val="Hyperlink"/>
@@ -8578,7 +8572,7 @@
         </w:rPr>
         <w:t>"</w:t>
       </w:r>
-      <w:hyperlink r:id="rId21" w:history="1">
+      <w:hyperlink r:id="rId22" w:history="1">
         <w:r>
           <w:rPr>
             <w:rStyle w:val="Hyperlink"/>
@@ -8856,7 +8850,7 @@
         </w:rPr>
         <w:t>"</w:t>
       </w:r>
-      <w:hyperlink r:id="rId22" w:history="1">
+      <w:hyperlink r:id="rId23" w:history="1">
         <w:r>
           <w:rPr>
             <w:rStyle w:val="Hyperlink"/>
@@ -8977,8 +8971,6 @@
       <w:r>
         <w:t>h</w:t>
       </w:r>
-      <w:bookmarkStart w:id="0" w:name="_GoBack"/>
-      <w:bookmarkEnd w:id="0"/>
       <w:r>
         <w:t xml:space="preserve">vaćaju podaci o korisnikovim prijateljima te spremaju u objekte tipa </w:t>
       </w:r>
@@ -9862,20 +9854,1208 @@
       <w:pPr>
         <w:pStyle w:val="Mjestoidatum"/>
         <w:spacing w:before="0" w:after="0" w:line="276" w:lineRule="auto"/>
-        <w:jc w:val="both"/>
-        <w:rPr>
-          <w:rFonts w:asciiTheme="minorHAnsi" w:hAnsiTheme="minorHAnsi" w:cstheme="minorHAnsi"/>
-          <w:sz w:val="22"/>
-          <w:szCs w:val="22"/>
-        </w:rPr>
-      </w:pPr>
-      <w:r>
-        <w:rPr>
-          <w:rFonts w:asciiTheme="minorHAnsi" w:hAnsiTheme="minorHAnsi" w:cstheme="minorHAnsi"/>
-          <w:sz w:val="22"/>
-          <w:szCs w:val="22"/>
-        </w:rPr>
-        <w:t>tu ide za linkedIn</w:t>
+        <w:jc w:val="left"/>
+        <w:rPr>
+          <w:rFonts w:ascii="Calibri" w:hAnsi="Calibri"/>
+          <w:b/>
+          <w:color w:val="808000"/>
+          <w:sz w:val="22"/>
+        </w:rPr>
+      </w:pPr>
+    </w:p>
+    <w:p>
+      <w:pPr>
+        <w:jc w:val="both"/>
+        <w:rPr>
+          <w:rFonts w:ascii="Times New Roman" w:hAnsi="Times New Roman"/>
+          <w:sz w:val="24"/>
+        </w:rPr>
+      </w:pPr>
+      <w:r>
+        <w:t xml:space="preserve">LinkedIn je najveća profesionalna mrežna usluga. Profesionalna mrežna usluga(ili jednostavno profesionalna mreža) je vrsta društvene mreže koja je usmjerena isključivo na interakciju i odnose poslovne prirode, a ne uključuje osobne, neposlovne odnose. Pokrenuta je 2003 godine, a osnivać je Reid Hoffman sa članovima osnivačkog tima iz PayPal-a i Socialnet.com-a. Jedna svrha stranice je da omogući registriranim korisnicima da održava popis kontaktnih podataka ljudi s kojima imaju neki poslovni odnos, u LinkedIn-u nazvan veza tj. </w:t>
+      </w:r>
+      <w:r>
+        <w:rPr>
+          <w:i/>
+        </w:rPr>
+        <w:t>Connection</w:t>
+      </w:r>
+      <w:r>
+        <w:t>. Korisnik može pozvati bilo koga da postane njegova veza, što korisnik koji je pozvan može prihvatiti ili odbiti. LinkedIn ima više od 135 milijona korisnika diljem svijeta.</w:t>
+      </w:r>
+    </w:p>
+    <w:p>
+      <w:pPr>
+        <w:jc w:val="both"/>
+      </w:pPr>
+    </w:p>
+    <w:p>
+      <w:pPr>
+        <w:jc w:val="both"/>
+        <w:rPr>
+          <w:b/>
+          <w:sz w:val="26"/>
+        </w:rPr>
+      </w:pPr>
+      <w:r>
+        <w:rPr>
+          <w:b/>
+          <w:sz w:val="26"/>
+        </w:rPr>
+        <w:t>7</w:t>
+      </w:r>
+      <w:r>
+        <w:rPr>
+          <w:b/>
+          <w:sz w:val="26"/>
+        </w:rPr>
+        <w:t>.1. Funkcionalni zahtjevi</w:t>
+      </w:r>
+    </w:p>
+    <w:p>
+      <w:pPr>
+        <w:jc w:val="both"/>
+        <w:rPr>
+          <w:sz w:val="24"/>
+        </w:rPr>
+      </w:pPr>
+      <w:r>
+        <w:t>LinkedIn poput Twitter-a i Gowalle također ne pruža mogućnost uvida u trenutnu prisutnost korisnika. Kao što smo već spomenul da čemo kod Twittera koristiti</w:t>
+      </w:r>
+    </w:p>
+    <w:p>
+      <w:pPr>
+        <w:jc w:val="both"/>
+      </w:pPr>
+      <w:r>
+        <w:t xml:space="preserve">tweetove za provjeru prisutnosti tako čemo kod LinkedIn-a koristiti status koji korisnik može ažurirati, te čem tako dobiti uvid u aktivnosti korisnika s </w:t>
+      </w:r>
+    </w:p>
+    <w:p>
+      <w:pPr>
+        <w:jc w:val="both"/>
+      </w:pPr>
+      <w:r>
+        <w:t>kojima smo povezani. Slučaj korištenja je sličan kao kod Twittera. Pogledajmo kako izgleda.</w:t>
+      </w:r>
+    </w:p>
+    <w:p>
+      <w:pPr>
+        <w:jc w:val="both"/>
+      </w:pPr>
+    </w:p>
+    <w:p>
+      <w:pPr>
+        <w:jc w:val="both"/>
+        <w:rPr>
+          <w:u w:val="single"/>
+        </w:rPr>
+      </w:pPr>
+      <w:r>
+        <w:rPr>
+          <w:u w:val="single"/>
+        </w:rPr>
+        <w:t>Korisnik pregledava aktivnosti veza na LinkedIn-u</w:t>
+      </w:r>
+    </w:p>
+    <w:p>
+      <w:pPr>
+        <w:ind w:firstLine="708"/>
+        <w:jc w:val="both"/>
+      </w:pPr>
+    </w:p>
+    <w:p>
+      <w:pPr>
+        <w:ind w:firstLine="708"/>
+        <w:jc w:val="both"/>
+      </w:pPr>
+      <w:r>
+        <w:t>1. Korisnik odabire opciju za praćenje aktivnosti svojih veza na LinkedIn-u.</w:t>
+      </w:r>
+    </w:p>
+    <w:p>
+      <w:pPr>
+        <w:ind w:firstLine="708"/>
+        <w:jc w:val="both"/>
+      </w:pPr>
+      <w:r>
+        <w:t>2. Sustav poziva LinkedIn-ovu uslugu za autorizaciju aplikacije.</w:t>
+      </w:r>
+    </w:p>
+    <w:p>
+      <w:pPr>
+        <w:ind w:firstLine="708"/>
+        <w:jc w:val="both"/>
+      </w:pPr>
+      <w:r>
+        <w:t>3. Korisnik autorizira aplikaciju.</w:t>
+      </w:r>
+    </w:p>
+    <w:p>
+      <w:pPr>
+        <w:ind w:firstLine="708"/>
+        <w:jc w:val="both"/>
+      </w:pPr>
+      <w:r>
+        <w:t>4. Sustav vraća popis statusa korisnikovih veza.</w:t>
+      </w:r>
+    </w:p>
+    <w:p>
+      <w:pPr>
+        <w:ind w:firstLine="708"/>
+        <w:jc w:val="both"/>
+      </w:pPr>
+    </w:p>
+    <w:p>
+      <w:pPr>
+        <w:jc w:val="both"/>
+      </w:pPr>
+      <w:r>
+        <w:t>Nakon toga korisnik ima mogućnost ažurirati svoj status, pa pogledajmo slučaj korištenja.</w:t>
+      </w:r>
+    </w:p>
+    <w:p>
+      <w:pPr>
+        <w:jc w:val="both"/>
+      </w:pPr>
+    </w:p>
+    <w:p>
+      <w:pPr>
+        <w:jc w:val="both"/>
+      </w:pPr>
+      <w:r>
+        <w:tab/>
+        <w:t>1. Korisnik upisuje željeni status.</w:t>
+      </w:r>
+    </w:p>
+    <w:p>
+      <w:pPr>
+        <w:jc w:val="both"/>
+      </w:pPr>
+      <w:r>
+        <w:tab/>
+        <w:t>2. Korisnik odabire opciju za ažuriranje statusa.</w:t>
+      </w:r>
+    </w:p>
+    <w:p>
+      <w:pPr>
+        <w:jc w:val="both"/>
+      </w:pPr>
+      <w:r>
+        <w:tab/>
+        <w:t>3. Sustav ažurira status.</w:t>
+      </w:r>
+    </w:p>
+    <w:p>
+      <w:pPr>
+        <w:jc w:val="both"/>
+      </w:pPr>
+    </w:p>
+    <w:p>
+      <w:pPr>
+        <w:jc w:val="both"/>
+      </w:pPr>
+    </w:p>
+    <w:p>
+      <w:pPr>
+        <w:jc w:val="both"/>
+        <w:rPr>
+          <w:b/>
+          <w:sz w:val="26"/>
+        </w:rPr>
+      </w:pPr>
+    </w:p>
+    <w:p>
+      <w:pPr>
+        <w:jc w:val="both"/>
+        <w:rPr>
+          <w:b/>
+          <w:sz w:val="26"/>
+        </w:rPr>
+      </w:pPr>
+      <w:r>
+        <w:rPr>
+          <w:b/>
+          <w:sz w:val="26"/>
+        </w:rPr>
+        <w:lastRenderedPageBreak/>
+        <w:t>7</w:t>
+      </w:r>
+      <w:r>
+        <w:rPr>
+          <w:b/>
+          <w:sz w:val="26"/>
+        </w:rPr>
+        <w:t>.2. Programsko rješenje</w:t>
+      </w:r>
+    </w:p>
+    <w:p>
+      <w:pPr>
+        <w:jc w:val="both"/>
+        <w:rPr>
+          <w:sz w:val="24"/>
+        </w:rPr>
+      </w:pPr>
+    </w:p>
+    <w:p>
+      <w:pPr>
+        <w:jc w:val="both"/>
+      </w:pPr>
+      <w:r>
+        <w:t>Način autenikacije je isti kao kod Twittera, samo postoji jedna iznimka. Kad autoriziramo aplikaciju LinkedIn nam vraća verifikator s kojim se dalje pristupa bez ponovne autorizacije.</w:t>
+      </w:r>
+    </w:p>
+    <w:p>
+      <w:pPr>
+        <w:spacing w:line="100" w:lineRule="atLeast"/>
+      </w:pPr>
+    </w:p>
+    <w:p>
+      <w:pPr>
+        <w:jc w:val="both"/>
+      </w:pPr>
+      <w:r>
+        <w:t>Kad smo jednom autorizirali aplikaciju i kad smo dobili dozvolu za korištenje API-ja, onda možemo slati zahtjeve za resursima koje nam pruža LinkedIn. Kod izrade ovog programa slali smo zahtjeve za dohvat statusa korisnika, te zahtjev za postavljanje statusa. Kad  pošaljemo zahtjev za dohvat statusa korisnika</w:t>
+      </w:r>
+    </w:p>
+    <w:p>
+      <w:pPr>
+        <w:jc w:val="both"/>
+      </w:pPr>
+      <w:r>
+        <w:t>LinkedIn nam vraća rezultat u xml obliku. Također u zahtjevu za ažuriranje statusa željeni status čemo morati staviti u prikladan xml oblik. Pogledajmo kako izgleda metoda za ažuriranje statusa.</w:t>
+      </w:r>
+    </w:p>
+    <w:p>
+      <w:pPr>
+        <w:jc w:val="both"/>
+      </w:pPr>
+      <w:bookmarkStart w:id="0" w:name="_GoBack"/>
+      <w:bookmarkEnd w:id="0"/>
+    </w:p>
+    <w:p>
+      <w:pPr>
+        <w:pBdr>
+          <w:top w:val="single" w:sz="4" w:space="1" w:color="auto"/>
+          <w:left w:val="single" w:sz="4" w:space="4" w:color="auto"/>
+          <w:bottom w:val="single" w:sz="4" w:space="1" w:color="auto"/>
+          <w:right w:val="single" w:sz="4" w:space="4" w:color="auto"/>
+        </w:pBdr>
+        <w:suppressAutoHyphens/>
+        <w:overflowPunct w:val="0"/>
+        <w:autoSpaceDE w:val="0"/>
+        <w:autoSpaceDN w:val="0"/>
+        <w:adjustRightInd w:val="0"/>
+        <w:spacing w:after="0" w:line="240" w:lineRule="auto"/>
+        <w:jc w:val="both"/>
+        <w:textAlignment w:val="baseline"/>
+        <w:rPr>
+          <w:rFonts w:ascii="Consolas" w:eastAsia="Times New Roman" w:hAnsi="Consolas" w:cs="Times New Roman"/>
+          <w:kern w:val="1"/>
+          <w:szCs w:val="20"/>
+          <w:lang w:eastAsia="hr-HR"/>
+        </w:rPr>
+      </w:pPr>
+      <w:r>
+        <w:rPr>
+          <w:rFonts w:ascii="Consolas" w:eastAsia="Times New Roman" w:hAnsi="Consolas" w:cs="Times New Roman"/>
+          <w:color w:val="0000FF"/>
+          <w:kern w:val="1"/>
+          <w:szCs w:val="20"/>
+          <w:lang w:eastAsia="hr-HR"/>
+        </w:rPr>
+        <w:t>protected</w:t>
+      </w:r>
+      <w:r>
+        <w:rPr>
+          <w:rFonts w:ascii="Consolas" w:eastAsia="Times New Roman" w:hAnsi="Consolas" w:cs="Times New Roman"/>
+          <w:kern w:val="1"/>
+          <w:szCs w:val="20"/>
+          <w:lang w:eastAsia="hr-HR"/>
+        </w:rPr>
+        <w:t xml:space="preserve"> </w:t>
+      </w:r>
+      <w:r>
+        <w:rPr>
+          <w:rFonts w:ascii="Consolas" w:eastAsia="Times New Roman" w:hAnsi="Consolas" w:cs="Times New Roman"/>
+          <w:color w:val="0000FF"/>
+          <w:kern w:val="1"/>
+          <w:szCs w:val="20"/>
+          <w:lang w:eastAsia="hr-HR"/>
+        </w:rPr>
+        <w:t>void</w:t>
+      </w:r>
+      <w:r>
+        <w:rPr>
+          <w:rFonts w:ascii="Consolas" w:eastAsia="Times New Roman" w:hAnsi="Consolas" w:cs="Times New Roman"/>
+          <w:kern w:val="1"/>
+          <w:szCs w:val="20"/>
+          <w:lang w:eastAsia="hr-HR"/>
+        </w:rPr>
+        <w:t xml:space="preserve"> Update_Status(</w:t>
+      </w:r>
+      <w:r>
+        <w:rPr>
+          <w:rFonts w:ascii="Consolas" w:eastAsia="Times New Roman" w:hAnsi="Consolas" w:cs="Times New Roman"/>
+          <w:color w:val="0000FF"/>
+          <w:kern w:val="1"/>
+          <w:szCs w:val="20"/>
+          <w:lang w:eastAsia="hr-HR"/>
+        </w:rPr>
+        <w:t>object</w:t>
+      </w:r>
+      <w:r>
+        <w:rPr>
+          <w:rFonts w:ascii="Consolas" w:eastAsia="Times New Roman" w:hAnsi="Consolas" w:cs="Times New Roman"/>
+          <w:kern w:val="1"/>
+          <w:szCs w:val="20"/>
+          <w:lang w:eastAsia="hr-HR"/>
+        </w:rPr>
+        <w:t xml:space="preserve"> sender, </w:t>
+      </w:r>
+      <w:r>
+        <w:rPr>
+          <w:rFonts w:ascii="Consolas" w:eastAsia="Times New Roman" w:hAnsi="Consolas" w:cs="Times New Roman"/>
+          <w:color w:val="008080"/>
+          <w:kern w:val="1"/>
+          <w:szCs w:val="20"/>
+          <w:lang w:eastAsia="hr-HR"/>
+        </w:rPr>
+        <w:t>EventArgs</w:t>
+      </w:r>
+      <w:r>
+        <w:rPr>
+          <w:rFonts w:ascii="Consolas" w:eastAsia="Times New Roman" w:hAnsi="Consolas" w:cs="Times New Roman"/>
+          <w:kern w:val="1"/>
+          <w:szCs w:val="20"/>
+          <w:lang w:eastAsia="hr-HR"/>
+        </w:rPr>
+        <w:t xml:space="preserve"> e)</w:t>
+      </w:r>
+    </w:p>
+    <w:p>
+      <w:pPr>
+        <w:pBdr>
+          <w:top w:val="single" w:sz="4" w:space="1" w:color="auto"/>
+          <w:left w:val="single" w:sz="4" w:space="4" w:color="auto"/>
+          <w:bottom w:val="single" w:sz="4" w:space="1" w:color="auto"/>
+          <w:right w:val="single" w:sz="4" w:space="4" w:color="auto"/>
+        </w:pBdr>
+        <w:suppressAutoHyphens/>
+        <w:overflowPunct w:val="0"/>
+        <w:autoSpaceDE w:val="0"/>
+        <w:autoSpaceDN w:val="0"/>
+        <w:adjustRightInd w:val="0"/>
+        <w:spacing w:after="0" w:line="240" w:lineRule="auto"/>
+        <w:textAlignment w:val="baseline"/>
+        <w:rPr>
+          <w:rFonts w:ascii="Consolas" w:eastAsia="Times New Roman" w:hAnsi="Consolas" w:cs="Times New Roman"/>
+          <w:kern w:val="1"/>
+          <w:szCs w:val="20"/>
+          <w:lang w:eastAsia="hr-HR"/>
+        </w:rPr>
+      </w:pPr>
+      <w:r>
+        <w:rPr>
+          <w:rFonts w:ascii="Consolas" w:eastAsia="Times New Roman" w:hAnsi="Consolas" w:cs="Times New Roman"/>
+          <w:kern w:val="1"/>
+          <w:szCs w:val="20"/>
+          <w:lang w:eastAsia="hr-HR"/>
+        </w:rPr>
+        <w:t xml:space="preserve">    {</w:t>
+      </w:r>
+    </w:p>
+    <w:p>
+      <w:pPr>
+        <w:pBdr>
+          <w:top w:val="single" w:sz="4" w:space="1" w:color="auto"/>
+          <w:left w:val="single" w:sz="4" w:space="4" w:color="auto"/>
+          <w:bottom w:val="single" w:sz="4" w:space="1" w:color="auto"/>
+          <w:right w:val="single" w:sz="4" w:space="4" w:color="auto"/>
+        </w:pBdr>
+        <w:suppressAutoHyphens/>
+        <w:overflowPunct w:val="0"/>
+        <w:autoSpaceDE w:val="0"/>
+        <w:autoSpaceDN w:val="0"/>
+        <w:adjustRightInd w:val="0"/>
+        <w:spacing w:after="0" w:line="240" w:lineRule="auto"/>
+        <w:textAlignment w:val="baseline"/>
+        <w:rPr>
+          <w:rFonts w:ascii="Consolas" w:eastAsia="Times New Roman" w:hAnsi="Consolas" w:cs="Times New Roman"/>
+          <w:color w:val="0000FF"/>
+          <w:kern w:val="1"/>
+          <w:szCs w:val="20"/>
+          <w:lang w:eastAsia="hr-HR"/>
+        </w:rPr>
+      </w:pPr>
+      <w:r>
+        <w:rPr>
+          <w:rFonts w:ascii="Consolas" w:eastAsia="Times New Roman" w:hAnsi="Consolas" w:cs="Times New Roman"/>
+          <w:kern w:val="1"/>
+          <w:szCs w:val="20"/>
+          <w:lang w:eastAsia="hr-HR"/>
+        </w:rPr>
+        <w:t xml:space="preserve">        </w:t>
+      </w:r>
+      <w:r>
+        <w:rPr>
+          <w:rFonts w:ascii="Consolas" w:eastAsia="Times New Roman" w:hAnsi="Consolas" w:cs="Times New Roman"/>
+          <w:color w:val="0000FF"/>
+          <w:kern w:val="1"/>
+          <w:szCs w:val="20"/>
+          <w:lang w:eastAsia="hr-HR"/>
+        </w:rPr>
+        <w:t>try</w:t>
+      </w:r>
+    </w:p>
+    <w:p>
+      <w:pPr>
+        <w:pBdr>
+          <w:top w:val="single" w:sz="4" w:space="1" w:color="auto"/>
+          <w:left w:val="single" w:sz="4" w:space="4" w:color="auto"/>
+          <w:bottom w:val="single" w:sz="4" w:space="1" w:color="auto"/>
+          <w:right w:val="single" w:sz="4" w:space="4" w:color="auto"/>
+        </w:pBdr>
+        <w:suppressAutoHyphens/>
+        <w:overflowPunct w:val="0"/>
+        <w:autoSpaceDE w:val="0"/>
+        <w:autoSpaceDN w:val="0"/>
+        <w:adjustRightInd w:val="0"/>
+        <w:spacing w:after="0" w:line="240" w:lineRule="auto"/>
+        <w:textAlignment w:val="baseline"/>
+        <w:rPr>
+          <w:rFonts w:ascii="Consolas" w:eastAsia="Times New Roman" w:hAnsi="Consolas" w:cs="Times New Roman"/>
+          <w:kern w:val="1"/>
+          <w:szCs w:val="20"/>
+          <w:lang w:eastAsia="hr-HR"/>
+        </w:rPr>
+      </w:pPr>
+      <w:r>
+        <w:rPr>
+          <w:rFonts w:ascii="Consolas" w:eastAsia="Times New Roman" w:hAnsi="Consolas" w:cs="Times New Roman"/>
+          <w:kern w:val="1"/>
+          <w:szCs w:val="20"/>
+          <w:lang w:eastAsia="hr-HR"/>
+        </w:rPr>
+        <w:t xml:space="preserve">        {            </w:t>
+      </w:r>
+    </w:p>
+    <w:p>
+      <w:pPr>
+        <w:pBdr>
+          <w:top w:val="single" w:sz="4" w:space="1" w:color="auto"/>
+          <w:left w:val="single" w:sz="4" w:space="4" w:color="auto"/>
+          <w:bottom w:val="single" w:sz="4" w:space="1" w:color="auto"/>
+          <w:right w:val="single" w:sz="4" w:space="4" w:color="auto"/>
+        </w:pBdr>
+        <w:suppressAutoHyphens/>
+        <w:overflowPunct w:val="0"/>
+        <w:autoSpaceDE w:val="0"/>
+        <w:autoSpaceDN w:val="0"/>
+        <w:adjustRightInd w:val="0"/>
+        <w:spacing w:after="0" w:line="240" w:lineRule="auto"/>
+        <w:textAlignment w:val="baseline"/>
+        <w:rPr>
+          <w:rFonts w:ascii="Consolas" w:eastAsia="Times New Roman" w:hAnsi="Consolas" w:cs="Times New Roman"/>
+          <w:kern w:val="1"/>
+          <w:szCs w:val="20"/>
+          <w:lang w:eastAsia="hr-HR"/>
+        </w:rPr>
+      </w:pPr>
+      <w:r>
+        <w:rPr>
+          <w:rFonts w:ascii="Consolas" w:eastAsia="Times New Roman" w:hAnsi="Consolas" w:cs="Times New Roman"/>
+          <w:kern w:val="1"/>
+          <w:szCs w:val="20"/>
+          <w:lang w:eastAsia="hr-HR"/>
+        </w:rPr>
+        <w:t xml:space="preserve">            </w:t>
+      </w:r>
+      <w:r>
+        <w:rPr>
+          <w:rFonts w:ascii="Consolas" w:eastAsia="Times New Roman" w:hAnsi="Consolas" w:cs="Times New Roman"/>
+          <w:color w:val="0000FF"/>
+          <w:kern w:val="1"/>
+          <w:szCs w:val="20"/>
+          <w:lang w:eastAsia="hr-HR"/>
+        </w:rPr>
+        <w:t>string</w:t>
+      </w:r>
+      <w:r>
+        <w:rPr>
+          <w:rFonts w:ascii="Consolas" w:eastAsia="Times New Roman" w:hAnsi="Consolas" w:cs="Times New Roman"/>
+          <w:kern w:val="1"/>
+          <w:szCs w:val="20"/>
+          <w:lang w:eastAsia="hr-HR"/>
+        </w:rPr>
+        <w:t xml:space="preserve"> xml = </w:t>
+      </w:r>
+      <w:r>
+        <w:rPr>
+          <w:rFonts w:ascii="Consolas" w:eastAsia="Times New Roman" w:hAnsi="Consolas" w:cs="Times New Roman"/>
+          <w:color w:val="800000"/>
+          <w:kern w:val="1"/>
+          <w:szCs w:val="20"/>
+          <w:lang w:eastAsia="hr-HR"/>
+        </w:rPr>
+        <w:t>"&lt;?xml version=\"1.0\" encoding=\"UTF-8\"?&gt;"</w:t>
+      </w:r>
+      <w:r>
+        <w:rPr>
+          <w:rFonts w:ascii="Consolas" w:eastAsia="Times New Roman" w:hAnsi="Consolas" w:cs="Times New Roman"/>
+          <w:kern w:val="1"/>
+          <w:szCs w:val="20"/>
+          <w:lang w:eastAsia="hr-HR"/>
+        </w:rPr>
+        <w:t>;</w:t>
+      </w:r>
+    </w:p>
+    <w:p>
+      <w:pPr>
+        <w:pBdr>
+          <w:top w:val="single" w:sz="4" w:space="1" w:color="auto"/>
+          <w:left w:val="single" w:sz="4" w:space="4" w:color="auto"/>
+          <w:bottom w:val="single" w:sz="4" w:space="1" w:color="auto"/>
+          <w:right w:val="single" w:sz="4" w:space="4" w:color="auto"/>
+        </w:pBdr>
+        <w:suppressAutoHyphens/>
+        <w:overflowPunct w:val="0"/>
+        <w:autoSpaceDE w:val="0"/>
+        <w:autoSpaceDN w:val="0"/>
+        <w:adjustRightInd w:val="0"/>
+        <w:spacing w:after="0" w:line="240" w:lineRule="auto"/>
+        <w:textAlignment w:val="baseline"/>
+        <w:rPr>
+          <w:rFonts w:ascii="Consolas" w:eastAsia="Times New Roman" w:hAnsi="Consolas" w:cs="Times New Roman"/>
+          <w:kern w:val="1"/>
+          <w:szCs w:val="20"/>
+          <w:lang w:eastAsia="hr-HR"/>
+        </w:rPr>
+      </w:pPr>
+      <w:r>
+        <w:rPr>
+          <w:rFonts w:ascii="Consolas" w:eastAsia="Times New Roman" w:hAnsi="Consolas" w:cs="Times New Roman"/>
+          <w:kern w:val="1"/>
+          <w:szCs w:val="20"/>
+          <w:lang w:eastAsia="hr-HR"/>
+        </w:rPr>
+        <w:t xml:space="preserve">            xml += </w:t>
+      </w:r>
+      <w:r>
+        <w:rPr>
+          <w:rFonts w:ascii="Consolas" w:eastAsia="Times New Roman" w:hAnsi="Consolas" w:cs="Times New Roman"/>
+          <w:color w:val="800000"/>
+          <w:kern w:val="1"/>
+          <w:szCs w:val="20"/>
+          <w:lang w:eastAsia="hr-HR"/>
+        </w:rPr>
+        <w:t>"&lt;current-status&gt;"</w:t>
+      </w:r>
+      <w:r>
+        <w:rPr>
+          <w:rFonts w:ascii="Consolas" w:eastAsia="Times New Roman" w:hAnsi="Consolas" w:cs="Times New Roman"/>
+          <w:kern w:val="1"/>
+          <w:szCs w:val="20"/>
+          <w:lang w:eastAsia="hr-HR"/>
+        </w:rPr>
+        <w:t xml:space="preserve"> + TextBox1.Text + </w:t>
+      </w:r>
+      <w:r>
+        <w:rPr>
+          <w:rFonts w:ascii="Consolas" w:eastAsia="Times New Roman" w:hAnsi="Consolas" w:cs="Times New Roman"/>
+          <w:color w:val="800000"/>
+          <w:kern w:val="1"/>
+          <w:szCs w:val="20"/>
+          <w:lang w:eastAsia="hr-HR"/>
+        </w:rPr>
+        <w:t>"&lt;/current-status&gt;"</w:t>
+      </w:r>
+      <w:r>
+        <w:rPr>
+          <w:rFonts w:ascii="Consolas" w:eastAsia="Times New Roman" w:hAnsi="Consolas" w:cs="Times New Roman"/>
+          <w:kern w:val="1"/>
+          <w:szCs w:val="20"/>
+          <w:lang w:eastAsia="hr-HR"/>
+        </w:rPr>
+        <w:t>;</w:t>
+      </w:r>
+    </w:p>
+    <w:p>
+      <w:pPr>
+        <w:pBdr>
+          <w:top w:val="single" w:sz="4" w:space="1" w:color="auto"/>
+          <w:left w:val="single" w:sz="4" w:space="4" w:color="auto"/>
+          <w:bottom w:val="single" w:sz="4" w:space="1" w:color="auto"/>
+          <w:right w:val="single" w:sz="4" w:space="4" w:color="auto"/>
+        </w:pBdr>
+        <w:suppressAutoHyphens/>
+        <w:overflowPunct w:val="0"/>
+        <w:autoSpaceDE w:val="0"/>
+        <w:autoSpaceDN w:val="0"/>
+        <w:adjustRightInd w:val="0"/>
+        <w:spacing w:after="0" w:line="240" w:lineRule="auto"/>
+        <w:textAlignment w:val="baseline"/>
+        <w:rPr>
+          <w:rFonts w:ascii="Consolas" w:eastAsia="Times New Roman" w:hAnsi="Consolas" w:cs="Times New Roman"/>
+          <w:kern w:val="1"/>
+          <w:szCs w:val="20"/>
+          <w:lang w:eastAsia="hr-HR"/>
+        </w:rPr>
+      </w:pPr>
+    </w:p>
+    <w:p>
+      <w:pPr>
+        <w:pBdr>
+          <w:top w:val="single" w:sz="4" w:space="1" w:color="auto"/>
+          <w:left w:val="single" w:sz="4" w:space="4" w:color="auto"/>
+          <w:bottom w:val="single" w:sz="4" w:space="1" w:color="auto"/>
+          <w:right w:val="single" w:sz="4" w:space="4" w:color="auto"/>
+        </w:pBdr>
+        <w:suppressAutoHyphens/>
+        <w:overflowPunct w:val="0"/>
+        <w:autoSpaceDE w:val="0"/>
+        <w:autoSpaceDN w:val="0"/>
+        <w:adjustRightInd w:val="0"/>
+        <w:spacing w:after="0" w:line="240" w:lineRule="auto"/>
+        <w:textAlignment w:val="baseline"/>
+        <w:rPr>
+          <w:rFonts w:ascii="Consolas" w:eastAsia="Times New Roman" w:hAnsi="Consolas" w:cs="Times New Roman"/>
+          <w:kern w:val="1"/>
+          <w:szCs w:val="20"/>
+          <w:lang w:eastAsia="hr-HR"/>
+        </w:rPr>
+      </w:pPr>
+      <w:r>
+        <w:rPr>
+          <w:rFonts w:ascii="Consolas" w:eastAsia="Times New Roman" w:hAnsi="Consolas" w:cs="Times New Roman"/>
+          <w:kern w:val="1"/>
+          <w:szCs w:val="20"/>
+          <w:lang w:eastAsia="hr-HR"/>
+        </w:rPr>
+        <w:t xml:space="preserve">            </w:t>
+      </w:r>
+      <w:r>
+        <w:rPr>
+          <w:rFonts w:ascii="Consolas" w:eastAsia="Times New Roman" w:hAnsi="Consolas" w:cs="Times New Roman"/>
+          <w:color w:val="0000FF"/>
+          <w:kern w:val="1"/>
+          <w:szCs w:val="20"/>
+          <w:lang w:eastAsia="hr-HR"/>
+        </w:rPr>
+        <w:t>string</w:t>
+      </w:r>
+      <w:r>
+        <w:rPr>
+          <w:rFonts w:ascii="Consolas" w:eastAsia="Times New Roman" w:hAnsi="Consolas" w:cs="Times New Roman"/>
+          <w:kern w:val="1"/>
+          <w:szCs w:val="20"/>
+          <w:lang w:eastAsia="hr-HR"/>
+        </w:rPr>
+        <w:t xml:space="preserve"> response = </w:t>
+      </w:r>
+      <w:r>
+        <w:rPr>
+          <w:rFonts w:ascii="Consolas" w:eastAsia="Times New Roman" w:hAnsi="Consolas" w:cs="Times New Roman"/>
+          <w:color w:val="008080"/>
+          <w:kern w:val="1"/>
+          <w:szCs w:val="20"/>
+          <w:lang w:eastAsia="hr-HR"/>
+        </w:rPr>
+        <w:t>OAuthObject</w:t>
+      </w:r>
+      <w:r>
+        <w:rPr>
+          <w:rFonts w:ascii="Consolas" w:eastAsia="Times New Roman" w:hAnsi="Consolas" w:cs="Times New Roman"/>
+          <w:kern w:val="1"/>
+          <w:szCs w:val="20"/>
+          <w:lang w:eastAsia="hr-HR"/>
+        </w:rPr>
+        <w:t>._oauth.APIWebRequest(</w:t>
+      </w:r>
+      <w:r>
+        <w:rPr>
+          <w:rFonts w:ascii="Consolas" w:eastAsia="Times New Roman" w:hAnsi="Consolas" w:cs="Times New Roman"/>
+          <w:color w:val="800000"/>
+          <w:kern w:val="1"/>
+          <w:szCs w:val="20"/>
+          <w:lang w:eastAsia="hr-HR"/>
+        </w:rPr>
+        <w:t>"PUT"</w:t>
+      </w:r>
+      <w:r>
+        <w:rPr>
+          <w:rFonts w:ascii="Consolas" w:eastAsia="Times New Roman" w:hAnsi="Consolas" w:cs="Times New Roman"/>
+          <w:kern w:val="1"/>
+          <w:szCs w:val="20"/>
+          <w:lang w:eastAsia="hr-HR"/>
+        </w:rPr>
+        <w:t xml:space="preserve">, </w:t>
+      </w:r>
+      <w:r>
+        <w:rPr>
+          <w:rFonts w:ascii="Consolas" w:eastAsia="Times New Roman" w:hAnsi="Consolas" w:cs="Times New Roman"/>
+          <w:kern w:val="1"/>
+          <w:szCs w:val="20"/>
+          <w:lang w:eastAsia="hr-HR"/>
+        </w:rPr>
+        <w:tab/>
+      </w:r>
+      <w:r>
+        <w:rPr>
+          <w:rFonts w:ascii="Consolas" w:eastAsia="Times New Roman" w:hAnsi="Consolas" w:cs="Times New Roman"/>
+          <w:kern w:val="1"/>
+          <w:szCs w:val="20"/>
+          <w:lang w:eastAsia="hr-HR"/>
+        </w:rPr>
+        <w:tab/>
+      </w:r>
+      <w:r>
+        <w:rPr>
+          <w:rFonts w:ascii="Consolas" w:eastAsia="Times New Roman" w:hAnsi="Consolas" w:cs="Times New Roman"/>
+          <w:kern w:val="1"/>
+          <w:szCs w:val="20"/>
+          <w:lang w:eastAsia="hr-HR"/>
+        </w:rPr>
+        <w:tab/>
+      </w:r>
+      <w:r>
+        <w:rPr>
+          <w:rFonts w:ascii="Consolas" w:eastAsia="Times New Roman" w:hAnsi="Consolas" w:cs="Times New Roman"/>
+          <w:kern w:val="1"/>
+          <w:szCs w:val="20"/>
+          <w:lang w:eastAsia="hr-HR"/>
+        </w:rPr>
+        <w:tab/>
+      </w:r>
+      <w:r>
+        <w:rPr>
+          <w:rFonts w:ascii="Consolas" w:eastAsia="Times New Roman" w:hAnsi="Consolas" w:cs="Times New Roman"/>
+          <w:kern w:val="1"/>
+          <w:szCs w:val="20"/>
+          <w:lang w:eastAsia="hr-HR"/>
+        </w:rPr>
+        <w:tab/>
+      </w:r>
+      <w:r>
+        <w:rPr>
+          <w:rFonts w:ascii="Consolas" w:eastAsia="Times New Roman" w:hAnsi="Consolas" w:cs="Times New Roman"/>
+          <w:color w:val="800000"/>
+          <w:kern w:val="1"/>
+          <w:szCs w:val="20"/>
+          <w:lang w:eastAsia="hr-HR"/>
+        </w:rPr>
+        <w:t>"http://api.linkedin.com/v1/people/~/current-status"</w:t>
+      </w:r>
+      <w:r>
+        <w:rPr>
+          <w:rFonts w:ascii="Consolas" w:eastAsia="Times New Roman" w:hAnsi="Consolas" w:cs="Times New Roman"/>
+          <w:kern w:val="1"/>
+          <w:szCs w:val="20"/>
+          <w:lang w:eastAsia="hr-HR"/>
+        </w:rPr>
+        <w:t>, xml);</w:t>
+      </w:r>
+    </w:p>
+    <w:p>
+      <w:pPr>
+        <w:pBdr>
+          <w:top w:val="single" w:sz="4" w:space="1" w:color="auto"/>
+          <w:left w:val="single" w:sz="4" w:space="4" w:color="auto"/>
+          <w:bottom w:val="single" w:sz="4" w:space="1" w:color="auto"/>
+          <w:right w:val="single" w:sz="4" w:space="4" w:color="auto"/>
+        </w:pBdr>
+        <w:suppressAutoHyphens/>
+        <w:overflowPunct w:val="0"/>
+        <w:autoSpaceDE w:val="0"/>
+        <w:autoSpaceDN w:val="0"/>
+        <w:adjustRightInd w:val="0"/>
+        <w:spacing w:after="0" w:line="240" w:lineRule="auto"/>
+        <w:textAlignment w:val="baseline"/>
+        <w:rPr>
+          <w:rFonts w:ascii="Consolas" w:eastAsia="Times New Roman" w:hAnsi="Consolas" w:cs="Times New Roman"/>
+          <w:kern w:val="1"/>
+          <w:szCs w:val="20"/>
+          <w:lang w:eastAsia="hr-HR"/>
+        </w:rPr>
+      </w:pPr>
+      <w:r>
+        <w:rPr>
+          <w:rFonts w:ascii="Consolas" w:eastAsia="Times New Roman" w:hAnsi="Consolas" w:cs="Times New Roman"/>
+          <w:kern w:val="1"/>
+          <w:szCs w:val="20"/>
+          <w:lang w:eastAsia="hr-HR"/>
+        </w:rPr>
+        <w:t xml:space="preserve">            </w:t>
+      </w:r>
+      <w:r>
+        <w:rPr>
+          <w:rFonts w:ascii="Consolas" w:eastAsia="Times New Roman" w:hAnsi="Consolas" w:cs="Times New Roman"/>
+          <w:color w:val="0000FF"/>
+          <w:kern w:val="1"/>
+          <w:szCs w:val="20"/>
+          <w:lang w:eastAsia="hr-HR"/>
+        </w:rPr>
+        <w:t>if</w:t>
+      </w:r>
+      <w:r>
+        <w:rPr>
+          <w:rFonts w:ascii="Consolas" w:eastAsia="Times New Roman" w:hAnsi="Consolas" w:cs="Times New Roman"/>
+          <w:kern w:val="1"/>
+          <w:szCs w:val="20"/>
+          <w:lang w:eastAsia="hr-HR"/>
+        </w:rPr>
+        <w:t xml:space="preserve"> (response == </w:t>
+      </w:r>
+      <w:r>
+        <w:rPr>
+          <w:rFonts w:ascii="Consolas" w:eastAsia="Times New Roman" w:hAnsi="Consolas" w:cs="Times New Roman"/>
+          <w:color w:val="800000"/>
+          <w:kern w:val="1"/>
+          <w:szCs w:val="20"/>
+          <w:lang w:eastAsia="hr-HR"/>
+        </w:rPr>
+        <w:t>""</w:t>
+      </w:r>
+      <w:r>
+        <w:rPr>
+          <w:rFonts w:ascii="Consolas" w:eastAsia="Times New Roman" w:hAnsi="Consolas" w:cs="Times New Roman"/>
+          <w:kern w:val="1"/>
+          <w:szCs w:val="20"/>
+          <w:lang w:eastAsia="hr-HR"/>
+        </w:rPr>
+        <w:t>)</w:t>
+      </w:r>
+    </w:p>
+    <w:p>
+      <w:pPr>
+        <w:pBdr>
+          <w:top w:val="single" w:sz="4" w:space="1" w:color="auto"/>
+          <w:left w:val="single" w:sz="4" w:space="4" w:color="auto"/>
+          <w:bottom w:val="single" w:sz="4" w:space="1" w:color="auto"/>
+          <w:right w:val="single" w:sz="4" w:space="4" w:color="auto"/>
+        </w:pBdr>
+        <w:suppressAutoHyphens/>
+        <w:overflowPunct w:val="0"/>
+        <w:autoSpaceDE w:val="0"/>
+        <w:autoSpaceDN w:val="0"/>
+        <w:adjustRightInd w:val="0"/>
+        <w:spacing w:after="0" w:line="240" w:lineRule="auto"/>
+        <w:textAlignment w:val="baseline"/>
+        <w:rPr>
+          <w:rFonts w:ascii="Consolas" w:eastAsia="Times New Roman" w:hAnsi="Consolas" w:cs="Times New Roman"/>
+          <w:kern w:val="1"/>
+          <w:szCs w:val="20"/>
+          <w:lang w:eastAsia="hr-HR"/>
+        </w:rPr>
+      </w:pPr>
+      <w:r>
+        <w:rPr>
+          <w:rFonts w:ascii="Consolas" w:eastAsia="Times New Roman" w:hAnsi="Consolas" w:cs="Times New Roman"/>
+          <w:kern w:val="1"/>
+          <w:szCs w:val="20"/>
+          <w:lang w:eastAsia="hr-HR"/>
+        </w:rPr>
+        <w:t xml:space="preserve">                TextBox1.Text = </w:t>
+      </w:r>
+      <w:r>
+        <w:rPr>
+          <w:rFonts w:ascii="Consolas" w:eastAsia="Times New Roman" w:hAnsi="Consolas" w:cs="Times New Roman"/>
+          <w:color w:val="800000"/>
+          <w:kern w:val="1"/>
+          <w:szCs w:val="20"/>
+          <w:lang w:eastAsia="hr-HR"/>
+        </w:rPr>
+        <w:t>""</w:t>
+      </w:r>
+      <w:r>
+        <w:rPr>
+          <w:rFonts w:ascii="Consolas" w:eastAsia="Times New Roman" w:hAnsi="Consolas" w:cs="Times New Roman"/>
+          <w:kern w:val="1"/>
+          <w:szCs w:val="20"/>
+          <w:lang w:eastAsia="hr-HR"/>
+        </w:rPr>
+        <w:t>;</w:t>
+      </w:r>
+    </w:p>
+    <w:p>
+      <w:pPr>
+        <w:pBdr>
+          <w:top w:val="single" w:sz="4" w:space="1" w:color="auto"/>
+          <w:left w:val="single" w:sz="4" w:space="4" w:color="auto"/>
+          <w:bottom w:val="single" w:sz="4" w:space="1" w:color="auto"/>
+          <w:right w:val="single" w:sz="4" w:space="4" w:color="auto"/>
+        </w:pBdr>
+        <w:suppressAutoHyphens/>
+        <w:overflowPunct w:val="0"/>
+        <w:autoSpaceDE w:val="0"/>
+        <w:autoSpaceDN w:val="0"/>
+        <w:adjustRightInd w:val="0"/>
+        <w:spacing w:after="0" w:line="240" w:lineRule="auto"/>
+        <w:textAlignment w:val="baseline"/>
+        <w:rPr>
+          <w:rFonts w:ascii="Consolas" w:eastAsia="Times New Roman" w:hAnsi="Consolas" w:cs="Times New Roman"/>
+          <w:kern w:val="1"/>
+          <w:szCs w:val="20"/>
+          <w:lang w:eastAsia="hr-HR"/>
+        </w:rPr>
+      </w:pPr>
+      <w:r>
+        <w:rPr>
+          <w:rFonts w:ascii="Consolas" w:eastAsia="Times New Roman" w:hAnsi="Consolas" w:cs="Times New Roman"/>
+          <w:kern w:val="1"/>
+          <w:szCs w:val="20"/>
+          <w:lang w:eastAsia="hr-HR"/>
+        </w:rPr>
+        <w:t xml:space="preserve">        }</w:t>
+      </w:r>
+    </w:p>
+    <w:p>
+      <w:pPr>
+        <w:pBdr>
+          <w:top w:val="single" w:sz="4" w:space="1" w:color="auto"/>
+          <w:left w:val="single" w:sz="4" w:space="4" w:color="auto"/>
+          <w:bottom w:val="single" w:sz="4" w:space="1" w:color="auto"/>
+          <w:right w:val="single" w:sz="4" w:space="4" w:color="auto"/>
+        </w:pBdr>
+        <w:suppressAutoHyphens/>
+        <w:overflowPunct w:val="0"/>
+        <w:autoSpaceDE w:val="0"/>
+        <w:autoSpaceDN w:val="0"/>
+        <w:adjustRightInd w:val="0"/>
+        <w:spacing w:after="0" w:line="240" w:lineRule="auto"/>
+        <w:textAlignment w:val="baseline"/>
+        <w:rPr>
+          <w:rFonts w:ascii="Consolas" w:eastAsia="Times New Roman" w:hAnsi="Consolas" w:cs="Times New Roman"/>
+          <w:kern w:val="1"/>
+          <w:szCs w:val="20"/>
+          <w:lang w:eastAsia="hr-HR"/>
+        </w:rPr>
+      </w:pPr>
+      <w:r>
+        <w:rPr>
+          <w:rFonts w:ascii="Consolas" w:eastAsia="Times New Roman" w:hAnsi="Consolas" w:cs="Times New Roman"/>
+          <w:kern w:val="1"/>
+          <w:szCs w:val="20"/>
+          <w:lang w:eastAsia="hr-HR"/>
+        </w:rPr>
+        <w:t xml:space="preserve">        </w:t>
+      </w:r>
+      <w:r>
+        <w:rPr>
+          <w:rFonts w:ascii="Consolas" w:eastAsia="Times New Roman" w:hAnsi="Consolas" w:cs="Times New Roman"/>
+          <w:color w:val="0000FF"/>
+          <w:kern w:val="1"/>
+          <w:szCs w:val="20"/>
+          <w:lang w:eastAsia="hr-HR"/>
+        </w:rPr>
+        <w:t>catch</w:t>
+      </w:r>
+      <w:r>
+        <w:rPr>
+          <w:rFonts w:ascii="Consolas" w:eastAsia="Times New Roman" w:hAnsi="Consolas" w:cs="Times New Roman"/>
+          <w:kern w:val="1"/>
+          <w:szCs w:val="20"/>
+          <w:lang w:eastAsia="hr-HR"/>
+        </w:rPr>
+        <w:t xml:space="preserve"> (</w:t>
+      </w:r>
+      <w:r>
+        <w:rPr>
+          <w:rFonts w:ascii="Consolas" w:eastAsia="Times New Roman" w:hAnsi="Consolas" w:cs="Times New Roman"/>
+          <w:color w:val="008080"/>
+          <w:kern w:val="1"/>
+          <w:szCs w:val="20"/>
+          <w:lang w:eastAsia="hr-HR"/>
+        </w:rPr>
+        <w:t>Exception</w:t>
+      </w:r>
+      <w:r>
+        <w:rPr>
+          <w:rFonts w:ascii="Consolas" w:eastAsia="Times New Roman" w:hAnsi="Consolas" w:cs="Times New Roman"/>
+          <w:kern w:val="1"/>
+          <w:szCs w:val="20"/>
+          <w:lang w:eastAsia="hr-HR"/>
+        </w:rPr>
+        <w:t xml:space="preserve"> exp)</w:t>
+      </w:r>
+    </w:p>
+    <w:p>
+      <w:pPr>
+        <w:pBdr>
+          <w:top w:val="single" w:sz="4" w:space="1" w:color="auto"/>
+          <w:left w:val="single" w:sz="4" w:space="4" w:color="auto"/>
+          <w:bottom w:val="single" w:sz="4" w:space="1" w:color="auto"/>
+          <w:right w:val="single" w:sz="4" w:space="4" w:color="auto"/>
+        </w:pBdr>
+        <w:suppressAutoHyphens/>
+        <w:overflowPunct w:val="0"/>
+        <w:autoSpaceDE w:val="0"/>
+        <w:autoSpaceDN w:val="0"/>
+        <w:adjustRightInd w:val="0"/>
+        <w:spacing w:after="0" w:line="240" w:lineRule="auto"/>
+        <w:textAlignment w:val="baseline"/>
+        <w:rPr>
+          <w:rFonts w:ascii="Consolas" w:eastAsia="Times New Roman" w:hAnsi="Consolas" w:cs="Times New Roman"/>
+          <w:kern w:val="1"/>
+          <w:szCs w:val="20"/>
+          <w:lang w:eastAsia="hr-HR"/>
+        </w:rPr>
+      </w:pPr>
+      <w:r>
+        <w:rPr>
+          <w:rFonts w:ascii="Consolas" w:eastAsia="Times New Roman" w:hAnsi="Consolas" w:cs="Times New Roman"/>
+          <w:kern w:val="1"/>
+          <w:szCs w:val="20"/>
+          <w:lang w:eastAsia="hr-HR"/>
+        </w:rPr>
+        <w:t xml:space="preserve">        {</w:t>
+      </w:r>
+    </w:p>
+    <w:p>
+      <w:pPr>
+        <w:pBdr>
+          <w:top w:val="single" w:sz="4" w:space="1" w:color="auto"/>
+          <w:left w:val="single" w:sz="4" w:space="4" w:color="auto"/>
+          <w:bottom w:val="single" w:sz="4" w:space="1" w:color="auto"/>
+          <w:right w:val="single" w:sz="4" w:space="4" w:color="auto"/>
+        </w:pBdr>
+        <w:suppressAutoHyphens/>
+        <w:overflowPunct w:val="0"/>
+        <w:autoSpaceDE w:val="0"/>
+        <w:autoSpaceDN w:val="0"/>
+        <w:adjustRightInd w:val="0"/>
+        <w:spacing w:after="0" w:line="240" w:lineRule="auto"/>
+        <w:textAlignment w:val="baseline"/>
+        <w:rPr>
+          <w:rFonts w:ascii="Consolas" w:eastAsia="Times New Roman" w:hAnsi="Consolas" w:cs="Times New Roman"/>
+          <w:kern w:val="1"/>
+          <w:szCs w:val="20"/>
+          <w:lang w:eastAsia="hr-HR"/>
+        </w:rPr>
+      </w:pPr>
+      <w:r>
+        <w:rPr>
+          <w:rFonts w:ascii="Consolas" w:eastAsia="Times New Roman" w:hAnsi="Consolas" w:cs="Times New Roman"/>
+          <w:kern w:val="1"/>
+          <w:szCs w:val="20"/>
+          <w:lang w:eastAsia="hr-HR"/>
+        </w:rPr>
+        <w:t xml:space="preserve">            TextBox1.Text += </w:t>
+      </w:r>
+      <w:r>
+        <w:rPr>
+          <w:rFonts w:ascii="Consolas" w:eastAsia="Times New Roman" w:hAnsi="Consolas" w:cs="Times New Roman"/>
+          <w:color w:val="800000"/>
+          <w:kern w:val="1"/>
+          <w:szCs w:val="20"/>
+          <w:lang w:eastAsia="hr-HR"/>
+        </w:rPr>
+        <w:t>"\nException: "</w:t>
+      </w:r>
+      <w:r>
+        <w:rPr>
+          <w:rFonts w:ascii="Consolas" w:eastAsia="Times New Roman" w:hAnsi="Consolas" w:cs="Times New Roman"/>
+          <w:kern w:val="1"/>
+          <w:szCs w:val="20"/>
+          <w:lang w:eastAsia="hr-HR"/>
+        </w:rPr>
+        <w:t xml:space="preserve"> + exp.Message;</w:t>
+      </w:r>
+    </w:p>
+    <w:p>
+      <w:pPr>
+        <w:pBdr>
+          <w:top w:val="single" w:sz="4" w:space="1" w:color="auto"/>
+          <w:left w:val="single" w:sz="4" w:space="4" w:color="auto"/>
+          <w:bottom w:val="single" w:sz="4" w:space="1" w:color="auto"/>
+          <w:right w:val="single" w:sz="4" w:space="4" w:color="auto"/>
+        </w:pBdr>
+        <w:suppressAutoHyphens/>
+        <w:overflowPunct w:val="0"/>
+        <w:autoSpaceDE w:val="0"/>
+        <w:autoSpaceDN w:val="0"/>
+        <w:adjustRightInd w:val="0"/>
+        <w:spacing w:after="0" w:line="240" w:lineRule="auto"/>
+        <w:textAlignment w:val="baseline"/>
+        <w:rPr>
+          <w:rFonts w:ascii="Consolas" w:eastAsia="Times New Roman" w:hAnsi="Consolas" w:cs="Times New Roman"/>
+          <w:kern w:val="1"/>
+          <w:szCs w:val="20"/>
+          <w:lang w:eastAsia="hr-HR"/>
+        </w:rPr>
+      </w:pPr>
+      <w:r>
+        <w:rPr>
+          <w:rFonts w:ascii="Consolas" w:eastAsia="Times New Roman" w:hAnsi="Consolas" w:cs="Times New Roman"/>
+          <w:kern w:val="1"/>
+          <w:szCs w:val="20"/>
+          <w:lang w:eastAsia="hr-HR"/>
+        </w:rPr>
+        <w:t xml:space="preserve">        }</w:t>
+      </w:r>
+    </w:p>
+    <w:p>
+      <w:pPr>
+        <w:pBdr>
+          <w:top w:val="single" w:sz="4" w:space="1" w:color="auto"/>
+          <w:left w:val="single" w:sz="4" w:space="4" w:color="auto"/>
+          <w:bottom w:val="single" w:sz="4" w:space="1" w:color="auto"/>
+          <w:right w:val="single" w:sz="4" w:space="4" w:color="auto"/>
+        </w:pBdr>
+        <w:suppressAutoHyphens/>
+        <w:overflowPunct w:val="0"/>
+        <w:autoSpaceDE w:val="0"/>
+        <w:autoSpaceDN w:val="0"/>
+        <w:adjustRightInd w:val="0"/>
+        <w:spacing w:after="0" w:line="240" w:lineRule="auto"/>
+        <w:textAlignment w:val="baseline"/>
+        <w:rPr>
+          <w:rFonts w:ascii="Consolas" w:eastAsia="Times New Roman" w:hAnsi="Consolas" w:cs="Times New Roman"/>
+          <w:kern w:val="1"/>
+          <w:szCs w:val="20"/>
+          <w:lang w:eastAsia="hr-HR"/>
+        </w:rPr>
+      </w:pPr>
+      <w:r>
+        <w:rPr>
+          <w:rFonts w:ascii="Consolas" w:eastAsia="Times New Roman" w:hAnsi="Consolas" w:cs="Times New Roman"/>
+          <w:kern w:val="1"/>
+          <w:szCs w:val="20"/>
+          <w:lang w:eastAsia="hr-HR"/>
+        </w:rPr>
+        <w:t xml:space="preserve">    }</w:t>
+      </w:r>
+    </w:p>
+    <w:p>
+      <w:pPr>
+        <w:jc w:val="both"/>
+      </w:pPr>
+    </w:p>
+    <w:p>
+      <w:pPr>
+        <w:rPr>
+          <w:rFonts w:ascii="Consolas" w:hAnsi="Consolas"/>
+        </w:rPr>
+      </w:pPr>
+    </w:p>
+    <w:p>
+      <w:pPr>
+        <w:rPr>
+          <w:rFonts w:ascii="Times New Roman" w:hAnsi="Times New Roman"/>
+          <w:sz w:val="24"/>
+        </w:rPr>
+      </w:pPr>
+      <w:r>
+        <w:t xml:space="preserve">Dakle, kreiramo xml u obliku koji će LinkedIn prihvatiti, te na mjesto gdje treba ići novi status, postavljamo ono što se nalazi u polju za unos statusa. Nakon toga pozivamo metodu  </w:t>
+      </w:r>
+      <w:r>
+        <w:rPr>
+          <w:rFonts w:ascii="Consolas" w:hAnsi="Consolas"/>
+        </w:rPr>
+        <w:t xml:space="preserve">APIWebRequest </w:t>
+      </w:r>
+      <w:r>
+        <w:t>koja će kreirati zahtjev, poslati zahtjev i vratiti nam odgovor u obliku niza znakova. Ako je taj niz znakova prazan niz, onda je status uspješno ažuriran.</w:t>
       </w:r>
     </w:p>
     <w:p>
@@ -9927,8 +11107,8 @@
       </w:pPr>
     </w:p>
     <w:sectPr>
-      <w:headerReference w:type="default" r:id="rId23"/>
-      <w:footerReference w:type="default" r:id="rId24"/>
+      <w:headerReference w:type="default" r:id="rId24"/>
+      <w:footerReference w:type="default" r:id="rId25"/>
       <w:pgSz w:w="11906" w:h="16838"/>
       <w:pgMar w:top="567" w:right="707" w:bottom="567" w:left="709" w:header="397" w:footer="113" w:gutter="0"/>
       <w:cols w:space="708"/>
@@ -9940,7 +11120,7 @@
 </file>
 
 <file path=word/endnotes.xml><?xml version="1.0" encoding="utf-8"?>
-<w:endnotes xmlns:ve="http://schemas.openxmlformats.org/markup-compatibility/2006" xmlns:o="urn:schemas-microsoft-com:office:office" xmlns:r="http://schemas.openxmlformats.org/officeDocument/2006/relationships" xmlns:m="http://schemas.openxmlformats.org/officeDocument/2006/math" xmlns:v="urn:schemas-microsoft-com:vml" xmlns:wp="http://schemas.openxmlformats.org/drawingml/2006/wordprocessingDrawing" xmlns:w10="urn:schemas-microsoft-com:office:word" xmlns:w="http://schemas.openxmlformats.org/wordprocessingml/2006/main" xmlns:wne="http://schemas.microsoft.com/office/word/2006/wordml">
+<w:endnotes xmlns:wpc="http://schemas.microsoft.com/office/word/2010/wordprocessingCanvas" xmlns:mc="http://schemas.openxmlformats.org/markup-compatibility/2006" xmlns:o="urn:schemas-microsoft-com:office:office" xmlns:r="http://schemas.openxmlformats.org/officeDocument/2006/relationships" xmlns:m="http://schemas.openxmlformats.org/officeDocument/2006/math" xmlns:v="urn:schemas-microsoft-com:vml" xmlns:wp14="http://schemas.microsoft.com/office/word/2010/wordprocessingDrawing" xmlns:wp="http://schemas.openxmlformats.org/drawingml/2006/wordprocessingDrawing" xmlns:w10="urn:schemas-microsoft-com:office:word" xmlns:w="http://schemas.openxmlformats.org/wordprocessingml/2006/main" xmlns:w14="http://schemas.microsoft.com/office/word/2010/wordml" xmlns:wpg="http://schemas.microsoft.com/office/word/2010/wordprocessingGroup" xmlns:wpi="http://schemas.microsoft.com/office/word/2010/wordprocessingInk" xmlns:wne="http://schemas.microsoft.com/office/word/2006/wordml" xmlns:wps="http://schemas.microsoft.com/office/word/2010/wordprocessingShape" mc:Ignorable="w14 wp14">
   <w:endnote w:type="separator" w:id="-1">
     <w:p>
       <w:pPr>
@@ -9965,7 +11145,7 @@
 </file>
 
 <file path=word/footer1.xml><?xml version="1.0" encoding="utf-8"?>
-<w:ftr xmlns:ve="http://schemas.openxmlformats.org/markup-compatibility/2006" xmlns:o="urn:schemas-microsoft-com:office:office" xmlns:r="http://schemas.openxmlformats.org/officeDocument/2006/relationships" xmlns:m="http://schemas.openxmlformats.org/officeDocument/2006/math" xmlns:v="urn:schemas-microsoft-com:vml" xmlns:wp="http://schemas.openxmlformats.org/drawingml/2006/wordprocessingDrawing" xmlns:w10="urn:schemas-microsoft-com:office:word" xmlns:w="http://schemas.openxmlformats.org/wordprocessingml/2006/main" xmlns:wne="http://schemas.microsoft.com/office/word/2006/wordml">
+<w:ftr xmlns:wpc="http://schemas.microsoft.com/office/word/2010/wordprocessingCanvas" xmlns:mc="http://schemas.openxmlformats.org/markup-compatibility/2006" xmlns:o="urn:schemas-microsoft-com:office:office" xmlns:r="http://schemas.openxmlformats.org/officeDocument/2006/relationships" xmlns:m="http://schemas.openxmlformats.org/officeDocument/2006/math" xmlns:v="urn:schemas-microsoft-com:vml" xmlns:wp14="http://schemas.microsoft.com/office/word/2010/wordprocessingDrawing" xmlns:wp="http://schemas.openxmlformats.org/drawingml/2006/wordprocessingDrawing" xmlns:w10="urn:schemas-microsoft-com:office:word" xmlns:w="http://schemas.openxmlformats.org/wordprocessingml/2006/main" xmlns:w14="http://schemas.microsoft.com/office/word/2010/wordml" xmlns:wpg="http://schemas.microsoft.com/office/word/2010/wordprocessingGroup" xmlns:wpi="http://schemas.microsoft.com/office/word/2010/wordprocessingInk" xmlns:wne="http://schemas.microsoft.com/office/word/2006/wordml" xmlns:wps="http://schemas.microsoft.com/office/word/2010/wordprocessingShape" mc:Ignorable="w14 wp14">
   <w:tbl>
     <w:tblPr>
       <w:tblW w:w="5000" w:type="pct"/>
@@ -9975,7 +11155,7 @@
         <w:bottom w:w="72" w:type="dxa"/>
         <w:right w:w="115" w:type="dxa"/>
       </w:tblCellMar>
-      <w:tblLook w:val="04A0"/>
+      <w:tblLook w:val="04A0" w:firstRow="1" w:lastRow="0" w:firstColumn="1" w:lastColumn="0" w:noHBand="0" w:noVBand="1"/>
     </w:tblPr>
     <w:tblGrid>
       <w:gridCol w:w="1072"/>
@@ -10013,7 +11193,7 @@
               <w:noProof/>
               <w:color w:val="FFFFFF" w:themeColor="background1"/>
             </w:rPr>
-            <w:t>5</w:t>
+            <w:t>17</w:t>
           </w:r>
           <w:r>
             <w:rPr>
@@ -10048,6 +11228,7 @@
               <w:dataBinding w:prefixMappings="xmlns:ns0='http://schemas.openxmlformats.org/officeDocument/2006/extended-properties'" w:xpath="/ns0:Properties[1]/ns0:Company[1]" w:storeItemID="{6668398D-A668-4E3E-A5EB-62B293D839F1}"/>
               <w:text/>
             </w:sdtPr>
+            <w:sdtEndPr/>
             <w:sdtContent>
               <w:r>
                 <w:t>[</w:t>
@@ -10079,7 +11260,7 @@
 </file>
 
 <file path=word/footnotes.xml><?xml version="1.0" encoding="utf-8"?>
-<w:footnotes xmlns:ve="http://schemas.openxmlformats.org/markup-compatibility/2006" xmlns:o="urn:schemas-microsoft-com:office:office" xmlns:r="http://schemas.openxmlformats.org/officeDocument/2006/relationships" xmlns:m="http://schemas.openxmlformats.org/officeDocument/2006/math" xmlns:v="urn:schemas-microsoft-com:vml" xmlns:wp="http://schemas.openxmlformats.org/drawingml/2006/wordprocessingDrawing" xmlns:w10="urn:schemas-microsoft-com:office:word" xmlns:w="http://schemas.openxmlformats.org/wordprocessingml/2006/main" xmlns:wne="http://schemas.microsoft.com/office/word/2006/wordml">
+<w:footnotes xmlns:wpc="http://schemas.microsoft.com/office/word/2010/wordprocessingCanvas" xmlns:mc="http://schemas.openxmlformats.org/markup-compatibility/2006" xmlns:o="urn:schemas-microsoft-com:office:office" xmlns:r="http://schemas.openxmlformats.org/officeDocument/2006/relationships" xmlns:m="http://schemas.openxmlformats.org/officeDocument/2006/math" xmlns:v="urn:schemas-microsoft-com:vml" xmlns:wp14="http://schemas.microsoft.com/office/word/2010/wordprocessingDrawing" xmlns:wp="http://schemas.openxmlformats.org/drawingml/2006/wordprocessingDrawing" xmlns:w10="urn:schemas-microsoft-com:office:word" xmlns:w="http://schemas.openxmlformats.org/wordprocessingml/2006/main" xmlns:w14="http://schemas.microsoft.com/office/word/2010/wordml" xmlns:wpg="http://schemas.microsoft.com/office/word/2010/wordprocessingGroup" xmlns:wpi="http://schemas.microsoft.com/office/word/2010/wordprocessingInk" xmlns:wne="http://schemas.microsoft.com/office/word/2006/wordml" xmlns:wps="http://schemas.microsoft.com/office/word/2010/wordprocessingShape" mc:Ignorable="w14 wp14">
   <w:footnote w:type="separator" w:id="-1">
     <w:p>
       <w:pPr>
@@ -10104,7 +11285,7 @@
 </file>
 
 <file path=word/header1.xml><?xml version="1.0" encoding="utf-8"?>
-<w:hdr xmlns:ve="http://schemas.openxmlformats.org/markup-compatibility/2006" xmlns:o="urn:schemas-microsoft-com:office:office" xmlns:r="http://schemas.openxmlformats.org/officeDocument/2006/relationships" xmlns:m="http://schemas.openxmlformats.org/officeDocument/2006/math" xmlns:v="urn:schemas-microsoft-com:vml" xmlns:wp="http://schemas.openxmlformats.org/drawingml/2006/wordprocessingDrawing" xmlns:w10="urn:schemas-microsoft-com:office:word" xmlns:w="http://schemas.openxmlformats.org/wordprocessingml/2006/main" xmlns:wne="http://schemas.microsoft.com/office/word/2006/wordml">
+<w:hdr xmlns:wpc="http://schemas.microsoft.com/office/word/2010/wordprocessingCanvas" xmlns:mc="http://schemas.openxmlformats.org/markup-compatibility/2006" xmlns:o="urn:schemas-microsoft-com:office:office" xmlns:r="http://schemas.openxmlformats.org/officeDocument/2006/relationships" xmlns:m="http://schemas.openxmlformats.org/officeDocument/2006/math" xmlns:v="urn:schemas-microsoft-com:vml" xmlns:wp14="http://schemas.microsoft.com/office/word/2010/wordprocessingDrawing" xmlns:wp="http://schemas.openxmlformats.org/drawingml/2006/wordprocessingDrawing" xmlns:w10="urn:schemas-microsoft-com:office:word" xmlns:w="http://schemas.openxmlformats.org/wordprocessingml/2006/main" xmlns:w14="http://schemas.microsoft.com/office/word/2010/wordml" xmlns:wpg="http://schemas.microsoft.com/office/word/2010/wordprocessingGroup" xmlns:wpi="http://schemas.microsoft.com/office/word/2010/wordprocessingInk" xmlns:wne="http://schemas.microsoft.com/office/word/2006/wordml" xmlns:wps="http://schemas.microsoft.com/office/word/2010/wordprocessingShape" mc:Ignorable="w14 wp14">
   <w:tbl>
     <w:tblPr>
       <w:tblW w:w="5000" w:type="pct"/>
@@ -10114,7 +11295,7 @@
         <w:bottom w:w="72" w:type="dxa"/>
         <w:right w:w="115" w:type="dxa"/>
       </w:tblCellMar>
-      <w:tblLook w:val="04A0"/>
+      <w:tblLook w:val="04A0" w:firstRow="1" w:lastRow="0" w:firstColumn="1" w:lastColumn="0" w:noHBand="0" w:noVBand="1"/>
     </w:tblPr>
     <w:tblGrid>
       <w:gridCol w:w="3660"/>
@@ -10191,6 +11372,7 @@
               <w:dataBinding w:prefixMappings="xmlns:ns0='http://schemas.openxmlformats.org/package/2006/metadata/core-properties' xmlns:ns1='http://purl.org/dc/elements/1.1/'" w:xpath="/ns0:coreProperties[1]/ns1:title[1]" w:storeItemID="{6C3C8BC8-F283-45AE-878A-BAB7291924A1}"/>
               <w:text/>
             </w:sdtPr>
+            <w:sdtEndPr/>
             <w:sdtContent>
               <w:r>
                 <w:rPr>
@@ -10227,7 +11409,7 @@
 </file>
 
 <file path=word/numbering.xml><?xml version="1.0" encoding="utf-8"?>
-<w:numbering xmlns:ve="http://schemas.openxmlformats.org/markup-compatibility/2006" xmlns:o="urn:schemas-microsoft-com:office:office" xmlns:r="http://schemas.openxmlformats.org/officeDocument/2006/relationships" xmlns:m="http://schemas.openxmlformats.org/officeDocument/2006/math" xmlns:v="urn:schemas-microsoft-com:vml" xmlns:wp="http://schemas.openxmlformats.org/drawingml/2006/wordprocessingDrawing" xmlns:w10="urn:schemas-microsoft-com:office:word" xmlns:w="http://schemas.openxmlformats.org/wordprocessingml/2006/main" xmlns:wne="http://schemas.microsoft.com/office/word/2006/wordml">
+<w:numbering xmlns:wpc="http://schemas.microsoft.com/office/word/2010/wordprocessingCanvas" xmlns:mc="http://schemas.openxmlformats.org/markup-compatibility/2006" xmlns:o="urn:schemas-microsoft-com:office:office" xmlns:r="http://schemas.openxmlformats.org/officeDocument/2006/relationships" xmlns:m="http://schemas.openxmlformats.org/officeDocument/2006/math" xmlns:v="urn:schemas-microsoft-com:vml" xmlns:wp14="http://schemas.microsoft.com/office/word/2010/wordprocessingDrawing" xmlns:wp="http://schemas.openxmlformats.org/drawingml/2006/wordprocessingDrawing" xmlns:w10="urn:schemas-microsoft-com:office:word" xmlns:w="http://schemas.openxmlformats.org/wordprocessingml/2006/main" xmlns:w14="http://schemas.microsoft.com/office/word/2010/wordml" xmlns:wpg="http://schemas.microsoft.com/office/word/2010/wordprocessingGroup" xmlns:wpi="http://schemas.microsoft.com/office/word/2010/wordprocessingInk" xmlns:wne="http://schemas.microsoft.com/office/word/2006/wordml" xmlns:wps="http://schemas.microsoft.com/office/word/2010/wordprocessingShape" mc:Ignorable="w14 wp14">
   <w:abstractNum w:abstractNumId="0">
     <w:nsid w:val="01AB31CD"/>
     <w:multiLevelType w:val="multilevel"/>
@@ -11447,7 +12629,7 @@
 </file>
 
 <file path=word/styles.xml><?xml version="1.0" encoding="utf-8"?>
-<w:styles xmlns:r="http://schemas.openxmlformats.org/officeDocument/2006/relationships" xmlns:w="http://schemas.openxmlformats.org/wordprocessingml/2006/main">
+<w:styles xmlns:mc="http://schemas.openxmlformats.org/markup-compatibility/2006" xmlns:r="http://schemas.openxmlformats.org/officeDocument/2006/relationships" xmlns:w="http://schemas.openxmlformats.org/wordprocessingml/2006/main" xmlns:w14="http://schemas.microsoft.com/office/word/2010/wordml" mc:Ignorable="w14">
   <w:docDefaults>
     <w:rPrDefault>
       <w:rPr>
@@ -11693,7 +12875,6 @@
     <w:uiPriority w:val="99"/>
     <w:semiHidden/>
     <w:unhideWhenUsed/>
-    <w:qFormat/>
     <w:tblPr>
       <w:tblInd w:w="0" w:type="dxa"/>
       <w:tblCellMar>
@@ -12430,7 +13611,7 @@
 </file>
 
 <file path=word/glossary/document.xml><?xml version="1.0" encoding="utf-8"?>
-<w:glossaryDocument xmlns:ve="http://schemas.openxmlformats.org/markup-compatibility/2006" xmlns:o="urn:schemas-microsoft-com:office:office" xmlns:r="http://schemas.openxmlformats.org/officeDocument/2006/relationships" xmlns:m="http://schemas.openxmlformats.org/officeDocument/2006/math" xmlns:v="urn:schemas-microsoft-com:vml" xmlns:wp="http://schemas.openxmlformats.org/drawingml/2006/wordprocessingDrawing" xmlns:w10="urn:schemas-microsoft-com:office:word" xmlns:w="http://schemas.openxmlformats.org/wordprocessingml/2006/main" xmlns:wne="http://schemas.microsoft.com/office/word/2006/wordml">
+<w:glossaryDocument xmlns:wpc="http://schemas.microsoft.com/office/word/2010/wordprocessingCanvas" xmlns:mc="http://schemas.openxmlformats.org/markup-compatibility/2006" xmlns:o="urn:schemas-microsoft-com:office:office" xmlns:r="http://schemas.openxmlformats.org/officeDocument/2006/relationships" xmlns:m="http://schemas.openxmlformats.org/officeDocument/2006/math" xmlns:v="urn:schemas-microsoft-com:vml" xmlns:wp14="http://schemas.microsoft.com/office/word/2010/wordprocessingDrawing" xmlns:wp="http://schemas.openxmlformats.org/drawingml/2006/wordprocessingDrawing" xmlns:w10="urn:schemas-microsoft-com:office:word" xmlns:w="http://schemas.openxmlformats.org/wordprocessingml/2006/main" xmlns:w14="http://schemas.microsoft.com/office/word/2010/wordml" xmlns:wpg="http://schemas.microsoft.com/office/word/2010/wordprocessingGroup" xmlns:wpi="http://schemas.microsoft.com/office/word/2010/wordprocessingInk" xmlns:wne="http://schemas.microsoft.com/office/word/2006/wordml" xmlns:wps="http://schemas.microsoft.com/office/word/2010/wordprocessingShape" mc:Ignorable="w14 wp14">
   <w:docParts>
     <w:docPart>
       <w:docPartPr>
@@ -12496,7 +13677,7 @@
 </file>
 
 <file path=word/glossary/fontTable.xml><?xml version="1.0" encoding="utf-8"?>
-<w:fonts xmlns:r="http://schemas.openxmlformats.org/officeDocument/2006/relationships" xmlns:w="http://schemas.openxmlformats.org/wordprocessingml/2006/main">
+<w:fonts xmlns:mc="http://schemas.openxmlformats.org/markup-compatibility/2006" xmlns:r="http://schemas.openxmlformats.org/officeDocument/2006/relationships" xmlns:w="http://schemas.openxmlformats.org/wordprocessingml/2006/main" xmlns:w14="http://schemas.microsoft.com/office/word/2010/wordml" mc:Ignorable="w14">
   <w:font w:name="Symbol">
     <w:panose1 w:val="05050102010706020507"/>
     <w:charset w:val="02"/>
@@ -12509,7 +13690,7 @@
     <w:charset w:val="EE"/>
     <w:family w:val="roman"/>
     <w:pitch w:val="variable"/>
-    <w:sig w:usb0="E0002AEF" w:usb1="C0007841" w:usb2="00000009" w:usb3="00000000" w:csb0="000001FF" w:csb1="00000000"/>
+    <w:sig w:usb0="E0002AFF" w:usb1="C0007841" w:usb2="00000009" w:usb3="00000000" w:csb0="000001FF" w:csb1="00000000"/>
   </w:font>
   <w:font w:name="Courier New">
     <w:panose1 w:val="02070309020205020404"/>
@@ -12537,41 +13718,41 @@
     <w:charset w:val="EE"/>
     <w:family w:val="swiss"/>
     <w:pitch w:val="variable"/>
-    <w:sig w:usb0="A00002EF" w:usb1="4000207B" w:usb2="00000000" w:usb3="00000000" w:csb0="0000009F" w:csb1="00000000"/>
+    <w:sig w:usb0="E10002FF" w:usb1="4000ACFF" w:usb2="00000009" w:usb3="00000000" w:csb0="0000019F" w:csb1="00000000"/>
   </w:font>
   <w:font w:name="Cambria">
     <w:panose1 w:val="02040503050406030204"/>
     <w:charset w:val="EE"/>
     <w:family w:val="roman"/>
     <w:pitch w:val="variable"/>
-    <w:sig w:usb0="A00002EF" w:usb1="4000004B" w:usb2="00000000" w:usb3="00000000" w:csb0="0000009F" w:csb1="00000000"/>
+    <w:sig w:usb0="E00002FF" w:usb1="400004FF" w:usb2="00000000" w:usb3="00000000" w:csb0="0000019F" w:csb1="00000000"/>
   </w:font>
   <w:font w:name="Tahoma">
     <w:panose1 w:val="020B0604030504040204"/>
-    <w:charset w:val="00"/>
+    <w:charset w:val="EE"/>
     <w:family w:val="swiss"/>
-    <w:notTrueType/>
     <w:pitch w:val="variable"/>
-    <w:sig w:usb0="00000003" w:usb1="00000000" w:usb2="00000000" w:usb3="00000000" w:csb0="00000001" w:csb1="00000000"/>
+    <w:sig w:usb0="E1002EFF" w:usb1="C000605B" w:usb2="00000029" w:usb3="00000000" w:csb0="000101FF" w:csb1="00000000"/>
   </w:font>
   <w:font w:name="Consolas">
     <w:panose1 w:val="020B0609020204030204"/>
     <w:charset w:val="EE"/>
     <w:family w:val="modern"/>
     <w:pitch w:val="fixed"/>
-    <w:sig w:usb0="A00002EF" w:usb1="4000204B" w:usb2="00000000" w:usb3="00000000" w:csb0="0000009F" w:csb1="00000000"/>
+    <w:sig w:usb0="E10002FF" w:usb1="4000FCFF" w:usb2="00000009" w:usb3="00000000" w:csb0="0000019F" w:csb1="00000000"/>
   </w:font>
 </w:fonts>
 </file>
 
 <file path=word/glossary/settings.xml><?xml version="1.0" encoding="utf-8"?>
-<w:settings xmlns:o="urn:schemas-microsoft-com:office:office" xmlns:r="http://schemas.openxmlformats.org/officeDocument/2006/relationships" xmlns:m="http://schemas.openxmlformats.org/officeDocument/2006/math" xmlns:v="urn:schemas-microsoft-com:vml" xmlns:w10="urn:schemas-microsoft-com:office:word" xmlns:w="http://schemas.openxmlformats.org/wordprocessingml/2006/main" xmlns:sl="http://schemas.openxmlformats.org/schemaLibrary/2006/main">
+<w:settings xmlns:mc="http://schemas.openxmlformats.org/markup-compatibility/2006" xmlns:o="urn:schemas-microsoft-com:office:office" xmlns:r="http://schemas.openxmlformats.org/officeDocument/2006/relationships" xmlns:m="http://schemas.openxmlformats.org/officeDocument/2006/math" xmlns:v="urn:schemas-microsoft-com:vml" xmlns:w10="urn:schemas-microsoft-com:office:word" xmlns:w="http://schemas.openxmlformats.org/wordprocessingml/2006/main" xmlns:w14="http://schemas.microsoft.com/office/word/2010/wordml" xmlns:sl="http://schemas.openxmlformats.org/schemaLibrary/2006/main" mc:Ignorable="w14">
   <w:view w:val="normal"/>
   <w:defaultTabStop w:val="708"/>
   <w:hyphenationZone w:val="425"/>
   <w:characterSpacingControl w:val="doNotCompress"/>
   <w:compat>
     <w:useFELayout/>
+    <w:compatSetting w:name="compatibilityMode" w:uri="http://schemas.microsoft.com/office/word" w:val="12"/>
   </w:compat>
   <w:rsids>
     <w:rsidRoot w:val="0007327A"/>
@@ -12588,6 +13769,7 @@
     <w:rsid w:val="004B53A4"/>
     <w:rsid w:val="004B7FCB"/>
     <w:rsid w:val="004C295E"/>
+    <w:rsid w:val="00522919"/>
     <w:rsid w:val="00535490"/>
     <w:rsid w:val="00560207"/>
     <w:rsid w:val="00572679"/>
@@ -12609,7 +13791,7 @@
     <m:mathFont m:val="Cambria Math"/>
     <m:brkBin m:val="before"/>
     <m:brkBinSub m:val="--"/>
-    <m:smallFrac m:val="off"/>
+    <m:smallFrac m:val="0"/>
     <m:dispDef/>
     <m:lMargin m:val="0"/>
     <m:rMargin m:val="0"/>
@@ -12626,7 +13808,7 @@
 </file>
 
 <file path=word/glossary/styles.xml><?xml version="1.0" encoding="utf-8"?>
-<w:styles xmlns:r="http://schemas.openxmlformats.org/officeDocument/2006/relationships" xmlns:w="http://schemas.openxmlformats.org/wordprocessingml/2006/main">
+<w:styles xmlns:mc="http://schemas.openxmlformats.org/markup-compatibility/2006" xmlns:r="http://schemas.openxmlformats.org/officeDocument/2006/relationships" xmlns:w="http://schemas.openxmlformats.org/wordprocessingml/2006/main" xmlns:w14="http://schemas.microsoft.com/office/word/2010/wordml" mc:Ignorable="w14">
   <w:docDefaults>
     <w:rPrDefault>
       <w:rPr>
@@ -12797,7 +13979,6 @@
     <w:uiPriority w:val="99"/>
     <w:semiHidden/>
     <w:unhideWhenUsed/>
-    <w:qFormat/>
     <w:tblPr>
       <w:tblInd w:w="0" w:type="dxa"/>
       <w:tblCellMar>
@@ -12999,8 +14180,198 @@
 </w:styles>
 </file>
 
+<file path=word/glossary/stylesWithEffects.xml><?xml version="1.0" encoding="utf-8"?>
+<w:styles xmlns:wpc="http://schemas.microsoft.com/office/word/2010/wordprocessingCanvas" xmlns:mc="http://schemas.openxmlformats.org/markup-compatibility/2006" xmlns:o="urn:schemas-microsoft-com:office:office" xmlns:r="http://schemas.openxmlformats.org/officeDocument/2006/relationships" xmlns:m="http://schemas.openxmlformats.org/officeDocument/2006/math" xmlns:v="urn:schemas-microsoft-com:vml" xmlns:wp14="http://schemas.microsoft.com/office/word/2010/wordprocessingDrawing" xmlns:wp="http://schemas.openxmlformats.org/drawingml/2006/wordprocessingDrawing" xmlns:w10="urn:schemas-microsoft-com:office:word" xmlns:w="http://schemas.openxmlformats.org/wordprocessingml/2006/main" xmlns:w14="http://schemas.microsoft.com/office/word/2010/wordml" xmlns:wpg="http://schemas.microsoft.com/office/word/2010/wordprocessingGroup" xmlns:wpi="http://schemas.microsoft.com/office/word/2010/wordprocessingInk" xmlns:wne="http://schemas.microsoft.com/office/word/2006/wordml" xmlns:wps="http://schemas.microsoft.com/office/word/2010/wordprocessingShape" mc:Ignorable="w14 wp14">
+  <w:docDefaults>
+    <w:rPrDefault>
+      <w:rPr>
+        <w:rFonts w:asciiTheme="minorHAnsi" w:eastAsiaTheme="minorEastAsia" w:hAnsiTheme="minorHAnsi" w:cstheme="minorBidi"/>
+        <w:sz w:val="22"/>
+        <w:szCs w:val="22"/>
+        <w:lang w:val="hr-HR" w:eastAsia="hr-HR" w:bidi="ar-SA"/>
+      </w:rPr>
+    </w:rPrDefault>
+    <w:pPrDefault>
+      <w:pPr>
+        <w:spacing w:after="200" w:line="276" w:lineRule="auto"/>
+      </w:pPr>
+    </w:pPrDefault>
+  </w:docDefaults>
+  <w:latentStyles w:defLockedState="0" w:defUIPriority="99" w:defSemiHidden="1" w:defUnhideWhenUsed="1" w:defQFormat="0" w:count="267">
+    <w:lsdException w:name="Normal" w:semiHidden="0" w:uiPriority="0" w:unhideWhenUsed="0" w:qFormat="1"/>
+    <w:lsdException w:name="heading 1" w:semiHidden="0" w:uiPriority="9" w:unhideWhenUsed="0" w:qFormat="1"/>
+    <w:lsdException w:name="heading 2" w:uiPriority="9" w:qFormat="1"/>
+    <w:lsdException w:name="heading 3" w:uiPriority="9" w:qFormat="1"/>
+    <w:lsdException w:name="heading 4" w:uiPriority="9" w:qFormat="1"/>
+    <w:lsdException w:name="heading 5" w:uiPriority="9" w:qFormat="1"/>
+    <w:lsdException w:name="heading 6" w:uiPriority="9" w:qFormat="1"/>
+    <w:lsdException w:name="heading 7" w:uiPriority="9" w:qFormat="1"/>
+    <w:lsdException w:name="heading 8" w:uiPriority="9" w:qFormat="1"/>
+    <w:lsdException w:name="heading 9" w:uiPriority="9" w:qFormat="1"/>
+    <w:lsdException w:name="toc 1" w:uiPriority="39"/>
+    <w:lsdException w:name="toc 2" w:uiPriority="39"/>
+    <w:lsdException w:name="toc 3" w:uiPriority="39"/>
+    <w:lsdException w:name="toc 4" w:uiPriority="39"/>
+    <w:lsdException w:name="toc 5" w:uiPriority="39"/>
+    <w:lsdException w:name="toc 6" w:uiPriority="39"/>
+    <w:lsdException w:name="toc 7" w:uiPriority="39"/>
+    <w:lsdException w:name="toc 8" w:uiPriority="39"/>
+    <w:lsdException w:name="toc 9" w:uiPriority="39"/>
+    <w:lsdException w:name="caption" w:uiPriority="35" w:qFormat="1"/>
+    <w:lsdException w:name="Title" w:semiHidden="0" w:uiPriority="10" w:unhideWhenUsed="0" w:qFormat="1"/>
+    <w:lsdException w:name="Default Paragraph Font" w:uiPriority="1"/>
+    <w:lsdException w:name="Subtitle" w:semiHidden="0" w:uiPriority="11" w:unhideWhenUsed="0" w:qFormat="1"/>
+    <w:lsdException w:name="Strong" w:semiHidden="0" w:uiPriority="22" w:unhideWhenUsed="0" w:qFormat="1"/>
+    <w:lsdException w:name="Emphasis" w:semiHidden="0" w:uiPriority="20" w:unhideWhenUsed="0" w:qFormat="1"/>
+    <w:lsdException w:name="Table Grid" w:semiHidden="0" w:uiPriority="59" w:unhideWhenUsed="0"/>
+    <w:lsdException w:name="Placeholder Text" w:unhideWhenUsed="0"/>
+    <w:lsdException w:name="No Spacing" w:semiHidden="0" w:uiPriority="1" w:unhideWhenUsed="0" w:qFormat="1"/>
+    <w:lsdException w:name="Light Shading" w:semiHidden="0" w:uiPriority="60" w:unhideWhenUsed="0"/>
+    <w:lsdException w:name="Light List" w:semiHidden="0" w:uiPriority="61" w:unhideWhenUsed="0"/>
+    <w:lsdException w:name="Light Grid" w:semiHidden="0" w:uiPriority="62" w:unhideWhenUsed="0"/>
+    <w:lsdException w:name="Medium Shading 1" w:semiHidden="0" w:uiPriority="63" w:unhideWhenUsed="0"/>
+    <w:lsdException w:name="Medium Shading 2" w:semiHidden="0" w:uiPriority="64" w:unhideWhenUsed="0"/>
+    <w:lsdException w:name="Medium List 1" w:semiHidden="0" w:uiPriority="65" w:unhideWhenUsed="0"/>
+    <w:lsdException w:name="Medium List 2" w:semiHidden="0" w:uiPriority="66" w:unhideWhenUsed="0"/>
+    <w:lsdException w:name="Medium Grid 1" w:semiHidden="0" w:uiPriority="67" w:unhideWhenUsed="0"/>
+    <w:lsdException w:name="Medium Grid 2" w:semiHidden="0" w:uiPriority="68" w:unhideWhenUsed="0"/>
+    <w:lsdException w:name="Medium Grid 3" w:semiHidden="0" w:uiPriority="69" w:unhideWhenUsed="0"/>
+    <w:lsdException w:name="Dark List" w:semiHidden="0" w:uiPriority="70" w:unhideWhenUsed="0"/>
+    <w:lsdException w:name="Colorful Shading" w:semiHidden="0" w:uiPriority="71" w:unhideWhenUsed="0"/>
+    <w:lsdException w:name="Colorful List" w:semiHidden="0" w:uiPriority="72" w:unhideWhenUsed="0"/>
+    <w:lsdException w:name="Colorful Grid" w:semiHidden="0" w:uiPriority="73" w:unhideWhenUsed="0"/>
+    <w:lsdException w:name="Light Shading Accent 1" w:semiHidden="0" w:uiPriority="60" w:unhideWhenUsed="0"/>
+    <w:lsdException w:name="Light List Accent 1" w:semiHidden="0" w:uiPriority="61" w:unhideWhenUsed="0"/>
+    <w:lsdException w:name="Light Grid Accent 1" w:semiHidden="0" w:uiPriority="62" w:unhideWhenUsed="0"/>
+    <w:lsdException w:name="Medium Shading 1 Accent 1" w:semiHidden="0" w:uiPriority="63" w:unhideWhenUsed="0"/>
+    <w:lsdException w:name="Medium Shading 2 Accent 1" w:semiHidden="0" w:uiPriority="64" w:unhideWhenUsed="0"/>
+    <w:lsdException w:name="Medium List 1 Accent 1" w:semiHidden="0" w:uiPriority="65" w:unhideWhenUsed="0"/>
+    <w:lsdException w:name="Revision" w:unhideWhenUsed="0"/>
+    <w:lsdException w:name="List Paragraph" w:semiHidden="0" w:uiPriority="34" w:unhideWhenUsed="0" w:qFormat="1"/>
+    <w:lsdException w:name="Quote" w:semiHidden="0" w:uiPriority="29" w:unhideWhenUsed="0" w:qFormat="1"/>
+    <w:lsdException w:name="Intense Quote" w:semiHidden="0" w:uiPriority="30" w:unhideWhenUsed="0" w:qFormat="1"/>
+    <w:lsdException w:name="Medium List 2 Accent 1" w:semiHidden="0" w:uiPriority="66" w:unhideWhenUsed="0"/>
+    <w:lsdException w:name="Medium Grid 1 Accent 1" w:semiHidden="0" w:uiPriority="67" w:unhideWhenUsed="0"/>
+    <w:lsdException w:name="Medium Grid 2 Accent 1" w:semiHidden="0" w:uiPriority="68" w:unhideWhenUsed="0"/>
+    <w:lsdException w:name="Medium Grid 3 Accent 1" w:semiHidden="0" w:uiPriority="69" w:unhideWhenUsed="0"/>
+    <w:lsdException w:name="Dark List Accent 1" w:semiHidden="0" w:uiPriority="70" w:unhideWhenUsed="0"/>
+    <w:lsdException w:name="Colorful Shading Accent 1" w:semiHidden="0" w:uiPriority="71" w:unhideWhenUsed="0"/>
+    <w:lsdException w:name="Colorful List Accent 1" w:semiHidden="0" w:uiPriority="72" w:unhideWhenUsed="0"/>
+    <w:lsdException w:name="Colorful Grid Accent 1" w:semiHidden="0" w:uiPriority="73" w:unhideWhenUsed="0"/>
+    <w:lsdException w:name="Light Shading Accent 2" w:semiHidden="0" w:uiPriority="60" w:unhideWhenUsed="0"/>
+    <w:lsdException w:name="Light List Accent 2" w:semiHidden="0" w:uiPriority="61" w:unhideWhenUsed="0"/>
+    <w:lsdException w:name="Light Grid Accent 2" w:semiHidden="0" w:uiPriority="62" w:unhideWhenUsed="0"/>
+    <w:lsdException w:name="Medium Shading 1 Accent 2" w:semiHidden="0" w:uiPriority="63" w:unhideWhenUsed="0"/>
+    <w:lsdException w:name="Medium Shading 2 Accent 2" w:semiHidden="0" w:uiPriority="64" w:unhideWhenUsed="0"/>
+    <w:lsdException w:name="Medium List 1 Accent 2" w:semiHidden="0" w:uiPriority="65" w:unhideWhenUsed="0"/>
+    <w:lsdException w:name="Medium List 2 Accent 2" w:semiHidden="0" w:uiPriority="66" w:unhideWhenUsed="0"/>
+    <w:lsdException w:name="Medium Grid 1 Accent 2" w:semiHidden="0" w:uiPriority="67" w:unhideWhenUsed="0"/>
+    <w:lsdException w:name="Medium Grid 2 Accent 2" w:semiHidden="0" w:uiPriority="68" w:unhideWhenUsed="0"/>
+    <w:lsdException w:name="Medium Grid 3 Accent 2" w:semiHidden="0" w:uiPriority="69" w:unhideWhenUsed="0"/>
+    <w:lsdException w:name="Dark List Accent 2" w:semiHidden="0" w:uiPriority="70" w:unhideWhenUsed="0"/>
+    <w:lsdException w:name="Colorful Shading Accent 2" w:semiHidden="0" w:uiPriority="71" w:unhideWhenUsed="0"/>
+    <w:lsdException w:name="Colorful List Accent 2" w:semiHidden="0" w:uiPriority="72" w:unhideWhenUsed="0"/>
+    <w:lsdException w:name="Colorful Grid Accent 2" w:semiHidden="0" w:uiPriority="73" w:unhideWhenUsed="0"/>
+    <w:lsdException w:name="Light Shading Accent 3" w:semiHidden="0" w:uiPriority="60" w:unhideWhenUsed="0"/>
+    <w:lsdException w:name="Light List Accent 3" w:semiHidden="0" w:uiPriority="61" w:unhideWhenUsed="0"/>
+    <w:lsdException w:name="Light Grid Accent 3" w:semiHidden="0" w:uiPriority="62" w:unhideWhenUsed="0"/>
+    <w:lsdException w:name="Medium Shading 1 Accent 3" w:semiHidden="0" w:uiPriority="63" w:unhideWhenUsed="0"/>
+    <w:lsdException w:name="Medium Shading 2 Accent 3" w:semiHidden="0" w:uiPriority="64" w:unhideWhenUsed="0"/>
+    <w:lsdException w:name="Medium List 1 Accent 3" w:semiHidden="0" w:uiPriority="65" w:unhideWhenUsed="0"/>
+    <w:lsdException w:name="Medium List 2 Accent 3" w:semiHidden="0" w:uiPriority="66" w:unhideWhenUsed="0"/>
+    <w:lsdException w:name="Medium Grid 1 Accent 3" w:semiHidden="0" w:uiPriority="67" w:unhideWhenUsed="0"/>
+    <w:lsdException w:name="Medium Grid 2 Accent 3" w:semiHidden="0" w:uiPriority="68" w:unhideWhenUsed="0"/>
+    <w:lsdException w:name="Medium Grid 3 Accent 3" w:semiHidden="0" w:uiPriority="69" w:unhideWhenUsed="0"/>
+    <w:lsdException w:name="Dark List Accent 3" w:semiHidden="0" w:uiPriority="70" w:unhideWhenUsed="0"/>
+    <w:lsdException w:name="Colorful Shading Accent 3" w:semiHidden="0" w:uiPriority="71" w:unhideWhenUsed="0"/>
+    <w:lsdException w:name="Colorful List Accent 3" w:semiHidden="0" w:uiPriority="72" w:unhideWhenUsed="0"/>
+    <w:lsdException w:name="Colorful Grid Accent 3" w:semiHidden="0" w:uiPriority="73" w:unhideWhenUsed="0"/>
+    <w:lsdException w:name="Light Shading Accent 4" w:semiHidden="0" w:uiPriority="60" w:unhideWhenUsed="0"/>
+    <w:lsdException w:name="Light List Accent 4" w:semiHidden="0" w:uiPriority="61" w:unhideWhenUsed="0"/>
+    <w:lsdException w:name="Light Grid Accent 4" w:semiHidden="0" w:uiPriority="62" w:unhideWhenUsed="0"/>
+    <w:lsdException w:name="Medium Shading 1 Accent 4" w:semiHidden="0" w:uiPriority="63" w:unhideWhenUsed="0"/>
+    <w:lsdException w:name="Medium Shading 2 Accent 4" w:semiHidden="0" w:uiPriority="64" w:unhideWhenUsed="0"/>
+    <w:lsdException w:name="Medium List 1 Accent 4" w:semiHidden="0" w:uiPriority="65" w:unhideWhenUsed="0"/>
+    <w:lsdException w:name="Medium List 2 Accent 4" w:semiHidden="0" w:uiPriority="66" w:unhideWhenUsed="0"/>
+    <w:lsdException w:name="Medium Grid 1 Accent 4" w:semiHidden="0" w:uiPriority="67" w:unhideWhenUsed="0"/>
+    <w:lsdException w:name="Medium Grid 2 Accent 4" w:semiHidden="0" w:uiPriority="68" w:unhideWhenUsed="0"/>
+    <w:lsdException w:name="Medium Grid 3 Accent 4" w:semiHidden="0" w:uiPriority="69" w:unhideWhenUsed="0"/>
+    <w:lsdException w:name="Dark List Accent 4" w:semiHidden="0" w:uiPriority="70" w:unhideWhenUsed="0"/>
+    <w:lsdException w:name="Colorful Shading Accent 4" w:semiHidden="0" w:uiPriority="71" w:unhideWhenUsed="0"/>
+    <w:lsdException w:name="Colorful List Accent 4" w:semiHidden="0" w:uiPriority="72" w:unhideWhenUsed="0"/>
+    <w:lsdException w:name="Colorful Grid Accent 4" w:semiHidden="0" w:uiPriority="73" w:unhideWhenUsed="0"/>
+    <w:lsdException w:name="Light Shading Accent 5" w:semiHidden="0" w:uiPriority="60" w:unhideWhenUsed="0"/>
+    <w:lsdException w:name="Light List Accent 5" w:semiHidden="0" w:uiPriority="61" w:unhideWhenUsed="0"/>
+    <w:lsdException w:name="Light Grid Accent 5" w:semiHidden="0" w:uiPriority="62" w:unhideWhenUsed="0"/>
+    <w:lsdException w:name="Medium Shading 1 Accent 5" w:semiHidden="0" w:uiPriority="63" w:unhideWhenUsed="0"/>
+    <w:lsdException w:name="Medium Shading 2 Accent 5" w:semiHidden="0" w:uiPriority="64" w:unhideWhenUsed="0"/>
+    <w:lsdException w:name="Medium List 1 Accent 5" w:semiHidden="0" w:uiPriority="65" w:unhideWhenUsed="0"/>
+    <w:lsdException w:name="Medium List 2 Accent 5" w:semiHidden="0" w:uiPriority="66" w:unhideWhenUsed="0"/>
+    <w:lsdException w:name="Medium Grid 1 Accent 5" w:semiHidden="0" w:uiPriority="67" w:unhideWhenUsed="0"/>
+    <w:lsdException w:name="Medium Grid 2 Accent 5" w:semiHidden="0" w:uiPriority="68" w:unhideWhenUsed="0"/>
+    <w:lsdException w:name="Medium Grid 3 Accent 5" w:semiHidden="0" w:uiPriority="69" w:unhideWhenUsed="0"/>
+    <w:lsdException w:name="Dark List Accent 5" w:semiHidden="0" w:uiPriority="70" w:unhideWhenUsed="0"/>
+    <w:lsdException w:name="Colorful Shading Accent 5" w:semiHidden="0" w:uiPriority="71" w:unhideWhenUsed="0"/>
+    <w:lsdException w:name="Colorful List Accent 5" w:semiHidden="0" w:uiPriority="72" w:unhideWhenUsed="0"/>
+    <w:lsdException w:name="Colorful Grid Accent 5" w:semiHidden="0" w:uiPriority="73" w:unhideWhenUsed="0"/>
+    <w:lsdException w:name="Light Shading Accent 6" w:semiHidden="0" w:uiPriority="60" w:unhideWhenUsed="0"/>
+    <w:lsdException w:name="Light List Accent 6" w:semiHidden="0" w:uiPriority="61" w:unhideWhenUsed="0"/>
+    <w:lsdException w:name="Light Grid Accent 6" w:semiHidden="0" w:uiPriority="62" w:unhideWhenUsed="0"/>
+    <w:lsdException w:name="Medium Shading 1 Accent 6" w:semiHidden="0" w:uiPriority="63" w:unhideWhenUsed="0"/>
+    <w:lsdException w:name="Medium Shading 2 Accent 6" w:semiHidden="0" w:uiPriority="64" w:unhideWhenUsed="0"/>
+    <w:lsdException w:name="Medium List 1 Accent 6" w:semiHidden="0" w:uiPriority="65" w:unhideWhenUsed="0"/>
+    <w:lsdException w:name="Medium List 2 Accent 6" w:semiHidden="0" w:uiPriority="66" w:unhideWhenUsed="0"/>
+    <w:lsdException w:name="Medium Grid 1 Accent 6" w:semiHidden="0" w:uiPriority="67" w:unhideWhenUsed="0"/>
+    <w:lsdException w:name="Medium Grid 2 Accent 6" w:semiHidden="0" w:uiPriority="68" w:unhideWhenUsed="0"/>
+    <w:lsdException w:name="Medium Grid 3 Accent 6" w:semiHidden="0" w:uiPriority="69" w:unhideWhenUsed="0"/>
+    <w:lsdException w:name="Dark List Accent 6" w:semiHidden="0" w:uiPriority="70" w:unhideWhenUsed="0"/>
+    <w:lsdException w:name="Colorful Shading Accent 6" w:semiHidden="0" w:uiPriority="71" w:unhideWhenUsed="0"/>
+    <w:lsdException w:name="Colorful List Accent 6" w:semiHidden="0" w:uiPriority="72" w:unhideWhenUsed="0"/>
+    <w:lsdException w:name="Colorful Grid Accent 6" w:semiHidden="0" w:uiPriority="73" w:unhideWhenUsed="0"/>
+    <w:lsdException w:name="Subtle Emphasis" w:semiHidden="0" w:uiPriority="19" w:unhideWhenUsed="0" w:qFormat="1"/>
+    <w:lsdException w:name="Intense Emphasis" w:semiHidden="0" w:uiPriority="21" w:unhideWhenUsed="0" w:qFormat="1"/>
+    <w:lsdException w:name="Subtle Reference" w:semiHidden="0" w:uiPriority="31" w:unhideWhenUsed="0" w:qFormat="1"/>
+    <w:lsdException w:name="Intense Reference" w:semiHidden="0" w:uiPriority="32" w:unhideWhenUsed="0" w:qFormat="1"/>
+    <w:lsdException w:name="Book Title" w:semiHidden="0" w:uiPriority="33" w:unhideWhenUsed="0" w:qFormat="1"/>
+    <w:lsdException w:name="Bibliography" w:uiPriority="37"/>
+    <w:lsdException w:name="TOC Heading" w:uiPriority="39" w:qFormat="1"/>
+  </w:latentStyles>
+  <w:style w:type="paragraph" w:default="1" w:styleId="Normal">
+    <w:name w:val="Normal"/>
+    <w:qFormat/>
+  </w:style>
+  <w:style w:type="character" w:default="1" w:styleId="DefaultParagraphFont">
+    <w:name w:val="Default Paragraph Font"/>
+    <w:uiPriority w:val="1"/>
+    <w:semiHidden/>
+    <w:unhideWhenUsed/>
+  </w:style>
+  <w:style w:type="table" w:default="1" w:styleId="TableNormal">
+    <w:name w:val="Normal Table"/>
+    <w:uiPriority w:val="99"/>
+    <w:semiHidden/>
+    <w:unhideWhenUsed/>
+    <w:tblPr>
+      <w:tblInd w:w="0" w:type="dxa"/>
+      <w:tblCellMar>
+        <w:top w:w="0" w:type="dxa"/>
+        <w:left w:w="108" w:type="dxa"/>
+        <w:bottom w:w="0" w:type="dxa"/>
+        <w:right w:w="108" w:type="dxa"/>
+      </w:tblCellMar>
+    </w:tblPr>
+  </w:style>
+  <w:style w:type="numbering" w:default="1" w:styleId="NoList">
+    <w:name w:val="No List"/>
+    <w:uiPriority w:val="99"/>
+    <w:semiHidden/>
+    <w:unhideWhenUsed/>
+  </w:style>
+</w:styles>
+</file>
+
 <file path=word/glossary/webSettings.xml><?xml version="1.0" encoding="utf-8"?>
-<w:webSettings xmlns:r="http://schemas.openxmlformats.org/officeDocument/2006/relationships" xmlns:w="http://schemas.openxmlformats.org/wordprocessingml/2006/main">
+<w:webSettings xmlns:mc="http://schemas.openxmlformats.org/markup-compatibility/2006" xmlns:r="http://schemas.openxmlformats.org/officeDocument/2006/relationships" xmlns:w="http://schemas.openxmlformats.org/wordprocessingml/2006/main" xmlns:w14="http://schemas.microsoft.com/office/word/2010/wordml" mc:Ignorable="w14">
   <w:optimizeForBrowser/>
 </w:webSettings>
 </file>
@@ -13312,7 +14683,7 @@
 </file>
 
 <file path=customXml/itemProps2.xml><?xml version="1.0" encoding="utf-8"?>
-<ds:datastoreItem xmlns:ds="http://schemas.openxmlformats.org/officeDocument/2006/customXml" ds:itemID="{9F3C1BFF-7F84-4BEE-88BA-49F3F014F440}">
+<ds:datastoreItem xmlns:ds="http://schemas.openxmlformats.org/officeDocument/2006/customXml" ds:itemID="{1E32DE89-DE1A-45CE-A4FB-F5A907BF9C8F}">
   <ds:schemaRefs>
     <ds:schemaRef ds:uri="http://schemas.openxmlformats.org/officeDocument/2006/bibliography"/>
   </ds:schemaRefs>

</xml_diff>

<commit_message>
dodani grafovi, provjeriti sve posebno linkedin
</commit_message>
<xml_diff>
--- a/Dokumentacija.docx
+++ b/Dokumentacija.docx
@@ -1185,7 +1185,23 @@
           <w:sz w:val="22"/>
           <w:szCs w:val="22"/>
         </w:rPr>
-        <w:t xml:space="preserve">aplikacijama pruža sučelje za pristup podacima o Facebookovim korisnicima i slanje podataka prema Facebooku. Uz to dozvoljava integraciju s ostalim web stranicama, nepokretnim i pokretnim uređajima i slično. Graph API podržava. Kako bi aplikacije mogle koristiti i pristupati korisničkim podacima Graph API omogućava autentikaciju aplikacije s korisničke strane čime korisnik dozvoljava aplikaciji da pristupa njegovim podacima u Facebookovoj bazi. Kako bi se aplikacija mogla izvoditi unutar facebook.com web stranice potrebno ju je stvoriti i povezati s korisničkim profilom na Facebooku na stranice developers.facebook.com. Facebook za svaku aplikaciju generira jedinstvene identifikator i tajni ključ koje je potrebno zapisati u izvršni kod aplikacije. Aplikacije na facebook.com stranici s platformom se integriraju korištenjem Iframe mogućnosti Facebookove platforme. Iframe na poseban dio stranice </w:t>
+        <w:t>aplikacijama pruža sučelje za pristup podacima o Facebookovim korisnicima i slanje podataka prema Facebooku. Uz to dozvoljava integraciju s ostalim web stranicama, nepokretnim i pokretnim uređaji</w:t>
+      </w:r>
+      <w:r>
+        <w:rPr>
+          <w:rFonts w:asciiTheme="minorHAnsi" w:hAnsiTheme="minorHAnsi" w:cstheme="minorHAnsi"/>
+          <w:sz w:val="22"/>
+          <w:szCs w:val="22"/>
+        </w:rPr>
+        <w:t>ma i slično.</w:t>
+      </w:r>
+      <w:r>
+        <w:rPr>
+          <w:rFonts w:asciiTheme="minorHAnsi" w:hAnsiTheme="minorHAnsi" w:cstheme="minorHAnsi"/>
+          <w:sz w:val="22"/>
+          <w:szCs w:val="22"/>
+        </w:rPr>
+        <w:t xml:space="preserve"> Kako bi aplikacije mogle koristiti i pristupati korisničkim podacima Graph API omogućava autentikaciju aplikacije s korisničke strane čime korisnik dozvoljava aplikaciji da pristupa njegovim podacima u Facebookovoj bazi. Kako bi se aplikacija mogla izvoditi unutar facebook.com web stranice potrebno ju je stvoriti i povezati s korisničkim profilom na Facebooku na stranice developers.facebook.com. Facebook za svaku aplikaciju generira jedinstvene identifikator i tajni ključ koje je potrebno zapisati u izvršni kod aplikacije. Aplikacije na facebook.com stranici s platformom se integriraju korištenjem Iframe mogućnosti Facebookove platforme. Iframe na poseban dio stranice </w:t>
       </w:r>
       <w:r>
         <w:rPr>
@@ -1283,6 +1299,44 @@
           <w:rFonts w:cstheme="minorHAnsi"/>
         </w:rPr>
       </w:pPr>
+      <w:r>
+        <w:rPr>
+          <w:rFonts w:cstheme="minorHAnsi"/>
+          <w:noProof/>
+          <w:lang w:eastAsia="hr-HR"/>
+        </w:rPr>
+        <w:pict>
+          <v:shape id="_x0000_s1051" type="#_x0000_t202" style="position:absolute;left:0;text-align:left;margin-left:158.4pt;margin-top:-5.5pt;width:208.55pt;height:24.7pt;z-index:251693056;mso-width-percent:400;mso-width-percent:400;mso-width-relative:margin;mso-height-relative:margin" fillcolor="#c2d69b [1942]" strokecolor="black [3213]" strokeweight=".25pt">
+            <v:shadow on="t" type="perspective" color="#4e6128 [1606]" opacity=".5" offset="1pt" offset2="-1pt"/>
+            <v:textbox>
+              <w:txbxContent>
+                <w:p>
+                  <w:pPr>
+                    <w:jc w:val="center"/>
+                  </w:pPr>
+                  <w:r>
+                    <w:t xml:space="preserve">Slika 3.1. </w:t>
+                  </w:r>
+                  <w:r>
+                    <w:t>Facebook</w:t>
+                  </w:r>
+                  <w:r>
+                    <w:t xml:space="preserve"> Developers</w:t>
+                  </w:r>
+                </w:p>
+              </w:txbxContent>
+            </v:textbox>
+          </v:shape>
+        </w:pict>
+      </w:r>
+    </w:p>
+    <w:p>
+      <w:pPr>
+        <w:jc w:val="both"/>
+        <w:rPr>
+          <w:rFonts w:cstheme="minorHAnsi"/>
+        </w:rPr>
+      </w:pPr>
     </w:p>
     <w:p>
       <w:pPr>
@@ -1432,7 +1486,6 @@
         <w:rPr>
           <w:rFonts w:cstheme="minorHAnsi"/>
         </w:rPr>
-        <w:lastRenderedPageBreak/>
         <w:t>Ekstenzija:</w:t>
       </w:r>
     </w:p>
@@ -3193,6 +3246,54 @@
     </w:p>
     <w:p>
       <w:pPr>
+        <w:pStyle w:val="Mjestoidatum"/>
+        <w:spacing w:before="0" w:after="0" w:line="276" w:lineRule="auto"/>
+        <w:jc w:val="left"/>
+        <w:rPr>
+          <w:rFonts w:asciiTheme="minorHAnsi" w:hAnsiTheme="minorHAnsi" w:cstheme="minorHAnsi"/>
+          <w:sz w:val="22"/>
+          <w:szCs w:val="22"/>
+        </w:rPr>
+      </w:pPr>
+    </w:p>
+    <w:p>
+      <w:pPr>
+        <w:pStyle w:val="Mjestoidatum"/>
+        <w:spacing w:before="0" w:after="0" w:line="276" w:lineRule="auto"/>
+        <w:jc w:val="left"/>
+        <w:rPr>
+          <w:rFonts w:asciiTheme="minorHAnsi" w:hAnsiTheme="minorHAnsi" w:cstheme="minorHAnsi"/>
+          <w:sz w:val="22"/>
+          <w:szCs w:val="22"/>
+        </w:rPr>
+      </w:pPr>
+    </w:p>
+    <w:p>
+      <w:pPr>
+        <w:pStyle w:val="Mjestoidatum"/>
+        <w:spacing w:before="0" w:after="0" w:line="276" w:lineRule="auto"/>
+        <w:jc w:val="left"/>
+        <w:rPr>
+          <w:rFonts w:asciiTheme="minorHAnsi" w:hAnsiTheme="minorHAnsi" w:cstheme="minorHAnsi"/>
+          <w:sz w:val="22"/>
+          <w:szCs w:val="22"/>
+        </w:rPr>
+      </w:pPr>
+    </w:p>
+    <w:p>
+      <w:pPr>
+        <w:pStyle w:val="Mjestoidatum"/>
+        <w:spacing w:before="0" w:after="0" w:line="276" w:lineRule="auto"/>
+        <w:jc w:val="left"/>
+        <w:rPr>
+          <w:rFonts w:asciiTheme="minorHAnsi" w:hAnsiTheme="minorHAnsi" w:cstheme="minorHAnsi"/>
+          <w:sz w:val="22"/>
+          <w:szCs w:val="22"/>
+        </w:rPr>
+      </w:pPr>
+    </w:p>
+    <w:p>
+      <w:pPr>
         <w:autoSpaceDE w:val="0"/>
         <w:autoSpaceDN w:val="0"/>
         <w:adjustRightInd w:val="0"/>
@@ -3252,6 +3353,211 @@
     </w:p>
     <w:p>
       <w:pPr>
+        <w:autoSpaceDE w:val="0"/>
+        <w:autoSpaceDN w:val="0"/>
+        <w:adjustRightInd w:val="0"/>
+        <w:jc w:val="both"/>
+        <w:rPr>
+          <w:rFonts w:cstheme="minorHAnsi"/>
+          <w:u w:val="single"/>
+        </w:rPr>
+      </w:pPr>
+      <w:r>
+        <w:rPr>
+          <w:rFonts w:cstheme="minorHAnsi"/>
+          <w:u w:val="single"/>
+        </w:rPr>
+        <w:t>3</w:t>
+      </w:r>
+      <w:r>
+        <w:rPr>
+          <w:rFonts w:cstheme="minorHAnsi"/>
+          <w:u w:val="single"/>
+        </w:rPr>
+        <w:t xml:space="preserve">.2.3. </w:t>
+      </w:r>
+      <w:r>
+        <w:rPr>
+          <w:rFonts w:cstheme="minorHAnsi"/>
+          <w:u w:val="single"/>
+        </w:rPr>
+        <w:t>D</w:t>
+      </w:r>
+      <w:r>
+        <w:rPr>
+          <w:rFonts w:cstheme="minorHAnsi"/>
+          <w:u w:val="single"/>
+        </w:rPr>
+        <w:t>izajn</w:t>
+      </w:r>
+      <w:r>
+        <w:rPr>
+          <w:rFonts w:cstheme="minorHAnsi"/>
+          <w:u w:val="single"/>
+        </w:rPr>
+        <w:t xml:space="preserve"> programskog rješenja</w:t>
+      </w:r>
+    </w:p>
+    <w:p>
+      <w:pPr>
+        <w:pStyle w:val="Mjestoidatum"/>
+        <w:spacing w:before="0" w:after="0" w:line="276" w:lineRule="auto"/>
+        <w:jc w:val="both"/>
+        <w:rPr>
+          <w:rFonts w:asciiTheme="minorHAnsi" w:hAnsiTheme="minorHAnsi" w:cstheme="minorHAnsi"/>
+          <w:i/>
+          <w:sz w:val="22"/>
+          <w:szCs w:val="22"/>
+        </w:rPr>
+      </w:pPr>
+      <w:r>
+        <w:rPr>
+          <w:rFonts w:asciiTheme="minorHAnsi" w:hAnsiTheme="minorHAnsi" w:cstheme="minorHAnsi"/>
+          <w:i/>
+          <w:sz w:val="22"/>
+          <w:szCs w:val="22"/>
+        </w:rPr>
+        <w:t>Dijagram Razreda</w:t>
+      </w:r>
+    </w:p>
+    <w:p>
+      <w:pPr>
+        <w:pStyle w:val="Mjestoidatum"/>
+        <w:spacing w:before="0" w:after="0" w:line="276" w:lineRule="auto"/>
+        <w:jc w:val="both"/>
+        <w:rPr>
+          <w:rFonts w:asciiTheme="minorHAnsi" w:hAnsiTheme="minorHAnsi" w:cstheme="minorHAnsi"/>
+          <w:i/>
+          <w:sz w:val="22"/>
+          <w:szCs w:val="22"/>
+        </w:rPr>
+      </w:pPr>
+      <w:r>
+        <w:rPr>
+          <w:rFonts w:asciiTheme="minorHAnsi" w:hAnsiTheme="minorHAnsi" w:cstheme="minorHAnsi"/>
+          <w:i/>
+          <w:noProof/>
+          <w:sz w:val="22"/>
+          <w:szCs w:val="22"/>
+        </w:rPr>
+        <w:drawing>
+          <wp:inline distT="0" distB="0" distL="0" distR="0">
+            <wp:extent cx="5524500" cy="3076575"/>
+            <wp:effectExtent l="0" t="0" r="0" b="0"/>
+            <wp:docPr id="17" name="Picture 16" descr="RasusClass.png"/>
+            <wp:cNvGraphicFramePr>
+              <a:graphicFrameLocks xmlns:a="http://schemas.openxmlformats.org/drawingml/2006/main" noChangeAspect="1"/>
+            </wp:cNvGraphicFramePr>
+            <a:graphic xmlns:a="http://schemas.openxmlformats.org/drawingml/2006/main">
+              <a:graphicData uri="http://schemas.openxmlformats.org/drawingml/2006/picture">
+                <pic:pic xmlns:pic="http://schemas.openxmlformats.org/drawingml/2006/picture">
+                  <pic:nvPicPr>
+                    <pic:cNvPr id="0" name="RasusClass.png"/>
+                    <pic:cNvPicPr/>
+                  </pic:nvPicPr>
+                  <pic:blipFill>
+                    <a:blip r:embed="rId12" cstate="print"/>
+                    <a:stretch>
+                      <a:fillRect/>
+                    </a:stretch>
+                  </pic:blipFill>
+                  <pic:spPr>
+                    <a:xfrm>
+                      <a:off x="0" y="0"/>
+                      <a:ext cx="5527134" cy="3078042"/>
+                    </a:xfrm>
+                    <a:prstGeom prst="rect">
+                      <a:avLst/>
+                    </a:prstGeom>
+                  </pic:spPr>
+                </pic:pic>
+              </a:graphicData>
+            </a:graphic>
+          </wp:inline>
+        </w:drawing>
+      </w:r>
+    </w:p>
+    <w:p>
+      <w:pPr>
+        <w:pStyle w:val="Mjestoidatum"/>
+        <w:spacing w:before="0" w:after="0" w:line="276" w:lineRule="auto"/>
+        <w:jc w:val="both"/>
+        <w:rPr>
+          <w:rFonts w:asciiTheme="minorHAnsi" w:hAnsiTheme="minorHAnsi" w:cstheme="minorHAnsi"/>
+          <w:i/>
+          <w:sz w:val="22"/>
+          <w:szCs w:val="22"/>
+        </w:rPr>
+      </w:pPr>
+      <w:r>
+        <w:rPr>
+          <w:rFonts w:asciiTheme="minorHAnsi" w:hAnsiTheme="minorHAnsi" w:cstheme="minorHAnsi"/>
+          <w:i/>
+          <w:sz w:val="22"/>
+          <w:szCs w:val="22"/>
+        </w:rPr>
+        <w:t>Sekvencijski dijagram</w:t>
+      </w:r>
+    </w:p>
+    <w:p>
+      <w:pPr>
+        <w:pStyle w:val="Mjestoidatum"/>
+        <w:spacing w:before="0" w:after="0" w:line="276" w:lineRule="auto"/>
+        <w:jc w:val="both"/>
+        <w:rPr>
+          <w:rFonts w:asciiTheme="minorHAnsi" w:hAnsiTheme="minorHAnsi" w:cstheme="minorHAnsi"/>
+          <w:i/>
+          <w:sz w:val="22"/>
+          <w:szCs w:val="22"/>
+        </w:rPr>
+      </w:pPr>
+      <w:r>
+        <w:rPr>
+          <w:rFonts w:asciiTheme="minorHAnsi" w:hAnsiTheme="minorHAnsi" w:cstheme="minorHAnsi"/>
+          <w:i/>
+          <w:noProof/>
+          <w:sz w:val="22"/>
+          <w:szCs w:val="22"/>
+        </w:rPr>
+        <w:drawing>
+          <wp:inline distT="0" distB="0" distL="0" distR="0">
+            <wp:extent cx="6656527" cy="4086225"/>
+            <wp:effectExtent l="0" t="0" r="0" b="0"/>
+            <wp:docPr id="18" name="Picture 17" descr="RasusSequence.png"/>
+            <wp:cNvGraphicFramePr>
+              <a:graphicFrameLocks xmlns:a="http://schemas.openxmlformats.org/drawingml/2006/main" noChangeAspect="1"/>
+            </wp:cNvGraphicFramePr>
+            <a:graphic xmlns:a="http://schemas.openxmlformats.org/drawingml/2006/main">
+              <a:graphicData uri="http://schemas.openxmlformats.org/drawingml/2006/picture">
+                <pic:pic xmlns:pic="http://schemas.openxmlformats.org/drawingml/2006/picture">
+                  <pic:nvPicPr>
+                    <pic:cNvPr id="0" name="RasusSequence.png"/>
+                    <pic:cNvPicPr/>
+                  </pic:nvPicPr>
+                  <pic:blipFill>
+                    <a:blip r:embed="rId13" cstate="print"/>
+                    <a:stretch>
+                      <a:fillRect/>
+                    </a:stretch>
+                  </pic:blipFill>
+                  <pic:spPr>
+                    <a:xfrm>
+                      <a:off x="0" y="0"/>
+                      <a:ext cx="6661150" cy="4089063"/>
+                    </a:xfrm>
+                    <a:prstGeom prst="rect">
+                      <a:avLst/>
+                    </a:prstGeom>
+                  </pic:spPr>
+                </pic:pic>
+              </a:graphicData>
+            </a:graphic>
+          </wp:inline>
+        </w:drawing>
+      </w:r>
+    </w:p>
+    <w:p>
+      <w:pPr>
         <w:rPr>
           <w:rFonts w:eastAsia="Times New Roman" w:cstheme="minorHAnsi"/>
           <w:lang w:eastAsia="hr-HR"/>
@@ -3266,13 +3572,9 @@
     </w:p>
     <w:p>
       <w:pPr>
-        <w:pStyle w:val="Mjestoidatum"/>
-        <w:spacing w:before="0" w:after="0" w:line="276" w:lineRule="auto"/>
-        <w:jc w:val="both"/>
-        <w:rPr>
-          <w:rFonts w:asciiTheme="minorHAnsi" w:hAnsiTheme="minorHAnsi" w:cstheme="minorHAnsi"/>
-          <w:sz w:val="22"/>
-          <w:szCs w:val="22"/>
+        <w:rPr>
+          <w:rFonts w:eastAsia="Times New Roman" w:cstheme="minorHAnsi"/>
+          <w:lang w:eastAsia="hr-HR"/>
         </w:rPr>
       </w:pPr>
     </w:p>
@@ -3731,17 +4033,8 @@
           <w:rFonts w:cstheme="minorHAnsi"/>
           <w:u w:val="single"/>
         </w:rPr>
-        <w:t xml:space="preserve"> </w:t>
-      </w:r>
-      <w:proofErr w:type="spellStart"/>
-      <w:r>
-        <w:rPr>
-          <w:rFonts w:cstheme="minorHAnsi"/>
-          <w:u w:val="single"/>
-        </w:rPr>
-        <w:t>Twitter</w:t>
-      </w:r>
-      <w:proofErr w:type="spellEnd"/>
+        <w:t xml:space="preserve"> Twitter</w:t>
+      </w:r>
     </w:p>
     <w:p>
       <w:pPr>
@@ -3767,16 +4060,8 @@
         <w:rPr>
           <w:rFonts w:cstheme="minorHAnsi"/>
         </w:rPr>
-        <w:t xml:space="preserve"> </w:t>
-      </w:r>
-      <w:proofErr w:type="spellStart"/>
-      <w:r>
-        <w:rPr>
-          <w:rFonts w:cstheme="minorHAnsi"/>
-        </w:rPr>
-        <w:t>Twitter</w:t>
-      </w:r>
-      <w:proofErr w:type="spellEnd"/>
+        <w:t xml:space="preserve"> Twitter</w:t>
+      </w:r>
       <w:r>
         <w:rPr>
           <w:rFonts w:cstheme="minorHAnsi"/>
@@ -4735,7 +5020,7 @@
                     <pic:cNvPicPr/>
                   </pic:nvPicPr>
                   <pic:blipFill>
-                    <a:blip r:embed="rId12" cstate="print"/>
+                    <a:blip r:embed="rId14" cstate="print"/>
                     <a:stretch>
                       <a:fillRect/>
                     </a:stretch>
@@ -5008,7 +5293,7 @@
                     <pic:cNvPicPr/>
                   </pic:nvPicPr>
                   <pic:blipFill>
-                    <a:blip r:embed="rId13" cstate="print"/>
+                    <a:blip r:embed="rId15" cstate="print"/>
                     <a:stretch>
                       <a:fillRect/>
                     </a:stretch>
@@ -5969,7 +6254,7 @@
                     <pic:cNvPicPr/>
                   </pic:nvPicPr>
                   <pic:blipFill>
-                    <a:blip r:embed="rId14" cstate="print"/>
+                    <a:blip r:embed="rId16" cstate="print"/>
                     <a:stretch>
                       <a:fillRect/>
                     </a:stretch>
@@ -6063,7 +6348,7 @@
                     <pic:cNvPicPr/>
                   </pic:nvPicPr>
                   <pic:blipFill>
-                    <a:blip r:embed="rId15" cstate="print"/>
+                    <a:blip r:embed="rId17" cstate="print"/>
                     <a:stretch>
                       <a:fillRect/>
                     </a:stretch>
@@ -6349,7 +6634,7 @@
                     <pic:cNvPicPr/>
                   </pic:nvPicPr>
                   <pic:blipFill>
-                    <a:blip r:embed="rId16" cstate="print"/>
+                    <a:blip r:embed="rId18" cstate="print"/>
                     <a:stretch>
                       <a:fillRect/>
                     </a:stretch>
@@ -6449,7 +6734,7 @@
                     <pic:cNvPicPr/>
                   </pic:nvPicPr>
                   <pic:blipFill>
-                    <a:blip r:embed="rId17" cstate="print"/>
+                    <a:blip r:embed="rId19" cstate="print"/>
                     <a:stretch>
                       <a:fillRect/>
                     </a:stretch>
@@ -6543,7 +6828,7 @@
                     <pic:cNvPicPr/>
                   </pic:nvPicPr>
                   <pic:blipFill>
-                    <a:blip r:embed="rId18" cstate="print"/>
+                    <a:blip r:embed="rId20" cstate="print"/>
                     <a:stretch>
                       <a:fillRect/>
                     </a:stretch>
@@ -7287,197 +7572,124 @@
         <w:rPr>
           <w:rFonts w:cstheme="minorHAnsi"/>
         </w:rPr>
-        <w:t xml:space="preserve">U ovom poglavlju opisan je dizajn programskog rješenja koje ostvaruje pristup korisnikovim podacima s </w:t>
-      </w:r>
-      <w:proofErr w:type="spellStart"/>
-      <w:r>
-        <w:rPr>
-          <w:rFonts w:cstheme="minorHAnsi"/>
-        </w:rPr>
-        <w:t>Twitterovog</w:t>
-      </w:r>
-      <w:proofErr w:type="spellEnd"/>
-      <w:r>
-        <w:rPr>
-          <w:rFonts w:cstheme="minorHAnsi"/>
-        </w:rPr>
-        <w:t xml:space="preserve"> korisničkog profila. Rješenje je ostvareno koristeći dvije web stranice (</w:t>
-      </w:r>
-      <w:proofErr w:type="spellStart"/>
-      <w:r>
-        <w:rPr>
-          <w:rFonts w:cstheme="minorHAnsi"/>
-        </w:rPr>
-        <w:t>eng</w:t>
-      </w:r>
-      <w:proofErr w:type="spellEnd"/>
-      <w:r>
-        <w:rPr>
-          <w:rFonts w:cstheme="minorHAnsi"/>
-        </w:rPr>
-        <w:t xml:space="preserve">. </w:t>
+        <w:t xml:space="preserve">U ovom poglavlju opisan je dizajn programskog rješenja koje ostvaruje pristup korisnikovim podacima s Twitterovog korisničkog profila. Rješenje je ostvareno koristeći dvije web stranice (eng. </w:t>
       </w:r>
       <w:r>
         <w:rPr>
           <w:rFonts w:cstheme="minorHAnsi"/>
           <w:i/>
         </w:rPr>
-        <w:t xml:space="preserve">web </w:t>
-      </w:r>
-      <w:proofErr w:type="spellStart"/>
+        <w:t>web form</w:t>
+      </w:r>
+      <w:r>
+        <w:rPr>
+          <w:rFonts w:cstheme="minorHAnsi"/>
+        </w:rPr>
+        <w:t xml:space="preserve">). Svaka od stranica predstavljena je jednom ASPX datotekom s pridruženim HTML i C# kodom. Prva stranica je nazvana </w:t>
+      </w:r>
+      <w:r>
+        <w:rPr>
+          <w:rFonts w:ascii="Courier New" w:hAnsi="Courier New" w:cs="Courier New"/>
+        </w:rPr>
+        <w:t>TwitterLogIn.aspx</w:t>
+      </w:r>
+      <w:r>
+        <w:rPr>
+          <w:rFonts w:cstheme="minorHAnsi"/>
+        </w:rPr>
+        <w:t xml:space="preserve"> i njome je ostvarena autorizacija korisnika. Druga stranica je </w:t>
+      </w:r>
+      <w:r>
+        <w:rPr>
+          <w:rFonts w:ascii="Courier New" w:hAnsi="Courier New" w:cs="Courier New"/>
+        </w:rPr>
+        <w:t>TwitterTable.aspx</w:t>
+      </w:r>
+      <w:r>
+        <w:rPr>
+          <w:rFonts w:cstheme="minorHAnsi"/>
+        </w:rPr>
+        <w:t>, te ona dohvaća odgovarajuće podatke s korisničkog profila i upisuje ih u tablicu. Kada korisnik odabire Twitter kao društvenu mrežu s koje želi dohvatiti podatke o prisutnosti prijatelja</w:t>
+      </w:r>
+      <w:r>
+        <w:rPr>
+          <w:rFonts w:cstheme="minorHAnsi"/>
+        </w:rPr>
+        <w:t>,</w:t>
+      </w:r>
+      <w:r>
+        <w:rPr>
+          <w:rFonts w:cstheme="minorHAnsi"/>
+        </w:rPr>
+        <w:t xml:space="preserve"> sustav automatski preusmjerava poziv na </w:t>
+      </w:r>
+      <w:r>
+        <w:rPr>
+          <w:rFonts w:ascii="Courier New" w:hAnsi="Courier New" w:cs="Courier New"/>
+        </w:rPr>
+        <w:t>TwitterTable.aspx</w:t>
+      </w:r>
+      <w:r>
+        <w:rPr>
+          <w:rFonts w:cstheme="minorHAnsi"/>
+        </w:rPr>
+        <w:t xml:space="preserve">. Ukoliko u </w:t>
+      </w:r>
+      <w:r>
+        <w:rPr>
+          <w:rFonts w:cstheme="minorHAnsi"/>
+        </w:rPr>
+        <w:t>sesijskoj</w:t>
+      </w:r>
+      <w:r>
+        <w:rPr>
+          <w:rFonts w:cstheme="minorHAnsi"/>
+        </w:rPr>
+        <w:t xml:space="preserve"> varijabli postoji </w:t>
+      </w:r>
       <w:r>
         <w:rPr>
           <w:rFonts w:cstheme="minorHAnsi"/>
           <w:i/>
         </w:rPr>
-        <w:t>form</w:t>
-      </w:r>
-      <w:proofErr w:type="spellEnd"/>
-      <w:r>
-        <w:rPr>
-          <w:rFonts w:cstheme="minorHAnsi"/>
-        </w:rPr>
-        <w:t xml:space="preserve">). Svaka od stranica predstavljena je jednom ASPX datotekom s pridruženim HTML i C# kodom. Prva stranica je nazvana </w:t>
-      </w:r>
-      <w:proofErr w:type="spellStart"/>
+        <w:t>access</w:t>
+      </w:r>
+      <w:r>
+        <w:rPr>
+          <w:rFonts w:cstheme="minorHAnsi"/>
+        </w:rPr>
+        <w:t xml:space="preserve"> token sustav u tablici ispisuje odgovarajuće podatke. No, ako je s</w:t>
+      </w:r>
+      <w:r>
+        <w:rPr>
+          <w:rFonts w:cstheme="minorHAnsi"/>
+        </w:rPr>
+        <w:t xml:space="preserve">esijska </w:t>
+      </w:r>
+      <w:r>
+        <w:rPr>
+          <w:rFonts w:cstheme="minorHAnsi"/>
+        </w:rPr>
+        <w:t xml:space="preserve">varijabla prazna, sustav korisnika preusmjerava na stranicu </w:t>
+      </w:r>
       <w:r>
         <w:rPr>
           <w:rFonts w:ascii="Courier New" w:hAnsi="Courier New" w:cs="Courier New"/>
         </w:rPr>
-        <w:t>TwitterLogIn.aspx</w:t>
-      </w:r>
-      <w:proofErr w:type="spellEnd"/>
-      <w:r>
-        <w:rPr>
-          <w:rFonts w:cstheme="minorHAnsi"/>
-        </w:rPr>
-        <w:t xml:space="preserve"> i njome je ostvarena autorizacija korisnika. Druga stranica je </w:t>
-      </w:r>
-      <w:proofErr w:type="spellStart"/>
+        <w:t>Twitter</w:t>
+      </w:r>
       <w:r>
         <w:rPr>
           <w:rFonts w:ascii="Courier New" w:hAnsi="Courier New" w:cs="Courier New"/>
         </w:rPr>
-        <w:t>TwitterTable.aspx</w:t>
-      </w:r>
-      <w:proofErr w:type="spellEnd"/>
-      <w:r>
-        <w:rPr>
-          <w:rFonts w:cstheme="minorHAnsi"/>
-        </w:rPr>
-        <w:t xml:space="preserve">, te ona dohvaća odgovarajuće podatke s korisničkog profila i upisuje ih u tablicu. Kada korisnik odabire </w:t>
-      </w:r>
-      <w:proofErr w:type="spellStart"/>
-      <w:r>
-        <w:rPr>
-          <w:rFonts w:cstheme="minorHAnsi"/>
-        </w:rPr>
-        <w:t>Twitter</w:t>
-      </w:r>
-      <w:proofErr w:type="spellEnd"/>
-      <w:r>
-        <w:rPr>
-          <w:rFonts w:cstheme="minorHAnsi"/>
-        </w:rPr>
-        <w:t xml:space="preserve"> kao društvenu mrežu s koje želi dohvatiti podatke o prisutnosti prijatelja</w:t>
-      </w:r>
-      <w:r>
-        <w:rPr>
-          <w:rFonts w:cstheme="minorHAnsi"/>
-        </w:rPr>
-        <w:t>,</w:t>
-      </w:r>
-      <w:r>
-        <w:rPr>
-          <w:rFonts w:cstheme="minorHAnsi"/>
-        </w:rPr>
-        <w:t xml:space="preserve"> sustav automatski preusmjerava poziv na </w:t>
-      </w:r>
-      <w:proofErr w:type="spellStart"/>
+        <w:t>LogIn</w:t>
+      </w:r>
       <w:r>
         <w:rPr>
           <w:rFonts w:ascii="Courier New" w:hAnsi="Courier New" w:cs="Courier New"/>
         </w:rPr>
-        <w:t>TwitterTable.aspx</w:t>
-      </w:r>
-      <w:proofErr w:type="spellEnd"/>
-      <w:r>
-        <w:rPr>
-          <w:rFonts w:cstheme="minorHAnsi"/>
-        </w:rPr>
-        <w:t xml:space="preserve">. Ukoliko u </w:t>
-      </w:r>
-      <w:r>
-        <w:rPr>
-          <w:rFonts w:cstheme="minorHAnsi"/>
-        </w:rPr>
-        <w:t>sesijskoj</w:t>
-      </w:r>
-      <w:r>
-        <w:rPr>
-          <w:rFonts w:cstheme="minorHAnsi"/>
-        </w:rPr>
-        <w:t xml:space="preserve"> varijabli postoji </w:t>
-      </w:r>
-      <w:r>
-        <w:rPr>
-          <w:rFonts w:cstheme="minorHAnsi"/>
-          <w:i/>
-        </w:rPr>
-        <w:t>access</w:t>
-      </w:r>
-      <w:r>
-        <w:rPr>
-          <w:rFonts w:cstheme="minorHAnsi"/>
-        </w:rPr>
-        <w:t xml:space="preserve"> </w:t>
-      </w:r>
-      <w:proofErr w:type="spellStart"/>
-      <w:r>
-        <w:rPr>
-          <w:rFonts w:cstheme="minorHAnsi"/>
-        </w:rPr>
-        <w:t>token</w:t>
-      </w:r>
-      <w:proofErr w:type="spellEnd"/>
-      <w:r>
-        <w:rPr>
-          <w:rFonts w:cstheme="minorHAnsi"/>
-        </w:rPr>
-        <w:t xml:space="preserve"> sustav u tablici ispisuje odgovarajuće podatke. No, ako je s</w:t>
-      </w:r>
-      <w:r>
-        <w:rPr>
-          <w:rFonts w:cstheme="minorHAnsi"/>
-        </w:rPr>
-        <w:t xml:space="preserve">esijska </w:t>
-      </w:r>
-      <w:r>
-        <w:rPr>
-          <w:rFonts w:cstheme="minorHAnsi"/>
-        </w:rPr>
-        <w:t xml:space="preserve">varijabla prazna, sustav korisnika preusmjerava na stranicu </w:t>
-      </w:r>
-      <w:proofErr w:type="spellStart"/>
-      <w:r>
-        <w:rPr>
-          <w:rFonts w:ascii="Courier New" w:hAnsi="Courier New" w:cs="Courier New"/>
-        </w:rPr>
-        <w:t>Twitter</w:t>
-      </w:r>
-      <w:r>
-        <w:rPr>
-          <w:rFonts w:ascii="Courier New" w:hAnsi="Courier New" w:cs="Courier New"/>
-        </w:rPr>
-        <w:t>LogIn</w:t>
-      </w:r>
-      <w:r>
-        <w:rPr>
-          <w:rFonts w:ascii="Courier New" w:hAnsi="Courier New" w:cs="Courier New"/>
-        </w:rPr>
         <w:t>.aspx</w:t>
       </w:r>
-      <w:proofErr w:type="spellEnd"/>
       <w:r>
         <w:rPr>
           <w:rFonts w:cstheme="minorHAnsi"/>
@@ -7525,7 +7737,7 @@
                     <pic:cNvPicPr/>
                   </pic:nvPicPr>
                   <pic:blipFill>
-                    <a:blip r:embed="rId19" cstate="print"/>
+                    <a:blip r:embed="rId21" cstate="print"/>
                     <a:stretch>
                       <a:fillRect/>
                     </a:stretch>
@@ -7585,7 +7797,7 @@
                     <pic:cNvPicPr/>
                   </pic:nvPicPr>
                   <pic:blipFill>
-                    <a:blip r:embed="rId20" cstate="print"/>
+                    <a:blip r:embed="rId22" cstate="print"/>
                     <a:stretch>
                       <a:fillRect/>
                     </a:stretch>
@@ -7645,7 +7857,7 @@
                     <pic:cNvPicPr/>
                   </pic:nvPicPr>
                   <pic:blipFill>
-                    <a:blip r:embed="rId21" cstate="print"/>
+                    <a:blip r:embed="rId23" cstate="print"/>
                     <a:stretch>
                       <a:fillRect/>
                     </a:stretch>
@@ -7705,7 +7917,7 @@
                     <pic:cNvPicPr/>
                   </pic:nvPicPr>
                   <pic:blipFill>
-                    <a:blip r:embed="rId22" cstate="print"/>
+                    <a:blip r:embed="rId24" cstate="print"/>
                     <a:stretch>
                       <a:fillRect/>
                     </a:stretch>
@@ -7880,7 +8092,6 @@
                       <w:szCs w:val="20"/>
                     </w:rPr>
                   </w:pPr>
-                  <w:proofErr w:type="spellStart"/>
                   <w:r>
                     <w:rPr>
                       <w:rFonts w:ascii="Consolas" w:hAnsi="Consolas" w:cs="Consolas"/>
@@ -7890,32 +8101,13 @@
                     </w:rPr>
                     <w:t>if</w:t>
                   </w:r>
-                  <w:proofErr w:type="spellEnd"/>
                   <w:r>
                     <w:rPr>
                       <w:rFonts w:ascii="Consolas" w:hAnsi="Consolas" w:cs="Consolas"/>
                       <w:sz w:val="20"/>
                       <w:szCs w:val="20"/>
                     </w:rPr>
-                    <w:t xml:space="preserve"> (</w:t>
-                  </w:r>
-                  <w:proofErr w:type="spellStart"/>
-                  <w:r>
-                    <w:rPr>
-                      <w:rFonts w:ascii="Consolas" w:hAnsi="Consolas" w:cs="Consolas"/>
-                      <w:sz w:val="20"/>
-                      <w:szCs w:val="20"/>
-                    </w:rPr>
-                    <w:t>Session</w:t>
-                  </w:r>
-                  <w:proofErr w:type="spellEnd"/>
-                  <w:r>
-                    <w:rPr>
-                      <w:rFonts w:ascii="Consolas" w:hAnsi="Consolas" w:cs="Consolas"/>
-                      <w:sz w:val="20"/>
-                      <w:szCs w:val="20"/>
-                    </w:rPr>
-                    <w:t>[</w:t>
+                    <w:t xml:space="preserve"> (Session[</w:t>
                   </w:r>
                   <w:r>
                     <w:rPr>
@@ -7924,37 +8116,16 @@
                       <w:sz w:val="20"/>
                       <w:szCs w:val="20"/>
                     </w:rPr>
-                    <w:t>"</w:t>
-                  </w:r>
-                  <w:proofErr w:type="spellStart"/>
-                  <w:r>
-                    <w:rPr>
-                      <w:rFonts w:ascii="Consolas" w:hAnsi="Consolas" w:cs="Consolas"/>
-                      <w:color w:val="A31515"/>
+                    <w:t>"TwitterAccessToken"</w:t>
+                  </w:r>
+                  <w:r>
+                    <w:rPr>
+                      <w:rFonts w:ascii="Consolas" w:hAnsi="Consolas" w:cs="Consolas"/>
                       <w:sz w:val="20"/>
                       <w:szCs w:val="20"/>
                     </w:rPr>
-                    <w:t>TwitterAccessToken</w:t>
-                  </w:r>
-                  <w:proofErr w:type="spellEnd"/>
-                  <w:r>
-                    <w:rPr>
-                      <w:rFonts w:ascii="Consolas" w:hAnsi="Consolas" w:cs="Consolas"/>
-                      <w:color w:val="A31515"/>
-                      <w:sz w:val="20"/>
-                      <w:szCs w:val="20"/>
-                    </w:rPr>
-                    <w:t>"</w:t>
-                  </w:r>
-                  <w:r>
-                    <w:rPr>
-                      <w:rFonts w:ascii="Consolas" w:hAnsi="Consolas" w:cs="Consolas"/>
-                      <w:sz w:val="20"/>
-                      <w:szCs w:val="20"/>
-                    </w:rPr>
                     <w:t xml:space="preserve">] == </w:t>
                   </w:r>
-                  <w:proofErr w:type="spellStart"/>
                   <w:r>
                     <w:rPr>
                       <w:rFonts w:ascii="Consolas" w:hAnsi="Consolas" w:cs="Consolas"/>
@@ -7964,7 +8135,6 @@
                     </w:rPr>
                     <w:t>null</w:t>
                   </w:r>
-                  <w:proofErr w:type="spellEnd"/>
                   <w:r>
                     <w:rPr>
                       <w:rFonts w:ascii="Consolas" w:hAnsi="Consolas" w:cs="Consolas"/>
@@ -8013,25 +8183,7 @@
                       <w:sz w:val="20"/>
                       <w:szCs w:val="20"/>
                     </w:rPr>
-                    <w:t xml:space="preserve">    </w:t>
-                  </w:r>
-                  <w:proofErr w:type="spellStart"/>
-                  <w:r>
-                    <w:rPr>
-                      <w:rFonts w:ascii="Consolas" w:hAnsi="Consolas" w:cs="Consolas"/>
-                      <w:sz w:val="20"/>
-                      <w:szCs w:val="20"/>
-                    </w:rPr>
-                    <w:t>Response.Redirect</w:t>
-                  </w:r>
-                  <w:proofErr w:type="spellEnd"/>
-                  <w:r>
-                    <w:rPr>
-                      <w:rFonts w:ascii="Consolas" w:hAnsi="Consolas" w:cs="Consolas"/>
-                      <w:sz w:val="20"/>
-                      <w:szCs w:val="20"/>
-                    </w:rPr>
-                    <w:t>(</w:t>
+                    <w:t xml:space="preserve">    Response.Redirect(</w:t>
                   </w:r>
                   <w:r>
                     <w:rPr>
@@ -8040,27 +8192,7 @@
                       <w:sz w:val="20"/>
                       <w:szCs w:val="20"/>
                     </w:rPr>
-                    <w:t>@"~\</w:t>
-                  </w:r>
-                  <w:proofErr w:type="spellStart"/>
-                  <w:r>
-                    <w:rPr>
-                      <w:rFonts w:ascii="Consolas" w:hAnsi="Consolas" w:cs="Consolas"/>
-                      <w:color w:val="A31515"/>
-                      <w:sz w:val="20"/>
-                      <w:szCs w:val="20"/>
-                    </w:rPr>
-                    <w:t>TwitterLogIn.aspx</w:t>
-                  </w:r>
-                  <w:proofErr w:type="spellEnd"/>
-                  <w:r>
-                    <w:rPr>
-                      <w:rFonts w:ascii="Consolas" w:hAnsi="Consolas" w:cs="Consolas"/>
-                      <w:color w:val="A31515"/>
-                      <w:sz w:val="20"/>
-                      <w:szCs w:val="20"/>
-                    </w:rPr>
-                    <w:t>"</w:t>
+                    <w:t>@"~\TwitterLogIn.aspx"</w:t>
                   </w:r>
                   <w:r>
                     <w:rPr>
@@ -8104,7 +8236,6 @@
                       <w:szCs w:val="20"/>
                     </w:rPr>
                   </w:pPr>
-                  <w:proofErr w:type="spellStart"/>
                   <w:r>
                     <w:rPr>
                       <w:rFonts w:ascii="Consolas" w:hAnsi="Consolas" w:cs="Consolas"/>
@@ -8114,7 +8245,6 @@
                     </w:rPr>
                     <w:t>else</w:t>
                   </w:r>
-                  <w:proofErr w:type="spellEnd"/>
                 </w:p>
                 <w:p>
                   <w:pPr>
@@ -8157,7 +8287,6 @@
                     </w:rPr>
                     <w:t xml:space="preserve">    </w:t>
                   </w:r>
-                  <w:proofErr w:type="spellStart"/>
                   <w:r>
                     <w:rPr>
                       <w:rFonts w:ascii="Consolas" w:hAnsi="Consolas" w:cs="Consolas"/>
@@ -8167,34 +8296,14 @@
                     </w:rPr>
                     <w:t>OAuthToken</w:t>
                   </w:r>
-                  <w:proofErr w:type="spellEnd"/>
                   <w:r>
                     <w:rPr>
                       <w:rFonts w:ascii="Consolas" w:hAnsi="Consolas" w:cs="Consolas"/>
                       <w:sz w:val="20"/>
                       <w:szCs w:val="20"/>
                     </w:rPr>
-                    <w:t xml:space="preserve"> </w:t>
-                  </w:r>
-                  <w:proofErr w:type="spellStart"/>
-                  <w:r>
-                    <w:rPr>
-                      <w:rFonts w:ascii="Consolas" w:hAnsi="Consolas" w:cs="Consolas"/>
-                      <w:sz w:val="20"/>
-                      <w:szCs w:val="20"/>
-                    </w:rPr>
-                    <w:t>accessToken</w:t>
-                  </w:r>
-                  <w:proofErr w:type="spellEnd"/>
-                  <w:r>
-                    <w:rPr>
-                      <w:rFonts w:ascii="Consolas" w:hAnsi="Consolas" w:cs="Consolas"/>
-                      <w:sz w:val="20"/>
-                      <w:szCs w:val="20"/>
-                    </w:rPr>
-                    <w:t xml:space="preserve"> = (</w:t>
-                  </w:r>
-                  <w:proofErr w:type="spellStart"/>
+                    <w:t xml:space="preserve"> accessToken = (</w:t>
+                  </w:r>
                   <w:r>
                     <w:rPr>
                       <w:rFonts w:ascii="Consolas" w:hAnsi="Consolas" w:cs="Consolas"/>
@@ -8204,32 +8313,13 @@
                     </w:rPr>
                     <w:t>OAuthToken</w:t>
                   </w:r>
-                  <w:proofErr w:type="spellEnd"/>
                   <w:r>
                     <w:rPr>
                       <w:rFonts w:ascii="Consolas" w:hAnsi="Consolas" w:cs="Consolas"/>
                       <w:sz w:val="20"/>
                       <w:szCs w:val="20"/>
                     </w:rPr>
-                    <w:t>)</w:t>
-                  </w:r>
-                  <w:proofErr w:type="spellStart"/>
-                  <w:r>
-                    <w:rPr>
-                      <w:rFonts w:ascii="Consolas" w:hAnsi="Consolas" w:cs="Consolas"/>
-                      <w:sz w:val="20"/>
-                      <w:szCs w:val="20"/>
-                    </w:rPr>
-                    <w:t>Session</w:t>
-                  </w:r>
-                  <w:proofErr w:type="spellEnd"/>
-                  <w:r>
-                    <w:rPr>
-                      <w:rFonts w:ascii="Consolas" w:hAnsi="Consolas" w:cs="Consolas"/>
-                      <w:sz w:val="20"/>
-                      <w:szCs w:val="20"/>
-                    </w:rPr>
-                    <w:t>[</w:t>
+                    <w:t>)Session[</w:t>
                   </w:r>
                   <w:r>
                     <w:rPr>
@@ -8238,27 +8328,7 @@
                       <w:sz w:val="20"/>
                       <w:szCs w:val="20"/>
                     </w:rPr>
-                    <w:t>"</w:t>
-                  </w:r>
-                  <w:proofErr w:type="spellStart"/>
-                  <w:r>
-                    <w:rPr>
-                      <w:rFonts w:ascii="Consolas" w:hAnsi="Consolas" w:cs="Consolas"/>
-                      <w:color w:val="A31515"/>
-                      <w:sz w:val="20"/>
-                      <w:szCs w:val="20"/>
-                    </w:rPr>
-                    <w:t>TwitterAccessToken</w:t>
-                  </w:r>
-                  <w:proofErr w:type="spellEnd"/>
-                  <w:r>
-                    <w:rPr>
-                      <w:rFonts w:ascii="Consolas" w:hAnsi="Consolas" w:cs="Consolas"/>
-                      <w:color w:val="A31515"/>
-                      <w:sz w:val="20"/>
-                      <w:szCs w:val="20"/>
-                    </w:rPr>
-                    <w:t>"</w:t>
+                    <w:t>"TwitterAccessToken"</w:t>
                   </w:r>
                   <w:r>
                     <w:rPr>
@@ -8287,61 +8357,7 @@
                       <w:sz w:val="20"/>
                       <w:szCs w:val="20"/>
                     </w:rPr>
-                    <w:t xml:space="preserve">    </w:t>
-                  </w:r>
-                  <w:proofErr w:type="spellStart"/>
-                  <w:r>
-                    <w:rPr>
-                      <w:rFonts w:ascii="Consolas" w:hAnsi="Consolas" w:cs="Consolas"/>
-                      <w:sz w:val="20"/>
-                      <w:szCs w:val="20"/>
-                    </w:rPr>
-                    <w:t>twitterService.AuthenticateWith</w:t>
-                  </w:r>
-                  <w:proofErr w:type="spellEnd"/>
-                  <w:r>
-                    <w:rPr>
-                      <w:rFonts w:ascii="Consolas" w:hAnsi="Consolas" w:cs="Consolas"/>
-                      <w:sz w:val="20"/>
-                      <w:szCs w:val="20"/>
-                    </w:rPr>
-                    <w:t>(</w:t>
-                  </w:r>
-                  <w:proofErr w:type="spellStart"/>
-                  <w:r>
-                    <w:rPr>
-                      <w:rFonts w:ascii="Consolas" w:hAnsi="Consolas" w:cs="Consolas"/>
-                      <w:sz w:val="20"/>
-                      <w:szCs w:val="20"/>
-                    </w:rPr>
-                    <w:t>accessToken.Token</w:t>
-                  </w:r>
-                  <w:proofErr w:type="spellEnd"/>
-                  <w:r>
-                    <w:rPr>
-                      <w:rFonts w:ascii="Consolas" w:hAnsi="Consolas" w:cs="Consolas"/>
-                      <w:sz w:val="20"/>
-                      <w:szCs w:val="20"/>
-                    </w:rPr>
-                    <w:t xml:space="preserve">, </w:t>
-                  </w:r>
-                  <w:proofErr w:type="spellStart"/>
-                  <w:r>
-                    <w:rPr>
-                      <w:rFonts w:ascii="Consolas" w:hAnsi="Consolas" w:cs="Consolas"/>
-                      <w:sz w:val="20"/>
-                      <w:szCs w:val="20"/>
-                    </w:rPr>
-                    <w:t>accessToken.TokenSecret</w:t>
-                  </w:r>
-                  <w:proofErr w:type="spellEnd"/>
-                  <w:r>
-                    <w:rPr>
-                      <w:rFonts w:ascii="Consolas" w:hAnsi="Consolas" w:cs="Consolas"/>
-                      <w:sz w:val="20"/>
-                      <w:szCs w:val="20"/>
-                    </w:rPr>
-                    <w:t>);</w:t>
+                    <w:t xml:space="preserve">    twitterService.AuthenticateWith(accessToken.Token, accessToken.TokenSecret);</w:t>
                   </w:r>
                 </w:p>
                 <w:p>
@@ -8383,25 +8399,7 @@
                       <w:sz w:val="20"/>
                       <w:szCs w:val="20"/>
                     </w:rPr>
-                    <w:t xml:space="preserve">    </w:t>
-                  </w:r>
-                  <w:proofErr w:type="spellStart"/>
-                  <w:r>
-                    <w:rPr>
-                      <w:rFonts w:ascii="Consolas" w:hAnsi="Consolas" w:cs="Consolas"/>
-                      <w:sz w:val="20"/>
-                      <w:szCs w:val="20"/>
-                    </w:rPr>
-                    <w:t>refreshFriendTweets</w:t>
-                  </w:r>
-                  <w:proofErr w:type="spellEnd"/>
-                  <w:r>
-                    <w:rPr>
-                      <w:rFonts w:ascii="Consolas" w:hAnsi="Consolas" w:cs="Consolas"/>
-                      <w:sz w:val="20"/>
-                      <w:szCs w:val="20"/>
-                    </w:rPr>
-                    <w:t>();</w:t>
+                    <w:t xml:space="preserve">    refreshFriendTweets();</w:t>
                   </w:r>
                 </w:p>
                 <w:p>
@@ -8537,30 +8535,14 @@
         <w:rPr>
           <w:rFonts w:cstheme="minorHAnsi"/>
         </w:rPr>
-        <w:t xml:space="preserve">Upoznat ćemo se još s klasama koje koristimo u ovom djelu programskog rješenja. Budući da smo aplikaciju registrirali na </w:t>
-      </w:r>
-      <w:proofErr w:type="spellStart"/>
-      <w:r>
-        <w:rPr>
-          <w:rFonts w:cstheme="minorHAnsi"/>
-        </w:rPr>
-        <w:t>Tweeteru</w:t>
-      </w:r>
-      <w:proofErr w:type="spellEnd"/>
-      <w:r>
-        <w:rPr>
-          <w:rFonts w:cstheme="minorHAnsi"/>
-        </w:rPr>
-        <w:t xml:space="preserve"> potrebno je negdje spremiti podatke o potrošačkom ključu i tajni. Ti podaci spremljeni su kao statički atributi u klasi </w:t>
-      </w:r>
-      <w:proofErr w:type="spellStart"/>
+        <w:t xml:space="preserve">Upoznat ćemo se još s klasama koje koristimo u ovom djelu programskog rješenja. Budući da smo aplikaciju registrirali na Tweeteru potrebno je negdje spremiti podatke o potrošačkom ključu i tajni. Ti podaci spremljeni su kao statički atributi u klasi </w:t>
+      </w:r>
       <w:r>
         <w:rPr>
           <w:rFonts w:ascii="Courier New" w:hAnsi="Courier New" w:cs="Courier New"/>
         </w:rPr>
         <w:t>TwitterAppInfo</w:t>
       </w:r>
-      <w:proofErr w:type="spellEnd"/>
       <w:r>
         <w:rPr>
           <w:rFonts w:cstheme="minorHAnsi"/>
@@ -8569,7 +8551,6 @@
       </w:r>
       <w:bookmarkStart w:id="0" w:name="OLE_LINK1"/>
       <w:bookmarkStart w:id="1" w:name="OLE_LINK2"/>
-      <w:proofErr w:type="spellStart"/>
       <w:r>
         <w:rPr>
           <w:rFonts w:ascii="Courier New" w:hAnsi="Courier New" w:cs="Courier New"/>
@@ -8578,7 +8559,6 @@
       </w:r>
       <w:bookmarkEnd w:id="0"/>
       <w:bookmarkEnd w:id="1"/>
-      <w:proofErr w:type="spellEnd"/>
       <w:r>
         <w:rPr>
           <w:rFonts w:cstheme="minorHAnsi"/>
@@ -8591,77 +8571,42 @@
         </w:rPr>
         <w:t xml:space="preserve"> </w:t>
       </w:r>
-      <w:proofErr w:type="spellStart"/>
       <w:r>
         <w:rPr>
           <w:rFonts w:ascii="Courier New" w:hAnsi="Courier New" w:cs="Courier New"/>
         </w:rPr>
         <w:t>TwitterClientInfo</w:t>
       </w:r>
-      <w:proofErr w:type="spellEnd"/>
       <w:r>
         <w:rPr>
           <w:rFonts w:cstheme="minorHAnsi"/>
         </w:rPr>
         <w:t xml:space="preserve"> već smo ranije spominjali. Prisjetimo se: ona nam služi za stvaranje objekta tipa </w:t>
       </w:r>
-      <w:proofErr w:type="spellStart"/>
       <w:r>
         <w:rPr>
           <w:rFonts w:ascii="Courier New" w:hAnsi="Courier New" w:cs="Courier New"/>
         </w:rPr>
         <w:t>TwitterService</w:t>
       </w:r>
-      <w:proofErr w:type="spellEnd"/>
-      <w:r>
-        <w:rPr>
-          <w:rFonts w:cstheme="minorHAnsi"/>
-        </w:rPr>
-        <w:t xml:space="preserve"> kojime komuniciramo s </w:t>
-      </w:r>
-      <w:proofErr w:type="spellStart"/>
-      <w:r>
-        <w:rPr>
-          <w:rFonts w:cstheme="minorHAnsi"/>
-        </w:rPr>
-        <w:t>Twitterom</w:t>
-      </w:r>
-      <w:proofErr w:type="spellEnd"/>
-      <w:r>
-        <w:rPr>
-          <w:rFonts w:cstheme="minorHAnsi"/>
-        </w:rPr>
-        <w:t xml:space="preserve"> i dohvaćamo odgovarajuće podatke. Također spominjali smo i </w:t>
-      </w:r>
-      <w:proofErr w:type="spellStart"/>
-      <w:r>
-        <w:rPr>
-          <w:rFonts w:cstheme="minorHAnsi"/>
-        </w:rPr>
-        <w:t>tokene</w:t>
-      </w:r>
-      <w:proofErr w:type="spellEnd"/>
-      <w:r>
-        <w:rPr>
-          <w:rFonts w:cstheme="minorHAnsi"/>
-        </w:rPr>
-        <w:t xml:space="preserve">. Oni su zapravo objekti klase </w:t>
-      </w:r>
-      <w:proofErr w:type="spellStart"/>
+      <w:r>
+        <w:rPr>
+          <w:rFonts w:cstheme="minorHAnsi"/>
+        </w:rPr>
+        <w:t xml:space="preserve"> kojime komuniciramo s Twitterom i dohvaćamo odgovarajuće podatke. Također spominjali smo i tokene. Oni su zapravo objekti klase </w:t>
+      </w:r>
       <w:r>
         <w:rPr>
           <w:rFonts w:ascii="Courier New" w:hAnsi="Courier New" w:cs="Courier New"/>
         </w:rPr>
         <w:t>OAuthToken</w:t>
       </w:r>
-      <w:proofErr w:type="spellEnd"/>
       <w:r>
         <w:rPr>
           <w:rFonts w:cstheme="minorHAnsi"/>
         </w:rPr>
         <w:t xml:space="preserve">. Nakon autorizacije dohvaćamo podatke s korisničkog profila. Prilikom dohvaćanja </w:t>
       </w:r>
-      <w:proofErr w:type="spellStart"/>
       <w:r>
         <w:rPr>
           <w:rFonts w:cstheme="minorHAnsi"/>
@@ -8669,14 +8614,12 @@
         </w:rPr>
         <w:t>tweetova</w:t>
       </w:r>
-      <w:proofErr w:type="spellEnd"/>
       <w:r>
         <w:rPr>
           <w:rFonts w:cstheme="minorHAnsi"/>
         </w:rPr>
         <w:t xml:space="preserve"> dobivamo objekte klase </w:t>
       </w:r>
-      <w:proofErr w:type="spellStart"/>
       <w:r>
         <w:rPr>
           <w:rFonts w:cstheme="minorHAnsi"/>
@@ -8684,7 +8627,6 @@
         </w:rPr>
         <w:t>TwitterStatus</w:t>
       </w:r>
-      <w:proofErr w:type="spellEnd"/>
       <w:r>
         <w:rPr>
           <w:rFonts w:cstheme="minorHAnsi"/>
@@ -8698,7 +8640,6 @@
         <w:lastRenderedPageBreak/>
         <w:t xml:space="preserve">korisniku, vremenu nastanka i samom sadržaju </w:t>
       </w:r>
-      <w:proofErr w:type="spellStart"/>
       <w:r>
         <w:rPr>
           <w:rFonts w:cstheme="minorHAnsi"/>
@@ -8706,7 +8647,6 @@
         </w:rPr>
         <w:t>tweeta</w:t>
       </w:r>
-      <w:proofErr w:type="spellEnd"/>
       <w:r>
         <w:rPr>
           <w:rFonts w:cstheme="minorHAnsi"/>
@@ -8786,7 +8726,7 @@
                     <pic:cNvPicPr/>
                   </pic:nvPicPr>
                   <pic:blipFill>
-                    <a:blip r:embed="rId23" cstate="print"/>
+                    <a:blip r:embed="rId25" cstate="print"/>
                     <a:stretch>
                       <a:fillRect/>
                     </a:stretch>
@@ -8863,7 +8803,6 @@
         </w:rPr>
         <w:t xml:space="preserve"> prilikom dohvaćanja </w:t>
       </w:r>
-      <w:proofErr w:type="spellStart"/>
       <w:r>
         <w:rPr>
           <w:rFonts w:cstheme="minorHAnsi"/>
@@ -8871,7 +8810,6 @@
         </w:rPr>
         <w:t>tweetova</w:t>
       </w:r>
-      <w:proofErr w:type="spellEnd"/>
       <w:r>
         <w:rPr>
           <w:rFonts w:cstheme="minorHAnsi"/>
@@ -8947,7 +8885,7 @@
                     <pic:cNvPicPr/>
                   </pic:nvPicPr>
                   <pic:blipFill>
-                    <a:blip r:embed="rId24" cstate="print"/>
+                    <a:blip r:embed="rId26" cstate="print"/>
                     <a:stretch>
                       <a:fillRect/>
                     </a:stretch>
@@ -10281,7 +10219,7 @@
         </w:rPr>
         <w:t>"</w:t>
       </w:r>
-      <w:hyperlink r:id="rId25" w:history="1">
+      <w:hyperlink r:id="rId27" w:history="1">
         <w:r>
           <w:rPr>
             <w:rStyle w:val="Hyperlink"/>
@@ -10333,7 +10271,7 @@
         </w:rPr>
         <w:t>"</w:t>
       </w:r>
-      <w:hyperlink r:id="rId26" w:history="1">
+      <w:hyperlink r:id="rId28" w:history="1">
         <w:r>
           <w:rPr>
             <w:rStyle w:val="Hyperlink"/>
@@ -10390,7 +10328,7 @@
         </w:rPr>
         <w:t>"</w:t>
       </w:r>
-      <w:hyperlink r:id="rId27" w:history="1">
+      <w:hyperlink r:id="rId29" w:history="1">
         <w:r>
           <w:rPr>
             <w:rStyle w:val="Hyperlink"/>
@@ -10668,7 +10606,7 @@
         </w:rPr>
         <w:t>"</w:t>
       </w:r>
-      <w:hyperlink r:id="rId28" w:history="1">
+      <w:hyperlink r:id="rId30" w:history="1">
         <w:r>
           <w:rPr>
             <w:rStyle w:val="Hyperlink"/>
@@ -11672,6 +11610,1185 @@
     </w:p>
     <w:p>
       <w:pPr>
+        <w:jc w:val="both"/>
+        <w:rPr>
+          <w:rFonts w:ascii="Times New Roman" w:hAnsi="Times New Roman"/>
+          <w:sz w:val="24"/>
+        </w:rPr>
+      </w:pPr>
+      <w:r>
+        <w:t xml:space="preserve">LinkedIn je najveća profesionalna mrežna usluga. Profesionalna mrežna usluga(ili jednostavno profesionalna mreža) je vrsta društvene mreže koja je usmjerena isključivo na interakciju i odnose poslovne prirode, a ne uključuje osobne, neposlovne odnose. Pokrenuta je 2003 godine, a osnivać je Reid Hoffman sa članovima osnivačkog tima iz PayPal-a i Socialnet.com-a. Jedna svrha stranice je da omogući registriranim korisnicima da održava popis kontaktnih podataka ljudi s kojima imaju neki poslovni odnos, u LinkedIn-u nazvan veza tj. </w:t>
+      </w:r>
+      <w:r>
+        <w:rPr>
+          <w:i/>
+        </w:rPr>
+        <w:t>Connection</w:t>
+      </w:r>
+      <w:r>
+        <w:t>. Korisnik može pozvati bilo koga da postane njegova veza, što korisnik koji je pozvan može prihvatiti ili odbiti. LinkedIn ima više od 135 milijona korisnika diljem svijeta.</w:t>
+      </w:r>
+    </w:p>
+    <w:p>
+      <w:pPr>
+        <w:jc w:val="both"/>
+      </w:pPr>
+    </w:p>
+    <w:p>
+      <w:pPr>
+        <w:jc w:val="both"/>
+        <w:rPr>
+          <w:b/>
+          <w:sz w:val="26"/>
+        </w:rPr>
+      </w:pPr>
+      <w:r>
+        <w:rPr>
+          <w:b/>
+          <w:sz w:val="26"/>
+        </w:rPr>
+        <w:t>7.1. Funkcionalni zahtjevi</w:t>
+      </w:r>
+    </w:p>
+    <w:p>
+      <w:pPr>
+        <w:jc w:val="both"/>
+        <w:rPr>
+          <w:sz w:val="24"/>
+        </w:rPr>
+      </w:pPr>
+      <w:r>
+        <w:t>LinkedIn poput Twitter-a i Gowalle također ne pruža mogućnost uvida u trenutnu prisutnost korisnika. Kao što smo već spomenul da čemo kod Twittera koristiti</w:t>
+      </w:r>
+    </w:p>
+    <w:p>
+      <w:pPr>
+        <w:jc w:val="both"/>
+      </w:pPr>
+      <w:r>
+        <w:t xml:space="preserve">tweetove za provjeru prisutnosti tako čemo kod LinkedIn-a koristiti status koji korisnik može ažurirati, te čem tako dobiti uvid u aktivnosti korisnika s </w:t>
+      </w:r>
+    </w:p>
+    <w:p>
+      <w:pPr>
+        <w:jc w:val="both"/>
+      </w:pPr>
+      <w:r>
+        <w:t>kojima smo povezani. Slučaj korištenja je sličan kao kod Twittera. Pogledajmo kako izgleda.</w:t>
+      </w:r>
+    </w:p>
+    <w:p>
+      <w:pPr>
+        <w:jc w:val="both"/>
+      </w:pPr>
+    </w:p>
+    <w:p>
+      <w:pPr>
+        <w:jc w:val="both"/>
+        <w:rPr>
+          <w:u w:val="single"/>
+        </w:rPr>
+      </w:pPr>
+      <w:r>
+        <w:rPr>
+          <w:u w:val="single"/>
+        </w:rPr>
+        <w:t>Korisnik pregledava aktivnosti veza na LinkedIn-u</w:t>
+      </w:r>
+    </w:p>
+    <w:p>
+      <w:pPr>
+        <w:ind w:firstLine="708"/>
+        <w:jc w:val="both"/>
+      </w:pPr>
+    </w:p>
+    <w:p>
+      <w:pPr>
+        <w:ind w:firstLine="708"/>
+        <w:jc w:val="both"/>
+      </w:pPr>
+      <w:r>
+        <w:t>1. Korisnik odabire opciju za praćenje aktivnosti svojih veza na LinkedIn-u.</w:t>
+      </w:r>
+    </w:p>
+    <w:p>
+      <w:pPr>
+        <w:ind w:firstLine="708"/>
+        <w:jc w:val="both"/>
+      </w:pPr>
+      <w:r>
+        <w:t>2. Sustav poziva LinkedIn-ovu uslugu za autorizaciju aplikacije.</w:t>
+      </w:r>
+    </w:p>
+    <w:p>
+      <w:pPr>
+        <w:ind w:firstLine="708"/>
+        <w:jc w:val="both"/>
+      </w:pPr>
+      <w:r>
+        <w:t>3. Korisnik autorizira aplikaciju.</w:t>
+      </w:r>
+    </w:p>
+    <w:p>
+      <w:pPr>
+        <w:ind w:firstLine="708"/>
+        <w:jc w:val="both"/>
+      </w:pPr>
+      <w:r>
+        <w:t>4. Sustav vraća popis statusa korisnikovih veza.</w:t>
+      </w:r>
+    </w:p>
+    <w:p>
+      <w:pPr>
+        <w:ind w:firstLine="708"/>
+        <w:jc w:val="both"/>
+      </w:pPr>
+    </w:p>
+    <w:p>
+      <w:pPr>
+        <w:jc w:val="both"/>
+      </w:pPr>
+      <w:r>
+        <w:t>Nakon toga korisnik ima mogućnost ažurirati svoj status, pa pogledajmo slučaj korištenja.</w:t>
+      </w:r>
+    </w:p>
+    <w:p>
+      <w:pPr>
+        <w:jc w:val="both"/>
+      </w:pPr>
+    </w:p>
+    <w:p>
+      <w:pPr>
+        <w:jc w:val="both"/>
+      </w:pPr>
+      <w:r>
+        <w:tab/>
+        <w:t>1. Korisnik upisuje željeni status.</w:t>
+      </w:r>
+    </w:p>
+    <w:p>
+      <w:pPr>
+        <w:jc w:val="both"/>
+      </w:pPr>
+      <w:r>
+        <w:tab/>
+        <w:t>2. Korisnik odabire opciju za ažuriranje statusa.</w:t>
+      </w:r>
+    </w:p>
+    <w:p>
+      <w:pPr>
+        <w:jc w:val="both"/>
+      </w:pPr>
+      <w:r>
+        <w:tab/>
+        <w:t>3. Sustav ažurira status.</w:t>
+      </w:r>
+    </w:p>
+    <w:p>
+      <w:pPr>
+        <w:jc w:val="both"/>
+      </w:pPr>
+    </w:p>
+    <w:p>
+      <w:pPr>
+        <w:jc w:val="both"/>
+      </w:pPr>
+    </w:p>
+    <w:p>
+      <w:pPr>
+        <w:jc w:val="both"/>
+        <w:rPr>
+          <w:b/>
+          <w:sz w:val="26"/>
+        </w:rPr>
+      </w:pPr>
+    </w:p>
+    <w:p>
+      <w:pPr>
+        <w:jc w:val="both"/>
+        <w:rPr>
+          <w:b/>
+          <w:sz w:val="26"/>
+        </w:rPr>
+      </w:pPr>
+      <w:r>
+        <w:rPr>
+          <w:b/>
+          <w:sz w:val="26"/>
+        </w:rPr>
+        <w:lastRenderedPageBreak/>
+        <w:t>7.2. Programsko rješenje</w:t>
+      </w:r>
+    </w:p>
+    <w:p>
+      <w:pPr>
+        <w:jc w:val="both"/>
+        <w:rPr>
+          <w:sz w:val="24"/>
+        </w:rPr>
+      </w:pPr>
+    </w:p>
+    <w:p>
+      <w:pPr>
+        <w:jc w:val="both"/>
+      </w:pPr>
+      <w:r>
+        <w:t>Način autenikacije je isti kao kod Twittera, samo postoji jedna iznimka. Kad autoriziramo aplikaciju LinkedIn nam vraća verifikator s kojim se dalje pristupa bez ponovne autorizacije.</w:t>
+      </w:r>
+    </w:p>
+    <w:p>
+      <w:pPr>
+        <w:spacing w:line="100" w:lineRule="atLeast"/>
+      </w:pPr>
+    </w:p>
+    <w:p>
+      <w:pPr>
+        <w:jc w:val="both"/>
+      </w:pPr>
+      <w:r>
+        <w:t>Kad smo jednom autorizirali aplikaciju i kad smo dobili dozvolu za korištenje API-ja, onda možemo slati zahtjeve za resursima koje nam pruža LinkedIn. Kod izrade ovog programa slali smo zahtjeve za dohvat statusa korisnika, te zahtjev za postavljanje statusa. Kad  pošaljemo zahtjev za dohvat statusa korisnika</w:t>
+      </w:r>
+    </w:p>
+    <w:p>
+      <w:pPr>
+        <w:jc w:val="both"/>
+      </w:pPr>
+      <w:r>
+        <w:t>LinkedIn nam vraća rezultat u xml obliku. Također u zahtjevu za ažuriranje statusa željeni status čemo morati staviti u prikladan xml oblik. Pogledajmo kako izgleda metoda za ažuriranje statusa.</w:t>
+      </w:r>
+    </w:p>
+    <w:p>
+      <w:pPr>
+        <w:jc w:val="both"/>
+      </w:pPr>
+    </w:p>
+    <w:p>
+      <w:pPr>
+        <w:pBdr>
+          <w:top w:val="single" w:sz="4" w:space="1" w:color="auto"/>
+          <w:left w:val="single" w:sz="4" w:space="4" w:color="auto"/>
+          <w:bottom w:val="single" w:sz="4" w:space="1" w:color="auto"/>
+          <w:right w:val="single" w:sz="4" w:space="4" w:color="auto"/>
+        </w:pBdr>
+        <w:suppressAutoHyphens/>
+        <w:overflowPunct w:val="0"/>
+        <w:autoSpaceDE w:val="0"/>
+        <w:autoSpaceDN w:val="0"/>
+        <w:adjustRightInd w:val="0"/>
+        <w:spacing w:after="0" w:line="240" w:lineRule="auto"/>
+        <w:jc w:val="both"/>
+        <w:textAlignment w:val="baseline"/>
+        <w:rPr>
+          <w:rFonts w:ascii="Consolas" w:eastAsia="Times New Roman" w:hAnsi="Consolas" w:cs="Times New Roman"/>
+          <w:kern w:val="1"/>
+          <w:szCs w:val="20"/>
+          <w:lang w:eastAsia="hr-HR"/>
+        </w:rPr>
+      </w:pPr>
+      <w:r>
+        <w:rPr>
+          <w:rFonts w:ascii="Consolas" w:eastAsia="Times New Roman" w:hAnsi="Consolas" w:cs="Times New Roman"/>
+          <w:color w:val="0000FF"/>
+          <w:kern w:val="1"/>
+          <w:szCs w:val="20"/>
+          <w:lang w:eastAsia="hr-HR"/>
+        </w:rPr>
+        <w:t>protected</w:t>
+      </w:r>
+      <w:r>
+        <w:rPr>
+          <w:rFonts w:ascii="Consolas" w:eastAsia="Times New Roman" w:hAnsi="Consolas" w:cs="Times New Roman"/>
+          <w:kern w:val="1"/>
+          <w:szCs w:val="20"/>
+          <w:lang w:eastAsia="hr-HR"/>
+        </w:rPr>
+        <w:t xml:space="preserve"> </w:t>
+      </w:r>
+      <w:r>
+        <w:rPr>
+          <w:rFonts w:ascii="Consolas" w:eastAsia="Times New Roman" w:hAnsi="Consolas" w:cs="Times New Roman"/>
+          <w:color w:val="0000FF"/>
+          <w:kern w:val="1"/>
+          <w:szCs w:val="20"/>
+          <w:lang w:eastAsia="hr-HR"/>
+        </w:rPr>
+        <w:t>void</w:t>
+      </w:r>
+      <w:r>
+        <w:rPr>
+          <w:rFonts w:ascii="Consolas" w:eastAsia="Times New Roman" w:hAnsi="Consolas" w:cs="Times New Roman"/>
+          <w:kern w:val="1"/>
+          <w:szCs w:val="20"/>
+          <w:lang w:eastAsia="hr-HR"/>
+        </w:rPr>
+        <w:t xml:space="preserve"> Update_Status(</w:t>
+      </w:r>
+      <w:r>
+        <w:rPr>
+          <w:rFonts w:ascii="Consolas" w:eastAsia="Times New Roman" w:hAnsi="Consolas" w:cs="Times New Roman"/>
+          <w:color w:val="0000FF"/>
+          <w:kern w:val="1"/>
+          <w:szCs w:val="20"/>
+          <w:lang w:eastAsia="hr-HR"/>
+        </w:rPr>
+        <w:t>object</w:t>
+      </w:r>
+      <w:r>
+        <w:rPr>
+          <w:rFonts w:ascii="Consolas" w:eastAsia="Times New Roman" w:hAnsi="Consolas" w:cs="Times New Roman"/>
+          <w:kern w:val="1"/>
+          <w:szCs w:val="20"/>
+          <w:lang w:eastAsia="hr-HR"/>
+        </w:rPr>
+        <w:t xml:space="preserve"> sender, </w:t>
+      </w:r>
+      <w:r>
+        <w:rPr>
+          <w:rFonts w:ascii="Consolas" w:eastAsia="Times New Roman" w:hAnsi="Consolas" w:cs="Times New Roman"/>
+          <w:color w:val="008080"/>
+          <w:kern w:val="1"/>
+          <w:szCs w:val="20"/>
+          <w:lang w:eastAsia="hr-HR"/>
+        </w:rPr>
+        <w:t>EventArgs</w:t>
+      </w:r>
+      <w:r>
+        <w:rPr>
+          <w:rFonts w:ascii="Consolas" w:eastAsia="Times New Roman" w:hAnsi="Consolas" w:cs="Times New Roman"/>
+          <w:kern w:val="1"/>
+          <w:szCs w:val="20"/>
+          <w:lang w:eastAsia="hr-HR"/>
+        </w:rPr>
+        <w:t xml:space="preserve"> e)</w:t>
+      </w:r>
+    </w:p>
+    <w:p>
+      <w:pPr>
+        <w:pBdr>
+          <w:top w:val="single" w:sz="4" w:space="1" w:color="auto"/>
+          <w:left w:val="single" w:sz="4" w:space="4" w:color="auto"/>
+          <w:bottom w:val="single" w:sz="4" w:space="1" w:color="auto"/>
+          <w:right w:val="single" w:sz="4" w:space="4" w:color="auto"/>
+        </w:pBdr>
+        <w:suppressAutoHyphens/>
+        <w:overflowPunct w:val="0"/>
+        <w:autoSpaceDE w:val="0"/>
+        <w:autoSpaceDN w:val="0"/>
+        <w:adjustRightInd w:val="0"/>
+        <w:spacing w:after="0" w:line="240" w:lineRule="auto"/>
+        <w:textAlignment w:val="baseline"/>
+        <w:rPr>
+          <w:rFonts w:ascii="Consolas" w:eastAsia="Times New Roman" w:hAnsi="Consolas" w:cs="Times New Roman"/>
+          <w:kern w:val="1"/>
+          <w:szCs w:val="20"/>
+          <w:lang w:eastAsia="hr-HR"/>
+        </w:rPr>
+      </w:pPr>
+      <w:r>
+        <w:rPr>
+          <w:rFonts w:ascii="Consolas" w:eastAsia="Times New Roman" w:hAnsi="Consolas" w:cs="Times New Roman"/>
+          <w:kern w:val="1"/>
+          <w:szCs w:val="20"/>
+          <w:lang w:eastAsia="hr-HR"/>
+        </w:rPr>
+        <w:t xml:space="preserve">    {</w:t>
+      </w:r>
+    </w:p>
+    <w:p>
+      <w:pPr>
+        <w:pBdr>
+          <w:top w:val="single" w:sz="4" w:space="1" w:color="auto"/>
+          <w:left w:val="single" w:sz="4" w:space="4" w:color="auto"/>
+          <w:bottom w:val="single" w:sz="4" w:space="1" w:color="auto"/>
+          <w:right w:val="single" w:sz="4" w:space="4" w:color="auto"/>
+        </w:pBdr>
+        <w:suppressAutoHyphens/>
+        <w:overflowPunct w:val="0"/>
+        <w:autoSpaceDE w:val="0"/>
+        <w:autoSpaceDN w:val="0"/>
+        <w:adjustRightInd w:val="0"/>
+        <w:spacing w:after="0" w:line="240" w:lineRule="auto"/>
+        <w:textAlignment w:val="baseline"/>
+        <w:rPr>
+          <w:rFonts w:ascii="Consolas" w:eastAsia="Times New Roman" w:hAnsi="Consolas" w:cs="Times New Roman"/>
+          <w:color w:val="0000FF"/>
+          <w:kern w:val="1"/>
+          <w:szCs w:val="20"/>
+          <w:lang w:eastAsia="hr-HR"/>
+        </w:rPr>
+      </w:pPr>
+      <w:r>
+        <w:rPr>
+          <w:rFonts w:ascii="Consolas" w:eastAsia="Times New Roman" w:hAnsi="Consolas" w:cs="Times New Roman"/>
+          <w:kern w:val="1"/>
+          <w:szCs w:val="20"/>
+          <w:lang w:eastAsia="hr-HR"/>
+        </w:rPr>
+        <w:t xml:space="preserve">        </w:t>
+      </w:r>
+      <w:r>
+        <w:rPr>
+          <w:rFonts w:ascii="Consolas" w:eastAsia="Times New Roman" w:hAnsi="Consolas" w:cs="Times New Roman"/>
+          <w:color w:val="0000FF"/>
+          <w:kern w:val="1"/>
+          <w:szCs w:val="20"/>
+          <w:lang w:eastAsia="hr-HR"/>
+        </w:rPr>
+        <w:t>try</w:t>
+      </w:r>
+    </w:p>
+    <w:p>
+      <w:pPr>
+        <w:pBdr>
+          <w:top w:val="single" w:sz="4" w:space="1" w:color="auto"/>
+          <w:left w:val="single" w:sz="4" w:space="4" w:color="auto"/>
+          <w:bottom w:val="single" w:sz="4" w:space="1" w:color="auto"/>
+          <w:right w:val="single" w:sz="4" w:space="4" w:color="auto"/>
+        </w:pBdr>
+        <w:suppressAutoHyphens/>
+        <w:overflowPunct w:val="0"/>
+        <w:autoSpaceDE w:val="0"/>
+        <w:autoSpaceDN w:val="0"/>
+        <w:adjustRightInd w:val="0"/>
+        <w:spacing w:after="0" w:line="240" w:lineRule="auto"/>
+        <w:textAlignment w:val="baseline"/>
+        <w:rPr>
+          <w:rFonts w:ascii="Consolas" w:eastAsia="Times New Roman" w:hAnsi="Consolas" w:cs="Times New Roman"/>
+          <w:kern w:val="1"/>
+          <w:szCs w:val="20"/>
+          <w:lang w:eastAsia="hr-HR"/>
+        </w:rPr>
+      </w:pPr>
+      <w:r>
+        <w:rPr>
+          <w:rFonts w:ascii="Consolas" w:eastAsia="Times New Roman" w:hAnsi="Consolas" w:cs="Times New Roman"/>
+          <w:kern w:val="1"/>
+          <w:szCs w:val="20"/>
+          <w:lang w:eastAsia="hr-HR"/>
+        </w:rPr>
+        <w:t xml:space="preserve">        {            </w:t>
+      </w:r>
+    </w:p>
+    <w:p>
+      <w:pPr>
+        <w:pBdr>
+          <w:top w:val="single" w:sz="4" w:space="1" w:color="auto"/>
+          <w:left w:val="single" w:sz="4" w:space="4" w:color="auto"/>
+          <w:bottom w:val="single" w:sz="4" w:space="1" w:color="auto"/>
+          <w:right w:val="single" w:sz="4" w:space="4" w:color="auto"/>
+        </w:pBdr>
+        <w:suppressAutoHyphens/>
+        <w:overflowPunct w:val="0"/>
+        <w:autoSpaceDE w:val="0"/>
+        <w:autoSpaceDN w:val="0"/>
+        <w:adjustRightInd w:val="0"/>
+        <w:spacing w:after="0" w:line="240" w:lineRule="auto"/>
+        <w:textAlignment w:val="baseline"/>
+        <w:rPr>
+          <w:rFonts w:ascii="Consolas" w:eastAsia="Times New Roman" w:hAnsi="Consolas" w:cs="Times New Roman"/>
+          <w:kern w:val="1"/>
+          <w:szCs w:val="20"/>
+          <w:lang w:eastAsia="hr-HR"/>
+        </w:rPr>
+      </w:pPr>
+      <w:r>
+        <w:rPr>
+          <w:rFonts w:ascii="Consolas" w:eastAsia="Times New Roman" w:hAnsi="Consolas" w:cs="Times New Roman"/>
+          <w:kern w:val="1"/>
+          <w:szCs w:val="20"/>
+          <w:lang w:eastAsia="hr-HR"/>
+        </w:rPr>
+        <w:t xml:space="preserve">            </w:t>
+      </w:r>
+      <w:r>
+        <w:rPr>
+          <w:rFonts w:ascii="Consolas" w:eastAsia="Times New Roman" w:hAnsi="Consolas" w:cs="Times New Roman"/>
+          <w:color w:val="0000FF"/>
+          <w:kern w:val="1"/>
+          <w:szCs w:val="20"/>
+          <w:lang w:eastAsia="hr-HR"/>
+        </w:rPr>
+        <w:t>string</w:t>
+      </w:r>
+      <w:r>
+        <w:rPr>
+          <w:rFonts w:ascii="Consolas" w:eastAsia="Times New Roman" w:hAnsi="Consolas" w:cs="Times New Roman"/>
+          <w:kern w:val="1"/>
+          <w:szCs w:val="20"/>
+          <w:lang w:eastAsia="hr-HR"/>
+        </w:rPr>
+        <w:t xml:space="preserve"> xml = </w:t>
+      </w:r>
+      <w:r>
+        <w:rPr>
+          <w:rFonts w:ascii="Consolas" w:eastAsia="Times New Roman" w:hAnsi="Consolas" w:cs="Times New Roman"/>
+          <w:color w:val="800000"/>
+          <w:kern w:val="1"/>
+          <w:szCs w:val="20"/>
+          <w:lang w:eastAsia="hr-HR"/>
+        </w:rPr>
+        <w:t>"&lt;?xml version=\"1.0\" encoding=\"UTF-8\"?&gt;"</w:t>
+      </w:r>
+      <w:r>
+        <w:rPr>
+          <w:rFonts w:ascii="Consolas" w:eastAsia="Times New Roman" w:hAnsi="Consolas" w:cs="Times New Roman"/>
+          <w:kern w:val="1"/>
+          <w:szCs w:val="20"/>
+          <w:lang w:eastAsia="hr-HR"/>
+        </w:rPr>
+        <w:t>;</w:t>
+      </w:r>
+    </w:p>
+    <w:p>
+      <w:pPr>
+        <w:pBdr>
+          <w:top w:val="single" w:sz="4" w:space="1" w:color="auto"/>
+          <w:left w:val="single" w:sz="4" w:space="4" w:color="auto"/>
+          <w:bottom w:val="single" w:sz="4" w:space="1" w:color="auto"/>
+          <w:right w:val="single" w:sz="4" w:space="4" w:color="auto"/>
+        </w:pBdr>
+        <w:suppressAutoHyphens/>
+        <w:overflowPunct w:val="0"/>
+        <w:autoSpaceDE w:val="0"/>
+        <w:autoSpaceDN w:val="0"/>
+        <w:adjustRightInd w:val="0"/>
+        <w:spacing w:after="0" w:line="240" w:lineRule="auto"/>
+        <w:textAlignment w:val="baseline"/>
+        <w:rPr>
+          <w:rFonts w:ascii="Consolas" w:eastAsia="Times New Roman" w:hAnsi="Consolas" w:cs="Times New Roman"/>
+          <w:kern w:val="1"/>
+          <w:szCs w:val="20"/>
+          <w:lang w:eastAsia="hr-HR"/>
+        </w:rPr>
+      </w:pPr>
+      <w:r>
+        <w:rPr>
+          <w:rFonts w:ascii="Consolas" w:eastAsia="Times New Roman" w:hAnsi="Consolas" w:cs="Times New Roman"/>
+          <w:kern w:val="1"/>
+          <w:szCs w:val="20"/>
+          <w:lang w:eastAsia="hr-HR"/>
+        </w:rPr>
+        <w:t xml:space="preserve">            xml += </w:t>
+      </w:r>
+      <w:r>
+        <w:rPr>
+          <w:rFonts w:ascii="Consolas" w:eastAsia="Times New Roman" w:hAnsi="Consolas" w:cs="Times New Roman"/>
+          <w:color w:val="800000"/>
+          <w:kern w:val="1"/>
+          <w:szCs w:val="20"/>
+          <w:lang w:eastAsia="hr-HR"/>
+        </w:rPr>
+        <w:t>"&lt;current-status&gt;"</w:t>
+      </w:r>
+      <w:r>
+        <w:rPr>
+          <w:rFonts w:ascii="Consolas" w:eastAsia="Times New Roman" w:hAnsi="Consolas" w:cs="Times New Roman"/>
+          <w:kern w:val="1"/>
+          <w:szCs w:val="20"/>
+          <w:lang w:eastAsia="hr-HR"/>
+        </w:rPr>
+        <w:t xml:space="preserve"> + TextBox1.Text + </w:t>
+      </w:r>
+      <w:r>
+        <w:rPr>
+          <w:rFonts w:ascii="Consolas" w:eastAsia="Times New Roman" w:hAnsi="Consolas" w:cs="Times New Roman"/>
+          <w:color w:val="800000"/>
+          <w:kern w:val="1"/>
+          <w:szCs w:val="20"/>
+          <w:lang w:eastAsia="hr-HR"/>
+        </w:rPr>
+        <w:t>"&lt;/current-status&gt;"</w:t>
+      </w:r>
+      <w:r>
+        <w:rPr>
+          <w:rFonts w:ascii="Consolas" w:eastAsia="Times New Roman" w:hAnsi="Consolas" w:cs="Times New Roman"/>
+          <w:kern w:val="1"/>
+          <w:szCs w:val="20"/>
+          <w:lang w:eastAsia="hr-HR"/>
+        </w:rPr>
+        <w:t>;</w:t>
+      </w:r>
+    </w:p>
+    <w:p>
+      <w:pPr>
+        <w:pBdr>
+          <w:top w:val="single" w:sz="4" w:space="1" w:color="auto"/>
+          <w:left w:val="single" w:sz="4" w:space="4" w:color="auto"/>
+          <w:bottom w:val="single" w:sz="4" w:space="1" w:color="auto"/>
+          <w:right w:val="single" w:sz="4" w:space="4" w:color="auto"/>
+        </w:pBdr>
+        <w:suppressAutoHyphens/>
+        <w:overflowPunct w:val="0"/>
+        <w:autoSpaceDE w:val="0"/>
+        <w:autoSpaceDN w:val="0"/>
+        <w:adjustRightInd w:val="0"/>
+        <w:spacing w:after="0" w:line="240" w:lineRule="auto"/>
+        <w:textAlignment w:val="baseline"/>
+        <w:rPr>
+          <w:rFonts w:ascii="Consolas" w:eastAsia="Times New Roman" w:hAnsi="Consolas" w:cs="Times New Roman"/>
+          <w:kern w:val="1"/>
+          <w:szCs w:val="20"/>
+          <w:lang w:eastAsia="hr-HR"/>
+        </w:rPr>
+      </w:pPr>
+    </w:p>
+    <w:p>
+      <w:pPr>
+        <w:pBdr>
+          <w:top w:val="single" w:sz="4" w:space="1" w:color="auto"/>
+          <w:left w:val="single" w:sz="4" w:space="4" w:color="auto"/>
+          <w:bottom w:val="single" w:sz="4" w:space="1" w:color="auto"/>
+          <w:right w:val="single" w:sz="4" w:space="4" w:color="auto"/>
+        </w:pBdr>
+        <w:suppressAutoHyphens/>
+        <w:overflowPunct w:val="0"/>
+        <w:autoSpaceDE w:val="0"/>
+        <w:autoSpaceDN w:val="0"/>
+        <w:adjustRightInd w:val="0"/>
+        <w:spacing w:after="0" w:line="240" w:lineRule="auto"/>
+        <w:textAlignment w:val="baseline"/>
+        <w:rPr>
+          <w:rFonts w:ascii="Consolas" w:eastAsia="Times New Roman" w:hAnsi="Consolas" w:cs="Times New Roman"/>
+          <w:kern w:val="1"/>
+          <w:szCs w:val="20"/>
+          <w:lang w:eastAsia="hr-HR"/>
+        </w:rPr>
+      </w:pPr>
+      <w:r>
+        <w:rPr>
+          <w:rFonts w:ascii="Consolas" w:eastAsia="Times New Roman" w:hAnsi="Consolas" w:cs="Times New Roman"/>
+          <w:kern w:val="1"/>
+          <w:szCs w:val="20"/>
+          <w:lang w:eastAsia="hr-HR"/>
+        </w:rPr>
+        <w:t xml:space="preserve">            </w:t>
+      </w:r>
+      <w:r>
+        <w:rPr>
+          <w:rFonts w:ascii="Consolas" w:eastAsia="Times New Roman" w:hAnsi="Consolas" w:cs="Times New Roman"/>
+          <w:color w:val="0000FF"/>
+          <w:kern w:val="1"/>
+          <w:szCs w:val="20"/>
+          <w:lang w:eastAsia="hr-HR"/>
+        </w:rPr>
+        <w:t>string</w:t>
+      </w:r>
+      <w:r>
+        <w:rPr>
+          <w:rFonts w:ascii="Consolas" w:eastAsia="Times New Roman" w:hAnsi="Consolas" w:cs="Times New Roman"/>
+          <w:kern w:val="1"/>
+          <w:szCs w:val="20"/>
+          <w:lang w:eastAsia="hr-HR"/>
+        </w:rPr>
+        <w:t xml:space="preserve"> response = </w:t>
+      </w:r>
+      <w:r>
+        <w:rPr>
+          <w:rFonts w:ascii="Consolas" w:eastAsia="Times New Roman" w:hAnsi="Consolas" w:cs="Times New Roman"/>
+          <w:color w:val="008080"/>
+          <w:kern w:val="1"/>
+          <w:szCs w:val="20"/>
+          <w:lang w:eastAsia="hr-HR"/>
+        </w:rPr>
+        <w:t>OAuthObject</w:t>
+      </w:r>
+      <w:r>
+        <w:rPr>
+          <w:rFonts w:ascii="Consolas" w:eastAsia="Times New Roman" w:hAnsi="Consolas" w:cs="Times New Roman"/>
+          <w:kern w:val="1"/>
+          <w:szCs w:val="20"/>
+          <w:lang w:eastAsia="hr-HR"/>
+        </w:rPr>
+        <w:t>._oauth.APIWebRequest(</w:t>
+      </w:r>
+      <w:r>
+        <w:rPr>
+          <w:rFonts w:ascii="Consolas" w:eastAsia="Times New Roman" w:hAnsi="Consolas" w:cs="Times New Roman"/>
+          <w:color w:val="800000"/>
+          <w:kern w:val="1"/>
+          <w:szCs w:val="20"/>
+          <w:lang w:eastAsia="hr-HR"/>
+        </w:rPr>
+        <w:t>"PUT"</w:t>
+      </w:r>
+      <w:r>
+        <w:rPr>
+          <w:rFonts w:ascii="Consolas" w:eastAsia="Times New Roman" w:hAnsi="Consolas" w:cs="Times New Roman"/>
+          <w:kern w:val="1"/>
+          <w:szCs w:val="20"/>
+          <w:lang w:eastAsia="hr-HR"/>
+        </w:rPr>
+        <w:t xml:space="preserve">, </w:t>
+      </w:r>
+      <w:r>
+        <w:rPr>
+          <w:rFonts w:ascii="Consolas" w:eastAsia="Times New Roman" w:hAnsi="Consolas" w:cs="Times New Roman"/>
+          <w:kern w:val="1"/>
+          <w:szCs w:val="20"/>
+          <w:lang w:eastAsia="hr-HR"/>
+        </w:rPr>
+        <w:tab/>
+      </w:r>
+      <w:r>
+        <w:rPr>
+          <w:rFonts w:ascii="Consolas" w:eastAsia="Times New Roman" w:hAnsi="Consolas" w:cs="Times New Roman"/>
+          <w:kern w:val="1"/>
+          <w:szCs w:val="20"/>
+          <w:lang w:eastAsia="hr-HR"/>
+        </w:rPr>
+        <w:tab/>
+      </w:r>
+      <w:r>
+        <w:rPr>
+          <w:rFonts w:ascii="Consolas" w:eastAsia="Times New Roman" w:hAnsi="Consolas" w:cs="Times New Roman"/>
+          <w:kern w:val="1"/>
+          <w:szCs w:val="20"/>
+          <w:lang w:eastAsia="hr-HR"/>
+        </w:rPr>
+        <w:tab/>
+      </w:r>
+      <w:r>
+        <w:rPr>
+          <w:rFonts w:ascii="Consolas" w:eastAsia="Times New Roman" w:hAnsi="Consolas" w:cs="Times New Roman"/>
+          <w:kern w:val="1"/>
+          <w:szCs w:val="20"/>
+          <w:lang w:eastAsia="hr-HR"/>
+        </w:rPr>
+        <w:tab/>
+      </w:r>
+      <w:r>
+        <w:rPr>
+          <w:rFonts w:ascii="Consolas" w:eastAsia="Times New Roman" w:hAnsi="Consolas" w:cs="Times New Roman"/>
+          <w:kern w:val="1"/>
+          <w:szCs w:val="20"/>
+          <w:lang w:eastAsia="hr-HR"/>
+        </w:rPr>
+        <w:tab/>
+      </w:r>
+      <w:r>
+        <w:rPr>
+          <w:rFonts w:ascii="Consolas" w:eastAsia="Times New Roman" w:hAnsi="Consolas" w:cs="Times New Roman"/>
+          <w:color w:val="800000"/>
+          <w:kern w:val="1"/>
+          <w:szCs w:val="20"/>
+          <w:lang w:eastAsia="hr-HR"/>
+        </w:rPr>
+        <w:t>"http://api.linkedin.com/v1/people/~/current-status"</w:t>
+      </w:r>
+      <w:r>
+        <w:rPr>
+          <w:rFonts w:ascii="Consolas" w:eastAsia="Times New Roman" w:hAnsi="Consolas" w:cs="Times New Roman"/>
+          <w:kern w:val="1"/>
+          <w:szCs w:val="20"/>
+          <w:lang w:eastAsia="hr-HR"/>
+        </w:rPr>
+        <w:t>, xml);</w:t>
+      </w:r>
+    </w:p>
+    <w:p>
+      <w:pPr>
+        <w:pBdr>
+          <w:top w:val="single" w:sz="4" w:space="1" w:color="auto"/>
+          <w:left w:val="single" w:sz="4" w:space="4" w:color="auto"/>
+          <w:bottom w:val="single" w:sz="4" w:space="1" w:color="auto"/>
+          <w:right w:val="single" w:sz="4" w:space="4" w:color="auto"/>
+        </w:pBdr>
+        <w:suppressAutoHyphens/>
+        <w:overflowPunct w:val="0"/>
+        <w:autoSpaceDE w:val="0"/>
+        <w:autoSpaceDN w:val="0"/>
+        <w:adjustRightInd w:val="0"/>
+        <w:spacing w:after="0" w:line="240" w:lineRule="auto"/>
+        <w:textAlignment w:val="baseline"/>
+        <w:rPr>
+          <w:rFonts w:ascii="Consolas" w:eastAsia="Times New Roman" w:hAnsi="Consolas" w:cs="Times New Roman"/>
+          <w:kern w:val="1"/>
+          <w:szCs w:val="20"/>
+          <w:lang w:eastAsia="hr-HR"/>
+        </w:rPr>
+      </w:pPr>
+      <w:r>
+        <w:rPr>
+          <w:rFonts w:ascii="Consolas" w:eastAsia="Times New Roman" w:hAnsi="Consolas" w:cs="Times New Roman"/>
+          <w:kern w:val="1"/>
+          <w:szCs w:val="20"/>
+          <w:lang w:eastAsia="hr-HR"/>
+        </w:rPr>
+        <w:t xml:space="preserve">            </w:t>
+      </w:r>
+      <w:r>
+        <w:rPr>
+          <w:rFonts w:ascii="Consolas" w:eastAsia="Times New Roman" w:hAnsi="Consolas" w:cs="Times New Roman"/>
+          <w:color w:val="0000FF"/>
+          <w:kern w:val="1"/>
+          <w:szCs w:val="20"/>
+          <w:lang w:eastAsia="hr-HR"/>
+        </w:rPr>
+        <w:t>if</w:t>
+      </w:r>
+      <w:r>
+        <w:rPr>
+          <w:rFonts w:ascii="Consolas" w:eastAsia="Times New Roman" w:hAnsi="Consolas" w:cs="Times New Roman"/>
+          <w:kern w:val="1"/>
+          <w:szCs w:val="20"/>
+          <w:lang w:eastAsia="hr-HR"/>
+        </w:rPr>
+        <w:t xml:space="preserve"> (response == </w:t>
+      </w:r>
+      <w:r>
+        <w:rPr>
+          <w:rFonts w:ascii="Consolas" w:eastAsia="Times New Roman" w:hAnsi="Consolas" w:cs="Times New Roman"/>
+          <w:color w:val="800000"/>
+          <w:kern w:val="1"/>
+          <w:szCs w:val="20"/>
+          <w:lang w:eastAsia="hr-HR"/>
+        </w:rPr>
+        <w:t>""</w:t>
+      </w:r>
+      <w:r>
+        <w:rPr>
+          <w:rFonts w:ascii="Consolas" w:eastAsia="Times New Roman" w:hAnsi="Consolas" w:cs="Times New Roman"/>
+          <w:kern w:val="1"/>
+          <w:szCs w:val="20"/>
+          <w:lang w:eastAsia="hr-HR"/>
+        </w:rPr>
+        <w:t>)</w:t>
+      </w:r>
+    </w:p>
+    <w:p>
+      <w:pPr>
+        <w:pBdr>
+          <w:top w:val="single" w:sz="4" w:space="1" w:color="auto"/>
+          <w:left w:val="single" w:sz="4" w:space="4" w:color="auto"/>
+          <w:bottom w:val="single" w:sz="4" w:space="1" w:color="auto"/>
+          <w:right w:val="single" w:sz="4" w:space="4" w:color="auto"/>
+        </w:pBdr>
+        <w:suppressAutoHyphens/>
+        <w:overflowPunct w:val="0"/>
+        <w:autoSpaceDE w:val="0"/>
+        <w:autoSpaceDN w:val="0"/>
+        <w:adjustRightInd w:val="0"/>
+        <w:spacing w:after="0" w:line="240" w:lineRule="auto"/>
+        <w:textAlignment w:val="baseline"/>
+        <w:rPr>
+          <w:rFonts w:ascii="Consolas" w:eastAsia="Times New Roman" w:hAnsi="Consolas" w:cs="Times New Roman"/>
+          <w:kern w:val="1"/>
+          <w:szCs w:val="20"/>
+          <w:lang w:eastAsia="hr-HR"/>
+        </w:rPr>
+      </w:pPr>
+      <w:r>
+        <w:rPr>
+          <w:rFonts w:ascii="Consolas" w:eastAsia="Times New Roman" w:hAnsi="Consolas" w:cs="Times New Roman"/>
+          <w:kern w:val="1"/>
+          <w:szCs w:val="20"/>
+          <w:lang w:eastAsia="hr-HR"/>
+        </w:rPr>
+        <w:t xml:space="preserve">                TextBox1.Text = </w:t>
+      </w:r>
+      <w:r>
+        <w:rPr>
+          <w:rFonts w:ascii="Consolas" w:eastAsia="Times New Roman" w:hAnsi="Consolas" w:cs="Times New Roman"/>
+          <w:color w:val="800000"/>
+          <w:kern w:val="1"/>
+          <w:szCs w:val="20"/>
+          <w:lang w:eastAsia="hr-HR"/>
+        </w:rPr>
+        <w:t>""</w:t>
+      </w:r>
+      <w:r>
+        <w:rPr>
+          <w:rFonts w:ascii="Consolas" w:eastAsia="Times New Roman" w:hAnsi="Consolas" w:cs="Times New Roman"/>
+          <w:kern w:val="1"/>
+          <w:szCs w:val="20"/>
+          <w:lang w:eastAsia="hr-HR"/>
+        </w:rPr>
+        <w:t>;</w:t>
+      </w:r>
+    </w:p>
+    <w:p>
+      <w:pPr>
+        <w:pBdr>
+          <w:top w:val="single" w:sz="4" w:space="1" w:color="auto"/>
+          <w:left w:val="single" w:sz="4" w:space="4" w:color="auto"/>
+          <w:bottom w:val="single" w:sz="4" w:space="1" w:color="auto"/>
+          <w:right w:val="single" w:sz="4" w:space="4" w:color="auto"/>
+        </w:pBdr>
+        <w:suppressAutoHyphens/>
+        <w:overflowPunct w:val="0"/>
+        <w:autoSpaceDE w:val="0"/>
+        <w:autoSpaceDN w:val="0"/>
+        <w:adjustRightInd w:val="0"/>
+        <w:spacing w:after="0" w:line="240" w:lineRule="auto"/>
+        <w:textAlignment w:val="baseline"/>
+        <w:rPr>
+          <w:rFonts w:ascii="Consolas" w:eastAsia="Times New Roman" w:hAnsi="Consolas" w:cs="Times New Roman"/>
+          <w:kern w:val="1"/>
+          <w:szCs w:val="20"/>
+          <w:lang w:eastAsia="hr-HR"/>
+        </w:rPr>
+      </w:pPr>
+      <w:r>
+        <w:rPr>
+          <w:rFonts w:ascii="Consolas" w:eastAsia="Times New Roman" w:hAnsi="Consolas" w:cs="Times New Roman"/>
+          <w:kern w:val="1"/>
+          <w:szCs w:val="20"/>
+          <w:lang w:eastAsia="hr-HR"/>
+        </w:rPr>
+        <w:t xml:space="preserve">        }</w:t>
+      </w:r>
+    </w:p>
+    <w:p>
+      <w:pPr>
+        <w:pBdr>
+          <w:top w:val="single" w:sz="4" w:space="1" w:color="auto"/>
+          <w:left w:val="single" w:sz="4" w:space="4" w:color="auto"/>
+          <w:bottom w:val="single" w:sz="4" w:space="1" w:color="auto"/>
+          <w:right w:val="single" w:sz="4" w:space="4" w:color="auto"/>
+        </w:pBdr>
+        <w:suppressAutoHyphens/>
+        <w:overflowPunct w:val="0"/>
+        <w:autoSpaceDE w:val="0"/>
+        <w:autoSpaceDN w:val="0"/>
+        <w:adjustRightInd w:val="0"/>
+        <w:spacing w:after="0" w:line="240" w:lineRule="auto"/>
+        <w:textAlignment w:val="baseline"/>
+        <w:rPr>
+          <w:rFonts w:ascii="Consolas" w:eastAsia="Times New Roman" w:hAnsi="Consolas" w:cs="Times New Roman"/>
+          <w:kern w:val="1"/>
+          <w:szCs w:val="20"/>
+          <w:lang w:eastAsia="hr-HR"/>
+        </w:rPr>
+      </w:pPr>
+      <w:r>
+        <w:rPr>
+          <w:rFonts w:ascii="Consolas" w:eastAsia="Times New Roman" w:hAnsi="Consolas" w:cs="Times New Roman"/>
+          <w:kern w:val="1"/>
+          <w:szCs w:val="20"/>
+          <w:lang w:eastAsia="hr-HR"/>
+        </w:rPr>
+        <w:t xml:space="preserve">        </w:t>
+      </w:r>
+      <w:r>
+        <w:rPr>
+          <w:rFonts w:ascii="Consolas" w:eastAsia="Times New Roman" w:hAnsi="Consolas" w:cs="Times New Roman"/>
+          <w:color w:val="0000FF"/>
+          <w:kern w:val="1"/>
+          <w:szCs w:val="20"/>
+          <w:lang w:eastAsia="hr-HR"/>
+        </w:rPr>
+        <w:t>catch</w:t>
+      </w:r>
+      <w:r>
+        <w:rPr>
+          <w:rFonts w:ascii="Consolas" w:eastAsia="Times New Roman" w:hAnsi="Consolas" w:cs="Times New Roman"/>
+          <w:kern w:val="1"/>
+          <w:szCs w:val="20"/>
+          <w:lang w:eastAsia="hr-HR"/>
+        </w:rPr>
+        <w:t xml:space="preserve"> (</w:t>
+      </w:r>
+      <w:r>
+        <w:rPr>
+          <w:rFonts w:ascii="Consolas" w:eastAsia="Times New Roman" w:hAnsi="Consolas" w:cs="Times New Roman"/>
+          <w:color w:val="008080"/>
+          <w:kern w:val="1"/>
+          <w:szCs w:val="20"/>
+          <w:lang w:eastAsia="hr-HR"/>
+        </w:rPr>
+        <w:t>Exception</w:t>
+      </w:r>
+      <w:r>
+        <w:rPr>
+          <w:rFonts w:ascii="Consolas" w:eastAsia="Times New Roman" w:hAnsi="Consolas" w:cs="Times New Roman"/>
+          <w:kern w:val="1"/>
+          <w:szCs w:val="20"/>
+          <w:lang w:eastAsia="hr-HR"/>
+        </w:rPr>
+        <w:t xml:space="preserve"> exp)</w:t>
+      </w:r>
+    </w:p>
+    <w:p>
+      <w:pPr>
+        <w:pBdr>
+          <w:top w:val="single" w:sz="4" w:space="1" w:color="auto"/>
+          <w:left w:val="single" w:sz="4" w:space="4" w:color="auto"/>
+          <w:bottom w:val="single" w:sz="4" w:space="1" w:color="auto"/>
+          <w:right w:val="single" w:sz="4" w:space="4" w:color="auto"/>
+        </w:pBdr>
+        <w:suppressAutoHyphens/>
+        <w:overflowPunct w:val="0"/>
+        <w:autoSpaceDE w:val="0"/>
+        <w:autoSpaceDN w:val="0"/>
+        <w:adjustRightInd w:val="0"/>
+        <w:spacing w:after="0" w:line="240" w:lineRule="auto"/>
+        <w:textAlignment w:val="baseline"/>
+        <w:rPr>
+          <w:rFonts w:ascii="Consolas" w:eastAsia="Times New Roman" w:hAnsi="Consolas" w:cs="Times New Roman"/>
+          <w:kern w:val="1"/>
+          <w:szCs w:val="20"/>
+          <w:lang w:eastAsia="hr-HR"/>
+        </w:rPr>
+      </w:pPr>
+      <w:r>
+        <w:rPr>
+          <w:rFonts w:ascii="Consolas" w:eastAsia="Times New Roman" w:hAnsi="Consolas" w:cs="Times New Roman"/>
+          <w:kern w:val="1"/>
+          <w:szCs w:val="20"/>
+          <w:lang w:eastAsia="hr-HR"/>
+        </w:rPr>
+        <w:t xml:space="preserve">        {</w:t>
+      </w:r>
+    </w:p>
+    <w:p>
+      <w:pPr>
+        <w:pBdr>
+          <w:top w:val="single" w:sz="4" w:space="1" w:color="auto"/>
+          <w:left w:val="single" w:sz="4" w:space="4" w:color="auto"/>
+          <w:bottom w:val="single" w:sz="4" w:space="1" w:color="auto"/>
+          <w:right w:val="single" w:sz="4" w:space="4" w:color="auto"/>
+        </w:pBdr>
+        <w:suppressAutoHyphens/>
+        <w:overflowPunct w:val="0"/>
+        <w:autoSpaceDE w:val="0"/>
+        <w:autoSpaceDN w:val="0"/>
+        <w:adjustRightInd w:val="0"/>
+        <w:spacing w:after="0" w:line="240" w:lineRule="auto"/>
+        <w:textAlignment w:val="baseline"/>
+        <w:rPr>
+          <w:rFonts w:ascii="Consolas" w:eastAsia="Times New Roman" w:hAnsi="Consolas" w:cs="Times New Roman"/>
+          <w:kern w:val="1"/>
+          <w:szCs w:val="20"/>
+          <w:lang w:eastAsia="hr-HR"/>
+        </w:rPr>
+      </w:pPr>
+      <w:r>
+        <w:rPr>
+          <w:rFonts w:ascii="Consolas" w:eastAsia="Times New Roman" w:hAnsi="Consolas" w:cs="Times New Roman"/>
+          <w:kern w:val="1"/>
+          <w:szCs w:val="20"/>
+          <w:lang w:eastAsia="hr-HR"/>
+        </w:rPr>
+        <w:t xml:space="preserve">            TextBox1.Text += </w:t>
+      </w:r>
+      <w:r>
+        <w:rPr>
+          <w:rFonts w:ascii="Consolas" w:eastAsia="Times New Roman" w:hAnsi="Consolas" w:cs="Times New Roman"/>
+          <w:color w:val="800000"/>
+          <w:kern w:val="1"/>
+          <w:szCs w:val="20"/>
+          <w:lang w:eastAsia="hr-HR"/>
+        </w:rPr>
+        <w:t>"\nException: "</w:t>
+      </w:r>
+      <w:r>
+        <w:rPr>
+          <w:rFonts w:ascii="Consolas" w:eastAsia="Times New Roman" w:hAnsi="Consolas" w:cs="Times New Roman"/>
+          <w:kern w:val="1"/>
+          <w:szCs w:val="20"/>
+          <w:lang w:eastAsia="hr-HR"/>
+        </w:rPr>
+        <w:t xml:space="preserve"> + exp.Message;</w:t>
+      </w:r>
+    </w:p>
+    <w:p>
+      <w:pPr>
+        <w:pBdr>
+          <w:top w:val="single" w:sz="4" w:space="1" w:color="auto"/>
+          <w:left w:val="single" w:sz="4" w:space="4" w:color="auto"/>
+          <w:bottom w:val="single" w:sz="4" w:space="1" w:color="auto"/>
+          <w:right w:val="single" w:sz="4" w:space="4" w:color="auto"/>
+        </w:pBdr>
+        <w:suppressAutoHyphens/>
+        <w:overflowPunct w:val="0"/>
+        <w:autoSpaceDE w:val="0"/>
+        <w:autoSpaceDN w:val="0"/>
+        <w:adjustRightInd w:val="0"/>
+        <w:spacing w:after="0" w:line="240" w:lineRule="auto"/>
+        <w:textAlignment w:val="baseline"/>
+        <w:rPr>
+          <w:rFonts w:ascii="Consolas" w:eastAsia="Times New Roman" w:hAnsi="Consolas" w:cs="Times New Roman"/>
+          <w:kern w:val="1"/>
+          <w:szCs w:val="20"/>
+          <w:lang w:eastAsia="hr-HR"/>
+        </w:rPr>
+      </w:pPr>
+      <w:r>
+        <w:rPr>
+          <w:rFonts w:ascii="Consolas" w:eastAsia="Times New Roman" w:hAnsi="Consolas" w:cs="Times New Roman"/>
+          <w:kern w:val="1"/>
+          <w:szCs w:val="20"/>
+          <w:lang w:eastAsia="hr-HR"/>
+        </w:rPr>
+        <w:t xml:space="preserve">        }</w:t>
+      </w:r>
+    </w:p>
+    <w:p>
+      <w:pPr>
+        <w:pBdr>
+          <w:top w:val="single" w:sz="4" w:space="1" w:color="auto"/>
+          <w:left w:val="single" w:sz="4" w:space="4" w:color="auto"/>
+          <w:bottom w:val="single" w:sz="4" w:space="1" w:color="auto"/>
+          <w:right w:val="single" w:sz="4" w:space="4" w:color="auto"/>
+        </w:pBdr>
+        <w:suppressAutoHyphens/>
+        <w:overflowPunct w:val="0"/>
+        <w:autoSpaceDE w:val="0"/>
+        <w:autoSpaceDN w:val="0"/>
+        <w:adjustRightInd w:val="0"/>
+        <w:spacing w:after="0" w:line="240" w:lineRule="auto"/>
+        <w:textAlignment w:val="baseline"/>
+        <w:rPr>
+          <w:rFonts w:ascii="Consolas" w:eastAsia="Times New Roman" w:hAnsi="Consolas" w:cs="Times New Roman"/>
+          <w:kern w:val="1"/>
+          <w:szCs w:val="20"/>
+          <w:lang w:eastAsia="hr-HR"/>
+        </w:rPr>
+      </w:pPr>
+      <w:r>
+        <w:rPr>
+          <w:rFonts w:ascii="Consolas" w:eastAsia="Times New Roman" w:hAnsi="Consolas" w:cs="Times New Roman"/>
+          <w:kern w:val="1"/>
+          <w:szCs w:val="20"/>
+          <w:lang w:eastAsia="hr-HR"/>
+        </w:rPr>
+        <w:t xml:space="preserve">    }</w:t>
+      </w:r>
+    </w:p>
+    <w:p>
+      <w:pPr>
+        <w:jc w:val="both"/>
+      </w:pPr>
+    </w:p>
+    <w:p>
+      <w:pPr>
+        <w:rPr>
+          <w:rFonts w:ascii="Consolas" w:hAnsi="Consolas"/>
+        </w:rPr>
+      </w:pPr>
+    </w:p>
+    <w:p>
+      <w:pPr>
+        <w:rPr>
+          <w:rFonts w:ascii="Times New Roman" w:hAnsi="Times New Roman"/>
+          <w:sz w:val="24"/>
+        </w:rPr>
+      </w:pPr>
+      <w:r>
+        <w:t xml:space="preserve">Dakle, kreiramo xml u obliku koji će LinkedIn prihvatiti, te na mjesto gdje treba ići novi status, postavljamo ono što se nalazi u polju za unos statusa. Nakon toga pozivamo metodu  </w:t>
+      </w:r>
+      <w:r>
+        <w:rPr>
+          <w:rFonts w:ascii="Consolas" w:hAnsi="Consolas"/>
+        </w:rPr>
+        <w:t xml:space="preserve">APIWebRequest </w:t>
+      </w:r>
+      <w:r>
+        <w:t>koja će kreirati zahtjev, poslati zahtjev i vratiti nam odgovor u obliku niza znakova. Ako je taj niz znakova prazan niz, onda je status uspješno ažuriran.</w:t>
+      </w:r>
+    </w:p>
+    <w:p>
+      <w:pPr>
         <w:pStyle w:val="Mjestoidatum"/>
         <w:spacing w:before="0" w:after="0" w:line="276" w:lineRule="auto"/>
         <w:jc w:val="both"/>
@@ -11681,14 +12798,18 @@
           <w:szCs w:val="22"/>
         </w:rPr>
       </w:pPr>
-      <w:r>
+    </w:p>
+    <w:p>
+      <w:pPr>
+        <w:pStyle w:val="Mjestoidatum"/>
+        <w:spacing w:before="0" w:after="0" w:line="276" w:lineRule="auto"/>
+        <w:jc w:val="both"/>
         <w:rPr>
           <w:rFonts w:asciiTheme="minorHAnsi" w:hAnsiTheme="minorHAnsi" w:cstheme="minorHAnsi"/>
           <w:sz w:val="22"/>
           <w:szCs w:val="22"/>
         </w:rPr>
-        <w:t>tu ide za linkedIn</w:t>
-      </w:r>
+      </w:pPr>
     </w:p>
     <w:p>
       <w:pPr>
@@ -11726,21 +12847,9 @@
         </w:rPr>
       </w:pPr>
     </w:p>
-    <w:p>
-      <w:pPr>
-        <w:pStyle w:val="Mjestoidatum"/>
-        <w:spacing w:before="0" w:after="0" w:line="276" w:lineRule="auto"/>
-        <w:jc w:val="both"/>
-        <w:rPr>
-          <w:rFonts w:asciiTheme="minorHAnsi" w:hAnsiTheme="minorHAnsi" w:cstheme="minorHAnsi"/>
-          <w:sz w:val="22"/>
-          <w:szCs w:val="22"/>
-        </w:rPr>
-      </w:pPr>
-    </w:p>
     <w:sectPr>
-      <w:headerReference w:type="default" r:id="rId29"/>
-      <w:footerReference w:type="default" r:id="rId30"/>
+      <w:headerReference w:type="default" r:id="rId31"/>
+      <w:footerReference w:type="default" r:id="rId32"/>
       <w:pgSz w:w="11906" w:h="16838"/>
       <w:pgMar w:top="567" w:right="707" w:bottom="567" w:left="709" w:header="397" w:footer="113" w:gutter="0"/>
       <w:cols w:space="708"/>
@@ -11825,7 +12934,7 @@
               <w:noProof/>
               <w:color w:val="FFFFFF" w:themeColor="background1"/>
             </w:rPr>
-            <w:t>13</w:t>
+            <w:t>4</w:t>
           </w:r>
           <w:r>
             <w:rPr>
@@ -14321,7 +15430,7 @@
     <w:charset w:val="EE"/>
     <w:family w:val="roman"/>
     <w:pitch w:val="variable"/>
-    <w:sig w:usb0="E0002AFF" w:usb1="C0007841" w:usb2="00000009" w:usb3="00000000" w:csb0="000001FF" w:csb1="00000000"/>
+    <w:sig w:usb0="E0002AEF" w:usb1="C0007841" w:usb2="00000009" w:usb3="00000000" w:csb0="000001FF" w:csb1="00000000"/>
   </w:font>
   <w:font w:name="Courier New">
     <w:panose1 w:val="02070309020205020404"/>
@@ -14349,14 +15458,14 @@
     <w:charset w:val="EE"/>
     <w:family w:val="swiss"/>
     <w:pitch w:val="variable"/>
-    <w:sig w:usb0="E10002FF" w:usb1="4000ACFF" w:usb2="00000009" w:usb3="00000000" w:csb0="0000019F" w:csb1="00000000"/>
+    <w:sig w:usb0="A00002EF" w:usb1="4000207B" w:usb2="00000000" w:usb3="00000000" w:csb0="0000009F" w:csb1="00000000"/>
   </w:font>
   <w:font w:name="Cambria">
     <w:panose1 w:val="02040503050406030204"/>
     <w:charset w:val="EE"/>
     <w:family w:val="roman"/>
     <w:pitch w:val="variable"/>
-    <w:sig w:usb0="E00002FF" w:usb1="400004FF" w:usb2="00000000" w:usb3="00000000" w:csb0="0000019F" w:csb1="00000000"/>
+    <w:sig w:usb0="A00002EF" w:usb1="4000004B" w:usb2="00000000" w:usb3="00000000" w:csb0="0000009F" w:csb1="00000000"/>
   </w:font>
   <w:font w:name="Tahoma">
     <w:panose1 w:val="020B0604030504040204"/>
@@ -14371,7 +15480,7 @@
     <w:charset w:val="EE"/>
     <w:family w:val="modern"/>
     <w:pitch w:val="fixed"/>
-    <w:sig w:usb0="E10002FF" w:usb1="4000FCFF" w:usb2="00000009" w:usb3="00000000" w:csb0="0000019F" w:csb1="00000000"/>
+    <w:sig w:usb0="A00002EF" w:usb1="4000204B" w:usb2="00000000" w:usb3="00000000" w:csb0="0000009F" w:csb1="00000000"/>
   </w:font>
 </w:fonts>
 </file>
@@ -14399,6 +15508,7 @@
     <w:rsid w:val="003974D5"/>
     <w:rsid w:val="003A48E0"/>
     <w:rsid w:val="00480882"/>
+    <w:rsid w:val="00490252"/>
     <w:rsid w:val="004B53A4"/>
     <w:rsid w:val="004B7FCB"/>
     <w:rsid w:val="004C295E"/>
@@ -15127,7 +16237,7 @@
 </file>
 
 <file path=customXml/itemProps2.xml><?xml version="1.0" encoding="utf-8"?>
-<ds:datastoreItem xmlns:ds="http://schemas.openxmlformats.org/officeDocument/2006/customXml" ds:itemID="{22FC5D44-2818-46B0-AD3D-1140C870811F}">
+<ds:datastoreItem xmlns:ds="http://schemas.openxmlformats.org/officeDocument/2006/customXml" ds:itemID="{E9CB6B30-5CFA-461E-A629-5D6B21501089}">
   <ds:schemaRefs>
     <ds:schemaRef ds:uri="http://schemas.openxmlformats.org/officeDocument/2006/bibliography"/>
   </ds:schemaRefs>

</xml_diff>

<commit_message>
ispravljena greška u imenu
</commit_message>
<xml_diff>
--- a/Dokumentacija.docx
+++ b/Dokumentacija.docx
@@ -1261,7 +1261,23 @@
           <w:sz w:val="22"/>
           <w:szCs w:val="22"/>
         </w:rPr>
-        <w:t xml:space="preserve">unutar aplikacije na Facebooku i prikazuje se kao dio konteksta facebook.com web stranice. Projektni zadatak ostvaren je korištenjem Facebook Developers Toolkit sučelja. Ovo sučelje namijenjeno je razvoju aplikacija za Facebook u razvojnom okruženju Microsoft .NET 4.0 i jeziku C#. </w:t>
+        <w:t xml:space="preserve">unutar aplikacije na Facebooku i prikazuje se kao dio konteksta facebook.com web stranice. Projektni zadatak ostvaren je korištenjem </w:t>
+      </w:r>
+      <w:r>
+        <w:rPr>
+          <w:rFonts w:asciiTheme="minorHAnsi" w:hAnsiTheme="minorHAnsi" w:cstheme="minorHAnsi"/>
+          <w:sz w:val="22"/>
+          <w:szCs w:val="22"/>
+        </w:rPr>
+        <w:t>Facebook Graph Toolkit</w:t>
+      </w:r>
+      <w:r>
+        <w:rPr>
+          <w:rFonts w:asciiTheme="minorHAnsi" w:hAnsiTheme="minorHAnsi" w:cstheme="minorHAnsi"/>
+          <w:sz w:val="22"/>
+          <w:szCs w:val="22"/>
+        </w:rPr>
+        <w:t xml:space="preserve"> sučelja. Ovo sučelje namijenjeno je razvoju aplikacija za Facebook u razvojnom okruženju Microsoft .NET 4.0 i jeziku C#. </w:t>
       </w:r>
     </w:p>
     <w:p>
@@ -1729,7 +1745,19 @@
         <w:rPr>
           <w:rFonts w:cstheme="minorHAnsi"/>
         </w:rPr>
-        <w:t>Unutar projektnog rješenja implementirana je Default.aspx stranica. To je početna stranica aplikacije te služi za ispisivanje statusa korisnikovih prijatelja na Facebooku. Identifikator i tajni ključ aplikacije zapisani su u konfiguracijskoj datoteci aplikacije web.config. Stranica je povezana s aplikacijom na Facebooku kao Canvas Page. Iz tog razloga nasljeđuje klasu Facebook Developers Toolkita CanvasPage koja implementira polja i metode potrebne za pristup Facebook Platformi i omogućava stranici da bude dio Iframe koncepta platforme.</w:t>
+        <w:t xml:space="preserve">Unutar projektnog rješenja implementirana je Default.aspx stranica. To je početna stranica aplikacije te služi za ispisivanje statusa korisnikovih prijatelja na Facebooku. Identifikator i tajni ključ aplikacije zapisani su u konfiguracijskoj datoteci aplikacije web.config. Stranica je povezana s aplikacijom na Facebooku kao Canvas Page. Iz tog razloga nasljeđuje klasu </w:t>
+      </w:r>
+      <w:r>
+        <w:rPr>
+          <w:rFonts w:cstheme="minorHAnsi"/>
+        </w:rPr>
+        <w:t>Facebook Graph Toolkit</w:t>
+      </w:r>
+      <w:r>
+        <w:rPr>
+          <w:rFonts w:cstheme="minorHAnsi"/>
+        </w:rPr>
+        <w:t>a CanvasPage koja implementira polja i metode potrebne za pristup Facebook Platformi i omogućava stranici da bude dio Iframe koncepta platforme.</w:t>
       </w:r>
     </w:p>
     <w:p>
@@ -2085,7 +2113,19 @@
           <w:rFonts w:cstheme="minorHAnsi"/>
         </w:rPr>
         <w:lastRenderedPageBreak/>
-        <w:t>Unutar metode Page_Load implementira se funkcionalnost koju je potrebno izvršiti prije nego se prikaže sama stranica. Implementirane su dvije klase. Te klase su FacebookClient i FacebookTable. Klasa FacebookClient pruža javno sučelje u obliku metode Connect. Metoda Connect iz klase CanavsPage Facebook Developers Toolkita uzima identifikator trenutnog korisnika i referencu polje Api te vraća listu korisnika prisutnih na chatu.</w:t>
+        <w:t xml:space="preserve">Unutar metode Page_Load implementira se funkcionalnost koju je potrebno izvršiti prije nego se prikaže sama stranica. Implementirane su dvije klase. Te klase su FacebookClient i FacebookTable. Klasa FacebookClient pruža javno sučelje u obliku metode Connect. Metoda Connect iz klase CanavsPage </w:t>
+      </w:r>
+      <w:r>
+        <w:rPr>
+          <w:rFonts w:cstheme="minorHAnsi"/>
+        </w:rPr>
+        <w:t>Facebook Graph Toolkit</w:t>
+      </w:r>
+      <w:r>
+        <w:rPr>
+          <w:rFonts w:cstheme="minorHAnsi"/>
+        </w:rPr>
+        <w:t>a uzima identifikator trenutnog korisnika i referencu polje Api te vraća listu korisnika prisutnih na chatu.</w:t>
       </w:r>
     </w:p>
     <w:p>
@@ -3255,7 +3295,23 @@
           <w:sz w:val="22"/>
           <w:szCs w:val="22"/>
         </w:rPr>
-        <w:t xml:space="preserve">Preusmjeravanje sa ostalih stranica na Default.aspx stranicu se obavlja posebnom metodom unutar Facebook Developers Toolkita IframeHelper.IframeRedirect koja služi za preusmjeravanje između Iframe stranica.  </w:t>
+        <w:t xml:space="preserve">Preusmjeravanje sa ostalih stranica na Default.aspx stranicu se obavlja posebnom metodom unutar </w:t>
+      </w:r>
+      <w:r>
+        <w:rPr>
+          <w:rFonts w:asciiTheme="minorHAnsi" w:hAnsiTheme="minorHAnsi" w:cstheme="minorHAnsi"/>
+          <w:sz w:val="22"/>
+          <w:szCs w:val="22"/>
+        </w:rPr>
+        <w:t>Facebook Graph Toolkit</w:t>
+      </w:r>
+      <w:r>
+        <w:rPr>
+          <w:rFonts w:asciiTheme="minorHAnsi" w:hAnsiTheme="minorHAnsi" w:cstheme="minorHAnsi"/>
+          <w:sz w:val="22"/>
+          <w:szCs w:val="22"/>
+        </w:rPr>
+        <w:t xml:space="preserve">a IframeHelper.IframeRedirect koja služi za preusmjeravanje između Iframe stranica.  </w:t>
       </w:r>
     </w:p>
     <w:p>
@@ -13238,7 +13294,7 @@
               <w:noProof/>
               <w:color w:val="FFFFFF" w:themeColor="background1"/>
             </w:rPr>
-            <w:t>8</w:t>
+            <w:t>9</w:t>
           </w:r>
           <w:r>
             <w:rPr>
@@ -16545,7 +16601,7 @@
 </file>
 
 <file path=customXml/itemProps2.xml><?xml version="1.0" encoding="utf-8"?>
-<ds:datastoreItem xmlns:ds="http://schemas.openxmlformats.org/officeDocument/2006/customXml" ds:itemID="{FF2D6B8C-E201-43F5-B940-2CCDA8EB81D7}">
+<ds:datastoreItem xmlns:ds="http://schemas.openxmlformats.org/officeDocument/2006/customXml" ds:itemID="{F1D55D65-19E7-4A9D-93A5-E00D3E5C2AAF}">
   <ds:schemaRefs>
     <ds:schemaRef ds:uri="http://schemas.openxmlformats.org/officeDocument/2006/bibliography"/>
   </ds:schemaRefs>

</xml_diff>

<commit_message>
Evo ja radim sve u 16... još je to daleko od gotovog... tek tolko da vidite da ne spavam :)
</commit_message>
<xml_diff>
--- a/Dokumentacija.docx
+++ b/Dokumentacija.docx
@@ -1,6 +1,6 @@
 
 <file path=word/document.xml><?xml version="1.0" encoding="utf-8"?>
-<w:document xmlns:ve="http://schemas.openxmlformats.org/markup-compatibility/2006" xmlns:o="urn:schemas-microsoft-com:office:office" xmlns:r="http://schemas.openxmlformats.org/officeDocument/2006/relationships" xmlns:m="http://schemas.openxmlformats.org/officeDocument/2006/math" xmlns:v="urn:schemas-microsoft-com:vml" xmlns:wp="http://schemas.openxmlformats.org/drawingml/2006/wordprocessingDrawing" xmlns:w10="urn:schemas-microsoft-com:office:word" xmlns:w="http://schemas.openxmlformats.org/wordprocessingml/2006/main" xmlns:wne="http://schemas.microsoft.com/office/word/2006/wordml">
+<w:document xmlns:wpc="http://schemas.microsoft.com/office/word/2010/wordprocessingCanvas" xmlns:mc="http://schemas.openxmlformats.org/markup-compatibility/2006" xmlns:o="urn:schemas-microsoft-com:office:office" xmlns:r="http://schemas.openxmlformats.org/officeDocument/2006/relationships" xmlns:m="http://schemas.openxmlformats.org/officeDocument/2006/math" xmlns:v="urn:schemas-microsoft-com:vml" xmlns:wp14="http://schemas.microsoft.com/office/word/2010/wordprocessingDrawing" xmlns:wp="http://schemas.openxmlformats.org/drawingml/2006/wordprocessingDrawing" xmlns:w10="urn:schemas-microsoft-com:office:word" xmlns:w="http://schemas.openxmlformats.org/wordprocessingml/2006/main" xmlns:w14="http://schemas.microsoft.com/office/word/2010/wordml" xmlns:wpg="http://schemas.microsoft.com/office/word/2010/wordprocessingGroup" xmlns:wpi="http://schemas.microsoft.com/office/word/2010/wordprocessingInk" xmlns:wne="http://schemas.microsoft.com/office/word/2006/wordml" xmlns:wps="http://schemas.microsoft.com/office/word/2010/wordprocessingShape" mc:Ignorable="w14 wp14">
   <w:body>
     <w:p>
       <w:pPr>
@@ -284,7 +284,7 @@
                     <pic:cNvPicPr/>
                   </pic:nvPicPr>
                   <pic:blipFill>
-                    <a:blip r:embed="rId9" cstate="print"/>
+                    <a:blip r:embed="rId10" cstate="print"/>
                     <a:stretch>
                       <a:fillRect/>
                     </a:stretch>
@@ -901,7 +901,7 @@
                     <pic:cNvPicPr/>
                   </pic:nvPicPr>
                   <pic:blipFill>
-                    <a:blip r:embed="rId10" cstate="print"/>
+                    <a:blip r:embed="rId11" cstate="print"/>
                     <a:srcRect t="22766" b="28511"/>
                     <a:stretch>
                       <a:fillRect/>
@@ -1028,20 +1028,283 @@
       <w:pPr>
         <w:pStyle w:val="Mjestoidatum"/>
         <w:spacing w:before="0" w:after="0" w:line="276" w:lineRule="auto"/>
-        <w:jc w:val="both"/>
-        <w:rPr>
-          <w:rFonts w:asciiTheme="minorHAnsi" w:hAnsiTheme="minorHAnsi" w:cstheme="minorHAnsi"/>
-          <w:sz w:val="22"/>
-          <w:szCs w:val="22"/>
-        </w:rPr>
-      </w:pPr>
-      <w:r>
-        <w:rPr>
-          <w:rFonts w:asciiTheme="minorHAnsi" w:hAnsiTheme="minorHAnsi" w:cstheme="minorHAnsi"/>
-          <w:sz w:val="22"/>
-          <w:szCs w:val="22"/>
-        </w:rPr>
-        <w:t>tu bi trebalo ukratko o rješenju, struktura aplikacije, arhitektura itd.. pa onda dijagram klasa i deployment dijagram</w:t>
+        <w:jc w:val="left"/>
+        <w:rPr>
+          <w:rFonts w:asciiTheme="minorHAnsi" w:hAnsiTheme="minorHAnsi" w:cstheme="minorHAnsi"/>
+          <w:b/>
+          <w:color w:val="76923C" w:themeColor="accent3" w:themeShade="BF"/>
+          <w:sz w:val="22"/>
+          <w:szCs w:val="22"/>
+        </w:rPr>
+      </w:pPr>
+    </w:p>
+    <w:p>
+      <w:r>
+        <w:t>Prvotno napravljena a</w:t>
+      </w:r>
+      <w:r>
+        <w:t>plikacija se izvršava</w:t>
+      </w:r>
+      <w:r>
+        <w:t>la</w:t>
+      </w:r>
+      <w:r>
+        <w:t xml:space="preserve"> na poslužiteljskom računalu te komunicira</w:t>
+      </w:r>
+      <w:r>
+        <w:t>la</w:t>
+      </w:r>
+      <w:r>
+        <w:t xml:space="preserve"> sa poslužiteljima korištenih društvenih mreža</w:t>
+      </w:r>
+      <w:r>
+        <w:t xml:space="preserve"> kako bi dohvatila tražene podatke</w:t>
+      </w:r>
+      <w:r>
+        <w:t>. Kako se korisnik ne bi morao spajati na poslužitelj,</w:t>
+      </w:r>
+      <w:r>
+        <w:t xml:space="preserve"> nego</w:t>
+      </w:r>
+      <w:r>
+        <w:t xml:space="preserve"> izravno koristiti aplikaciju, bez previše komplikacija, ostvarena je veza između poslužitelja</w:t>
+      </w:r>
+      <w:r>
+        <w:t>,</w:t>
+      </w:r>
+      <w:r>
+        <w:t xml:space="preserve"> na kojem se nalazi aplikacija</w:t>
+      </w:r>
+      <w:r>
+        <w:t>,</w:t>
+      </w:r>
+      <w:r>
+        <w:t xml:space="preserve"> te Facebooka. Facebook </w:t>
+      </w:r>
+      <w:r>
+        <w:t>omogućava izradu web aplikacija koje se ne moraju izvoditi na Facebookovim poslužiteljima već se unutar Facebook aplikacije prikazuje naša aplikacija koja se izvršava na udaljenom poslužitelju. Samim time je olakšano korištenje krajnjim korisnicima koji ne trebaju pristupati zasebnim web stranicama kako bi koristili razne aplikacije već to mogu učiniti ne napuštajući Facebook. Time se dobiva privid kao da se aplikacije koje korisnici Facebooka koriste izvode na samim Facebookovim poslužiteljima.</w:t>
+      </w:r>
+      <w:r>
+        <w:t xml:space="preserve"> </w:t>
+      </w:r>
+    </w:p>
+    <w:p>
+      <w:pPr>
+        <w:jc w:val="center"/>
+      </w:pPr>
+      <w:r>
+        <w:rPr>
+          <w:noProof/>
+          <w:lang w:eastAsia="hr-HR"/>
+        </w:rPr>
+        <w:pict>
+          <v:shape id="_x0000_s1069" type="#_x0000_t202" style="position:absolute;left:0;text-align:left;margin-left:145.85pt;margin-top:323.8pt;width:208.15pt;height:36.75pt;z-index:251718656;mso-width-percent:400;mso-width-percent:400;mso-width-relative:margin;mso-height-relative:margin" fillcolor="#c2d69b [1942]" strokecolor="black [3213]" strokeweight=".25pt">
+            <v:shadow on="t" type="perspective" color="#4e6128 [1606]" opacity=".5" offset="1pt" offset2="-1pt"/>
+            <v:textbox style="mso-next-textbox:#_x0000_s1069">
+              <w:txbxContent>
+                <w:p>
+                  <w:pPr>
+                    <w:jc w:val="center"/>
+                    <w:rPr>
+                      <w:i/>
+                    </w:rPr>
+                  </w:pPr>
+                  <w:r>
+                    <w:t xml:space="preserve">Slika 2.1. </w:t>
+                  </w:r>
+                  <w:r>
+                    <w:t>Dijagram arhitekture (</w:t>
+                  </w:r>
+                  <w:r>
+                    <w:rPr>
+                      <w:i/>
+                    </w:rPr>
+                    <w:t>deployment diagram)</w:t>
+                  </w:r>
+                </w:p>
+              </w:txbxContent>
+            </v:textbox>
+          </v:shape>
+        </w:pict>
+      </w:r>
+      <w:r>
+        <w:rPr>
+          <w:noProof/>
+          <w:lang w:eastAsia="hr-HR"/>
+        </w:rPr>
+        <w:drawing>
+          <wp:inline distT="0" distB="0" distL="0" distR="0" wp14:anchorId="6F811076" wp14:editId="456166A5">
+            <wp:extent cx="2211573" cy="4017822"/>
+            <wp:effectExtent l="0" t="0" r="0" b="0"/>
+            <wp:docPr id="3" name="Picture 3"/>
+            <wp:cNvGraphicFramePr>
+              <a:graphicFrameLocks xmlns:a="http://schemas.openxmlformats.org/drawingml/2006/main" noChangeAspect="1"/>
+            </wp:cNvGraphicFramePr>
+            <a:graphic xmlns:a="http://schemas.openxmlformats.org/drawingml/2006/main">
+              <a:graphicData uri="http://schemas.openxmlformats.org/drawingml/2006/picture">
+                <pic:pic xmlns:pic="http://schemas.openxmlformats.org/drawingml/2006/picture">
+                  <pic:nvPicPr>
+                    <pic:cNvPr id="0" name="deployment.jpg"/>
+                    <pic:cNvPicPr/>
+                  </pic:nvPicPr>
+                  <pic:blipFill>
+                    <a:blip r:embed="rId12" cstate="print">
+                      <a:extLst>
+                        <a:ext uri="{28A0092B-C50C-407E-A947-70E740481C1C}">
+                          <a14:useLocalDpi xmlns:a14="http://schemas.microsoft.com/office/drawing/2010/main" val="0"/>
+                        </a:ext>
+                      </a:extLst>
+                    </a:blip>
+                    <a:stretch>
+                      <a:fillRect/>
+                    </a:stretch>
+                  </pic:blipFill>
+                  <pic:spPr>
+                    <a:xfrm>
+                      <a:off x="0" y="0"/>
+                      <a:ext cx="2216417" cy="4026622"/>
+                    </a:xfrm>
+                    <a:prstGeom prst="rect">
+                      <a:avLst/>
+                    </a:prstGeom>
+                  </pic:spPr>
+                </pic:pic>
+              </a:graphicData>
+            </a:graphic>
+          </wp:inline>
+        </w:drawing>
+      </w:r>
+    </w:p>
+    <w:p/>
+    <w:p>
+      <w:pPr>
+        <w:jc w:val="center"/>
+      </w:pPr>
+    </w:p>
+    <w:p>
+      <w:pPr>
+        <w:pStyle w:val="Mjestoidatum"/>
+        <w:spacing w:before="0" w:after="0" w:line="276" w:lineRule="auto"/>
+        <w:jc w:val="left"/>
+        <w:rPr>
+          <w:rFonts w:asciiTheme="minorHAnsi" w:hAnsiTheme="minorHAnsi" w:cstheme="minorHAnsi"/>
+          <w:b/>
+          <w:color w:val="76923C" w:themeColor="accent3" w:themeShade="BF"/>
+          <w:sz w:val="22"/>
+          <w:szCs w:val="22"/>
+        </w:rPr>
+      </w:pPr>
+      <w:r>
+        <w:rPr>
+          <w:rFonts w:asciiTheme="minorHAnsi" w:hAnsiTheme="minorHAnsi" w:cstheme="minorHAnsi"/>
+          <w:sz w:val="22"/>
+          <w:szCs w:val="22"/>
+        </w:rPr>
+        <w:t>Aplikacija je izrađena u ASP.NET na način da je za s</w:t>
+      </w:r>
+      <w:r>
+        <w:rPr>
+          <w:rFonts w:asciiTheme="minorHAnsi" w:hAnsiTheme="minorHAnsi" w:cstheme="minorHAnsi"/>
+          <w:sz w:val="22"/>
+          <w:szCs w:val="22"/>
+        </w:rPr>
+        <w:t>vaku društvenu mrežu napravljene dvije</w:t>
+      </w:r>
+      <w:r>
+        <w:rPr>
+          <w:rFonts w:asciiTheme="minorHAnsi" w:hAnsiTheme="minorHAnsi" w:cstheme="minorHAnsi"/>
+          <w:sz w:val="22"/>
+          <w:szCs w:val="22"/>
+        </w:rPr>
+        <w:t xml:space="preserve"> </w:t>
+      </w:r>
+      <w:r>
+        <w:rPr>
+          <w:rFonts w:asciiTheme="minorHAnsi" w:hAnsiTheme="minorHAnsi" w:cstheme="minorHAnsi"/>
+          <w:sz w:val="22"/>
+          <w:szCs w:val="22"/>
+        </w:rPr>
+        <w:t>ASPX stranice koje</w:t>
+      </w:r>
+      <w:r>
+        <w:rPr>
+          <w:rFonts w:asciiTheme="minorHAnsi" w:hAnsiTheme="minorHAnsi" w:cstheme="minorHAnsi"/>
+          <w:sz w:val="22"/>
+          <w:szCs w:val="22"/>
+        </w:rPr>
+        <w:t xml:space="preserve"> sa</w:t>
+      </w:r>
+      <w:r>
+        <w:rPr>
+          <w:rFonts w:asciiTheme="minorHAnsi" w:hAnsiTheme="minorHAnsi" w:cstheme="minorHAnsi"/>
+          <w:sz w:val="22"/>
+          <w:szCs w:val="22"/>
+        </w:rPr>
+        <w:t>drže i svoj CS</w:t>
+      </w:r>
+      <w:r>
+        <w:rPr>
+          <w:rFonts w:asciiTheme="minorHAnsi" w:hAnsiTheme="minorHAnsi" w:cstheme="minorHAnsi"/>
+          <w:sz w:val="22"/>
+          <w:szCs w:val="22"/>
+        </w:rPr>
+        <w:t xml:space="preserve"> kod. </w:t>
+      </w:r>
+      <w:r>
+        <w:rPr>
+          <w:rFonts w:asciiTheme="minorHAnsi" w:hAnsiTheme="minorHAnsi" w:cstheme="minorHAnsi"/>
+          <w:sz w:val="22"/>
+          <w:szCs w:val="22"/>
+        </w:rPr>
+        <w:t xml:space="preserve">Jedna služi za prijavu korisnika na društvenu mrežu, a druga za ispis dohvaćenih podataka. </w:t>
+      </w:r>
+      <w:r>
+        <w:rPr>
+          <w:rFonts w:asciiTheme="minorHAnsi" w:hAnsiTheme="minorHAnsi" w:cstheme="minorHAnsi"/>
+          <w:sz w:val="22"/>
+          <w:szCs w:val="22"/>
+        </w:rPr>
+        <w:t xml:space="preserve">Sve stranice imaju većinu zajedničkih elemenata što se tiče dizajna, a specifičnosti </w:t>
+      </w:r>
+      <w:r>
+        <w:rPr>
+          <w:rFonts w:asciiTheme="minorHAnsi" w:hAnsiTheme="minorHAnsi" w:cstheme="minorHAnsi"/>
+          <w:sz w:val="22"/>
+          <w:szCs w:val="22"/>
+        </w:rPr>
+        <w:t>svake stranice su onda posebno im</w:t>
+      </w:r>
+      <w:r>
+        <w:rPr>
+          <w:rFonts w:asciiTheme="minorHAnsi" w:hAnsiTheme="minorHAnsi" w:cstheme="minorHAnsi"/>
+          <w:sz w:val="22"/>
+          <w:szCs w:val="22"/>
+        </w:rPr>
+        <w:t xml:space="preserve">plementirane. </w:t>
+      </w:r>
+      <w:r>
+        <w:rPr>
+          <w:rFonts w:asciiTheme="minorHAnsi" w:hAnsiTheme="minorHAnsi" w:cstheme="minorHAnsi"/>
+          <w:sz w:val="22"/>
+          <w:szCs w:val="22"/>
+        </w:rPr>
+        <w:t xml:space="preserve">Aplikaciji se može pristupiti na adresi </w:t>
+      </w:r>
+      <w:r>
+        <w:rPr>
+          <w:rFonts w:asciiTheme="minorHAnsi" w:hAnsiTheme="minorHAnsi" w:cstheme="minorHAnsi"/>
+          <w:sz w:val="22"/>
+          <w:szCs w:val="22"/>
+        </w:rPr>
+        <w:t>http://raspris.rjovic.com/GPlusLogIn.aspx</w:t>
+      </w:r>
+      <w:r>
+        <w:rPr>
+          <w:rFonts w:asciiTheme="minorHAnsi" w:hAnsiTheme="minorHAnsi" w:cstheme="minorHAnsi"/>
+          <w:sz w:val="22"/>
+          <w:szCs w:val="22"/>
+        </w:rPr>
+        <w:t>.</w:t>
       </w:r>
     </w:p>
     <w:p>
@@ -1313,7 +1576,7 @@
                     <pic:cNvPicPr/>
                   </pic:nvPicPr>
                   <pic:blipFill>
-                    <a:blip r:embed="rId11" cstate="print"/>
+                    <a:blip r:embed="rId13" cstate="print"/>
                     <a:stretch>
                       <a:fillRect/>
                     </a:stretch>
@@ -1350,7 +1613,7 @@
         <w:pict>
           <v:shape id="_x0000_s1051" type="#_x0000_t202" style="position:absolute;left:0;text-align:left;margin-left:158.4pt;margin-top:-5.5pt;width:208.55pt;height:24.7pt;z-index:251693056;mso-width-percent:400;mso-width-percent:400;mso-width-relative:margin;mso-height-relative:margin" fillcolor="#c2d69b [1942]" strokecolor="black [3213]" strokeweight=".25pt">
             <v:shadow on="t" type="perspective" color="#4e6128 [1606]" opacity=".5" offset="1pt" offset2="-1pt"/>
-            <v:textbox>
+            <v:textbox style="mso-next-textbox:#_x0000_s1051">
               <w:txbxContent>
                 <w:p>
                   <w:pPr>
@@ -3538,7 +3801,7 @@
                     <pic:cNvPicPr/>
                   </pic:nvPicPr>
                   <pic:blipFill>
-                    <a:blip r:embed="rId12" cstate="print"/>
+                    <a:blip r:embed="rId14" cstate="print"/>
                     <a:stretch>
                       <a:fillRect/>
                     </a:stretch>
@@ -3617,7 +3880,7 @@
                     <pic:cNvPicPr/>
                   </pic:nvPicPr>
                   <pic:blipFill>
-                    <a:blip r:embed="rId13" cstate="print"/>
+                    <a:blip r:embed="rId15" cstate="print"/>
                     <a:stretch>
                       <a:fillRect/>
                     </a:stretch>
@@ -3706,7 +3969,7 @@
       <w:r>
         <w:t xml:space="preserve"> </w:t>
       </w:r>
-      <w:hyperlink r:id="rId14" w:history="1">
+      <w:hyperlink r:id="rId16" w:history="1">
         <w:r>
           <w:rPr>
             <w:rStyle w:val="Hyperlink"/>
@@ -3734,7 +3997,7 @@
         </w:rPr>
         <w:t xml:space="preserve"> features, </w:t>
       </w:r>
-      <w:hyperlink r:id="rId15" w:history="1">
+      <w:hyperlink r:id="rId17" w:history="1">
         <w:r>
           <w:rPr>
             <w:rStyle w:val="Hyperlink"/>
@@ -3762,7 +4025,7 @@
         </w:rPr>
         <w:t xml:space="preserve">, </w:t>
       </w:r>
-      <w:hyperlink r:id="rId16" w:history="1">
+      <w:hyperlink r:id="rId18" w:history="1">
         <w:r>
           <w:rPr>
             <w:rStyle w:val="Hyperlink"/>
@@ -3799,7 +4062,7 @@
         </w:rPr>
         <w:t xml:space="preserve"> </w:t>
       </w:r>
-      <w:hyperlink r:id="rId17" w:history="1">
+      <w:hyperlink r:id="rId19" w:history="1">
         <w:r>
           <w:rPr>
             <w:rStyle w:val="Hyperlink"/>
@@ -3830,7 +4093,7 @@
       <w:r>
         <w:t xml:space="preserve"> </w:t>
       </w:r>
-      <w:hyperlink r:id="rId18" w:history="1">
+      <w:hyperlink r:id="rId20" w:history="1">
         <w:r>
           <w:rPr>
             <w:rStyle w:val="Hyperlink"/>
@@ -5202,7 +5465,7 @@
                     <pic:cNvPicPr/>
                   </pic:nvPicPr>
                   <pic:blipFill>
-                    <a:blip r:embed="rId19" cstate="print"/>
+                    <a:blip r:embed="rId21" cstate="print"/>
                     <a:stretch>
                       <a:fillRect/>
                     </a:stretch>
@@ -5391,10 +5654,7 @@
                     <w:t>Slika 5.2.2.</w:t>
                   </w:r>
                   <w:r>
-                    <w:t xml:space="preserve"> Postupak </w:t>
-                  </w:r>
-                  <w:r>
-                    <w:t>autorizacije aplikacije korištenjem OAuth</w:t>
+                    <w:t xml:space="preserve"> Postupak autorizacije aplikacije korištenjem OAuth</w:t>
                   </w:r>
                 </w:p>
               </w:txbxContent>
@@ -5424,7 +5684,7 @@
                     <pic:cNvPicPr/>
                   </pic:nvPicPr>
                   <pic:blipFill>
-                    <a:blip r:embed="rId20" cstate="print"/>
+                    <a:blip r:embed="rId22" cstate="print"/>
                     <a:stretch>
                       <a:fillRect/>
                     </a:stretch>
@@ -5544,13 +5804,7 @@
                     <w:rPr>
                       <w:rFonts w:ascii="Consolas" w:hAnsi="Consolas" w:cs="Consolas"/>
                     </w:rPr>
-                    <w:t xml:space="preserve"> </w:t>
-                  </w:r>
-                  <w:r>
-                    <w:rPr>
-                      <w:rFonts w:ascii="Consolas" w:hAnsi="Consolas" w:cs="Consolas"/>
-                    </w:rPr>
-                    <w:t xml:space="preserve">twitterClientInfo = </w:t>
+                    <w:t xml:space="preserve"> twitterClientInfo = </w:t>
                   </w:r>
                   <w:r>
                     <w:rPr>
@@ -6059,13 +6313,7 @@
                     <w:rPr>
                       <w:rFonts w:ascii="Consolas" w:hAnsi="Consolas" w:cs="Consolas"/>
                     </w:rPr>
-                    <w:t xml:space="preserve"> </w:t>
-                  </w:r>
-                  <w:r>
-                    <w:rPr>
-                      <w:rFonts w:ascii="Consolas" w:hAnsi="Consolas" w:cs="Consolas"/>
-                    </w:rPr>
-                    <w:t>requestToken = twitterService.GetRequestToken();</w:t>
+                    <w:t xml:space="preserve"> requestToken = twitterService.GetRequestToken();</w:t>
                   </w:r>
                 </w:p>
                 <w:p>
@@ -6361,7 +6609,7 @@
                     <pic:cNvPicPr/>
                   </pic:nvPicPr>
                   <pic:blipFill>
-                    <a:blip r:embed="rId21" cstate="print"/>
+                    <a:blip r:embed="rId23" cstate="print"/>
                     <a:stretch>
                       <a:fillRect/>
                     </a:stretch>
@@ -6455,7 +6703,7 @@
                     <pic:cNvPicPr/>
                   </pic:nvPicPr>
                   <pic:blipFill>
-                    <a:blip r:embed="rId22" cstate="print"/>
+                    <a:blip r:embed="rId24" cstate="print"/>
                     <a:stretch>
                       <a:fillRect/>
                     </a:stretch>
@@ -6699,7 +6947,7 @@
                     <pic:cNvPicPr/>
                   </pic:nvPicPr>
                   <pic:blipFill>
-                    <a:blip r:embed="rId23" cstate="print"/>
+                    <a:blip r:embed="rId25" cstate="print"/>
                     <a:stretch>
                       <a:fillRect/>
                     </a:stretch>
@@ -6799,7 +7047,7 @@
                     <pic:cNvPicPr/>
                   </pic:nvPicPr>
                   <pic:blipFill>
-                    <a:blip r:embed="rId24" cstate="print"/>
+                    <a:blip r:embed="rId26" cstate="print"/>
                     <a:stretch>
                       <a:fillRect/>
                     </a:stretch>
@@ -6893,7 +7141,7 @@
                     <pic:cNvPicPr/>
                   </pic:nvPicPr>
                   <pic:blipFill>
-                    <a:blip r:embed="rId25" cstate="print"/>
+                    <a:blip r:embed="rId27" cstate="print"/>
                     <a:stretch>
                       <a:fillRect/>
                     </a:stretch>
@@ -7730,7 +7978,7 @@
                     <pic:cNvPicPr/>
                   </pic:nvPicPr>
                   <pic:blipFill>
-                    <a:blip r:embed="rId26" cstate="print"/>
+                    <a:blip r:embed="rId28" cstate="print"/>
                     <a:stretch>
                       <a:fillRect/>
                     </a:stretch>
@@ -7790,7 +8038,7 @@
                     <pic:cNvPicPr/>
                   </pic:nvPicPr>
                   <pic:blipFill>
-                    <a:blip r:embed="rId27" cstate="print"/>
+                    <a:blip r:embed="rId29" cstate="print"/>
                     <a:stretch>
                       <a:fillRect/>
                     </a:stretch>
@@ -7850,7 +8098,7 @@
                     <pic:cNvPicPr/>
                   </pic:nvPicPr>
                   <pic:blipFill>
-                    <a:blip r:embed="rId28" cstate="print"/>
+                    <a:blip r:embed="rId30" cstate="print"/>
                     <a:stretch>
                       <a:fillRect/>
                     </a:stretch>
@@ -7910,7 +8158,7 @@
                     <pic:cNvPicPr/>
                   </pic:nvPicPr>
                   <pic:blipFill>
-                    <a:blip r:embed="rId29" cstate="print"/>
+                    <a:blip r:embed="rId31" cstate="print"/>
                     <a:stretch>
                       <a:fillRect/>
                     </a:stretch>
@@ -8719,7 +8967,7 @@
                     <pic:cNvPicPr/>
                   </pic:nvPicPr>
                   <pic:blipFill>
-                    <a:blip r:embed="rId30" cstate="print"/>
+                    <a:blip r:embed="rId32" cstate="print"/>
                     <a:stretch>
                       <a:fillRect/>
                     </a:stretch>
@@ -8866,7 +9114,7 @@
                     <pic:cNvPicPr/>
                   </pic:nvPicPr>
                   <pic:blipFill>
-                    <a:blip r:embed="rId31" cstate="print"/>
+                    <a:blip r:embed="rId33" cstate="print"/>
                     <a:stretch>
                       <a:fillRect/>
                     </a:stretch>
@@ -9615,30 +9863,53 @@
     <w:p/>
     <w:p>
       <w:pPr>
-        <w:jc w:val="both"/>
-        <w:rPr>
-          <w:rFonts w:cstheme="minorHAnsi"/>
-          <w:b/>
-          <w:sz w:val="26"/>
-          <w:szCs w:val="26"/>
-        </w:rPr>
-      </w:pPr>
-      <w:r>
-        <w:rPr>
-          <w:rFonts w:cstheme="minorHAnsi"/>
-          <w:b/>
-          <w:sz w:val="26"/>
-          <w:szCs w:val="26"/>
-        </w:rPr>
-        <w:t>6.3. Primjer dohvaćanja korisnikovih podataka</w:t>
-      </w:r>
-    </w:p>
+        <w:pStyle w:val="Heading3"/>
+        <w:numPr>
+          <w:ilvl w:val="0"/>
+          <w:numId w:val="0"/>
+        </w:numPr>
+      </w:pPr>
+      <w:r>
+        <w:t xml:space="preserve">               </w:t>
+      </w:r>
+    </w:p>
+    <w:p/>
+    <w:p/>
+    <w:p>
+      <w:pPr>
+        <w:pStyle w:val="Heading3"/>
+        <w:numPr>
+          <w:ilvl w:val="0"/>
+          <w:numId w:val="0"/>
+        </w:numPr>
+      </w:pPr>
+      <w:r>
+        <w:lastRenderedPageBreak/>
+        <w:t>6.2.3</w:t>
+      </w:r>
+      <w:r>
+        <w:t xml:space="preserve"> Primjer dohvaćanja korisni</w:t>
+      </w:r>
+      <w:r>
+        <w:t>čkih</w:t>
+      </w:r>
+      <w:r>
+        <w:t xml:space="preserve"> podataka</w:t>
+      </w:r>
+    </w:p>
+    <w:p/>
     <w:p>
       <w:r>
         <w:t>Da bi smo mogli dohvatiti</w:t>
       </w:r>
       <w:r>
-        <w:t xml:space="preserve"> korisnikove podatke prvo se moramo prijaviti na Gowallin sustav.</w:t>
+        <w:t xml:space="preserve"> korisni</w:t>
+      </w:r>
+      <w:r>
+        <w:t>čke</w:t>
+      </w:r>
+      <w:r>
+        <w:t xml:space="preserve"> podatke prvo se moramo prijaviti na Gowallin sustav.</w:t>
       </w:r>
       <w:r>
         <w:t xml:space="preserve"> Prilikom svakog upita na Gowallin sustav gradi se objekt tipa </w:t>
@@ -9674,11 +9945,7 @@
         <w:t>i smo spomenuli ranije. Metoda p</w:t>
       </w:r>
       <w:r>
-        <w:t xml:space="preserve">rima dva parametra – URL traženog </w:t>
-      </w:r>
-      <w:r>
-        <w:lastRenderedPageBreak/>
-        <w:t xml:space="preserve">resursa i enumerator </w:t>
+        <w:t xml:space="preserve">rima dva parametra – URL traženog resursa i enumerator </w:t>
       </w:r>
       <w:r>
         <w:rPr>
@@ -10458,7 +10725,7 @@
         </w:rPr>
         <w:t>"</w:t>
       </w:r>
-      <w:hyperlink r:id="rId32" w:history="1">
+      <w:hyperlink r:id="rId34" w:history="1">
         <w:r>
           <w:rPr>
             <w:rStyle w:val="Hyperlink"/>
@@ -10510,7 +10777,7 @@
         </w:rPr>
         <w:t>"</w:t>
       </w:r>
-      <w:hyperlink r:id="rId33" w:history="1">
+      <w:hyperlink r:id="rId35" w:history="1">
         <w:r>
           <w:rPr>
             <w:rStyle w:val="Hyperlink"/>
@@ -10567,7 +10834,7 @@
         </w:rPr>
         <w:t>"</w:t>
       </w:r>
-      <w:hyperlink r:id="rId34" w:history="1">
+      <w:hyperlink r:id="rId36" w:history="1">
         <w:r>
           <w:rPr>
             <w:rStyle w:val="Hyperlink"/>
@@ -10845,7 +11112,7 @@
         </w:rPr>
         <w:t>"</w:t>
       </w:r>
-      <w:hyperlink r:id="rId35" w:history="1">
+      <w:hyperlink r:id="rId37" w:history="1">
         <w:r>
           <w:rPr>
             <w:rStyle w:val="Hyperlink"/>
@@ -10966,8 +11233,6 @@
       <w:r>
         <w:t>h</w:t>
       </w:r>
-      <w:bookmarkStart w:id="2" w:name="_GoBack"/>
-      <w:bookmarkEnd w:id="2"/>
       <w:r>
         <w:t xml:space="preserve">vaćaju podaci o korisnikovim prijateljima te spremaju u objekte tipa </w:t>
       </w:r>
@@ -10981,11 +11246,6 @@
         <w:t xml:space="preserve"> koji sadrže sve potrebne podatke o njima.</w:t>
       </w:r>
     </w:p>
-    <w:p/>
-    <w:p/>
-    <w:p/>
-    <w:p/>
-    <w:p/>
     <w:p/>
     <w:p/>
     <w:p>
@@ -11684,83 +11944,695 @@
       </w:r>
     </w:p>
     <w:p/>
-    <w:p>
-      <w:pPr>
-        <w:pStyle w:val="Heading2"/>
+    <w:p/>
+    <w:p>
+      <w:pPr>
+        <w:pStyle w:val="Heading3"/>
+        <w:numPr>
+          <w:ilvl w:val="2"/>
+          <w:numId w:val="13"/>
+        </w:numPr>
+      </w:pPr>
+      <w:r>
+        <w:t>Dizajn programskog rješenja</w:t>
+      </w:r>
+    </w:p>
+    <w:p/>
+    <w:p>
+      <w:r>
+        <w:t xml:space="preserve">Prilikom pritiska na sličicu loga Gowalle otvara se stranica GowallaLogIn.aspx. Na toj stranici se upisuju korisničko ime i lozinka. Prilikom pritiska na tipku </w:t>
+      </w:r>
+      <w:r>
+        <w:rPr>
+          <w:i/>
+        </w:rPr>
+        <w:t>Log In</w:t>
+      </w:r>
+      <w:r>
+        <w:rPr>
+          <w:i/>
+        </w:rPr>
+        <w:t xml:space="preserve"> </w:t>
+      </w:r>
+      <w:r>
+        <w:t xml:space="preserve">stvara se novi objekt tipa Gowalla. Ta klasa sadrži podatke o korisniku te kolekciju objekata tipa </w:t>
+      </w:r>
+      <w:r>
+        <w:rPr>
+          <w:i/>
+        </w:rPr>
+        <w:t>Friend</w:t>
+      </w:r>
+      <w:r>
+        <w:t xml:space="preserve"> u kojoj se nalaze osnovni podaci o prijateljima te vrijeme zadnjeg prijavljivanja na nekoj lokaciji.</w:t>
+      </w:r>
+    </w:p>
+    <w:p>
+      <w:pPr>
+        <w:jc w:val="center"/>
+      </w:pPr>
+      <w:r>
+        <w:rPr>
+          <w:noProof/>
+          <w:lang w:eastAsia="hr-HR"/>
+        </w:rPr>
+        <w:pict>
+          <v:shape id="_x0000_s1071" type="#_x0000_t202" style="position:absolute;left:0;text-align:left;margin-left:153.75pt;margin-top:190.4pt;width:206.95pt;height:38.7pt;z-index:251719680;mso-width-percent:400;mso-width-percent:400;mso-width-relative:margin;mso-height-relative:margin" fillcolor="#c2d69b [1942]">
+            <v:shadow on="t"/>
+            <v:textbox>
+              <w:txbxContent>
+                <w:p>
+                  <w:pPr>
+                    <w:jc w:val="center"/>
+                    <w:rPr>
+                      <w:b/>
+                    </w:rPr>
+                  </w:pPr>
+                  <w:r>
+                    <w:rPr>
+                      <w:b/>
+                    </w:rPr>
+                    <w:t>Slika 6.3.1</w:t>
+                  </w:r>
+                  <w:r>
+                    <w:rPr>
+                      <w:b/>
+                    </w:rPr>
+                    <w:t>.</w:t>
+                  </w:r>
+                  <w:r>
+                    <w:rPr>
+                      <w:b/>
+                    </w:rPr>
+                    <w:t xml:space="preserve"> Izgled stranice GowallaLogIn.aspx</w:t>
+                  </w:r>
+                </w:p>
+                <w:p>
+                  <w:pPr>
+                    <w:jc w:val="center"/>
+                  </w:pPr>
+                </w:p>
+              </w:txbxContent>
+            </v:textbox>
+          </v:shape>
+        </w:pict>
+      </w:r>
+      <w:r>
+        <w:rPr>
+          <w:noProof/>
+          <w:lang w:eastAsia="hr-HR"/>
+        </w:rPr>
+        <w:drawing>
+          <wp:inline distT="0" distB="0" distL="0" distR="0" wp14:anchorId="042270F0" wp14:editId="38534862">
+            <wp:extent cx="5738358" cy="2354784"/>
+            <wp:effectExtent l="171450" t="171450" r="358140" b="350520"/>
+            <wp:docPr id="4" name="Picture 4"/>
+            <wp:cNvGraphicFramePr>
+              <a:graphicFrameLocks xmlns:a="http://schemas.openxmlformats.org/drawingml/2006/main" noChangeAspect="1"/>
+            </wp:cNvGraphicFramePr>
+            <a:graphic xmlns:a="http://schemas.openxmlformats.org/drawingml/2006/main">
+              <a:graphicData uri="http://schemas.openxmlformats.org/drawingml/2006/picture">
+                <pic:pic xmlns:pic="http://schemas.openxmlformats.org/drawingml/2006/picture">
+                  <pic:nvPicPr>
+                    <pic:cNvPr id="0" name="gowallalogin.png"/>
+                    <pic:cNvPicPr/>
+                  </pic:nvPicPr>
+                  <pic:blipFill>
+                    <a:blip r:embed="rId38">
+                      <a:extLst>
+                        <a:ext uri="{28A0092B-C50C-407E-A947-70E740481C1C}">
+                          <a14:useLocalDpi xmlns:a14="http://schemas.microsoft.com/office/drawing/2010/main" val="0"/>
+                        </a:ext>
+                      </a:extLst>
+                    </a:blip>
+                    <a:stretch>
+                      <a:fillRect/>
+                    </a:stretch>
+                  </pic:blipFill>
+                  <pic:spPr>
+                    <a:xfrm>
+                      <a:off x="0" y="0"/>
+                      <a:ext cx="5738358" cy="2354784"/>
+                    </a:xfrm>
+                    <a:prstGeom prst="rect">
+                      <a:avLst/>
+                    </a:prstGeom>
+                    <a:ln>
+                      <a:noFill/>
+                    </a:ln>
+                    <a:effectLst>
+                      <a:outerShdw blurRad="292100" dist="139700" dir="2700000" algn="tl" rotWithShape="0">
+                        <a:srgbClr val="333333">
+                          <a:alpha val="65000"/>
+                        </a:srgbClr>
+                      </a:outerShdw>
+                    </a:effectLst>
+                  </pic:spPr>
+                </pic:pic>
+              </a:graphicData>
+            </a:graphic>
+          </wp:inline>
+        </w:drawing>
+      </w:r>
+    </w:p>
+    <w:p>
+      <w:pPr>
+        <w:jc w:val="center"/>
+      </w:pPr>
+    </w:p>
+    <w:p>
+      <w:pPr>
+        <w:jc w:val="center"/>
+      </w:pPr>
+    </w:p>
+    <w:p>
+      <w:pPr>
+        <w:jc w:val="both"/>
+      </w:pPr>
+      <w:r>
+        <w:t xml:space="preserve">Ako prijava nije uspjela ispisuje se greška te je moguće ponovno upisivanje korisničkog imena i lozinke. Ako je prijavljivanje uspjelo stvara se nova sjednica u kojoj pohranjujemo korisničko ime i lozinku trenutnog korisnika. Na taj </w:t>
+      </w:r>
+      <w:r>
+        <w:lastRenderedPageBreak/>
+        <w:t>način se jednostavno odvajaju korisnici koji koriste aplikaciju. Slijedi preusmjeravanje na stranicu GowallaTable.aspx na kojoj se dohvaćaju i ispisuju podaci.</w:t>
+      </w:r>
+    </w:p>
+    <w:p>
+      <w:pPr>
+        <w:jc w:val="center"/>
+      </w:pPr>
+      <w:r>
+        <w:rPr>
+          <w:noProof/>
+          <w:lang w:eastAsia="hr-HR"/>
+        </w:rPr>
+        <w:pict>
+          <v:shape id="_x0000_s1072" type="#_x0000_t202" style="position:absolute;left:0;text-align:left;margin-left:146.2pt;margin-top:328.3pt;width:206.75pt;height:38.7pt;z-index:251720704;mso-width-percent:400;mso-width-percent:400;mso-width-relative:margin;mso-height-relative:margin" fillcolor="#c2d69b [1942]">
+            <v:shadow on="t"/>
+            <v:textbox>
+              <w:txbxContent>
+                <w:p>
+                  <w:pPr>
+                    <w:jc w:val="center"/>
+                    <w:rPr>
+                      <w:b/>
+                    </w:rPr>
+                  </w:pPr>
+                  <w:r>
+                    <w:rPr>
+                      <w:b/>
+                    </w:rPr>
+                    <w:t>Slika 6.3.2</w:t>
+                  </w:r>
+                  <w:r>
+                    <w:rPr>
+                      <w:b/>
+                    </w:rPr>
+                    <w:t>.</w:t>
+                  </w:r>
+                  <w:r>
+                    <w:rPr>
+                      <w:b/>
+                    </w:rPr>
+                    <w:t xml:space="preserve"> Izgled stranice GowallaTable.aspx</w:t>
+                  </w:r>
+                </w:p>
+                <w:p>
+                  <w:pPr>
+                    <w:jc w:val="center"/>
+                  </w:pPr>
+                </w:p>
+              </w:txbxContent>
+            </v:textbox>
+          </v:shape>
+        </w:pict>
+      </w:r>
+      <w:r>
+        <w:rPr>
+          <w:noProof/>
+          <w:lang w:eastAsia="hr-HR"/>
+        </w:rPr>
+        <w:drawing>
+          <wp:inline distT="0" distB="0" distL="0" distR="0">
+            <wp:extent cx="5799323" cy="4092295"/>
+            <wp:effectExtent l="171450" t="171450" r="354330" b="346710"/>
+            <wp:docPr id="6" name="Picture 6"/>
+            <wp:cNvGraphicFramePr>
+              <a:graphicFrameLocks xmlns:a="http://schemas.openxmlformats.org/drawingml/2006/main" noChangeAspect="1"/>
+            </wp:cNvGraphicFramePr>
+            <a:graphic xmlns:a="http://schemas.openxmlformats.org/drawingml/2006/main">
+              <a:graphicData uri="http://schemas.openxmlformats.org/drawingml/2006/picture">
+                <pic:pic xmlns:pic="http://schemas.openxmlformats.org/drawingml/2006/picture">
+                  <pic:nvPicPr>
+                    <pic:cNvPr id="0" name="gowallatable.png"/>
+                    <pic:cNvPicPr/>
+                  </pic:nvPicPr>
+                  <pic:blipFill>
+                    <a:blip r:embed="rId39">
+                      <a:extLst>
+                        <a:ext uri="{28A0092B-C50C-407E-A947-70E740481C1C}">
+                          <a14:useLocalDpi xmlns:a14="http://schemas.microsoft.com/office/drawing/2010/main" val="0"/>
+                        </a:ext>
+                      </a:extLst>
+                    </a:blip>
+                    <a:stretch>
+                      <a:fillRect/>
+                    </a:stretch>
+                  </pic:blipFill>
+                  <pic:spPr>
+                    <a:xfrm>
+                      <a:off x="0" y="0"/>
+                      <a:ext cx="5799323" cy="4092295"/>
+                    </a:xfrm>
+                    <a:prstGeom prst="rect">
+                      <a:avLst/>
+                    </a:prstGeom>
+                    <a:ln>
+                      <a:noFill/>
+                    </a:ln>
+                    <a:effectLst>
+                      <a:outerShdw blurRad="292100" dist="139700" dir="2700000" algn="tl" rotWithShape="0">
+                        <a:srgbClr val="333333">
+                          <a:alpha val="65000"/>
+                        </a:srgbClr>
+                      </a:outerShdw>
+                    </a:effectLst>
+                  </pic:spPr>
+                </pic:pic>
+              </a:graphicData>
+            </a:graphic>
+          </wp:inline>
+        </w:drawing>
+      </w:r>
+    </w:p>
+    <w:p>
+      <w:pPr>
+        <w:jc w:val="center"/>
+      </w:pPr>
+    </w:p>
+    <w:p>
+      <w:pPr>
+        <w:jc w:val="both"/>
+        <w:rPr>
+          <w:rFonts w:cstheme="minorHAnsi"/>
+          <w:b/>
+          <w:sz w:val="26"/>
+          <w:szCs w:val="26"/>
+        </w:rPr>
+      </w:pPr>
+    </w:p>
+    <w:p>
+      <w:pPr>
+        <w:rPr>
+          <w:i/>
+        </w:rPr>
+      </w:pPr>
+      <w:r>
+        <w:t xml:space="preserve">Za obavljanje cijele funkcionalnosti korištene su tek dvije vlastite klase: </w:t>
+      </w:r>
+      <w:r>
+        <w:rPr>
+          <w:i/>
+        </w:rPr>
+        <w:t>Gowalla</w:t>
+      </w:r>
+      <w:r>
+        <w:t xml:space="preserve"> i </w:t>
+      </w:r>
+      <w:r>
+        <w:rPr>
+          <w:i/>
+        </w:rPr>
+        <w:t>Friend</w:t>
+      </w:r>
+      <w:r>
+        <w:rPr>
+          <w:i/>
+        </w:rPr>
+        <w:t xml:space="preserve">. </w:t>
+      </w:r>
+      <w:r>
+        <w:t xml:space="preserve">Kao što sam već spomenuo instanca klase </w:t>
+      </w:r>
+      <w:r>
+        <w:rPr>
+          <w:i/>
+        </w:rPr>
+        <w:t>Gowalla</w:t>
+      </w:r>
+      <w:r>
+        <w:t xml:space="preserve"> služi za pohranu korisnika aplikacije te obavljanje svih mogućih metoda dohvaćanja podataka sa poslužitelja dok se dohvaćeni podaci spremaju u objekte tip </w:t>
+      </w:r>
+      <w:r>
+        <w:rPr>
+          <w:i/>
+        </w:rPr>
+        <w:t>Friend</w:t>
+      </w:r>
+      <w:r>
+        <w:t xml:space="preserve"> te se nalaze u listi unutar objekta tipa </w:t>
+      </w:r>
+      <w:r>
+        <w:rPr>
+          <w:i/>
+        </w:rPr>
+        <w:t>Gowalla.</w:t>
+      </w:r>
+    </w:p>
+    <w:p>
+      <w:pPr>
+        <w:jc w:val="center"/>
+      </w:pPr>
+      <w:r>
+        <w:rPr>
+          <w:noProof/>
+          <w:lang w:eastAsia="hr-HR"/>
+        </w:rPr>
+        <w:pict>
+          <v:shape id="_x0000_s1073" type="#_x0000_t202" style="position:absolute;left:0;text-align:left;margin-left:151.9pt;margin-top:156.05pt;width:206.35pt;height:23.1pt;z-index:251721728;mso-width-percent:400;mso-width-percent:400;mso-width-relative:margin;mso-height-relative:margin" fillcolor="#c2d69b [1942]">
+            <v:shadow on="t"/>
+            <v:textbox>
+              <w:txbxContent>
+                <w:p>
+                  <w:pPr>
+                    <w:jc w:val="center"/>
+                    <w:rPr>
+                      <w:b/>
+                    </w:rPr>
+                  </w:pPr>
+                  <w:r>
+                    <w:rPr>
+                      <w:b/>
+                    </w:rPr>
+                    <w:t>Slika 6.3.</w:t>
+                  </w:r>
+                  <w:r>
+                    <w:rPr>
+                      <w:b/>
+                    </w:rPr>
+                    <w:t>3</w:t>
+                  </w:r>
+                  <w:r>
+                    <w:rPr>
+                      <w:b/>
+                    </w:rPr>
+                    <w:t>.</w:t>
+                  </w:r>
+                  <w:r>
+                    <w:rPr>
+                      <w:b/>
+                    </w:rPr>
+                    <w:t xml:space="preserve"> Dijagram klasa</w:t>
+                  </w:r>
+                </w:p>
+                <w:p>
+                  <w:pPr>
+                    <w:jc w:val="center"/>
+                  </w:pPr>
+                </w:p>
+              </w:txbxContent>
+            </v:textbox>
+          </v:shape>
+        </w:pict>
+      </w:r>
+      <w:r>
+        <w:rPr>
+          <w:noProof/>
+          <w:lang w:eastAsia="hr-HR"/>
+        </w:rPr>
+        <w:drawing>
+          <wp:inline distT="0" distB="0" distL="0" distR="0">
+            <wp:extent cx="2796540" cy="1714500"/>
+            <wp:effectExtent l="171450" t="171450" r="365760" b="342900"/>
+            <wp:docPr id="7" name="Picture 7"/>
+            <wp:cNvGraphicFramePr>
+              <a:graphicFrameLocks xmlns:a="http://schemas.openxmlformats.org/drawingml/2006/main" noChangeAspect="1"/>
+            </wp:cNvGraphicFramePr>
+            <a:graphic xmlns:a="http://schemas.openxmlformats.org/drawingml/2006/main">
+              <a:graphicData uri="http://schemas.openxmlformats.org/drawingml/2006/picture">
+                <pic:pic xmlns:pic="http://schemas.openxmlformats.org/drawingml/2006/picture">
+                  <pic:nvPicPr>
+                    <pic:cNvPr id="0" name="classDiagram.jpg"/>
+                    <pic:cNvPicPr/>
+                  </pic:nvPicPr>
+                  <pic:blipFill>
+                    <a:blip r:embed="rId40">
+                      <a:extLst>
+                        <a:ext uri="{28A0092B-C50C-407E-A947-70E740481C1C}">
+                          <a14:useLocalDpi xmlns:a14="http://schemas.microsoft.com/office/drawing/2010/main" val="0"/>
+                        </a:ext>
+                      </a:extLst>
+                    </a:blip>
+                    <a:stretch>
+                      <a:fillRect/>
+                    </a:stretch>
+                  </pic:blipFill>
+                  <pic:spPr>
+                    <a:xfrm>
+                      <a:off x="0" y="0"/>
+                      <a:ext cx="2796540" cy="1714500"/>
+                    </a:xfrm>
+                    <a:prstGeom prst="rect">
+                      <a:avLst/>
+                    </a:prstGeom>
+                    <a:ln>
+                      <a:noFill/>
+                    </a:ln>
+                    <a:effectLst>
+                      <a:outerShdw blurRad="292100" dist="139700" dir="2700000" algn="tl" rotWithShape="0">
+                        <a:srgbClr val="333333">
+                          <a:alpha val="65000"/>
+                        </a:srgbClr>
+                      </a:outerShdw>
+                    </a:effectLst>
+                  </pic:spPr>
+                </pic:pic>
+              </a:graphicData>
+            </a:graphic>
+          </wp:inline>
+        </w:drawing>
+      </w:r>
+    </w:p>
+    <w:p>
+      <w:pPr>
+        <w:jc w:val="both"/>
+        <w:rPr>
+          <w:rFonts w:cstheme="minorHAnsi"/>
+          <w:b/>
+          <w:sz w:val="26"/>
+          <w:szCs w:val="26"/>
+        </w:rPr>
+      </w:pPr>
+    </w:p>
+    <w:p>
+      <w:pPr>
+        <w:jc w:val="both"/>
+        <w:rPr>
+          <w:rFonts w:cstheme="minorHAnsi"/>
+          <w:b/>
+          <w:sz w:val="26"/>
+          <w:szCs w:val="26"/>
+        </w:rPr>
+      </w:pPr>
+    </w:p>
+    <w:p>
+      <w:pPr>
+        <w:jc w:val="both"/>
+        <w:rPr>
+          <w:rFonts w:cstheme="minorHAnsi"/>
+          <w:b/>
+          <w:sz w:val="26"/>
+          <w:szCs w:val="26"/>
+        </w:rPr>
+      </w:pPr>
+      <w:r>
+        <w:rPr>
+          <w:rFonts w:cstheme="minorHAnsi"/>
+          <w:b/>
+          <w:sz w:val="26"/>
+          <w:szCs w:val="26"/>
+        </w:rPr>
+        <w:t>6.4. Tehničke poteškoće vezane uz Gowalla API</w:t>
+      </w:r>
+    </w:p>
+    <w:p>
+      <w:r>
+        <w:t>Nažalost, API ne radi ispravno u potpunosti te mnogi URL-ovi dobiveni u odgovoru rezultiraju pogreškom o nepostojanju traženog resursa (</w:t>
+      </w:r>
+      <w:r>
+        <w:rPr>
+          <w:i/>
+        </w:rPr>
+        <w:t xml:space="preserve">404 Not Found). </w:t>
+      </w:r>
+      <w:r>
+        <w:t xml:space="preserve">Zbog toga </w:t>
+      </w:r>
+      <w:r>
+        <w:t>ne možemo</w:t>
+      </w:r>
+      <w:r>
+        <w:t xml:space="preserve"> pristupiti popisu korisnikovih prijatelja</w:t>
+      </w:r>
+      <w:r>
+        <w:t xml:space="preserve"> preko API-a</w:t>
+      </w:r>
+      <w:r>
+        <w:t xml:space="preserve">. Kako bi zaobišli ovaj problem, nakon što smo prijavili korisnika na </w:t>
+      </w:r>
+      <w:r>
+        <w:t>sustav koristeći API</w:t>
+      </w:r>
+      <w:r>
+        <w:t xml:space="preserve">, popis korisnikovih prijatelja učitavamo izravno filtrirajući HTML stranicu na kojoj bi oni bili prikazani kada bi </w:t>
+      </w:r>
+      <w:r>
+        <w:t>korisnik koristio Gowallu izr</w:t>
+      </w:r>
+      <w:r>
+        <w:t>a</w:t>
+      </w:r>
+      <w:r>
+        <w:t>vno</w:t>
+      </w:r>
+      <w:r>
+        <w:t>.</w:t>
+      </w:r>
+      <w:r>
+        <w:t xml:space="preserve"> To može predstavljati problem</w:t>
+      </w:r>
+      <w:r>
+        <w:t xml:space="preserve">  - ako se nešto promijeni u vezi URL-a koji vodi do te HTML stranice aplikacija više neće ispravno raditi.</w:t>
+      </w:r>
+    </w:p>
+    <w:p/>
+    <w:p>
+      <w:pPr>
+        <w:pStyle w:val="Heading3"/>
         <w:numPr>
           <w:ilvl w:val="0"/>
           <w:numId w:val="0"/>
         </w:numPr>
-      </w:pPr>
-    </w:p>
-    <w:p>
-      <w:pPr>
-        <w:jc w:val="both"/>
-        <w:rPr>
-          <w:rFonts w:cstheme="minorHAnsi"/>
-          <w:b/>
-          <w:sz w:val="26"/>
-          <w:szCs w:val="26"/>
-        </w:rPr>
-      </w:pPr>
-      <w:r>
-        <w:rPr>
-          <w:rFonts w:cstheme="minorHAnsi"/>
-          <w:b/>
-          <w:sz w:val="26"/>
-          <w:szCs w:val="26"/>
-        </w:rPr>
-        <w:t>6.4. Tehničke poteškoće vezane uz Gowalla API</w:t>
-      </w:r>
-    </w:p>
-    <w:p>
-      <w:r>
-        <w:t>Nažalost, API ne radi ispravno u potpunosti te mnogi URL-ovi dobiveni u odgovoru rezultiraju pogreškom o nepostojanju traženog resursa (</w:t>
-      </w:r>
-      <w:r>
-        <w:rPr>
-          <w:i/>
-        </w:rPr>
-        <w:t xml:space="preserve">404 Not Found). </w:t>
-      </w:r>
-      <w:r>
-        <w:t xml:space="preserve">Zbog toga </w:t>
-      </w:r>
-      <w:r>
-        <w:t>ne možemo</w:t>
-      </w:r>
-      <w:r>
-        <w:t xml:space="preserve"> pristupiti popisu korisnikovih prijatelja</w:t>
-      </w:r>
-      <w:r>
-        <w:t xml:space="preserve"> preko API-a</w:t>
-      </w:r>
-      <w:r>
-        <w:t xml:space="preserve">. Kako bi zaobišli ovaj problem, nakon što smo prijavili korisnika na </w:t>
-      </w:r>
-      <w:r>
-        <w:t>sustav koristeći API</w:t>
-      </w:r>
-      <w:r>
-        <w:t xml:space="preserve">, popis korisnikovih prijatelja učitavamo izravno filtrirajući HTML stranicu na kojoj bi oni bili prikazani kada bi </w:t>
-      </w:r>
-      <w:r>
-        <w:t>korisnik koristio Gowallu izr</w:t>
-      </w:r>
-      <w:r>
-        <w:t>a</w:t>
-      </w:r>
-      <w:r>
-        <w:t>vno</w:t>
-      </w:r>
-      <w:r>
-        <w:t>.</w:t>
-      </w:r>
-      <w:r>
-        <w:t xml:space="preserve"> To može predstavljati problem</w:t>
-      </w:r>
-      <w:r>
-        <w:t xml:space="preserve">  - ako se nešto promijeni u vezi URL-a koji vodi do te HTML stranice aplikacija više neće ispravno raditi.</w:t>
+        <w:ind w:left="927"/>
+      </w:pPr>
+      <w:r>
+        <w:t>6.4.1 Izvođenje programa</w:t>
+      </w:r>
+    </w:p>
+    <w:p/>
+    <w:p>
+      <w:r>
+        <w:t>Zbog navedenih problema sam tijek dohvata podataka je malo zamršeniji. Nakon uspješnog prijavljivanja na sustav trebalo bi slijediti dohvaćanje prijatelja. No, pošto ta funkcionalnost API-a ne radi jedino moguće rješenje bilo je dohvatiti listu prijatelja sa Gowalla poslužitelja</w:t>
+      </w:r>
+      <w:r>
+        <w:t xml:space="preserve"> koji je zadužen za regularno korištenje Gowallom. To znači dohvaćanje HTML stranice te njenog filtriranja do traženih podataka. Nakon toga je moguće ponovno iskoristiti API i preko, za njega predviđenog, poslužitelja dohvaćati podatke o prijateljima. Iz toga proizlazi da moramo komunicirati sa 2 poslužitelja umjesto sa jednim. Na slici (Slika 6.4.1) je prikazan sekvencijski dijagram koji opisuje navedene radnje.</w:t>
+      </w:r>
+    </w:p>
+    <w:p/>
+    <w:p>
+      <w:r>
+        <w:rPr>
+          <w:rFonts w:cstheme="minorHAnsi"/>
+          <w:noProof/>
+          <w:lang w:eastAsia="hr-HR"/>
+        </w:rPr>
+        <w:pict>
+          <v:shape id="_x0000_s1074" type="#_x0000_t202" style="position:absolute;margin-left:155.1pt;margin-top:323.7pt;width:206.35pt;height:23.1pt;z-index:251722752;mso-width-percent:400;mso-width-percent:400;mso-width-relative:margin;mso-height-relative:margin" fillcolor="#c2d69b [1942]">
+            <v:shadow on="t"/>
+            <v:textbox>
+              <w:txbxContent>
+                <w:p>
+                  <w:pPr>
+                    <w:jc w:val="center"/>
+                    <w:rPr>
+                      <w:b/>
+                    </w:rPr>
+                  </w:pPr>
+                  <w:r>
+                    <w:rPr>
+                      <w:b/>
+                    </w:rPr>
+                    <w:t>Slika 6.4.1</w:t>
+                  </w:r>
+                  <w:r>
+                    <w:rPr>
+                      <w:b/>
+                    </w:rPr>
+                    <w:t>.</w:t>
+                  </w:r>
+                  <w:r>
+                    <w:rPr>
+                      <w:b/>
+                    </w:rPr>
+                    <w:t xml:space="preserve"> Sekvencijski dijagram</w:t>
+                  </w:r>
+                </w:p>
+                <w:p>
+                  <w:pPr>
+                    <w:jc w:val="center"/>
+                  </w:pPr>
+                </w:p>
+              </w:txbxContent>
+            </v:textbox>
+          </v:shape>
+        </w:pict>
+      </w:r>
+      <w:r>
+        <w:rPr>
+          <w:noProof/>
+          <w:lang w:eastAsia="hr-HR"/>
+        </w:rPr>
+        <w:drawing>
+          <wp:inline distT="0" distB="0" distL="0" distR="0" wp14:anchorId="3DB49ADD" wp14:editId="54A5DD4F">
+            <wp:extent cx="6661150" cy="4072890"/>
+            <wp:effectExtent l="171450" t="171450" r="368300" b="346710"/>
+            <wp:docPr id="8" name="Picture 8"/>
+            <wp:cNvGraphicFramePr>
+              <a:graphicFrameLocks xmlns:a="http://schemas.openxmlformats.org/drawingml/2006/main" noChangeAspect="1"/>
+            </wp:cNvGraphicFramePr>
+            <a:graphic xmlns:a="http://schemas.openxmlformats.org/drawingml/2006/main">
+              <a:graphicData uri="http://schemas.openxmlformats.org/drawingml/2006/picture">
+                <pic:pic xmlns:pic="http://schemas.openxmlformats.org/drawingml/2006/picture">
+                  <pic:nvPicPr>
+                    <pic:cNvPr id="0" name="sekven.jpg"/>
+                    <pic:cNvPicPr/>
+                  </pic:nvPicPr>
+                  <pic:blipFill>
+                    <a:blip r:embed="rId41">
+                      <a:extLst>
+                        <a:ext uri="{28A0092B-C50C-407E-A947-70E740481C1C}">
+                          <a14:useLocalDpi xmlns:a14="http://schemas.microsoft.com/office/drawing/2010/main" val="0"/>
+                        </a:ext>
+                      </a:extLst>
+                    </a:blip>
+                    <a:stretch>
+                      <a:fillRect/>
+                    </a:stretch>
+                  </pic:blipFill>
+                  <pic:spPr>
+                    <a:xfrm>
+                      <a:off x="0" y="0"/>
+                      <a:ext cx="6661150" cy="4072890"/>
+                    </a:xfrm>
+                    <a:prstGeom prst="rect">
+                      <a:avLst/>
+                    </a:prstGeom>
+                    <a:ln>
+                      <a:noFill/>
+                    </a:ln>
+                    <a:effectLst>
+                      <a:outerShdw blurRad="292100" dist="139700" dir="2700000" algn="tl" rotWithShape="0">
+                        <a:srgbClr val="333333">
+                          <a:alpha val="65000"/>
+                        </a:srgbClr>
+                      </a:outerShdw>
+                    </a:effectLst>
+                  </pic:spPr>
+                </pic:pic>
+              </a:graphicData>
+            </a:graphic>
+          </wp:inline>
+        </w:drawing>
       </w:r>
     </w:p>
     <w:p>
@@ -11776,6 +12648,8 @@
         </w:rPr>
         <w:br w:type="page"/>
       </w:r>
+      <w:bookmarkStart w:id="2" w:name="_GoBack"/>
+      <w:bookmarkEnd w:id="2"/>
     </w:p>
     <w:p>
       <w:pPr>
@@ -13208,8 +14082,8 @@
       </w:pPr>
     </w:p>
     <w:sectPr>
-      <w:headerReference w:type="default" r:id="rId36"/>
-      <w:footerReference w:type="default" r:id="rId37"/>
+      <w:headerReference w:type="default" r:id="rId42"/>
+      <w:footerReference w:type="default" r:id="rId43"/>
       <w:pgSz w:w="11906" w:h="16838"/>
       <w:pgMar w:top="567" w:right="707" w:bottom="567" w:left="709" w:header="397" w:footer="113" w:gutter="0"/>
       <w:cols w:space="708"/>
@@ -13221,7 +14095,7 @@
 </file>
 
 <file path=word/endnotes.xml><?xml version="1.0" encoding="utf-8"?>
-<w:endnotes xmlns:ve="http://schemas.openxmlformats.org/markup-compatibility/2006" xmlns:o="urn:schemas-microsoft-com:office:office" xmlns:r="http://schemas.openxmlformats.org/officeDocument/2006/relationships" xmlns:m="http://schemas.openxmlformats.org/officeDocument/2006/math" xmlns:v="urn:schemas-microsoft-com:vml" xmlns:wp="http://schemas.openxmlformats.org/drawingml/2006/wordprocessingDrawing" xmlns:w10="urn:schemas-microsoft-com:office:word" xmlns:w="http://schemas.openxmlformats.org/wordprocessingml/2006/main" xmlns:wne="http://schemas.microsoft.com/office/word/2006/wordml">
+<w:endnotes xmlns:wpc="http://schemas.microsoft.com/office/word/2010/wordprocessingCanvas" xmlns:mc="http://schemas.openxmlformats.org/markup-compatibility/2006" xmlns:o="urn:schemas-microsoft-com:office:office" xmlns:r="http://schemas.openxmlformats.org/officeDocument/2006/relationships" xmlns:m="http://schemas.openxmlformats.org/officeDocument/2006/math" xmlns:v="urn:schemas-microsoft-com:vml" xmlns:wp14="http://schemas.microsoft.com/office/word/2010/wordprocessingDrawing" xmlns:wp="http://schemas.openxmlformats.org/drawingml/2006/wordprocessingDrawing" xmlns:w10="urn:schemas-microsoft-com:office:word" xmlns:w="http://schemas.openxmlformats.org/wordprocessingml/2006/main" xmlns:w14="http://schemas.microsoft.com/office/word/2010/wordml" xmlns:wpg="http://schemas.microsoft.com/office/word/2010/wordprocessingGroup" xmlns:wpi="http://schemas.microsoft.com/office/word/2010/wordprocessingInk" xmlns:wne="http://schemas.microsoft.com/office/word/2006/wordml" xmlns:wps="http://schemas.microsoft.com/office/word/2010/wordprocessingShape" mc:Ignorable="w14 wp14">
   <w:endnote w:type="separator" w:id="-1">
     <w:p>
       <w:pPr>
@@ -13246,7 +14120,7 @@
 </file>
 
 <file path=word/footer1.xml><?xml version="1.0" encoding="utf-8"?>
-<w:ftr xmlns:ve="http://schemas.openxmlformats.org/markup-compatibility/2006" xmlns:o="urn:schemas-microsoft-com:office:office" xmlns:r="http://schemas.openxmlformats.org/officeDocument/2006/relationships" xmlns:m="http://schemas.openxmlformats.org/officeDocument/2006/math" xmlns:v="urn:schemas-microsoft-com:vml" xmlns:wp="http://schemas.openxmlformats.org/drawingml/2006/wordprocessingDrawing" xmlns:w10="urn:schemas-microsoft-com:office:word" xmlns:w="http://schemas.openxmlformats.org/wordprocessingml/2006/main" xmlns:wne="http://schemas.microsoft.com/office/word/2006/wordml">
+<w:ftr xmlns:wpc="http://schemas.microsoft.com/office/word/2010/wordprocessingCanvas" xmlns:mc="http://schemas.openxmlformats.org/markup-compatibility/2006" xmlns:o="urn:schemas-microsoft-com:office:office" xmlns:r="http://schemas.openxmlformats.org/officeDocument/2006/relationships" xmlns:m="http://schemas.openxmlformats.org/officeDocument/2006/math" xmlns:v="urn:schemas-microsoft-com:vml" xmlns:wp14="http://schemas.microsoft.com/office/word/2010/wordprocessingDrawing" xmlns:wp="http://schemas.openxmlformats.org/drawingml/2006/wordprocessingDrawing" xmlns:w10="urn:schemas-microsoft-com:office:word" xmlns:w="http://schemas.openxmlformats.org/wordprocessingml/2006/main" xmlns:w14="http://schemas.microsoft.com/office/word/2010/wordml" xmlns:wpg="http://schemas.microsoft.com/office/word/2010/wordprocessingGroup" xmlns:wpi="http://schemas.microsoft.com/office/word/2010/wordprocessingInk" xmlns:wne="http://schemas.microsoft.com/office/word/2006/wordml" xmlns:wps="http://schemas.microsoft.com/office/word/2010/wordprocessingShape" mc:Ignorable="w14 wp14">
   <w:tbl>
     <w:tblPr>
       <w:tblW w:w="5000" w:type="pct"/>
@@ -13256,7 +14130,7 @@
         <w:bottom w:w="72" w:type="dxa"/>
         <w:right w:w="115" w:type="dxa"/>
       </w:tblCellMar>
-      <w:tblLook w:val="04A0"/>
+      <w:tblLook w:val="04A0" w:firstRow="1" w:lastRow="0" w:firstColumn="1" w:lastColumn="0" w:noHBand="0" w:noVBand="1"/>
     </w:tblPr>
     <w:tblGrid>
       <w:gridCol w:w="1072"/>
@@ -13294,7 +14168,7 @@
               <w:noProof/>
               <w:color w:val="FFFFFF" w:themeColor="background1"/>
             </w:rPr>
-            <w:t>9</w:t>
+            <w:t>18</w:t>
           </w:r>
           <w:r>
             <w:rPr>
@@ -13329,6 +14203,7 @@
               <w:dataBinding w:prefixMappings="xmlns:ns0='http://schemas.openxmlformats.org/officeDocument/2006/extended-properties'" w:xpath="/ns0:Properties[1]/ns0:Company[1]" w:storeItemID="{6668398D-A668-4E3E-A5EB-62B293D839F1}"/>
               <w:text/>
             </w:sdtPr>
+            <w:sdtEndPr/>
             <w:sdtContent>
               <w:r>
                 <w:t>[</w:t>
@@ -13360,7 +14235,7 @@
 </file>
 
 <file path=word/footnotes.xml><?xml version="1.0" encoding="utf-8"?>
-<w:footnotes xmlns:ve="http://schemas.openxmlformats.org/markup-compatibility/2006" xmlns:o="urn:schemas-microsoft-com:office:office" xmlns:r="http://schemas.openxmlformats.org/officeDocument/2006/relationships" xmlns:m="http://schemas.openxmlformats.org/officeDocument/2006/math" xmlns:v="urn:schemas-microsoft-com:vml" xmlns:wp="http://schemas.openxmlformats.org/drawingml/2006/wordprocessingDrawing" xmlns:w10="urn:schemas-microsoft-com:office:word" xmlns:w="http://schemas.openxmlformats.org/wordprocessingml/2006/main" xmlns:wne="http://schemas.microsoft.com/office/word/2006/wordml">
+<w:footnotes xmlns:wpc="http://schemas.microsoft.com/office/word/2010/wordprocessingCanvas" xmlns:mc="http://schemas.openxmlformats.org/markup-compatibility/2006" xmlns:o="urn:schemas-microsoft-com:office:office" xmlns:r="http://schemas.openxmlformats.org/officeDocument/2006/relationships" xmlns:m="http://schemas.openxmlformats.org/officeDocument/2006/math" xmlns:v="urn:schemas-microsoft-com:vml" xmlns:wp14="http://schemas.microsoft.com/office/word/2010/wordprocessingDrawing" xmlns:wp="http://schemas.openxmlformats.org/drawingml/2006/wordprocessingDrawing" xmlns:w10="urn:schemas-microsoft-com:office:word" xmlns:w="http://schemas.openxmlformats.org/wordprocessingml/2006/main" xmlns:w14="http://schemas.microsoft.com/office/word/2010/wordml" xmlns:wpg="http://schemas.microsoft.com/office/word/2010/wordprocessingGroup" xmlns:wpi="http://schemas.microsoft.com/office/word/2010/wordprocessingInk" xmlns:wne="http://schemas.microsoft.com/office/word/2006/wordml" xmlns:wps="http://schemas.microsoft.com/office/word/2010/wordprocessingShape" mc:Ignorable="w14 wp14">
   <w:footnote w:type="separator" w:id="-1">
     <w:p>
       <w:pPr>
@@ -13385,7 +14260,7 @@
 </file>
 
 <file path=word/header1.xml><?xml version="1.0" encoding="utf-8"?>
-<w:hdr xmlns:ve="http://schemas.openxmlformats.org/markup-compatibility/2006" xmlns:o="urn:schemas-microsoft-com:office:office" xmlns:r="http://schemas.openxmlformats.org/officeDocument/2006/relationships" xmlns:m="http://schemas.openxmlformats.org/officeDocument/2006/math" xmlns:v="urn:schemas-microsoft-com:vml" xmlns:wp="http://schemas.openxmlformats.org/drawingml/2006/wordprocessingDrawing" xmlns:w10="urn:schemas-microsoft-com:office:word" xmlns:w="http://schemas.openxmlformats.org/wordprocessingml/2006/main" xmlns:wne="http://schemas.microsoft.com/office/word/2006/wordml">
+<w:hdr xmlns:wpc="http://schemas.microsoft.com/office/word/2010/wordprocessingCanvas" xmlns:mc="http://schemas.openxmlformats.org/markup-compatibility/2006" xmlns:o="urn:schemas-microsoft-com:office:office" xmlns:r="http://schemas.openxmlformats.org/officeDocument/2006/relationships" xmlns:m="http://schemas.openxmlformats.org/officeDocument/2006/math" xmlns:v="urn:schemas-microsoft-com:vml" xmlns:wp14="http://schemas.microsoft.com/office/word/2010/wordprocessingDrawing" xmlns:wp="http://schemas.openxmlformats.org/drawingml/2006/wordprocessingDrawing" xmlns:w10="urn:schemas-microsoft-com:office:word" xmlns:w="http://schemas.openxmlformats.org/wordprocessingml/2006/main" xmlns:w14="http://schemas.microsoft.com/office/word/2010/wordml" xmlns:wpg="http://schemas.microsoft.com/office/word/2010/wordprocessingGroup" xmlns:wpi="http://schemas.microsoft.com/office/word/2010/wordprocessingInk" xmlns:wne="http://schemas.microsoft.com/office/word/2006/wordml" xmlns:wps="http://schemas.microsoft.com/office/word/2010/wordprocessingShape" mc:Ignorable="w14 wp14">
   <w:tbl>
     <w:tblPr>
       <w:tblW w:w="5000" w:type="pct"/>
@@ -13395,7 +14270,7 @@
         <w:bottom w:w="72" w:type="dxa"/>
         <w:right w:w="115" w:type="dxa"/>
       </w:tblCellMar>
-      <w:tblLook w:val="04A0"/>
+      <w:tblLook w:val="04A0" w:firstRow="1" w:lastRow="0" w:firstColumn="1" w:lastColumn="0" w:noHBand="0" w:noVBand="1"/>
     </w:tblPr>
     <w:tblGrid>
       <w:gridCol w:w="3660"/>
@@ -13472,6 +14347,7 @@
               <w:dataBinding w:prefixMappings="xmlns:ns0='http://schemas.openxmlformats.org/package/2006/metadata/core-properties' xmlns:ns1='http://purl.org/dc/elements/1.1/'" w:xpath="/ns0:coreProperties[1]/ns1:title[1]" w:storeItemID="{6C3C8BC8-F283-45AE-878A-BAB7291924A1}"/>
               <w:text/>
             </w:sdtPr>
+            <w:sdtEndPr/>
             <w:sdtContent>
               <w:r>
                 <w:rPr>
@@ -13508,7 +14384,7 @@
 </file>
 
 <file path=word/numbering.xml><?xml version="1.0" encoding="utf-8"?>
-<w:numbering xmlns:ve="http://schemas.openxmlformats.org/markup-compatibility/2006" xmlns:o="urn:schemas-microsoft-com:office:office" xmlns:r="http://schemas.openxmlformats.org/officeDocument/2006/relationships" xmlns:m="http://schemas.openxmlformats.org/officeDocument/2006/math" xmlns:v="urn:schemas-microsoft-com:vml" xmlns:wp="http://schemas.openxmlformats.org/drawingml/2006/wordprocessingDrawing" xmlns:w10="urn:schemas-microsoft-com:office:word" xmlns:w="http://schemas.openxmlformats.org/wordprocessingml/2006/main" xmlns:wne="http://schemas.microsoft.com/office/word/2006/wordml">
+<w:numbering xmlns:wpc="http://schemas.microsoft.com/office/word/2010/wordprocessingCanvas" xmlns:mc="http://schemas.openxmlformats.org/markup-compatibility/2006" xmlns:o="urn:schemas-microsoft-com:office:office" xmlns:r="http://schemas.openxmlformats.org/officeDocument/2006/relationships" xmlns:m="http://schemas.openxmlformats.org/officeDocument/2006/math" xmlns:v="urn:schemas-microsoft-com:vml" xmlns:wp14="http://schemas.microsoft.com/office/word/2010/wordprocessingDrawing" xmlns:wp="http://schemas.openxmlformats.org/drawingml/2006/wordprocessingDrawing" xmlns:w10="urn:schemas-microsoft-com:office:word" xmlns:w="http://schemas.openxmlformats.org/wordprocessingml/2006/main" xmlns:w14="http://schemas.microsoft.com/office/word/2010/wordml" xmlns:wpg="http://schemas.microsoft.com/office/word/2010/wordprocessingGroup" xmlns:wpi="http://schemas.microsoft.com/office/word/2010/wordprocessingInk" xmlns:wne="http://schemas.microsoft.com/office/word/2006/wordml" xmlns:wps="http://schemas.microsoft.com/office/word/2010/wordprocessingShape" mc:Ignorable="w14 wp14">
   <w:abstractNum w:abstractNumId="0">
     <w:nsid w:val="01AB31CD"/>
     <w:multiLevelType w:val="multilevel"/>
@@ -13999,7 +14875,7 @@
       <w:lvlText w:val="%1.%2.%3."/>
       <w:lvlJc w:val="left"/>
       <w:pPr>
-        <w:ind w:left="1224" w:hanging="504"/>
+        <w:ind w:left="1071" w:hanging="504"/>
       </w:pPr>
       <w:rPr>
         <w:rFonts w:ascii="Arial" w:hAnsi="Arial" w:cs="Arial" w:hint="default"/>
@@ -14062,6 +14938,95 @@
     </w:lvl>
   </w:abstractNum>
   <w:abstractNum w:abstractNumId="5">
+    <w:nsid w:val="1CA223EF"/>
+    <w:multiLevelType w:val="hybridMultilevel"/>
+    <w:tmpl w:val="08785C12"/>
+    <w:lvl w:ilvl="0" w:tplc="22381620">
+      <w:start w:val="6"/>
+      <w:numFmt w:val="decimal"/>
+      <w:lvlText w:val="%1."/>
+      <w:lvlJc w:val="left"/>
+      <w:pPr>
+        <w:ind w:left="927" w:hanging="360"/>
+      </w:pPr>
+      <w:rPr>
+        <w:rFonts w:hint="default"/>
+      </w:rPr>
+    </w:lvl>
+    <w:lvl w:ilvl="1" w:tplc="041A0019" w:tentative="1">
+      <w:start w:val="1"/>
+      <w:numFmt w:val="lowerLetter"/>
+      <w:lvlText w:val="%2."/>
+      <w:lvlJc w:val="left"/>
+      <w:pPr>
+        <w:ind w:left="1647" w:hanging="360"/>
+      </w:pPr>
+    </w:lvl>
+    <w:lvl w:ilvl="2" w:tplc="041A001B" w:tentative="1">
+      <w:start w:val="1"/>
+      <w:numFmt w:val="lowerRoman"/>
+      <w:lvlText w:val="%3."/>
+      <w:lvlJc w:val="right"/>
+      <w:pPr>
+        <w:ind w:left="2367" w:hanging="180"/>
+      </w:pPr>
+    </w:lvl>
+    <w:lvl w:ilvl="3" w:tplc="041A000F" w:tentative="1">
+      <w:start w:val="1"/>
+      <w:numFmt w:val="decimal"/>
+      <w:lvlText w:val="%4."/>
+      <w:lvlJc w:val="left"/>
+      <w:pPr>
+        <w:ind w:left="3087" w:hanging="360"/>
+      </w:pPr>
+    </w:lvl>
+    <w:lvl w:ilvl="4" w:tplc="041A0019" w:tentative="1">
+      <w:start w:val="1"/>
+      <w:numFmt w:val="lowerLetter"/>
+      <w:lvlText w:val="%5."/>
+      <w:lvlJc w:val="left"/>
+      <w:pPr>
+        <w:ind w:left="3807" w:hanging="360"/>
+      </w:pPr>
+    </w:lvl>
+    <w:lvl w:ilvl="5" w:tplc="041A001B" w:tentative="1">
+      <w:start w:val="1"/>
+      <w:numFmt w:val="lowerRoman"/>
+      <w:lvlText w:val="%6."/>
+      <w:lvlJc w:val="right"/>
+      <w:pPr>
+        <w:ind w:left="4527" w:hanging="180"/>
+      </w:pPr>
+    </w:lvl>
+    <w:lvl w:ilvl="6" w:tplc="041A000F" w:tentative="1">
+      <w:start w:val="1"/>
+      <w:numFmt w:val="decimal"/>
+      <w:lvlText w:val="%7."/>
+      <w:lvlJc w:val="left"/>
+      <w:pPr>
+        <w:ind w:left="5247" w:hanging="360"/>
+      </w:pPr>
+    </w:lvl>
+    <w:lvl w:ilvl="7" w:tplc="041A0019" w:tentative="1">
+      <w:start w:val="1"/>
+      <w:numFmt w:val="lowerLetter"/>
+      <w:lvlText w:val="%8."/>
+      <w:lvlJc w:val="left"/>
+      <w:pPr>
+        <w:ind w:left="5967" w:hanging="360"/>
+      </w:pPr>
+    </w:lvl>
+    <w:lvl w:ilvl="8" w:tplc="041A001B" w:tentative="1">
+      <w:start w:val="1"/>
+      <w:numFmt w:val="lowerRoman"/>
+      <w:lvlText w:val="%9."/>
+      <w:lvlJc w:val="right"/>
+      <w:pPr>
+        <w:ind w:left="6687" w:hanging="180"/>
+      </w:pPr>
+    </w:lvl>
+  </w:abstractNum>
+  <w:abstractNum w:abstractNumId="6">
     <w:nsid w:val="277E544B"/>
     <w:multiLevelType w:val="hybridMultilevel"/>
     <w:tmpl w:val="A0B6D97A"/>
@@ -14174,7 +15139,7 @@
       </w:rPr>
     </w:lvl>
   </w:abstractNum>
-  <w:abstractNum w:abstractNumId="6">
+  <w:abstractNum w:abstractNumId="7">
     <w:nsid w:val="2CC821F0"/>
     <w:multiLevelType w:val="multilevel"/>
     <w:tmpl w:val="C2364784"/>
@@ -14313,7 +15278,7 @@
       </w:rPr>
     </w:lvl>
   </w:abstractNum>
-  <w:abstractNum w:abstractNumId="7">
+  <w:abstractNum w:abstractNumId="8">
     <w:nsid w:val="313335A6"/>
     <w:multiLevelType w:val="hybridMultilevel"/>
     <w:tmpl w:val="999EABD2"/>
@@ -14402,7 +15367,7 @@
       </w:pPr>
     </w:lvl>
   </w:abstractNum>
-  <w:abstractNum w:abstractNumId="8">
+  <w:abstractNum w:abstractNumId="9">
     <w:nsid w:val="325B136B"/>
     <w:multiLevelType w:val="hybridMultilevel"/>
     <w:tmpl w:val="21FAF514"/>
@@ -14488,7 +15453,120 @@
       </w:pPr>
     </w:lvl>
   </w:abstractNum>
-  <w:abstractNum w:abstractNumId="9">
+  <w:abstractNum w:abstractNumId="10">
+    <w:nsid w:val="4F3621FD"/>
+    <w:multiLevelType w:val="multilevel"/>
+    <w:tmpl w:val="2F149AA0"/>
+    <w:lvl w:ilvl="0">
+      <w:start w:val="6"/>
+      <w:numFmt w:val="decimal"/>
+      <w:lvlText w:val="%1"/>
+      <w:lvlJc w:val="left"/>
+      <w:pPr>
+        <w:ind w:left="480" w:hanging="480"/>
+      </w:pPr>
+      <w:rPr>
+        <w:rFonts w:hint="default"/>
+      </w:rPr>
+    </w:lvl>
+    <w:lvl w:ilvl="1">
+      <w:start w:val="3"/>
+      <w:numFmt w:val="decimal"/>
+      <w:lvlText w:val="%1.%2"/>
+      <w:lvlJc w:val="left"/>
+      <w:pPr>
+        <w:ind w:left="763" w:hanging="480"/>
+      </w:pPr>
+      <w:rPr>
+        <w:rFonts w:hint="default"/>
+      </w:rPr>
+    </w:lvl>
+    <w:lvl w:ilvl="2">
+      <w:start w:val="2"/>
+      <w:numFmt w:val="decimal"/>
+      <w:lvlText w:val="%1.%2.%3"/>
+      <w:lvlJc w:val="left"/>
+      <w:pPr>
+        <w:ind w:left="1286" w:hanging="720"/>
+      </w:pPr>
+      <w:rPr>
+        <w:rFonts w:hint="default"/>
+      </w:rPr>
+    </w:lvl>
+    <w:lvl w:ilvl="3">
+      <w:start w:val="1"/>
+      <w:numFmt w:val="decimal"/>
+      <w:lvlText w:val="%1.%2.%3.%4"/>
+      <w:lvlJc w:val="left"/>
+      <w:pPr>
+        <w:ind w:left="1569" w:hanging="720"/>
+      </w:pPr>
+      <w:rPr>
+        <w:rFonts w:hint="default"/>
+      </w:rPr>
+    </w:lvl>
+    <w:lvl w:ilvl="4">
+      <w:start w:val="1"/>
+      <w:numFmt w:val="decimal"/>
+      <w:lvlText w:val="%1.%2.%3.%4.%5"/>
+      <w:lvlJc w:val="left"/>
+      <w:pPr>
+        <w:ind w:left="2212" w:hanging="1080"/>
+      </w:pPr>
+      <w:rPr>
+        <w:rFonts w:hint="default"/>
+      </w:rPr>
+    </w:lvl>
+    <w:lvl w:ilvl="5">
+      <w:start w:val="1"/>
+      <w:numFmt w:val="decimal"/>
+      <w:lvlText w:val="%1.%2.%3.%4.%5.%6"/>
+      <w:lvlJc w:val="left"/>
+      <w:pPr>
+        <w:ind w:left="2495" w:hanging="1080"/>
+      </w:pPr>
+      <w:rPr>
+        <w:rFonts w:hint="default"/>
+      </w:rPr>
+    </w:lvl>
+    <w:lvl w:ilvl="6">
+      <w:start w:val="1"/>
+      <w:numFmt w:val="decimal"/>
+      <w:lvlText w:val="%1.%2.%3.%4.%5.%6.%7"/>
+      <w:lvlJc w:val="left"/>
+      <w:pPr>
+        <w:ind w:left="3138" w:hanging="1440"/>
+      </w:pPr>
+      <w:rPr>
+        <w:rFonts w:hint="default"/>
+      </w:rPr>
+    </w:lvl>
+    <w:lvl w:ilvl="7">
+      <w:start w:val="1"/>
+      <w:numFmt w:val="decimal"/>
+      <w:lvlText w:val="%1.%2.%3.%4.%5.%6.%7.%8"/>
+      <w:lvlJc w:val="left"/>
+      <w:pPr>
+        <w:ind w:left="3421" w:hanging="1440"/>
+      </w:pPr>
+      <w:rPr>
+        <w:rFonts w:hint="default"/>
+      </w:rPr>
+    </w:lvl>
+    <w:lvl w:ilvl="8">
+      <w:start w:val="1"/>
+      <w:numFmt w:val="decimal"/>
+      <w:lvlText w:val="%1.%2.%3.%4.%5.%6.%7.%8.%9"/>
+      <w:lvlJc w:val="left"/>
+      <w:pPr>
+        <w:ind w:left="4064" w:hanging="1800"/>
+      </w:pPr>
+      <w:rPr>
+        <w:rFonts w:hint="default"/>
+      </w:rPr>
+    </w:lvl>
+  </w:abstractNum>
+  <w:abstractNum w:abstractNumId="11">
     <w:nsid w:val="57257DA8"/>
     <w:multiLevelType w:val="hybridMultilevel"/>
     <w:tmpl w:val="B5BECC64"/>
@@ -14574,7 +15652,7 @@
       </w:pPr>
     </w:lvl>
   </w:abstractNum>
-  <w:abstractNum w:abstractNumId="10">
+  <w:abstractNum w:abstractNumId="12">
     <w:nsid w:val="59957213"/>
     <w:multiLevelType w:val="hybridMultilevel"/>
     <w:tmpl w:val="F678E44E"/>
@@ -14667,7 +15745,7 @@
     <w:abstractNumId w:val="0"/>
   </w:num>
   <w:num w:numId="2">
-    <w:abstractNumId w:val="5"/>
+    <w:abstractNumId w:val="6"/>
   </w:num>
   <w:num w:numId="3">
     <w:abstractNumId w:val="2"/>
@@ -14676,19 +15754,19 @@
     <w:abstractNumId w:val="3"/>
   </w:num>
   <w:num w:numId="5">
+    <w:abstractNumId w:val="11"/>
+  </w:num>
+  <w:num w:numId="6">
     <w:abstractNumId w:val="9"/>
   </w:num>
-  <w:num w:numId="6">
-    <w:abstractNumId w:val="8"/>
-  </w:num>
   <w:num w:numId="7">
-    <w:abstractNumId w:val="6"/>
+    <w:abstractNumId w:val="7"/>
   </w:num>
   <w:num w:numId="8">
     <w:abstractNumId w:val="4"/>
   </w:num>
   <w:num w:numId="9">
-    <w:abstractNumId w:val="6"/>
+    <w:abstractNumId w:val="7"/>
     <w:lvlOverride w:ilvl="0">
       <w:startOverride w:val="1"/>
     </w:lvlOverride>
@@ -14719,16 +15797,22 @@
     <w:abstractNumId w:val="1"/>
   </w:num>
   <w:num w:numId="11">
-    <w:abstractNumId w:val="7"/>
+    <w:abstractNumId w:val="8"/>
   </w:num>
   <w:num w:numId="12">
+    <w:abstractNumId w:val="12"/>
+  </w:num>
+  <w:num w:numId="13">
     <w:abstractNumId w:val="10"/>
+  </w:num>
+  <w:num w:numId="14">
+    <w:abstractNumId w:val="5"/>
   </w:num>
 </w:numbering>
 </file>
 
 <file path=word/styles.xml><?xml version="1.0" encoding="utf-8"?>
-<w:styles xmlns:r="http://schemas.openxmlformats.org/officeDocument/2006/relationships" xmlns:w="http://schemas.openxmlformats.org/wordprocessingml/2006/main">
+<w:styles xmlns:mc="http://schemas.openxmlformats.org/markup-compatibility/2006" xmlns:r="http://schemas.openxmlformats.org/officeDocument/2006/relationships" xmlns:w="http://schemas.openxmlformats.org/wordprocessingml/2006/main" xmlns:w14="http://schemas.microsoft.com/office/word/2010/wordml" mc:Ignorable="w14">
   <w:docDefaults>
     <w:rPrDefault>
       <w:rPr>
@@ -14955,6 +16039,7 @@
         <w:numId w:val="8"/>
       </w:numPr>
       <w:spacing w:before="200" w:after="0"/>
+      <w:ind w:left="1224"/>
       <w:outlineLvl w:val="2"/>
     </w:pPr>
     <w:rPr>
@@ -14974,7 +16059,6 @@
     <w:uiPriority w:val="99"/>
     <w:semiHidden/>
     <w:unhideWhenUsed/>
-    <w:qFormat/>
     <w:tblPr>
       <w:tblInd w:w="0" w:type="dxa"/>
       <w:tblCellMar>
@@ -15711,7 +16795,7 @@
 </file>
 
 <file path=word/glossary/document.xml><?xml version="1.0" encoding="utf-8"?>
-<w:glossaryDocument xmlns:ve="http://schemas.openxmlformats.org/markup-compatibility/2006" xmlns:o="urn:schemas-microsoft-com:office:office" xmlns:r="http://schemas.openxmlformats.org/officeDocument/2006/relationships" xmlns:m="http://schemas.openxmlformats.org/officeDocument/2006/math" xmlns:v="urn:schemas-microsoft-com:vml" xmlns:wp="http://schemas.openxmlformats.org/drawingml/2006/wordprocessingDrawing" xmlns:w10="urn:schemas-microsoft-com:office:word" xmlns:w="http://schemas.openxmlformats.org/wordprocessingml/2006/main" xmlns:wne="http://schemas.microsoft.com/office/word/2006/wordml">
+<w:glossaryDocument xmlns:wpc="http://schemas.microsoft.com/office/word/2010/wordprocessingCanvas" xmlns:mc="http://schemas.openxmlformats.org/markup-compatibility/2006" xmlns:o="urn:schemas-microsoft-com:office:office" xmlns:r="http://schemas.openxmlformats.org/officeDocument/2006/relationships" xmlns:m="http://schemas.openxmlformats.org/officeDocument/2006/math" xmlns:v="urn:schemas-microsoft-com:vml" xmlns:wp14="http://schemas.microsoft.com/office/word/2010/wordprocessingDrawing" xmlns:wp="http://schemas.openxmlformats.org/drawingml/2006/wordprocessingDrawing" xmlns:w10="urn:schemas-microsoft-com:office:word" xmlns:w="http://schemas.openxmlformats.org/wordprocessingml/2006/main" xmlns:w14="http://schemas.microsoft.com/office/word/2010/wordml" xmlns:wpg="http://schemas.microsoft.com/office/word/2010/wordprocessingGroup" xmlns:wpi="http://schemas.microsoft.com/office/word/2010/wordprocessingInk" xmlns:wne="http://schemas.microsoft.com/office/word/2006/wordml" xmlns:wps="http://schemas.microsoft.com/office/word/2010/wordprocessingShape" mc:Ignorable="w14 wp14">
   <w:docParts>
     <w:docPart>
       <w:docPartPr>
@@ -15777,7 +16861,7 @@
 </file>
 
 <file path=word/glossary/fontTable.xml><?xml version="1.0" encoding="utf-8"?>
-<w:fonts xmlns:r="http://schemas.openxmlformats.org/officeDocument/2006/relationships" xmlns:w="http://schemas.openxmlformats.org/wordprocessingml/2006/main">
+<w:fonts xmlns:mc="http://schemas.openxmlformats.org/markup-compatibility/2006" xmlns:r="http://schemas.openxmlformats.org/officeDocument/2006/relationships" xmlns:w="http://schemas.openxmlformats.org/wordprocessingml/2006/main" xmlns:w14="http://schemas.microsoft.com/office/word/2010/wordml" mc:Ignorable="w14">
   <w:font w:name="Symbol">
     <w:panose1 w:val="05050102010706020507"/>
     <w:charset w:val="02"/>
@@ -15790,7 +16874,7 @@
     <w:charset w:val="EE"/>
     <w:family w:val="roman"/>
     <w:pitch w:val="variable"/>
-    <w:sig w:usb0="E0002AEF" w:usb1="C0007841" w:usb2="00000009" w:usb3="00000000" w:csb0="000001FF" w:csb1="00000000"/>
+    <w:sig w:usb0="E0002AFF" w:usb1="C0007841" w:usb2="00000009" w:usb3="00000000" w:csb0="000001FF" w:csb1="00000000"/>
   </w:font>
   <w:font w:name="Courier New">
     <w:panose1 w:val="02070309020205020404"/>
@@ -15818,47 +16902,48 @@
     <w:charset w:val="EE"/>
     <w:family w:val="swiss"/>
     <w:pitch w:val="variable"/>
-    <w:sig w:usb0="A00002EF" w:usb1="4000207B" w:usb2="00000000" w:usb3="00000000" w:csb0="0000009F" w:csb1="00000000"/>
+    <w:sig w:usb0="E10002FF" w:usb1="4000ACFF" w:usb2="00000009" w:usb3="00000000" w:csb0="0000019F" w:csb1="00000000"/>
   </w:font>
   <w:font w:name="Cambria">
     <w:panose1 w:val="02040503050406030204"/>
     <w:charset w:val="EE"/>
     <w:family w:val="roman"/>
     <w:pitch w:val="variable"/>
-    <w:sig w:usb0="A00002EF" w:usb1="4000004B" w:usb2="00000000" w:usb3="00000000" w:csb0="0000009F" w:csb1="00000000"/>
+    <w:sig w:usb0="E00002FF" w:usb1="400004FF" w:usb2="00000000" w:usb3="00000000" w:csb0="0000019F" w:csb1="00000000"/>
   </w:font>
   <w:font w:name="Tahoma">
     <w:panose1 w:val="020B0604030504040204"/>
-    <w:charset w:val="00"/>
+    <w:charset w:val="EE"/>
     <w:family w:val="swiss"/>
-    <w:notTrueType/>
     <w:pitch w:val="variable"/>
-    <w:sig w:usb0="00000003" w:usb1="00000000" w:usb2="00000000" w:usb3="00000000" w:csb0="00000001" w:csb1="00000000"/>
+    <w:sig w:usb0="E1002EFF" w:usb1="C000605B" w:usb2="00000029" w:usb3="00000000" w:csb0="000101FF" w:csb1="00000000"/>
   </w:font>
   <w:font w:name="Consolas">
     <w:panose1 w:val="020B0609020204030204"/>
     <w:charset w:val="EE"/>
     <w:family w:val="modern"/>
     <w:pitch w:val="fixed"/>
-    <w:sig w:usb0="A00002EF" w:usb1="4000204B" w:usb2="00000000" w:usb3="00000000" w:csb0="0000009F" w:csb1="00000000"/>
+    <w:sig w:usb0="E10002FF" w:usb1="4000FCFF" w:usb2="00000009" w:usb3="00000000" w:csb0="0000019F" w:csb1="00000000"/>
   </w:font>
 </w:fonts>
 </file>
 
 <file path=word/glossary/settings.xml><?xml version="1.0" encoding="utf-8"?>
-<w:settings xmlns:o="urn:schemas-microsoft-com:office:office" xmlns:r="http://schemas.openxmlformats.org/officeDocument/2006/relationships" xmlns:m="http://schemas.openxmlformats.org/officeDocument/2006/math" xmlns:v="urn:schemas-microsoft-com:vml" xmlns:w10="urn:schemas-microsoft-com:office:word" xmlns:w="http://schemas.openxmlformats.org/wordprocessingml/2006/main" xmlns:sl="http://schemas.openxmlformats.org/schemaLibrary/2006/main">
+<w:settings xmlns:mc="http://schemas.openxmlformats.org/markup-compatibility/2006" xmlns:o="urn:schemas-microsoft-com:office:office" xmlns:r="http://schemas.openxmlformats.org/officeDocument/2006/relationships" xmlns:m="http://schemas.openxmlformats.org/officeDocument/2006/math" xmlns:v="urn:schemas-microsoft-com:vml" xmlns:w10="urn:schemas-microsoft-com:office:word" xmlns:w="http://schemas.openxmlformats.org/wordprocessingml/2006/main" xmlns:w14="http://schemas.microsoft.com/office/word/2010/wordml" xmlns:sl="http://schemas.openxmlformats.org/schemaLibrary/2006/main" mc:Ignorable="w14">
   <w:view w:val="normal"/>
   <w:defaultTabStop w:val="708"/>
   <w:hyphenationZone w:val="425"/>
   <w:characterSpacingControl w:val="doNotCompress"/>
   <w:compat>
     <w:useFELayout/>
+    <w:compatSetting w:name="compatibilityMode" w:uri="http://schemas.microsoft.com/office/word" w:val="12"/>
   </w:compat>
   <w:rsids>
     <w:rsidRoot w:val="0007327A"/>
     <w:rsid w:val="0007327A"/>
     <w:rsid w:val="00127C0A"/>
     <w:rsid w:val="00137050"/>
+    <w:rsid w:val="001B5C19"/>
     <w:rsid w:val="001C55E9"/>
     <w:rsid w:val="00202F78"/>
     <w:rsid w:val="0026248C"/>
@@ -15880,6 +16965,7 @@
     <w:rsid w:val="007F79CA"/>
     <w:rsid w:val="00845D73"/>
     <w:rsid w:val="008640EF"/>
+    <w:rsid w:val="008A7D05"/>
     <w:rsid w:val="008B5D16"/>
     <w:rsid w:val="008C00F3"/>
     <w:rsid w:val="008D42C6"/>
@@ -15898,7 +16984,7 @@
     <m:mathFont m:val="Cambria Math"/>
     <m:brkBin m:val="before"/>
     <m:brkBinSub m:val="--"/>
-    <m:smallFrac m:val="off"/>
+    <m:smallFrac m:val="0"/>
     <m:dispDef/>
     <m:lMargin m:val="0"/>
     <m:rMargin m:val="0"/>
@@ -15915,7 +17001,7 @@
 </file>
 
 <file path=word/glossary/styles.xml><?xml version="1.0" encoding="utf-8"?>
-<w:styles xmlns:r="http://schemas.openxmlformats.org/officeDocument/2006/relationships" xmlns:w="http://schemas.openxmlformats.org/wordprocessingml/2006/main">
+<w:styles xmlns:mc="http://schemas.openxmlformats.org/markup-compatibility/2006" xmlns:r="http://schemas.openxmlformats.org/officeDocument/2006/relationships" xmlns:w="http://schemas.openxmlformats.org/wordprocessingml/2006/main" xmlns:w14="http://schemas.microsoft.com/office/word/2010/wordml" mc:Ignorable="w14">
   <w:docDefaults>
     <w:rPrDefault>
       <w:rPr>
@@ -16086,7 +17172,6 @@
     <w:uiPriority w:val="99"/>
     <w:semiHidden/>
     <w:unhideWhenUsed/>
-    <w:qFormat/>
     <w:tblPr>
       <w:tblInd w:w="0" w:type="dxa"/>
       <w:tblCellMar>
@@ -16288,8 +17373,198 @@
 </w:styles>
 </file>
 
+<file path=word/glossary/stylesWithEffects.xml><?xml version="1.0" encoding="utf-8"?>
+<w:styles xmlns:wpc="http://schemas.microsoft.com/office/word/2010/wordprocessingCanvas" xmlns:mc="http://schemas.openxmlformats.org/markup-compatibility/2006" xmlns:o="urn:schemas-microsoft-com:office:office" xmlns:r="http://schemas.openxmlformats.org/officeDocument/2006/relationships" xmlns:m="http://schemas.openxmlformats.org/officeDocument/2006/math" xmlns:v="urn:schemas-microsoft-com:vml" xmlns:wp14="http://schemas.microsoft.com/office/word/2010/wordprocessingDrawing" xmlns:wp="http://schemas.openxmlformats.org/drawingml/2006/wordprocessingDrawing" xmlns:w10="urn:schemas-microsoft-com:office:word" xmlns:w="http://schemas.openxmlformats.org/wordprocessingml/2006/main" xmlns:w14="http://schemas.microsoft.com/office/word/2010/wordml" xmlns:wpg="http://schemas.microsoft.com/office/word/2010/wordprocessingGroup" xmlns:wpi="http://schemas.microsoft.com/office/word/2010/wordprocessingInk" xmlns:wne="http://schemas.microsoft.com/office/word/2006/wordml" xmlns:wps="http://schemas.microsoft.com/office/word/2010/wordprocessingShape" mc:Ignorable="w14 wp14">
+  <w:docDefaults>
+    <w:rPrDefault>
+      <w:rPr>
+        <w:rFonts w:asciiTheme="minorHAnsi" w:eastAsiaTheme="minorEastAsia" w:hAnsiTheme="minorHAnsi" w:cstheme="minorBidi"/>
+        <w:sz w:val="22"/>
+        <w:szCs w:val="22"/>
+        <w:lang w:val="hr-HR" w:eastAsia="hr-HR" w:bidi="ar-SA"/>
+      </w:rPr>
+    </w:rPrDefault>
+    <w:pPrDefault>
+      <w:pPr>
+        <w:spacing w:after="200" w:line="276" w:lineRule="auto"/>
+      </w:pPr>
+    </w:pPrDefault>
+  </w:docDefaults>
+  <w:latentStyles w:defLockedState="0" w:defUIPriority="99" w:defSemiHidden="1" w:defUnhideWhenUsed="1" w:defQFormat="0" w:count="267">
+    <w:lsdException w:name="Normal" w:semiHidden="0" w:uiPriority="0" w:unhideWhenUsed="0" w:qFormat="1"/>
+    <w:lsdException w:name="heading 1" w:semiHidden="0" w:uiPriority="9" w:unhideWhenUsed="0" w:qFormat="1"/>
+    <w:lsdException w:name="heading 2" w:uiPriority="9" w:qFormat="1"/>
+    <w:lsdException w:name="heading 3" w:uiPriority="9" w:qFormat="1"/>
+    <w:lsdException w:name="heading 4" w:uiPriority="9" w:qFormat="1"/>
+    <w:lsdException w:name="heading 5" w:uiPriority="9" w:qFormat="1"/>
+    <w:lsdException w:name="heading 6" w:uiPriority="9" w:qFormat="1"/>
+    <w:lsdException w:name="heading 7" w:uiPriority="9" w:qFormat="1"/>
+    <w:lsdException w:name="heading 8" w:uiPriority="9" w:qFormat="1"/>
+    <w:lsdException w:name="heading 9" w:uiPriority="9" w:qFormat="1"/>
+    <w:lsdException w:name="toc 1" w:uiPriority="39"/>
+    <w:lsdException w:name="toc 2" w:uiPriority="39"/>
+    <w:lsdException w:name="toc 3" w:uiPriority="39"/>
+    <w:lsdException w:name="toc 4" w:uiPriority="39"/>
+    <w:lsdException w:name="toc 5" w:uiPriority="39"/>
+    <w:lsdException w:name="toc 6" w:uiPriority="39"/>
+    <w:lsdException w:name="toc 7" w:uiPriority="39"/>
+    <w:lsdException w:name="toc 8" w:uiPriority="39"/>
+    <w:lsdException w:name="toc 9" w:uiPriority="39"/>
+    <w:lsdException w:name="caption" w:uiPriority="35" w:qFormat="1"/>
+    <w:lsdException w:name="Title" w:semiHidden="0" w:uiPriority="10" w:unhideWhenUsed="0" w:qFormat="1"/>
+    <w:lsdException w:name="Default Paragraph Font" w:uiPriority="1"/>
+    <w:lsdException w:name="Subtitle" w:semiHidden="0" w:uiPriority="11" w:unhideWhenUsed="0" w:qFormat="1"/>
+    <w:lsdException w:name="Strong" w:semiHidden="0" w:uiPriority="22" w:unhideWhenUsed="0" w:qFormat="1"/>
+    <w:lsdException w:name="Emphasis" w:semiHidden="0" w:uiPriority="20" w:unhideWhenUsed="0" w:qFormat="1"/>
+    <w:lsdException w:name="Table Grid" w:semiHidden="0" w:uiPriority="59" w:unhideWhenUsed="0"/>
+    <w:lsdException w:name="Placeholder Text" w:unhideWhenUsed="0"/>
+    <w:lsdException w:name="No Spacing" w:semiHidden="0" w:uiPriority="1" w:unhideWhenUsed="0" w:qFormat="1"/>
+    <w:lsdException w:name="Light Shading" w:semiHidden="0" w:uiPriority="60" w:unhideWhenUsed="0"/>
+    <w:lsdException w:name="Light List" w:semiHidden="0" w:uiPriority="61" w:unhideWhenUsed="0"/>
+    <w:lsdException w:name="Light Grid" w:semiHidden="0" w:uiPriority="62" w:unhideWhenUsed="0"/>
+    <w:lsdException w:name="Medium Shading 1" w:semiHidden="0" w:uiPriority="63" w:unhideWhenUsed="0"/>
+    <w:lsdException w:name="Medium Shading 2" w:semiHidden="0" w:uiPriority="64" w:unhideWhenUsed="0"/>
+    <w:lsdException w:name="Medium List 1" w:semiHidden="0" w:uiPriority="65" w:unhideWhenUsed="0"/>
+    <w:lsdException w:name="Medium List 2" w:semiHidden="0" w:uiPriority="66" w:unhideWhenUsed="0"/>
+    <w:lsdException w:name="Medium Grid 1" w:semiHidden="0" w:uiPriority="67" w:unhideWhenUsed="0"/>
+    <w:lsdException w:name="Medium Grid 2" w:semiHidden="0" w:uiPriority="68" w:unhideWhenUsed="0"/>
+    <w:lsdException w:name="Medium Grid 3" w:semiHidden="0" w:uiPriority="69" w:unhideWhenUsed="0"/>
+    <w:lsdException w:name="Dark List" w:semiHidden="0" w:uiPriority="70" w:unhideWhenUsed="0"/>
+    <w:lsdException w:name="Colorful Shading" w:semiHidden="0" w:uiPriority="71" w:unhideWhenUsed="0"/>
+    <w:lsdException w:name="Colorful List" w:semiHidden="0" w:uiPriority="72" w:unhideWhenUsed="0"/>
+    <w:lsdException w:name="Colorful Grid" w:semiHidden="0" w:uiPriority="73" w:unhideWhenUsed="0"/>
+    <w:lsdException w:name="Light Shading Accent 1" w:semiHidden="0" w:uiPriority="60" w:unhideWhenUsed="0"/>
+    <w:lsdException w:name="Light List Accent 1" w:semiHidden="0" w:uiPriority="61" w:unhideWhenUsed="0"/>
+    <w:lsdException w:name="Light Grid Accent 1" w:semiHidden="0" w:uiPriority="62" w:unhideWhenUsed="0"/>
+    <w:lsdException w:name="Medium Shading 1 Accent 1" w:semiHidden="0" w:uiPriority="63" w:unhideWhenUsed="0"/>
+    <w:lsdException w:name="Medium Shading 2 Accent 1" w:semiHidden="0" w:uiPriority="64" w:unhideWhenUsed="0"/>
+    <w:lsdException w:name="Medium List 1 Accent 1" w:semiHidden="0" w:uiPriority="65" w:unhideWhenUsed="0"/>
+    <w:lsdException w:name="Revision" w:unhideWhenUsed="0"/>
+    <w:lsdException w:name="List Paragraph" w:semiHidden="0" w:uiPriority="34" w:unhideWhenUsed="0" w:qFormat="1"/>
+    <w:lsdException w:name="Quote" w:semiHidden="0" w:uiPriority="29" w:unhideWhenUsed="0" w:qFormat="1"/>
+    <w:lsdException w:name="Intense Quote" w:semiHidden="0" w:uiPriority="30" w:unhideWhenUsed="0" w:qFormat="1"/>
+    <w:lsdException w:name="Medium List 2 Accent 1" w:semiHidden="0" w:uiPriority="66" w:unhideWhenUsed="0"/>
+    <w:lsdException w:name="Medium Grid 1 Accent 1" w:semiHidden="0" w:uiPriority="67" w:unhideWhenUsed="0"/>
+    <w:lsdException w:name="Medium Grid 2 Accent 1" w:semiHidden="0" w:uiPriority="68" w:unhideWhenUsed="0"/>
+    <w:lsdException w:name="Medium Grid 3 Accent 1" w:semiHidden="0" w:uiPriority="69" w:unhideWhenUsed="0"/>
+    <w:lsdException w:name="Dark List Accent 1" w:semiHidden="0" w:uiPriority="70" w:unhideWhenUsed="0"/>
+    <w:lsdException w:name="Colorful Shading Accent 1" w:semiHidden="0" w:uiPriority="71" w:unhideWhenUsed="0"/>
+    <w:lsdException w:name="Colorful List Accent 1" w:semiHidden="0" w:uiPriority="72" w:unhideWhenUsed="0"/>
+    <w:lsdException w:name="Colorful Grid Accent 1" w:semiHidden="0" w:uiPriority="73" w:unhideWhenUsed="0"/>
+    <w:lsdException w:name="Light Shading Accent 2" w:semiHidden="0" w:uiPriority="60" w:unhideWhenUsed="0"/>
+    <w:lsdException w:name="Light List Accent 2" w:semiHidden="0" w:uiPriority="61" w:unhideWhenUsed="0"/>
+    <w:lsdException w:name="Light Grid Accent 2" w:semiHidden="0" w:uiPriority="62" w:unhideWhenUsed="0"/>
+    <w:lsdException w:name="Medium Shading 1 Accent 2" w:semiHidden="0" w:uiPriority="63" w:unhideWhenUsed="0"/>
+    <w:lsdException w:name="Medium Shading 2 Accent 2" w:semiHidden="0" w:uiPriority="64" w:unhideWhenUsed="0"/>
+    <w:lsdException w:name="Medium List 1 Accent 2" w:semiHidden="0" w:uiPriority="65" w:unhideWhenUsed="0"/>
+    <w:lsdException w:name="Medium List 2 Accent 2" w:semiHidden="0" w:uiPriority="66" w:unhideWhenUsed="0"/>
+    <w:lsdException w:name="Medium Grid 1 Accent 2" w:semiHidden="0" w:uiPriority="67" w:unhideWhenUsed="0"/>
+    <w:lsdException w:name="Medium Grid 2 Accent 2" w:semiHidden="0" w:uiPriority="68" w:unhideWhenUsed="0"/>
+    <w:lsdException w:name="Medium Grid 3 Accent 2" w:semiHidden="0" w:uiPriority="69" w:unhideWhenUsed="0"/>
+    <w:lsdException w:name="Dark List Accent 2" w:semiHidden="0" w:uiPriority="70" w:unhideWhenUsed="0"/>
+    <w:lsdException w:name="Colorful Shading Accent 2" w:semiHidden="0" w:uiPriority="71" w:unhideWhenUsed="0"/>
+    <w:lsdException w:name="Colorful List Accent 2" w:semiHidden="0" w:uiPriority="72" w:unhideWhenUsed="0"/>
+    <w:lsdException w:name="Colorful Grid Accent 2" w:semiHidden="0" w:uiPriority="73" w:unhideWhenUsed="0"/>
+    <w:lsdException w:name="Light Shading Accent 3" w:semiHidden="0" w:uiPriority="60" w:unhideWhenUsed="0"/>
+    <w:lsdException w:name="Light List Accent 3" w:semiHidden="0" w:uiPriority="61" w:unhideWhenUsed="0"/>
+    <w:lsdException w:name="Light Grid Accent 3" w:semiHidden="0" w:uiPriority="62" w:unhideWhenUsed="0"/>
+    <w:lsdException w:name="Medium Shading 1 Accent 3" w:semiHidden="0" w:uiPriority="63" w:unhideWhenUsed="0"/>
+    <w:lsdException w:name="Medium Shading 2 Accent 3" w:semiHidden="0" w:uiPriority="64" w:unhideWhenUsed="0"/>
+    <w:lsdException w:name="Medium List 1 Accent 3" w:semiHidden="0" w:uiPriority="65" w:unhideWhenUsed="0"/>
+    <w:lsdException w:name="Medium List 2 Accent 3" w:semiHidden="0" w:uiPriority="66" w:unhideWhenUsed="0"/>
+    <w:lsdException w:name="Medium Grid 1 Accent 3" w:semiHidden="0" w:uiPriority="67" w:unhideWhenUsed="0"/>
+    <w:lsdException w:name="Medium Grid 2 Accent 3" w:semiHidden="0" w:uiPriority="68" w:unhideWhenUsed="0"/>
+    <w:lsdException w:name="Medium Grid 3 Accent 3" w:semiHidden="0" w:uiPriority="69" w:unhideWhenUsed="0"/>
+    <w:lsdException w:name="Dark List Accent 3" w:semiHidden="0" w:uiPriority="70" w:unhideWhenUsed="0"/>
+    <w:lsdException w:name="Colorful Shading Accent 3" w:semiHidden="0" w:uiPriority="71" w:unhideWhenUsed="0"/>
+    <w:lsdException w:name="Colorful List Accent 3" w:semiHidden="0" w:uiPriority="72" w:unhideWhenUsed="0"/>
+    <w:lsdException w:name="Colorful Grid Accent 3" w:semiHidden="0" w:uiPriority="73" w:unhideWhenUsed="0"/>
+    <w:lsdException w:name="Light Shading Accent 4" w:semiHidden="0" w:uiPriority="60" w:unhideWhenUsed="0"/>
+    <w:lsdException w:name="Light List Accent 4" w:semiHidden="0" w:uiPriority="61" w:unhideWhenUsed="0"/>
+    <w:lsdException w:name="Light Grid Accent 4" w:semiHidden="0" w:uiPriority="62" w:unhideWhenUsed="0"/>
+    <w:lsdException w:name="Medium Shading 1 Accent 4" w:semiHidden="0" w:uiPriority="63" w:unhideWhenUsed="0"/>
+    <w:lsdException w:name="Medium Shading 2 Accent 4" w:semiHidden="0" w:uiPriority="64" w:unhideWhenUsed="0"/>
+    <w:lsdException w:name="Medium List 1 Accent 4" w:semiHidden="0" w:uiPriority="65" w:unhideWhenUsed="0"/>
+    <w:lsdException w:name="Medium List 2 Accent 4" w:semiHidden="0" w:uiPriority="66" w:unhideWhenUsed="0"/>
+    <w:lsdException w:name="Medium Grid 1 Accent 4" w:semiHidden="0" w:uiPriority="67" w:unhideWhenUsed="0"/>
+    <w:lsdException w:name="Medium Grid 2 Accent 4" w:semiHidden="0" w:uiPriority="68" w:unhideWhenUsed="0"/>
+    <w:lsdException w:name="Medium Grid 3 Accent 4" w:semiHidden="0" w:uiPriority="69" w:unhideWhenUsed="0"/>
+    <w:lsdException w:name="Dark List Accent 4" w:semiHidden="0" w:uiPriority="70" w:unhideWhenUsed="0"/>
+    <w:lsdException w:name="Colorful Shading Accent 4" w:semiHidden="0" w:uiPriority="71" w:unhideWhenUsed="0"/>
+    <w:lsdException w:name="Colorful List Accent 4" w:semiHidden="0" w:uiPriority="72" w:unhideWhenUsed="0"/>
+    <w:lsdException w:name="Colorful Grid Accent 4" w:semiHidden="0" w:uiPriority="73" w:unhideWhenUsed="0"/>
+    <w:lsdException w:name="Light Shading Accent 5" w:semiHidden="0" w:uiPriority="60" w:unhideWhenUsed="0"/>
+    <w:lsdException w:name="Light List Accent 5" w:semiHidden="0" w:uiPriority="61" w:unhideWhenUsed="0"/>
+    <w:lsdException w:name="Light Grid Accent 5" w:semiHidden="0" w:uiPriority="62" w:unhideWhenUsed="0"/>
+    <w:lsdException w:name="Medium Shading 1 Accent 5" w:semiHidden="0" w:uiPriority="63" w:unhideWhenUsed="0"/>
+    <w:lsdException w:name="Medium Shading 2 Accent 5" w:semiHidden="0" w:uiPriority="64" w:unhideWhenUsed="0"/>
+    <w:lsdException w:name="Medium List 1 Accent 5" w:semiHidden="0" w:uiPriority="65" w:unhideWhenUsed="0"/>
+    <w:lsdException w:name="Medium List 2 Accent 5" w:semiHidden="0" w:uiPriority="66" w:unhideWhenUsed="0"/>
+    <w:lsdException w:name="Medium Grid 1 Accent 5" w:semiHidden="0" w:uiPriority="67" w:unhideWhenUsed="0"/>
+    <w:lsdException w:name="Medium Grid 2 Accent 5" w:semiHidden="0" w:uiPriority="68" w:unhideWhenUsed="0"/>
+    <w:lsdException w:name="Medium Grid 3 Accent 5" w:semiHidden="0" w:uiPriority="69" w:unhideWhenUsed="0"/>
+    <w:lsdException w:name="Dark List Accent 5" w:semiHidden="0" w:uiPriority="70" w:unhideWhenUsed="0"/>
+    <w:lsdException w:name="Colorful Shading Accent 5" w:semiHidden="0" w:uiPriority="71" w:unhideWhenUsed="0"/>
+    <w:lsdException w:name="Colorful List Accent 5" w:semiHidden="0" w:uiPriority="72" w:unhideWhenUsed="0"/>
+    <w:lsdException w:name="Colorful Grid Accent 5" w:semiHidden="0" w:uiPriority="73" w:unhideWhenUsed="0"/>
+    <w:lsdException w:name="Light Shading Accent 6" w:semiHidden="0" w:uiPriority="60" w:unhideWhenUsed="0"/>
+    <w:lsdException w:name="Light List Accent 6" w:semiHidden="0" w:uiPriority="61" w:unhideWhenUsed="0"/>
+    <w:lsdException w:name="Light Grid Accent 6" w:semiHidden="0" w:uiPriority="62" w:unhideWhenUsed="0"/>
+    <w:lsdException w:name="Medium Shading 1 Accent 6" w:semiHidden="0" w:uiPriority="63" w:unhideWhenUsed="0"/>
+    <w:lsdException w:name="Medium Shading 2 Accent 6" w:semiHidden="0" w:uiPriority="64" w:unhideWhenUsed="0"/>
+    <w:lsdException w:name="Medium List 1 Accent 6" w:semiHidden="0" w:uiPriority="65" w:unhideWhenUsed="0"/>
+    <w:lsdException w:name="Medium List 2 Accent 6" w:semiHidden="0" w:uiPriority="66" w:unhideWhenUsed="0"/>
+    <w:lsdException w:name="Medium Grid 1 Accent 6" w:semiHidden="0" w:uiPriority="67" w:unhideWhenUsed="0"/>
+    <w:lsdException w:name="Medium Grid 2 Accent 6" w:semiHidden="0" w:uiPriority="68" w:unhideWhenUsed="0"/>
+    <w:lsdException w:name="Medium Grid 3 Accent 6" w:semiHidden="0" w:uiPriority="69" w:unhideWhenUsed="0"/>
+    <w:lsdException w:name="Dark List Accent 6" w:semiHidden="0" w:uiPriority="70" w:unhideWhenUsed="0"/>
+    <w:lsdException w:name="Colorful Shading Accent 6" w:semiHidden="0" w:uiPriority="71" w:unhideWhenUsed="0"/>
+    <w:lsdException w:name="Colorful List Accent 6" w:semiHidden="0" w:uiPriority="72" w:unhideWhenUsed="0"/>
+    <w:lsdException w:name="Colorful Grid Accent 6" w:semiHidden="0" w:uiPriority="73" w:unhideWhenUsed="0"/>
+    <w:lsdException w:name="Subtle Emphasis" w:semiHidden="0" w:uiPriority="19" w:unhideWhenUsed="0" w:qFormat="1"/>
+    <w:lsdException w:name="Intense Emphasis" w:semiHidden="0" w:uiPriority="21" w:unhideWhenUsed="0" w:qFormat="1"/>
+    <w:lsdException w:name="Subtle Reference" w:semiHidden="0" w:uiPriority="31" w:unhideWhenUsed="0" w:qFormat="1"/>
+    <w:lsdException w:name="Intense Reference" w:semiHidden="0" w:uiPriority="32" w:unhideWhenUsed="0" w:qFormat="1"/>
+    <w:lsdException w:name="Book Title" w:semiHidden="0" w:uiPriority="33" w:unhideWhenUsed="0" w:qFormat="1"/>
+    <w:lsdException w:name="Bibliography" w:uiPriority="37"/>
+    <w:lsdException w:name="TOC Heading" w:uiPriority="39" w:qFormat="1"/>
+  </w:latentStyles>
+  <w:style w:type="paragraph" w:default="1" w:styleId="Normal">
+    <w:name w:val="Normal"/>
+    <w:qFormat/>
+  </w:style>
+  <w:style w:type="character" w:default="1" w:styleId="DefaultParagraphFont">
+    <w:name w:val="Default Paragraph Font"/>
+    <w:uiPriority w:val="1"/>
+    <w:semiHidden/>
+    <w:unhideWhenUsed/>
+  </w:style>
+  <w:style w:type="table" w:default="1" w:styleId="TableNormal">
+    <w:name w:val="Normal Table"/>
+    <w:uiPriority w:val="99"/>
+    <w:semiHidden/>
+    <w:unhideWhenUsed/>
+    <w:tblPr>
+      <w:tblInd w:w="0" w:type="dxa"/>
+      <w:tblCellMar>
+        <w:top w:w="0" w:type="dxa"/>
+        <w:left w:w="108" w:type="dxa"/>
+        <w:bottom w:w="0" w:type="dxa"/>
+        <w:right w:w="108" w:type="dxa"/>
+      </w:tblCellMar>
+    </w:tblPr>
+  </w:style>
+  <w:style w:type="numbering" w:default="1" w:styleId="NoList">
+    <w:name w:val="No List"/>
+    <w:uiPriority w:val="99"/>
+    <w:semiHidden/>
+    <w:unhideWhenUsed/>
+  </w:style>
+</w:styles>
+</file>
+
 <file path=word/glossary/webSettings.xml><?xml version="1.0" encoding="utf-8"?>
-<w:webSettings xmlns:r="http://schemas.openxmlformats.org/officeDocument/2006/relationships" xmlns:w="http://schemas.openxmlformats.org/wordprocessingml/2006/main">
+<w:webSettings xmlns:mc="http://schemas.openxmlformats.org/markup-compatibility/2006" xmlns:r="http://schemas.openxmlformats.org/officeDocument/2006/relationships" xmlns:w="http://schemas.openxmlformats.org/wordprocessingml/2006/main" xmlns:w14="http://schemas.microsoft.com/office/word/2010/wordml" mc:Ignorable="w14">
   <w:optimizeForBrowser/>
 </w:webSettings>
 </file>
@@ -16601,7 +17876,7 @@
 </file>
 
 <file path=customXml/itemProps2.xml><?xml version="1.0" encoding="utf-8"?>
-<ds:datastoreItem xmlns:ds="http://schemas.openxmlformats.org/officeDocument/2006/customXml" ds:itemID="{F1D55D65-19E7-4A9D-93A5-E00D3E5C2AAF}">
+<ds:datastoreItem xmlns:ds="http://schemas.openxmlformats.org/officeDocument/2006/customXml" ds:itemID="{A0F686D4-4065-4354-AA1D-F3539FC2B420}">
   <ds:schemaRefs>
     <ds:schemaRef ds:uri="http://schemas.openxmlformats.org/officeDocument/2006/bibliography"/>
   </ds:schemaRefs>

</xml_diff>

<commit_message>
dodao sam popis članova frupe i zaduženja.. slovbodno dopunite tablicu ako sam nešto zaboravio
</commit_message>
<xml_diff>
--- a/Dokumentacija.docx
+++ b/Dokumentacija.docx
@@ -455,6 +455,1333 @@
     </w:p>
     <w:p>
       <w:pPr>
+        <w:rPr>
+          <w:rFonts w:cstheme="minorHAnsi"/>
+          <w:b/>
+          <w:color w:val="76923C" w:themeColor="accent3" w:themeShade="BF"/>
+        </w:rPr>
+      </w:pPr>
+    </w:p>
+    <w:p>
+      <w:pPr>
+        <w:rPr>
+          <w:color w:val="76923C" w:themeColor="accent3" w:themeShade="BF"/>
+          <w:sz w:val="32"/>
+          <w:szCs w:val="32"/>
+        </w:rPr>
+      </w:pPr>
+      <w:r>
+        <w:rPr>
+          <w:rFonts w:ascii="Calibri" w:hAnsi="Calibri" w:cs="Calibri"/>
+          <w:b/>
+          <w:bCs/>
+          <w:color w:val="76923C" w:themeColor="accent3" w:themeShade="BF"/>
+          <w:sz w:val="32"/>
+          <w:szCs w:val="32"/>
+        </w:rPr>
+        <w:t xml:space="preserve">Popis članova </w:t>
+      </w:r>
+      <w:r>
+        <w:rPr>
+          <w:rFonts w:ascii="Calibri" w:hAnsi="Calibri" w:cs="Calibri"/>
+          <w:b/>
+          <w:bCs/>
+          <w:color w:val="76923C" w:themeColor="accent3" w:themeShade="BF"/>
+          <w:sz w:val="32"/>
+          <w:szCs w:val="32"/>
+        </w:rPr>
+        <w:t>projektnog tima</w:t>
+      </w:r>
+      <w:r>
+        <w:rPr>
+          <w:rFonts w:ascii="Calibri" w:hAnsi="Calibri" w:cs="Calibri"/>
+          <w:b/>
+          <w:bCs/>
+          <w:color w:val="76923C" w:themeColor="accent3" w:themeShade="BF"/>
+          <w:sz w:val="32"/>
+          <w:szCs w:val="32"/>
+        </w:rPr>
+        <w:t xml:space="preserve"> i </w:t>
+      </w:r>
+      <w:r>
+        <w:rPr>
+          <w:rFonts w:ascii="Calibri" w:hAnsi="Calibri" w:cs="Calibri"/>
+          <w:b/>
+          <w:bCs/>
+          <w:color w:val="76923C" w:themeColor="accent3" w:themeShade="BF"/>
+          <w:sz w:val="32"/>
+          <w:szCs w:val="32"/>
+        </w:rPr>
+        <w:t xml:space="preserve">njihova </w:t>
+      </w:r>
+      <w:r>
+        <w:rPr>
+          <w:rFonts w:ascii="Calibri" w:hAnsi="Calibri" w:cs="Calibri"/>
+          <w:b/>
+          <w:bCs/>
+          <w:color w:val="76923C" w:themeColor="accent3" w:themeShade="BF"/>
+          <w:sz w:val="32"/>
+          <w:szCs w:val="32"/>
+        </w:rPr>
+        <w:t>zaduženja</w:t>
+      </w:r>
+    </w:p>
+    <w:p>
+      <w:pPr>
+        <w:rPr>
+          <w:rFonts w:ascii="Calibri" w:hAnsi="Calibri" w:cs="Calibri"/>
+        </w:rPr>
+      </w:pPr>
+      <w:r>
+        <w:rPr>
+          <w:rFonts w:ascii="Calibri" w:hAnsi="Calibri" w:cs="Calibri"/>
+        </w:rPr>
+        <w:t>U sljedećoj tablici nalazi se popis članova projektnog tima</w:t>
+      </w:r>
+      <w:r>
+        <w:rPr>
+          <w:rFonts w:ascii="Calibri" w:hAnsi="Calibri" w:cs="Calibri"/>
+          <w:i/>
+          <w:iCs/>
+        </w:rPr>
+        <w:t>,</w:t>
+      </w:r>
+      <w:r>
+        <w:rPr>
+          <w:rFonts w:ascii="Calibri" w:hAnsi="Calibri" w:cs="Calibri"/>
+        </w:rPr>
+        <w:t xml:space="preserve"> te njihova zaduženja prilikom izrade projektnog zadatka. </w:t>
+      </w:r>
+    </w:p>
+    <w:p>
+      <w:pPr>
+        <w:rPr>
+          <w:rFonts w:ascii="Calibri" w:hAnsi="Calibri" w:cs="Calibri"/>
+        </w:rPr>
+      </w:pPr>
+    </w:p>
+    <w:tbl>
+      <w:tblPr>
+        <w:tblW w:w="0" w:type="auto"/>
+        <w:jc w:val="center"/>
+        <w:tblInd w:w="-106" w:type="dxa"/>
+        <w:tblBorders>
+          <w:top w:val="single" w:sz="4" w:space="0" w:color="000000"/>
+          <w:left w:val="single" w:sz="4" w:space="0" w:color="000000"/>
+          <w:bottom w:val="single" w:sz="4" w:space="0" w:color="000000"/>
+          <w:right w:val="single" w:sz="4" w:space="0" w:color="000000"/>
+          <w:insideH w:val="single" w:sz="4" w:space="0" w:color="000000"/>
+          <w:insideV w:val="single" w:sz="4" w:space="0" w:color="000000"/>
+        </w:tblBorders>
+        <w:tblLook w:val="00A0"/>
+      </w:tblPr>
+      <w:tblGrid>
+        <w:gridCol w:w="3521"/>
+        <w:gridCol w:w="7043"/>
+      </w:tblGrid>
+      <w:tr>
+        <w:trPr>
+          <w:trHeight w:val="399"/>
+          <w:jc w:val="center"/>
+        </w:trPr>
+        <w:tc>
+          <w:tcPr>
+            <w:tcW w:w="3521" w:type="dxa"/>
+            <w:shd w:val="clear" w:color="auto" w:fill="76923C" w:themeFill="accent3" w:themeFillShade="BF"/>
+            <w:vAlign w:val="center"/>
+          </w:tcPr>
+          <w:p>
+            <w:pPr>
+              <w:jc w:val="center"/>
+              <w:rPr>
+                <w:rFonts w:ascii="Calibri" w:hAnsi="Calibri" w:cs="Calibri"/>
+                <w:b/>
+                <w:bCs/>
+              </w:rPr>
+            </w:pPr>
+            <w:r>
+              <w:rPr>
+                <w:rFonts w:ascii="Calibri" w:hAnsi="Calibri" w:cs="Calibri"/>
+                <w:b/>
+                <w:bCs/>
+              </w:rPr>
+              <w:t xml:space="preserve">Ime i prezime člana </w:t>
+            </w:r>
+            <w:r>
+              <w:rPr>
+                <w:rFonts w:ascii="Calibri" w:hAnsi="Calibri" w:cs="Calibri"/>
+                <w:b/>
+                <w:bCs/>
+              </w:rPr>
+              <w:t>projektnog tima</w:t>
+            </w:r>
+          </w:p>
+        </w:tc>
+        <w:tc>
+          <w:tcPr>
+            <w:tcW w:w="7043" w:type="dxa"/>
+            <w:shd w:val="clear" w:color="auto" w:fill="76923C" w:themeFill="accent3" w:themeFillShade="BF"/>
+            <w:vAlign w:val="center"/>
+          </w:tcPr>
+          <w:p>
+            <w:pPr>
+              <w:jc w:val="center"/>
+              <w:rPr>
+                <w:rFonts w:ascii="Calibri" w:hAnsi="Calibri" w:cs="Calibri"/>
+                <w:b/>
+                <w:bCs/>
+              </w:rPr>
+            </w:pPr>
+            <w:r>
+              <w:rPr>
+                <w:rFonts w:ascii="Calibri" w:hAnsi="Calibri" w:cs="Calibri"/>
+                <w:b/>
+                <w:bCs/>
+              </w:rPr>
+              <w:t>Posao za koji je član zadužen</w:t>
+            </w:r>
+          </w:p>
+        </w:tc>
+      </w:tr>
+      <w:tr>
+        <w:trPr>
+          <w:trHeight w:val="851"/>
+          <w:jc w:val="center"/>
+        </w:trPr>
+        <w:tc>
+          <w:tcPr>
+            <w:tcW w:w="3521" w:type="dxa"/>
+            <w:shd w:val="clear" w:color="auto" w:fill="C2D69B" w:themeFill="accent3" w:themeFillTint="99"/>
+            <w:vAlign w:val="center"/>
+          </w:tcPr>
+          <w:p>
+            <w:pPr>
+              <w:jc w:val="center"/>
+              <w:rPr>
+                <w:rFonts w:ascii="Calibri" w:hAnsi="Calibri" w:cs="Calibri"/>
+              </w:rPr>
+            </w:pPr>
+          </w:p>
+          <w:p>
+            <w:pPr>
+              <w:jc w:val="center"/>
+              <w:rPr>
+                <w:rFonts w:ascii="Calibri" w:hAnsi="Calibri" w:cs="Calibri"/>
+              </w:rPr>
+            </w:pPr>
+            <w:r>
+              <w:rPr>
+                <w:rFonts w:ascii="Calibri" w:hAnsi="Calibri" w:cs="Calibri"/>
+              </w:rPr>
+              <w:t xml:space="preserve">Josip </w:t>
+            </w:r>
+            <w:proofErr w:type="spellStart"/>
+            <w:r>
+              <w:rPr>
+                <w:rFonts w:ascii="Calibri" w:hAnsi="Calibri" w:cs="Calibri"/>
+              </w:rPr>
+              <w:t>Ćavar</w:t>
+            </w:r>
+            <w:proofErr w:type="spellEnd"/>
+          </w:p>
+          <w:p>
+            <w:pPr>
+              <w:jc w:val="center"/>
+              <w:rPr>
+                <w:rFonts w:ascii="Calibri" w:hAnsi="Calibri" w:cs="Calibri"/>
+              </w:rPr>
+            </w:pPr>
+            <w:r>
+              <w:rPr>
+                <w:rFonts w:ascii="Calibri" w:hAnsi="Calibri" w:cs="Calibri"/>
+                <w:noProof/>
+                <w:lang w:eastAsia="hr-HR"/>
+              </w:rPr>
+              <w:drawing>
+                <wp:inline distT="0" distB="0" distL="0" distR="0">
+                  <wp:extent cx="688769" cy="688769"/>
+                  <wp:effectExtent l="0" t="0" r="0" b="0"/>
+                  <wp:docPr id="9" name="Picture 8" descr="LinkedInLogopng.png"/>
+                  <wp:cNvGraphicFramePr>
+                    <a:graphicFrameLocks xmlns:a="http://schemas.openxmlformats.org/drawingml/2006/main" noChangeAspect="1"/>
+                  </wp:cNvGraphicFramePr>
+                  <a:graphic xmlns:a="http://schemas.openxmlformats.org/drawingml/2006/main">
+                    <a:graphicData uri="http://schemas.openxmlformats.org/drawingml/2006/picture">
+                      <pic:pic xmlns:pic="http://schemas.openxmlformats.org/drawingml/2006/picture">
+                        <pic:nvPicPr>
+                          <pic:cNvPr id="0" name="LinkedInLogopng.png"/>
+                          <pic:cNvPicPr/>
+                        </pic:nvPicPr>
+                        <pic:blipFill>
+                          <a:blip r:embed="rId10" cstate="print"/>
+                          <a:stretch>
+                            <a:fillRect/>
+                          </a:stretch>
+                        </pic:blipFill>
+                        <pic:spPr>
+                          <a:xfrm>
+                            <a:off x="0" y="0"/>
+                            <a:ext cx="686540" cy="686540"/>
+                          </a:xfrm>
+                          <a:prstGeom prst="rect">
+                            <a:avLst/>
+                          </a:prstGeom>
+                        </pic:spPr>
+                      </pic:pic>
+                    </a:graphicData>
+                  </a:graphic>
+                </wp:inline>
+              </w:drawing>
+            </w:r>
+          </w:p>
+        </w:tc>
+        <w:tc>
+          <w:tcPr>
+            <w:tcW w:w="7043" w:type="dxa"/>
+            <w:vAlign w:val="center"/>
+          </w:tcPr>
+          <w:p>
+            <w:pPr>
+              <w:spacing w:after="0"/>
+              <w:rPr>
+                <w:rFonts w:ascii="Calibri" w:hAnsi="Calibri" w:cs="Calibri"/>
+              </w:rPr>
+            </w:pPr>
+            <w:r>
+              <w:rPr>
+                <w:rFonts w:ascii="Calibri" w:hAnsi="Calibri" w:cs="Calibri"/>
+              </w:rPr>
+              <w:t xml:space="preserve">- razvoj </w:t>
+            </w:r>
+            <w:proofErr w:type="spellStart"/>
+            <w:r>
+              <w:rPr>
+                <w:rFonts w:ascii="Calibri" w:hAnsi="Calibri" w:cs="Calibri"/>
+              </w:rPr>
+              <w:t>Facebookove</w:t>
+            </w:r>
+            <w:proofErr w:type="spellEnd"/>
+            <w:r>
+              <w:rPr>
+                <w:rFonts w:ascii="Calibri" w:hAnsi="Calibri" w:cs="Calibri"/>
+              </w:rPr>
+              <w:t xml:space="preserve"> aplikacije</w:t>
+            </w:r>
+          </w:p>
+          <w:p>
+            <w:pPr>
+              <w:spacing w:after="0"/>
+              <w:rPr>
+                <w:rFonts w:ascii="Calibri" w:hAnsi="Calibri" w:cs="Calibri"/>
+              </w:rPr>
+            </w:pPr>
+            <w:r>
+              <w:rPr>
+                <w:rFonts w:ascii="Calibri" w:hAnsi="Calibri" w:cs="Calibri"/>
+              </w:rPr>
+              <w:t xml:space="preserve">- implementacija provjere prisutnosti korisnika na društvenoj mreži </w:t>
+            </w:r>
+            <w:proofErr w:type="spellStart"/>
+            <w:r>
+              <w:rPr>
+                <w:rFonts w:ascii="Calibri" w:hAnsi="Calibri" w:cs="Calibri"/>
+              </w:rPr>
+              <w:t>LinkedIn</w:t>
+            </w:r>
+            <w:proofErr w:type="spellEnd"/>
+          </w:p>
+          <w:p>
+            <w:pPr>
+              <w:spacing w:after="0"/>
+              <w:jc w:val="both"/>
+              <w:rPr>
+                <w:rFonts w:ascii="Calibri" w:hAnsi="Calibri" w:cs="Calibri"/>
+              </w:rPr>
+            </w:pPr>
+            <w:r>
+              <w:rPr>
+                <w:rFonts w:ascii="Calibri" w:hAnsi="Calibri" w:cs="Calibri"/>
+              </w:rPr>
+              <w:t>- dokumentacija:</w:t>
+            </w:r>
+          </w:p>
+          <w:p>
+            <w:pPr>
+              <w:pStyle w:val="ListParagraph"/>
+              <w:numPr>
+                <w:ilvl w:val="0"/>
+                <w:numId w:val="15"/>
+              </w:numPr>
+              <w:spacing w:after="0"/>
+              <w:jc w:val="both"/>
+              <w:rPr>
+                <w:rFonts w:ascii="Calibri" w:hAnsi="Calibri" w:cs="Calibri"/>
+              </w:rPr>
+            </w:pPr>
+            <w:r>
+              <w:rPr>
+                <w:rFonts w:ascii="Calibri" w:hAnsi="Calibri" w:cs="Calibri"/>
+              </w:rPr>
+              <w:t xml:space="preserve">7. Društvena mreža </w:t>
+            </w:r>
+            <w:proofErr w:type="spellStart"/>
+            <w:r>
+              <w:rPr>
+                <w:rFonts w:ascii="Calibri" w:hAnsi="Calibri" w:cs="Calibri"/>
+              </w:rPr>
+              <w:t>LinkedIn</w:t>
+            </w:r>
+            <w:proofErr w:type="spellEnd"/>
+          </w:p>
+        </w:tc>
+      </w:tr>
+      <w:tr>
+        <w:trPr>
+          <w:trHeight w:val="851"/>
+          <w:jc w:val="center"/>
+        </w:trPr>
+        <w:tc>
+          <w:tcPr>
+            <w:tcW w:w="3521" w:type="dxa"/>
+            <w:shd w:val="clear" w:color="auto" w:fill="C2D69B" w:themeFill="accent3" w:themeFillTint="99"/>
+            <w:vAlign w:val="center"/>
+          </w:tcPr>
+          <w:p>
+            <w:pPr>
+              <w:jc w:val="center"/>
+              <w:rPr>
+                <w:rFonts w:ascii="Calibri" w:hAnsi="Calibri" w:cs="Calibri"/>
+              </w:rPr>
+            </w:pPr>
+          </w:p>
+          <w:p>
+            <w:pPr>
+              <w:jc w:val="center"/>
+              <w:rPr>
+                <w:rFonts w:ascii="Calibri" w:hAnsi="Calibri" w:cs="Calibri"/>
+              </w:rPr>
+            </w:pPr>
+            <w:r>
+              <w:rPr>
+                <w:rFonts w:ascii="Calibri" w:hAnsi="Calibri" w:cs="Calibri"/>
+              </w:rPr>
+              <w:t xml:space="preserve">Nikola </w:t>
+            </w:r>
+            <w:proofErr w:type="spellStart"/>
+            <w:r>
+              <w:rPr>
+                <w:rFonts w:ascii="Calibri" w:hAnsi="Calibri" w:cs="Calibri"/>
+              </w:rPr>
+              <w:t>Martinec</w:t>
+            </w:r>
+            <w:proofErr w:type="spellEnd"/>
+          </w:p>
+          <w:p>
+            <w:pPr>
+              <w:jc w:val="center"/>
+              <w:rPr>
+                <w:rFonts w:ascii="Calibri" w:hAnsi="Calibri" w:cs="Calibri"/>
+              </w:rPr>
+            </w:pPr>
+            <w:r>
+              <w:rPr>
+                <w:rFonts w:ascii="Calibri" w:hAnsi="Calibri" w:cs="Calibri"/>
+                <w:noProof/>
+                <w:lang w:eastAsia="hr-HR"/>
+              </w:rPr>
+              <w:drawing>
+                <wp:inline distT="0" distB="0" distL="0" distR="0">
+                  <wp:extent cx="665018" cy="665018"/>
+                  <wp:effectExtent l="19050" t="0" r="1732" b="0"/>
+                  <wp:docPr id="10" name="Picture 9" descr="GowallaLogo.png"/>
+                  <wp:cNvGraphicFramePr>
+                    <a:graphicFrameLocks xmlns:a="http://schemas.openxmlformats.org/drawingml/2006/main" noChangeAspect="1"/>
+                  </wp:cNvGraphicFramePr>
+                  <a:graphic xmlns:a="http://schemas.openxmlformats.org/drawingml/2006/main">
+                    <a:graphicData uri="http://schemas.openxmlformats.org/drawingml/2006/picture">
+                      <pic:pic xmlns:pic="http://schemas.openxmlformats.org/drawingml/2006/picture">
+                        <pic:nvPicPr>
+                          <pic:cNvPr id="0" name="GowallaLogo.png"/>
+                          <pic:cNvPicPr/>
+                        </pic:nvPicPr>
+                        <pic:blipFill>
+                          <a:blip r:embed="rId11" cstate="print"/>
+                          <a:stretch>
+                            <a:fillRect/>
+                          </a:stretch>
+                        </pic:blipFill>
+                        <pic:spPr>
+                          <a:xfrm>
+                            <a:off x="0" y="0"/>
+                            <a:ext cx="669565" cy="669565"/>
+                          </a:xfrm>
+                          <a:prstGeom prst="rect">
+                            <a:avLst/>
+                          </a:prstGeom>
+                        </pic:spPr>
+                      </pic:pic>
+                    </a:graphicData>
+                  </a:graphic>
+                </wp:inline>
+              </w:drawing>
+            </w:r>
+          </w:p>
+        </w:tc>
+        <w:tc>
+          <w:tcPr>
+            <w:tcW w:w="7043" w:type="dxa"/>
+            <w:vAlign w:val="center"/>
+          </w:tcPr>
+          <w:p>
+            <w:pPr>
+              <w:spacing w:after="0"/>
+              <w:jc w:val="both"/>
+              <w:rPr>
+                <w:rFonts w:ascii="Calibri" w:hAnsi="Calibri" w:cs="Calibri"/>
+              </w:rPr>
+            </w:pPr>
+            <w:r>
+              <w:rPr>
+                <w:rFonts w:ascii="Calibri" w:hAnsi="Calibri" w:cs="Calibri"/>
+              </w:rPr>
+              <w:t>- koordinator posla</w:t>
+            </w:r>
+          </w:p>
+          <w:p>
+            <w:pPr>
+              <w:spacing w:after="0"/>
+              <w:jc w:val="both"/>
+              <w:rPr>
+                <w:rFonts w:ascii="Calibri" w:hAnsi="Calibri" w:cs="Calibri"/>
+              </w:rPr>
+            </w:pPr>
+            <w:r>
+              <w:rPr>
+                <w:rFonts w:ascii="Calibri" w:hAnsi="Calibri" w:cs="Calibri"/>
+              </w:rPr>
+              <w:t xml:space="preserve">- razvoj </w:t>
+            </w:r>
+            <w:proofErr w:type="spellStart"/>
+            <w:r>
+              <w:rPr>
+                <w:rFonts w:ascii="Calibri" w:hAnsi="Calibri" w:cs="Calibri"/>
+              </w:rPr>
+              <w:t>Facebookove</w:t>
+            </w:r>
+            <w:proofErr w:type="spellEnd"/>
+            <w:r>
+              <w:rPr>
+                <w:rFonts w:ascii="Calibri" w:hAnsi="Calibri" w:cs="Calibri"/>
+              </w:rPr>
+              <w:t xml:space="preserve"> aplikacije</w:t>
+            </w:r>
+          </w:p>
+          <w:p>
+            <w:pPr>
+              <w:spacing w:after="0"/>
+              <w:rPr>
+                <w:rFonts w:ascii="Calibri" w:hAnsi="Calibri" w:cs="Calibri"/>
+              </w:rPr>
+            </w:pPr>
+            <w:r>
+              <w:rPr>
+                <w:rFonts w:ascii="Calibri" w:hAnsi="Calibri" w:cs="Calibri"/>
+              </w:rPr>
+              <w:t xml:space="preserve">- implementacija provjere prisutnosti korisnika na društvenoj mreži </w:t>
+            </w:r>
+            <w:proofErr w:type="spellStart"/>
+            <w:r>
+              <w:rPr>
+                <w:rFonts w:ascii="Calibri" w:hAnsi="Calibri" w:cs="Calibri"/>
+              </w:rPr>
+              <w:t>Gowalla</w:t>
+            </w:r>
+            <w:proofErr w:type="spellEnd"/>
+          </w:p>
+          <w:p>
+            <w:pPr>
+              <w:spacing w:after="0"/>
+              <w:jc w:val="both"/>
+              <w:rPr>
+                <w:rFonts w:ascii="Calibri" w:hAnsi="Calibri" w:cs="Calibri"/>
+              </w:rPr>
+            </w:pPr>
+            <w:r>
+              <w:rPr>
+                <w:rFonts w:ascii="Calibri" w:hAnsi="Calibri" w:cs="Calibri"/>
+              </w:rPr>
+              <w:t>- dokumentacija:</w:t>
+            </w:r>
+          </w:p>
+          <w:p>
+            <w:pPr>
+              <w:pStyle w:val="ListParagraph"/>
+              <w:numPr>
+                <w:ilvl w:val="0"/>
+                <w:numId w:val="15"/>
+              </w:numPr>
+              <w:spacing w:after="0"/>
+              <w:jc w:val="both"/>
+              <w:rPr>
+                <w:rFonts w:ascii="Calibri" w:hAnsi="Calibri" w:cs="Calibri"/>
+              </w:rPr>
+            </w:pPr>
+            <w:r>
+              <w:rPr>
+                <w:rFonts w:ascii="Calibri" w:hAnsi="Calibri" w:cs="Calibri"/>
+              </w:rPr>
+              <w:t>2. Arhitektura i dizajn programskog rješenja</w:t>
+            </w:r>
+          </w:p>
+          <w:p>
+            <w:pPr>
+              <w:pStyle w:val="ListParagraph"/>
+              <w:numPr>
+                <w:ilvl w:val="0"/>
+                <w:numId w:val="15"/>
+              </w:numPr>
+              <w:spacing w:after="0"/>
+              <w:jc w:val="both"/>
+              <w:rPr>
+                <w:rFonts w:ascii="Calibri" w:hAnsi="Calibri" w:cs="Calibri"/>
+              </w:rPr>
+            </w:pPr>
+            <w:r>
+              <w:rPr>
+                <w:rFonts w:ascii="Calibri" w:hAnsi="Calibri" w:cs="Calibri"/>
+              </w:rPr>
+              <w:t>6</w:t>
+            </w:r>
+            <w:r>
+              <w:rPr>
+                <w:rFonts w:ascii="Calibri" w:hAnsi="Calibri" w:cs="Calibri"/>
+              </w:rPr>
+              <w:t xml:space="preserve">. Društvena mreža </w:t>
+            </w:r>
+            <w:proofErr w:type="spellStart"/>
+            <w:r>
+              <w:rPr>
+                <w:rFonts w:ascii="Calibri" w:hAnsi="Calibri" w:cs="Calibri"/>
+              </w:rPr>
+              <w:t>Gowalla</w:t>
+            </w:r>
+            <w:proofErr w:type="spellEnd"/>
+          </w:p>
+        </w:tc>
+      </w:tr>
+      <w:tr>
+        <w:trPr>
+          <w:trHeight w:val="851"/>
+          <w:jc w:val="center"/>
+        </w:trPr>
+        <w:tc>
+          <w:tcPr>
+            <w:tcW w:w="3521" w:type="dxa"/>
+            <w:shd w:val="clear" w:color="auto" w:fill="C2D69B" w:themeFill="accent3" w:themeFillTint="99"/>
+            <w:vAlign w:val="center"/>
+          </w:tcPr>
+          <w:p>
+            <w:pPr>
+              <w:jc w:val="center"/>
+              <w:rPr>
+                <w:rFonts w:ascii="Calibri" w:hAnsi="Calibri" w:cs="Calibri"/>
+              </w:rPr>
+            </w:pPr>
+          </w:p>
+          <w:p>
+            <w:pPr>
+              <w:jc w:val="center"/>
+              <w:rPr>
+                <w:rFonts w:ascii="Calibri" w:hAnsi="Calibri" w:cs="Calibri"/>
+              </w:rPr>
+            </w:pPr>
+            <w:r>
+              <w:rPr>
+                <w:rFonts w:ascii="Calibri" w:hAnsi="Calibri" w:cs="Calibri"/>
+              </w:rPr>
+              <w:t xml:space="preserve">Petar </w:t>
+            </w:r>
+            <w:proofErr w:type="spellStart"/>
+            <w:r>
+              <w:rPr>
+                <w:rFonts w:ascii="Calibri" w:hAnsi="Calibri" w:cs="Calibri"/>
+              </w:rPr>
+              <w:t>Mrazović</w:t>
+            </w:r>
+            <w:proofErr w:type="spellEnd"/>
+          </w:p>
+          <w:p>
+            <w:pPr>
+              <w:jc w:val="center"/>
+              <w:rPr>
+                <w:rFonts w:ascii="Calibri" w:hAnsi="Calibri" w:cs="Calibri"/>
+              </w:rPr>
+            </w:pPr>
+            <w:r>
+              <w:rPr>
+                <w:rFonts w:ascii="Calibri" w:hAnsi="Calibri" w:cs="Calibri"/>
+                <w:noProof/>
+                <w:lang w:eastAsia="hr-HR"/>
+              </w:rPr>
+              <w:drawing>
+                <wp:inline distT="0" distB="0" distL="0" distR="0">
+                  <wp:extent cx="653142" cy="653142"/>
+                  <wp:effectExtent l="0" t="0" r="0" b="0"/>
+                  <wp:docPr id="11" name="Picture 10" descr="TwitterLogo.png"/>
+                  <wp:cNvGraphicFramePr>
+                    <a:graphicFrameLocks xmlns:a="http://schemas.openxmlformats.org/drawingml/2006/main" noChangeAspect="1"/>
+                  </wp:cNvGraphicFramePr>
+                  <a:graphic xmlns:a="http://schemas.openxmlformats.org/drawingml/2006/main">
+                    <a:graphicData uri="http://schemas.openxmlformats.org/drawingml/2006/picture">
+                      <pic:pic xmlns:pic="http://schemas.openxmlformats.org/drawingml/2006/picture">
+                        <pic:nvPicPr>
+                          <pic:cNvPr id="0" name="TwitterLogo.png"/>
+                          <pic:cNvPicPr/>
+                        </pic:nvPicPr>
+                        <pic:blipFill>
+                          <a:blip r:embed="rId12" cstate="print"/>
+                          <a:stretch>
+                            <a:fillRect/>
+                          </a:stretch>
+                        </pic:blipFill>
+                        <pic:spPr>
+                          <a:xfrm>
+                            <a:off x="0" y="0"/>
+                            <a:ext cx="651029" cy="651029"/>
+                          </a:xfrm>
+                          <a:prstGeom prst="rect">
+                            <a:avLst/>
+                          </a:prstGeom>
+                        </pic:spPr>
+                      </pic:pic>
+                    </a:graphicData>
+                  </a:graphic>
+                </wp:inline>
+              </w:drawing>
+            </w:r>
+          </w:p>
+        </w:tc>
+        <w:tc>
+          <w:tcPr>
+            <w:tcW w:w="7043" w:type="dxa"/>
+            <w:vAlign w:val="center"/>
+          </w:tcPr>
+          <w:p>
+            <w:pPr>
+              <w:spacing w:after="0"/>
+              <w:jc w:val="both"/>
+              <w:rPr>
+                <w:rFonts w:ascii="Calibri" w:hAnsi="Calibri" w:cs="Calibri"/>
+              </w:rPr>
+            </w:pPr>
+            <w:r>
+              <w:rPr>
+                <w:rFonts w:ascii="Calibri" w:hAnsi="Calibri" w:cs="Calibri"/>
+              </w:rPr>
+              <w:t>- arhitektura i dizajn sustava</w:t>
+            </w:r>
+          </w:p>
+          <w:p>
+            <w:pPr>
+              <w:spacing w:after="0"/>
+              <w:jc w:val="both"/>
+              <w:rPr>
+                <w:rFonts w:ascii="Calibri" w:hAnsi="Calibri" w:cs="Calibri"/>
+              </w:rPr>
+            </w:pPr>
+            <w:r>
+              <w:rPr>
+                <w:rFonts w:ascii="Calibri" w:hAnsi="Calibri" w:cs="Calibri"/>
+              </w:rPr>
+              <w:t>- grafički dizajn aplikacije</w:t>
+            </w:r>
+          </w:p>
+          <w:p>
+            <w:pPr>
+              <w:spacing w:after="0"/>
+              <w:jc w:val="both"/>
+              <w:rPr>
+                <w:rFonts w:ascii="Calibri" w:hAnsi="Calibri" w:cs="Calibri"/>
+              </w:rPr>
+            </w:pPr>
+            <w:r>
+              <w:rPr>
+                <w:rFonts w:ascii="Calibri" w:hAnsi="Calibri" w:cs="Calibri"/>
+              </w:rPr>
+              <w:t xml:space="preserve">- razvoj </w:t>
+            </w:r>
+            <w:proofErr w:type="spellStart"/>
+            <w:r>
+              <w:rPr>
+                <w:rFonts w:ascii="Calibri" w:hAnsi="Calibri" w:cs="Calibri"/>
+              </w:rPr>
+              <w:t>Facebookove</w:t>
+            </w:r>
+            <w:proofErr w:type="spellEnd"/>
+            <w:r>
+              <w:rPr>
+                <w:rFonts w:ascii="Calibri" w:hAnsi="Calibri" w:cs="Calibri"/>
+              </w:rPr>
+              <w:t xml:space="preserve"> aplikacije</w:t>
+            </w:r>
+          </w:p>
+          <w:p>
+            <w:pPr>
+              <w:spacing w:after="0"/>
+              <w:jc w:val="both"/>
+              <w:rPr>
+                <w:rFonts w:ascii="Calibri" w:hAnsi="Calibri" w:cs="Calibri"/>
+              </w:rPr>
+            </w:pPr>
+            <w:r>
+              <w:rPr>
+                <w:rFonts w:ascii="Calibri" w:hAnsi="Calibri" w:cs="Calibri"/>
+              </w:rPr>
+              <w:t xml:space="preserve">- implementacija provjere prisutnosti korisnika na društvenoj mreži </w:t>
+            </w:r>
+            <w:proofErr w:type="spellStart"/>
+            <w:r>
+              <w:rPr>
+                <w:rFonts w:ascii="Calibri" w:hAnsi="Calibri" w:cs="Calibri"/>
+              </w:rPr>
+              <w:t>Twitter</w:t>
+            </w:r>
+            <w:proofErr w:type="spellEnd"/>
+          </w:p>
+          <w:p>
+            <w:pPr>
+              <w:spacing w:after="0"/>
+              <w:jc w:val="both"/>
+              <w:rPr>
+                <w:rFonts w:ascii="Calibri" w:hAnsi="Calibri" w:cs="Calibri"/>
+              </w:rPr>
+            </w:pPr>
+            <w:r>
+              <w:rPr>
+                <w:rFonts w:ascii="Calibri" w:hAnsi="Calibri" w:cs="Calibri"/>
+              </w:rPr>
+              <w:t>- dokumentacija:</w:t>
+            </w:r>
+          </w:p>
+          <w:p>
+            <w:pPr>
+              <w:pStyle w:val="ListParagraph"/>
+              <w:numPr>
+                <w:ilvl w:val="0"/>
+                <w:numId w:val="15"/>
+              </w:numPr>
+              <w:spacing w:after="0"/>
+              <w:jc w:val="both"/>
+              <w:rPr>
+                <w:rFonts w:ascii="Calibri" w:hAnsi="Calibri" w:cs="Calibri"/>
+              </w:rPr>
+            </w:pPr>
+            <w:r>
+              <w:rPr>
+                <w:rFonts w:ascii="Calibri" w:hAnsi="Calibri" w:cs="Calibri"/>
+              </w:rPr>
+              <w:t>1. Uvod</w:t>
+            </w:r>
+          </w:p>
+          <w:p>
+            <w:pPr>
+              <w:pStyle w:val="ListParagraph"/>
+              <w:numPr>
+                <w:ilvl w:val="0"/>
+                <w:numId w:val="15"/>
+              </w:numPr>
+              <w:spacing w:after="0"/>
+              <w:jc w:val="both"/>
+              <w:rPr>
+                <w:rFonts w:ascii="Calibri" w:hAnsi="Calibri" w:cs="Calibri"/>
+              </w:rPr>
+            </w:pPr>
+            <w:r>
+              <w:rPr>
+                <w:rFonts w:ascii="Calibri" w:hAnsi="Calibri" w:cs="Calibri"/>
+              </w:rPr>
+              <w:t xml:space="preserve">5. Društvena mreža </w:t>
+            </w:r>
+            <w:proofErr w:type="spellStart"/>
+            <w:r>
+              <w:rPr>
+                <w:rFonts w:ascii="Calibri" w:hAnsi="Calibri" w:cs="Calibri"/>
+              </w:rPr>
+              <w:t>Twitter</w:t>
+            </w:r>
+            <w:proofErr w:type="spellEnd"/>
+          </w:p>
+        </w:tc>
+      </w:tr>
+      <w:tr>
+        <w:trPr>
+          <w:trHeight w:val="851"/>
+          <w:jc w:val="center"/>
+        </w:trPr>
+        <w:tc>
+          <w:tcPr>
+            <w:tcW w:w="3521" w:type="dxa"/>
+            <w:shd w:val="clear" w:color="auto" w:fill="C2D69B" w:themeFill="accent3" w:themeFillTint="99"/>
+            <w:vAlign w:val="center"/>
+          </w:tcPr>
+          <w:p>
+            <w:pPr>
+              <w:jc w:val="center"/>
+              <w:rPr>
+                <w:rFonts w:ascii="Calibri" w:hAnsi="Calibri" w:cs="Calibri"/>
+              </w:rPr>
+            </w:pPr>
+          </w:p>
+          <w:p>
+            <w:pPr>
+              <w:jc w:val="center"/>
+              <w:rPr>
+                <w:rFonts w:ascii="Calibri" w:hAnsi="Calibri" w:cs="Calibri"/>
+              </w:rPr>
+            </w:pPr>
+            <w:r>
+              <w:rPr>
+                <w:rFonts w:ascii="Calibri" w:hAnsi="Calibri" w:cs="Calibri"/>
+              </w:rPr>
+              <w:t xml:space="preserve">Vjekoslav </w:t>
+            </w:r>
+            <w:proofErr w:type="spellStart"/>
+            <w:r>
+              <w:rPr>
+                <w:rFonts w:ascii="Calibri" w:hAnsi="Calibri" w:cs="Calibri"/>
+              </w:rPr>
+              <w:t>Ranogajec</w:t>
+            </w:r>
+            <w:proofErr w:type="spellEnd"/>
+          </w:p>
+          <w:p>
+            <w:pPr>
+              <w:jc w:val="center"/>
+              <w:rPr>
+                <w:rFonts w:ascii="Calibri" w:hAnsi="Calibri" w:cs="Calibri"/>
+              </w:rPr>
+            </w:pPr>
+            <w:r>
+              <w:rPr>
+                <w:rFonts w:ascii="Calibri" w:hAnsi="Calibri" w:cs="Calibri"/>
+                <w:noProof/>
+                <w:lang w:eastAsia="hr-HR"/>
+              </w:rPr>
+              <w:drawing>
+                <wp:inline distT="0" distB="0" distL="0" distR="0">
+                  <wp:extent cx="617517" cy="617517"/>
+                  <wp:effectExtent l="0" t="0" r="0" b="0"/>
+                  <wp:docPr id="12" name="Picture 11" descr="FacebookLogo.png"/>
+                  <wp:cNvGraphicFramePr>
+                    <a:graphicFrameLocks xmlns:a="http://schemas.openxmlformats.org/drawingml/2006/main" noChangeAspect="1"/>
+                  </wp:cNvGraphicFramePr>
+                  <a:graphic xmlns:a="http://schemas.openxmlformats.org/drawingml/2006/main">
+                    <a:graphicData uri="http://schemas.openxmlformats.org/drawingml/2006/picture">
+                      <pic:pic xmlns:pic="http://schemas.openxmlformats.org/drawingml/2006/picture">
+                        <pic:nvPicPr>
+                          <pic:cNvPr id="0" name="FacebookLogo.png"/>
+                          <pic:cNvPicPr/>
+                        </pic:nvPicPr>
+                        <pic:blipFill>
+                          <a:blip r:embed="rId13" cstate="print"/>
+                          <a:stretch>
+                            <a:fillRect/>
+                          </a:stretch>
+                        </pic:blipFill>
+                        <pic:spPr>
+                          <a:xfrm>
+                            <a:off x="0" y="0"/>
+                            <a:ext cx="615518" cy="615518"/>
+                          </a:xfrm>
+                          <a:prstGeom prst="rect">
+                            <a:avLst/>
+                          </a:prstGeom>
+                        </pic:spPr>
+                      </pic:pic>
+                    </a:graphicData>
+                  </a:graphic>
+                </wp:inline>
+              </w:drawing>
+            </w:r>
+          </w:p>
+        </w:tc>
+        <w:tc>
+          <w:tcPr>
+            <w:tcW w:w="7043" w:type="dxa"/>
+            <w:vAlign w:val="center"/>
+          </w:tcPr>
+          <w:p>
+            <w:pPr>
+              <w:spacing w:after="0"/>
+              <w:jc w:val="both"/>
+              <w:rPr>
+                <w:rFonts w:ascii="Calibri" w:hAnsi="Calibri" w:cs="Calibri"/>
+              </w:rPr>
+            </w:pPr>
+            <w:r>
+              <w:rPr>
+                <w:rFonts w:ascii="Calibri" w:hAnsi="Calibri" w:cs="Calibri"/>
+              </w:rPr>
+              <w:t xml:space="preserve">- razvoj </w:t>
+            </w:r>
+            <w:proofErr w:type="spellStart"/>
+            <w:r>
+              <w:rPr>
+                <w:rFonts w:ascii="Calibri" w:hAnsi="Calibri" w:cs="Calibri"/>
+              </w:rPr>
+              <w:t>Facebookove</w:t>
+            </w:r>
+            <w:proofErr w:type="spellEnd"/>
+            <w:r>
+              <w:rPr>
+                <w:rFonts w:ascii="Calibri" w:hAnsi="Calibri" w:cs="Calibri"/>
+              </w:rPr>
+              <w:t xml:space="preserve"> aplikacije</w:t>
+            </w:r>
+          </w:p>
+          <w:p>
+            <w:pPr>
+              <w:spacing w:after="0"/>
+              <w:jc w:val="both"/>
+              <w:rPr>
+                <w:rFonts w:ascii="Calibri" w:hAnsi="Calibri" w:cs="Calibri"/>
+              </w:rPr>
+            </w:pPr>
+            <w:r>
+              <w:rPr>
+                <w:rFonts w:ascii="Calibri" w:hAnsi="Calibri" w:cs="Calibri"/>
+              </w:rPr>
+              <w:t xml:space="preserve">- implementacija provjere prisutnosti korisnika na društvenoj mreži </w:t>
+            </w:r>
+            <w:proofErr w:type="spellStart"/>
+            <w:r>
+              <w:rPr>
+                <w:rFonts w:ascii="Calibri" w:hAnsi="Calibri" w:cs="Calibri"/>
+              </w:rPr>
+              <w:t>Facebook</w:t>
+            </w:r>
+            <w:proofErr w:type="spellEnd"/>
+          </w:p>
+          <w:p>
+            <w:pPr>
+              <w:spacing w:after="0"/>
+              <w:jc w:val="both"/>
+              <w:rPr>
+                <w:rFonts w:ascii="Calibri" w:hAnsi="Calibri" w:cs="Calibri"/>
+              </w:rPr>
+            </w:pPr>
+            <w:r>
+              <w:rPr>
+                <w:rFonts w:ascii="Calibri" w:hAnsi="Calibri" w:cs="Calibri"/>
+              </w:rPr>
+              <w:t>- dokumentacija:</w:t>
+            </w:r>
+          </w:p>
+          <w:p>
+            <w:pPr>
+              <w:pStyle w:val="ListParagraph"/>
+              <w:numPr>
+                <w:ilvl w:val="0"/>
+                <w:numId w:val="15"/>
+              </w:numPr>
+              <w:spacing w:after="0"/>
+              <w:jc w:val="both"/>
+              <w:rPr>
+                <w:rFonts w:ascii="Calibri" w:hAnsi="Calibri" w:cs="Calibri"/>
+              </w:rPr>
+            </w:pPr>
+            <w:r>
+              <w:rPr>
+                <w:rFonts w:ascii="Calibri" w:hAnsi="Calibri" w:cs="Calibri"/>
+              </w:rPr>
+              <w:t xml:space="preserve">3. Društvena mreža </w:t>
+            </w:r>
+            <w:proofErr w:type="spellStart"/>
+            <w:r>
+              <w:rPr>
+                <w:rFonts w:ascii="Calibri" w:hAnsi="Calibri" w:cs="Calibri"/>
+              </w:rPr>
+              <w:t>Facebook</w:t>
+            </w:r>
+            <w:proofErr w:type="spellEnd"/>
+          </w:p>
+        </w:tc>
+      </w:tr>
+      <w:tr>
+        <w:trPr>
+          <w:trHeight w:val="851"/>
+          <w:jc w:val="center"/>
+        </w:trPr>
+        <w:tc>
+          <w:tcPr>
+            <w:tcW w:w="3521" w:type="dxa"/>
+            <w:shd w:val="clear" w:color="auto" w:fill="C2D69B" w:themeFill="accent3" w:themeFillTint="99"/>
+            <w:vAlign w:val="center"/>
+          </w:tcPr>
+          <w:p>
+            <w:pPr>
+              <w:jc w:val="center"/>
+              <w:rPr>
+                <w:rFonts w:ascii="Calibri" w:hAnsi="Calibri" w:cs="Calibri"/>
+              </w:rPr>
+            </w:pPr>
+          </w:p>
+          <w:p>
+            <w:pPr>
+              <w:jc w:val="center"/>
+              <w:rPr>
+                <w:rFonts w:ascii="Calibri" w:hAnsi="Calibri" w:cs="Calibri"/>
+              </w:rPr>
+            </w:pPr>
+            <w:r>
+              <w:rPr>
+                <w:rFonts w:ascii="Calibri" w:hAnsi="Calibri" w:cs="Calibri"/>
+              </w:rPr>
+              <w:t>Mario Volarević</w:t>
+            </w:r>
+          </w:p>
+          <w:p>
+            <w:pPr>
+              <w:jc w:val="center"/>
+              <w:rPr>
+                <w:rFonts w:ascii="Calibri" w:hAnsi="Calibri" w:cs="Calibri"/>
+              </w:rPr>
+            </w:pPr>
+            <w:r>
+              <w:rPr>
+                <w:rFonts w:ascii="Calibri" w:hAnsi="Calibri" w:cs="Calibri"/>
+                <w:noProof/>
+                <w:lang w:eastAsia="hr-HR"/>
+              </w:rPr>
+              <w:drawing>
+                <wp:inline distT="0" distB="0" distL="0" distR="0">
+                  <wp:extent cx="629392" cy="629392"/>
+                  <wp:effectExtent l="19050" t="0" r="0" b="0"/>
+                  <wp:docPr id="13" name="Picture 12" descr="GoogleLogo.png"/>
+                  <wp:cNvGraphicFramePr>
+                    <a:graphicFrameLocks xmlns:a="http://schemas.openxmlformats.org/drawingml/2006/main" noChangeAspect="1"/>
+                  </wp:cNvGraphicFramePr>
+                  <a:graphic xmlns:a="http://schemas.openxmlformats.org/drawingml/2006/main">
+                    <a:graphicData uri="http://schemas.openxmlformats.org/drawingml/2006/picture">
+                      <pic:pic xmlns:pic="http://schemas.openxmlformats.org/drawingml/2006/picture">
+                        <pic:nvPicPr>
+                          <pic:cNvPr id="0" name="GoogleLogo.png"/>
+                          <pic:cNvPicPr/>
+                        </pic:nvPicPr>
+                        <pic:blipFill>
+                          <a:blip r:embed="rId14" cstate="print"/>
+                          <a:stretch>
+                            <a:fillRect/>
+                          </a:stretch>
+                        </pic:blipFill>
+                        <pic:spPr>
+                          <a:xfrm>
+                            <a:off x="0" y="0"/>
+                            <a:ext cx="631057" cy="631057"/>
+                          </a:xfrm>
+                          <a:prstGeom prst="rect">
+                            <a:avLst/>
+                          </a:prstGeom>
+                        </pic:spPr>
+                      </pic:pic>
+                    </a:graphicData>
+                  </a:graphic>
+                </wp:inline>
+              </w:drawing>
+            </w:r>
+          </w:p>
+        </w:tc>
+        <w:tc>
+          <w:tcPr>
+            <w:tcW w:w="7043" w:type="dxa"/>
+            <w:vAlign w:val="center"/>
+          </w:tcPr>
+          <w:p>
+            <w:pPr>
+              <w:spacing w:after="0"/>
+              <w:jc w:val="both"/>
+              <w:rPr>
+                <w:rFonts w:ascii="Calibri" w:hAnsi="Calibri" w:cs="Calibri"/>
+              </w:rPr>
+            </w:pPr>
+            <w:r>
+              <w:rPr>
+                <w:rFonts w:ascii="Calibri" w:hAnsi="Calibri" w:cs="Calibri"/>
+              </w:rPr>
+              <w:t xml:space="preserve">- razvoj </w:t>
+            </w:r>
+            <w:proofErr w:type="spellStart"/>
+            <w:r>
+              <w:rPr>
+                <w:rFonts w:ascii="Calibri" w:hAnsi="Calibri" w:cs="Calibri"/>
+              </w:rPr>
+              <w:t>Facebookove</w:t>
+            </w:r>
+            <w:proofErr w:type="spellEnd"/>
+            <w:r>
+              <w:rPr>
+                <w:rFonts w:ascii="Calibri" w:hAnsi="Calibri" w:cs="Calibri"/>
+              </w:rPr>
+              <w:t xml:space="preserve"> aplikacije</w:t>
+            </w:r>
+          </w:p>
+          <w:p>
+            <w:pPr>
+              <w:spacing w:after="0"/>
+              <w:jc w:val="both"/>
+              <w:rPr>
+                <w:rFonts w:ascii="Calibri" w:hAnsi="Calibri" w:cs="Calibri"/>
+              </w:rPr>
+            </w:pPr>
+            <w:r>
+              <w:rPr>
+                <w:rFonts w:ascii="Calibri" w:hAnsi="Calibri" w:cs="Calibri"/>
+              </w:rPr>
+              <w:t xml:space="preserve">- implementacija provjere prisutnosti korisnika na društvenoj mreži </w:t>
+            </w:r>
+            <w:proofErr w:type="spellStart"/>
+            <w:r>
+              <w:rPr>
+                <w:rFonts w:ascii="Calibri" w:hAnsi="Calibri" w:cs="Calibri"/>
+              </w:rPr>
+              <w:t>Google</w:t>
+            </w:r>
+            <w:proofErr w:type="spellEnd"/>
+            <w:r>
+              <w:rPr>
+                <w:rFonts w:ascii="Calibri" w:hAnsi="Calibri" w:cs="Calibri"/>
+              </w:rPr>
+              <w:t>+</w:t>
+            </w:r>
+          </w:p>
+          <w:p>
+            <w:pPr>
+              <w:spacing w:after="0"/>
+              <w:jc w:val="both"/>
+              <w:rPr>
+                <w:rFonts w:ascii="Calibri" w:hAnsi="Calibri" w:cs="Calibri"/>
+              </w:rPr>
+            </w:pPr>
+            <w:r>
+              <w:rPr>
+                <w:rFonts w:ascii="Calibri" w:hAnsi="Calibri" w:cs="Calibri"/>
+              </w:rPr>
+              <w:t>- konfiguracija poslužiteljskog računala (</w:t>
+            </w:r>
+            <w:r>
+              <w:rPr>
+                <w:rFonts w:ascii="Calibri" w:hAnsi="Calibri" w:cs="Calibri"/>
+                <w:i/>
+              </w:rPr>
+              <w:t>server administrator</w:t>
+            </w:r>
+            <w:r>
+              <w:rPr>
+                <w:rFonts w:ascii="Calibri" w:hAnsi="Calibri" w:cs="Calibri"/>
+              </w:rPr>
+              <w:t>)</w:t>
+            </w:r>
+          </w:p>
+          <w:p>
+            <w:pPr>
+              <w:spacing w:after="0"/>
+              <w:jc w:val="both"/>
+              <w:rPr>
+                <w:rFonts w:ascii="Calibri" w:hAnsi="Calibri" w:cs="Calibri"/>
+              </w:rPr>
+            </w:pPr>
+            <w:r>
+              <w:rPr>
+                <w:rFonts w:ascii="Calibri" w:hAnsi="Calibri" w:cs="Calibri"/>
+              </w:rPr>
+              <w:t>- dokumentacija:</w:t>
+            </w:r>
+          </w:p>
+          <w:p>
+            <w:pPr>
+              <w:pStyle w:val="ListParagraph"/>
+              <w:numPr>
+                <w:ilvl w:val="0"/>
+                <w:numId w:val="15"/>
+              </w:numPr>
+              <w:spacing w:after="0"/>
+              <w:jc w:val="both"/>
+              <w:rPr>
+                <w:rFonts w:ascii="Calibri" w:hAnsi="Calibri" w:cs="Calibri"/>
+              </w:rPr>
+            </w:pPr>
+            <w:r>
+              <w:rPr>
+                <w:rFonts w:ascii="Calibri" w:hAnsi="Calibri" w:cs="Calibri"/>
+              </w:rPr>
+              <w:t>4</w:t>
+            </w:r>
+            <w:r>
+              <w:rPr>
+                <w:rFonts w:ascii="Calibri" w:hAnsi="Calibri" w:cs="Calibri"/>
+              </w:rPr>
+              <w:t xml:space="preserve">. Društvena mreža </w:t>
+            </w:r>
+            <w:proofErr w:type="spellStart"/>
+            <w:r>
+              <w:rPr>
+                <w:rFonts w:ascii="Calibri" w:hAnsi="Calibri" w:cs="Calibri"/>
+              </w:rPr>
+              <w:t>Google</w:t>
+            </w:r>
+            <w:proofErr w:type="spellEnd"/>
+            <w:r>
+              <w:rPr>
+                <w:rFonts w:ascii="Calibri" w:hAnsi="Calibri" w:cs="Calibri"/>
+              </w:rPr>
+              <w:t>+</w:t>
+            </w:r>
+          </w:p>
+          <w:p>
+            <w:pPr>
+              <w:pStyle w:val="ListParagraph"/>
+              <w:numPr>
+                <w:ilvl w:val="0"/>
+                <w:numId w:val="15"/>
+              </w:numPr>
+              <w:spacing w:after="0"/>
+              <w:jc w:val="both"/>
+              <w:rPr>
+                <w:rFonts w:ascii="Calibri" w:hAnsi="Calibri" w:cs="Calibri"/>
+              </w:rPr>
+            </w:pPr>
+            <w:r>
+              <w:rPr>
+                <w:rFonts w:ascii="Calibri" w:hAnsi="Calibri" w:cs="Calibri"/>
+              </w:rPr>
+              <w:t>8. Upute za korištenje</w:t>
+            </w:r>
+          </w:p>
+        </w:tc>
+      </w:tr>
+    </w:tbl>
+    <w:p>
+      <w:pPr>
+        <w:rPr>
+          <w:rFonts w:ascii="Arial" w:eastAsia="Times New Roman" w:hAnsi="Arial" w:cstheme="minorHAnsi"/>
+          <w:b/>
+          <w:color w:val="76923C" w:themeColor="accent3" w:themeShade="BF"/>
+          <w:sz w:val="28"/>
+          <w:szCs w:val="24"/>
+          <w:lang w:eastAsia="hr-HR"/>
+        </w:rPr>
+      </w:pPr>
+      <w:r>
+        <w:rPr>
+          <w:rFonts w:cstheme="minorHAnsi"/>
+          <w:b/>
+          <w:color w:val="76923C" w:themeColor="accent3" w:themeShade="BF"/>
+        </w:rPr>
+        <w:br w:type="page"/>
+      </w:r>
+    </w:p>
+    <w:p>
+      <w:pPr>
         <w:pStyle w:val="Mjestoidatum"/>
         <w:spacing w:before="0" w:after="0" w:line="276" w:lineRule="auto"/>
         <w:jc w:val="left"/>
@@ -901,7 +2228,7 @@
                     <pic:cNvPicPr/>
                   </pic:nvPicPr>
                   <pic:blipFill>
-                    <a:blip r:embed="rId10" cstate="print"/>
+                    <a:blip r:embed="rId15" cstate="print"/>
                     <a:srcRect t="22766" b="28511"/>
                     <a:stretch>
                       <a:fillRect/>
@@ -1148,10 +2475,10 @@
                     <pic:cNvPicPr/>
                   </pic:nvPicPr>
                   <pic:blipFill>
-                    <a:blip r:embed="rId11" cstate="print">
+                    <a:blip r:embed="rId16" cstate="print">
                       <a:extLst>
                         <a:ext uri="{28A0092B-C50C-407E-A947-70E740481C1C}">
-                          <a14:useLocalDpi xmlns:a14="http://schemas.microsoft.com/office/drawing/2010/main" xmlns:wps="http://schemas.microsoft.com/office/word/2010/wordprocessingShape" xmlns:wpi="http://schemas.microsoft.com/office/word/2010/wordprocessingInk" xmlns:wpg="http://schemas.microsoft.com/office/word/2010/wordprocessingGroup" xmlns:w14="http://schemas.microsoft.com/office/word/2010/wordml" xmlns:w="http://schemas.openxmlformats.org/wordprocessingml/2006/main" xmlns:w10="urn:schemas-microsoft-com:office:word" xmlns:wp14="http://schemas.microsoft.com/office/word/2010/wordprocessingDrawing" xmlns:v="urn:schemas-microsoft-com:vml" xmlns:o="urn:schemas-microsoft-com:office:office" xmlns:mc="http://schemas.openxmlformats.org/markup-compatibility/2006" xmlns:wpc="http://schemas.microsoft.com/office/word/2010/wordprocessingCanvas" xmlns="" val="0"/>
+                          <a14:useLocalDpi xmlns="" xmlns:wpc="http://schemas.microsoft.com/office/word/2010/wordprocessingCanvas" xmlns:mc="http://schemas.openxmlformats.org/markup-compatibility/2006" xmlns:o="urn:schemas-microsoft-com:office:office" xmlns:v="urn:schemas-microsoft-com:vml" xmlns:wp14="http://schemas.microsoft.com/office/word/2010/wordprocessingDrawing" xmlns:w10="urn:schemas-microsoft-com:office:word" xmlns:w="http://schemas.openxmlformats.org/wordprocessingml/2006/main" xmlns:w14="http://schemas.microsoft.com/office/word/2010/wordml" xmlns:wpg="http://schemas.microsoft.com/office/word/2010/wordprocessingGroup" xmlns:wpi="http://schemas.microsoft.com/office/word/2010/wordprocessingInk" xmlns:wps="http://schemas.microsoft.com/office/word/2010/wordprocessingShape" xmlns:a14="http://schemas.microsoft.com/office/drawing/2010/main" val="0"/>
                         </a:ext>
                       </a:extLst>
                     </a:blip>
@@ -1586,7 +2913,7 @@
                     <pic:cNvPicPr/>
                   </pic:nvPicPr>
                   <pic:blipFill>
-                    <a:blip r:embed="rId12" cstate="print"/>
+                    <a:blip r:embed="rId17" cstate="print"/>
                     <a:stretch>
                       <a:fillRect/>
                     </a:stretch>
@@ -3811,7 +5138,7 @@
                     <pic:cNvPicPr/>
                   </pic:nvPicPr>
                   <pic:blipFill>
-                    <a:blip r:embed="rId13" cstate="print"/>
+                    <a:blip r:embed="rId18" cstate="print"/>
                     <a:stretch>
                       <a:fillRect/>
                     </a:stretch>
@@ -3890,7 +5217,7 @@
                     <pic:cNvPicPr/>
                   </pic:nvPicPr>
                   <pic:blipFill>
-                    <a:blip r:embed="rId14" cstate="print"/>
+                    <a:blip r:embed="rId19" cstate="print"/>
                     <a:stretch>
                       <a:fillRect/>
                     </a:stretch>
@@ -3979,7 +5306,7 @@
       <w:r>
         <w:t xml:space="preserve"> </w:t>
       </w:r>
-      <w:hyperlink r:id="rId15" w:history="1">
+      <w:hyperlink r:id="rId20" w:history="1">
         <w:r>
           <w:rPr>
             <w:rStyle w:val="Hyperlink"/>
@@ -4007,7 +5334,7 @@
         </w:rPr>
         <w:t xml:space="preserve"> features, </w:t>
       </w:r>
-      <w:hyperlink r:id="rId16" w:history="1">
+      <w:hyperlink r:id="rId21" w:history="1">
         <w:r>
           <w:rPr>
             <w:rStyle w:val="Hyperlink"/>
@@ -4035,7 +5362,7 @@
         </w:rPr>
         <w:t xml:space="preserve">, </w:t>
       </w:r>
-      <w:hyperlink r:id="rId17" w:history="1">
+      <w:hyperlink r:id="rId22" w:history="1">
         <w:r>
           <w:rPr>
             <w:rStyle w:val="Hyperlink"/>
@@ -4072,7 +5399,7 @@
         </w:rPr>
         <w:t xml:space="preserve"> </w:t>
       </w:r>
-      <w:hyperlink r:id="rId18" w:history="1">
+      <w:hyperlink r:id="rId23" w:history="1">
         <w:r>
           <w:rPr>
             <w:rStyle w:val="Hyperlink"/>
@@ -4103,7 +5430,7 @@
       <w:r>
         <w:t xml:space="preserve"> </w:t>
       </w:r>
-      <w:hyperlink r:id="rId19" w:history="1">
+      <w:hyperlink r:id="rId24" w:history="1">
         <w:r>
           <w:rPr>
             <w:rStyle w:val="Hyperlink"/>
@@ -5475,7 +6802,7 @@
                     <pic:cNvPicPr/>
                   </pic:nvPicPr>
                   <pic:blipFill>
-                    <a:blip r:embed="rId20" cstate="print"/>
+                    <a:blip r:embed="rId25" cstate="print"/>
                     <a:stretch>
                       <a:fillRect/>
                     </a:stretch>
@@ -5694,7 +7021,7 @@
                     <pic:cNvPicPr/>
                   </pic:nvPicPr>
                   <pic:blipFill>
-                    <a:blip r:embed="rId21" cstate="print"/>
+                    <a:blip r:embed="rId26" cstate="print"/>
                     <a:stretch>
                       <a:fillRect/>
                     </a:stretch>
@@ -6619,7 +7946,7 @@
                     <pic:cNvPicPr/>
                   </pic:nvPicPr>
                   <pic:blipFill>
-                    <a:blip r:embed="rId22" cstate="print"/>
+                    <a:blip r:embed="rId27" cstate="print"/>
                     <a:stretch>
                       <a:fillRect/>
                     </a:stretch>
@@ -6713,7 +8040,7 @@
                     <pic:cNvPicPr/>
                   </pic:nvPicPr>
                   <pic:blipFill>
-                    <a:blip r:embed="rId23" cstate="print"/>
+                    <a:blip r:embed="rId28" cstate="print"/>
                     <a:stretch>
                       <a:fillRect/>
                     </a:stretch>
@@ -6957,7 +8284,7 @@
                     <pic:cNvPicPr/>
                   </pic:nvPicPr>
                   <pic:blipFill>
-                    <a:blip r:embed="rId24" cstate="print"/>
+                    <a:blip r:embed="rId29" cstate="print"/>
                     <a:stretch>
                       <a:fillRect/>
                     </a:stretch>
@@ -7057,7 +8384,7 @@
                     <pic:cNvPicPr/>
                   </pic:nvPicPr>
                   <pic:blipFill>
-                    <a:blip r:embed="rId25" cstate="print"/>
+                    <a:blip r:embed="rId30" cstate="print"/>
                     <a:stretch>
                       <a:fillRect/>
                     </a:stretch>
@@ -7151,7 +8478,7 @@
                     <pic:cNvPicPr/>
                   </pic:nvPicPr>
                   <pic:blipFill>
-                    <a:blip r:embed="rId26" cstate="print"/>
+                    <a:blip r:embed="rId31" cstate="print"/>
                     <a:stretch>
                       <a:fillRect/>
                     </a:stretch>
@@ -7988,7 +9315,7 @@
                     <pic:cNvPicPr/>
                   </pic:nvPicPr>
                   <pic:blipFill>
-                    <a:blip r:embed="rId27" cstate="print"/>
+                    <a:blip r:embed="rId32" cstate="print"/>
                     <a:stretch>
                       <a:fillRect/>
                     </a:stretch>
@@ -8048,7 +9375,7 @@
                     <pic:cNvPicPr/>
                   </pic:nvPicPr>
                   <pic:blipFill>
-                    <a:blip r:embed="rId28" cstate="print"/>
+                    <a:blip r:embed="rId33" cstate="print"/>
                     <a:stretch>
                       <a:fillRect/>
                     </a:stretch>
@@ -8108,7 +9435,7 @@
                     <pic:cNvPicPr/>
                   </pic:nvPicPr>
                   <pic:blipFill>
-                    <a:blip r:embed="rId29" cstate="print"/>
+                    <a:blip r:embed="rId34" cstate="print"/>
                     <a:stretch>
                       <a:fillRect/>
                     </a:stretch>
@@ -8168,7 +9495,7 @@
                     <pic:cNvPicPr/>
                   </pic:nvPicPr>
                   <pic:blipFill>
-                    <a:blip r:embed="rId30" cstate="print"/>
+                    <a:blip r:embed="rId35" cstate="print"/>
                     <a:stretch>
                       <a:fillRect/>
                     </a:stretch>
@@ -8989,7 +10316,7 @@
                     <pic:cNvPicPr/>
                   </pic:nvPicPr>
                   <pic:blipFill>
-                    <a:blip r:embed="rId31" cstate="print"/>
+                    <a:blip r:embed="rId36" cstate="print"/>
                     <a:stretch>
                       <a:fillRect/>
                     </a:stretch>
@@ -9136,7 +10463,7 @@
                     <pic:cNvPicPr/>
                   </pic:nvPicPr>
                   <pic:blipFill>
-                    <a:blip r:embed="rId32" cstate="print"/>
+                    <a:blip r:embed="rId37" cstate="print"/>
                     <a:stretch>
                       <a:fillRect/>
                     </a:stretch>
@@ -10747,7 +12074,7 @@
         </w:rPr>
         <w:t>"</w:t>
       </w:r>
-      <w:hyperlink r:id="rId33" w:history="1">
+      <w:hyperlink r:id="rId38" w:history="1">
         <w:r>
           <w:rPr>
             <w:rStyle w:val="Hyperlink"/>
@@ -10799,7 +12126,7 @@
         </w:rPr>
         <w:t>"</w:t>
       </w:r>
-      <w:hyperlink r:id="rId34" w:history="1">
+      <w:hyperlink r:id="rId39" w:history="1">
         <w:r>
           <w:rPr>
             <w:rStyle w:val="Hyperlink"/>
@@ -10856,7 +12183,7 @@
         </w:rPr>
         <w:t>"</w:t>
       </w:r>
-      <w:hyperlink r:id="rId35" w:history="1">
+      <w:hyperlink r:id="rId40" w:history="1">
         <w:r>
           <w:rPr>
             <w:rStyle w:val="Hyperlink"/>
@@ -11134,7 +12461,7 @@
         </w:rPr>
         <w:t>"</w:t>
       </w:r>
-      <w:hyperlink r:id="rId36" w:history="1">
+      <w:hyperlink r:id="rId41" w:history="1">
         <w:r>
           <w:rPr>
             <w:rStyle w:val="Hyperlink"/>
@@ -12080,10 +13407,10 @@
                     <pic:cNvPicPr/>
                   </pic:nvPicPr>
                   <pic:blipFill>
-                    <a:blip r:embed="rId37" cstate="print">
+                    <a:blip r:embed="rId42" cstate="print">
                       <a:extLst>
                         <a:ext uri="{28A0092B-C50C-407E-A947-70E740481C1C}">
-                          <a14:useLocalDpi xmlns:a14="http://schemas.microsoft.com/office/drawing/2010/main" xmlns:wps="http://schemas.microsoft.com/office/word/2010/wordprocessingShape" xmlns:wpi="http://schemas.microsoft.com/office/word/2010/wordprocessingInk" xmlns:wpg="http://schemas.microsoft.com/office/word/2010/wordprocessingGroup" xmlns:w14="http://schemas.microsoft.com/office/word/2010/wordml" xmlns:w="http://schemas.openxmlformats.org/wordprocessingml/2006/main" xmlns:w10="urn:schemas-microsoft-com:office:word" xmlns:wp14="http://schemas.microsoft.com/office/word/2010/wordprocessingDrawing" xmlns:v="urn:schemas-microsoft-com:vml" xmlns:o="urn:schemas-microsoft-com:office:office" xmlns:mc="http://schemas.openxmlformats.org/markup-compatibility/2006" xmlns:wpc="http://schemas.microsoft.com/office/word/2010/wordprocessingCanvas" xmlns="" val="0"/>
+                          <a14:useLocalDpi xmlns="" xmlns:wpc="http://schemas.microsoft.com/office/word/2010/wordprocessingCanvas" xmlns:mc="http://schemas.openxmlformats.org/markup-compatibility/2006" xmlns:o="urn:schemas-microsoft-com:office:office" xmlns:v="urn:schemas-microsoft-com:vml" xmlns:wp14="http://schemas.microsoft.com/office/word/2010/wordprocessingDrawing" xmlns:w10="urn:schemas-microsoft-com:office:word" xmlns:w="http://schemas.openxmlformats.org/wordprocessingml/2006/main" xmlns:w14="http://schemas.microsoft.com/office/word/2010/wordml" xmlns:wpg="http://schemas.microsoft.com/office/word/2010/wordprocessingGroup" xmlns:wpi="http://schemas.microsoft.com/office/word/2010/wordprocessingInk" xmlns:wps="http://schemas.microsoft.com/office/word/2010/wordprocessingShape" xmlns:a14="http://schemas.microsoft.com/office/drawing/2010/main" val="0"/>
                         </a:ext>
                       </a:extLst>
                     </a:blip>
@@ -12210,10 +13537,10 @@
                     <pic:cNvPicPr/>
                   </pic:nvPicPr>
                   <pic:blipFill>
-                    <a:blip r:embed="rId38" cstate="print">
+                    <a:blip r:embed="rId43" cstate="print">
                       <a:extLst>
                         <a:ext uri="{28A0092B-C50C-407E-A947-70E740481C1C}">
-                          <a14:useLocalDpi xmlns:a14="http://schemas.microsoft.com/office/drawing/2010/main" xmlns:wps="http://schemas.microsoft.com/office/word/2010/wordprocessingShape" xmlns:wpi="http://schemas.microsoft.com/office/word/2010/wordprocessingInk" xmlns:wpg="http://schemas.microsoft.com/office/word/2010/wordprocessingGroup" xmlns:w14="http://schemas.microsoft.com/office/word/2010/wordml" xmlns:w="http://schemas.openxmlformats.org/wordprocessingml/2006/main" xmlns:w10="urn:schemas-microsoft-com:office:word" xmlns:wp14="http://schemas.microsoft.com/office/word/2010/wordprocessingDrawing" xmlns:v="urn:schemas-microsoft-com:vml" xmlns:o="urn:schemas-microsoft-com:office:office" xmlns:mc="http://schemas.openxmlformats.org/markup-compatibility/2006" xmlns:wpc="http://schemas.microsoft.com/office/word/2010/wordprocessingCanvas" xmlns="" val="0"/>
+                          <a14:useLocalDpi xmlns="" xmlns:wpc="http://schemas.microsoft.com/office/word/2010/wordprocessingCanvas" xmlns:mc="http://schemas.openxmlformats.org/markup-compatibility/2006" xmlns:o="urn:schemas-microsoft-com:office:office" xmlns:v="urn:schemas-microsoft-com:vml" xmlns:wp14="http://schemas.microsoft.com/office/word/2010/wordprocessingDrawing" xmlns:w10="urn:schemas-microsoft-com:office:word" xmlns:w="http://schemas.openxmlformats.org/wordprocessingml/2006/main" xmlns:w14="http://schemas.microsoft.com/office/word/2010/wordml" xmlns:wpg="http://schemas.microsoft.com/office/word/2010/wordprocessingGroup" xmlns:wpi="http://schemas.microsoft.com/office/word/2010/wordprocessingInk" xmlns:wps="http://schemas.microsoft.com/office/word/2010/wordprocessingShape" xmlns:a14="http://schemas.microsoft.com/office/drawing/2010/main" val="0"/>
                         </a:ext>
                       </a:extLst>
                     </a:blip>
@@ -12398,10 +13725,10 @@
                     <pic:cNvPicPr/>
                   </pic:nvPicPr>
                   <pic:blipFill>
-                    <a:blip r:embed="rId39" cstate="print">
+                    <a:blip r:embed="rId44" cstate="print">
                       <a:extLst>
                         <a:ext uri="{28A0092B-C50C-407E-A947-70E740481C1C}">
-                          <a14:useLocalDpi xmlns:a14="http://schemas.microsoft.com/office/drawing/2010/main" xmlns:wps="http://schemas.microsoft.com/office/word/2010/wordprocessingShape" xmlns:wpi="http://schemas.microsoft.com/office/word/2010/wordprocessingInk" xmlns:wpg="http://schemas.microsoft.com/office/word/2010/wordprocessingGroup" xmlns:w14="http://schemas.microsoft.com/office/word/2010/wordml" xmlns:w="http://schemas.openxmlformats.org/wordprocessingml/2006/main" xmlns:w10="urn:schemas-microsoft-com:office:word" xmlns:wp14="http://schemas.microsoft.com/office/word/2010/wordprocessingDrawing" xmlns:v="urn:schemas-microsoft-com:vml" xmlns:o="urn:schemas-microsoft-com:office:office" xmlns:mc="http://schemas.openxmlformats.org/markup-compatibility/2006" xmlns:wpc="http://schemas.microsoft.com/office/word/2010/wordprocessingCanvas" xmlns="" val="0"/>
+                          <a14:useLocalDpi xmlns="" xmlns:wpc="http://schemas.microsoft.com/office/word/2010/wordprocessingCanvas" xmlns:mc="http://schemas.openxmlformats.org/markup-compatibility/2006" xmlns:o="urn:schemas-microsoft-com:office:office" xmlns:v="urn:schemas-microsoft-com:vml" xmlns:wp14="http://schemas.microsoft.com/office/word/2010/wordprocessingDrawing" xmlns:w10="urn:schemas-microsoft-com:office:word" xmlns:w="http://schemas.openxmlformats.org/wordprocessingml/2006/main" xmlns:w14="http://schemas.microsoft.com/office/word/2010/wordml" xmlns:wpg="http://schemas.microsoft.com/office/word/2010/wordprocessingGroup" xmlns:wpi="http://schemas.microsoft.com/office/word/2010/wordprocessingInk" xmlns:wps="http://schemas.microsoft.com/office/word/2010/wordprocessingShape" xmlns:a14="http://schemas.microsoft.com/office/drawing/2010/main" val="0"/>
                         </a:ext>
                       </a:extLst>
                     </a:blip>
@@ -12620,10 +13947,10 @@
                     <pic:cNvPicPr/>
                   </pic:nvPicPr>
                   <pic:blipFill>
-                    <a:blip r:embed="rId40" cstate="print">
+                    <a:blip r:embed="rId45" cstate="print">
                       <a:extLst>
                         <a:ext uri="{28A0092B-C50C-407E-A947-70E740481C1C}">
-                          <a14:useLocalDpi xmlns:a14="http://schemas.microsoft.com/office/drawing/2010/main" xmlns:wps="http://schemas.microsoft.com/office/word/2010/wordprocessingShape" xmlns:wpi="http://schemas.microsoft.com/office/word/2010/wordprocessingInk" xmlns:wpg="http://schemas.microsoft.com/office/word/2010/wordprocessingGroup" xmlns:w14="http://schemas.microsoft.com/office/word/2010/wordml" xmlns:w="http://schemas.openxmlformats.org/wordprocessingml/2006/main" xmlns:w10="urn:schemas-microsoft-com:office:word" xmlns:wp14="http://schemas.microsoft.com/office/word/2010/wordprocessingDrawing" xmlns:v="urn:schemas-microsoft-com:vml" xmlns:o="urn:schemas-microsoft-com:office:office" xmlns:mc="http://schemas.openxmlformats.org/markup-compatibility/2006" xmlns:wpc="http://schemas.microsoft.com/office/word/2010/wordprocessingCanvas" xmlns="" val="0"/>
+                          <a14:useLocalDpi xmlns="" xmlns:wpc="http://schemas.microsoft.com/office/word/2010/wordprocessingCanvas" xmlns:mc="http://schemas.openxmlformats.org/markup-compatibility/2006" xmlns:o="urn:schemas-microsoft-com:office:office" xmlns:v="urn:schemas-microsoft-com:vml" xmlns:wp14="http://schemas.microsoft.com/office/word/2010/wordprocessingDrawing" xmlns:w10="urn:schemas-microsoft-com:office:word" xmlns:w="http://schemas.openxmlformats.org/wordprocessingml/2006/main" xmlns:w14="http://schemas.microsoft.com/office/word/2010/wordml" xmlns:wpg="http://schemas.microsoft.com/office/word/2010/wordprocessingGroup" xmlns:wpi="http://schemas.microsoft.com/office/word/2010/wordprocessingInk" xmlns:wps="http://schemas.microsoft.com/office/word/2010/wordprocessingShape" xmlns:a14="http://schemas.microsoft.com/office/drawing/2010/main" val="0"/>
                         </a:ext>
                       </a:extLst>
                     </a:blip>
@@ -14104,8 +15431,8 @@
       </w:pPr>
     </w:p>
     <w:sectPr>
-      <w:headerReference w:type="default" r:id="rId41"/>
-      <w:footerReference w:type="default" r:id="rId42"/>
+      <w:headerReference w:type="default" r:id="rId46"/>
+      <w:footerReference w:type="default" r:id="rId47"/>
       <w:pgSz w:w="11906" w:h="16838"/>
       <w:pgMar w:top="567" w:right="707" w:bottom="567" w:left="709" w:header="397" w:footer="113" w:gutter="0"/>
       <w:cols w:space="708"/>
@@ -14190,7 +15517,7 @@
               <w:noProof/>
               <w:color w:val="FFFFFF" w:themeColor="background1"/>
             </w:rPr>
-            <w:t>16</w:t>
+            <w:t>2</w:t>
           </w:r>
           <w:r>
             <w:rPr>
@@ -15761,6 +17088,119 @@
       </w:pPr>
     </w:lvl>
   </w:abstractNum>
+  <w:abstractNum w:abstractNumId="13">
+    <w:nsid w:val="645969A5"/>
+    <w:multiLevelType w:val="hybridMultilevel"/>
+    <w:tmpl w:val="63B4882E"/>
+    <w:lvl w:ilvl="0" w:tplc="041A0001">
+      <w:start w:val="1"/>
+      <w:numFmt w:val="bullet"/>
+      <w:lvlText w:val=""/>
+      <w:lvlJc w:val="left"/>
+      <w:pPr>
+        <w:ind w:left="720" w:hanging="360"/>
+      </w:pPr>
+      <w:rPr>
+        <w:rFonts w:ascii="Symbol" w:hAnsi="Symbol" w:hint="default"/>
+      </w:rPr>
+    </w:lvl>
+    <w:lvl w:ilvl="1" w:tplc="041A0003" w:tentative="1">
+      <w:start w:val="1"/>
+      <w:numFmt w:val="bullet"/>
+      <w:lvlText w:val="o"/>
+      <w:lvlJc w:val="left"/>
+      <w:pPr>
+        <w:ind w:left="1440" w:hanging="360"/>
+      </w:pPr>
+      <w:rPr>
+        <w:rFonts w:ascii="Courier New" w:hAnsi="Courier New" w:cs="Courier New" w:hint="default"/>
+      </w:rPr>
+    </w:lvl>
+    <w:lvl w:ilvl="2" w:tplc="041A0005" w:tentative="1">
+      <w:start w:val="1"/>
+      <w:numFmt w:val="bullet"/>
+      <w:lvlText w:val=""/>
+      <w:lvlJc w:val="left"/>
+      <w:pPr>
+        <w:ind w:left="2160" w:hanging="360"/>
+      </w:pPr>
+      <w:rPr>
+        <w:rFonts w:ascii="Wingdings" w:hAnsi="Wingdings" w:hint="default"/>
+      </w:rPr>
+    </w:lvl>
+    <w:lvl w:ilvl="3" w:tplc="041A0001" w:tentative="1">
+      <w:start w:val="1"/>
+      <w:numFmt w:val="bullet"/>
+      <w:lvlText w:val=""/>
+      <w:lvlJc w:val="left"/>
+      <w:pPr>
+        <w:ind w:left="2880" w:hanging="360"/>
+      </w:pPr>
+      <w:rPr>
+        <w:rFonts w:ascii="Symbol" w:hAnsi="Symbol" w:hint="default"/>
+      </w:rPr>
+    </w:lvl>
+    <w:lvl w:ilvl="4" w:tplc="041A0003" w:tentative="1">
+      <w:start w:val="1"/>
+      <w:numFmt w:val="bullet"/>
+      <w:lvlText w:val="o"/>
+      <w:lvlJc w:val="left"/>
+      <w:pPr>
+        <w:ind w:left="3600" w:hanging="360"/>
+      </w:pPr>
+      <w:rPr>
+        <w:rFonts w:ascii="Courier New" w:hAnsi="Courier New" w:cs="Courier New" w:hint="default"/>
+      </w:rPr>
+    </w:lvl>
+    <w:lvl w:ilvl="5" w:tplc="041A0005" w:tentative="1">
+      <w:start w:val="1"/>
+      <w:numFmt w:val="bullet"/>
+      <w:lvlText w:val=""/>
+      <w:lvlJc w:val="left"/>
+      <w:pPr>
+        <w:ind w:left="4320" w:hanging="360"/>
+      </w:pPr>
+      <w:rPr>
+        <w:rFonts w:ascii="Wingdings" w:hAnsi="Wingdings" w:hint="default"/>
+      </w:rPr>
+    </w:lvl>
+    <w:lvl w:ilvl="6" w:tplc="041A0001" w:tentative="1">
+      <w:start w:val="1"/>
+      <w:numFmt w:val="bullet"/>
+      <w:lvlText w:val=""/>
+      <w:lvlJc w:val="left"/>
+      <w:pPr>
+        <w:ind w:left="5040" w:hanging="360"/>
+      </w:pPr>
+      <w:rPr>
+        <w:rFonts w:ascii="Symbol" w:hAnsi="Symbol" w:hint="default"/>
+      </w:rPr>
+    </w:lvl>
+    <w:lvl w:ilvl="7" w:tplc="041A0003" w:tentative="1">
+      <w:start w:val="1"/>
+      <w:numFmt w:val="bullet"/>
+      <w:lvlText w:val="o"/>
+      <w:lvlJc w:val="left"/>
+      <w:pPr>
+        <w:ind w:left="5760" w:hanging="360"/>
+      </w:pPr>
+      <w:rPr>
+        <w:rFonts w:ascii="Courier New" w:hAnsi="Courier New" w:cs="Courier New" w:hint="default"/>
+      </w:rPr>
+    </w:lvl>
+    <w:lvl w:ilvl="8" w:tplc="041A0005" w:tentative="1">
+      <w:start w:val="1"/>
+      <w:numFmt w:val="bullet"/>
+      <w:lvlText w:val=""/>
+      <w:lvlJc w:val="left"/>
+      <w:pPr>
+        <w:ind w:left="6480" w:hanging="360"/>
+      </w:pPr>
+      <w:rPr>
+        <w:rFonts w:ascii="Wingdings" w:hAnsi="Wingdings" w:hint="default"/>
+      </w:rPr>
+    </w:lvl>
+  </w:abstractNum>
   <w:num w:numId="1">
     <w:abstractNumId w:val="0"/>
   </w:num>
@@ -15827,6 +17267,9 @@
   </w:num>
   <w:num w:numId="14">
     <w:abstractNumId w:val="5"/>
+  </w:num>
+  <w:num w:numId="15">
+    <w:abstractNumId w:val="13"/>
   </w:num>
 </w:numbering>
 </file>
@@ -16934,11 +18377,10 @@
   </w:font>
   <w:font w:name="Tahoma">
     <w:panose1 w:val="020B0604030504040204"/>
-    <w:charset w:val="00"/>
+    <w:charset w:val="EE"/>
     <w:family w:val="swiss"/>
-    <w:notTrueType/>
     <w:pitch w:val="variable"/>
-    <w:sig w:usb0="00000003" w:usb1="00000000" w:usb2="00000000" w:usb3="00000000" w:csb0="00000001" w:csb1="00000000"/>
+    <w:sig w:usb0="E1002EFF" w:usb1="C000605B" w:usb2="00000029" w:usb3="00000000" w:csb0="000101FF" w:csb1="00000000"/>
   </w:font>
   <w:font w:name="Consolas">
     <w:panose1 w:val="020B0609020204030204"/>
@@ -16994,6 +18436,7 @@
     <w:rsid w:val="009008DC"/>
     <w:rsid w:val="00A96C49"/>
     <w:rsid w:val="00AF66D5"/>
+    <w:rsid w:val="00B02AD3"/>
     <w:rsid w:val="00BA70C2"/>
     <w:rsid w:val="00C16FD5"/>
     <w:rsid w:val="00C24B24"/>
@@ -17709,7 +19152,7 @@
 </file>
 
 <file path=customXml/itemProps2.xml><?xml version="1.0" encoding="utf-8"?>
-<ds:datastoreItem xmlns:ds="http://schemas.openxmlformats.org/officeDocument/2006/customXml" ds:itemID="{D15ACE99-15EC-4F9B-BDCA-6F0C61CD54CE}">
+<ds:datastoreItem xmlns:ds="http://schemas.openxmlformats.org/officeDocument/2006/customXml" ds:itemID="{AEC689A9-EDFF-4632-A9F0-CC03019A8569}">
   <ds:schemaRefs>
     <ds:schemaRef ds:uri="http://schemas.openxmlformats.org/officeDocument/2006/bibliography"/>
   </ds:schemaRefs>

</xml_diff>

<commit_message>
Dodana literatura, ispravljene neke greške
</commit_message>
<xml_diff>
--- a/Dokumentacija.docx
+++ b/Dokumentacija.docx
@@ -1,6 +1,6 @@
 
 <file path=word/document.xml><?xml version="1.0" encoding="utf-8"?>
-<w:document xmlns:ve="http://schemas.openxmlformats.org/markup-compatibility/2006" xmlns:o="urn:schemas-microsoft-com:office:office" xmlns:r="http://schemas.openxmlformats.org/officeDocument/2006/relationships" xmlns:m="http://schemas.openxmlformats.org/officeDocument/2006/math" xmlns:v="urn:schemas-microsoft-com:vml" xmlns:wp="http://schemas.openxmlformats.org/drawingml/2006/wordprocessingDrawing" xmlns:w10="urn:schemas-microsoft-com:office:word" xmlns:w="http://schemas.openxmlformats.org/wordprocessingml/2006/main" xmlns:wne="http://schemas.microsoft.com/office/word/2006/wordml">
+<w:document xmlns:wpc="http://schemas.microsoft.com/office/word/2010/wordprocessingCanvas" xmlns:mc="http://schemas.openxmlformats.org/markup-compatibility/2006" xmlns:o="urn:schemas-microsoft-com:office:office" xmlns:r="http://schemas.openxmlformats.org/officeDocument/2006/relationships" xmlns:m="http://schemas.openxmlformats.org/officeDocument/2006/math" xmlns:v="urn:schemas-microsoft-com:vml" xmlns:wp14="http://schemas.microsoft.com/office/word/2010/wordprocessingDrawing" xmlns:wp="http://schemas.openxmlformats.org/drawingml/2006/wordprocessingDrawing" xmlns:w10="urn:schemas-microsoft-com:office:word" xmlns:w="http://schemas.openxmlformats.org/wordprocessingml/2006/main" xmlns:w14="http://schemas.microsoft.com/office/word/2010/wordml" xmlns:wpg="http://schemas.microsoft.com/office/word/2010/wordprocessingGroup" xmlns:wpi="http://schemas.microsoft.com/office/word/2010/wordprocessingInk" xmlns:wne="http://schemas.microsoft.com/office/word/2006/wordml" xmlns:wps="http://schemas.microsoft.com/office/word/2010/wordprocessingShape" mc:Ignorable="w14 wp14">
   <w:body>
     <w:p>
       <w:pPr>
@@ -284,7 +284,7 @@
                     <pic:cNvPicPr/>
                   </pic:nvPicPr>
                   <pic:blipFill>
-                    <a:blip r:embed="rId9" cstate="print"/>
+                    <a:blip r:embed="rId10" cstate="print"/>
                     <a:stretch>
                       <a:fillRect/>
                     </a:stretch>
@@ -573,7 +573,7 @@
           <w:insideH w:val="single" w:sz="4" w:space="0" w:color="000000"/>
           <w:insideV w:val="single" w:sz="4" w:space="0" w:color="000000"/>
         </w:tblBorders>
-        <w:tblLook w:val="00A0"/>
+        <w:tblLook w:val="00A0" w:firstRow="1" w:lastRow="0" w:firstColumn="1" w:lastColumn="0" w:noHBand="0" w:noVBand="0"/>
       </w:tblPr>
       <w:tblGrid>
         <w:gridCol w:w="3521"/>
@@ -673,16 +673,8 @@
               <w:rPr>
                 <w:rFonts w:ascii="Calibri" w:hAnsi="Calibri" w:cs="Calibri"/>
               </w:rPr>
-              <w:t xml:space="preserve">Josip </w:t>
+              <w:t>Josip Ćavar</w:t>
             </w:r>
-            <w:proofErr w:type="spellStart"/>
-            <w:r>
-              <w:rPr>
-                <w:rFonts w:ascii="Calibri" w:hAnsi="Calibri" w:cs="Calibri"/>
-              </w:rPr>
-              <w:t>Ćavar</w:t>
-            </w:r>
-            <w:proofErr w:type="spellEnd"/>
           </w:p>
           <w:p>
             <w:pPr>
@@ -713,7 +705,7 @@
                           <pic:cNvPicPr/>
                         </pic:nvPicPr>
                         <pic:blipFill>
-                          <a:blip r:embed="rId10" cstate="print"/>
+                          <a:blip r:embed="rId11" cstate="print"/>
                           <a:stretch>
                             <a:fillRect/>
                           </a:stretch>
@@ -751,21 +743,7 @@
               <w:rPr>
                 <w:rFonts w:ascii="Calibri" w:hAnsi="Calibri" w:cs="Calibri"/>
               </w:rPr>
-              <w:t xml:space="preserve">- razvoj </w:t>
-            </w:r>
-            <w:proofErr w:type="spellStart"/>
-            <w:r>
-              <w:rPr>
-                <w:rFonts w:ascii="Calibri" w:hAnsi="Calibri" w:cs="Calibri"/>
-              </w:rPr>
-              <w:t>Facebookove</w:t>
-            </w:r>
-            <w:proofErr w:type="spellEnd"/>
-            <w:r>
-              <w:rPr>
-                <w:rFonts w:ascii="Calibri" w:hAnsi="Calibri" w:cs="Calibri"/>
-              </w:rPr>
-              <w:t xml:space="preserve"> aplikacije</w:t>
+              <w:t>- razvoj Facebookove aplikacije</w:t>
             </w:r>
           </w:p>
           <w:p>
@@ -779,16 +757,8 @@
               <w:rPr>
                 <w:rFonts w:ascii="Calibri" w:hAnsi="Calibri" w:cs="Calibri"/>
               </w:rPr>
-              <w:t xml:space="preserve">- implementacija provjere prisutnosti korisnika na društvenoj mreži </w:t>
+              <w:t>- implementacija provjere prisutnosti korisnika na društvenoj mreži LinkedIn</w:t>
             </w:r>
-            <w:proofErr w:type="spellStart"/>
-            <w:r>
-              <w:rPr>
-                <w:rFonts w:ascii="Calibri" w:hAnsi="Calibri" w:cs="Calibri"/>
-              </w:rPr>
-              <w:t>LinkedIn</w:t>
-            </w:r>
-            <w:proofErr w:type="spellEnd"/>
           </w:p>
           <w:p>
             <w:pPr>
@@ -822,16 +792,8 @@
               <w:rPr>
                 <w:rFonts w:ascii="Calibri" w:hAnsi="Calibri" w:cs="Calibri"/>
               </w:rPr>
-              <w:t xml:space="preserve">7. Društvena mreža </w:t>
+              <w:t>7. Društvena mreža LinkedIn</w:t>
             </w:r>
-            <w:proofErr w:type="spellStart"/>
-            <w:r>
-              <w:rPr>
-                <w:rFonts w:ascii="Calibri" w:hAnsi="Calibri" w:cs="Calibri"/>
-              </w:rPr>
-              <w:t>LinkedIn</w:t>
-            </w:r>
-            <w:proofErr w:type="spellEnd"/>
           </w:p>
         </w:tc>
       </w:tr>
@@ -865,16 +827,8 @@
               <w:rPr>
                 <w:rFonts w:ascii="Calibri" w:hAnsi="Calibri" w:cs="Calibri"/>
               </w:rPr>
-              <w:t xml:space="preserve">Nikola </w:t>
+              <w:t>Nikola Martinec</w:t>
             </w:r>
-            <w:proofErr w:type="spellStart"/>
-            <w:r>
-              <w:rPr>
-                <w:rFonts w:ascii="Calibri" w:hAnsi="Calibri" w:cs="Calibri"/>
-              </w:rPr>
-              <w:t>Martinec</w:t>
-            </w:r>
-            <w:proofErr w:type="spellEnd"/>
           </w:p>
           <w:p>
             <w:pPr>
@@ -905,7 +859,7 @@
                           <pic:cNvPicPr/>
                         </pic:nvPicPr>
                         <pic:blipFill>
-                          <a:blip r:embed="rId11" cstate="print"/>
+                          <a:blip r:embed="rId12" cstate="print"/>
                           <a:stretch>
                             <a:fillRect/>
                           </a:stretch>
@@ -959,21 +913,7 @@
               <w:rPr>
                 <w:rFonts w:ascii="Calibri" w:hAnsi="Calibri" w:cs="Calibri"/>
               </w:rPr>
-              <w:t xml:space="preserve">- razvoj </w:t>
-            </w:r>
-            <w:proofErr w:type="spellStart"/>
-            <w:r>
-              <w:rPr>
-                <w:rFonts w:ascii="Calibri" w:hAnsi="Calibri" w:cs="Calibri"/>
-              </w:rPr>
-              <w:t>Facebookove</w:t>
-            </w:r>
-            <w:proofErr w:type="spellEnd"/>
-            <w:r>
-              <w:rPr>
-                <w:rFonts w:ascii="Calibri" w:hAnsi="Calibri" w:cs="Calibri"/>
-              </w:rPr>
-              <w:t xml:space="preserve"> aplikacije</w:t>
+              <w:t>- razvoj Facebookove aplikacije</w:t>
             </w:r>
           </w:p>
           <w:p>
@@ -987,16 +927,8 @@
               <w:rPr>
                 <w:rFonts w:ascii="Calibri" w:hAnsi="Calibri" w:cs="Calibri"/>
               </w:rPr>
-              <w:t xml:space="preserve">- implementacija provjere prisutnosti korisnika na društvenoj mreži </w:t>
+              <w:t>- implementacija provjere prisutnosti korisnika na društvenoj mreži Gowalla</w:t>
             </w:r>
-            <w:proofErr w:type="spellStart"/>
-            <w:r>
-              <w:rPr>
-                <w:rFonts w:ascii="Calibri" w:hAnsi="Calibri" w:cs="Calibri"/>
-              </w:rPr>
-              <w:t>Gowalla</w:t>
-            </w:r>
-            <w:proofErr w:type="spellEnd"/>
           </w:p>
           <w:p>
             <w:pPr>
@@ -1058,14 +990,12 @@
               </w:rPr>
               <w:t xml:space="preserve">. Društvena mreža </w:t>
             </w:r>
-            <w:proofErr w:type="spellStart"/>
             <w:r>
               <w:rPr>
                 <w:rFonts w:ascii="Calibri" w:hAnsi="Calibri" w:cs="Calibri"/>
               </w:rPr>
               <w:t>Gowalla</w:t>
             </w:r>
-            <w:proofErr w:type="spellEnd"/>
           </w:p>
         </w:tc>
       </w:tr>
@@ -1099,16 +1029,8 @@
               <w:rPr>
                 <w:rFonts w:ascii="Calibri" w:hAnsi="Calibri" w:cs="Calibri"/>
               </w:rPr>
-              <w:t xml:space="preserve">Petar </w:t>
+              <w:t>Petar Mrazović</w:t>
             </w:r>
-            <w:proofErr w:type="spellStart"/>
-            <w:r>
-              <w:rPr>
-                <w:rFonts w:ascii="Calibri" w:hAnsi="Calibri" w:cs="Calibri"/>
-              </w:rPr>
-              <w:t>Mrazović</w:t>
-            </w:r>
-            <w:proofErr w:type="spellEnd"/>
           </w:p>
           <w:p>
             <w:pPr>
@@ -1139,7 +1061,7 @@
                           <pic:cNvPicPr/>
                         </pic:nvPicPr>
                         <pic:blipFill>
-                          <a:blip r:embed="rId12" cstate="print"/>
+                          <a:blip r:embed="rId13" cstate="print"/>
                           <a:stretch>
                             <a:fillRect/>
                           </a:stretch>
@@ -1208,21 +1130,7 @@
               <w:rPr>
                 <w:rFonts w:ascii="Calibri" w:hAnsi="Calibri" w:cs="Calibri"/>
               </w:rPr>
-              <w:t xml:space="preserve">- razvoj </w:t>
-            </w:r>
-            <w:proofErr w:type="spellStart"/>
-            <w:r>
-              <w:rPr>
-                <w:rFonts w:ascii="Calibri" w:hAnsi="Calibri" w:cs="Calibri"/>
-              </w:rPr>
-              <w:t>Facebookove</w:t>
-            </w:r>
-            <w:proofErr w:type="spellEnd"/>
-            <w:r>
-              <w:rPr>
-                <w:rFonts w:ascii="Calibri" w:hAnsi="Calibri" w:cs="Calibri"/>
-              </w:rPr>
-              <w:t xml:space="preserve"> aplikacije</w:t>
+              <w:t>- razvoj Facebookove aplikacije</w:t>
             </w:r>
           </w:p>
           <w:p>
@@ -1237,16 +1145,8 @@
               <w:rPr>
                 <w:rFonts w:ascii="Calibri" w:hAnsi="Calibri" w:cs="Calibri"/>
               </w:rPr>
-              <w:t xml:space="preserve">- implementacija provjere prisutnosti korisnika na društvenoj mreži </w:t>
+              <w:t>- implementacija provjere prisutnosti korisnika na društvenoj mreži Twitter</w:t>
             </w:r>
-            <w:proofErr w:type="spellStart"/>
-            <w:r>
-              <w:rPr>
-                <w:rFonts w:ascii="Calibri" w:hAnsi="Calibri" w:cs="Calibri"/>
-              </w:rPr>
-              <w:t>Twitter</w:t>
-            </w:r>
-            <w:proofErr w:type="spellEnd"/>
           </w:p>
           <w:p>
             <w:pPr>
@@ -1300,16 +1200,28 @@
               <w:rPr>
                 <w:rFonts w:ascii="Calibri" w:hAnsi="Calibri" w:cs="Calibri"/>
               </w:rPr>
-              <w:t xml:space="preserve">5. Društvena mreža </w:t>
+              <w:t>5. Društvena mreža Twitter</w:t>
             </w:r>
-            <w:proofErr w:type="spellStart"/>
+          </w:p>
+          <w:p>
+            <w:pPr>
+              <w:pStyle w:val="ListParagraph"/>
+              <w:numPr>
+                <w:ilvl w:val="0"/>
+                <w:numId w:val="15"/>
+              </w:numPr>
+              <w:spacing w:after="0"/>
+              <w:jc w:val="both"/>
+              <w:rPr>
+                <w:rFonts w:ascii="Calibri" w:hAnsi="Calibri" w:cs="Calibri"/>
+              </w:rPr>
+            </w:pPr>
             <w:r>
               <w:rPr>
                 <w:rFonts w:ascii="Calibri" w:hAnsi="Calibri" w:cs="Calibri"/>
               </w:rPr>
-              <w:t>Twitter</w:t>
+              <w:t>Grafički dizajn aplikacije</w:t>
             </w:r>
-            <w:proofErr w:type="spellEnd"/>
           </w:p>
         </w:tc>
       </w:tr>
@@ -1343,16 +1255,8 @@
               <w:rPr>
                 <w:rFonts w:ascii="Calibri" w:hAnsi="Calibri" w:cs="Calibri"/>
               </w:rPr>
-              <w:t xml:space="preserve">Vjekoslav </w:t>
+              <w:t>Vjekoslav Ranogajec</w:t>
             </w:r>
-            <w:proofErr w:type="spellStart"/>
-            <w:r>
-              <w:rPr>
-                <w:rFonts w:ascii="Calibri" w:hAnsi="Calibri" w:cs="Calibri"/>
-              </w:rPr>
-              <w:t>Ranogajec</w:t>
-            </w:r>
-            <w:proofErr w:type="spellEnd"/>
           </w:p>
           <w:p>
             <w:pPr>
@@ -1383,7 +1287,7 @@
                           <pic:cNvPicPr/>
                         </pic:nvPicPr>
                         <pic:blipFill>
-                          <a:blip r:embed="rId13" cstate="print"/>
+                          <a:blip r:embed="rId14" cstate="print"/>
                           <a:stretch>
                             <a:fillRect/>
                           </a:stretch>
@@ -1422,21 +1326,7 @@
               <w:rPr>
                 <w:rFonts w:ascii="Calibri" w:hAnsi="Calibri" w:cs="Calibri"/>
               </w:rPr>
-              <w:t xml:space="preserve">- razvoj </w:t>
-            </w:r>
-            <w:proofErr w:type="spellStart"/>
-            <w:r>
-              <w:rPr>
-                <w:rFonts w:ascii="Calibri" w:hAnsi="Calibri" w:cs="Calibri"/>
-              </w:rPr>
-              <w:t>Facebookove</w:t>
-            </w:r>
-            <w:proofErr w:type="spellEnd"/>
-            <w:r>
-              <w:rPr>
-                <w:rFonts w:ascii="Calibri" w:hAnsi="Calibri" w:cs="Calibri"/>
-              </w:rPr>
-              <w:t xml:space="preserve"> aplikacije</w:t>
+              <w:t>- razvoj Facebookove aplikacije</w:t>
             </w:r>
           </w:p>
           <w:p>
@@ -1451,16 +1341,8 @@
               <w:rPr>
                 <w:rFonts w:ascii="Calibri" w:hAnsi="Calibri" w:cs="Calibri"/>
               </w:rPr>
-              <w:t xml:space="preserve">- implementacija provjere prisutnosti korisnika na društvenoj mreži </w:t>
+              <w:t>- implementacija provjere prisutnosti korisnika na društvenoj mreži Facebook</w:t>
             </w:r>
-            <w:proofErr w:type="spellStart"/>
-            <w:r>
-              <w:rPr>
-                <w:rFonts w:ascii="Calibri" w:hAnsi="Calibri" w:cs="Calibri"/>
-              </w:rPr>
-              <w:t>Facebook</w:t>
-            </w:r>
-            <w:proofErr w:type="spellEnd"/>
           </w:p>
           <w:p>
             <w:pPr>
@@ -1494,16 +1376,8 @@
               <w:rPr>
                 <w:rFonts w:ascii="Calibri" w:hAnsi="Calibri" w:cs="Calibri"/>
               </w:rPr>
-              <w:t xml:space="preserve">3. Društvena mreža </w:t>
+              <w:t>3. Društvena mreža Facebook</w:t>
             </w:r>
-            <w:proofErr w:type="spellStart"/>
-            <w:r>
-              <w:rPr>
-                <w:rFonts w:ascii="Calibri" w:hAnsi="Calibri" w:cs="Calibri"/>
-              </w:rPr>
-              <w:t>Facebook</w:t>
-            </w:r>
-            <w:proofErr w:type="spellEnd"/>
           </w:p>
         </w:tc>
       </w:tr>
@@ -1569,7 +1443,7 @@
                           <pic:cNvPicPr/>
                         </pic:nvPicPr>
                         <pic:blipFill>
-                          <a:blip r:embed="rId14" cstate="print"/>
+                          <a:blip r:embed="rId15" cstate="print"/>
                           <a:stretch>
                             <a:fillRect/>
                           </a:stretch>
@@ -1608,21 +1482,7 @@
               <w:rPr>
                 <w:rFonts w:ascii="Calibri" w:hAnsi="Calibri" w:cs="Calibri"/>
               </w:rPr>
-              <w:t xml:space="preserve">- razvoj </w:t>
-            </w:r>
-            <w:proofErr w:type="spellStart"/>
-            <w:r>
-              <w:rPr>
-                <w:rFonts w:ascii="Calibri" w:hAnsi="Calibri" w:cs="Calibri"/>
-              </w:rPr>
-              <w:t>Facebookove</w:t>
-            </w:r>
-            <w:proofErr w:type="spellEnd"/>
-            <w:r>
-              <w:rPr>
-                <w:rFonts w:ascii="Calibri" w:hAnsi="Calibri" w:cs="Calibri"/>
-              </w:rPr>
-              <w:t xml:space="preserve"> aplikacije</w:t>
+              <w:t>- razvoj Facebookove aplikacije</w:t>
             </w:r>
           </w:p>
           <w:p>
@@ -1637,21 +1497,7 @@
               <w:rPr>
                 <w:rFonts w:ascii="Calibri" w:hAnsi="Calibri" w:cs="Calibri"/>
               </w:rPr>
-              <w:t xml:space="preserve">- implementacija provjere prisutnosti korisnika na društvenoj mreži </w:t>
-            </w:r>
-            <w:proofErr w:type="spellStart"/>
-            <w:r>
-              <w:rPr>
-                <w:rFonts w:ascii="Calibri" w:hAnsi="Calibri" w:cs="Calibri"/>
-              </w:rPr>
-              <w:t>Google</w:t>
-            </w:r>
-            <w:proofErr w:type="spellEnd"/>
-            <w:r>
-              <w:rPr>
-                <w:rFonts w:ascii="Calibri" w:hAnsi="Calibri" w:cs="Calibri"/>
-              </w:rPr>
-              <w:t>+</w:t>
+              <w:t>- implementacija provjere prisutnosti korisnika na društvenoj mreži Google+</w:t>
             </w:r>
           </w:p>
           <w:p>
@@ -1722,19 +1568,11 @@
               </w:rPr>
               <w:t xml:space="preserve">. Društvena mreža </w:t>
             </w:r>
-            <w:proofErr w:type="spellStart"/>
             <w:r>
               <w:rPr>
                 <w:rFonts w:ascii="Calibri" w:hAnsi="Calibri" w:cs="Calibri"/>
               </w:rPr>
-              <w:t>Google</w:t>
-            </w:r>
-            <w:proofErr w:type="spellEnd"/>
-            <w:r>
-              <w:rPr>
-                <w:rFonts w:ascii="Calibri" w:hAnsi="Calibri" w:cs="Calibri"/>
-              </w:rPr>
-              <w:t>+</w:t>
+              <w:t>Google+</w:t>
             </w:r>
           </w:p>
           <w:p>
@@ -1757,6 +1595,28 @@
               <w:t>8. Upute za korištenje</w:t>
             </w:r>
           </w:p>
+          <w:p>
+            <w:pPr>
+              <w:pStyle w:val="ListParagraph"/>
+              <w:numPr>
+                <w:ilvl w:val="0"/>
+                <w:numId w:val="15"/>
+              </w:numPr>
+              <w:spacing w:after="0"/>
+              <w:jc w:val="both"/>
+              <w:rPr>
+                <w:rFonts w:ascii="Calibri" w:hAnsi="Calibri" w:cs="Calibri"/>
+              </w:rPr>
+            </w:pPr>
+            <w:r>
+              <w:rPr>
+                <w:rFonts w:ascii="Calibri" w:hAnsi="Calibri" w:cs="Calibri"/>
+              </w:rPr>
+              <w:t>rad s poslužiteljem za aplikaciju</w:t>
+            </w:r>
+            <w:bookmarkStart w:id="0" w:name="_GoBack"/>
+            <w:bookmarkEnd w:id="0"/>
+          </w:p>
         </w:tc>
       </w:tr>
     </w:tbl>
@@ -2228,7 +2088,7 @@
                     <pic:cNvPicPr/>
                   </pic:nvPicPr>
                   <pic:blipFill>
-                    <a:blip r:embed="rId15" cstate="print"/>
+                    <a:blip r:embed="rId16" cstate="print"/>
                     <a:srcRect t="22766" b="28511"/>
                     <a:stretch>
                       <a:fillRect/>
@@ -2475,10 +2335,10 @@
                     <pic:cNvPicPr/>
                   </pic:nvPicPr>
                   <pic:blipFill>
-                    <a:blip r:embed="rId16" cstate="print">
+                    <a:blip r:embed="rId17" cstate="print">
                       <a:extLst>
                         <a:ext uri="{28A0092B-C50C-407E-A947-70E740481C1C}">
-                          <a14:useLocalDpi xmlns="" xmlns:wpc="http://schemas.microsoft.com/office/word/2010/wordprocessingCanvas" xmlns:mc="http://schemas.openxmlformats.org/markup-compatibility/2006" xmlns:o="urn:schemas-microsoft-com:office:office" xmlns:v="urn:schemas-microsoft-com:vml" xmlns:wp14="http://schemas.microsoft.com/office/word/2010/wordprocessingDrawing" xmlns:w10="urn:schemas-microsoft-com:office:word" xmlns:w="http://schemas.openxmlformats.org/wordprocessingml/2006/main" xmlns:w14="http://schemas.microsoft.com/office/word/2010/wordml" xmlns:wpg="http://schemas.microsoft.com/office/word/2010/wordprocessingGroup" xmlns:wpi="http://schemas.microsoft.com/office/word/2010/wordprocessingInk" xmlns:wps="http://schemas.microsoft.com/office/word/2010/wordprocessingShape" xmlns:a14="http://schemas.microsoft.com/office/drawing/2010/main" val="0"/>
+                          <a14:useLocalDpi xmlns:a14="http://schemas.microsoft.com/office/drawing/2010/main" val="0"/>
                         </a:ext>
                       </a:extLst>
                     </a:blip>
@@ -2913,7 +2773,7 @@
                     <pic:cNvPicPr/>
                   </pic:nvPicPr>
                   <pic:blipFill>
-                    <a:blip r:embed="rId17" cstate="print"/>
+                    <a:blip r:embed="rId18" cstate="print"/>
                     <a:stretch>
                       <a:fillRect/>
                     </a:stretch>
@@ -5035,53 +4895,6 @@
     </w:p>
     <w:p>
       <w:pPr>
-        <w:autoSpaceDE w:val="0"/>
-        <w:autoSpaceDN w:val="0"/>
-        <w:adjustRightInd w:val="0"/>
-        <w:jc w:val="both"/>
-        <w:rPr>
-          <w:rFonts w:cstheme="minorHAnsi"/>
-          <w:u w:val="single"/>
-        </w:rPr>
-      </w:pPr>
-      <w:r>
-        <w:rPr>
-          <w:rFonts w:cstheme="minorHAnsi"/>
-          <w:u w:val="single"/>
-        </w:rPr>
-        <w:t>3</w:t>
-      </w:r>
-      <w:r>
-        <w:rPr>
-          <w:rFonts w:cstheme="minorHAnsi"/>
-          <w:u w:val="single"/>
-        </w:rPr>
-        <w:t xml:space="preserve">.2.3. </w:t>
-      </w:r>
-      <w:r>
-        <w:rPr>
-          <w:rFonts w:cstheme="minorHAnsi"/>
-          <w:u w:val="single"/>
-        </w:rPr>
-        <w:t>D</w:t>
-      </w:r>
-      <w:r>
-        <w:rPr>
-          <w:rFonts w:cstheme="minorHAnsi"/>
-          <w:u w:val="single"/>
-        </w:rPr>
-        <w:t>izajn</w:t>
-      </w:r>
-      <w:r>
-        <w:rPr>
-          <w:rFonts w:cstheme="minorHAnsi"/>
-          <w:u w:val="single"/>
-        </w:rPr>
-        <w:t xml:space="preserve"> programskog rješenja</w:t>
-      </w:r>
-    </w:p>
-    <w:p>
-      <w:pPr>
         <w:pStyle w:val="Mjestoidatum"/>
         <w:spacing w:before="0" w:after="0" w:line="276" w:lineRule="auto"/>
         <w:jc w:val="both"/>
@@ -5138,7 +4951,7 @@
                     <pic:cNvPicPr/>
                   </pic:nvPicPr>
                   <pic:blipFill>
-                    <a:blip r:embed="rId18" cstate="print"/>
+                    <a:blip r:embed="rId19" cstate="print"/>
                     <a:stretch>
                       <a:fillRect/>
                     </a:stretch>
@@ -5217,7 +5030,7 @@
                     <pic:cNvPicPr/>
                   </pic:nvPicPr>
                   <pic:blipFill>
-                    <a:blip r:embed="rId19" cstate="print"/>
+                    <a:blip r:embed="rId20" cstate="print"/>
                     <a:stretch>
                       <a:fillRect/>
                     </a:stretch>
@@ -5284,6 +5097,7 @@
           <w:sz w:val="32"/>
           <w:szCs w:val="32"/>
         </w:rPr>
+        <w:lastRenderedPageBreak/>
         <w:t>3.3. Literatura</w:t>
       </w:r>
     </w:p>
@@ -5306,7 +5120,7 @@
       <w:r>
         <w:t xml:space="preserve"> </w:t>
       </w:r>
-      <w:hyperlink r:id="rId20" w:history="1">
+      <w:hyperlink r:id="rId21" w:history="1">
         <w:r>
           <w:rPr>
             <w:rStyle w:val="Hyperlink"/>
@@ -5334,7 +5148,7 @@
         </w:rPr>
         <w:t xml:space="preserve"> features, </w:t>
       </w:r>
-      <w:hyperlink r:id="rId21" w:history="1">
+      <w:hyperlink r:id="rId22" w:history="1">
         <w:r>
           <w:rPr>
             <w:rStyle w:val="Hyperlink"/>
@@ -5362,7 +5176,7 @@
         </w:rPr>
         <w:t xml:space="preserve">, </w:t>
       </w:r>
-      <w:hyperlink r:id="rId22" w:history="1">
+      <w:hyperlink r:id="rId23" w:history="1">
         <w:r>
           <w:rPr>
             <w:rStyle w:val="Hyperlink"/>
@@ -5399,7 +5213,7 @@
         </w:rPr>
         <w:t xml:space="preserve"> </w:t>
       </w:r>
-      <w:hyperlink r:id="rId23" w:history="1">
+      <w:hyperlink r:id="rId24" w:history="1">
         <w:r>
           <w:rPr>
             <w:rStyle w:val="Hyperlink"/>
@@ -5430,7 +5244,7 @@
       <w:r>
         <w:t xml:space="preserve"> </w:t>
       </w:r>
-      <w:hyperlink r:id="rId24" w:history="1">
+      <w:hyperlink r:id="rId25" w:history="1">
         <w:r>
           <w:rPr>
             <w:rStyle w:val="Hyperlink"/>
@@ -6802,7 +6616,7 @@
                     <pic:cNvPicPr/>
                   </pic:nvPicPr>
                   <pic:blipFill>
-                    <a:blip r:embed="rId25" cstate="print"/>
+                    <a:blip r:embed="rId26" cstate="print"/>
                     <a:stretch>
                       <a:fillRect/>
                     </a:stretch>
@@ -7021,7 +6835,7 @@
                     <pic:cNvPicPr/>
                   </pic:nvPicPr>
                   <pic:blipFill>
-                    <a:blip r:embed="rId26" cstate="print"/>
+                    <a:blip r:embed="rId27" cstate="print"/>
                     <a:stretch>
                       <a:fillRect/>
                     </a:stretch>
@@ -7946,7 +7760,7 @@
                     <pic:cNvPicPr/>
                   </pic:nvPicPr>
                   <pic:blipFill>
-                    <a:blip r:embed="rId27" cstate="print"/>
+                    <a:blip r:embed="rId28" cstate="print"/>
                     <a:stretch>
                       <a:fillRect/>
                     </a:stretch>
@@ -8040,7 +7854,7 @@
                     <pic:cNvPicPr/>
                   </pic:nvPicPr>
                   <pic:blipFill>
-                    <a:blip r:embed="rId28" cstate="print"/>
+                    <a:blip r:embed="rId29" cstate="print"/>
                     <a:stretch>
                       <a:fillRect/>
                     </a:stretch>
@@ -8284,7 +8098,7 @@
                     <pic:cNvPicPr/>
                   </pic:nvPicPr>
                   <pic:blipFill>
-                    <a:blip r:embed="rId29" cstate="print"/>
+                    <a:blip r:embed="rId30" cstate="print"/>
                     <a:stretch>
                       <a:fillRect/>
                     </a:stretch>
@@ -8384,7 +8198,7 @@
                     <pic:cNvPicPr/>
                   </pic:nvPicPr>
                   <pic:blipFill>
-                    <a:blip r:embed="rId30" cstate="print"/>
+                    <a:blip r:embed="rId31" cstate="print"/>
                     <a:stretch>
                       <a:fillRect/>
                     </a:stretch>
@@ -8478,7 +8292,7 @@
                     <pic:cNvPicPr/>
                   </pic:nvPicPr>
                   <pic:blipFill>
-                    <a:blip r:embed="rId31" cstate="print"/>
+                    <a:blip r:embed="rId32" cstate="print"/>
                     <a:stretch>
                       <a:fillRect/>
                     </a:stretch>
@@ -9315,7 +9129,7 @@
                     <pic:cNvPicPr/>
                   </pic:nvPicPr>
                   <pic:blipFill>
-                    <a:blip r:embed="rId32" cstate="print"/>
+                    <a:blip r:embed="rId33" cstate="print"/>
                     <a:stretch>
                       <a:fillRect/>
                     </a:stretch>
@@ -9375,7 +9189,7 @@
                     <pic:cNvPicPr/>
                   </pic:nvPicPr>
                   <pic:blipFill>
-                    <a:blip r:embed="rId33" cstate="print"/>
+                    <a:blip r:embed="rId34" cstate="print"/>
                     <a:stretch>
                       <a:fillRect/>
                     </a:stretch>
@@ -9435,7 +9249,7 @@
                     <pic:cNvPicPr/>
                   </pic:nvPicPr>
                   <pic:blipFill>
-                    <a:blip r:embed="rId34" cstate="print"/>
+                    <a:blip r:embed="rId35" cstate="print"/>
                     <a:stretch>
                       <a:fillRect/>
                     </a:stretch>
@@ -9495,7 +9309,7 @@
                     <pic:cNvPicPr/>
                   </pic:nvPicPr>
                   <pic:blipFill>
-                    <a:blip r:embed="rId35" cstate="print"/>
+                    <a:blip r:embed="rId36" cstate="print"/>
                     <a:stretch>
                       <a:fillRect/>
                     </a:stretch>
@@ -10139,16 +9953,16 @@
         </w:rPr>
         <w:t xml:space="preserve">, a na temelju njih klasa vraća objekt tipa </w:t>
       </w:r>
-      <w:bookmarkStart w:id="0" w:name="OLE_LINK1"/>
-      <w:bookmarkStart w:id="1" w:name="OLE_LINK2"/>
+      <w:bookmarkStart w:id="1" w:name="OLE_LINK1"/>
+      <w:bookmarkStart w:id="2" w:name="OLE_LINK2"/>
       <w:r>
         <w:rPr>
           <w:rFonts w:ascii="Courier New" w:hAnsi="Courier New" w:cs="Courier New"/>
         </w:rPr>
         <w:t>TwitterClientInfo</w:t>
       </w:r>
-      <w:bookmarkEnd w:id="0"/>
       <w:bookmarkEnd w:id="1"/>
+      <w:bookmarkEnd w:id="2"/>
       <w:r>
         <w:rPr>
           <w:rFonts w:cstheme="minorHAnsi"/>
@@ -10316,7 +10130,7 @@
                     <pic:cNvPicPr/>
                   </pic:nvPicPr>
                   <pic:blipFill>
-                    <a:blip r:embed="rId36" cstate="print"/>
+                    <a:blip r:embed="rId37" cstate="print"/>
                     <a:stretch>
                       <a:fillRect/>
                     </a:stretch>
@@ -10463,7 +10277,7 @@
                     <pic:cNvPicPr/>
                   </pic:nvPicPr>
                   <pic:blipFill>
-                    <a:blip r:embed="rId37" cstate="print"/>
+                    <a:blip r:embed="rId38" cstate="print"/>
                     <a:stretch>
                       <a:fillRect/>
                     </a:stretch>
@@ -12074,7 +11888,7 @@
         </w:rPr>
         <w:t>"</w:t>
       </w:r>
-      <w:hyperlink r:id="rId38" w:history="1">
+      <w:hyperlink r:id="rId39" w:history="1">
         <w:r>
           <w:rPr>
             <w:rStyle w:val="Hyperlink"/>
@@ -12126,7 +11940,7 @@
         </w:rPr>
         <w:t>"</w:t>
       </w:r>
-      <w:hyperlink r:id="rId39" w:history="1">
+      <w:hyperlink r:id="rId40" w:history="1">
         <w:r>
           <w:rPr>
             <w:rStyle w:val="Hyperlink"/>
@@ -12183,7 +11997,7 @@
         </w:rPr>
         <w:t>"</w:t>
       </w:r>
-      <w:hyperlink r:id="rId40" w:history="1">
+      <w:hyperlink r:id="rId41" w:history="1">
         <w:r>
           <w:rPr>
             <w:rStyle w:val="Hyperlink"/>
@@ -12461,7 +12275,7 @@
         </w:rPr>
         <w:t>"</w:t>
       </w:r>
-      <w:hyperlink r:id="rId41" w:history="1">
+      <w:hyperlink r:id="rId42" w:history="1">
         <w:r>
           <w:rPr>
             <w:rStyle w:val="Hyperlink"/>
@@ -13407,10 +13221,10 @@
                     <pic:cNvPicPr/>
                   </pic:nvPicPr>
                   <pic:blipFill>
-                    <a:blip r:embed="rId42" cstate="print">
+                    <a:blip r:embed="rId43" cstate="print">
                       <a:extLst>
                         <a:ext uri="{28A0092B-C50C-407E-A947-70E740481C1C}">
-                          <a14:useLocalDpi xmlns="" xmlns:wpc="http://schemas.microsoft.com/office/word/2010/wordprocessingCanvas" xmlns:mc="http://schemas.openxmlformats.org/markup-compatibility/2006" xmlns:o="urn:schemas-microsoft-com:office:office" xmlns:v="urn:schemas-microsoft-com:vml" xmlns:wp14="http://schemas.microsoft.com/office/word/2010/wordprocessingDrawing" xmlns:w10="urn:schemas-microsoft-com:office:word" xmlns:w="http://schemas.openxmlformats.org/wordprocessingml/2006/main" xmlns:w14="http://schemas.microsoft.com/office/word/2010/wordml" xmlns:wpg="http://schemas.microsoft.com/office/word/2010/wordprocessingGroup" xmlns:wpi="http://schemas.microsoft.com/office/word/2010/wordprocessingInk" xmlns:wps="http://schemas.microsoft.com/office/word/2010/wordprocessingShape" xmlns:a14="http://schemas.microsoft.com/office/drawing/2010/main" val="0"/>
+                          <a14:useLocalDpi xmlns:a14="http://schemas.microsoft.com/office/drawing/2010/main" val="0"/>
                         </a:ext>
                       </a:extLst>
                     </a:blip>
@@ -13537,10 +13351,10 @@
                     <pic:cNvPicPr/>
                   </pic:nvPicPr>
                   <pic:blipFill>
-                    <a:blip r:embed="rId43" cstate="print">
+                    <a:blip r:embed="rId44" cstate="print">
                       <a:extLst>
                         <a:ext uri="{28A0092B-C50C-407E-A947-70E740481C1C}">
-                          <a14:useLocalDpi xmlns="" xmlns:wpc="http://schemas.microsoft.com/office/word/2010/wordprocessingCanvas" xmlns:mc="http://schemas.openxmlformats.org/markup-compatibility/2006" xmlns:o="urn:schemas-microsoft-com:office:office" xmlns:v="urn:schemas-microsoft-com:vml" xmlns:wp14="http://schemas.microsoft.com/office/word/2010/wordprocessingDrawing" xmlns:w10="urn:schemas-microsoft-com:office:word" xmlns:w="http://schemas.openxmlformats.org/wordprocessingml/2006/main" xmlns:w14="http://schemas.microsoft.com/office/word/2010/wordml" xmlns:wpg="http://schemas.microsoft.com/office/word/2010/wordprocessingGroup" xmlns:wpi="http://schemas.microsoft.com/office/word/2010/wordprocessingInk" xmlns:wps="http://schemas.microsoft.com/office/word/2010/wordprocessingShape" xmlns:a14="http://schemas.microsoft.com/office/drawing/2010/main" val="0"/>
+                          <a14:useLocalDpi xmlns:a14="http://schemas.microsoft.com/office/drawing/2010/main" val="0"/>
                         </a:ext>
                       </a:extLst>
                     </a:blip>
@@ -13725,10 +13539,10 @@
                     <pic:cNvPicPr/>
                   </pic:nvPicPr>
                   <pic:blipFill>
-                    <a:blip r:embed="rId44" cstate="print">
+                    <a:blip r:embed="rId45" cstate="print">
                       <a:extLst>
                         <a:ext uri="{28A0092B-C50C-407E-A947-70E740481C1C}">
-                          <a14:useLocalDpi xmlns="" xmlns:wpc="http://schemas.microsoft.com/office/word/2010/wordprocessingCanvas" xmlns:mc="http://schemas.openxmlformats.org/markup-compatibility/2006" xmlns:o="urn:schemas-microsoft-com:office:office" xmlns:v="urn:schemas-microsoft-com:vml" xmlns:wp14="http://schemas.microsoft.com/office/word/2010/wordprocessingDrawing" xmlns:w10="urn:schemas-microsoft-com:office:word" xmlns:w="http://schemas.openxmlformats.org/wordprocessingml/2006/main" xmlns:w14="http://schemas.microsoft.com/office/word/2010/wordml" xmlns:wpg="http://schemas.microsoft.com/office/word/2010/wordprocessingGroup" xmlns:wpi="http://schemas.microsoft.com/office/word/2010/wordprocessingInk" xmlns:wps="http://schemas.microsoft.com/office/word/2010/wordprocessingShape" xmlns:a14="http://schemas.microsoft.com/office/drawing/2010/main" val="0"/>
+                          <a14:useLocalDpi xmlns:a14="http://schemas.microsoft.com/office/drawing/2010/main" val="0"/>
                         </a:ext>
                       </a:extLst>
                     </a:blip>
@@ -13947,10 +13761,10 @@
                     <pic:cNvPicPr/>
                   </pic:nvPicPr>
                   <pic:blipFill>
-                    <a:blip r:embed="rId45" cstate="print">
+                    <a:blip r:embed="rId46" cstate="print">
                       <a:extLst>
                         <a:ext uri="{28A0092B-C50C-407E-A947-70E740481C1C}">
-                          <a14:useLocalDpi xmlns="" xmlns:wpc="http://schemas.microsoft.com/office/word/2010/wordprocessingCanvas" xmlns:mc="http://schemas.openxmlformats.org/markup-compatibility/2006" xmlns:o="urn:schemas-microsoft-com:office:office" xmlns:v="urn:schemas-microsoft-com:vml" xmlns:wp14="http://schemas.microsoft.com/office/word/2010/wordprocessingDrawing" xmlns:w10="urn:schemas-microsoft-com:office:word" xmlns:w="http://schemas.openxmlformats.org/wordprocessingml/2006/main" xmlns:w14="http://schemas.microsoft.com/office/word/2010/wordml" xmlns:wpg="http://schemas.microsoft.com/office/word/2010/wordprocessingGroup" xmlns:wpi="http://schemas.microsoft.com/office/word/2010/wordprocessingInk" xmlns:wps="http://schemas.microsoft.com/office/word/2010/wordprocessingShape" xmlns:a14="http://schemas.microsoft.com/office/drawing/2010/main" val="0"/>
+                          <a14:useLocalDpi xmlns:a14="http://schemas.microsoft.com/office/drawing/2010/main" val="0"/>
                         </a:ext>
                       </a:extLst>
                     </a:blip>
@@ -13986,6 +13800,316 @@
     </w:p>
     <w:p>
       <w:pPr>
+        <w:tabs>
+          <w:tab w:val="left" w:pos="8592"/>
+        </w:tabs>
+        <w:rPr>
+          <w:rFonts w:cstheme="minorHAnsi"/>
+        </w:rPr>
+      </w:pPr>
+    </w:p>
+    <w:p>
+      <w:pPr>
+        <w:tabs>
+          <w:tab w:val="left" w:pos="8592"/>
+        </w:tabs>
+        <w:rPr>
+          <w:rFonts w:cstheme="minorHAnsi"/>
+        </w:rPr>
+      </w:pPr>
+    </w:p>
+    <w:p>
+      <w:pPr>
+        <w:jc w:val="both"/>
+        <w:rPr>
+          <w:rFonts w:cstheme="minorHAnsi"/>
+          <w:b/>
+          <w:sz w:val="26"/>
+          <w:szCs w:val="26"/>
+        </w:rPr>
+      </w:pPr>
+      <w:r>
+        <w:rPr>
+          <w:rFonts w:cstheme="minorHAnsi"/>
+          <w:b/>
+          <w:sz w:val="26"/>
+          <w:szCs w:val="26"/>
+        </w:rPr>
+        <w:t>6.5</w:t>
+      </w:r>
+      <w:r>
+        <w:rPr>
+          <w:rFonts w:cstheme="minorHAnsi"/>
+          <w:b/>
+          <w:sz w:val="26"/>
+          <w:szCs w:val="26"/>
+        </w:rPr>
+        <w:t xml:space="preserve">. </w:t>
+      </w:r>
+      <w:r>
+        <w:rPr>
+          <w:rFonts w:cstheme="minorHAnsi"/>
+          <w:b/>
+          <w:sz w:val="26"/>
+          <w:szCs w:val="26"/>
+        </w:rPr>
+        <w:t>Literatura</w:t>
+      </w:r>
+    </w:p>
+    <w:p>
+      <w:pPr>
+        <w:autoSpaceDE w:val="0"/>
+        <w:autoSpaceDN w:val="0"/>
+        <w:adjustRightInd w:val="0"/>
+        <w:spacing w:line="360" w:lineRule="auto"/>
+        <w:ind w:firstLine="360"/>
+        <w:rPr>
+          <w:rFonts w:cstheme="minorHAnsi"/>
+        </w:rPr>
+      </w:pPr>
+      <w:r>
+        <w:rPr>
+          <w:rFonts w:cstheme="minorHAnsi"/>
+        </w:rPr>
+        <w:t>[1]</w:t>
+      </w:r>
+      <w:r>
+        <w:rPr>
+          <w:rFonts w:cstheme="minorHAnsi"/>
+        </w:rPr>
+        <w:tab/>
+        <w:t xml:space="preserve">Wikipedia: </w:t>
+      </w:r>
+      <w:r>
+        <w:rPr>
+          <w:rFonts w:cstheme="minorHAnsi"/>
+        </w:rPr>
+        <w:t>Gowalla</w:t>
+      </w:r>
+      <w:r>
+        <w:rPr>
+          <w:rFonts w:cstheme="minorHAnsi"/>
+        </w:rPr>
+        <w:t>,</w:t>
+      </w:r>
+      <w:r>
+        <w:rPr>
+          <w:rFonts w:cstheme="minorHAnsi"/>
+        </w:rPr>
+        <w:t xml:space="preserve"> prosinac </w:t>
+      </w:r>
+      <w:r>
+        <w:rPr>
+          <w:rFonts w:cstheme="minorHAnsi"/>
+        </w:rPr>
+        <w:t xml:space="preserve"> 2011., </w:t>
+      </w:r>
+      <w:r>
+        <w:rPr>
+          <w:rFonts w:cstheme="minorHAnsi"/>
+          <w:i/>
+        </w:rPr>
+        <w:t>Gowalla</w:t>
+      </w:r>
+      <w:r>
+        <w:rPr>
+          <w:rFonts w:cstheme="minorHAnsi"/>
+          <w:i/>
+        </w:rPr>
+        <w:t xml:space="preserve">, </w:t>
+      </w:r>
+      <w:r>
+        <w:rPr>
+          <w:rFonts w:cstheme="minorHAnsi"/>
+        </w:rPr>
+        <w:t>http://en.wikipedia.org/wiki/Gowalla</w:t>
+      </w:r>
+      <w:r>
+        <w:rPr>
+          <w:rFonts w:cstheme="minorHAnsi"/>
+        </w:rPr>
+        <w:t>, 6</w:t>
+      </w:r>
+      <w:r>
+        <w:rPr>
+          <w:rFonts w:cstheme="minorHAnsi"/>
+        </w:rPr>
+        <w:t xml:space="preserve">. </w:t>
+      </w:r>
+      <w:r>
+        <w:rPr>
+          <w:rFonts w:cstheme="minorHAnsi"/>
+        </w:rPr>
+        <w:t xml:space="preserve">studeni </w:t>
+      </w:r>
+      <w:r>
+        <w:rPr>
+          <w:rFonts w:cstheme="minorHAnsi"/>
+        </w:rPr>
+        <w:t>2011.</w:t>
+      </w:r>
+    </w:p>
+    <w:p>
+      <w:pPr>
+        <w:autoSpaceDE w:val="0"/>
+        <w:autoSpaceDN w:val="0"/>
+        <w:adjustRightInd w:val="0"/>
+        <w:spacing w:line="360" w:lineRule="auto"/>
+        <w:ind w:firstLine="360"/>
+        <w:rPr>
+          <w:rFonts w:cstheme="minorHAnsi"/>
+        </w:rPr>
+      </w:pPr>
+      <w:r>
+        <w:rPr>
+          <w:rFonts w:cstheme="minorHAnsi"/>
+        </w:rPr>
+        <w:t xml:space="preserve">[2] Josh Williams, 5. prosinac 2011., </w:t>
+      </w:r>
+      <w:r>
+        <w:rPr>
+          <w:rFonts w:cstheme="minorHAnsi"/>
+          <w:i/>
+        </w:rPr>
+        <w:t>Gowalla is going to Facebook</w:t>
+      </w:r>
+      <w:r>
+        <w:rPr>
+          <w:rFonts w:cstheme="minorHAnsi"/>
+          <w:i/>
+        </w:rPr>
+        <w:t>,</w:t>
+      </w:r>
+      <w:r>
+        <w:rPr>
+          <w:rFonts w:cstheme="minorHAnsi"/>
+        </w:rPr>
+        <w:t xml:space="preserve"> </w:t>
+      </w:r>
+      <w:hyperlink r:id="rId47" w:history="1">
+        <w:r>
+          <w:rPr>
+            <w:rStyle w:val="Hyperlink"/>
+            <w:rFonts w:cstheme="minorHAnsi"/>
+          </w:rPr>
+          <w:t>http://blog.gowalla.com</w:t>
+        </w:r>
+      </w:hyperlink>
+      <w:r>
+        <w:rPr>
+          <w:rFonts w:cstheme="minorHAnsi"/>
+        </w:rPr>
+        <w:t>, 13. prosinac 2011.</w:t>
+      </w:r>
+    </w:p>
+    <w:p>
+      <w:pPr>
+        <w:autoSpaceDE w:val="0"/>
+        <w:autoSpaceDN w:val="0"/>
+        <w:adjustRightInd w:val="0"/>
+        <w:spacing w:line="360" w:lineRule="auto"/>
+        <w:ind w:firstLine="360"/>
+        <w:rPr>
+          <w:rFonts w:cstheme="minorHAnsi"/>
+        </w:rPr>
+      </w:pPr>
+      <w:r>
+        <w:rPr>
+          <w:rFonts w:cstheme="minorHAnsi"/>
+        </w:rPr>
+        <w:t xml:space="preserve">[3] Gowalla, </w:t>
+      </w:r>
+      <w:r>
+        <w:rPr>
+          <w:rFonts w:cstheme="minorHAnsi"/>
+          <w:i/>
+        </w:rPr>
+        <w:t>API Explorer</w:t>
+      </w:r>
+      <w:r>
+        <w:rPr>
+          <w:rFonts w:cstheme="minorHAnsi"/>
+          <w:i/>
+        </w:rPr>
+        <w:t xml:space="preserve">, </w:t>
+      </w:r>
+      <w:hyperlink r:id="rId48" w:anchor="/" w:history="1">
+        <w:r>
+          <w:rPr>
+            <w:rStyle w:val="Hyperlink"/>
+            <w:rFonts w:cstheme="minorHAnsi"/>
+            <w:i/>
+          </w:rPr>
+          <w:t>http://gowalla.com/api/explorer#/</w:t>
+        </w:r>
+      </w:hyperlink>
+      <w:r>
+        <w:rPr>
+          <w:rFonts w:cstheme="minorHAnsi"/>
+          <w:i/>
+        </w:rPr>
+        <w:t xml:space="preserve">, </w:t>
+      </w:r>
+      <w:r>
+        <w:rPr>
+          <w:rFonts w:cstheme="minorHAnsi"/>
+        </w:rPr>
+        <w:t>13. prosinac 2011.</w:t>
+      </w:r>
+    </w:p>
+    <w:p>
+      <w:pPr>
+        <w:autoSpaceDE w:val="0"/>
+        <w:autoSpaceDN w:val="0"/>
+        <w:adjustRightInd w:val="0"/>
+        <w:spacing w:line="360" w:lineRule="auto"/>
+        <w:ind w:firstLine="360"/>
+        <w:rPr>
+          <w:rFonts w:cstheme="minorHAnsi"/>
+        </w:rPr>
+      </w:pPr>
+      <w:r>
+        <w:rPr>
+          <w:rFonts w:cstheme="minorHAnsi"/>
+        </w:rPr>
+        <w:t xml:space="preserve">[4] Wikipedija: JSON, prosinac 2011., </w:t>
+      </w:r>
+      <w:r>
+        <w:rPr>
+          <w:rFonts w:cstheme="minorHAnsi"/>
+          <w:i/>
+        </w:rPr>
+        <w:t xml:space="preserve">JSON, </w:t>
+      </w:r>
+      <w:hyperlink r:id="rId49" w:history="1">
+        <w:r>
+          <w:rPr>
+            <w:rStyle w:val="Hyperlink"/>
+            <w:rFonts w:cstheme="minorHAnsi"/>
+            <w:i/>
+          </w:rPr>
+          <w:t>http://en.wikipedia.org/wiki/JSON</w:t>
+        </w:r>
+      </w:hyperlink>
+      <w:r>
+        <w:rPr>
+          <w:rFonts w:cstheme="minorHAnsi"/>
+          <w:i/>
+        </w:rPr>
+        <w:t xml:space="preserve">, </w:t>
+      </w:r>
+      <w:r>
+        <w:rPr>
+          <w:rFonts w:cstheme="minorHAnsi"/>
+        </w:rPr>
+        <w:t>6. studeni 2011.</w:t>
+      </w:r>
+    </w:p>
+    <w:p>
+      <w:pPr>
+        <w:tabs>
+          <w:tab w:val="left" w:pos="8592"/>
+        </w:tabs>
         <w:rPr>
           <w:rFonts w:eastAsia="Times New Roman" w:cstheme="minorHAnsi"/>
           <w:lang w:eastAsia="hr-HR"/>
@@ -13997,8 +14121,13 @@
         </w:rPr>
         <w:br w:type="page"/>
       </w:r>
-      <w:bookmarkStart w:id="2" w:name="_GoBack"/>
-      <w:bookmarkEnd w:id="2"/>
+      <w:r>
+        <w:rPr>
+          <w:rFonts w:cstheme="minorHAnsi"/>
+        </w:rPr>
+        <w:lastRenderedPageBreak/>
+        <w:tab/>
+      </w:r>
     </w:p>
     <w:p>
       <w:pPr>
@@ -14298,7 +14427,6 @@
           <w:b/>
           <w:sz w:val="26"/>
         </w:rPr>
-        <w:lastRenderedPageBreak/>
         <w:t>7.2. Programsko rješenje</w:t>
       </w:r>
     </w:p>
@@ -15431,8 +15559,8 @@
       </w:pPr>
     </w:p>
     <w:sectPr>
-      <w:headerReference w:type="default" r:id="rId46"/>
-      <w:footerReference w:type="default" r:id="rId47"/>
+      <w:headerReference w:type="default" r:id="rId50"/>
+      <w:footerReference w:type="default" r:id="rId51"/>
       <w:pgSz w:w="11906" w:h="16838"/>
       <w:pgMar w:top="567" w:right="707" w:bottom="567" w:left="709" w:header="397" w:footer="113" w:gutter="0"/>
       <w:cols w:space="708"/>
@@ -15444,7 +15572,7 @@
 </file>
 
 <file path=word/endnotes.xml><?xml version="1.0" encoding="utf-8"?>
-<w:endnotes xmlns:ve="http://schemas.openxmlformats.org/markup-compatibility/2006" xmlns:o="urn:schemas-microsoft-com:office:office" xmlns:r="http://schemas.openxmlformats.org/officeDocument/2006/relationships" xmlns:m="http://schemas.openxmlformats.org/officeDocument/2006/math" xmlns:v="urn:schemas-microsoft-com:vml" xmlns:wp="http://schemas.openxmlformats.org/drawingml/2006/wordprocessingDrawing" xmlns:w10="urn:schemas-microsoft-com:office:word" xmlns:w="http://schemas.openxmlformats.org/wordprocessingml/2006/main" xmlns:wne="http://schemas.microsoft.com/office/word/2006/wordml">
+<w:endnotes xmlns:wpc="http://schemas.microsoft.com/office/word/2010/wordprocessingCanvas" xmlns:mc="http://schemas.openxmlformats.org/markup-compatibility/2006" xmlns:o="urn:schemas-microsoft-com:office:office" xmlns:r="http://schemas.openxmlformats.org/officeDocument/2006/relationships" xmlns:m="http://schemas.openxmlformats.org/officeDocument/2006/math" xmlns:v="urn:schemas-microsoft-com:vml" xmlns:wp14="http://schemas.microsoft.com/office/word/2010/wordprocessingDrawing" xmlns:wp="http://schemas.openxmlformats.org/drawingml/2006/wordprocessingDrawing" xmlns:w10="urn:schemas-microsoft-com:office:word" xmlns:w="http://schemas.openxmlformats.org/wordprocessingml/2006/main" xmlns:w14="http://schemas.microsoft.com/office/word/2010/wordml" xmlns:wpg="http://schemas.microsoft.com/office/word/2010/wordprocessingGroup" xmlns:wpi="http://schemas.microsoft.com/office/word/2010/wordprocessingInk" xmlns:wne="http://schemas.microsoft.com/office/word/2006/wordml" xmlns:wps="http://schemas.microsoft.com/office/word/2010/wordprocessingShape" mc:Ignorable="w14 wp14">
   <w:endnote w:type="separator" w:id="-1">
     <w:p>
       <w:pPr>
@@ -15469,7 +15597,7 @@
 </file>
 
 <file path=word/footer1.xml><?xml version="1.0" encoding="utf-8"?>
-<w:ftr xmlns:ve="http://schemas.openxmlformats.org/markup-compatibility/2006" xmlns:o="urn:schemas-microsoft-com:office:office" xmlns:r="http://schemas.openxmlformats.org/officeDocument/2006/relationships" xmlns:m="http://schemas.openxmlformats.org/officeDocument/2006/math" xmlns:v="urn:schemas-microsoft-com:vml" xmlns:wp="http://schemas.openxmlformats.org/drawingml/2006/wordprocessingDrawing" xmlns:w10="urn:schemas-microsoft-com:office:word" xmlns:w="http://schemas.openxmlformats.org/wordprocessingml/2006/main" xmlns:wne="http://schemas.microsoft.com/office/word/2006/wordml">
+<w:ftr xmlns:wpc="http://schemas.microsoft.com/office/word/2010/wordprocessingCanvas" xmlns:mc="http://schemas.openxmlformats.org/markup-compatibility/2006" xmlns:o="urn:schemas-microsoft-com:office:office" xmlns:r="http://schemas.openxmlformats.org/officeDocument/2006/relationships" xmlns:m="http://schemas.openxmlformats.org/officeDocument/2006/math" xmlns:v="urn:schemas-microsoft-com:vml" xmlns:wp14="http://schemas.microsoft.com/office/word/2010/wordprocessingDrawing" xmlns:wp="http://schemas.openxmlformats.org/drawingml/2006/wordprocessingDrawing" xmlns:w10="urn:schemas-microsoft-com:office:word" xmlns:w="http://schemas.openxmlformats.org/wordprocessingml/2006/main" xmlns:w14="http://schemas.microsoft.com/office/word/2010/wordml" xmlns:wpg="http://schemas.microsoft.com/office/word/2010/wordprocessingGroup" xmlns:wpi="http://schemas.microsoft.com/office/word/2010/wordprocessingInk" xmlns:wne="http://schemas.microsoft.com/office/word/2006/wordml" xmlns:wps="http://schemas.microsoft.com/office/word/2010/wordprocessingShape" mc:Ignorable="w14 wp14">
   <w:tbl>
     <w:tblPr>
       <w:tblW w:w="5000" w:type="pct"/>
@@ -15479,7 +15607,7 @@
         <w:bottom w:w="72" w:type="dxa"/>
         <w:right w:w="115" w:type="dxa"/>
       </w:tblCellMar>
-      <w:tblLook w:val="04A0"/>
+      <w:tblLook w:val="04A0" w:firstRow="1" w:lastRow="0" w:firstColumn="1" w:lastColumn="0" w:noHBand="0" w:noVBand="1"/>
     </w:tblPr>
     <w:tblGrid>
       <w:gridCol w:w="1072"/>
@@ -15552,6 +15680,7 @@
               <w:dataBinding w:prefixMappings="xmlns:ns0='http://schemas.openxmlformats.org/officeDocument/2006/extended-properties'" w:xpath="/ns0:Properties[1]/ns0:Company[1]" w:storeItemID="{6668398D-A668-4E3E-A5EB-62B293D839F1}"/>
               <w:text/>
             </w:sdtPr>
+            <w:sdtEndPr/>
             <w:sdtContent>
               <w:r>
                 <w:t>[</w:t>
@@ -15583,7 +15712,7 @@
 </file>
 
 <file path=word/footnotes.xml><?xml version="1.0" encoding="utf-8"?>
-<w:footnotes xmlns:ve="http://schemas.openxmlformats.org/markup-compatibility/2006" xmlns:o="urn:schemas-microsoft-com:office:office" xmlns:r="http://schemas.openxmlformats.org/officeDocument/2006/relationships" xmlns:m="http://schemas.openxmlformats.org/officeDocument/2006/math" xmlns:v="urn:schemas-microsoft-com:vml" xmlns:wp="http://schemas.openxmlformats.org/drawingml/2006/wordprocessingDrawing" xmlns:w10="urn:schemas-microsoft-com:office:word" xmlns:w="http://schemas.openxmlformats.org/wordprocessingml/2006/main" xmlns:wne="http://schemas.microsoft.com/office/word/2006/wordml">
+<w:footnotes xmlns:wpc="http://schemas.microsoft.com/office/word/2010/wordprocessingCanvas" xmlns:mc="http://schemas.openxmlformats.org/markup-compatibility/2006" xmlns:o="urn:schemas-microsoft-com:office:office" xmlns:r="http://schemas.openxmlformats.org/officeDocument/2006/relationships" xmlns:m="http://schemas.openxmlformats.org/officeDocument/2006/math" xmlns:v="urn:schemas-microsoft-com:vml" xmlns:wp14="http://schemas.microsoft.com/office/word/2010/wordprocessingDrawing" xmlns:wp="http://schemas.openxmlformats.org/drawingml/2006/wordprocessingDrawing" xmlns:w10="urn:schemas-microsoft-com:office:word" xmlns:w="http://schemas.openxmlformats.org/wordprocessingml/2006/main" xmlns:w14="http://schemas.microsoft.com/office/word/2010/wordml" xmlns:wpg="http://schemas.microsoft.com/office/word/2010/wordprocessingGroup" xmlns:wpi="http://schemas.microsoft.com/office/word/2010/wordprocessingInk" xmlns:wne="http://schemas.microsoft.com/office/word/2006/wordml" xmlns:wps="http://schemas.microsoft.com/office/word/2010/wordprocessingShape" mc:Ignorable="w14 wp14">
   <w:footnote w:type="separator" w:id="-1">
     <w:p>
       <w:pPr>
@@ -15608,7 +15737,7 @@
 </file>
 
 <file path=word/header1.xml><?xml version="1.0" encoding="utf-8"?>
-<w:hdr xmlns:ve="http://schemas.openxmlformats.org/markup-compatibility/2006" xmlns:o="urn:schemas-microsoft-com:office:office" xmlns:r="http://schemas.openxmlformats.org/officeDocument/2006/relationships" xmlns:m="http://schemas.openxmlformats.org/officeDocument/2006/math" xmlns:v="urn:schemas-microsoft-com:vml" xmlns:wp="http://schemas.openxmlformats.org/drawingml/2006/wordprocessingDrawing" xmlns:w10="urn:schemas-microsoft-com:office:word" xmlns:w="http://schemas.openxmlformats.org/wordprocessingml/2006/main" xmlns:wne="http://schemas.microsoft.com/office/word/2006/wordml">
+<w:hdr xmlns:wpc="http://schemas.microsoft.com/office/word/2010/wordprocessingCanvas" xmlns:mc="http://schemas.openxmlformats.org/markup-compatibility/2006" xmlns:o="urn:schemas-microsoft-com:office:office" xmlns:r="http://schemas.openxmlformats.org/officeDocument/2006/relationships" xmlns:m="http://schemas.openxmlformats.org/officeDocument/2006/math" xmlns:v="urn:schemas-microsoft-com:vml" xmlns:wp14="http://schemas.microsoft.com/office/word/2010/wordprocessingDrawing" xmlns:wp="http://schemas.openxmlformats.org/drawingml/2006/wordprocessingDrawing" xmlns:w10="urn:schemas-microsoft-com:office:word" xmlns:w="http://schemas.openxmlformats.org/wordprocessingml/2006/main" xmlns:w14="http://schemas.microsoft.com/office/word/2010/wordml" xmlns:wpg="http://schemas.microsoft.com/office/word/2010/wordprocessingGroup" xmlns:wpi="http://schemas.microsoft.com/office/word/2010/wordprocessingInk" xmlns:wne="http://schemas.microsoft.com/office/word/2006/wordml" xmlns:wps="http://schemas.microsoft.com/office/word/2010/wordprocessingShape" mc:Ignorable="w14 wp14">
   <w:tbl>
     <w:tblPr>
       <w:tblW w:w="5000" w:type="pct"/>
@@ -15618,7 +15747,7 @@
         <w:bottom w:w="72" w:type="dxa"/>
         <w:right w:w="115" w:type="dxa"/>
       </w:tblCellMar>
-      <w:tblLook w:val="04A0"/>
+      <w:tblLook w:val="04A0" w:firstRow="1" w:lastRow="0" w:firstColumn="1" w:lastColumn="0" w:noHBand="0" w:noVBand="1"/>
     </w:tblPr>
     <w:tblGrid>
       <w:gridCol w:w="3660"/>
@@ -15695,6 +15824,7 @@
               <w:dataBinding w:prefixMappings="xmlns:ns0='http://schemas.openxmlformats.org/package/2006/metadata/core-properties' xmlns:ns1='http://purl.org/dc/elements/1.1/'" w:xpath="/ns0:coreProperties[1]/ns1:title[1]" w:storeItemID="{6C3C8BC8-F283-45AE-878A-BAB7291924A1}"/>
               <w:text/>
             </w:sdtPr>
+            <w:sdtEndPr/>
             <w:sdtContent>
               <w:r>
                 <w:rPr>
@@ -15731,7 +15861,7 @@
 </file>
 
 <file path=word/numbering.xml><?xml version="1.0" encoding="utf-8"?>
-<w:numbering xmlns:ve="http://schemas.openxmlformats.org/markup-compatibility/2006" xmlns:o="urn:schemas-microsoft-com:office:office" xmlns:r="http://schemas.openxmlformats.org/officeDocument/2006/relationships" xmlns:m="http://schemas.openxmlformats.org/officeDocument/2006/math" xmlns:v="urn:schemas-microsoft-com:vml" xmlns:wp="http://schemas.openxmlformats.org/drawingml/2006/wordprocessingDrawing" xmlns:w10="urn:schemas-microsoft-com:office:word" xmlns:w="http://schemas.openxmlformats.org/wordprocessingml/2006/main" xmlns:wne="http://schemas.microsoft.com/office/word/2006/wordml">
+<w:numbering xmlns:wpc="http://schemas.microsoft.com/office/word/2010/wordprocessingCanvas" xmlns:mc="http://schemas.openxmlformats.org/markup-compatibility/2006" xmlns:o="urn:schemas-microsoft-com:office:office" xmlns:r="http://schemas.openxmlformats.org/officeDocument/2006/relationships" xmlns:m="http://schemas.openxmlformats.org/officeDocument/2006/math" xmlns:v="urn:schemas-microsoft-com:vml" xmlns:wp14="http://schemas.microsoft.com/office/word/2010/wordprocessingDrawing" xmlns:wp="http://schemas.openxmlformats.org/drawingml/2006/wordprocessingDrawing" xmlns:w10="urn:schemas-microsoft-com:office:word" xmlns:w="http://schemas.openxmlformats.org/wordprocessingml/2006/main" xmlns:w14="http://schemas.microsoft.com/office/word/2010/wordml" xmlns:wpg="http://schemas.microsoft.com/office/word/2010/wordprocessingGroup" xmlns:wpi="http://schemas.microsoft.com/office/word/2010/wordprocessingInk" xmlns:wne="http://schemas.microsoft.com/office/word/2006/wordml" xmlns:wps="http://schemas.microsoft.com/office/word/2010/wordprocessingShape" mc:Ignorable="w14 wp14">
   <w:abstractNum w:abstractNumId="0">
     <w:nsid w:val="01AB31CD"/>
     <w:multiLevelType w:val="multilevel"/>
@@ -17275,7 +17405,7 @@
 </file>
 
 <file path=word/styles.xml><?xml version="1.0" encoding="utf-8"?>
-<w:styles xmlns:r="http://schemas.openxmlformats.org/officeDocument/2006/relationships" xmlns:w="http://schemas.openxmlformats.org/wordprocessingml/2006/main">
+<w:styles xmlns:mc="http://schemas.openxmlformats.org/markup-compatibility/2006" xmlns:r="http://schemas.openxmlformats.org/officeDocument/2006/relationships" xmlns:w="http://schemas.openxmlformats.org/wordprocessingml/2006/main" xmlns:w14="http://schemas.microsoft.com/office/word/2010/wordml" mc:Ignorable="w14">
   <w:docDefaults>
     <w:rPrDefault>
       <w:rPr>
@@ -17522,7 +17652,6 @@
     <w:uiPriority w:val="99"/>
     <w:semiHidden/>
     <w:unhideWhenUsed/>
-    <w:qFormat/>
     <w:tblPr>
       <w:tblInd w:w="0" w:type="dxa"/>
       <w:tblCellMar>
@@ -18259,7 +18388,7 @@
 </file>
 
 <file path=word/glossary/document.xml><?xml version="1.0" encoding="utf-8"?>
-<w:glossaryDocument xmlns:ve="http://schemas.openxmlformats.org/markup-compatibility/2006" xmlns:o="urn:schemas-microsoft-com:office:office" xmlns:r="http://schemas.openxmlformats.org/officeDocument/2006/relationships" xmlns:m="http://schemas.openxmlformats.org/officeDocument/2006/math" xmlns:v="urn:schemas-microsoft-com:vml" xmlns:wp="http://schemas.openxmlformats.org/drawingml/2006/wordprocessingDrawing" xmlns:w10="urn:schemas-microsoft-com:office:word" xmlns:w="http://schemas.openxmlformats.org/wordprocessingml/2006/main" xmlns:wne="http://schemas.microsoft.com/office/word/2006/wordml">
+<w:glossaryDocument xmlns:wpc="http://schemas.microsoft.com/office/word/2010/wordprocessingCanvas" xmlns:mc="http://schemas.openxmlformats.org/markup-compatibility/2006" xmlns:o="urn:schemas-microsoft-com:office:office" xmlns:r="http://schemas.openxmlformats.org/officeDocument/2006/relationships" xmlns:m="http://schemas.openxmlformats.org/officeDocument/2006/math" xmlns:v="urn:schemas-microsoft-com:vml" xmlns:wp14="http://schemas.microsoft.com/office/word/2010/wordprocessingDrawing" xmlns:wp="http://schemas.openxmlformats.org/drawingml/2006/wordprocessingDrawing" xmlns:w10="urn:schemas-microsoft-com:office:word" xmlns:w="http://schemas.openxmlformats.org/wordprocessingml/2006/main" xmlns:w14="http://schemas.microsoft.com/office/word/2010/wordml" xmlns:wpg="http://schemas.microsoft.com/office/word/2010/wordprocessingGroup" xmlns:wpi="http://schemas.microsoft.com/office/word/2010/wordprocessingInk" xmlns:wne="http://schemas.microsoft.com/office/word/2006/wordml" xmlns:wps="http://schemas.microsoft.com/office/word/2010/wordprocessingShape" mc:Ignorable="w14 wp14">
   <w:docParts>
     <w:docPart>
       <w:docPartPr>
@@ -18325,7 +18454,7 @@
 </file>
 
 <file path=word/glossary/fontTable.xml><?xml version="1.0" encoding="utf-8"?>
-<w:fonts xmlns:r="http://schemas.openxmlformats.org/officeDocument/2006/relationships" xmlns:w="http://schemas.openxmlformats.org/wordprocessingml/2006/main">
+<w:fonts xmlns:mc="http://schemas.openxmlformats.org/markup-compatibility/2006" xmlns:r="http://schemas.openxmlformats.org/officeDocument/2006/relationships" xmlns:w="http://schemas.openxmlformats.org/wordprocessingml/2006/main" xmlns:w14="http://schemas.microsoft.com/office/word/2010/wordml" mc:Ignorable="w14">
   <w:font w:name="Symbol">
     <w:panose1 w:val="05050102010706020507"/>
     <w:charset w:val="02"/>
@@ -18377,10 +18506,11 @@
   </w:font>
   <w:font w:name="Tahoma">
     <w:panose1 w:val="020B0604030504040204"/>
-    <w:charset w:val="EE"/>
+    <w:charset w:val="00"/>
     <w:family w:val="swiss"/>
+    <w:notTrueType/>
     <w:pitch w:val="variable"/>
-    <w:sig w:usb0="E1002EFF" w:usb1="C000605B" w:usb2="00000029" w:usb3="00000000" w:csb0="000101FF" w:csb1="00000000"/>
+    <w:sig w:usb0="00000003" w:usb1="00000000" w:usb2="00000000" w:usb3="00000000" w:csb0="00000001" w:csb1="00000000"/>
   </w:font>
   <w:font w:name="Consolas">
     <w:panose1 w:val="020B0609020204030204"/>
@@ -18393,13 +18523,14 @@
 </file>
 
 <file path=word/glossary/settings.xml><?xml version="1.0" encoding="utf-8"?>
-<w:settings xmlns:o="urn:schemas-microsoft-com:office:office" xmlns:r="http://schemas.openxmlformats.org/officeDocument/2006/relationships" xmlns:m="http://schemas.openxmlformats.org/officeDocument/2006/math" xmlns:v="urn:schemas-microsoft-com:vml" xmlns:w10="urn:schemas-microsoft-com:office:word" xmlns:w="http://schemas.openxmlformats.org/wordprocessingml/2006/main" xmlns:sl="http://schemas.openxmlformats.org/schemaLibrary/2006/main">
+<w:settings xmlns:mc="http://schemas.openxmlformats.org/markup-compatibility/2006" xmlns:o="urn:schemas-microsoft-com:office:office" xmlns:r="http://schemas.openxmlformats.org/officeDocument/2006/relationships" xmlns:m="http://schemas.openxmlformats.org/officeDocument/2006/math" xmlns:v="urn:schemas-microsoft-com:vml" xmlns:w10="urn:schemas-microsoft-com:office:word" xmlns:w="http://schemas.openxmlformats.org/wordprocessingml/2006/main" xmlns:w14="http://schemas.microsoft.com/office/word/2010/wordml" xmlns:sl="http://schemas.openxmlformats.org/schemaLibrary/2006/main" mc:Ignorable="w14">
   <w:view w:val="normal"/>
   <w:defaultTabStop w:val="708"/>
   <w:hyphenationZone w:val="425"/>
   <w:characterSpacingControl w:val="doNotCompress"/>
   <w:compat>
     <w:useFELayout/>
+    <w:compatSetting w:name="compatibilityMode" w:uri="http://schemas.microsoft.com/office/word" w:val="12"/>
   </w:compat>
   <w:rsids>
     <w:rsidRoot w:val="0007327A"/>
@@ -18440,6 +18571,7 @@
     <w:rsid w:val="00BA70C2"/>
     <w:rsid w:val="00C16FD5"/>
     <w:rsid w:val="00C24B24"/>
+    <w:rsid w:val="00C42D9B"/>
     <w:rsid w:val="00C476E4"/>
     <w:rsid w:val="00D36B97"/>
     <w:rsid w:val="00E11C5D"/>
@@ -18449,7 +18581,7 @@
     <m:mathFont m:val="Cambria Math"/>
     <m:brkBin m:val="before"/>
     <m:brkBinSub m:val="--"/>
-    <m:smallFrac m:val="off"/>
+    <m:smallFrac m:val="0"/>
     <m:dispDef/>
     <m:lMargin m:val="0"/>
     <m:rMargin m:val="0"/>
@@ -18466,7 +18598,7 @@
 </file>
 
 <file path=word/glossary/styles.xml><?xml version="1.0" encoding="utf-8"?>
-<w:styles xmlns:r="http://schemas.openxmlformats.org/officeDocument/2006/relationships" xmlns:w="http://schemas.openxmlformats.org/wordprocessingml/2006/main">
+<w:styles xmlns:mc="http://schemas.openxmlformats.org/markup-compatibility/2006" xmlns:r="http://schemas.openxmlformats.org/officeDocument/2006/relationships" xmlns:w="http://schemas.openxmlformats.org/wordprocessingml/2006/main" xmlns:w14="http://schemas.microsoft.com/office/word/2010/wordml" mc:Ignorable="w14">
   <w:docDefaults>
     <w:rPrDefault>
       <w:rPr>
@@ -18637,7 +18769,6 @@
     <w:uiPriority w:val="99"/>
     <w:semiHidden/>
     <w:unhideWhenUsed/>
-    <w:qFormat/>
     <w:tblPr>
       <w:tblInd w:w="0" w:type="dxa"/>
       <w:tblCellMar>
@@ -18839,8 +18970,198 @@
 </w:styles>
 </file>
 
+<file path=word/glossary/stylesWithEffects.xml><?xml version="1.0" encoding="utf-8"?>
+<w:styles xmlns:wpc="http://schemas.microsoft.com/office/word/2010/wordprocessingCanvas" xmlns:mc="http://schemas.openxmlformats.org/markup-compatibility/2006" xmlns:o="urn:schemas-microsoft-com:office:office" xmlns:r="http://schemas.openxmlformats.org/officeDocument/2006/relationships" xmlns:m="http://schemas.openxmlformats.org/officeDocument/2006/math" xmlns:v="urn:schemas-microsoft-com:vml" xmlns:wp14="http://schemas.microsoft.com/office/word/2010/wordprocessingDrawing" xmlns:wp="http://schemas.openxmlformats.org/drawingml/2006/wordprocessingDrawing" xmlns:w10="urn:schemas-microsoft-com:office:word" xmlns:w="http://schemas.openxmlformats.org/wordprocessingml/2006/main" xmlns:w14="http://schemas.microsoft.com/office/word/2010/wordml" xmlns:wpg="http://schemas.microsoft.com/office/word/2010/wordprocessingGroup" xmlns:wpi="http://schemas.microsoft.com/office/word/2010/wordprocessingInk" xmlns:wne="http://schemas.microsoft.com/office/word/2006/wordml" xmlns:wps="http://schemas.microsoft.com/office/word/2010/wordprocessingShape" mc:Ignorable="w14 wp14">
+  <w:docDefaults>
+    <w:rPrDefault>
+      <w:rPr>
+        <w:rFonts w:asciiTheme="minorHAnsi" w:eastAsiaTheme="minorEastAsia" w:hAnsiTheme="minorHAnsi" w:cstheme="minorBidi"/>
+        <w:sz w:val="22"/>
+        <w:szCs w:val="22"/>
+        <w:lang w:val="hr-HR" w:eastAsia="hr-HR" w:bidi="ar-SA"/>
+      </w:rPr>
+    </w:rPrDefault>
+    <w:pPrDefault>
+      <w:pPr>
+        <w:spacing w:after="200" w:line="276" w:lineRule="auto"/>
+      </w:pPr>
+    </w:pPrDefault>
+  </w:docDefaults>
+  <w:latentStyles w:defLockedState="0" w:defUIPriority="99" w:defSemiHidden="1" w:defUnhideWhenUsed="1" w:defQFormat="0" w:count="267">
+    <w:lsdException w:name="Normal" w:semiHidden="0" w:uiPriority="0" w:unhideWhenUsed="0" w:qFormat="1"/>
+    <w:lsdException w:name="heading 1" w:semiHidden="0" w:uiPriority="9" w:unhideWhenUsed="0" w:qFormat="1"/>
+    <w:lsdException w:name="heading 2" w:uiPriority="9" w:qFormat="1"/>
+    <w:lsdException w:name="heading 3" w:uiPriority="9" w:qFormat="1"/>
+    <w:lsdException w:name="heading 4" w:uiPriority="9" w:qFormat="1"/>
+    <w:lsdException w:name="heading 5" w:uiPriority="9" w:qFormat="1"/>
+    <w:lsdException w:name="heading 6" w:uiPriority="9" w:qFormat="1"/>
+    <w:lsdException w:name="heading 7" w:uiPriority="9" w:qFormat="1"/>
+    <w:lsdException w:name="heading 8" w:uiPriority="9" w:qFormat="1"/>
+    <w:lsdException w:name="heading 9" w:uiPriority="9" w:qFormat="1"/>
+    <w:lsdException w:name="toc 1" w:uiPriority="39"/>
+    <w:lsdException w:name="toc 2" w:uiPriority="39"/>
+    <w:lsdException w:name="toc 3" w:uiPriority="39"/>
+    <w:lsdException w:name="toc 4" w:uiPriority="39"/>
+    <w:lsdException w:name="toc 5" w:uiPriority="39"/>
+    <w:lsdException w:name="toc 6" w:uiPriority="39"/>
+    <w:lsdException w:name="toc 7" w:uiPriority="39"/>
+    <w:lsdException w:name="toc 8" w:uiPriority="39"/>
+    <w:lsdException w:name="toc 9" w:uiPriority="39"/>
+    <w:lsdException w:name="caption" w:uiPriority="35" w:qFormat="1"/>
+    <w:lsdException w:name="Title" w:semiHidden="0" w:uiPriority="10" w:unhideWhenUsed="0" w:qFormat="1"/>
+    <w:lsdException w:name="Default Paragraph Font" w:uiPriority="1"/>
+    <w:lsdException w:name="Subtitle" w:semiHidden="0" w:uiPriority="11" w:unhideWhenUsed="0" w:qFormat="1"/>
+    <w:lsdException w:name="Strong" w:semiHidden="0" w:uiPriority="22" w:unhideWhenUsed="0" w:qFormat="1"/>
+    <w:lsdException w:name="Emphasis" w:semiHidden="0" w:uiPriority="20" w:unhideWhenUsed="0" w:qFormat="1"/>
+    <w:lsdException w:name="Table Grid" w:semiHidden="0" w:uiPriority="59" w:unhideWhenUsed="0"/>
+    <w:lsdException w:name="Placeholder Text" w:unhideWhenUsed="0"/>
+    <w:lsdException w:name="No Spacing" w:semiHidden="0" w:uiPriority="1" w:unhideWhenUsed="0" w:qFormat="1"/>
+    <w:lsdException w:name="Light Shading" w:semiHidden="0" w:uiPriority="60" w:unhideWhenUsed="0"/>
+    <w:lsdException w:name="Light List" w:semiHidden="0" w:uiPriority="61" w:unhideWhenUsed="0"/>
+    <w:lsdException w:name="Light Grid" w:semiHidden="0" w:uiPriority="62" w:unhideWhenUsed="0"/>
+    <w:lsdException w:name="Medium Shading 1" w:semiHidden="0" w:uiPriority="63" w:unhideWhenUsed="0"/>
+    <w:lsdException w:name="Medium Shading 2" w:semiHidden="0" w:uiPriority="64" w:unhideWhenUsed="0"/>
+    <w:lsdException w:name="Medium List 1" w:semiHidden="0" w:uiPriority="65" w:unhideWhenUsed="0"/>
+    <w:lsdException w:name="Medium List 2" w:semiHidden="0" w:uiPriority="66" w:unhideWhenUsed="0"/>
+    <w:lsdException w:name="Medium Grid 1" w:semiHidden="0" w:uiPriority="67" w:unhideWhenUsed="0"/>
+    <w:lsdException w:name="Medium Grid 2" w:semiHidden="0" w:uiPriority="68" w:unhideWhenUsed="0"/>
+    <w:lsdException w:name="Medium Grid 3" w:semiHidden="0" w:uiPriority="69" w:unhideWhenUsed="0"/>
+    <w:lsdException w:name="Dark List" w:semiHidden="0" w:uiPriority="70" w:unhideWhenUsed="0"/>
+    <w:lsdException w:name="Colorful Shading" w:semiHidden="0" w:uiPriority="71" w:unhideWhenUsed="0"/>
+    <w:lsdException w:name="Colorful List" w:semiHidden="0" w:uiPriority="72" w:unhideWhenUsed="0"/>
+    <w:lsdException w:name="Colorful Grid" w:semiHidden="0" w:uiPriority="73" w:unhideWhenUsed="0"/>
+    <w:lsdException w:name="Light Shading Accent 1" w:semiHidden="0" w:uiPriority="60" w:unhideWhenUsed="0"/>
+    <w:lsdException w:name="Light List Accent 1" w:semiHidden="0" w:uiPriority="61" w:unhideWhenUsed="0"/>
+    <w:lsdException w:name="Light Grid Accent 1" w:semiHidden="0" w:uiPriority="62" w:unhideWhenUsed="0"/>
+    <w:lsdException w:name="Medium Shading 1 Accent 1" w:semiHidden="0" w:uiPriority="63" w:unhideWhenUsed="0"/>
+    <w:lsdException w:name="Medium Shading 2 Accent 1" w:semiHidden="0" w:uiPriority="64" w:unhideWhenUsed="0"/>
+    <w:lsdException w:name="Medium List 1 Accent 1" w:semiHidden="0" w:uiPriority="65" w:unhideWhenUsed="0"/>
+    <w:lsdException w:name="Revision" w:unhideWhenUsed="0"/>
+    <w:lsdException w:name="List Paragraph" w:semiHidden="0" w:uiPriority="34" w:unhideWhenUsed="0" w:qFormat="1"/>
+    <w:lsdException w:name="Quote" w:semiHidden="0" w:uiPriority="29" w:unhideWhenUsed="0" w:qFormat="1"/>
+    <w:lsdException w:name="Intense Quote" w:semiHidden="0" w:uiPriority="30" w:unhideWhenUsed="0" w:qFormat="1"/>
+    <w:lsdException w:name="Medium List 2 Accent 1" w:semiHidden="0" w:uiPriority="66" w:unhideWhenUsed="0"/>
+    <w:lsdException w:name="Medium Grid 1 Accent 1" w:semiHidden="0" w:uiPriority="67" w:unhideWhenUsed="0"/>
+    <w:lsdException w:name="Medium Grid 2 Accent 1" w:semiHidden="0" w:uiPriority="68" w:unhideWhenUsed="0"/>
+    <w:lsdException w:name="Medium Grid 3 Accent 1" w:semiHidden="0" w:uiPriority="69" w:unhideWhenUsed="0"/>
+    <w:lsdException w:name="Dark List Accent 1" w:semiHidden="0" w:uiPriority="70" w:unhideWhenUsed="0"/>
+    <w:lsdException w:name="Colorful Shading Accent 1" w:semiHidden="0" w:uiPriority="71" w:unhideWhenUsed="0"/>
+    <w:lsdException w:name="Colorful List Accent 1" w:semiHidden="0" w:uiPriority="72" w:unhideWhenUsed="0"/>
+    <w:lsdException w:name="Colorful Grid Accent 1" w:semiHidden="0" w:uiPriority="73" w:unhideWhenUsed="0"/>
+    <w:lsdException w:name="Light Shading Accent 2" w:semiHidden="0" w:uiPriority="60" w:unhideWhenUsed="0"/>
+    <w:lsdException w:name="Light List Accent 2" w:semiHidden="0" w:uiPriority="61" w:unhideWhenUsed="0"/>
+    <w:lsdException w:name="Light Grid Accent 2" w:semiHidden="0" w:uiPriority="62" w:unhideWhenUsed="0"/>
+    <w:lsdException w:name="Medium Shading 1 Accent 2" w:semiHidden="0" w:uiPriority="63" w:unhideWhenUsed="0"/>
+    <w:lsdException w:name="Medium Shading 2 Accent 2" w:semiHidden="0" w:uiPriority="64" w:unhideWhenUsed="0"/>
+    <w:lsdException w:name="Medium List 1 Accent 2" w:semiHidden="0" w:uiPriority="65" w:unhideWhenUsed="0"/>
+    <w:lsdException w:name="Medium List 2 Accent 2" w:semiHidden="0" w:uiPriority="66" w:unhideWhenUsed="0"/>
+    <w:lsdException w:name="Medium Grid 1 Accent 2" w:semiHidden="0" w:uiPriority="67" w:unhideWhenUsed="0"/>
+    <w:lsdException w:name="Medium Grid 2 Accent 2" w:semiHidden="0" w:uiPriority="68" w:unhideWhenUsed="0"/>
+    <w:lsdException w:name="Medium Grid 3 Accent 2" w:semiHidden="0" w:uiPriority="69" w:unhideWhenUsed="0"/>
+    <w:lsdException w:name="Dark List Accent 2" w:semiHidden="0" w:uiPriority="70" w:unhideWhenUsed="0"/>
+    <w:lsdException w:name="Colorful Shading Accent 2" w:semiHidden="0" w:uiPriority="71" w:unhideWhenUsed="0"/>
+    <w:lsdException w:name="Colorful List Accent 2" w:semiHidden="0" w:uiPriority="72" w:unhideWhenUsed="0"/>
+    <w:lsdException w:name="Colorful Grid Accent 2" w:semiHidden="0" w:uiPriority="73" w:unhideWhenUsed="0"/>
+    <w:lsdException w:name="Light Shading Accent 3" w:semiHidden="0" w:uiPriority="60" w:unhideWhenUsed="0"/>
+    <w:lsdException w:name="Light List Accent 3" w:semiHidden="0" w:uiPriority="61" w:unhideWhenUsed="0"/>
+    <w:lsdException w:name="Light Grid Accent 3" w:semiHidden="0" w:uiPriority="62" w:unhideWhenUsed="0"/>
+    <w:lsdException w:name="Medium Shading 1 Accent 3" w:semiHidden="0" w:uiPriority="63" w:unhideWhenUsed="0"/>
+    <w:lsdException w:name="Medium Shading 2 Accent 3" w:semiHidden="0" w:uiPriority="64" w:unhideWhenUsed="0"/>
+    <w:lsdException w:name="Medium List 1 Accent 3" w:semiHidden="0" w:uiPriority="65" w:unhideWhenUsed="0"/>
+    <w:lsdException w:name="Medium List 2 Accent 3" w:semiHidden="0" w:uiPriority="66" w:unhideWhenUsed="0"/>
+    <w:lsdException w:name="Medium Grid 1 Accent 3" w:semiHidden="0" w:uiPriority="67" w:unhideWhenUsed="0"/>
+    <w:lsdException w:name="Medium Grid 2 Accent 3" w:semiHidden="0" w:uiPriority="68" w:unhideWhenUsed="0"/>
+    <w:lsdException w:name="Medium Grid 3 Accent 3" w:semiHidden="0" w:uiPriority="69" w:unhideWhenUsed="0"/>
+    <w:lsdException w:name="Dark List Accent 3" w:semiHidden="0" w:uiPriority="70" w:unhideWhenUsed="0"/>
+    <w:lsdException w:name="Colorful Shading Accent 3" w:semiHidden="0" w:uiPriority="71" w:unhideWhenUsed="0"/>
+    <w:lsdException w:name="Colorful List Accent 3" w:semiHidden="0" w:uiPriority="72" w:unhideWhenUsed="0"/>
+    <w:lsdException w:name="Colorful Grid Accent 3" w:semiHidden="0" w:uiPriority="73" w:unhideWhenUsed="0"/>
+    <w:lsdException w:name="Light Shading Accent 4" w:semiHidden="0" w:uiPriority="60" w:unhideWhenUsed="0"/>
+    <w:lsdException w:name="Light List Accent 4" w:semiHidden="0" w:uiPriority="61" w:unhideWhenUsed="0"/>
+    <w:lsdException w:name="Light Grid Accent 4" w:semiHidden="0" w:uiPriority="62" w:unhideWhenUsed="0"/>
+    <w:lsdException w:name="Medium Shading 1 Accent 4" w:semiHidden="0" w:uiPriority="63" w:unhideWhenUsed="0"/>
+    <w:lsdException w:name="Medium Shading 2 Accent 4" w:semiHidden="0" w:uiPriority="64" w:unhideWhenUsed="0"/>
+    <w:lsdException w:name="Medium List 1 Accent 4" w:semiHidden="0" w:uiPriority="65" w:unhideWhenUsed="0"/>
+    <w:lsdException w:name="Medium List 2 Accent 4" w:semiHidden="0" w:uiPriority="66" w:unhideWhenUsed="0"/>
+    <w:lsdException w:name="Medium Grid 1 Accent 4" w:semiHidden="0" w:uiPriority="67" w:unhideWhenUsed="0"/>
+    <w:lsdException w:name="Medium Grid 2 Accent 4" w:semiHidden="0" w:uiPriority="68" w:unhideWhenUsed="0"/>
+    <w:lsdException w:name="Medium Grid 3 Accent 4" w:semiHidden="0" w:uiPriority="69" w:unhideWhenUsed="0"/>
+    <w:lsdException w:name="Dark List Accent 4" w:semiHidden="0" w:uiPriority="70" w:unhideWhenUsed="0"/>
+    <w:lsdException w:name="Colorful Shading Accent 4" w:semiHidden="0" w:uiPriority="71" w:unhideWhenUsed="0"/>
+    <w:lsdException w:name="Colorful List Accent 4" w:semiHidden="0" w:uiPriority="72" w:unhideWhenUsed="0"/>
+    <w:lsdException w:name="Colorful Grid Accent 4" w:semiHidden="0" w:uiPriority="73" w:unhideWhenUsed="0"/>
+    <w:lsdException w:name="Light Shading Accent 5" w:semiHidden="0" w:uiPriority="60" w:unhideWhenUsed="0"/>
+    <w:lsdException w:name="Light List Accent 5" w:semiHidden="0" w:uiPriority="61" w:unhideWhenUsed="0"/>
+    <w:lsdException w:name="Light Grid Accent 5" w:semiHidden="0" w:uiPriority="62" w:unhideWhenUsed="0"/>
+    <w:lsdException w:name="Medium Shading 1 Accent 5" w:semiHidden="0" w:uiPriority="63" w:unhideWhenUsed="0"/>
+    <w:lsdException w:name="Medium Shading 2 Accent 5" w:semiHidden="0" w:uiPriority="64" w:unhideWhenUsed="0"/>
+    <w:lsdException w:name="Medium List 1 Accent 5" w:semiHidden="0" w:uiPriority="65" w:unhideWhenUsed="0"/>
+    <w:lsdException w:name="Medium List 2 Accent 5" w:semiHidden="0" w:uiPriority="66" w:unhideWhenUsed="0"/>
+    <w:lsdException w:name="Medium Grid 1 Accent 5" w:semiHidden="0" w:uiPriority="67" w:unhideWhenUsed="0"/>
+    <w:lsdException w:name="Medium Grid 2 Accent 5" w:semiHidden="0" w:uiPriority="68" w:unhideWhenUsed="0"/>
+    <w:lsdException w:name="Medium Grid 3 Accent 5" w:semiHidden="0" w:uiPriority="69" w:unhideWhenUsed="0"/>
+    <w:lsdException w:name="Dark List Accent 5" w:semiHidden="0" w:uiPriority="70" w:unhideWhenUsed="0"/>
+    <w:lsdException w:name="Colorful Shading Accent 5" w:semiHidden="0" w:uiPriority="71" w:unhideWhenUsed="0"/>
+    <w:lsdException w:name="Colorful List Accent 5" w:semiHidden="0" w:uiPriority="72" w:unhideWhenUsed="0"/>
+    <w:lsdException w:name="Colorful Grid Accent 5" w:semiHidden="0" w:uiPriority="73" w:unhideWhenUsed="0"/>
+    <w:lsdException w:name="Light Shading Accent 6" w:semiHidden="0" w:uiPriority="60" w:unhideWhenUsed="0"/>
+    <w:lsdException w:name="Light List Accent 6" w:semiHidden="0" w:uiPriority="61" w:unhideWhenUsed="0"/>
+    <w:lsdException w:name="Light Grid Accent 6" w:semiHidden="0" w:uiPriority="62" w:unhideWhenUsed="0"/>
+    <w:lsdException w:name="Medium Shading 1 Accent 6" w:semiHidden="0" w:uiPriority="63" w:unhideWhenUsed="0"/>
+    <w:lsdException w:name="Medium Shading 2 Accent 6" w:semiHidden="0" w:uiPriority="64" w:unhideWhenUsed="0"/>
+    <w:lsdException w:name="Medium List 1 Accent 6" w:semiHidden="0" w:uiPriority="65" w:unhideWhenUsed="0"/>
+    <w:lsdException w:name="Medium List 2 Accent 6" w:semiHidden="0" w:uiPriority="66" w:unhideWhenUsed="0"/>
+    <w:lsdException w:name="Medium Grid 1 Accent 6" w:semiHidden="0" w:uiPriority="67" w:unhideWhenUsed="0"/>
+    <w:lsdException w:name="Medium Grid 2 Accent 6" w:semiHidden="0" w:uiPriority="68" w:unhideWhenUsed="0"/>
+    <w:lsdException w:name="Medium Grid 3 Accent 6" w:semiHidden="0" w:uiPriority="69" w:unhideWhenUsed="0"/>
+    <w:lsdException w:name="Dark List Accent 6" w:semiHidden="0" w:uiPriority="70" w:unhideWhenUsed="0"/>
+    <w:lsdException w:name="Colorful Shading Accent 6" w:semiHidden="0" w:uiPriority="71" w:unhideWhenUsed="0"/>
+    <w:lsdException w:name="Colorful List Accent 6" w:semiHidden="0" w:uiPriority="72" w:unhideWhenUsed="0"/>
+    <w:lsdException w:name="Colorful Grid Accent 6" w:semiHidden="0" w:uiPriority="73" w:unhideWhenUsed="0"/>
+    <w:lsdException w:name="Subtle Emphasis" w:semiHidden="0" w:uiPriority="19" w:unhideWhenUsed="0" w:qFormat="1"/>
+    <w:lsdException w:name="Intense Emphasis" w:semiHidden="0" w:uiPriority="21" w:unhideWhenUsed="0" w:qFormat="1"/>
+    <w:lsdException w:name="Subtle Reference" w:semiHidden="0" w:uiPriority="31" w:unhideWhenUsed="0" w:qFormat="1"/>
+    <w:lsdException w:name="Intense Reference" w:semiHidden="0" w:uiPriority="32" w:unhideWhenUsed="0" w:qFormat="1"/>
+    <w:lsdException w:name="Book Title" w:semiHidden="0" w:uiPriority="33" w:unhideWhenUsed="0" w:qFormat="1"/>
+    <w:lsdException w:name="Bibliography" w:uiPriority="37"/>
+    <w:lsdException w:name="TOC Heading" w:uiPriority="39" w:qFormat="1"/>
+  </w:latentStyles>
+  <w:style w:type="paragraph" w:default="1" w:styleId="Normal">
+    <w:name w:val="Normal"/>
+    <w:qFormat/>
+  </w:style>
+  <w:style w:type="character" w:default="1" w:styleId="DefaultParagraphFont">
+    <w:name w:val="Default Paragraph Font"/>
+    <w:uiPriority w:val="1"/>
+    <w:semiHidden/>
+    <w:unhideWhenUsed/>
+  </w:style>
+  <w:style w:type="table" w:default="1" w:styleId="TableNormal">
+    <w:name w:val="Normal Table"/>
+    <w:uiPriority w:val="99"/>
+    <w:semiHidden/>
+    <w:unhideWhenUsed/>
+    <w:tblPr>
+      <w:tblInd w:w="0" w:type="dxa"/>
+      <w:tblCellMar>
+        <w:top w:w="0" w:type="dxa"/>
+        <w:left w:w="108" w:type="dxa"/>
+        <w:bottom w:w="0" w:type="dxa"/>
+        <w:right w:w="108" w:type="dxa"/>
+      </w:tblCellMar>
+    </w:tblPr>
+  </w:style>
+  <w:style w:type="numbering" w:default="1" w:styleId="NoList">
+    <w:name w:val="No List"/>
+    <w:uiPriority w:val="99"/>
+    <w:semiHidden/>
+    <w:unhideWhenUsed/>
+  </w:style>
+</w:styles>
+</file>
+
 <file path=word/glossary/webSettings.xml><?xml version="1.0" encoding="utf-8"?>
-<w:webSettings xmlns:r="http://schemas.openxmlformats.org/officeDocument/2006/relationships" xmlns:w="http://schemas.openxmlformats.org/wordprocessingml/2006/main">
+<w:webSettings xmlns:mc="http://schemas.openxmlformats.org/markup-compatibility/2006" xmlns:r="http://schemas.openxmlformats.org/officeDocument/2006/relationships" xmlns:w="http://schemas.openxmlformats.org/wordprocessingml/2006/main" xmlns:w14="http://schemas.microsoft.com/office/word/2010/wordml" mc:Ignorable="w14">
   <w:optimizeForBrowser/>
 </w:webSettings>
 </file>
@@ -19152,7 +19473,7 @@
 </file>
 
 <file path=customXml/itemProps2.xml><?xml version="1.0" encoding="utf-8"?>
-<ds:datastoreItem xmlns:ds="http://schemas.openxmlformats.org/officeDocument/2006/customXml" ds:itemID="{AEC689A9-EDFF-4632-A9F0-CC03019A8569}">
+<ds:datastoreItem xmlns:ds="http://schemas.openxmlformats.org/officeDocument/2006/customXml" ds:itemID="{DA1DA3B7-9B2A-4721-BBFC-CE89C67E1725}">
   <ds:schemaRefs>
     <ds:schemaRef ds:uri="http://schemas.openxmlformats.org/officeDocument/2006/bibliography"/>
   </ds:schemaRefs>

</xml_diff>

<commit_message>
ispravljene još neke pravopisne greške
</commit_message>
<xml_diff>
--- a/Dokumentacija.docx
+++ b/Dokumentacija.docx
@@ -1614,8 +1614,6 @@
               </w:rPr>
               <w:t>rad s poslužiteljem za aplikaciju</w:t>
             </w:r>
-            <w:bookmarkStart w:id="0" w:name="_GoBack"/>
-            <w:bookmarkEnd w:id="0"/>
           </w:p>
         </w:tc>
       </w:tr>
@@ -2269,7 +2267,16 @@
         <w:t xml:space="preserve"> te Facebooka. Facebook </w:t>
       </w:r>
       <w:r>
-        <w:t>omogućava izradu web aplikacija koje se ne moraju izvoditi na Facebookovim poslužiteljima već se unutar Facebook aplikacije prikazuje naša aplikacija koja se izvršava na udaljenom poslužitelju. Samim time je olakšano korištenje krajnjim korisnicima koji ne trebaju pristupati zasebnim web stranicama kako bi koristili razne aplikacije već to mogu učiniti ne napuštajući Facebook. Time se dobiva privid kao da se aplikacije koje korisnici Facebooka koriste izvode na samim Facebookovim poslužiteljima.</w:t>
+        <w:t>omogućava izradu web-</w:t>
+      </w:r>
+      <w:r>
+        <w:t xml:space="preserve">aplikacija koje se ne moraju izvoditi na Facebookovim poslužiteljima već se unutar Facebook aplikacije prikazuje naša aplikacija koja se izvršava na udaljenom poslužitelju. Samim time je olakšano korištenje krajnjim korisnicima koji ne </w:t>
+      </w:r>
+      <w:r>
+        <w:t xml:space="preserve">trebaju pristupati zasebnim web </w:t>
+      </w:r>
+      <w:r>
+        <w:t>stranicama kako bi koristili razne aplikacije već to mogu učiniti ne napuštajući Facebook. Time se dobiva privid kao da se aplikacije koje korisnici Facebooka koriste izvode na samim Facebookovim poslužiteljima.</w:t>
       </w:r>
       <w:r>
         <w:t xml:space="preserve"> </w:t>
@@ -3853,7 +3860,31 @@
         <w:rPr>
           <w:rFonts w:cstheme="minorHAnsi"/>
         </w:rPr>
-        <w:t xml:space="preserve">Ta se lista ispisuje unutar web frome ListBoxFB stranice Default.aspx. Prije popunjavanja forme ListBoxFB ona se prazni. </w:t>
+        <w:t>Ta</w:t>
+      </w:r>
+      <w:r>
+        <w:rPr>
+          <w:rFonts w:cstheme="minorHAnsi"/>
+        </w:rPr>
+        <w:t xml:space="preserve"> se lista ispisuje unutar web f</w:t>
+      </w:r>
+      <w:r>
+        <w:rPr>
+          <w:rFonts w:cstheme="minorHAnsi"/>
+        </w:rPr>
+        <w:t>o</w:t>
+      </w:r>
+      <w:r>
+        <w:rPr>
+          <w:rFonts w:cstheme="minorHAnsi"/>
+        </w:rPr>
+        <w:t>r</w:t>
+      </w:r>
+      <w:r>
+        <w:rPr>
+          <w:rFonts w:cstheme="minorHAnsi"/>
+        </w:rPr>
+        <w:t xml:space="preserve">me ListBoxFB stranice Default.aspx. Prije popunjavanja forme ListBoxFB ona se prazni. </w:t>
       </w:r>
     </w:p>
     <w:p>
@@ -8054,7 +8085,21 @@
         <w:rPr>
           <w:rFonts w:cstheme="minorHAnsi"/>
         </w:rPr>
-        <w:t xml:space="preserve"> koje se čuvaju na serveru.</w:t>
+        <w:t xml:space="preserve"> koje se čuvaju na </w:t>
+      </w:r>
+      <w:r>
+        <w:rPr>
+          <w:rFonts w:cstheme="minorHAnsi"/>
+        </w:rPr>
+        <w:t>poslužitelju</w:t>
+      </w:r>
+      <w:bookmarkStart w:id="0" w:name="_GoBack"/>
+      <w:bookmarkEnd w:id="0"/>
+      <w:r>
+        <w:rPr>
+          <w:rFonts w:cstheme="minorHAnsi"/>
+        </w:rPr>
+        <w:t>.</w:t>
       </w:r>
     </w:p>
     <w:p>
@@ -15645,7 +15690,7 @@
               <w:noProof/>
               <w:color w:val="FFFFFF" w:themeColor="background1"/>
             </w:rPr>
-            <w:t>2</w:t>
+            <w:t>14</w:t>
           </w:r>
           <w:r>
             <w:rPr>
@@ -18573,6 +18618,7 @@
     <w:rsid w:val="00C24B24"/>
     <w:rsid w:val="00C42D9B"/>
     <w:rsid w:val="00C476E4"/>
+    <w:rsid w:val="00C55077"/>
     <w:rsid w:val="00D36B97"/>
     <w:rsid w:val="00E11C5D"/>
     <w:rsid w:val="00F84122"/>
@@ -19473,7 +19519,7 @@
 </file>
 
 <file path=customXml/itemProps2.xml><?xml version="1.0" encoding="utf-8"?>
-<ds:datastoreItem xmlns:ds="http://schemas.openxmlformats.org/officeDocument/2006/customXml" ds:itemID="{DA1DA3B7-9B2A-4721-BBFC-CE89C67E1725}">
+<ds:datastoreItem xmlns:ds="http://schemas.openxmlformats.org/officeDocument/2006/customXml" ds:itemID="{AEF3130C-7649-4148-9DDB-D49DD349229B}">
   <ds:schemaRefs>
     <ds:schemaRef ds:uri="http://schemas.openxmlformats.org/officeDocument/2006/bibliography"/>
   </ds:schemaRefs>

</xml_diff>

<commit_message>
- dodane upute za koristenje, kasnije cu lijepit svoj dio, nisam stavljao slike jer nitko nije tolko retardiran da se ne moze snac bez njih
</commit_message>
<xml_diff>
--- a/Dokumentacija.docx
+++ b/Dokumentacija.docx
@@ -267,6 +267,7 @@
         <w:rPr>
           <w:rFonts w:asciiTheme="minorHAnsi" w:hAnsiTheme="minorHAnsi" w:cstheme="minorHAnsi"/>
           <w:noProof/>
+          <w:lang w:val="en-US" w:eastAsia="en-US"/>
         </w:rPr>
         <w:drawing>
           <wp:inline distT="0" distB="0" distL="0" distR="0">
@@ -687,7 +688,7 @@
               <w:rPr>
                 <w:rFonts w:ascii="Calibri" w:hAnsi="Calibri" w:cs="Calibri"/>
                 <w:noProof/>
-                <w:lang w:eastAsia="hr-HR"/>
+                <w:lang w:val="en-US"/>
               </w:rPr>
               <w:drawing>
                 <wp:inline distT="0" distB="0" distL="0" distR="0">
@@ -841,7 +842,7 @@
               <w:rPr>
                 <w:rFonts w:ascii="Calibri" w:hAnsi="Calibri" w:cs="Calibri"/>
                 <w:noProof/>
-                <w:lang w:eastAsia="hr-HR"/>
+                <w:lang w:val="en-US"/>
               </w:rPr>
               <w:drawing>
                 <wp:inline distT="0" distB="0" distL="0" distR="0">
@@ -1043,7 +1044,7 @@
               <w:rPr>
                 <w:rFonts w:ascii="Calibri" w:hAnsi="Calibri" w:cs="Calibri"/>
                 <w:noProof/>
-                <w:lang w:eastAsia="hr-HR"/>
+                <w:lang w:val="en-US"/>
               </w:rPr>
               <w:drawing>
                 <wp:inline distT="0" distB="0" distL="0" distR="0">
@@ -1269,7 +1270,7 @@
               <w:rPr>
                 <w:rFonts w:ascii="Calibri" w:hAnsi="Calibri" w:cs="Calibri"/>
                 <w:noProof/>
-                <w:lang w:eastAsia="hr-HR"/>
+                <w:lang w:val="en-US"/>
               </w:rPr>
               <w:drawing>
                 <wp:inline distT="0" distB="0" distL="0" distR="0">
@@ -1425,7 +1426,7 @@
               <w:rPr>
                 <w:rFonts w:ascii="Calibri" w:hAnsi="Calibri" w:cs="Calibri"/>
                 <w:noProof/>
-                <w:lang w:eastAsia="hr-HR"/>
+                <w:lang w:val="en-US"/>
               </w:rPr>
               <w:drawing>
                 <wp:inline distT="0" distB="0" distL="0" distR="0">
@@ -2069,6 +2070,7 @@
           <w:noProof/>
           <w:sz w:val="22"/>
           <w:szCs w:val="22"/>
+          <w:lang w:val="en-US" w:eastAsia="en-US"/>
         </w:rPr>
         <w:drawing>
           <wp:inline distT="0" distB="0" distL="0" distR="0">
@@ -2304,7 +2306,10 @@
                     </w:rPr>
                   </w:pPr>
                   <w:r>
-                    <w:t xml:space="preserve">Slika 2.1. </w:t>
+                    <w:t xml:space="preserve">Slika </w:t>
+                  </w:r>
+                  <w:r>
+                    <w:t xml:space="preserve">2.1. </w:t>
                   </w:r>
                   <w:r>
                     <w:t>Dijagram arhitekture (</w:t>
@@ -2324,7 +2329,7 @@
       <w:r>
         <w:rPr>
           <w:noProof/>
-          <w:lang w:eastAsia="hr-HR"/>
+          <w:lang w:val="en-US"/>
         </w:rPr>
         <w:drawing>
           <wp:inline distT="0" distB="0" distL="0" distR="0">
@@ -2763,6 +2768,7 @@
           <w:noProof/>
           <w:sz w:val="22"/>
           <w:szCs w:val="22"/>
+          <w:lang w:val="en-US" w:eastAsia="en-US"/>
         </w:rPr>
         <w:drawing>
           <wp:inline distT="0" distB="0" distL="0" distR="0">
@@ -2824,7 +2830,10 @@
                     <w:jc w:val="center"/>
                   </w:pPr>
                   <w:r>
-                    <w:t xml:space="preserve">Slika 3.1. </w:t>
+                    <w:t xml:space="preserve">Slika </w:t>
+                  </w:r>
+                  <w:r>
+                    <w:t xml:space="preserve">3.1. </w:t>
                   </w:r>
                   <w:r>
                     <w:t>Facebook</w:t>
@@ -3646,7 +3655,13 @@
                     <w:rPr>
                       <w:rFonts w:ascii="Consolas" w:hAnsi="Consolas" w:cs="Consolas"/>
                     </w:rPr>
-                    <w:t xml:space="preserve">&gt; table = </w:t>
+                    <w:t xml:space="preserve">&gt; </w:t>
+                  </w:r>
+                  <w:r>
+                    <w:rPr>
+                      <w:rFonts w:ascii="Consolas" w:hAnsi="Consolas" w:cs="Consolas"/>
+                    </w:rPr>
+                    <w:t xml:space="preserve">table = </w:t>
                   </w:r>
                   <w:r>
                     <w:rPr>
@@ -4965,6 +4980,7 @@
           <w:noProof/>
           <w:sz w:val="22"/>
           <w:szCs w:val="22"/>
+          <w:lang w:val="en-US" w:eastAsia="en-US"/>
         </w:rPr>
         <w:drawing>
           <wp:inline distT="0" distB="0" distL="0" distR="0">
@@ -5044,6 +5060,7 @@
           <w:noProof/>
           <w:sz w:val="22"/>
           <w:szCs w:val="22"/>
+          <w:lang w:val="en-US" w:eastAsia="en-US"/>
         </w:rPr>
         <w:drawing>
           <wp:inline distT="0" distB="0" distL="0" distR="0">
@@ -6597,7 +6614,7 @@
         <w:rPr>
           <w:rStyle w:val="apple-style-span"/>
           <w:shd w:val="clear" w:color="auto" w:fill="FFFFFF"/>
-          <w:lang w:val="en-US" w:eastAsia="zh-TW"/>
+          <w:lang w:eastAsia="zh-TW"/>
         </w:rPr>
         <w:pict>
           <v:shape id="_x0000_s1053" type="#_x0000_t202" style="position:absolute;left:0;text-align:left;margin-left:181.4pt;margin-top:117.45pt;width:154.9pt;height:25.95pt;z-index:251695104;mso-width-relative:margin;mso-height-relative:margin" fillcolor="#c2d69b [1942]">
@@ -6609,7 +6626,10 @@
                     <w:jc w:val="center"/>
                   </w:pPr>
                   <w:r>
-                    <w:t xml:space="preserve">Slika 5.2.1. </w:t>
+                    <w:t xml:space="preserve">Slika </w:t>
+                  </w:r>
+                  <w:r>
+                    <w:t xml:space="preserve">5.2.1. </w:t>
                   </w:r>
                   <w:r>
                     <w:rPr>
@@ -6629,7 +6649,7 @@
           <w:noProof/>
           <w:color w:val="072124"/>
           <w:shd w:val="clear" w:color="auto" w:fill="FFFFFF"/>
-          <w:lang w:eastAsia="hr-HR"/>
+          <w:lang w:val="en-US"/>
         </w:rPr>
         <w:drawing>
           <wp:inline distT="0" distB="0" distL="0" distR="0">
@@ -6833,7 +6853,13 @@
                     <w:rPr>
                       <w:b/>
                     </w:rPr>
-                    <w:t>Slika 5.2.2.</w:t>
+                    <w:t xml:space="preserve">Slika </w:t>
+                  </w:r>
+                  <w:r>
+                    <w:rPr>
+                      <w:b/>
+                    </w:rPr>
+                    <w:t>5.2.2.</w:t>
                   </w:r>
                   <w:r>
                     <w:t xml:space="preserve"> Postupak autorizacije aplikacije korištenjem OAuth</w:t>
@@ -6848,7 +6874,7 @@
         <w:rPr>
           <w:rFonts w:cstheme="minorHAnsi"/>
           <w:noProof/>
-          <w:lang w:eastAsia="hr-HR"/>
+          <w:lang w:val="en-US"/>
         </w:rPr>
         <w:drawing>
           <wp:inline distT="0" distB="0" distL="0" distR="0">
@@ -6986,7 +7012,13 @@
                     <w:rPr>
                       <w:rFonts w:ascii="Consolas" w:hAnsi="Consolas" w:cs="Consolas"/>
                     </w:rPr>
-                    <w:t xml:space="preserve"> twitterClientInfo = </w:t>
+                    <w:t xml:space="preserve"> </w:t>
+                  </w:r>
+                  <w:r>
+                    <w:rPr>
+                      <w:rFonts w:ascii="Consolas" w:hAnsi="Consolas" w:cs="Consolas"/>
+                    </w:rPr>
+                    <w:t xml:space="preserve">twitterClientInfo = </w:t>
                   </w:r>
                   <w:r>
                     <w:rPr>
@@ -7495,7 +7527,13 @@
                     <w:rPr>
                       <w:rFonts w:ascii="Consolas" w:hAnsi="Consolas" w:cs="Consolas"/>
                     </w:rPr>
-                    <w:t xml:space="preserve"> requestToken = twitterService.GetRequestToken();</w:t>
+                    <w:t xml:space="preserve"> </w:t>
+                  </w:r>
+                  <w:r>
+                    <w:rPr>
+                      <w:rFonts w:ascii="Consolas" w:hAnsi="Consolas" w:cs="Consolas"/>
+                    </w:rPr>
+                    <w:t>requestToken = twitterService.GetRequestToken();</w:t>
                   </w:r>
                 </w:p>
                 <w:p>
@@ -7765,7 +7803,7 @@
         <w:rPr>
           <w:rFonts w:cstheme="minorHAnsi"/>
           <w:noProof/>
-          <w:lang w:eastAsia="hr-HR"/>
+          <w:lang w:val="en-US"/>
         </w:rPr>
         <w:drawing>
           <wp:anchor distT="0" distB="0" distL="114300" distR="114300" simplePos="0" relativeHeight="251701248" behindDoc="0" locked="0" layoutInCell="1" allowOverlap="1">
@@ -7859,7 +7897,7 @@
         <w:rPr>
           <w:rFonts w:cstheme="minorHAnsi"/>
           <w:noProof/>
-          <w:lang w:eastAsia="hr-HR"/>
+          <w:lang w:val="en-US"/>
         </w:rPr>
         <w:drawing>
           <wp:anchor distT="0" distB="0" distL="114300" distR="114300" simplePos="0" relativeHeight="251700224" behindDoc="0" locked="0" layoutInCell="1" allowOverlap="1">
@@ -8093,8 +8131,6 @@
         </w:rPr>
         <w:t>poslužitelju</w:t>
       </w:r>
-      <w:bookmarkStart w:id="0" w:name="_GoBack"/>
-      <w:bookmarkEnd w:id="0"/>
       <w:r>
         <w:rPr>
           <w:rFonts w:cstheme="minorHAnsi"/>
@@ -8117,7 +8153,7 @@
         <w:rPr>
           <w:rFonts w:cstheme="minorHAnsi"/>
           <w:noProof/>
-          <w:lang w:eastAsia="hr-HR"/>
+          <w:lang w:val="en-US"/>
         </w:rPr>
         <w:drawing>
           <wp:anchor distT="0" distB="0" distL="114300" distR="114300" simplePos="0" relativeHeight="251704320" behindDoc="0" locked="0" layoutInCell="1" allowOverlap="1">
@@ -8217,7 +8253,7 @@
         <w:rPr>
           <w:rFonts w:cstheme="minorHAnsi"/>
           <w:noProof/>
-          <w:lang w:eastAsia="hr-HR"/>
+          <w:lang w:val="en-US"/>
         </w:rPr>
         <w:drawing>
           <wp:anchor distT="0" distB="0" distL="114300" distR="114300" simplePos="0" relativeHeight="251703296" behindDoc="0" locked="0" layoutInCell="1" allowOverlap="1">
@@ -8292,7 +8328,13 @@
                     <w:rPr>
                       <w:b/>
                     </w:rPr>
-                    <w:t>Slika 5.2.</w:t>
+                    <w:t xml:space="preserve">Slika </w:t>
+                  </w:r>
+                  <w:r>
+                    <w:rPr>
+                      <w:b/>
+                    </w:rPr>
+                    <w:t>5.2.</w:t>
                   </w:r>
                   <w:r>
                     <w:rPr>
@@ -8319,7 +8361,7 @@
         <w:rPr>
           <w:rFonts w:cstheme="minorHAnsi"/>
           <w:noProof/>
-          <w:lang w:eastAsia="hr-HR"/>
+          <w:lang w:val="en-US"/>
         </w:rPr>
         <w:drawing>
           <wp:inline distT="0" distB="0" distL="0" distR="0">
@@ -9148,7 +9190,7 @@
         <w:rPr>
           <w:rFonts w:cstheme="minorHAnsi"/>
           <w:noProof/>
-          <w:lang w:eastAsia="hr-HR"/>
+          <w:lang w:val="en-US"/>
         </w:rPr>
         <w:drawing>
           <wp:anchor distT="0" distB="0" distL="114300" distR="114300" simplePos="0" relativeHeight="251710464" behindDoc="0" locked="0" layoutInCell="1" allowOverlap="1">
@@ -9208,7 +9250,7 @@
         <w:rPr>
           <w:rFonts w:cstheme="minorHAnsi"/>
           <w:noProof/>
-          <w:lang w:eastAsia="hr-HR"/>
+          <w:lang w:val="en-US"/>
         </w:rPr>
         <w:drawing>
           <wp:anchor distT="0" distB="0" distL="114300" distR="114300" simplePos="0" relativeHeight="251709440" behindDoc="0" locked="0" layoutInCell="1" allowOverlap="1">
@@ -9268,7 +9310,7 @@
         <w:rPr>
           <w:rFonts w:cstheme="minorHAnsi"/>
           <w:noProof/>
-          <w:lang w:eastAsia="hr-HR"/>
+          <w:lang w:val="en-US"/>
         </w:rPr>
         <w:drawing>
           <wp:anchor distT="0" distB="0" distL="114300" distR="114300" simplePos="0" relativeHeight="251712512" behindDoc="0" locked="0" layoutInCell="1" allowOverlap="1">
@@ -9328,7 +9370,7 @@
         <w:rPr>
           <w:rFonts w:cstheme="minorHAnsi"/>
           <w:noProof/>
-          <w:lang w:eastAsia="hr-HR"/>
+          <w:lang w:val="en-US"/>
         </w:rPr>
         <w:drawing>
           <wp:anchor distT="0" distB="0" distL="114300" distR="114300" simplePos="0" relativeHeight="251711488" behindDoc="0" locked="0" layoutInCell="1" allowOverlap="1">
@@ -9998,16 +10040,16 @@
         </w:rPr>
         <w:t xml:space="preserve">, a na temelju njih klasa vraća objekt tipa </w:t>
       </w:r>
-      <w:bookmarkStart w:id="1" w:name="OLE_LINK1"/>
-      <w:bookmarkStart w:id="2" w:name="OLE_LINK2"/>
+      <w:bookmarkStart w:id="0" w:name="OLE_LINK1"/>
+      <w:bookmarkStart w:id="1" w:name="OLE_LINK2"/>
       <w:r>
         <w:rPr>
           <w:rFonts w:ascii="Courier New" w:hAnsi="Courier New" w:cs="Courier New"/>
         </w:rPr>
         <w:t>TwitterClientInfo</w:t>
       </w:r>
+      <w:bookmarkEnd w:id="0"/>
       <w:bookmarkEnd w:id="1"/>
-      <w:bookmarkEnd w:id="2"/>
       <w:r>
         <w:rPr>
           <w:rFonts w:cstheme="minorHAnsi"/>
@@ -10157,7 +10199,7 @@
         <w:rPr>
           <w:rFonts w:cstheme="minorHAnsi"/>
           <w:noProof/>
-          <w:lang w:eastAsia="hr-HR"/>
+          <w:lang w:val="en-US"/>
         </w:rPr>
         <w:drawing>
           <wp:inline distT="0" distB="0" distL="0" distR="0">
@@ -10289,7 +10331,13 @@
                     <w:rPr>
                       <w:b/>
                     </w:rPr>
-                    <w:t>Slika 5.2.5.</w:t>
+                    <w:t xml:space="preserve">Slika </w:t>
+                  </w:r>
+                  <w:r>
+                    <w:rPr>
+                      <w:b/>
+                    </w:rPr>
+                    <w:t>5.2.5.</w:t>
                   </w:r>
                   <w:r>
                     <w:t xml:space="preserve"> Sekvencijski dijagram</w:t>
@@ -10304,7 +10352,7 @@
         <w:rPr>
           <w:rFonts w:cstheme="minorHAnsi"/>
           <w:noProof/>
-          <w:lang w:eastAsia="hr-HR"/>
+          <w:lang w:val="en-US"/>
         </w:rPr>
         <w:drawing>
           <wp:inline distT="0" distB="0" distL="0" distR="0">
@@ -13220,7 +13268,13 @@
                     <w:rPr>
                       <w:b/>
                     </w:rPr>
-                    <w:t>Slika 6.3.1</w:t>
+                    <w:t xml:space="preserve">Slika </w:t>
+                  </w:r>
+                  <w:r>
+                    <w:rPr>
+                      <w:b/>
+                    </w:rPr>
+                    <w:t>6.3.1</w:t>
                   </w:r>
                   <w:r>
                     <w:rPr>
@@ -13248,7 +13302,7 @@
       <w:r>
         <w:rPr>
           <w:noProof/>
-          <w:lang w:eastAsia="hr-HR"/>
+          <w:lang w:val="en-US"/>
         </w:rPr>
         <w:drawing>
           <wp:inline distT="0" distB="0" distL="0" distR="0">
@@ -13350,7 +13404,13 @@
                     <w:rPr>
                       <w:b/>
                     </w:rPr>
-                    <w:t>Slika 6.3.2</w:t>
+                    <w:t xml:space="preserve">Slika </w:t>
+                  </w:r>
+                  <w:r>
+                    <w:rPr>
+                      <w:b/>
+                    </w:rPr>
+                    <w:t>6.3.2</w:t>
                   </w:r>
                   <w:r>
                     <w:rPr>
@@ -13378,7 +13438,7 @@
       <w:r>
         <w:rPr>
           <w:noProof/>
-          <w:lang w:eastAsia="hr-HR"/>
+          <w:lang w:val="en-US"/>
         </w:rPr>
         <w:drawing>
           <wp:inline distT="0" distB="0" distL="0" distR="0">
@@ -13532,7 +13592,13 @@
                     <w:rPr>
                       <w:b/>
                     </w:rPr>
-                    <w:t>Slika 6.3.</w:t>
+                    <w:t xml:space="preserve">Slika </w:t>
+                  </w:r>
+                  <w:r>
+                    <w:rPr>
+                      <w:b/>
+                    </w:rPr>
+                    <w:t>6.3.</w:t>
                   </w:r>
                   <w:r>
                     <w:rPr>
@@ -13566,7 +13632,7 @@
       <w:r>
         <w:rPr>
           <w:noProof/>
-          <w:lang w:eastAsia="hr-HR"/>
+          <w:lang w:val="en-US"/>
         </w:rPr>
         <w:drawing>
           <wp:inline distT="0" distB="0" distL="0" distR="0">
@@ -13760,7 +13826,13 @@
                     <w:rPr>
                       <w:b/>
                     </w:rPr>
-                    <w:t>Slika 6.4.1</w:t>
+                    <w:t xml:space="preserve">Slika </w:t>
+                  </w:r>
+                  <w:r>
+                    <w:rPr>
+                      <w:b/>
+                    </w:rPr>
+                    <w:t>6.4.1</w:t>
                   </w:r>
                   <w:r>
                     <w:rPr>
@@ -13788,7 +13860,7 @@
       <w:r>
         <w:rPr>
           <w:noProof/>
-          <w:lang w:eastAsia="hr-HR"/>
+          <w:lang w:val="en-US"/>
         </w:rPr>
         <w:drawing>
           <wp:inline distT="0" distB="0" distL="0" distR="0">
@@ -15574,22 +15646,441 @@
     <w:p>
       <w:pPr>
         <w:pStyle w:val="Mjestoidatum"/>
+        <w:numPr>
+          <w:ilvl w:val="0"/>
+          <w:numId w:val="16"/>
+        </w:numPr>
         <w:spacing w:before="0" w:after="0" w:line="276" w:lineRule="auto"/>
         <w:jc w:val="both"/>
         <w:rPr>
-          <w:rFonts w:asciiTheme="minorHAnsi" w:hAnsiTheme="minorHAnsi" w:cstheme="minorHAnsi"/>
-          <w:sz w:val="22"/>
-          <w:szCs w:val="22"/>
-        </w:rPr>
-      </w:pPr>
-      <w:r>
-        <w:rPr>
-          <w:rFonts w:asciiTheme="minorHAnsi" w:hAnsiTheme="minorHAnsi" w:cstheme="minorHAnsi"/>
-          <w:sz w:val="22"/>
-          <w:szCs w:val="22"/>
-        </w:rPr>
-        <w:t>Upute</w:t>
-      </w:r>
+          <w:rFonts w:ascii="Calibri" w:hAnsi="Calibri" w:cs="Calibri"/>
+          <w:sz w:val="22"/>
+          <w:szCs w:val="22"/>
+        </w:rPr>
+      </w:pPr>
+      <w:r>
+        <w:rPr>
+          <w:rFonts w:ascii="Calibri" w:hAnsi="Calibri" w:cs="Calibri"/>
+          <w:sz w:val="22"/>
+          <w:szCs w:val="22"/>
+        </w:rPr>
+        <w:t>Korisnik otvara Facebook aplikaciju na stranici apps.facebook.com/online_presence_app/</w:t>
+      </w:r>
+    </w:p>
+    <w:p>
+      <w:pPr>
+        <w:pStyle w:val="Mjestoidatum"/>
+        <w:numPr>
+          <w:ilvl w:val="0"/>
+          <w:numId w:val="16"/>
+        </w:numPr>
+        <w:spacing w:before="0" w:after="0" w:line="276" w:lineRule="auto"/>
+        <w:jc w:val="both"/>
+        <w:rPr>
+          <w:rFonts w:ascii="Calibri" w:hAnsi="Calibri" w:cs="Calibri"/>
+          <w:sz w:val="22"/>
+          <w:szCs w:val="22"/>
+        </w:rPr>
+      </w:pPr>
+      <w:r>
+        <w:rPr>
+          <w:rFonts w:ascii="Calibri" w:hAnsi="Calibri" w:cs="Calibri"/>
+          <w:sz w:val="22"/>
+          <w:szCs w:val="22"/>
+        </w:rPr>
+        <w:t>Prijavljuje se na Facebook ako nije prethodno prijavljen</w:t>
+      </w:r>
+    </w:p>
+    <w:p>
+      <w:pPr>
+        <w:pStyle w:val="Mjestoidatum"/>
+        <w:numPr>
+          <w:ilvl w:val="0"/>
+          <w:numId w:val="16"/>
+        </w:numPr>
+        <w:spacing w:before="0" w:after="0" w:line="276" w:lineRule="auto"/>
+        <w:jc w:val="both"/>
+        <w:rPr>
+          <w:rFonts w:ascii="Calibri" w:hAnsi="Calibri" w:cs="Calibri"/>
+          <w:sz w:val="22"/>
+          <w:szCs w:val="22"/>
+        </w:rPr>
+      </w:pPr>
+      <w:r>
+        <w:rPr>
+          <w:rFonts w:ascii="Calibri" w:hAnsi="Calibri" w:cs="Calibri"/>
+          <w:sz w:val="22"/>
+          <w:szCs w:val="22"/>
+        </w:rPr>
+        <w:t>Kada ga Facebook upita za dopuštenje, korisnik dopušta pristup aplikaciji</w:t>
+      </w:r>
+    </w:p>
+    <w:p>
+      <w:pPr>
+        <w:pStyle w:val="Mjestoidatum"/>
+        <w:numPr>
+          <w:ilvl w:val="0"/>
+          <w:numId w:val="16"/>
+        </w:numPr>
+        <w:spacing w:before="0" w:after="0" w:line="276" w:lineRule="auto"/>
+        <w:jc w:val="both"/>
+        <w:rPr>
+          <w:rFonts w:ascii="Calibri" w:hAnsi="Calibri" w:cs="Calibri"/>
+          <w:sz w:val="22"/>
+          <w:szCs w:val="22"/>
+        </w:rPr>
+      </w:pPr>
+      <w:r>
+        <w:rPr>
+          <w:rFonts w:ascii="Calibri" w:hAnsi="Calibri" w:cs="Calibri"/>
+          <w:sz w:val="22"/>
+          <w:szCs w:val="22"/>
+        </w:rPr>
+        <w:t>Korisnik treba pričekati da se stranica učita te ispiše prijatelje s Facebooka</w:t>
+      </w:r>
+    </w:p>
+    <w:p>
+      <w:pPr>
+        <w:pStyle w:val="Mjestoidatum"/>
+        <w:numPr>
+          <w:ilvl w:val="0"/>
+          <w:numId w:val="16"/>
+        </w:numPr>
+        <w:spacing w:before="0" w:after="0" w:line="276" w:lineRule="auto"/>
+        <w:jc w:val="both"/>
+        <w:rPr>
+          <w:rFonts w:ascii="Calibri" w:hAnsi="Calibri" w:cs="Calibri"/>
+          <w:sz w:val="22"/>
+          <w:szCs w:val="22"/>
+        </w:rPr>
+      </w:pPr>
+      <w:r>
+        <w:rPr>
+          <w:rFonts w:ascii="Calibri" w:hAnsi="Calibri" w:cs="Calibri"/>
+          <w:sz w:val="22"/>
+          <w:szCs w:val="22"/>
+        </w:rPr>
+        <w:t>Korisnik izabire jednu od po</w:t>
+      </w:r>
+      <w:bookmarkStart w:id="2" w:name="_GoBack"/>
+      <w:bookmarkEnd w:id="2"/>
+      <w:r>
+        <w:rPr>
+          <w:rFonts w:ascii="Calibri" w:hAnsi="Calibri" w:cs="Calibri"/>
+          <w:sz w:val="22"/>
+          <w:szCs w:val="22"/>
+        </w:rPr>
+        <w:t>nuđenih mreža klikom na ikonu</w:t>
+      </w:r>
+    </w:p>
+    <w:p>
+      <w:pPr>
+        <w:pStyle w:val="Mjestoidatum"/>
+        <w:numPr>
+          <w:ilvl w:val="0"/>
+          <w:numId w:val="16"/>
+        </w:numPr>
+        <w:spacing w:before="0" w:after="0" w:line="276" w:lineRule="auto"/>
+        <w:jc w:val="both"/>
+        <w:rPr>
+          <w:rFonts w:ascii="Calibri" w:hAnsi="Calibri" w:cs="Calibri"/>
+          <w:sz w:val="22"/>
+          <w:szCs w:val="22"/>
+        </w:rPr>
+      </w:pPr>
+      <w:r>
+        <w:rPr>
+          <w:rFonts w:ascii="Calibri" w:hAnsi="Calibri" w:cs="Calibri"/>
+          <w:sz w:val="22"/>
+          <w:szCs w:val="22"/>
+        </w:rPr>
+        <w:t>Po potrebi upisuje korisničke podatke (</w:t>
+      </w:r>
+      <w:r>
+        <w:rPr>
+          <w:rFonts w:ascii="Calibri" w:hAnsi="Calibri" w:cs="Calibri"/>
+          <w:i/>
+          <w:sz w:val="22"/>
+          <w:szCs w:val="22"/>
+        </w:rPr>
+        <w:t>Google+</w:t>
+      </w:r>
+      <w:r>
+        <w:rPr>
+          <w:rFonts w:ascii="Calibri" w:hAnsi="Calibri" w:cs="Calibri"/>
+          <w:sz w:val="22"/>
+          <w:szCs w:val="22"/>
+        </w:rPr>
+        <w:t xml:space="preserve">, </w:t>
+      </w:r>
+      <w:r>
+        <w:rPr>
+          <w:rFonts w:ascii="Calibri" w:hAnsi="Calibri" w:cs="Calibri"/>
+          <w:i/>
+          <w:sz w:val="22"/>
+          <w:szCs w:val="22"/>
+        </w:rPr>
+        <w:t>Gowalla</w:t>
+      </w:r>
+      <w:r>
+        <w:rPr>
+          <w:rFonts w:ascii="Calibri" w:hAnsi="Calibri" w:cs="Calibri"/>
+          <w:sz w:val="22"/>
+          <w:szCs w:val="22"/>
+        </w:rPr>
+        <w:t xml:space="preserve">, </w:t>
+      </w:r>
+      <w:r>
+        <w:rPr>
+          <w:rFonts w:ascii="Calibri" w:hAnsi="Calibri" w:cs="Calibri"/>
+          <w:i/>
+          <w:sz w:val="22"/>
+          <w:szCs w:val="22"/>
+        </w:rPr>
+        <w:t>LinkedIn</w:t>
+      </w:r>
+      <w:r>
+        <w:rPr>
+          <w:rFonts w:ascii="Calibri" w:hAnsi="Calibri" w:cs="Calibri"/>
+          <w:sz w:val="22"/>
+          <w:szCs w:val="22"/>
+        </w:rPr>
+        <w:t>) te se klikom na „Log In“ autorizira</w:t>
+      </w:r>
+    </w:p>
+    <w:p>
+      <w:pPr>
+        <w:pStyle w:val="Mjestoidatum"/>
+        <w:numPr>
+          <w:ilvl w:val="0"/>
+          <w:numId w:val="16"/>
+        </w:numPr>
+        <w:spacing w:before="0" w:after="0" w:line="276" w:lineRule="auto"/>
+        <w:jc w:val="both"/>
+        <w:rPr>
+          <w:rFonts w:ascii="Calibri" w:hAnsi="Calibri" w:cs="Calibri"/>
+          <w:sz w:val="22"/>
+          <w:szCs w:val="22"/>
+        </w:rPr>
+      </w:pPr>
+      <w:r>
+        <w:rPr>
+          <w:rFonts w:ascii="Calibri" w:hAnsi="Calibri" w:cs="Calibri"/>
+          <w:sz w:val="22"/>
+          <w:szCs w:val="22"/>
+        </w:rPr>
+        <w:t xml:space="preserve">U slučaju Twittera korisnik prvo zatraži PIN klikom na gumb, zatim otvori </w:t>
+      </w:r>
+      <w:r>
+        <w:rPr>
+          <w:rFonts w:ascii="Calibri" w:hAnsi="Calibri" w:cs="Calibri"/>
+          <w:i/>
+          <w:sz w:val="22"/>
+          <w:szCs w:val="22"/>
+        </w:rPr>
+        <w:t>PopUp</w:t>
+      </w:r>
+      <w:r>
+        <w:rPr>
+          <w:rFonts w:ascii="Calibri" w:hAnsi="Calibri" w:cs="Calibri"/>
+          <w:sz w:val="22"/>
+          <w:szCs w:val="22"/>
+        </w:rPr>
+        <w:t xml:space="preserve"> prozor, autorizira se na Twitteru, kopira PIN, zalijepi ga u predviđeno polje,</w:t>
+      </w:r>
+      <w:r>
+        <w:rPr>
+          <w:rFonts w:ascii="Calibri" w:hAnsi="Calibri" w:cs="Calibri"/>
+          <w:i/>
+          <w:sz w:val="22"/>
+          <w:szCs w:val="22"/>
+        </w:rPr>
+        <w:t xml:space="preserve"> </w:t>
+      </w:r>
+      <w:r>
+        <w:rPr>
+          <w:rFonts w:ascii="Calibri" w:hAnsi="Calibri" w:cs="Calibri"/>
+          <w:sz w:val="22"/>
+          <w:szCs w:val="22"/>
+        </w:rPr>
+        <w:t>te pritisne gumb „Authorize“</w:t>
+      </w:r>
+    </w:p>
+    <w:p>
+      <w:pPr>
+        <w:pStyle w:val="Mjestoidatum"/>
+        <w:numPr>
+          <w:ilvl w:val="0"/>
+          <w:numId w:val="16"/>
+        </w:numPr>
+        <w:spacing w:before="0" w:after="0" w:line="276" w:lineRule="auto"/>
+        <w:jc w:val="both"/>
+        <w:rPr>
+          <w:rFonts w:ascii="Calibri" w:hAnsi="Calibri" w:cs="Calibri"/>
+          <w:sz w:val="22"/>
+          <w:szCs w:val="22"/>
+        </w:rPr>
+      </w:pPr>
+      <w:r>
+        <w:rPr>
+          <w:rFonts w:ascii="Calibri" w:hAnsi="Calibri" w:cs="Calibri"/>
+          <w:sz w:val="22"/>
+          <w:szCs w:val="22"/>
+        </w:rPr>
+        <w:t>Nakon uspješne prijave ispisuje se lista prijatelja ili aktivnosti</w:t>
+      </w:r>
+    </w:p>
+    <w:p>
+      <w:pPr>
+        <w:pStyle w:val="Mjestoidatum"/>
+        <w:numPr>
+          <w:ilvl w:val="0"/>
+          <w:numId w:val="16"/>
+        </w:numPr>
+        <w:spacing w:before="0" w:after="0" w:line="276" w:lineRule="auto"/>
+        <w:jc w:val="both"/>
+        <w:rPr>
+          <w:rFonts w:ascii="Calibri" w:hAnsi="Calibri" w:cs="Calibri"/>
+          <w:sz w:val="22"/>
+          <w:szCs w:val="22"/>
+        </w:rPr>
+      </w:pPr>
+      <w:r>
+        <w:rPr>
+          <w:rFonts w:ascii="Calibri" w:hAnsi="Calibri" w:cs="Calibri"/>
+          <w:sz w:val="22"/>
+          <w:szCs w:val="22"/>
+        </w:rPr>
+        <w:t xml:space="preserve">Na stranici za </w:t>
+      </w:r>
+      <w:r>
+        <w:rPr>
+          <w:rFonts w:ascii="Calibri" w:hAnsi="Calibri" w:cs="Calibri"/>
+          <w:i/>
+          <w:sz w:val="22"/>
+          <w:szCs w:val="22"/>
+        </w:rPr>
+        <w:t>Google+</w:t>
+      </w:r>
+      <w:r>
+        <w:rPr>
+          <w:rFonts w:ascii="Calibri" w:hAnsi="Calibri" w:cs="Calibri"/>
+          <w:sz w:val="22"/>
+          <w:szCs w:val="22"/>
+        </w:rPr>
+        <w:t xml:space="preserve"> može postaviti statusnu poruku upisom teksta, odabirom tipa prisutnosti te klikom na gumb „Set Status“</w:t>
+      </w:r>
+    </w:p>
+    <w:p>
+      <w:pPr>
+        <w:pStyle w:val="Mjestoidatum"/>
+        <w:numPr>
+          <w:ilvl w:val="0"/>
+          <w:numId w:val="16"/>
+        </w:numPr>
+        <w:spacing w:before="0" w:after="0" w:line="276" w:lineRule="auto"/>
+        <w:jc w:val="both"/>
+        <w:rPr>
+          <w:rFonts w:ascii="Calibri" w:hAnsi="Calibri" w:cs="Calibri"/>
+          <w:sz w:val="22"/>
+          <w:szCs w:val="22"/>
+        </w:rPr>
+      </w:pPr>
+      <w:r>
+        <w:rPr>
+          <w:rFonts w:ascii="Calibri" w:hAnsi="Calibri" w:cs="Calibri"/>
+          <w:sz w:val="22"/>
+          <w:szCs w:val="22"/>
+        </w:rPr>
+        <w:t xml:space="preserve">Na stranici za </w:t>
+      </w:r>
+      <w:r>
+        <w:rPr>
+          <w:rFonts w:ascii="Calibri" w:hAnsi="Calibri" w:cs="Calibri"/>
+          <w:i/>
+          <w:sz w:val="22"/>
+          <w:szCs w:val="22"/>
+        </w:rPr>
+        <w:t>Twitter</w:t>
+      </w:r>
+      <w:r>
+        <w:rPr>
+          <w:rFonts w:ascii="Calibri" w:hAnsi="Calibri" w:cs="Calibri"/>
+          <w:sz w:val="22"/>
+          <w:szCs w:val="22"/>
+        </w:rPr>
+        <w:t xml:space="preserve"> može objaviti </w:t>
+      </w:r>
+      <w:r>
+        <w:rPr>
+          <w:rFonts w:ascii="Calibri" w:hAnsi="Calibri" w:cs="Calibri"/>
+          <w:i/>
+          <w:sz w:val="22"/>
+          <w:szCs w:val="22"/>
+        </w:rPr>
+        <w:t>tweet</w:t>
+      </w:r>
+      <w:r>
+        <w:rPr>
+          <w:rFonts w:ascii="Calibri" w:hAnsi="Calibri" w:cs="Calibri"/>
+          <w:sz w:val="22"/>
+          <w:szCs w:val="22"/>
+        </w:rPr>
+        <w:t xml:space="preserve"> upisom teksta u predviđeni prostor te klikom na gumb „Post New Tweet“</w:t>
+      </w:r>
+    </w:p>
+    <w:p>
+      <w:pPr>
+        <w:pStyle w:val="Mjestoidatum"/>
+        <w:numPr>
+          <w:ilvl w:val="0"/>
+          <w:numId w:val="16"/>
+        </w:numPr>
+        <w:spacing w:before="0" w:after="0" w:line="276" w:lineRule="auto"/>
+        <w:jc w:val="both"/>
+        <w:rPr>
+          <w:rFonts w:ascii="Calibri" w:hAnsi="Calibri" w:cs="Calibri"/>
+          <w:sz w:val="22"/>
+          <w:szCs w:val="22"/>
+        </w:rPr>
+      </w:pPr>
+      <w:r>
+        <w:rPr>
+          <w:rFonts w:ascii="Calibri" w:hAnsi="Calibri" w:cs="Calibri"/>
+          <w:sz w:val="22"/>
+          <w:szCs w:val="22"/>
+        </w:rPr>
+        <w:t xml:space="preserve">Na stranici za </w:t>
+      </w:r>
+      <w:r>
+        <w:rPr>
+          <w:rFonts w:ascii="Calibri" w:hAnsi="Calibri" w:cs="Calibri"/>
+          <w:i/>
+          <w:sz w:val="22"/>
+          <w:szCs w:val="22"/>
+        </w:rPr>
+        <w:t>LinkedIn</w:t>
+      </w:r>
+      <w:r>
+        <w:rPr>
+          <w:rFonts w:ascii="Calibri" w:hAnsi="Calibri" w:cs="Calibri"/>
+          <w:sz w:val="22"/>
+          <w:szCs w:val="22"/>
+        </w:rPr>
+        <w:t xml:space="preserve"> može objaviti status upisom poruke te klikom na gumb „Post“</w:t>
+      </w:r>
+    </w:p>
+    <w:p>
+      <w:pPr>
+        <w:pStyle w:val="Mjestoidatum"/>
+        <w:spacing w:before="0" w:after="0" w:line="276" w:lineRule="auto"/>
+        <w:jc w:val="both"/>
+        <w:rPr>
+          <w:rFonts w:ascii="Calibri" w:hAnsi="Calibri" w:cs="Calibri"/>
+          <w:sz w:val="22"/>
+          <w:szCs w:val="22"/>
+        </w:rPr>
+      </w:pPr>
     </w:p>
     <w:p>
       <w:pPr>
@@ -15690,7 +16181,7 @@
               <w:noProof/>
               <w:color w:val="FFFFFF" w:themeColor="background1"/>
             </w:rPr>
-            <w:t>14</w:t>
+            <w:t>26</w:t>
           </w:r>
           <w:r>
             <w:rPr>
@@ -16976,6 +17467,92 @@
     </w:lvl>
   </w:abstractNum>
   <w:abstractNum w:abstractNumId="10">
+    <w:nsid w:val="4C69191C"/>
+    <w:multiLevelType w:val="hybridMultilevel"/>
+    <w:tmpl w:val="F038335C"/>
+    <w:lvl w:ilvl="0" w:tplc="0409000F">
+      <w:start w:val="1"/>
+      <w:numFmt w:val="decimal"/>
+      <w:lvlText w:val="%1."/>
+      <w:lvlJc w:val="left"/>
+      <w:pPr>
+        <w:ind w:left="720" w:hanging="360"/>
+      </w:pPr>
+    </w:lvl>
+    <w:lvl w:ilvl="1" w:tplc="04090019">
+      <w:start w:val="1"/>
+      <w:numFmt w:val="lowerLetter"/>
+      <w:lvlText w:val="%2."/>
+      <w:lvlJc w:val="left"/>
+      <w:pPr>
+        <w:ind w:left="1440" w:hanging="360"/>
+      </w:pPr>
+    </w:lvl>
+    <w:lvl w:ilvl="2" w:tplc="0409001B">
+      <w:start w:val="1"/>
+      <w:numFmt w:val="lowerRoman"/>
+      <w:lvlText w:val="%3."/>
+      <w:lvlJc w:val="right"/>
+      <w:pPr>
+        <w:ind w:left="2160" w:hanging="180"/>
+      </w:pPr>
+    </w:lvl>
+    <w:lvl w:ilvl="3" w:tplc="0409000F">
+      <w:start w:val="1"/>
+      <w:numFmt w:val="decimal"/>
+      <w:lvlText w:val="%4."/>
+      <w:lvlJc w:val="left"/>
+      <w:pPr>
+        <w:ind w:left="2880" w:hanging="360"/>
+      </w:pPr>
+    </w:lvl>
+    <w:lvl w:ilvl="4" w:tplc="04090019">
+      <w:start w:val="1"/>
+      <w:numFmt w:val="lowerLetter"/>
+      <w:lvlText w:val="%5."/>
+      <w:lvlJc w:val="left"/>
+      <w:pPr>
+        <w:ind w:left="3600" w:hanging="360"/>
+      </w:pPr>
+    </w:lvl>
+    <w:lvl w:ilvl="5" w:tplc="0409001B">
+      <w:start w:val="1"/>
+      <w:numFmt w:val="lowerRoman"/>
+      <w:lvlText w:val="%6."/>
+      <w:lvlJc w:val="right"/>
+      <w:pPr>
+        <w:ind w:left="4320" w:hanging="180"/>
+      </w:pPr>
+    </w:lvl>
+    <w:lvl w:ilvl="6" w:tplc="0409000F">
+      <w:start w:val="1"/>
+      <w:numFmt w:val="decimal"/>
+      <w:lvlText w:val="%7."/>
+      <w:lvlJc w:val="left"/>
+      <w:pPr>
+        <w:ind w:left="5040" w:hanging="360"/>
+      </w:pPr>
+    </w:lvl>
+    <w:lvl w:ilvl="7" w:tplc="04090019">
+      <w:start w:val="1"/>
+      <w:numFmt w:val="lowerLetter"/>
+      <w:lvlText w:val="%8."/>
+      <w:lvlJc w:val="left"/>
+      <w:pPr>
+        <w:ind w:left="5760" w:hanging="360"/>
+      </w:pPr>
+    </w:lvl>
+    <w:lvl w:ilvl="8" w:tplc="0409001B">
+      <w:start w:val="1"/>
+      <w:numFmt w:val="lowerRoman"/>
+      <w:lvlText w:val="%9."/>
+      <w:lvlJc w:val="right"/>
+      <w:pPr>
+        <w:ind w:left="6480" w:hanging="180"/>
+      </w:pPr>
+    </w:lvl>
+  </w:abstractNum>
+  <w:abstractNum w:abstractNumId="11">
     <w:nsid w:val="4F3621FD"/>
     <w:multiLevelType w:val="multilevel"/>
     <w:tmpl w:val="2F149AA0"/>
@@ -17088,7 +17665,7 @@
       </w:rPr>
     </w:lvl>
   </w:abstractNum>
-  <w:abstractNum w:abstractNumId="11">
+  <w:abstractNum w:abstractNumId="12">
     <w:nsid w:val="57257DA8"/>
     <w:multiLevelType w:val="hybridMultilevel"/>
     <w:tmpl w:val="B5BECC64"/>
@@ -17174,7 +17751,7 @@
       </w:pPr>
     </w:lvl>
   </w:abstractNum>
-  <w:abstractNum w:abstractNumId="12">
+  <w:abstractNum w:abstractNumId="13">
     <w:nsid w:val="59957213"/>
     <w:multiLevelType w:val="hybridMultilevel"/>
     <w:tmpl w:val="F678E44E"/>
@@ -17263,7 +17840,7 @@
       </w:pPr>
     </w:lvl>
   </w:abstractNum>
-  <w:abstractNum w:abstractNumId="13">
+  <w:abstractNum w:abstractNumId="14">
     <w:nsid w:val="645969A5"/>
     <w:multiLevelType w:val="hybridMultilevel"/>
     <w:tmpl w:val="63B4882E"/>
@@ -17389,7 +17966,7 @@
     <w:abstractNumId w:val="3"/>
   </w:num>
   <w:num w:numId="5">
-    <w:abstractNumId w:val="11"/>
+    <w:abstractNumId w:val="12"/>
   </w:num>
   <w:num w:numId="6">
     <w:abstractNumId w:val="9"/>
@@ -17435,16 +18012,46 @@
     <w:abstractNumId w:val="8"/>
   </w:num>
   <w:num w:numId="12">
-    <w:abstractNumId w:val="12"/>
+    <w:abstractNumId w:val="13"/>
   </w:num>
   <w:num w:numId="13">
-    <w:abstractNumId w:val="10"/>
+    <w:abstractNumId w:val="11"/>
   </w:num>
   <w:num w:numId="14">
     <w:abstractNumId w:val="5"/>
   </w:num>
   <w:num w:numId="15">
-    <w:abstractNumId w:val="13"/>
+    <w:abstractNumId w:val="14"/>
+  </w:num>
+  <w:num w:numId="16">
+    <w:abstractNumId w:val="10"/>
+    <w:lvlOverride w:ilvl="0">
+      <w:startOverride w:val="1"/>
+    </w:lvlOverride>
+    <w:lvlOverride w:ilvl="1">
+      <w:startOverride w:val="1"/>
+    </w:lvlOverride>
+    <w:lvlOverride w:ilvl="2">
+      <w:startOverride w:val="1"/>
+    </w:lvlOverride>
+    <w:lvlOverride w:ilvl="3">
+      <w:startOverride w:val="1"/>
+    </w:lvlOverride>
+    <w:lvlOverride w:ilvl="4">
+      <w:startOverride w:val="1"/>
+    </w:lvlOverride>
+    <w:lvlOverride w:ilvl="5">
+      <w:startOverride w:val="1"/>
+    </w:lvlOverride>
+    <w:lvlOverride w:ilvl="6">
+      <w:startOverride w:val="1"/>
+    </w:lvlOverride>
+    <w:lvlOverride w:ilvl="7">
+      <w:startOverride w:val="1"/>
+    </w:lvlOverride>
+    <w:lvlOverride w:ilvl="8">
+      <w:startOverride w:val="1"/>
+    </w:lvlOverride>
   </w:num>
 </w:numbering>
 </file>
@@ -18509,14 +19116,14 @@
   </w:font>
   <w:font w:name="Times New Roman">
     <w:panose1 w:val="02020603050405020304"/>
-    <w:charset w:val="EE"/>
+    <w:charset w:val="00"/>
     <w:family w:val="roman"/>
     <w:pitch w:val="variable"/>
     <w:sig w:usb0="E0002AFF" w:usb1="C0007841" w:usb2="00000009" w:usb3="00000000" w:csb0="000001FF" w:csb1="00000000"/>
   </w:font>
   <w:font w:name="Courier New">
     <w:panose1 w:val="02070309020205020404"/>
-    <w:charset w:val="EE"/>
+    <w:charset w:val="00"/>
     <w:family w:val="modern"/>
     <w:pitch w:val="fixed"/>
     <w:sig w:usb0="E0002AFF" w:usb1="C0007843" w:usb2="00000009" w:usb3="00000000" w:csb0="000001FF" w:csb1="00000000"/>
@@ -18530,21 +19137,21 @@
   </w:font>
   <w:font w:name="Arial">
     <w:panose1 w:val="020B0604020202020204"/>
-    <w:charset w:val="EE"/>
+    <w:charset w:val="00"/>
     <w:family w:val="swiss"/>
     <w:pitch w:val="variable"/>
     <w:sig w:usb0="E0002AFF" w:usb1="C0007843" w:usb2="00000009" w:usb3="00000000" w:csb0="000001FF" w:csb1="00000000"/>
   </w:font>
   <w:font w:name="Calibri">
     <w:panose1 w:val="020F0502020204030204"/>
-    <w:charset w:val="EE"/>
+    <w:charset w:val="00"/>
     <w:family w:val="swiss"/>
     <w:pitch w:val="variable"/>
     <w:sig w:usb0="E10002FF" w:usb1="4000ACFF" w:usb2="00000009" w:usb3="00000000" w:csb0="0000019F" w:csb1="00000000"/>
   </w:font>
   <w:font w:name="Cambria">
     <w:panose1 w:val="02040503050406030204"/>
-    <w:charset w:val="EE"/>
+    <w:charset w:val="00"/>
     <w:family w:val="roman"/>
     <w:pitch w:val="variable"/>
     <w:sig w:usb0="E00002FF" w:usb1="400004FF" w:usb2="00000000" w:usb3="00000000" w:csb0="0000019F" w:csb1="00000000"/>
@@ -18559,7 +19166,7 @@
   </w:font>
   <w:font w:name="Consolas">
     <w:panose1 w:val="020B0609020204030204"/>
-    <w:charset w:val="EE"/>
+    <w:charset w:val="00"/>
     <w:family w:val="modern"/>
     <w:pitch w:val="fixed"/>
     <w:sig w:usb0="E10002FF" w:usb1="4000FCFF" w:usb2="00000009" w:usb3="00000000" w:csb0="0000019F" w:csb1="00000000"/>
@@ -18582,6 +19189,7 @@
     <w:rsid w:val="0007327A"/>
     <w:rsid w:val="00127C0A"/>
     <w:rsid w:val="00137050"/>
+    <w:rsid w:val="0015670B"/>
     <w:rsid w:val="001B5C19"/>
     <w:rsid w:val="001C55E9"/>
     <w:rsid w:val="00202F78"/>
@@ -19519,7 +20127,7 @@
 </file>
 
 <file path=customXml/itemProps2.xml><?xml version="1.0" encoding="utf-8"?>
-<ds:datastoreItem xmlns:ds="http://schemas.openxmlformats.org/officeDocument/2006/customXml" ds:itemID="{AEF3130C-7649-4148-9DDB-D49DD349229B}">
+<ds:datastoreItem xmlns:ds="http://schemas.openxmlformats.org/officeDocument/2006/customXml" ds:itemID="{8020D96B-CFF9-4FE7-B91F-670A15F211AB}">
   <ds:schemaRefs>
     <ds:schemaRef ds:uri="http://schemas.openxmlformats.org/officeDocument/2006/bibliography"/>
   </ds:schemaRefs>

</xml_diff>

<commit_message>
Gluposti radim pa ispravljam XD Idem i ja na spavanac. Ujutro ćemo to dovršiti...
</commit_message>
<xml_diff>
--- a/Dokumentacija.docx
+++ b/Dokumentacija.docx
@@ -267,7 +267,6 @@
         <w:rPr>
           <w:rFonts w:asciiTheme="minorHAnsi" w:hAnsiTheme="minorHAnsi" w:cstheme="minorHAnsi"/>
           <w:noProof/>
-          <w:lang w:val="en-US" w:eastAsia="en-US"/>
         </w:rPr>
         <w:drawing>
           <wp:inline distT="0" distB="0" distL="0" distR="0">
@@ -688,7 +687,7 @@
               <w:rPr>
                 <w:rFonts w:ascii="Calibri" w:hAnsi="Calibri" w:cs="Calibri"/>
                 <w:noProof/>
-                <w:lang w:val="en-US"/>
+                <w:lang w:eastAsia="hr-HR"/>
               </w:rPr>
               <w:drawing>
                 <wp:inline distT="0" distB="0" distL="0" distR="0">
@@ -842,7 +841,7 @@
               <w:rPr>
                 <w:rFonts w:ascii="Calibri" w:hAnsi="Calibri" w:cs="Calibri"/>
                 <w:noProof/>
-                <w:lang w:val="en-US"/>
+                <w:lang w:eastAsia="hr-HR"/>
               </w:rPr>
               <w:drawing>
                 <wp:inline distT="0" distB="0" distL="0" distR="0">
@@ -1044,7 +1043,7 @@
               <w:rPr>
                 <w:rFonts w:ascii="Calibri" w:hAnsi="Calibri" w:cs="Calibri"/>
                 <w:noProof/>
-                <w:lang w:val="en-US"/>
+                <w:lang w:eastAsia="hr-HR"/>
               </w:rPr>
               <w:drawing>
                 <wp:inline distT="0" distB="0" distL="0" distR="0">
@@ -1206,23 +1205,13 @@
           </w:p>
           <w:p>
             <w:pPr>
-              <w:pStyle w:val="ListParagraph"/>
-              <w:numPr>
-                <w:ilvl w:val="0"/>
-                <w:numId w:val="15"/>
-              </w:numPr>
               <w:spacing w:after="0"/>
+              <w:ind w:left="360"/>
               <w:jc w:val="both"/>
               <w:rPr>
                 <w:rFonts w:ascii="Calibri" w:hAnsi="Calibri" w:cs="Calibri"/>
               </w:rPr>
             </w:pPr>
-            <w:r>
-              <w:rPr>
-                <w:rFonts w:ascii="Calibri" w:hAnsi="Calibri" w:cs="Calibri"/>
-              </w:rPr>
-              <w:t>Grafički dizajn aplikacije</w:t>
-            </w:r>
           </w:p>
         </w:tc>
       </w:tr>
@@ -1270,7 +1259,7 @@
               <w:rPr>
                 <w:rFonts w:ascii="Calibri" w:hAnsi="Calibri" w:cs="Calibri"/>
                 <w:noProof/>
-                <w:lang w:val="en-US"/>
+                <w:lang w:eastAsia="hr-HR"/>
               </w:rPr>
               <w:drawing>
                 <wp:inline distT="0" distB="0" distL="0" distR="0">
@@ -1426,7 +1415,7 @@
               <w:rPr>
                 <w:rFonts w:ascii="Calibri" w:hAnsi="Calibri" w:cs="Calibri"/>
                 <w:noProof/>
-                <w:lang w:val="en-US"/>
+                <w:lang w:eastAsia="hr-HR"/>
               </w:rPr>
               <w:drawing>
                 <wp:inline distT="0" distB="0" distL="0" distR="0">
@@ -1599,22 +1588,14 @@
           <w:p>
             <w:pPr>
               <w:pStyle w:val="ListParagraph"/>
-              <w:numPr>
-                <w:ilvl w:val="0"/>
-                <w:numId w:val="15"/>
-              </w:numPr>
               <w:spacing w:after="0"/>
               <w:jc w:val="both"/>
               <w:rPr>
                 <w:rFonts w:ascii="Calibri" w:hAnsi="Calibri" w:cs="Calibri"/>
               </w:rPr>
             </w:pPr>
-            <w:r>
-              <w:rPr>
-                <w:rFonts w:ascii="Calibri" w:hAnsi="Calibri" w:cs="Calibri"/>
-              </w:rPr>
-              <w:t>rad s poslužiteljem za aplikaciju</w:t>
-            </w:r>
+            <w:bookmarkStart w:id="0" w:name="_GoBack"/>
+            <w:bookmarkEnd w:id="0"/>
           </w:p>
         </w:tc>
       </w:tr>
@@ -2070,7 +2051,6 @@
           <w:noProof/>
           <w:sz w:val="22"/>
           <w:szCs w:val="22"/>
-          <w:lang w:val="en-US" w:eastAsia="en-US"/>
         </w:rPr>
         <w:drawing>
           <wp:inline distT="0" distB="0" distL="0" distR="0">
@@ -2306,10 +2286,7 @@
                     </w:rPr>
                   </w:pPr>
                   <w:r>
-                    <w:t xml:space="preserve">Slika </w:t>
-                  </w:r>
-                  <w:r>
-                    <w:t xml:space="preserve">2.1. </w:t>
+                    <w:t xml:space="preserve">Slika 2.1. </w:t>
                   </w:r>
                   <w:r>
                     <w:t>Dijagram arhitekture (</w:t>
@@ -2329,7 +2306,7 @@
       <w:r>
         <w:rPr>
           <w:noProof/>
-          <w:lang w:val="en-US"/>
+          <w:lang w:eastAsia="hr-HR"/>
         </w:rPr>
         <w:drawing>
           <wp:inline distT="0" distB="0" distL="0" distR="0">
@@ -2768,7 +2745,6 @@
           <w:noProof/>
           <w:sz w:val="22"/>
           <w:szCs w:val="22"/>
-          <w:lang w:val="en-US" w:eastAsia="en-US"/>
         </w:rPr>
         <w:drawing>
           <wp:inline distT="0" distB="0" distL="0" distR="0">
@@ -2830,10 +2806,7 @@
                     <w:jc w:val="center"/>
                   </w:pPr>
                   <w:r>
-                    <w:t xml:space="preserve">Slika </w:t>
-                  </w:r>
-                  <w:r>
-                    <w:t xml:space="preserve">3.1. </w:t>
+                    <w:t xml:space="preserve">Slika 3.1. </w:t>
                   </w:r>
                   <w:r>
                     <w:t>Facebook</w:t>
@@ -3655,13 +3628,7 @@
                     <w:rPr>
                       <w:rFonts w:ascii="Consolas" w:hAnsi="Consolas" w:cs="Consolas"/>
                     </w:rPr>
-                    <w:t xml:space="preserve">&gt; </w:t>
-                  </w:r>
-                  <w:r>
-                    <w:rPr>
-                      <w:rFonts w:ascii="Consolas" w:hAnsi="Consolas" w:cs="Consolas"/>
-                    </w:rPr>
-                    <w:t xml:space="preserve">table = </w:t>
+                    <w:t xml:space="preserve">&gt; table = </w:t>
                   </w:r>
                   <w:r>
                     <w:rPr>
@@ -4980,7 +4947,6 @@
           <w:noProof/>
           <w:sz w:val="22"/>
           <w:szCs w:val="22"/>
-          <w:lang w:val="en-US" w:eastAsia="en-US"/>
         </w:rPr>
         <w:drawing>
           <wp:inline distT="0" distB="0" distL="0" distR="0">
@@ -5060,7 +5026,6 @@
           <w:noProof/>
           <w:sz w:val="22"/>
           <w:szCs w:val="22"/>
-          <w:lang w:val="en-US" w:eastAsia="en-US"/>
         </w:rPr>
         <w:drawing>
           <wp:inline distT="0" distB="0" distL="0" distR="0">
@@ -6626,10 +6591,7 @@
                     <w:jc w:val="center"/>
                   </w:pPr>
                   <w:r>
-                    <w:t xml:space="preserve">Slika </w:t>
-                  </w:r>
-                  <w:r>
-                    <w:t xml:space="preserve">5.2.1. </w:t>
+                    <w:t xml:space="preserve">Slika 5.2.1. </w:t>
                   </w:r>
                   <w:r>
                     <w:rPr>
@@ -6649,7 +6611,7 @@
           <w:noProof/>
           <w:color w:val="072124"/>
           <w:shd w:val="clear" w:color="auto" w:fill="FFFFFF"/>
-          <w:lang w:val="en-US"/>
+          <w:lang w:eastAsia="hr-HR"/>
         </w:rPr>
         <w:drawing>
           <wp:inline distT="0" distB="0" distL="0" distR="0">
@@ -6853,13 +6815,7 @@
                     <w:rPr>
                       <w:b/>
                     </w:rPr>
-                    <w:t xml:space="preserve">Slika </w:t>
-                  </w:r>
-                  <w:r>
-                    <w:rPr>
-                      <w:b/>
-                    </w:rPr>
-                    <w:t>5.2.2.</w:t>
+                    <w:t>Slika 5.2.2.</w:t>
                   </w:r>
                   <w:r>
                     <w:t xml:space="preserve"> Postupak autorizacije aplikacije korištenjem OAuth</w:t>
@@ -6874,7 +6830,7 @@
         <w:rPr>
           <w:rFonts w:cstheme="minorHAnsi"/>
           <w:noProof/>
-          <w:lang w:val="en-US"/>
+          <w:lang w:eastAsia="hr-HR"/>
         </w:rPr>
         <w:drawing>
           <wp:inline distT="0" distB="0" distL="0" distR="0">
@@ -7012,13 +6968,7 @@
                     <w:rPr>
                       <w:rFonts w:ascii="Consolas" w:hAnsi="Consolas" w:cs="Consolas"/>
                     </w:rPr>
-                    <w:t xml:space="preserve"> </w:t>
-                  </w:r>
-                  <w:r>
-                    <w:rPr>
-                      <w:rFonts w:ascii="Consolas" w:hAnsi="Consolas" w:cs="Consolas"/>
-                    </w:rPr>
-                    <w:t xml:space="preserve">twitterClientInfo = </w:t>
+                    <w:t xml:space="preserve"> twitterClientInfo = </w:t>
                   </w:r>
                   <w:r>
                     <w:rPr>
@@ -7527,13 +7477,7 @@
                     <w:rPr>
                       <w:rFonts w:ascii="Consolas" w:hAnsi="Consolas" w:cs="Consolas"/>
                     </w:rPr>
-                    <w:t xml:space="preserve"> </w:t>
-                  </w:r>
-                  <w:r>
-                    <w:rPr>
-                      <w:rFonts w:ascii="Consolas" w:hAnsi="Consolas" w:cs="Consolas"/>
-                    </w:rPr>
-                    <w:t>requestToken = twitterService.GetRequestToken();</w:t>
+                    <w:t xml:space="preserve"> requestToken = twitterService.GetRequestToken();</w:t>
                   </w:r>
                 </w:p>
                 <w:p>
@@ -7803,7 +7747,7 @@
         <w:rPr>
           <w:rFonts w:cstheme="minorHAnsi"/>
           <w:noProof/>
-          <w:lang w:val="en-US"/>
+          <w:lang w:eastAsia="hr-HR"/>
         </w:rPr>
         <w:drawing>
           <wp:anchor distT="0" distB="0" distL="114300" distR="114300" simplePos="0" relativeHeight="251701248" behindDoc="0" locked="0" layoutInCell="1" allowOverlap="1">
@@ -7897,7 +7841,7 @@
         <w:rPr>
           <w:rFonts w:cstheme="minorHAnsi"/>
           <w:noProof/>
-          <w:lang w:val="en-US"/>
+          <w:lang w:eastAsia="hr-HR"/>
         </w:rPr>
         <w:drawing>
           <wp:anchor distT="0" distB="0" distL="114300" distR="114300" simplePos="0" relativeHeight="251700224" behindDoc="0" locked="0" layoutInCell="1" allowOverlap="1">
@@ -8153,7 +8097,7 @@
         <w:rPr>
           <w:rFonts w:cstheme="minorHAnsi"/>
           <w:noProof/>
-          <w:lang w:val="en-US"/>
+          <w:lang w:eastAsia="hr-HR"/>
         </w:rPr>
         <w:drawing>
           <wp:anchor distT="0" distB="0" distL="114300" distR="114300" simplePos="0" relativeHeight="251704320" behindDoc="0" locked="0" layoutInCell="1" allowOverlap="1">
@@ -8253,7 +8197,7 @@
         <w:rPr>
           <w:rFonts w:cstheme="minorHAnsi"/>
           <w:noProof/>
-          <w:lang w:val="en-US"/>
+          <w:lang w:eastAsia="hr-HR"/>
         </w:rPr>
         <w:drawing>
           <wp:anchor distT="0" distB="0" distL="114300" distR="114300" simplePos="0" relativeHeight="251703296" behindDoc="0" locked="0" layoutInCell="1" allowOverlap="1">
@@ -8328,13 +8272,7 @@
                     <w:rPr>
                       <w:b/>
                     </w:rPr>
-                    <w:t xml:space="preserve">Slika </w:t>
-                  </w:r>
-                  <w:r>
-                    <w:rPr>
-                      <w:b/>
-                    </w:rPr>
-                    <w:t>5.2.</w:t>
+                    <w:t>Slika 5.2.</w:t>
                   </w:r>
                   <w:r>
                     <w:rPr>
@@ -8361,7 +8299,7 @@
         <w:rPr>
           <w:rFonts w:cstheme="minorHAnsi"/>
           <w:noProof/>
-          <w:lang w:val="en-US"/>
+          <w:lang w:eastAsia="hr-HR"/>
         </w:rPr>
         <w:drawing>
           <wp:inline distT="0" distB="0" distL="0" distR="0">
@@ -9190,7 +9128,7 @@
         <w:rPr>
           <w:rFonts w:cstheme="minorHAnsi"/>
           <w:noProof/>
-          <w:lang w:val="en-US"/>
+          <w:lang w:eastAsia="hr-HR"/>
         </w:rPr>
         <w:drawing>
           <wp:anchor distT="0" distB="0" distL="114300" distR="114300" simplePos="0" relativeHeight="251710464" behindDoc="0" locked="0" layoutInCell="1" allowOverlap="1">
@@ -9250,7 +9188,7 @@
         <w:rPr>
           <w:rFonts w:cstheme="minorHAnsi"/>
           <w:noProof/>
-          <w:lang w:val="en-US"/>
+          <w:lang w:eastAsia="hr-HR"/>
         </w:rPr>
         <w:drawing>
           <wp:anchor distT="0" distB="0" distL="114300" distR="114300" simplePos="0" relativeHeight="251709440" behindDoc="0" locked="0" layoutInCell="1" allowOverlap="1">
@@ -9310,7 +9248,7 @@
         <w:rPr>
           <w:rFonts w:cstheme="minorHAnsi"/>
           <w:noProof/>
-          <w:lang w:val="en-US"/>
+          <w:lang w:eastAsia="hr-HR"/>
         </w:rPr>
         <w:drawing>
           <wp:anchor distT="0" distB="0" distL="114300" distR="114300" simplePos="0" relativeHeight="251712512" behindDoc="0" locked="0" layoutInCell="1" allowOverlap="1">
@@ -9370,7 +9308,7 @@
         <w:rPr>
           <w:rFonts w:cstheme="minorHAnsi"/>
           <w:noProof/>
-          <w:lang w:val="en-US"/>
+          <w:lang w:eastAsia="hr-HR"/>
         </w:rPr>
         <w:drawing>
           <wp:anchor distT="0" distB="0" distL="114300" distR="114300" simplePos="0" relativeHeight="251711488" behindDoc="0" locked="0" layoutInCell="1" allowOverlap="1">
@@ -10040,16 +9978,16 @@
         </w:rPr>
         <w:t xml:space="preserve">, a na temelju njih klasa vraća objekt tipa </w:t>
       </w:r>
-      <w:bookmarkStart w:id="0" w:name="OLE_LINK1"/>
-      <w:bookmarkStart w:id="1" w:name="OLE_LINK2"/>
+      <w:bookmarkStart w:id="1" w:name="OLE_LINK1"/>
+      <w:bookmarkStart w:id="2" w:name="OLE_LINK2"/>
       <w:r>
         <w:rPr>
           <w:rFonts w:ascii="Courier New" w:hAnsi="Courier New" w:cs="Courier New"/>
         </w:rPr>
         <w:t>TwitterClientInfo</w:t>
       </w:r>
-      <w:bookmarkEnd w:id="0"/>
       <w:bookmarkEnd w:id="1"/>
+      <w:bookmarkEnd w:id="2"/>
       <w:r>
         <w:rPr>
           <w:rFonts w:cstheme="minorHAnsi"/>
@@ -10199,7 +10137,7 @@
         <w:rPr>
           <w:rFonts w:cstheme="minorHAnsi"/>
           <w:noProof/>
-          <w:lang w:val="en-US"/>
+          <w:lang w:eastAsia="hr-HR"/>
         </w:rPr>
         <w:drawing>
           <wp:inline distT="0" distB="0" distL="0" distR="0">
@@ -10331,13 +10269,7 @@
                     <w:rPr>
                       <w:b/>
                     </w:rPr>
-                    <w:t xml:space="preserve">Slika </w:t>
-                  </w:r>
-                  <w:r>
-                    <w:rPr>
-                      <w:b/>
-                    </w:rPr>
-                    <w:t>5.2.5.</w:t>
+                    <w:t>Slika 5.2.5.</w:t>
                   </w:r>
                   <w:r>
                     <w:t xml:space="preserve"> Sekvencijski dijagram</w:t>
@@ -10352,7 +10284,7 @@
         <w:rPr>
           <w:rFonts w:cstheme="minorHAnsi"/>
           <w:noProof/>
-          <w:lang w:val="en-US"/>
+          <w:lang w:eastAsia="hr-HR"/>
         </w:rPr>
         <w:drawing>
           <wp:inline distT="0" distB="0" distL="0" distR="0">
@@ -13268,13 +13200,7 @@
                     <w:rPr>
                       <w:b/>
                     </w:rPr>
-                    <w:t xml:space="preserve">Slika </w:t>
-                  </w:r>
-                  <w:r>
-                    <w:rPr>
-                      <w:b/>
-                    </w:rPr>
-                    <w:t>6.3.1</w:t>
+                    <w:t>Slika 6.3.1</w:t>
                   </w:r>
                   <w:r>
                     <w:rPr>
@@ -13302,7 +13228,7 @@
       <w:r>
         <w:rPr>
           <w:noProof/>
-          <w:lang w:val="en-US"/>
+          <w:lang w:eastAsia="hr-HR"/>
         </w:rPr>
         <w:drawing>
           <wp:inline distT="0" distB="0" distL="0" distR="0">
@@ -13404,13 +13330,7 @@
                     <w:rPr>
                       <w:b/>
                     </w:rPr>
-                    <w:t xml:space="preserve">Slika </w:t>
-                  </w:r>
-                  <w:r>
-                    <w:rPr>
-                      <w:b/>
-                    </w:rPr>
-                    <w:t>6.3.2</w:t>
+                    <w:t>Slika 6.3.2</w:t>
                   </w:r>
                   <w:r>
                     <w:rPr>
@@ -13438,7 +13358,7 @@
       <w:r>
         <w:rPr>
           <w:noProof/>
-          <w:lang w:val="en-US"/>
+          <w:lang w:eastAsia="hr-HR"/>
         </w:rPr>
         <w:drawing>
           <wp:inline distT="0" distB="0" distL="0" distR="0">
@@ -13592,13 +13512,7 @@
                     <w:rPr>
                       <w:b/>
                     </w:rPr>
-                    <w:t xml:space="preserve">Slika </w:t>
-                  </w:r>
-                  <w:r>
-                    <w:rPr>
-                      <w:b/>
-                    </w:rPr>
-                    <w:t>6.3.</w:t>
+                    <w:t>Slika 6.3.</w:t>
                   </w:r>
                   <w:r>
                     <w:rPr>
@@ -13632,7 +13546,7 @@
       <w:r>
         <w:rPr>
           <w:noProof/>
-          <w:lang w:val="en-US"/>
+          <w:lang w:eastAsia="hr-HR"/>
         </w:rPr>
         <w:drawing>
           <wp:inline distT="0" distB="0" distL="0" distR="0">
@@ -13826,13 +13740,7 @@
                     <w:rPr>
                       <w:b/>
                     </w:rPr>
-                    <w:t xml:space="preserve">Slika </w:t>
-                  </w:r>
-                  <w:r>
-                    <w:rPr>
-                      <w:b/>
-                    </w:rPr>
-                    <w:t>6.4.1</w:t>
+                    <w:t>Slika 6.4.1</w:t>
                   </w:r>
                   <w:r>
                     <w:rPr>
@@ -13860,7 +13768,7 @@
       <w:r>
         <w:rPr>
           <w:noProof/>
-          <w:lang w:val="en-US"/>
+          <w:lang w:eastAsia="hr-HR"/>
         </w:rPr>
         <w:drawing>
           <wp:inline distT="0" distB="0" distL="0" distR="0">
@@ -15760,17 +15668,7 @@
           <w:sz w:val="22"/>
           <w:szCs w:val="22"/>
         </w:rPr>
-        <w:t>Korisnik izabire jednu od po</w:t>
-      </w:r>
-      <w:bookmarkStart w:id="2" w:name="_GoBack"/>
-      <w:bookmarkEnd w:id="2"/>
-      <w:r>
-        <w:rPr>
-          <w:rFonts w:ascii="Calibri" w:hAnsi="Calibri" w:cs="Calibri"/>
-          <w:sz w:val="22"/>
-          <w:szCs w:val="22"/>
-        </w:rPr>
-        <w:t>nuđenih mreža klikom na ikonu</w:t>
+        <w:t>Korisnik izabire jednu od ponuđenih mreža klikom na ikonu</w:t>
       </w:r>
     </w:p>
     <w:p>
@@ -16181,7 +16079,7 @@
               <w:noProof/>
               <w:color w:val="FFFFFF" w:themeColor="background1"/>
             </w:rPr>
-            <w:t>26</w:t>
+            <w:t>2</w:t>
           </w:r>
           <w:r>
             <w:rPr>
@@ -19116,14 +19014,14 @@
   </w:font>
   <w:font w:name="Times New Roman">
     <w:panose1 w:val="02020603050405020304"/>
-    <w:charset w:val="00"/>
+    <w:charset w:val="EE"/>
     <w:family w:val="roman"/>
     <w:pitch w:val="variable"/>
     <w:sig w:usb0="E0002AFF" w:usb1="C0007841" w:usb2="00000009" w:usb3="00000000" w:csb0="000001FF" w:csb1="00000000"/>
   </w:font>
   <w:font w:name="Courier New">
     <w:panose1 w:val="02070309020205020404"/>
-    <w:charset w:val="00"/>
+    <w:charset w:val="EE"/>
     <w:family w:val="modern"/>
     <w:pitch w:val="fixed"/>
     <w:sig w:usb0="E0002AFF" w:usb1="C0007843" w:usb2="00000009" w:usb3="00000000" w:csb0="000001FF" w:csb1="00000000"/>
@@ -19137,21 +19035,21 @@
   </w:font>
   <w:font w:name="Arial">
     <w:panose1 w:val="020B0604020202020204"/>
-    <w:charset w:val="00"/>
+    <w:charset w:val="EE"/>
     <w:family w:val="swiss"/>
     <w:pitch w:val="variable"/>
     <w:sig w:usb0="E0002AFF" w:usb1="C0007843" w:usb2="00000009" w:usb3="00000000" w:csb0="000001FF" w:csb1="00000000"/>
   </w:font>
   <w:font w:name="Calibri">
     <w:panose1 w:val="020F0502020204030204"/>
-    <w:charset w:val="00"/>
+    <w:charset w:val="EE"/>
     <w:family w:val="swiss"/>
     <w:pitch w:val="variable"/>
     <w:sig w:usb0="E10002FF" w:usb1="4000ACFF" w:usb2="00000009" w:usb3="00000000" w:csb0="0000019F" w:csb1="00000000"/>
   </w:font>
   <w:font w:name="Cambria">
     <w:panose1 w:val="02040503050406030204"/>
-    <w:charset w:val="00"/>
+    <w:charset w:val="EE"/>
     <w:family w:val="roman"/>
     <w:pitch w:val="variable"/>
     <w:sig w:usb0="E00002FF" w:usb1="400004FF" w:usb2="00000000" w:usb3="00000000" w:csb0="0000019F" w:csb1="00000000"/>
@@ -19166,7 +19064,7 @@
   </w:font>
   <w:font w:name="Consolas">
     <w:panose1 w:val="020B0609020204030204"/>
-    <w:charset w:val="00"/>
+    <w:charset w:val="EE"/>
     <w:family w:val="modern"/>
     <w:pitch w:val="fixed"/>
     <w:sig w:usb0="E10002FF" w:usb1="4000FCFF" w:usb2="00000009" w:usb3="00000000" w:csb0="0000019F" w:csb1="00000000"/>
@@ -19227,6 +19125,7 @@
     <w:rsid w:val="00C42D9B"/>
     <w:rsid w:val="00C476E4"/>
     <w:rsid w:val="00C55077"/>
+    <w:rsid w:val="00CE5760"/>
     <w:rsid w:val="00D36B97"/>
     <w:rsid w:val="00E11C5D"/>
     <w:rsid w:val="00F84122"/>
@@ -20127,7 +20026,7 @@
 </file>
 
 <file path=customXml/itemProps2.xml><?xml version="1.0" encoding="utf-8"?>
-<ds:datastoreItem xmlns:ds="http://schemas.openxmlformats.org/officeDocument/2006/customXml" ds:itemID="{8020D96B-CFF9-4FE7-B91F-670A15F211AB}">
+<ds:datastoreItem xmlns:ds="http://schemas.openxmlformats.org/officeDocument/2006/customXml" ds:itemID="{7B5420ED-DAB8-498E-86C4-9469604E04B5}">
   <ds:schemaRefs>
     <ds:schemaRef ds:uri="http://schemas.openxmlformats.org/officeDocument/2006/bibliography"/>
   </ds:schemaRefs>

</xml_diff>

<commit_message>
dodao sam sliku u upute za korištenje
</commit_message>
<xml_diff>
--- a/Dokumentacija.docx
+++ b/Dokumentacija.docx
@@ -1,6 +1,6 @@
 
 <file path=word/document.xml><?xml version="1.0" encoding="utf-8"?>
-<w:document xmlns:wpc="http://schemas.microsoft.com/office/word/2010/wordprocessingCanvas" xmlns:mc="http://schemas.openxmlformats.org/markup-compatibility/2006" xmlns:o="urn:schemas-microsoft-com:office:office" xmlns:r="http://schemas.openxmlformats.org/officeDocument/2006/relationships" xmlns:m="http://schemas.openxmlformats.org/officeDocument/2006/math" xmlns:v="urn:schemas-microsoft-com:vml" xmlns:wp14="http://schemas.microsoft.com/office/word/2010/wordprocessingDrawing" xmlns:wp="http://schemas.openxmlformats.org/drawingml/2006/wordprocessingDrawing" xmlns:w10="urn:schemas-microsoft-com:office:word" xmlns:w="http://schemas.openxmlformats.org/wordprocessingml/2006/main" xmlns:w14="http://schemas.microsoft.com/office/word/2010/wordml" xmlns:wpg="http://schemas.microsoft.com/office/word/2010/wordprocessingGroup" xmlns:wpi="http://schemas.microsoft.com/office/word/2010/wordprocessingInk" xmlns:wne="http://schemas.microsoft.com/office/word/2006/wordml" xmlns:wps="http://schemas.microsoft.com/office/word/2010/wordprocessingShape" mc:Ignorable="w14 wp14">
+<w:document xmlns:ve="http://schemas.openxmlformats.org/markup-compatibility/2006" xmlns:o="urn:schemas-microsoft-com:office:office" xmlns:r="http://schemas.openxmlformats.org/officeDocument/2006/relationships" xmlns:m="http://schemas.openxmlformats.org/officeDocument/2006/math" xmlns:v="urn:schemas-microsoft-com:vml" xmlns:wp="http://schemas.openxmlformats.org/drawingml/2006/wordprocessingDrawing" xmlns:w10="urn:schemas-microsoft-com:office:word" xmlns:w="http://schemas.openxmlformats.org/wordprocessingml/2006/main" xmlns:wne="http://schemas.microsoft.com/office/word/2006/wordml">
   <w:body>
     <w:p>
       <w:pPr>
@@ -284,7 +284,7 @@
                     <pic:cNvPicPr/>
                   </pic:nvPicPr>
                   <pic:blipFill>
-                    <a:blip r:embed="rId10" cstate="print"/>
+                    <a:blip r:embed="rId9" cstate="print"/>
                     <a:stretch>
                       <a:fillRect/>
                     </a:stretch>
@@ -573,7 +573,7 @@
           <w:insideH w:val="single" w:sz="4" w:space="0" w:color="000000"/>
           <w:insideV w:val="single" w:sz="4" w:space="0" w:color="000000"/>
         </w:tblBorders>
-        <w:tblLook w:val="00A0" w:firstRow="1" w:lastRow="0" w:firstColumn="1" w:lastColumn="0" w:noHBand="0" w:noVBand="0"/>
+        <w:tblLook w:val="00A0"/>
       </w:tblPr>
       <w:tblGrid>
         <w:gridCol w:w="3521"/>
@@ -705,7 +705,7 @@
                           <pic:cNvPicPr/>
                         </pic:nvPicPr>
                         <pic:blipFill>
-                          <a:blip r:embed="rId11" cstate="print"/>
+                          <a:blip r:embed="rId10" cstate="print"/>
                           <a:stretch>
                             <a:fillRect/>
                           </a:stretch>
@@ -859,7 +859,7 @@
                           <pic:cNvPicPr/>
                         </pic:nvPicPr>
                         <pic:blipFill>
-                          <a:blip r:embed="rId12" cstate="print"/>
+                          <a:blip r:embed="rId11" cstate="print"/>
                           <a:stretch>
                             <a:fillRect/>
                           </a:stretch>
@@ -1061,7 +1061,7 @@
                           <pic:cNvPicPr/>
                         </pic:nvPicPr>
                         <pic:blipFill>
-                          <a:blip r:embed="rId13" cstate="print"/>
+                          <a:blip r:embed="rId12" cstate="print"/>
                           <a:stretch>
                             <a:fillRect/>
                           </a:stretch>
@@ -1277,7 +1277,7 @@
                           <pic:cNvPicPr/>
                         </pic:nvPicPr>
                         <pic:blipFill>
-                          <a:blip r:embed="rId14" cstate="print"/>
+                          <a:blip r:embed="rId13" cstate="print"/>
                           <a:stretch>
                             <a:fillRect/>
                           </a:stretch>
@@ -1433,7 +1433,7 @@
                           <pic:cNvPicPr/>
                         </pic:nvPicPr>
                         <pic:blipFill>
-                          <a:blip r:embed="rId15" cstate="print"/>
+                          <a:blip r:embed="rId14" cstate="print"/>
                           <a:stretch>
                             <a:fillRect/>
                           </a:stretch>
@@ -2068,7 +2068,7 @@
                     <pic:cNvPicPr/>
                   </pic:nvPicPr>
                   <pic:blipFill>
-                    <a:blip r:embed="rId16" cstate="print"/>
+                    <a:blip r:embed="rId15" cstate="print"/>
                     <a:srcRect t="22766" b="28511"/>
                     <a:stretch>
                       <a:fillRect/>
@@ -2324,10 +2324,10 @@
                     <pic:cNvPicPr/>
                   </pic:nvPicPr>
                   <pic:blipFill>
-                    <a:blip r:embed="rId17" cstate="print">
+                    <a:blip r:embed="rId16" cstate="print">
                       <a:extLst>
                         <a:ext uri="{28A0092B-C50C-407E-A947-70E740481C1C}">
-                          <a14:useLocalDpi xmlns:a14="http://schemas.microsoft.com/office/drawing/2010/main" val="0"/>
+                          <a14:useLocalDpi xmlns:a14="http://schemas.microsoft.com/office/drawing/2010/main" xmlns:wps="http://schemas.microsoft.com/office/word/2010/wordprocessingShape" xmlns:wpi="http://schemas.microsoft.com/office/word/2010/wordprocessingInk" xmlns:wpg="http://schemas.microsoft.com/office/word/2010/wordprocessingGroup" xmlns:w14="http://schemas.microsoft.com/office/word/2010/wordml" xmlns:w="http://schemas.openxmlformats.org/wordprocessingml/2006/main" xmlns:w10="urn:schemas-microsoft-com:office:word" xmlns:wp14="http://schemas.microsoft.com/office/word/2010/wordprocessingDrawing" xmlns:v="urn:schemas-microsoft-com:vml" xmlns:o="urn:schemas-microsoft-com:office:office" xmlns:mc="http://schemas.openxmlformats.org/markup-compatibility/2006" xmlns:wpc="http://schemas.microsoft.com/office/word/2010/wordprocessingCanvas" xmlns="" val="0"/>
                         </a:ext>
                       </a:extLst>
                     </a:blip>
@@ -2762,7 +2762,7 @@
                     <pic:cNvPicPr/>
                   </pic:nvPicPr>
                   <pic:blipFill>
-                    <a:blip r:embed="rId18" cstate="print"/>
+                    <a:blip r:embed="rId17" cstate="print"/>
                     <a:stretch>
                       <a:fillRect/>
                     </a:stretch>
@@ -4964,7 +4964,7 @@
                     <pic:cNvPicPr/>
                   </pic:nvPicPr>
                   <pic:blipFill>
-                    <a:blip r:embed="rId19" cstate="print"/>
+                    <a:blip r:embed="rId18" cstate="print"/>
                     <a:stretch>
                       <a:fillRect/>
                     </a:stretch>
@@ -5043,7 +5043,7 @@
                     <pic:cNvPicPr/>
                   </pic:nvPicPr>
                   <pic:blipFill>
-                    <a:blip r:embed="rId20" cstate="print"/>
+                    <a:blip r:embed="rId19" cstate="print"/>
                     <a:stretch>
                       <a:fillRect/>
                     </a:stretch>
@@ -5133,7 +5133,7 @@
       <w:r>
         <w:t xml:space="preserve"> </w:t>
       </w:r>
-      <w:hyperlink r:id="rId21" w:history="1">
+      <w:hyperlink r:id="rId20" w:history="1">
         <w:r>
           <w:rPr>
             <w:rStyle w:val="Hyperlink"/>
@@ -5161,7 +5161,7 @@
         </w:rPr>
         <w:t xml:space="preserve"> features, </w:t>
       </w:r>
-      <w:hyperlink r:id="rId22" w:history="1">
+      <w:hyperlink r:id="rId21" w:history="1">
         <w:r>
           <w:rPr>
             <w:rStyle w:val="Hyperlink"/>
@@ -5189,7 +5189,7 @@
         </w:rPr>
         <w:t xml:space="preserve">, </w:t>
       </w:r>
-      <w:hyperlink r:id="rId23" w:history="1">
+      <w:hyperlink r:id="rId22" w:history="1">
         <w:r>
           <w:rPr>
             <w:rStyle w:val="Hyperlink"/>
@@ -5226,7 +5226,7 @@
         </w:rPr>
         <w:t xml:space="preserve"> </w:t>
       </w:r>
-      <w:hyperlink r:id="rId24" w:history="1">
+      <w:hyperlink r:id="rId23" w:history="1">
         <w:r>
           <w:rPr>
             <w:rStyle w:val="Hyperlink"/>
@@ -5257,7 +5257,7 @@
       <w:r>
         <w:t xml:space="preserve"> </w:t>
       </w:r>
-      <w:hyperlink r:id="rId25" w:history="1">
+      <w:hyperlink r:id="rId24" w:history="1">
         <w:r>
           <w:rPr>
             <w:rStyle w:val="Hyperlink"/>
@@ -6629,7 +6629,7 @@
                     <pic:cNvPicPr/>
                   </pic:nvPicPr>
                   <pic:blipFill>
-                    <a:blip r:embed="rId26" cstate="print"/>
+                    <a:blip r:embed="rId25" cstate="print"/>
                     <a:stretch>
                       <a:fillRect/>
                     </a:stretch>
@@ -6848,7 +6848,7 @@
                     <pic:cNvPicPr/>
                   </pic:nvPicPr>
                   <pic:blipFill>
-                    <a:blip r:embed="rId27" cstate="print"/>
+                    <a:blip r:embed="rId26" cstate="print"/>
                     <a:stretch>
                       <a:fillRect/>
                     </a:stretch>
@@ -7773,7 +7773,7 @@
                     <pic:cNvPicPr/>
                   </pic:nvPicPr>
                   <pic:blipFill>
-                    <a:blip r:embed="rId28" cstate="print"/>
+                    <a:blip r:embed="rId27" cstate="print"/>
                     <a:stretch>
                       <a:fillRect/>
                     </a:stretch>
@@ -7867,7 +7867,7 @@
                     <pic:cNvPicPr/>
                   </pic:nvPicPr>
                   <pic:blipFill>
-                    <a:blip r:embed="rId29" cstate="print"/>
+                    <a:blip r:embed="rId28" cstate="print"/>
                     <a:stretch>
                       <a:fillRect/>
                     </a:stretch>
@@ -8123,7 +8123,7 @@
                     <pic:cNvPicPr/>
                   </pic:nvPicPr>
                   <pic:blipFill>
-                    <a:blip r:embed="rId30" cstate="print"/>
+                    <a:blip r:embed="rId29" cstate="print"/>
                     <a:stretch>
                       <a:fillRect/>
                     </a:stretch>
@@ -8223,7 +8223,7 @@
                     <pic:cNvPicPr/>
                   </pic:nvPicPr>
                   <pic:blipFill>
-                    <a:blip r:embed="rId31" cstate="print"/>
+                    <a:blip r:embed="rId30" cstate="print"/>
                     <a:stretch>
                       <a:fillRect/>
                     </a:stretch>
@@ -8317,7 +8317,7 @@
                     <pic:cNvPicPr/>
                   </pic:nvPicPr>
                   <pic:blipFill>
-                    <a:blip r:embed="rId32" cstate="print"/>
+                    <a:blip r:embed="rId31" cstate="print"/>
                     <a:stretch>
                       <a:fillRect/>
                     </a:stretch>
@@ -9154,7 +9154,7 @@
                     <pic:cNvPicPr/>
                   </pic:nvPicPr>
                   <pic:blipFill>
-                    <a:blip r:embed="rId33" cstate="print"/>
+                    <a:blip r:embed="rId32" cstate="print"/>
                     <a:stretch>
                       <a:fillRect/>
                     </a:stretch>
@@ -9214,7 +9214,7 @@
                     <pic:cNvPicPr/>
                   </pic:nvPicPr>
                   <pic:blipFill>
-                    <a:blip r:embed="rId34" cstate="print"/>
+                    <a:blip r:embed="rId33" cstate="print"/>
                     <a:stretch>
                       <a:fillRect/>
                     </a:stretch>
@@ -9274,7 +9274,7 @@
                     <pic:cNvPicPr/>
                   </pic:nvPicPr>
                   <pic:blipFill>
-                    <a:blip r:embed="rId35" cstate="print"/>
+                    <a:blip r:embed="rId34" cstate="print"/>
                     <a:stretch>
                       <a:fillRect/>
                     </a:stretch>
@@ -9334,7 +9334,7 @@
                     <pic:cNvPicPr/>
                   </pic:nvPicPr>
                   <pic:blipFill>
-                    <a:blip r:embed="rId36" cstate="print"/>
+                    <a:blip r:embed="rId35" cstate="print"/>
                     <a:stretch>
                       <a:fillRect/>
                     </a:stretch>
@@ -10155,7 +10155,7 @@
                     <pic:cNvPicPr/>
                   </pic:nvPicPr>
                   <pic:blipFill>
-                    <a:blip r:embed="rId37" cstate="print"/>
+                    <a:blip r:embed="rId36" cstate="print"/>
                     <a:stretch>
                       <a:fillRect/>
                     </a:stretch>
@@ -10302,7 +10302,7 @@
                     <pic:cNvPicPr/>
                   </pic:nvPicPr>
                   <pic:blipFill>
-                    <a:blip r:embed="rId38" cstate="print"/>
+                    <a:blip r:embed="rId37" cstate="print"/>
                     <a:stretch>
                       <a:fillRect/>
                     </a:stretch>
@@ -11913,7 +11913,7 @@
         </w:rPr>
         <w:t>"</w:t>
       </w:r>
-      <w:hyperlink r:id="rId39" w:history="1">
+      <w:hyperlink r:id="rId38" w:history="1">
         <w:r>
           <w:rPr>
             <w:rStyle w:val="Hyperlink"/>
@@ -11965,7 +11965,7 @@
         </w:rPr>
         <w:t>"</w:t>
       </w:r>
-      <w:hyperlink r:id="rId40" w:history="1">
+      <w:hyperlink r:id="rId39" w:history="1">
         <w:r>
           <w:rPr>
             <w:rStyle w:val="Hyperlink"/>
@@ -12022,7 +12022,7 @@
         </w:rPr>
         <w:t>"</w:t>
       </w:r>
-      <w:hyperlink r:id="rId41" w:history="1">
+      <w:hyperlink r:id="rId40" w:history="1">
         <w:r>
           <w:rPr>
             <w:rStyle w:val="Hyperlink"/>
@@ -12300,7 +12300,7 @@
         </w:rPr>
         <w:t>"</w:t>
       </w:r>
-      <w:hyperlink r:id="rId42" w:history="1">
+      <w:hyperlink r:id="rId41" w:history="1">
         <w:r>
           <w:rPr>
             <w:rStyle w:val="Hyperlink"/>
@@ -13246,10 +13246,10 @@
                     <pic:cNvPicPr/>
                   </pic:nvPicPr>
                   <pic:blipFill>
-                    <a:blip r:embed="rId43" cstate="print">
+                    <a:blip r:embed="rId42" cstate="print">
                       <a:extLst>
                         <a:ext uri="{28A0092B-C50C-407E-A947-70E740481C1C}">
-                          <a14:useLocalDpi xmlns:a14="http://schemas.microsoft.com/office/drawing/2010/main" val="0"/>
+                          <a14:useLocalDpi xmlns:a14="http://schemas.microsoft.com/office/drawing/2010/main" xmlns:wps="http://schemas.microsoft.com/office/word/2010/wordprocessingShape" xmlns:wpi="http://schemas.microsoft.com/office/word/2010/wordprocessingInk" xmlns:wpg="http://schemas.microsoft.com/office/word/2010/wordprocessingGroup" xmlns:w14="http://schemas.microsoft.com/office/word/2010/wordml" xmlns:w="http://schemas.openxmlformats.org/wordprocessingml/2006/main" xmlns:w10="urn:schemas-microsoft-com:office:word" xmlns:wp14="http://schemas.microsoft.com/office/word/2010/wordprocessingDrawing" xmlns:v="urn:schemas-microsoft-com:vml" xmlns:o="urn:schemas-microsoft-com:office:office" xmlns:mc="http://schemas.openxmlformats.org/markup-compatibility/2006" xmlns:wpc="http://schemas.microsoft.com/office/word/2010/wordprocessingCanvas" xmlns="" val="0"/>
                         </a:ext>
                       </a:extLst>
                     </a:blip>
@@ -13376,10 +13376,10 @@
                     <pic:cNvPicPr/>
                   </pic:nvPicPr>
                   <pic:blipFill>
-                    <a:blip r:embed="rId44" cstate="print">
+                    <a:blip r:embed="rId43" cstate="print">
                       <a:extLst>
                         <a:ext uri="{28A0092B-C50C-407E-A947-70E740481C1C}">
-                          <a14:useLocalDpi xmlns:a14="http://schemas.microsoft.com/office/drawing/2010/main" val="0"/>
+                          <a14:useLocalDpi xmlns:a14="http://schemas.microsoft.com/office/drawing/2010/main" xmlns:wps="http://schemas.microsoft.com/office/word/2010/wordprocessingShape" xmlns:wpi="http://schemas.microsoft.com/office/word/2010/wordprocessingInk" xmlns:wpg="http://schemas.microsoft.com/office/word/2010/wordprocessingGroup" xmlns:w14="http://schemas.microsoft.com/office/word/2010/wordml" xmlns:w="http://schemas.openxmlformats.org/wordprocessingml/2006/main" xmlns:w10="urn:schemas-microsoft-com:office:word" xmlns:wp14="http://schemas.microsoft.com/office/word/2010/wordprocessingDrawing" xmlns:v="urn:schemas-microsoft-com:vml" xmlns:o="urn:schemas-microsoft-com:office:office" xmlns:mc="http://schemas.openxmlformats.org/markup-compatibility/2006" xmlns:wpc="http://schemas.microsoft.com/office/word/2010/wordprocessingCanvas" xmlns="" val="0"/>
                         </a:ext>
                       </a:extLst>
                     </a:blip>
@@ -13564,10 +13564,10 @@
                     <pic:cNvPicPr/>
                   </pic:nvPicPr>
                   <pic:blipFill>
-                    <a:blip r:embed="rId45" cstate="print">
+                    <a:blip r:embed="rId44" cstate="print">
                       <a:extLst>
                         <a:ext uri="{28A0092B-C50C-407E-A947-70E740481C1C}">
-                          <a14:useLocalDpi xmlns:a14="http://schemas.microsoft.com/office/drawing/2010/main" val="0"/>
+                          <a14:useLocalDpi xmlns:a14="http://schemas.microsoft.com/office/drawing/2010/main" xmlns:wps="http://schemas.microsoft.com/office/word/2010/wordprocessingShape" xmlns:wpi="http://schemas.microsoft.com/office/word/2010/wordprocessingInk" xmlns:wpg="http://schemas.microsoft.com/office/word/2010/wordprocessingGroup" xmlns:w14="http://schemas.microsoft.com/office/word/2010/wordml" xmlns:w="http://schemas.openxmlformats.org/wordprocessingml/2006/main" xmlns:w10="urn:schemas-microsoft-com:office:word" xmlns:wp14="http://schemas.microsoft.com/office/word/2010/wordprocessingDrawing" xmlns:v="urn:schemas-microsoft-com:vml" xmlns:o="urn:schemas-microsoft-com:office:office" xmlns:mc="http://schemas.openxmlformats.org/markup-compatibility/2006" xmlns:wpc="http://schemas.microsoft.com/office/word/2010/wordprocessingCanvas" xmlns="" val="0"/>
                         </a:ext>
                       </a:extLst>
                     </a:blip>
@@ -13786,10 +13786,10 @@
                     <pic:cNvPicPr/>
                   </pic:nvPicPr>
                   <pic:blipFill>
-                    <a:blip r:embed="rId46" cstate="print">
+                    <a:blip r:embed="rId45" cstate="print">
                       <a:extLst>
                         <a:ext uri="{28A0092B-C50C-407E-A947-70E740481C1C}">
-                          <a14:useLocalDpi xmlns:a14="http://schemas.microsoft.com/office/drawing/2010/main" val="0"/>
+                          <a14:useLocalDpi xmlns:a14="http://schemas.microsoft.com/office/drawing/2010/main" xmlns:wps="http://schemas.microsoft.com/office/word/2010/wordprocessingShape" xmlns:wpi="http://schemas.microsoft.com/office/word/2010/wordprocessingInk" xmlns:wpg="http://schemas.microsoft.com/office/word/2010/wordprocessingGroup" xmlns:w14="http://schemas.microsoft.com/office/word/2010/wordml" xmlns:w="http://schemas.openxmlformats.org/wordprocessingml/2006/main" xmlns:w10="urn:schemas-microsoft-com:office:word" xmlns:wp14="http://schemas.microsoft.com/office/word/2010/wordprocessingDrawing" xmlns:v="urn:schemas-microsoft-com:vml" xmlns:o="urn:schemas-microsoft-com:office:office" xmlns:mc="http://schemas.openxmlformats.org/markup-compatibility/2006" xmlns:wpc="http://schemas.microsoft.com/office/word/2010/wordprocessingCanvas" xmlns="" val="0"/>
                         </a:ext>
                       </a:extLst>
                     </a:blip>
@@ -14011,7 +14011,7 @@
         </w:rPr>
         <w:t xml:space="preserve"> </w:t>
       </w:r>
-      <w:hyperlink r:id="rId47" w:history="1">
+      <w:hyperlink r:id="rId46" w:history="1">
         <w:r>
           <w:rPr>
             <w:rStyle w:val="Hyperlink"/>
@@ -14058,7 +14058,7 @@
         </w:rPr>
         <w:t xml:space="preserve">, </w:t>
       </w:r>
-      <w:hyperlink r:id="rId48" w:anchor="/" w:history="1">
+      <w:hyperlink r:id="rId47" w:anchor="/" w:history="1">
         <w:r>
           <w:rPr>
             <w:rStyle w:val="Hyperlink"/>
@@ -14106,7 +14106,7 @@
         </w:rPr>
         <w:t xml:space="preserve">JSON, </w:t>
       </w:r>
-      <w:hyperlink r:id="rId49" w:history="1">
+      <w:hyperlink r:id="rId48" w:history="1">
         <w:r>
           <w:rPr>
             <w:rStyle w:val="Hyperlink"/>
@@ -15991,6 +15991,195 @@
           <w:szCs w:val="22"/>
         </w:rPr>
       </w:pPr>
+      <w:r>
+        <w:rPr>
+          <w:rFonts w:asciiTheme="minorHAnsi" w:hAnsiTheme="minorHAnsi" w:cstheme="minorHAnsi"/>
+          <w:noProof/>
+          <w:sz w:val="22"/>
+          <w:szCs w:val="22"/>
+          <w:lang w:val="en-US" w:eastAsia="zh-TW"/>
+        </w:rPr>
+        <w:pict>
+          <v:shape id="_x0000_s1078" type="#_x0000_t202" style="position:absolute;left:0;text-align:left;margin-left:5in;margin-top:125.65pt;width:130.3pt;height:39pt;z-index:251727872;mso-width-relative:margin;mso-height-relative:margin">
+            <v:textbox>
+              <w:txbxContent>
+                <w:p>
+                  <w:pPr>
+                    <w:jc w:val="center"/>
+                  </w:pPr>
+                  <w:r>
+                    <w:t>Sučelje za prijavu na društvenu mrežu</w:t>
+                  </w:r>
+                </w:p>
+              </w:txbxContent>
+            </v:textbox>
+          </v:shape>
+        </w:pict>
+      </w:r>
+      <w:r>
+        <w:rPr>
+          <w:rFonts w:asciiTheme="minorHAnsi" w:hAnsiTheme="minorHAnsi" w:cstheme="minorHAnsi"/>
+          <w:noProof/>
+          <w:sz w:val="22"/>
+          <w:szCs w:val="22"/>
+        </w:rPr>
+        <w:pict>
+          <v:shape id="_x0000_s1080" type="#_x0000_t32" style="position:absolute;left:0;text-align:left;margin-left:333.55pt;margin-top:136.9pt;width:26.45pt;height:12.75pt;flip:y;z-index:251729920" o:connectortype="straight">
+            <v:stroke endarrow="block"/>
+          </v:shape>
+        </w:pict>
+      </w:r>
+      <w:r>
+        <w:rPr>
+          <w:rFonts w:asciiTheme="minorHAnsi" w:hAnsiTheme="minorHAnsi" w:cstheme="minorHAnsi"/>
+          <w:noProof/>
+          <w:sz w:val="22"/>
+          <w:szCs w:val="22"/>
+        </w:rPr>
+        <w:pict>
+          <v:shape id="_x0000_s1079" type="#_x0000_t32" style="position:absolute;left:0;text-align:left;margin-left:326.05pt;margin-top:103.9pt;width:33.95pt;height:14.25pt;flip:y;z-index:251728896" o:connectortype="straight">
+            <v:stroke endarrow="block"/>
+          </v:shape>
+        </w:pict>
+      </w:r>
+      <w:r>
+        <w:rPr>
+          <w:rFonts w:asciiTheme="minorHAnsi" w:hAnsiTheme="minorHAnsi" w:cstheme="minorHAnsi"/>
+          <w:noProof/>
+          <w:sz w:val="22"/>
+          <w:szCs w:val="22"/>
+          <w:lang w:val="en-US" w:eastAsia="zh-TW"/>
+        </w:rPr>
+        <w:pict>
+          <v:shape id="_x0000_s1077" type="#_x0000_t202" style="position:absolute;left:0;text-align:left;margin-left:5in;margin-top:87.4pt;width:109.05pt;height:22.5pt;z-index:251726848;mso-width-relative:margin;mso-height-relative:margin">
+            <v:textbox>
+              <w:txbxContent>
+                <w:p>
+                  <w:pPr>
+                    <w:jc w:val="center"/>
+                  </w:pPr>
+                  <w:r>
+                    <w:t>Navigacijske ikone</w:t>
+                  </w:r>
+                </w:p>
+              </w:txbxContent>
+            </v:textbox>
+          </v:shape>
+        </w:pict>
+      </w:r>
+      <w:r>
+        <w:rPr>
+          <w:rFonts w:asciiTheme="minorHAnsi" w:hAnsiTheme="minorHAnsi" w:cstheme="minorHAnsi"/>
+          <w:noProof/>
+          <w:sz w:val="22"/>
+          <w:szCs w:val="22"/>
+          <w:lang w:val="en-US" w:eastAsia="zh-TW"/>
+        </w:rPr>
+        <w:pict>
+          <v:shape id="_x0000_s1076" type="#_x0000_t202" style="position:absolute;left:0;text-align:left;margin-left:145.35pt;margin-top:222.4pt;width:233.7pt;height:39pt;z-index:251730944;mso-width-relative:margin;mso-height-relative:margin" fillcolor="#c2d69b [1942]">
+            <v:shadow on="t"/>
+            <v:textbox>
+              <w:txbxContent>
+                <w:p>
+                  <w:pPr>
+                    <w:jc w:val="center"/>
+                  </w:pPr>
+                  <w:r>
+                    <w:rPr>
+                      <w:b/>
+                    </w:rPr>
+                    <w:t>Slika 8.1.</w:t>
+                  </w:r>
+                  <w:r>
+                    <w:t xml:space="preserve"> Izgled </w:t>
+                  </w:r>
+                  <w:proofErr w:type="spellStart"/>
+                  <w:r>
+                    <w:t>Facebookove</w:t>
+                  </w:r>
+                  <w:proofErr w:type="spellEnd"/>
+                  <w:r>
+                    <w:t xml:space="preserve"> aplikacije za provjeru prisutnosti na društvenim mrežama</w:t>
+                  </w:r>
+                </w:p>
+              </w:txbxContent>
+            </v:textbox>
+          </v:shape>
+        </w:pict>
+      </w:r>
+      <w:r>
+        <w:rPr>
+          <w:rFonts w:asciiTheme="minorHAnsi" w:hAnsiTheme="minorHAnsi" w:cstheme="minorHAnsi"/>
+          <w:noProof/>
+          <w:sz w:val="22"/>
+          <w:szCs w:val="22"/>
+        </w:rPr>
+        <w:drawing>
+          <wp:anchor distT="0" distB="0" distL="114300" distR="114300" simplePos="0" relativeHeight="251657215" behindDoc="0" locked="0" layoutInCell="1" allowOverlap="1">
+            <wp:simplePos x="0" y="0"/>
+            <wp:positionH relativeFrom="column">
+              <wp:posOffset>168910</wp:posOffset>
+            </wp:positionH>
+            <wp:positionV relativeFrom="paragraph">
+              <wp:posOffset>128905</wp:posOffset>
+            </wp:positionV>
+            <wp:extent cx="6169527" cy="2828925"/>
+            <wp:effectExtent l="171450" t="133350" r="364623" b="314325"/>
+            <wp:wrapNone/>
+            <wp:docPr id="14" name="Picture 13" descr="Capture.PNG"/>
+            <wp:cNvGraphicFramePr>
+              <a:graphicFrameLocks xmlns:a="http://schemas.openxmlformats.org/drawingml/2006/main" noChangeAspect="1"/>
+            </wp:cNvGraphicFramePr>
+            <a:graphic xmlns:a="http://schemas.openxmlformats.org/drawingml/2006/main">
+              <a:graphicData uri="http://schemas.openxmlformats.org/drawingml/2006/picture">
+                <pic:pic xmlns:pic="http://schemas.openxmlformats.org/drawingml/2006/picture">
+                  <pic:nvPicPr>
+                    <pic:cNvPr id="0" name="Capture.PNG"/>
+                    <pic:cNvPicPr/>
+                  </pic:nvPicPr>
+                  <pic:blipFill>
+                    <a:blip r:embed="rId49" cstate="print"/>
+                    <a:stretch>
+                      <a:fillRect/>
+                    </a:stretch>
+                  </pic:blipFill>
+                  <pic:spPr>
+                    <a:xfrm>
+                      <a:off x="0" y="0"/>
+                      <a:ext cx="6169527" cy="2828925"/>
+                    </a:xfrm>
+                    <a:prstGeom prst="rect">
+                      <a:avLst/>
+                    </a:prstGeom>
+                    <a:ln>
+                      <a:noFill/>
+                    </a:ln>
+                    <a:effectLst>
+                      <a:outerShdw blurRad="292100" dist="139700" dir="2700000" algn="tl" rotWithShape="0">
+                        <a:srgbClr val="333333">
+                          <a:alpha val="65000"/>
+                        </a:srgbClr>
+                      </a:outerShdw>
+                    </a:effectLst>
+                  </pic:spPr>
+                </pic:pic>
+              </a:graphicData>
+            </a:graphic>
+          </wp:anchor>
+        </w:drawing>
+      </w:r>
+    </w:p>
+    <w:p>
+      <w:pPr>
+        <w:pStyle w:val="Mjestoidatum"/>
+        <w:spacing w:before="0" w:after="0" w:line="276" w:lineRule="auto"/>
+        <w:jc w:val="both"/>
+        <w:rPr>
+          <w:rFonts w:asciiTheme="minorHAnsi" w:hAnsiTheme="minorHAnsi" w:cstheme="minorHAnsi"/>
+          <w:sz w:val="22"/>
+          <w:szCs w:val="22"/>
+        </w:rPr>
+      </w:pPr>
     </w:p>
     <w:sectPr>
       <w:headerReference w:type="default" r:id="rId50"/>
@@ -16006,7 +16195,7 @@
 </file>
 
 <file path=word/endnotes.xml><?xml version="1.0" encoding="utf-8"?>
-<w:endnotes xmlns:wpc="http://schemas.microsoft.com/office/word/2010/wordprocessingCanvas" xmlns:mc="http://schemas.openxmlformats.org/markup-compatibility/2006" xmlns:o="urn:schemas-microsoft-com:office:office" xmlns:r="http://schemas.openxmlformats.org/officeDocument/2006/relationships" xmlns:m="http://schemas.openxmlformats.org/officeDocument/2006/math" xmlns:v="urn:schemas-microsoft-com:vml" xmlns:wp14="http://schemas.microsoft.com/office/word/2010/wordprocessingDrawing" xmlns:wp="http://schemas.openxmlformats.org/drawingml/2006/wordprocessingDrawing" xmlns:w10="urn:schemas-microsoft-com:office:word" xmlns:w="http://schemas.openxmlformats.org/wordprocessingml/2006/main" xmlns:w14="http://schemas.microsoft.com/office/word/2010/wordml" xmlns:wpg="http://schemas.microsoft.com/office/word/2010/wordprocessingGroup" xmlns:wpi="http://schemas.microsoft.com/office/word/2010/wordprocessingInk" xmlns:wne="http://schemas.microsoft.com/office/word/2006/wordml" xmlns:wps="http://schemas.microsoft.com/office/word/2010/wordprocessingShape" mc:Ignorable="w14 wp14">
+<w:endnotes xmlns:ve="http://schemas.openxmlformats.org/markup-compatibility/2006" xmlns:o="urn:schemas-microsoft-com:office:office" xmlns:r="http://schemas.openxmlformats.org/officeDocument/2006/relationships" xmlns:m="http://schemas.openxmlformats.org/officeDocument/2006/math" xmlns:v="urn:schemas-microsoft-com:vml" xmlns:wp="http://schemas.openxmlformats.org/drawingml/2006/wordprocessingDrawing" xmlns:w10="urn:schemas-microsoft-com:office:word" xmlns:w="http://schemas.openxmlformats.org/wordprocessingml/2006/main" xmlns:wne="http://schemas.microsoft.com/office/word/2006/wordml">
   <w:endnote w:type="separator" w:id="-1">
     <w:p>
       <w:pPr>
@@ -16031,7 +16220,7 @@
 </file>
 
 <file path=word/footer1.xml><?xml version="1.0" encoding="utf-8"?>
-<w:ftr xmlns:wpc="http://schemas.microsoft.com/office/word/2010/wordprocessingCanvas" xmlns:mc="http://schemas.openxmlformats.org/markup-compatibility/2006" xmlns:o="urn:schemas-microsoft-com:office:office" xmlns:r="http://schemas.openxmlformats.org/officeDocument/2006/relationships" xmlns:m="http://schemas.openxmlformats.org/officeDocument/2006/math" xmlns:v="urn:schemas-microsoft-com:vml" xmlns:wp14="http://schemas.microsoft.com/office/word/2010/wordprocessingDrawing" xmlns:wp="http://schemas.openxmlformats.org/drawingml/2006/wordprocessingDrawing" xmlns:w10="urn:schemas-microsoft-com:office:word" xmlns:w="http://schemas.openxmlformats.org/wordprocessingml/2006/main" xmlns:w14="http://schemas.microsoft.com/office/word/2010/wordml" xmlns:wpg="http://schemas.microsoft.com/office/word/2010/wordprocessingGroup" xmlns:wpi="http://schemas.microsoft.com/office/word/2010/wordprocessingInk" xmlns:wne="http://schemas.microsoft.com/office/word/2006/wordml" xmlns:wps="http://schemas.microsoft.com/office/word/2010/wordprocessingShape" mc:Ignorable="w14 wp14">
+<w:ftr xmlns:ve="http://schemas.openxmlformats.org/markup-compatibility/2006" xmlns:o="urn:schemas-microsoft-com:office:office" xmlns:r="http://schemas.openxmlformats.org/officeDocument/2006/relationships" xmlns:m="http://schemas.openxmlformats.org/officeDocument/2006/math" xmlns:v="urn:schemas-microsoft-com:vml" xmlns:wp="http://schemas.openxmlformats.org/drawingml/2006/wordprocessingDrawing" xmlns:w10="urn:schemas-microsoft-com:office:word" xmlns:w="http://schemas.openxmlformats.org/wordprocessingml/2006/main" xmlns:wne="http://schemas.microsoft.com/office/word/2006/wordml">
   <w:tbl>
     <w:tblPr>
       <w:tblW w:w="5000" w:type="pct"/>
@@ -16041,7 +16230,7 @@
         <w:bottom w:w="72" w:type="dxa"/>
         <w:right w:w="115" w:type="dxa"/>
       </w:tblCellMar>
-      <w:tblLook w:val="04A0" w:firstRow="1" w:lastRow="0" w:firstColumn="1" w:lastColumn="0" w:noHBand="0" w:noVBand="1"/>
+      <w:tblLook w:val="04A0"/>
     </w:tblPr>
     <w:tblGrid>
       <w:gridCol w:w="1072"/>
@@ -16079,7 +16268,7 @@
               <w:noProof/>
               <w:color w:val="FFFFFF" w:themeColor="background1"/>
             </w:rPr>
-            <w:t>2</w:t>
+            <w:t>26</w:t>
           </w:r>
           <w:r>
             <w:rPr>
@@ -16114,7 +16303,6 @@
               <w:dataBinding w:prefixMappings="xmlns:ns0='http://schemas.openxmlformats.org/officeDocument/2006/extended-properties'" w:xpath="/ns0:Properties[1]/ns0:Company[1]" w:storeItemID="{6668398D-A668-4E3E-A5EB-62B293D839F1}"/>
               <w:text/>
             </w:sdtPr>
-            <w:sdtEndPr/>
             <w:sdtContent>
               <w:r>
                 <w:t>[</w:t>
@@ -16146,7 +16334,7 @@
 </file>
 
 <file path=word/footnotes.xml><?xml version="1.0" encoding="utf-8"?>
-<w:footnotes xmlns:wpc="http://schemas.microsoft.com/office/word/2010/wordprocessingCanvas" xmlns:mc="http://schemas.openxmlformats.org/markup-compatibility/2006" xmlns:o="urn:schemas-microsoft-com:office:office" xmlns:r="http://schemas.openxmlformats.org/officeDocument/2006/relationships" xmlns:m="http://schemas.openxmlformats.org/officeDocument/2006/math" xmlns:v="urn:schemas-microsoft-com:vml" xmlns:wp14="http://schemas.microsoft.com/office/word/2010/wordprocessingDrawing" xmlns:wp="http://schemas.openxmlformats.org/drawingml/2006/wordprocessingDrawing" xmlns:w10="urn:schemas-microsoft-com:office:word" xmlns:w="http://schemas.openxmlformats.org/wordprocessingml/2006/main" xmlns:w14="http://schemas.microsoft.com/office/word/2010/wordml" xmlns:wpg="http://schemas.microsoft.com/office/word/2010/wordprocessingGroup" xmlns:wpi="http://schemas.microsoft.com/office/word/2010/wordprocessingInk" xmlns:wne="http://schemas.microsoft.com/office/word/2006/wordml" xmlns:wps="http://schemas.microsoft.com/office/word/2010/wordprocessingShape" mc:Ignorable="w14 wp14">
+<w:footnotes xmlns:ve="http://schemas.openxmlformats.org/markup-compatibility/2006" xmlns:o="urn:schemas-microsoft-com:office:office" xmlns:r="http://schemas.openxmlformats.org/officeDocument/2006/relationships" xmlns:m="http://schemas.openxmlformats.org/officeDocument/2006/math" xmlns:v="urn:schemas-microsoft-com:vml" xmlns:wp="http://schemas.openxmlformats.org/drawingml/2006/wordprocessingDrawing" xmlns:w10="urn:schemas-microsoft-com:office:word" xmlns:w="http://schemas.openxmlformats.org/wordprocessingml/2006/main" xmlns:wne="http://schemas.microsoft.com/office/word/2006/wordml">
   <w:footnote w:type="separator" w:id="-1">
     <w:p>
       <w:pPr>
@@ -16171,7 +16359,7 @@
 </file>
 
 <file path=word/header1.xml><?xml version="1.0" encoding="utf-8"?>
-<w:hdr xmlns:wpc="http://schemas.microsoft.com/office/word/2010/wordprocessingCanvas" xmlns:mc="http://schemas.openxmlformats.org/markup-compatibility/2006" xmlns:o="urn:schemas-microsoft-com:office:office" xmlns:r="http://schemas.openxmlformats.org/officeDocument/2006/relationships" xmlns:m="http://schemas.openxmlformats.org/officeDocument/2006/math" xmlns:v="urn:schemas-microsoft-com:vml" xmlns:wp14="http://schemas.microsoft.com/office/word/2010/wordprocessingDrawing" xmlns:wp="http://schemas.openxmlformats.org/drawingml/2006/wordprocessingDrawing" xmlns:w10="urn:schemas-microsoft-com:office:word" xmlns:w="http://schemas.openxmlformats.org/wordprocessingml/2006/main" xmlns:w14="http://schemas.microsoft.com/office/word/2010/wordml" xmlns:wpg="http://schemas.microsoft.com/office/word/2010/wordprocessingGroup" xmlns:wpi="http://schemas.microsoft.com/office/word/2010/wordprocessingInk" xmlns:wne="http://schemas.microsoft.com/office/word/2006/wordml" xmlns:wps="http://schemas.microsoft.com/office/word/2010/wordprocessingShape" mc:Ignorable="w14 wp14">
+<w:hdr xmlns:ve="http://schemas.openxmlformats.org/markup-compatibility/2006" xmlns:o="urn:schemas-microsoft-com:office:office" xmlns:r="http://schemas.openxmlformats.org/officeDocument/2006/relationships" xmlns:m="http://schemas.openxmlformats.org/officeDocument/2006/math" xmlns:v="urn:schemas-microsoft-com:vml" xmlns:wp="http://schemas.openxmlformats.org/drawingml/2006/wordprocessingDrawing" xmlns:w10="urn:schemas-microsoft-com:office:word" xmlns:w="http://schemas.openxmlformats.org/wordprocessingml/2006/main" xmlns:wne="http://schemas.microsoft.com/office/word/2006/wordml">
   <w:tbl>
     <w:tblPr>
       <w:tblW w:w="5000" w:type="pct"/>
@@ -16181,7 +16369,7 @@
         <w:bottom w:w="72" w:type="dxa"/>
         <w:right w:w="115" w:type="dxa"/>
       </w:tblCellMar>
-      <w:tblLook w:val="04A0" w:firstRow="1" w:lastRow="0" w:firstColumn="1" w:lastColumn="0" w:noHBand="0" w:noVBand="1"/>
+      <w:tblLook w:val="04A0"/>
     </w:tblPr>
     <w:tblGrid>
       <w:gridCol w:w="3660"/>
@@ -16258,7 +16446,6 @@
               <w:dataBinding w:prefixMappings="xmlns:ns0='http://schemas.openxmlformats.org/package/2006/metadata/core-properties' xmlns:ns1='http://purl.org/dc/elements/1.1/'" w:xpath="/ns0:coreProperties[1]/ns1:title[1]" w:storeItemID="{6C3C8BC8-F283-45AE-878A-BAB7291924A1}"/>
               <w:text/>
             </w:sdtPr>
-            <w:sdtEndPr/>
             <w:sdtContent>
               <w:r>
                 <w:rPr>
@@ -16295,7 +16482,7 @@
 </file>
 
 <file path=word/numbering.xml><?xml version="1.0" encoding="utf-8"?>
-<w:numbering xmlns:wpc="http://schemas.microsoft.com/office/word/2010/wordprocessingCanvas" xmlns:mc="http://schemas.openxmlformats.org/markup-compatibility/2006" xmlns:o="urn:schemas-microsoft-com:office:office" xmlns:r="http://schemas.openxmlformats.org/officeDocument/2006/relationships" xmlns:m="http://schemas.openxmlformats.org/officeDocument/2006/math" xmlns:v="urn:schemas-microsoft-com:vml" xmlns:wp14="http://schemas.microsoft.com/office/word/2010/wordprocessingDrawing" xmlns:wp="http://schemas.openxmlformats.org/drawingml/2006/wordprocessingDrawing" xmlns:w10="urn:schemas-microsoft-com:office:word" xmlns:w="http://schemas.openxmlformats.org/wordprocessingml/2006/main" xmlns:w14="http://schemas.microsoft.com/office/word/2010/wordml" xmlns:wpg="http://schemas.microsoft.com/office/word/2010/wordprocessingGroup" xmlns:wpi="http://schemas.microsoft.com/office/word/2010/wordprocessingInk" xmlns:wne="http://schemas.microsoft.com/office/word/2006/wordml" xmlns:wps="http://schemas.microsoft.com/office/word/2010/wordprocessingShape" mc:Ignorable="w14 wp14">
+<w:numbering xmlns:ve="http://schemas.openxmlformats.org/markup-compatibility/2006" xmlns:o="urn:schemas-microsoft-com:office:office" xmlns:r="http://schemas.openxmlformats.org/officeDocument/2006/relationships" xmlns:m="http://schemas.openxmlformats.org/officeDocument/2006/math" xmlns:v="urn:schemas-microsoft-com:vml" xmlns:wp="http://schemas.openxmlformats.org/drawingml/2006/wordprocessingDrawing" xmlns:w10="urn:schemas-microsoft-com:office:word" xmlns:w="http://schemas.openxmlformats.org/wordprocessingml/2006/main" xmlns:wne="http://schemas.microsoft.com/office/word/2006/wordml">
   <w:abstractNum w:abstractNumId="0">
     <w:nsid w:val="01AB31CD"/>
     <w:multiLevelType w:val="multilevel"/>
@@ -17955,7 +18142,7 @@
 </file>
 
 <file path=word/styles.xml><?xml version="1.0" encoding="utf-8"?>
-<w:styles xmlns:mc="http://schemas.openxmlformats.org/markup-compatibility/2006" xmlns:r="http://schemas.openxmlformats.org/officeDocument/2006/relationships" xmlns:w="http://schemas.openxmlformats.org/wordprocessingml/2006/main" xmlns:w14="http://schemas.microsoft.com/office/word/2010/wordml" mc:Ignorable="w14">
+<w:styles xmlns:r="http://schemas.openxmlformats.org/officeDocument/2006/relationships" xmlns:w="http://schemas.openxmlformats.org/wordprocessingml/2006/main">
   <w:docDefaults>
     <w:rPrDefault>
       <w:rPr>
@@ -18202,6 +18389,7 @@
     <w:uiPriority w:val="99"/>
     <w:semiHidden/>
     <w:unhideWhenUsed/>
+    <w:qFormat/>
     <w:tblPr>
       <w:tblInd w:w="0" w:type="dxa"/>
       <w:tblCellMar>
@@ -18938,7 +19126,7 @@
 </file>
 
 <file path=word/glossary/document.xml><?xml version="1.0" encoding="utf-8"?>
-<w:glossaryDocument xmlns:wpc="http://schemas.microsoft.com/office/word/2010/wordprocessingCanvas" xmlns:mc="http://schemas.openxmlformats.org/markup-compatibility/2006" xmlns:o="urn:schemas-microsoft-com:office:office" xmlns:r="http://schemas.openxmlformats.org/officeDocument/2006/relationships" xmlns:m="http://schemas.openxmlformats.org/officeDocument/2006/math" xmlns:v="urn:schemas-microsoft-com:vml" xmlns:wp14="http://schemas.microsoft.com/office/word/2010/wordprocessingDrawing" xmlns:wp="http://schemas.openxmlformats.org/drawingml/2006/wordprocessingDrawing" xmlns:w10="urn:schemas-microsoft-com:office:word" xmlns:w="http://schemas.openxmlformats.org/wordprocessingml/2006/main" xmlns:w14="http://schemas.microsoft.com/office/word/2010/wordml" xmlns:wpg="http://schemas.microsoft.com/office/word/2010/wordprocessingGroup" xmlns:wpi="http://schemas.microsoft.com/office/word/2010/wordprocessingInk" xmlns:wne="http://schemas.microsoft.com/office/word/2006/wordml" xmlns:wps="http://schemas.microsoft.com/office/word/2010/wordprocessingShape" mc:Ignorable="w14 wp14">
+<w:glossaryDocument xmlns:ve="http://schemas.openxmlformats.org/markup-compatibility/2006" xmlns:o="urn:schemas-microsoft-com:office:office" xmlns:r="http://schemas.openxmlformats.org/officeDocument/2006/relationships" xmlns:m="http://schemas.openxmlformats.org/officeDocument/2006/math" xmlns:v="urn:schemas-microsoft-com:vml" xmlns:wp="http://schemas.openxmlformats.org/drawingml/2006/wordprocessingDrawing" xmlns:w10="urn:schemas-microsoft-com:office:word" xmlns:w="http://schemas.openxmlformats.org/wordprocessingml/2006/main" xmlns:wne="http://schemas.microsoft.com/office/word/2006/wordml">
   <w:docParts>
     <w:docPart>
       <w:docPartPr>
@@ -19004,7 +19192,7 @@
 </file>
 
 <file path=word/glossary/fontTable.xml><?xml version="1.0" encoding="utf-8"?>
-<w:fonts xmlns:mc="http://schemas.openxmlformats.org/markup-compatibility/2006" xmlns:r="http://schemas.openxmlformats.org/officeDocument/2006/relationships" xmlns:w="http://schemas.openxmlformats.org/wordprocessingml/2006/main" xmlns:w14="http://schemas.microsoft.com/office/word/2010/wordml" mc:Ignorable="w14">
+<w:fonts xmlns:r="http://schemas.openxmlformats.org/officeDocument/2006/relationships" xmlns:w="http://schemas.openxmlformats.org/wordprocessingml/2006/main">
   <w:font w:name="Symbol">
     <w:panose1 w:val="05050102010706020507"/>
     <w:charset w:val="02"/>
@@ -19073,14 +19261,13 @@
 </file>
 
 <file path=word/glossary/settings.xml><?xml version="1.0" encoding="utf-8"?>
-<w:settings xmlns:mc="http://schemas.openxmlformats.org/markup-compatibility/2006" xmlns:o="urn:schemas-microsoft-com:office:office" xmlns:r="http://schemas.openxmlformats.org/officeDocument/2006/relationships" xmlns:m="http://schemas.openxmlformats.org/officeDocument/2006/math" xmlns:v="urn:schemas-microsoft-com:vml" xmlns:w10="urn:schemas-microsoft-com:office:word" xmlns:w="http://schemas.openxmlformats.org/wordprocessingml/2006/main" xmlns:w14="http://schemas.microsoft.com/office/word/2010/wordml" xmlns:sl="http://schemas.openxmlformats.org/schemaLibrary/2006/main" mc:Ignorable="w14">
+<w:settings xmlns:o="urn:schemas-microsoft-com:office:office" xmlns:r="http://schemas.openxmlformats.org/officeDocument/2006/relationships" xmlns:m="http://schemas.openxmlformats.org/officeDocument/2006/math" xmlns:v="urn:schemas-microsoft-com:vml" xmlns:w10="urn:schemas-microsoft-com:office:word" xmlns:w="http://schemas.openxmlformats.org/wordprocessingml/2006/main" xmlns:sl="http://schemas.openxmlformats.org/schemaLibrary/2006/main">
   <w:view w:val="normal"/>
   <w:defaultTabStop w:val="708"/>
   <w:hyphenationZone w:val="425"/>
   <w:characterSpacingControl w:val="doNotCompress"/>
   <w:compat>
     <w:useFELayout/>
-    <w:compatSetting w:name="compatibilityMode" w:uri="http://schemas.microsoft.com/office/word" w:val="12"/>
   </w:compat>
   <w:rsids>
     <w:rsidRoot w:val="0007327A"/>
@@ -19120,6 +19307,7 @@
     <w:rsid w:val="00AF66D5"/>
     <w:rsid w:val="00B02AD3"/>
     <w:rsid w:val="00BA70C2"/>
+    <w:rsid w:val="00BB5825"/>
     <w:rsid w:val="00C16FD5"/>
     <w:rsid w:val="00C24B24"/>
     <w:rsid w:val="00C42D9B"/>
@@ -19134,7 +19322,7 @@
     <m:mathFont m:val="Cambria Math"/>
     <m:brkBin m:val="before"/>
     <m:brkBinSub m:val="--"/>
-    <m:smallFrac m:val="0"/>
+    <m:smallFrac m:val="off"/>
     <m:dispDef/>
     <m:lMargin m:val="0"/>
     <m:rMargin m:val="0"/>
@@ -19151,7 +19339,7 @@
 </file>
 
 <file path=word/glossary/styles.xml><?xml version="1.0" encoding="utf-8"?>
-<w:styles xmlns:mc="http://schemas.openxmlformats.org/markup-compatibility/2006" xmlns:r="http://schemas.openxmlformats.org/officeDocument/2006/relationships" xmlns:w="http://schemas.openxmlformats.org/wordprocessingml/2006/main" xmlns:w14="http://schemas.microsoft.com/office/word/2010/wordml" mc:Ignorable="w14">
+<w:styles xmlns:r="http://schemas.openxmlformats.org/officeDocument/2006/relationships" xmlns:w="http://schemas.openxmlformats.org/wordprocessingml/2006/main">
   <w:docDefaults>
     <w:rPrDefault>
       <w:rPr>
@@ -19322,6 +19510,7 @@
     <w:uiPriority w:val="99"/>
     <w:semiHidden/>
     <w:unhideWhenUsed/>
+    <w:qFormat/>
     <w:tblPr>
       <w:tblInd w:w="0" w:type="dxa"/>
       <w:tblCellMar>
@@ -19523,198 +19712,8 @@
 </w:styles>
 </file>
 
-<file path=word/glossary/stylesWithEffects.xml><?xml version="1.0" encoding="utf-8"?>
-<w:styles xmlns:wpc="http://schemas.microsoft.com/office/word/2010/wordprocessingCanvas" xmlns:mc="http://schemas.openxmlformats.org/markup-compatibility/2006" xmlns:o="urn:schemas-microsoft-com:office:office" xmlns:r="http://schemas.openxmlformats.org/officeDocument/2006/relationships" xmlns:m="http://schemas.openxmlformats.org/officeDocument/2006/math" xmlns:v="urn:schemas-microsoft-com:vml" xmlns:wp14="http://schemas.microsoft.com/office/word/2010/wordprocessingDrawing" xmlns:wp="http://schemas.openxmlformats.org/drawingml/2006/wordprocessingDrawing" xmlns:w10="urn:schemas-microsoft-com:office:word" xmlns:w="http://schemas.openxmlformats.org/wordprocessingml/2006/main" xmlns:w14="http://schemas.microsoft.com/office/word/2010/wordml" xmlns:wpg="http://schemas.microsoft.com/office/word/2010/wordprocessingGroup" xmlns:wpi="http://schemas.microsoft.com/office/word/2010/wordprocessingInk" xmlns:wne="http://schemas.microsoft.com/office/word/2006/wordml" xmlns:wps="http://schemas.microsoft.com/office/word/2010/wordprocessingShape" mc:Ignorable="w14 wp14">
-  <w:docDefaults>
-    <w:rPrDefault>
-      <w:rPr>
-        <w:rFonts w:asciiTheme="minorHAnsi" w:eastAsiaTheme="minorEastAsia" w:hAnsiTheme="minorHAnsi" w:cstheme="minorBidi"/>
-        <w:sz w:val="22"/>
-        <w:szCs w:val="22"/>
-        <w:lang w:val="hr-HR" w:eastAsia="hr-HR" w:bidi="ar-SA"/>
-      </w:rPr>
-    </w:rPrDefault>
-    <w:pPrDefault>
-      <w:pPr>
-        <w:spacing w:after="200" w:line="276" w:lineRule="auto"/>
-      </w:pPr>
-    </w:pPrDefault>
-  </w:docDefaults>
-  <w:latentStyles w:defLockedState="0" w:defUIPriority="99" w:defSemiHidden="1" w:defUnhideWhenUsed="1" w:defQFormat="0" w:count="267">
-    <w:lsdException w:name="Normal" w:semiHidden="0" w:uiPriority="0" w:unhideWhenUsed="0" w:qFormat="1"/>
-    <w:lsdException w:name="heading 1" w:semiHidden="0" w:uiPriority="9" w:unhideWhenUsed="0" w:qFormat="1"/>
-    <w:lsdException w:name="heading 2" w:uiPriority="9" w:qFormat="1"/>
-    <w:lsdException w:name="heading 3" w:uiPriority="9" w:qFormat="1"/>
-    <w:lsdException w:name="heading 4" w:uiPriority="9" w:qFormat="1"/>
-    <w:lsdException w:name="heading 5" w:uiPriority="9" w:qFormat="1"/>
-    <w:lsdException w:name="heading 6" w:uiPriority="9" w:qFormat="1"/>
-    <w:lsdException w:name="heading 7" w:uiPriority="9" w:qFormat="1"/>
-    <w:lsdException w:name="heading 8" w:uiPriority="9" w:qFormat="1"/>
-    <w:lsdException w:name="heading 9" w:uiPriority="9" w:qFormat="1"/>
-    <w:lsdException w:name="toc 1" w:uiPriority="39"/>
-    <w:lsdException w:name="toc 2" w:uiPriority="39"/>
-    <w:lsdException w:name="toc 3" w:uiPriority="39"/>
-    <w:lsdException w:name="toc 4" w:uiPriority="39"/>
-    <w:lsdException w:name="toc 5" w:uiPriority="39"/>
-    <w:lsdException w:name="toc 6" w:uiPriority="39"/>
-    <w:lsdException w:name="toc 7" w:uiPriority="39"/>
-    <w:lsdException w:name="toc 8" w:uiPriority="39"/>
-    <w:lsdException w:name="toc 9" w:uiPriority="39"/>
-    <w:lsdException w:name="caption" w:uiPriority="35" w:qFormat="1"/>
-    <w:lsdException w:name="Title" w:semiHidden="0" w:uiPriority="10" w:unhideWhenUsed="0" w:qFormat="1"/>
-    <w:lsdException w:name="Default Paragraph Font" w:uiPriority="1"/>
-    <w:lsdException w:name="Subtitle" w:semiHidden="0" w:uiPriority="11" w:unhideWhenUsed="0" w:qFormat="1"/>
-    <w:lsdException w:name="Strong" w:semiHidden="0" w:uiPriority="22" w:unhideWhenUsed="0" w:qFormat="1"/>
-    <w:lsdException w:name="Emphasis" w:semiHidden="0" w:uiPriority="20" w:unhideWhenUsed="0" w:qFormat="1"/>
-    <w:lsdException w:name="Table Grid" w:semiHidden="0" w:uiPriority="59" w:unhideWhenUsed="0"/>
-    <w:lsdException w:name="Placeholder Text" w:unhideWhenUsed="0"/>
-    <w:lsdException w:name="No Spacing" w:semiHidden="0" w:uiPriority="1" w:unhideWhenUsed="0" w:qFormat="1"/>
-    <w:lsdException w:name="Light Shading" w:semiHidden="0" w:uiPriority="60" w:unhideWhenUsed="0"/>
-    <w:lsdException w:name="Light List" w:semiHidden="0" w:uiPriority="61" w:unhideWhenUsed="0"/>
-    <w:lsdException w:name="Light Grid" w:semiHidden="0" w:uiPriority="62" w:unhideWhenUsed="0"/>
-    <w:lsdException w:name="Medium Shading 1" w:semiHidden="0" w:uiPriority="63" w:unhideWhenUsed="0"/>
-    <w:lsdException w:name="Medium Shading 2" w:semiHidden="0" w:uiPriority="64" w:unhideWhenUsed="0"/>
-    <w:lsdException w:name="Medium List 1" w:semiHidden="0" w:uiPriority="65" w:unhideWhenUsed="0"/>
-    <w:lsdException w:name="Medium List 2" w:semiHidden="0" w:uiPriority="66" w:unhideWhenUsed="0"/>
-    <w:lsdException w:name="Medium Grid 1" w:semiHidden="0" w:uiPriority="67" w:unhideWhenUsed="0"/>
-    <w:lsdException w:name="Medium Grid 2" w:semiHidden="0" w:uiPriority="68" w:unhideWhenUsed="0"/>
-    <w:lsdException w:name="Medium Grid 3" w:semiHidden="0" w:uiPriority="69" w:unhideWhenUsed="0"/>
-    <w:lsdException w:name="Dark List" w:semiHidden="0" w:uiPriority="70" w:unhideWhenUsed="0"/>
-    <w:lsdException w:name="Colorful Shading" w:semiHidden="0" w:uiPriority="71" w:unhideWhenUsed="0"/>
-    <w:lsdException w:name="Colorful List" w:semiHidden="0" w:uiPriority="72" w:unhideWhenUsed="0"/>
-    <w:lsdException w:name="Colorful Grid" w:semiHidden="0" w:uiPriority="73" w:unhideWhenUsed="0"/>
-    <w:lsdException w:name="Light Shading Accent 1" w:semiHidden="0" w:uiPriority="60" w:unhideWhenUsed="0"/>
-    <w:lsdException w:name="Light List Accent 1" w:semiHidden="0" w:uiPriority="61" w:unhideWhenUsed="0"/>
-    <w:lsdException w:name="Light Grid Accent 1" w:semiHidden="0" w:uiPriority="62" w:unhideWhenUsed="0"/>
-    <w:lsdException w:name="Medium Shading 1 Accent 1" w:semiHidden="0" w:uiPriority="63" w:unhideWhenUsed="0"/>
-    <w:lsdException w:name="Medium Shading 2 Accent 1" w:semiHidden="0" w:uiPriority="64" w:unhideWhenUsed="0"/>
-    <w:lsdException w:name="Medium List 1 Accent 1" w:semiHidden="0" w:uiPriority="65" w:unhideWhenUsed="0"/>
-    <w:lsdException w:name="Revision" w:unhideWhenUsed="0"/>
-    <w:lsdException w:name="List Paragraph" w:semiHidden="0" w:uiPriority="34" w:unhideWhenUsed="0" w:qFormat="1"/>
-    <w:lsdException w:name="Quote" w:semiHidden="0" w:uiPriority="29" w:unhideWhenUsed="0" w:qFormat="1"/>
-    <w:lsdException w:name="Intense Quote" w:semiHidden="0" w:uiPriority="30" w:unhideWhenUsed="0" w:qFormat="1"/>
-    <w:lsdException w:name="Medium List 2 Accent 1" w:semiHidden="0" w:uiPriority="66" w:unhideWhenUsed="0"/>
-    <w:lsdException w:name="Medium Grid 1 Accent 1" w:semiHidden="0" w:uiPriority="67" w:unhideWhenUsed="0"/>
-    <w:lsdException w:name="Medium Grid 2 Accent 1" w:semiHidden="0" w:uiPriority="68" w:unhideWhenUsed="0"/>
-    <w:lsdException w:name="Medium Grid 3 Accent 1" w:semiHidden="0" w:uiPriority="69" w:unhideWhenUsed="0"/>
-    <w:lsdException w:name="Dark List Accent 1" w:semiHidden="0" w:uiPriority="70" w:unhideWhenUsed="0"/>
-    <w:lsdException w:name="Colorful Shading Accent 1" w:semiHidden="0" w:uiPriority="71" w:unhideWhenUsed="0"/>
-    <w:lsdException w:name="Colorful List Accent 1" w:semiHidden="0" w:uiPriority="72" w:unhideWhenUsed="0"/>
-    <w:lsdException w:name="Colorful Grid Accent 1" w:semiHidden="0" w:uiPriority="73" w:unhideWhenUsed="0"/>
-    <w:lsdException w:name="Light Shading Accent 2" w:semiHidden="0" w:uiPriority="60" w:unhideWhenUsed="0"/>
-    <w:lsdException w:name="Light List Accent 2" w:semiHidden="0" w:uiPriority="61" w:unhideWhenUsed="0"/>
-    <w:lsdException w:name="Light Grid Accent 2" w:semiHidden="0" w:uiPriority="62" w:unhideWhenUsed="0"/>
-    <w:lsdException w:name="Medium Shading 1 Accent 2" w:semiHidden="0" w:uiPriority="63" w:unhideWhenUsed="0"/>
-    <w:lsdException w:name="Medium Shading 2 Accent 2" w:semiHidden="0" w:uiPriority="64" w:unhideWhenUsed="0"/>
-    <w:lsdException w:name="Medium List 1 Accent 2" w:semiHidden="0" w:uiPriority="65" w:unhideWhenUsed="0"/>
-    <w:lsdException w:name="Medium List 2 Accent 2" w:semiHidden="0" w:uiPriority="66" w:unhideWhenUsed="0"/>
-    <w:lsdException w:name="Medium Grid 1 Accent 2" w:semiHidden="0" w:uiPriority="67" w:unhideWhenUsed="0"/>
-    <w:lsdException w:name="Medium Grid 2 Accent 2" w:semiHidden="0" w:uiPriority="68" w:unhideWhenUsed="0"/>
-    <w:lsdException w:name="Medium Grid 3 Accent 2" w:semiHidden="0" w:uiPriority="69" w:unhideWhenUsed="0"/>
-    <w:lsdException w:name="Dark List Accent 2" w:semiHidden="0" w:uiPriority="70" w:unhideWhenUsed="0"/>
-    <w:lsdException w:name="Colorful Shading Accent 2" w:semiHidden="0" w:uiPriority="71" w:unhideWhenUsed="0"/>
-    <w:lsdException w:name="Colorful List Accent 2" w:semiHidden="0" w:uiPriority="72" w:unhideWhenUsed="0"/>
-    <w:lsdException w:name="Colorful Grid Accent 2" w:semiHidden="0" w:uiPriority="73" w:unhideWhenUsed="0"/>
-    <w:lsdException w:name="Light Shading Accent 3" w:semiHidden="0" w:uiPriority="60" w:unhideWhenUsed="0"/>
-    <w:lsdException w:name="Light List Accent 3" w:semiHidden="0" w:uiPriority="61" w:unhideWhenUsed="0"/>
-    <w:lsdException w:name="Light Grid Accent 3" w:semiHidden="0" w:uiPriority="62" w:unhideWhenUsed="0"/>
-    <w:lsdException w:name="Medium Shading 1 Accent 3" w:semiHidden="0" w:uiPriority="63" w:unhideWhenUsed="0"/>
-    <w:lsdException w:name="Medium Shading 2 Accent 3" w:semiHidden="0" w:uiPriority="64" w:unhideWhenUsed="0"/>
-    <w:lsdException w:name="Medium List 1 Accent 3" w:semiHidden="0" w:uiPriority="65" w:unhideWhenUsed="0"/>
-    <w:lsdException w:name="Medium List 2 Accent 3" w:semiHidden="0" w:uiPriority="66" w:unhideWhenUsed="0"/>
-    <w:lsdException w:name="Medium Grid 1 Accent 3" w:semiHidden="0" w:uiPriority="67" w:unhideWhenUsed="0"/>
-    <w:lsdException w:name="Medium Grid 2 Accent 3" w:semiHidden="0" w:uiPriority="68" w:unhideWhenUsed="0"/>
-    <w:lsdException w:name="Medium Grid 3 Accent 3" w:semiHidden="0" w:uiPriority="69" w:unhideWhenUsed="0"/>
-    <w:lsdException w:name="Dark List Accent 3" w:semiHidden="0" w:uiPriority="70" w:unhideWhenUsed="0"/>
-    <w:lsdException w:name="Colorful Shading Accent 3" w:semiHidden="0" w:uiPriority="71" w:unhideWhenUsed="0"/>
-    <w:lsdException w:name="Colorful List Accent 3" w:semiHidden="0" w:uiPriority="72" w:unhideWhenUsed="0"/>
-    <w:lsdException w:name="Colorful Grid Accent 3" w:semiHidden="0" w:uiPriority="73" w:unhideWhenUsed="0"/>
-    <w:lsdException w:name="Light Shading Accent 4" w:semiHidden="0" w:uiPriority="60" w:unhideWhenUsed="0"/>
-    <w:lsdException w:name="Light List Accent 4" w:semiHidden="0" w:uiPriority="61" w:unhideWhenUsed="0"/>
-    <w:lsdException w:name="Light Grid Accent 4" w:semiHidden="0" w:uiPriority="62" w:unhideWhenUsed="0"/>
-    <w:lsdException w:name="Medium Shading 1 Accent 4" w:semiHidden="0" w:uiPriority="63" w:unhideWhenUsed="0"/>
-    <w:lsdException w:name="Medium Shading 2 Accent 4" w:semiHidden="0" w:uiPriority="64" w:unhideWhenUsed="0"/>
-    <w:lsdException w:name="Medium List 1 Accent 4" w:semiHidden="0" w:uiPriority="65" w:unhideWhenUsed="0"/>
-    <w:lsdException w:name="Medium List 2 Accent 4" w:semiHidden="0" w:uiPriority="66" w:unhideWhenUsed="0"/>
-    <w:lsdException w:name="Medium Grid 1 Accent 4" w:semiHidden="0" w:uiPriority="67" w:unhideWhenUsed="0"/>
-    <w:lsdException w:name="Medium Grid 2 Accent 4" w:semiHidden="0" w:uiPriority="68" w:unhideWhenUsed="0"/>
-    <w:lsdException w:name="Medium Grid 3 Accent 4" w:semiHidden="0" w:uiPriority="69" w:unhideWhenUsed="0"/>
-    <w:lsdException w:name="Dark List Accent 4" w:semiHidden="0" w:uiPriority="70" w:unhideWhenUsed="0"/>
-    <w:lsdException w:name="Colorful Shading Accent 4" w:semiHidden="0" w:uiPriority="71" w:unhideWhenUsed="0"/>
-    <w:lsdException w:name="Colorful List Accent 4" w:semiHidden="0" w:uiPriority="72" w:unhideWhenUsed="0"/>
-    <w:lsdException w:name="Colorful Grid Accent 4" w:semiHidden="0" w:uiPriority="73" w:unhideWhenUsed="0"/>
-    <w:lsdException w:name="Light Shading Accent 5" w:semiHidden="0" w:uiPriority="60" w:unhideWhenUsed="0"/>
-    <w:lsdException w:name="Light List Accent 5" w:semiHidden="0" w:uiPriority="61" w:unhideWhenUsed="0"/>
-    <w:lsdException w:name="Light Grid Accent 5" w:semiHidden="0" w:uiPriority="62" w:unhideWhenUsed="0"/>
-    <w:lsdException w:name="Medium Shading 1 Accent 5" w:semiHidden="0" w:uiPriority="63" w:unhideWhenUsed="0"/>
-    <w:lsdException w:name="Medium Shading 2 Accent 5" w:semiHidden="0" w:uiPriority="64" w:unhideWhenUsed="0"/>
-    <w:lsdException w:name="Medium List 1 Accent 5" w:semiHidden="0" w:uiPriority="65" w:unhideWhenUsed="0"/>
-    <w:lsdException w:name="Medium List 2 Accent 5" w:semiHidden="0" w:uiPriority="66" w:unhideWhenUsed="0"/>
-    <w:lsdException w:name="Medium Grid 1 Accent 5" w:semiHidden="0" w:uiPriority="67" w:unhideWhenUsed="0"/>
-    <w:lsdException w:name="Medium Grid 2 Accent 5" w:semiHidden="0" w:uiPriority="68" w:unhideWhenUsed="0"/>
-    <w:lsdException w:name="Medium Grid 3 Accent 5" w:semiHidden="0" w:uiPriority="69" w:unhideWhenUsed="0"/>
-    <w:lsdException w:name="Dark List Accent 5" w:semiHidden="0" w:uiPriority="70" w:unhideWhenUsed="0"/>
-    <w:lsdException w:name="Colorful Shading Accent 5" w:semiHidden="0" w:uiPriority="71" w:unhideWhenUsed="0"/>
-    <w:lsdException w:name="Colorful List Accent 5" w:semiHidden="0" w:uiPriority="72" w:unhideWhenUsed="0"/>
-    <w:lsdException w:name="Colorful Grid Accent 5" w:semiHidden="0" w:uiPriority="73" w:unhideWhenUsed="0"/>
-    <w:lsdException w:name="Light Shading Accent 6" w:semiHidden="0" w:uiPriority="60" w:unhideWhenUsed="0"/>
-    <w:lsdException w:name="Light List Accent 6" w:semiHidden="0" w:uiPriority="61" w:unhideWhenUsed="0"/>
-    <w:lsdException w:name="Light Grid Accent 6" w:semiHidden="0" w:uiPriority="62" w:unhideWhenUsed="0"/>
-    <w:lsdException w:name="Medium Shading 1 Accent 6" w:semiHidden="0" w:uiPriority="63" w:unhideWhenUsed="0"/>
-    <w:lsdException w:name="Medium Shading 2 Accent 6" w:semiHidden="0" w:uiPriority="64" w:unhideWhenUsed="0"/>
-    <w:lsdException w:name="Medium List 1 Accent 6" w:semiHidden="0" w:uiPriority="65" w:unhideWhenUsed="0"/>
-    <w:lsdException w:name="Medium List 2 Accent 6" w:semiHidden="0" w:uiPriority="66" w:unhideWhenUsed="0"/>
-    <w:lsdException w:name="Medium Grid 1 Accent 6" w:semiHidden="0" w:uiPriority="67" w:unhideWhenUsed="0"/>
-    <w:lsdException w:name="Medium Grid 2 Accent 6" w:semiHidden="0" w:uiPriority="68" w:unhideWhenUsed="0"/>
-    <w:lsdException w:name="Medium Grid 3 Accent 6" w:semiHidden="0" w:uiPriority="69" w:unhideWhenUsed="0"/>
-    <w:lsdException w:name="Dark List Accent 6" w:semiHidden="0" w:uiPriority="70" w:unhideWhenUsed="0"/>
-    <w:lsdException w:name="Colorful Shading Accent 6" w:semiHidden="0" w:uiPriority="71" w:unhideWhenUsed="0"/>
-    <w:lsdException w:name="Colorful List Accent 6" w:semiHidden="0" w:uiPriority="72" w:unhideWhenUsed="0"/>
-    <w:lsdException w:name="Colorful Grid Accent 6" w:semiHidden="0" w:uiPriority="73" w:unhideWhenUsed="0"/>
-    <w:lsdException w:name="Subtle Emphasis" w:semiHidden="0" w:uiPriority="19" w:unhideWhenUsed="0" w:qFormat="1"/>
-    <w:lsdException w:name="Intense Emphasis" w:semiHidden="0" w:uiPriority="21" w:unhideWhenUsed="0" w:qFormat="1"/>
-    <w:lsdException w:name="Subtle Reference" w:semiHidden="0" w:uiPriority="31" w:unhideWhenUsed="0" w:qFormat="1"/>
-    <w:lsdException w:name="Intense Reference" w:semiHidden="0" w:uiPriority="32" w:unhideWhenUsed="0" w:qFormat="1"/>
-    <w:lsdException w:name="Book Title" w:semiHidden="0" w:uiPriority="33" w:unhideWhenUsed="0" w:qFormat="1"/>
-    <w:lsdException w:name="Bibliography" w:uiPriority="37"/>
-    <w:lsdException w:name="TOC Heading" w:uiPriority="39" w:qFormat="1"/>
-  </w:latentStyles>
-  <w:style w:type="paragraph" w:default="1" w:styleId="Normal">
-    <w:name w:val="Normal"/>
-    <w:qFormat/>
-  </w:style>
-  <w:style w:type="character" w:default="1" w:styleId="DefaultParagraphFont">
-    <w:name w:val="Default Paragraph Font"/>
-    <w:uiPriority w:val="1"/>
-    <w:semiHidden/>
-    <w:unhideWhenUsed/>
-  </w:style>
-  <w:style w:type="table" w:default="1" w:styleId="TableNormal">
-    <w:name w:val="Normal Table"/>
-    <w:uiPriority w:val="99"/>
-    <w:semiHidden/>
-    <w:unhideWhenUsed/>
-    <w:tblPr>
-      <w:tblInd w:w="0" w:type="dxa"/>
-      <w:tblCellMar>
-        <w:top w:w="0" w:type="dxa"/>
-        <w:left w:w="108" w:type="dxa"/>
-        <w:bottom w:w="0" w:type="dxa"/>
-        <w:right w:w="108" w:type="dxa"/>
-      </w:tblCellMar>
-    </w:tblPr>
-  </w:style>
-  <w:style w:type="numbering" w:default="1" w:styleId="NoList">
-    <w:name w:val="No List"/>
-    <w:uiPriority w:val="99"/>
-    <w:semiHidden/>
-    <w:unhideWhenUsed/>
-  </w:style>
-</w:styles>
-</file>
-
 <file path=word/glossary/webSettings.xml><?xml version="1.0" encoding="utf-8"?>
-<w:webSettings xmlns:mc="http://schemas.openxmlformats.org/markup-compatibility/2006" xmlns:r="http://schemas.openxmlformats.org/officeDocument/2006/relationships" xmlns:w="http://schemas.openxmlformats.org/wordprocessingml/2006/main" xmlns:w14="http://schemas.microsoft.com/office/word/2010/wordml" mc:Ignorable="w14">
+<w:webSettings xmlns:r="http://schemas.openxmlformats.org/officeDocument/2006/relationships" xmlns:w="http://schemas.openxmlformats.org/wordprocessingml/2006/main">
   <w:optimizeForBrowser/>
 </w:webSettings>
 </file>
@@ -20026,7 +20025,7 @@
 </file>
 
 <file path=customXml/itemProps2.xml><?xml version="1.0" encoding="utf-8"?>
-<ds:datastoreItem xmlns:ds="http://schemas.openxmlformats.org/officeDocument/2006/customXml" ds:itemID="{7B5420ED-DAB8-498E-86C4-9469604E04B5}">
+<ds:datastoreItem xmlns:ds="http://schemas.openxmlformats.org/officeDocument/2006/customXml" ds:itemID="{6096DB26-0C7A-4BCD-8937-4F6080FF346B}">
   <ds:schemaRefs>
     <ds:schemaRef ds:uri="http://schemas.openxmlformats.org/officeDocument/2006/bibliography"/>
   </ds:schemaRefs>

</xml_diff>

<commit_message>
- jos malo pa gotovo
</commit_message>
<xml_diff>
--- a/Dokumentacija.docx
+++ b/Dokumentacija.docx
@@ -1,6 +1,6 @@
 
 <file path=word/document.xml><?xml version="1.0" encoding="utf-8"?>
-<w:document xmlns:ve="http://schemas.openxmlformats.org/markup-compatibility/2006" xmlns:o="urn:schemas-microsoft-com:office:office" xmlns:r="http://schemas.openxmlformats.org/officeDocument/2006/relationships" xmlns:m="http://schemas.openxmlformats.org/officeDocument/2006/math" xmlns:v="urn:schemas-microsoft-com:vml" xmlns:wp="http://schemas.openxmlformats.org/drawingml/2006/wordprocessingDrawing" xmlns:w10="urn:schemas-microsoft-com:office:word" xmlns:w="http://schemas.openxmlformats.org/wordprocessingml/2006/main" xmlns:wne="http://schemas.microsoft.com/office/word/2006/wordml">
+<w:document xmlns:wpc="http://schemas.microsoft.com/office/word/2010/wordprocessingCanvas" xmlns:mc="http://schemas.openxmlformats.org/markup-compatibility/2006" xmlns:o="urn:schemas-microsoft-com:office:office" xmlns:r="http://schemas.openxmlformats.org/officeDocument/2006/relationships" xmlns:m="http://schemas.openxmlformats.org/officeDocument/2006/math" xmlns:v="urn:schemas-microsoft-com:vml" xmlns:wp14="http://schemas.microsoft.com/office/word/2010/wordprocessingDrawing" xmlns:wp="http://schemas.openxmlformats.org/drawingml/2006/wordprocessingDrawing" xmlns:w10="urn:schemas-microsoft-com:office:word" xmlns:w="http://schemas.openxmlformats.org/wordprocessingml/2006/main" xmlns:w14="http://schemas.microsoft.com/office/word/2010/wordml" xmlns:wpg="http://schemas.microsoft.com/office/word/2010/wordprocessingGroup" xmlns:wpi="http://schemas.microsoft.com/office/word/2010/wordprocessingInk" xmlns:wne="http://schemas.microsoft.com/office/word/2006/wordml" xmlns:wps="http://schemas.microsoft.com/office/word/2010/wordprocessingShape" mc:Ignorable="w14 wp14">
   <w:body>
     <w:p>
       <w:pPr>
@@ -267,6 +267,7 @@
         <w:rPr>
           <w:rFonts w:asciiTheme="minorHAnsi" w:hAnsiTheme="minorHAnsi" w:cstheme="minorHAnsi"/>
           <w:noProof/>
+          <w:lang w:val="en-US" w:eastAsia="en-US"/>
         </w:rPr>
         <w:drawing>
           <wp:inline distT="0" distB="0" distL="0" distR="0">
@@ -284,7 +285,7 @@
                     <pic:cNvPicPr/>
                   </pic:nvPicPr>
                   <pic:blipFill>
-                    <a:blip r:embed="rId9" cstate="print"/>
+                    <a:blip r:embed="rId10" cstate="print"/>
                     <a:stretch>
                       <a:fillRect/>
                     </a:stretch>
@@ -573,7 +574,7 @@
           <w:insideH w:val="single" w:sz="4" w:space="0" w:color="000000"/>
           <w:insideV w:val="single" w:sz="4" w:space="0" w:color="000000"/>
         </w:tblBorders>
-        <w:tblLook w:val="00A0"/>
+        <w:tblLook w:val="00A0" w:firstRow="1" w:lastRow="0" w:firstColumn="1" w:lastColumn="0" w:noHBand="0" w:noVBand="0"/>
       </w:tblPr>
       <w:tblGrid>
         <w:gridCol w:w="3521"/>
@@ -687,7 +688,7 @@
               <w:rPr>
                 <w:rFonts w:ascii="Calibri" w:hAnsi="Calibri" w:cs="Calibri"/>
                 <w:noProof/>
-                <w:lang w:eastAsia="hr-HR"/>
+                <w:lang w:val="en-US"/>
               </w:rPr>
               <w:drawing>
                 <wp:inline distT="0" distB="0" distL="0" distR="0">
@@ -705,7 +706,7 @@
                           <pic:cNvPicPr/>
                         </pic:nvPicPr>
                         <pic:blipFill>
-                          <a:blip r:embed="rId10" cstate="print"/>
+                          <a:blip r:embed="rId11" cstate="print"/>
                           <a:stretch>
                             <a:fillRect/>
                           </a:stretch>
@@ -841,7 +842,7 @@
               <w:rPr>
                 <w:rFonts w:ascii="Calibri" w:hAnsi="Calibri" w:cs="Calibri"/>
                 <w:noProof/>
-                <w:lang w:eastAsia="hr-HR"/>
+                <w:lang w:val="en-US"/>
               </w:rPr>
               <w:drawing>
                 <wp:inline distT="0" distB="0" distL="0" distR="0">
@@ -859,7 +860,7 @@
                           <pic:cNvPicPr/>
                         </pic:nvPicPr>
                         <pic:blipFill>
-                          <a:blip r:embed="rId11" cstate="print"/>
+                          <a:blip r:embed="rId12" cstate="print"/>
                           <a:stretch>
                             <a:fillRect/>
                           </a:stretch>
@@ -1043,7 +1044,7 @@
               <w:rPr>
                 <w:rFonts w:ascii="Calibri" w:hAnsi="Calibri" w:cs="Calibri"/>
                 <w:noProof/>
-                <w:lang w:eastAsia="hr-HR"/>
+                <w:lang w:val="en-US"/>
               </w:rPr>
               <w:drawing>
                 <wp:inline distT="0" distB="0" distL="0" distR="0">
@@ -1061,7 +1062,7 @@
                           <pic:cNvPicPr/>
                         </pic:nvPicPr>
                         <pic:blipFill>
-                          <a:blip r:embed="rId12" cstate="print"/>
+                          <a:blip r:embed="rId13" cstate="print"/>
                           <a:stretch>
                             <a:fillRect/>
                           </a:stretch>
@@ -1200,16 +1201,8 @@
               <w:rPr>
                 <w:rFonts w:ascii="Calibri" w:hAnsi="Calibri" w:cs="Calibri"/>
               </w:rPr>
-              <w:t xml:space="preserve">5. Društvena mreža </w:t>
+              <w:t>5. Društvena mreža Twitter</w:t>
             </w:r>
-            <w:proofErr w:type="spellStart"/>
-            <w:r>
-              <w:rPr>
-                <w:rFonts w:ascii="Calibri" w:hAnsi="Calibri" w:cs="Calibri"/>
-              </w:rPr>
-              <w:t>Twitter</w:t>
-            </w:r>
-            <w:proofErr w:type="spellEnd"/>
           </w:p>
         </w:tc>
       </w:tr>
@@ -1257,7 +1250,7 @@
               <w:rPr>
                 <w:rFonts w:ascii="Calibri" w:hAnsi="Calibri" w:cs="Calibri"/>
                 <w:noProof/>
-                <w:lang w:eastAsia="hr-HR"/>
+                <w:lang w:val="en-US"/>
               </w:rPr>
               <w:drawing>
                 <wp:inline distT="0" distB="0" distL="0" distR="0">
@@ -1275,7 +1268,7 @@
                           <pic:cNvPicPr/>
                         </pic:nvPicPr>
                         <pic:blipFill>
-                          <a:blip r:embed="rId13" cstate="print"/>
+                          <a:blip r:embed="rId14" cstate="print"/>
                           <a:stretch>
                             <a:fillRect/>
                           </a:stretch>
@@ -1413,7 +1406,7 @@
               <w:rPr>
                 <w:rFonts w:ascii="Calibri" w:hAnsi="Calibri" w:cs="Calibri"/>
                 <w:noProof/>
-                <w:lang w:eastAsia="hr-HR"/>
+                <w:lang w:val="en-US"/>
               </w:rPr>
               <w:drawing>
                 <wp:inline distT="0" distB="0" distL="0" distR="0">
@@ -1431,7 +1424,7 @@
                           <pic:cNvPicPr/>
                         </pic:nvPicPr>
                         <pic:blipFill>
-                          <a:blip r:embed="rId14" cstate="print"/>
+                          <a:blip r:embed="rId15" cstate="print"/>
                           <a:stretch>
                             <a:fillRect/>
                           </a:stretch>
@@ -1582,8 +1575,6 @@
               </w:rPr>
               <w:t>8. Upute za korištenje</w:t>
             </w:r>
-            <w:bookmarkStart w:id="0" w:name="_GoBack"/>
-            <w:bookmarkEnd w:id="0"/>
           </w:p>
         </w:tc>
       </w:tr>
@@ -2039,6 +2030,7 @@
           <w:noProof/>
           <w:sz w:val="22"/>
           <w:szCs w:val="22"/>
+          <w:lang w:val="en-US" w:eastAsia="en-US"/>
         </w:rPr>
         <w:drawing>
           <wp:inline distT="0" distB="0" distL="0" distR="0">
@@ -2056,7 +2048,7 @@
                     <pic:cNvPicPr/>
                   </pic:nvPicPr>
                   <pic:blipFill>
-                    <a:blip r:embed="rId15" cstate="print"/>
+                    <a:blip r:embed="rId16" cstate="print"/>
                     <a:srcRect t="22766" b="28511"/>
                     <a:stretch>
                       <a:fillRect/>
@@ -2314,7 +2306,7 @@
       <w:r>
         <w:rPr>
           <w:noProof/>
-          <w:lang w:eastAsia="hr-HR"/>
+          <w:lang w:val="en-US"/>
         </w:rPr>
         <w:drawing>
           <wp:inline distT="0" distB="0" distL="0" distR="0">
@@ -2332,10 +2324,10 @@
                     <pic:cNvPicPr/>
                   </pic:nvPicPr>
                   <pic:blipFill>
-                    <a:blip r:embed="rId16" cstate="print">
+                    <a:blip r:embed="rId17" cstate="print">
                       <a:extLst>
                         <a:ext uri="{28A0092B-C50C-407E-A947-70E740481C1C}">
-                          <a14:useLocalDpi xmlns="" xmlns:wpc="http://schemas.microsoft.com/office/word/2010/wordprocessingCanvas" xmlns:mc="http://schemas.openxmlformats.org/markup-compatibility/2006" xmlns:o="urn:schemas-microsoft-com:office:office" xmlns:v="urn:schemas-microsoft-com:vml" xmlns:wp14="http://schemas.microsoft.com/office/word/2010/wordprocessingDrawing" xmlns:w10="urn:schemas-microsoft-com:office:word" xmlns:w="http://schemas.openxmlformats.org/wordprocessingml/2006/main" xmlns:w14="http://schemas.microsoft.com/office/word/2010/wordml" xmlns:wpg="http://schemas.microsoft.com/office/word/2010/wordprocessingGroup" xmlns:wpi="http://schemas.microsoft.com/office/word/2010/wordprocessingInk" xmlns:wps="http://schemas.microsoft.com/office/word/2010/wordprocessingShape" xmlns:a14="http://schemas.microsoft.com/office/drawing/2010/main" val="0"/>
+                          <a14:useLocalDpi xmlns:a14="http://schemas.microsoft.com/office/drawing/2010/main" val="0"/>
                         </a:ext>
                       </a:extLst>
                     </a:blip>
@@ -2753,6 +2745,7 @@
           <w:noProof/>
           <w:sz w:val="22"/>
           <w:szCs w:val="22"/>
+          <w:lang w:val="en-US" w:eastAsia="en-US"/>
         </w:rPr>
         <w:drawing>
           <wp:inline distT="0" distB="0" distL="0" distR="0">
@@ -2770,7 +2763,7 @@
                     <pic:cNvPicPr/>
                   </pic:nvPicPr>
                   <pic:blipFill>
-                    <a:blip r:embed="rId17" cstate="print"/>
+                    <a:blip r:embed="rId18" cstate="print"/>
                     <a:stretch>
                       <a:fillRect/>
                     </a:stretch>
@@ -4955,6 +4948,7 @@
           <w:noProof/>
           <w:sz w:val="22"/>
           <w:szCs w:val="22"/>
+          <w:lang w:val="en-US" w:eastAsia="en-US"/>
         </w:rPr>
         <w:drawing>
           <wp:inline distT="0" distB="0" distL="0" distR="0">
@@ -4972,7 +4966,7 @@
                     <pic:cNvPicPr/>
                   </pic:nvPicPr>
                   <pic:blipFill>
-                    <a:blip r:embed="rId18" cstate="print"/>
+                    <a:blip r:embed="rId19" cstate="print"/>
                     <a:stretch>
                       <a:fillRect/>
                     </a:stretch>
@@ -5034,6 +5028,7 @@
           <w:noProof/>
           <w:sz w:val="22"/>
           <w:szCs w:val="22"/>
+          <w:lang w:val="en-US" w:eastAsia="en-US"/>
         </w:rPr>
         <w:drawing>
           <wp:inline distT="0" distB="0" distL="0" distR="0">
@@ -5051,7 +5046,7 @@
                     <pic:cNvPicPr/>
                   </pic:nvPicPr>
                   <pic:blipFill>
-                    <a:blip r:embed="rId19" cstate="print"/>
+                    <a:blip r:embed="rId20" cstate="print"/>
                     <a:stretch>
                       <a:fillRect/>
                     </a:stretch>
@@ -5139,7 +5134,7 @@
       <w:r>
         <w:t xml:space="preserve"> </w:t>
       </w:r>
-      <w:hyperlink r:id="rId20" w:history="1">
+      <w:hyperlink r:id="rId21" w:history="1">
         <w:r>
           <w:rPr>
             <w:rStyle w:val="Hyperlink"/>
@@ -5167,7 +5162,7 @@
         </w:rPr>
         <w:t xml:space="preserve"> features, </w:t>
       </w:r>
-      <w:hyperlink r:id="rId21" w:history="1">
+      <w:hyperlink r:id="rId22" w:history="1">
         <w:r>
           <w:rPr>
             <w:rStyle w:val="Hyperlink"/>
@@ -5195,7 +5190,7 @@
         </w:rPr>
         <w:t xml:space="preserve">, </w:t>
       </w:r>
-      <w:hyperlink r:id="rId22" w:history="1">
+      <w:hyperlink r:id="rId23" w:history="1">
         <w:r>
           <w:rPr>
             <w:rStyle w:val="Hyperlink"/>
@@ -5232,7 +5227,7 @@
         </w:rPr>
         <w:t xml:space="preserve"> </w:t>
       </w:r>
-      <w:hyperlink r:id="rId23" w:history="1">
+      <w:hyperlink r:id="rId24" w:history="1">
         <w:r>
           <w:rPr>
             <w:rStyle w:val="Hyperlink"/>
@@ -5263,7 +5258,7 @@
       <w:r>
         <w:t xml:space="preserve"> </w:t>
       </w:r>
-      <w:hyperlink r:id="rId24" w:history="1">
+      <w:hyperlink r:id="rId25" w:history="1">
         <w:r>
           <w:rPr>
             <w:rStyle w:val="Hyperlink"/>
@@ -5377,22 +5372,2651 @@
     </w:p>
     <w:p>
       <w:pPr>
-        <w:pStyle w:val="Mjestoidatum"/>
-        <w:spacing w:before="0" w:after="0" w:line="276" w:lineRule="auto"/>
+        <w:spacing w:after="0"/>
         <w:jc w:val="both"/>
         <w:rPr>
-          <w:rFonts w:asciiTheme="minorHAnsi" w:hAnsiTheme="minorHAnsi" w:cstheme="minorHAnsi"/>
-          <w:sz w:val="22"/>
-          <w:szCs w:val="22"/>
-        </w:rPr>
-      </w:pPr>
-      <w:r>
-        <w:rPr>
-          <w:rFonts w:asciiTheme="minorHAnsi" w:hAnsiTheme="minorHAnsi" w:cstheme="minorHAnsi"/>
-          <w:sz w:val="22"/>
-          <w:szCs w:val="22"/>
-        </w:rPr>
-        <w:t>tu ide za g+</w:t>
+          <w:rFonts w:ascii="Calibri" w:eastAsia="Times New Roman" w:hAnsi="Calibri" w:cs="Calibri"/>
+          <w:lang w:eastAsia="hr-HR"/>
+        </w:rPr>
+      </w:pPr>
+      <w:r>
+        <w:rPr>
+          <w:rFonts w:ascii="Calibri" w:eastAsia="Times New Roman" w:hAnsi="Calibri" w:cs="Calibri"/>
+          <w:lang w:eastAsia="hr-HR"/>
+        </w:rPr>
+        <w:t xml:space="preserve">Google je u lipnju 2011. osnovao Google+ (često se koristi skraćeni naziv </w:t>
+      </w:r>
+      <w:r>
+        <w:rPr>
+          <w:rFonts w:ascii="Calibri" w:eastAsia="Times New Roman" w:hAnsi="Calibri" w:cs="Calibri"/>
+          <w:i/>
+          <w:lang w:eastAsia="hr-HR"/>
+        </w:rPr>
+        <w:t>G+</w:t>
+      </w:r>
+      <w:r>
+        <w:rPr>
+          <w:rFonts w:ascii="Calibri" w:eastAsia="Times New Roman" w:hAnsi="Calibri" w:cs="Calibri"/>
+          <w:lang w:eastAsia="hr-HR"/>
+        </w:rPr>
+        <w:t xml:space="preserve">) s idejom stvaranja društvene mreže koja će poboljšati i olakšati društvenu interakciju te gdje će korisnici imati bolju kontrolu i sigurnost prilikom dijeljenja sadržaja. </w:t>
+      </w:r>
+      <w:r>
+        <w:t>Pruža većinu mogućnosti kao i Facebook, ali dodaje i neke nove (kao što su npr. krugovi, iskre, glasovni i video „chat“, integrirani YouTube te još mnogo drugih stvari). Odlikuje se vrlo čistim i preglednim sučeljem, a za implementaciju funkcionalnosti su korištene najmodernije tehnologije weba. Posljedica svega prethodno navedenog je brz rad i visoka pouzdanost</w:t>
+      </w:r>
+      <w:r>
+        <w:rPr>
+          <w:rFonts w:ascii="Calibri" w:eastAsia="Times New Roman" w:hAnsi="Calibri" w:cs="Calibri"/>
+          <w:lang w:eastAsia="hr-HR"/>
+        </w:rPr>
+        <w:t>.</w:t>
+      </w:r>
+    </w:p>
+    <w:p>
+      <w:pPr>
+        <w:spacing w:after="0"/>
+        <w:jc w:val="both"/>
+        <w:rPr>
+          <w:rFonts w:ascii="Calibri" w:eastAsia="Times New Roman" w:hAnsi="Calibri" w:cs="Calibri"/>
+          <w:lang w:eastAsia="hr-HR"/>
+        </w:rPr>
+      </w:pPr>
+    </w:p>
+    <w:p>
+      <w:pPr>
+        <w:jc w:val="both"/>
+        <w:rPr>
+          <w:rFonts w:ascii="Calibri" w:eastAsia="Calibri" w:hAnsi="Calibri" w:cs="Calibri"/>
+          <w:b/>
+          <w:sz w:val="26"/>
+          <w:szCs w:val="26"/>
+        </w:rPr>
+      </w:pPr>
+      <w:r>
+        <w:rPr>
+          <w:rFonts w:ascii="Calibri" w:eastAsia="Calibri" w:hAnsi="Calibri" w:cs="Calibri"/>
+          <w:b/>
+          <w:sz w:val="26"/>
+          <w:szCs w:val="26"/>
+        </w:rPr>
+        <w:t>4.1. Funkcionalni zahtjevi</w:t>
+      </w:r>
+    </w:p>
+    <w:p>
+      <w:pPr>
+        <w:jc w:val="both"/>
+        <w:rPr>
+          <w:rFonts w:ascii="Calibri" w:eastAsia="Calibri" w:hAnsi="Calibri" w:cs="Times New Roman"/>
+        </w:rPr>
+      </w:pPr>
+      <w:r>
+        <w:rPr>
+          <w:rFonts w:ascii="Calibri" w:eastAsia="Calibri" w:hAnsi="Calibri" w:cs="Times New Roman"/>
+        </w:rPr>
+        <w:t xml:space="preserve">Glavni zahtjev je stvoriti aplikaciju kojom će se na bilo kojem mjestu moći provjeriti status prisutnosti </w:t>
+      </w:r>
+      <w:r>
+        <w:rPr>
+          <w:rFonts w:ascii="Calibri" w:eastAsia="Calibri" w:hAnsi="Calibri" w:cs="Times New Roman"/>
+          <w:i/>
+        </w:rPr>
+        <w:t>G+</w:t>
+      </w:r>
+      <w:r>
+        <w:rPr>
+          <w:rFonts w:ascii="Calibri" w:eastAsia="Calibri" w:hAnsi="Calibri" w:cs="Times New Roman"/>
+        </w:rPr>
+        <w:t xml:space="preserve"> prijatelja bez potrebe za otvaranjem neke od Googleovih stranica. U ovom slučaju korisnik je zatražio mogućnost provjere statusa dok se nalazi na Facebooku. To je ostvareno na način da je napravljena aplikacija u sklopu Facebooka gdje se nakon otvaranja aplikacije i prijave s Googleovim podacima ispisuje lista aktivnih prijatelja na Google+ mreži. Kao dodatna mogućnost je implementirana i promjena vlastite statusne poruke te tipa prisutnosti (Online/Busy) koja se prikazuje našim prijateljima na bilo kojoj stranici Googleove mreže (Google+, Gmail, iGoogle). Tipični uspješni scenariji opisani </w:t>
+      </w:r>
+      <w:r>
+        <w:rPr>
+          <w:rFonts w:ascii="Calibri" w:eastAsia="Calibri" w:hAnsi="Calibri" w:cs="Times New Roman"/>
+          <w:i/>
+        </w:rPr>
+        <w:t>Use case</w:t>
+      </w:r>
+      <w:r>
+        <w:rPr>
+          <w:rFonts w:ascii="Calibri" w:eastAsia="Calibri" w:hAnsi="Calibri" w:cs="Times New Roman"/>
+        </w:rPr>
+        <w:t xml:space="preserve"> dijagramom glase:</w:t>
+      </w:r>
+    </w:p>
+    <w:p>
+      <w:pPr>
+        <w:rPr>
+          <w:rFonts w:ascii="Calibri" w:eastAsia="Calibri" w:hAnsi="Calibri" w:cs="Calibri"/>
+          <w:u w:val="single"/>
+        </w:rPr>
+      </w:pPr>
+      <w:r>
+        <w:rPr>
+          <w:rFonts w:ascii="Calibri" w:eastAsia="Calibri" w:hAnsi="Calibri" w:cs="Calibri"/>
+          <w:u w:val="single"/>
+        </w:rPr>
+        <w:t>Prikaz prisutnosti prijatelja na Google+ mreži:</w:t>
+      </w:r>
+      <w:r>
+        <w:rPr>
+          <w:rFonts w:ascii="Calibri" w:eastAsia="Calibri" w:hAnsi="Calibri" w:cs="Calibri"/>
+          <w:u w:val="single"/>
+        </w:rPr>
+        <w:br/>
+      </w:r>
+      <w:r>
+        <w:rPr>
+          <w:rFonts w:ascii="Calibri" w:eastAsia="Calibri" w:hAnsi="Calibri" w:cs="Calibri"/>
+        </w:rPr>
+        <w:t>Preduvjet: Korisnik je spojen na internet</w:t>
+      </w:r>
+      <w:r>
+        <w:rPr>
+          <w:rFonts w:ascii="Calibri" w:eastAsia="Calibri" w:hAnsi="Calibri" w:cs="Calibri"/>
+        </w:rPr>
+        <w:br/>
+        <w:t>Postuvjet: Sustav je uspješno ispisao prijatelje</w:t>
+      </w:r>
+    </w:p>
+    <w:p>
+      <w:pPr>
+        <w:numPr>
+          <w:ilvl w:val="0"/>
+          <w:numId w:val="17"/>
+        </w:numPr>
+        <w:contextualSpacing/>
+        <w:jc w:val="both"/>
+        <w:rPr>
+          <w:rFonts w:ascii="Calibri" w:eastAsia="Calibri" w:hAnsi="Calibri" w:cs="Calibri"/>
+        </w:rPr>
+      </w:pPr>
+      <w:r>
+        <w:rPr>
+          <w:rFonts w:ascii="Calibri" w:eastAsia="Calibri" w:hAnsi="Calibri" w:cs="Calibri"/>
+        </w:rPr>
+        <w:t>Korisnik otvara aplikaciju</w:t>
+      </w:r>
+    </w:p>
+    <w:p>
+      <w:pPr>
+        <w:numPr>
+          <w:ilvl w:val="0"/>
+          <w:numId w:val="17"/>
+        </w:numPr>
+        <w:contextualSpacing/>
+        <w:jc w:val="both"/>
+        <w:rPr>
+          <w:rFonts w:ascii="Calibri" w:eastAsia="Calibri" w:hAnsi="Calibri" w:cs="Calibri"/>
+        </w:rPr>
+      </w:pPr>
+      <w:r>
+        <w:rPr>
+          <w:rFonts w:ascii="Calibri" w:eastAsia="Calibri" w:hAnsi="Calibri" w:cs="Calibri"/>
+        </w:rPr>
+        <w:t>Korisnik odabire Google+ klikom na ikonu</w:t>
+      </w:r>
+    </w:p>
+    <w:p>
+      <w:pPr>
+        <w:numPr>
+          <w:ilvl w:val="0"/>
+          <w:numId w:val="17"/>
+        </w:numPr>
+        <w:contextualSpacing/>
+        <w:jc w:val="both"/>
+        <w:rPr>
+          <w:rFonts w:ascii="Calibri" w:eastAsia="Calibri" w:hAnsi="Calibri" w:cs="Calibri"/>
+        </w:rPr>
+      </w:pPr>
+      <w:r>
+        <w:rPr>
+          <w:rFonts w:ascii="Calibri" w:eastAsia="Calibri" w:hAnsi="Calibri" w:cs="Calibri"/>
+        </w:rPr>
+        <w:t>Sustav otvara Google+ stranicu za prijavu</w:t>
+      </w:r>
+    </w:p>
+    <w:p>
+      <w:pPr>
+        <w:numPr>
+          <w:ilvl w:val="0"/>
+          <w:numId w:val="17"/>
+        </w:numPr>
+        <w:contextualSpacing/>
+        <w:jc w:val="both"/>
+        <w:rPr>
+          <w:rFonts w:ascii="Calibri" w:eastAsia="Calibri" w:hAnsi="Calibri" w:cs="Calibri"/>
+        </w:rPr>
+      </w:pPr>
+      <w:r>
+        <w:rPr>
+          <w:rFonts w:ascii="Calibri" w:eastAsia="Calibri" w:hAnsi="Calibri" w:cs="Calibri"/>
+        </w:rPr>
+        <w:t>Korisnik upisuje podatke Googleovog računa</w:t>
+      </w:r>
+    </w:p>
+    <w:p>
+      <w:pPr>
+        <w:numPr>
+          <w:ilvl w:val="0"/>
+          <w:numId w:val="17"/>
+        </w:numPr>
+        <w:contextualSpacing/>
+        <w:jc w:val="both"/>
+        <w:rPr>
+          <w:rFonts w:ascii="Calibri" w:eastAsia="Calibri" w:hAnsi="Calibri" w:cs="Calibri"/>
+        </w:rPr>
+      </w:pPr>
+      <w:r>
+        <w:rPr>
+          <w:rFonts w:ascii="Calibri" w:eastAsia="Calibri" w:hAnsi="Calibri" w:cs="Calibri"/>
+        </w:rPr>
+        <w:t>Sustav šalje podatke Googleu na provjeru i uspostavlja vezu</w:t>
+      </w:r>
+    </w:p>
+    <w:p>
+      <w:pPr>
+        <w:numPr>
+          <w:ilvl w:val="0"/>
+          <w:numId w:val="17"/>
+        </w:numPr>
+        <w:contextualSpacing/>
+        <w:jc w:val="both"/>
+        <w:rPr>
+          <w:rFonts w:ascii="Calibri" w:eastAsia="Calibri" w:hAnsi="Calibri" w:cs="Calibri"/>
+        </w:rPr>
+      </w:pPr>
+      <w:r>
+        <w:rPr>
+          <w:rFonts w:ascii="Calibri" w:eastAsia="Calibri" w:hAnsi="Calibri" w:cs="Calibri"/>
+        </w:rPr>
+        <w:t>Sustav ispisuje prijatelje</w:t>
+      </w:r>
+    </w:p>
+    <w:p>
+      <w:pPr>
+        <w:jc w:val="both"/>
+        <w:rPr>
+          <w:rFonts w:ascii="Calibri" w:eastAsia="Calibri" w:hAnsi="Calibri" w:cs="Calibri"/>
+        </w:rPr>
+      </w:pPr>
+      <w:r>
+        <w:rPr>
+          <w:rFonts w:ascii="Calibri" w:eastAsia="Calibri" w:hAnsi="Calibri" w:cs="Calibri"/>
+        </w:rPr>
+        <w:t>Ekstenzije:</w:t>
+      </w:r>
+    </w:p>
+    <w:p>
+      <w:pPr>
+        <w:rPr>
+          <w:rFonts w:ascii="Calibri" w:eastAsia="Calibri" w:hAnsi="Calibri" w:cs="Calibri"/>
+        </w:rPr>
+      </w:pPr>
+      <w:r>
+        <w:rPr>
+          <w:rFonts w:ascii="Calibri" w:eastAsia="Calibri" w:hAnsi="Calibri" w:cs="Calibri"/>
+        </w:rPr>
+        <w:tab/>
+        <w:t>3a. Korisnik se prethodno prijavio</w:t>
+      </w:r>
+      <w:r>
+        <w:rPr>
+          <w:rFonts w:ascii="Calibri" w:eastAsia="Calibri" w:hAnsi="Calibri" w:cs="Calibri"/>
+        </w:rPr>
+        <w:br/>
+      </w:r>
+      <w:r>
+        <w:rPr>
+          <w:rFonts w:ascii="Calibri" w:eastAsia="Calibri" w:hAnsi="Calibri" w:cs="Calibri"/>
+        </w:rPr>
+        <w:tab/>
+      </w:r>
+      <w:r>
+        <w:rPr>
+          <w:rFonts w:ascii="Calibri" w:eastAsia="Calibri" w:hAnsi="Calibri" w:cs="Calibri"/>
+        </w:rPr>
+        <w:tab/>
+        <w:t>1. Provjeravaju se podaci prethodne prijave</w:t>
+      </w:r>
+      <w:r>
+        <w:rPr>
+          <w:rFonts w:ascii="Calibri" w:eastAsia="Calibri" w:hAnsi="Calibri" w:cs="Calibri"/>
+        </w:rPr>
+        <w:br/>
+      </w:r>
+      <w:r>
+        <w:rPr>
+          <w:rFonts w:ascii="Calibri" w:eastAsia="Calibri" w:hAnsi="Calibri" w:cs="Calibri"/>
+        </w:rPr>
+        <w:tab/>
+      </w:r>
+      <w:r>
+        <w:rPr>
+          <w:rFonts w:ascii="Calibri" w:eastAsia="Calibri" w:hAnsi="Calibri" w:cs="Calibri"/>
+        </w:rPr>
+        <w:tab/>
+        <w:t>2. Otvara se stranica s listom prijatelja</w:t>
+      </w:r>
+      <w:r>
+        <w:rPr>
+          <w:rFonts w:ascii="Calibri" w:eastAsia="Calibri" w:hAnsi="Calibri" w:cs="Calibri"/>
+        </w:rPr>
+        <w:br/>
+      </w:r>
+      <w:r>
+        <w:rPr>
+          <w:rFonts w:ascii="Calibri" w:eastAsia="Calibri" w:hAnsi="Calibri" w:cs="Calibri"/>
+        </w:rPr>
+        <w:tab/>
+        <w:t>4a. Korisnik je pritisnuo tipku „Enter“ umjesto „klika“ na „Log In“ gumb</w:t>
+      </w:r>
+      <w:r>
+        <w:rPr>
+          <w:rFonts w:ascii="Calibri" w:eastAsia="Calibri" w:hAnsi="Calibri" w:cs="Calibri"/>
+        </w:rPr>
+        <w:br/>
+      </w:r>
+      <w:r>
+        <w:rPr>
+          <w:rFonts w:ascii="Calibri" w:eastAsia="Calibri" w:hAnsi="Calibri" w:cs="Calibri"/>
+        </w:rPr>
+        <w:tab/>
+      </w:r>
+      <w:r>
+        <w:rPr>
+          <w:rFonts w:ascii="Calibri" w:eastAsia="Calibri" w:hAnsi="Calibri" w:cs="Calibri"/>
+        </w:rPr>
+        <w:tab/>
+        <w:t>1. Ponovno se učitava aplikacija</w:t>
+      </w:r>
+      <w:r>
+        <w:rPr>
+          <w:rFonts w:ascii="Calibri" w:eastAsia="Calibri" w:hAnsi="Calibri" w:cs="Calibri"/>
+        </w:rPr>
+        <w:br/>
+      </w:r>
+      <w:r>
+        <w:rPr>
+          <w:rFonts w:ascii="Calibri" w:eastAsia="Calibri" w:hAnsi="Calibri" w:cs="Calibri"/>
+        </w:rPr>
+        <w:tab/>
+        <w:t>5a. Nisu unešeni ispravni podaci</w:t>
+      </w:r>
+      <w:r>
+        <w:rPr>
+          <w:rFonts w:ascii="Calibri" w:eastAsia="Calibri" w:hAnsi="Calibri" w:cs="Calibri"/>
+        </w:rPr>
+        <w:br/>
+      </w:r>
+      <w:r>
+        <w:rPr>
+          <w:rFonts w:ascii="Calibri" w:eastAsia="Calibri" w:hAnsi="Calibri" w:cs="Calibri"/>
+        </w:rPr>
+        <w:tab/>
+      </w:r>
+      <w:r>
+        <w:rPr>
+          <w:rFonts w:ascii="Calibri" w:eastAsia="Calibri" w:hAnsi="Calibri" w:cs="Calibri"/>
+        </w:rPr>
+        <w:tab/>
+        <w:t>1. Korisniku ostaje prikazana stranica za prijavu</w:t>
+      </w:r>
+      <w:r>
+        <w:rPr>
+          <w:rFonts w:ascii="Calibri" w:eastAsia="Calibri" w:hAnsi="Calibri" w:cs="Calibri"/>
+        </w:rPr>
+        <w:br/>
+      </w:r>
+      <w:r>
+        <w:rPr>
+          <w:rFonts w:ascii="Calibri" w:eastAsia="Calibri" w:hAnsi="Calibri" w:cs="Calibri"/>
+        </w:rPr>
+        <w:tab/>
+      </w:r>
+      <w:r>
+        <w:rPr>
+          <w:rFonts w:ascii="Calibri" w:eastAsia="Calibri" w:hAnsi="Calibri" w:cs="Calibri"/>
+        </w:rPr>
+        <w:tab/>
+        <w:t>2. Ispisuje mu se poruka da je unešeno krivo korisničko ime/lozinka</w:t>
+      </w:r>
+      <w:r>
+        <w:rPr>
+          <w:rFonts w:ascii="Calibri" w:eastAsia="Calibri" w:hAnsi="Calibri" w:cs="Calibri"/>
+        </w:rPr>
+        <w:br/>
+      </w:r>
+      <w:r>
+        <w:rPr>
+          <w:rFonts w:ascii="Calibri" w:eastAsia="Calibri" w:hAnsi="Calibri" w:cs="Calibri"/>
+        </w:rPr>
+        <w:tab/>
+        <w:t>6a. Korisnik uopće nema prijatelja</w:t>
+      </w:r>
+      <w:r>
+        <w:rPr>
+          <w:rFonts w:ascii="Calibri" w:eastAsia="Calibri" w:hAnsi="Calibri" w:cs="Calibri"/>
+        </w:rPr>
+        <w:br/>
+      </w:r>
+      <w:r>
+        <w:rPr>
+          <w:rFonts w:ascii="Calibri" w:eastAsia="Calibri" w:hAnsi="Calibri" w:cs="Calibri"/>
+        </w:rPr>
+        <w:tab/>
+      </w:r>
+      <w:r>
+        <w:rPr>
+          <w:rFonts w:ascii="Calibri" w:eastAsia="Calibri" w:hAnsi="Calibri" w:cs="Calibri"/>
+        </w:rPr>
+        <w:tab/>
+        <w:t>1. Ispisuje se poruka da nema prijatelja</w:t>
+      </w:r>
+    </w:p>
+    <w:p>
+      <w:pPr>
+        <w:rPr>
+          <w:rFonts w:ascii="Calibri" w:eastAsia="Calibri" w:hAnsi="Calibri" w:cs="Calibri"/>
+        </w:rPr>
+      </w:pPr>
+      <w:r>
+        <w:rPr>
+          <w:rFonts w:ascii="Calibri" w:eastAsia="Calibri" w:hAnsi="Calibri" w:cs="Calibri"/>
+          <w:u w:val="single"/>
+        </w:rPr>
+        <w:t>Postavljanje vlastitog statusa:</w:t>
+      </w:r>
+      <w:r>
+        <w:rPr>
+          <w:rFonts w:ascii="Calibri" w:eastAsia="Calibri" w:hAnsi="Calibri" w:cs="Calibri"/>
+          <w:u w:val="single"/>
+        </w:rPr>
+        <w:br/>
+      </w:r>
+      <w:r>
+        <w:rPr>
+          <w:rFonts w:ascii="Calibri" w:eastAsia="Calibri" w:hAnsi="Calibri" w:cs="Calibri"/>
+        </w:rPr>
+        <w:t>Preduvjet: Korisnik se nalazi na Google+ stranici s listom prijatelja</w:t>
+      </w:r>
+      <w:r>
+        <w:rPr>
+          <w:rFonts w:ascii="Calibri" w:eastAsia="Calibri" w:hAnsi="Calibri" w:cs="Calibri"/>
+        </w:rPr>
+        <w:br/>
+        <w:t>Postuvjet: Status je uspješno promijenjen</w:t>
+      </w:r>
+    </w:p>
+    <w:p>
+      <w:pPr>
+        <w:numPr>
+          <w:ilvl w:val="0"/>
+          <w:numId w:val="18"/>
+        </w:numPr>
+        <w:contextualSpacing/>
+        <w:rPr>
+          <w:rFonts w:ascii="Calibri" w:eastAsia="Calibri" w:hAnsi="Calibri" w:cs="Calibri"/>
+        </w:rPr>
+      </w:pPr>
+      <w:r>
+        <w:rPr>
+          <w:rFonts w:ascii="Calibri" w:eastAsia="Calibri" w:hAnsi="Calibri" w:cs="Calibri"/>
+        </w:rPr>
+        <w:t>Korisnik upisuje željenu statusnu poruku</w:t>
+      </w:r>
+    </w:p>
+    <w:p>
+      <w:pPr>
+        <w:numPr>
+          <w:ilvl w:val="0"/>
+          <w:numId w:val="18"/>
+        </w:numPr>
+        <w:contextualSpacing/>
+        <w:rPr>
+          <w:rFonts w:ascii="Calibri" w:eastAsia="Calibri" w:hAnsi="Calibri" w:cs="Calibri"/>
+        </w:rPr>
+      </w:pPr>
+      <w:r>
+        <w:rPr>
+          <w:rFonts w:ascii="Calibri" w:eastAsia="Calibri" w:hAnsi="Calibri" w:cs="Calibri"/>
+        </w:rPr>
+        <w:t>Korisnik izabire tip prisutnosti</w:t>
+      </w:r>
+    </w:p>
+    <w:p>
+      <w:pPr>
+        <w:numPr>
+          <w:ilvl w:val="0"/>
+          <w:numId w:val="18"/>
+        </w:numPr>
+        <w:contextualSpacing/>
+        <w:rPr>
+          <w:rFonts w:ascii="Calibri" w:eastAsia="Calibri" w:hAnsi="Calibri" w:cs="Calibri"/>
+        </w:rPr>
+      </w:pPr>
+      <w:r>
+        <w:rPr>
+          <w:rFonts w:ascii="Calibri" w:eastAsia="Calibri" w:hAnsi="Calibri" w:cs="Calibri"/>
+        </w:rPr>
+        <w:lastRenderedPageBreak/>
+        <w:t>Korisnik klikne na gumb za postavljanje statusa</w:t>
+      </w:r>
+    </w:p>
+    <w:p>
+      <w:pPr>
+        <w:numPr>
+          <w:ilvl w:val="0"/>
+          <w:numId w:val="18"/>
+        </w:numPr>
+        <w:contextualSpacing/>
+        <w:rPr>
+          <w:rFonts w:ascii="Calibri" w:eastAsia="Calibri" w:hAnsi="Calibri" w:cs="Calibri"/>
+        </w:rPr>
+      </w:pPr>
+      <w:r>
+        <w:rPr>
+          <w:rFonts w:ascii="Calibri" w:eastAsia="Calibri" w:hAnsi="Calibri" w:cs="Calibri"/>
+        </w:rPr>
+        <w:t>Sustav šalje status Googleu koji ga javlja prijateljima</w:t>
+      </w:r>
+    </w:p>
+    <w:p>
+      <w:pPr>
+        <w:rPr>
+          <w:rFonts w:ascii="Calibri" w:eastAsia="Calibri" w:hAnsi="Calibri" w:cs="Calibri"/>
+        </w:rPr>
+      </w:pPr>
+      <w:r>
+        <w:rPr>
+          <w:rFonts w:ascii="Calibri" w:eastAsia="Calibri" w:hAnsi="Calibri" w:cs="Calibri"/>
+        </w:rPr>
+        <w:t>Ekstenzije:</w:t>
+      </w:r>
+    </w:p>
+    <w:p>
+      <w:pPr>
+        <w:rPr>
+          <w:rFonts w:ascii="Calibri" w:eastAsia="Calibri" w:hAnsi="Calibri" w:cs="Calibri"/>
+        </w:rPr>
+      </w:pPr>
+      <w:r>
+        <w:rPr>
+          <w:rFonts w:ascii="Calibri" w:eastAsia="Calibri" w:hAnsi="Calibri" w:cs="Calibri"/>
+        </w:rPr>
+        <w:tab/>
+        <w:t>1a. Korisnik upisuje nedozvoljenu poruku (koja izgleda kao „html tag“ &lt;test&gt;)</w:t>
+      </w:r>
+      <w:r>
+        <w:rPr>
+          <w:rFonts w:ascii="Calibri" w:eastAsia="Calibri" w:hAnsi="Calibri" w:cs="Calibri"/>
+        </w:rPr>
+        <w:br/>
+      </w:r>
+      <w:r>
+        <w:rPr>
+          <w:rFonts w:ascii="Calibri" w:eastAsia="Calibri" w:hAnsi="Calibri" w:cs="Calibri"/>
+        </w:rPr>
+        <w:tab/>
+      </w:r>
+      <w:r>
+        <w:rPr>
+          <w:rFonts w:ascii="Calibri" w:eastAsia="Calibri" w:hAnsi="Calibri" w:cs="Calibri"/>
+        </w:rPr>
+        <w:tab/>
+        <w:t>1. Ispisuje se poruka o grešci (nedozvoljeni niz znakova)</w:t>
+      </w:r>
+      <w:r>
+        <w:rPr>
+          <w:rFonts w:ascii="Calibri" w:eastAsia="Calibri" w:hAnsi="Calibri" w:cs="Calibri"/>
+        </w:rPr>
+        <w:br/>
+      </w:r>
+      <w:r>
+        <w:rPr>
+          <w:rFonts w:ascii="Calibri" w:eastAsia="Calibri" w:hAnsi="Calibri" w:cs="Calibri"/>
+        </w:rPr>
+        <w:tab/>
+        <w:t>3a. Korisnik je pritisnuo „Enter“</w:t>
+      </w:r>
+      <w:r>
+        <w:rPr>
+          <w:rFonts w:ascii="Calibri" w:eastAsia="Calibri" w:hAnsi="Calibri" w:cs="Calibri"/>
+        </w:rPr>
+        <w:br/>
+      </w:r>
+      <w:r>
+        <w:rPr>
+          <w:rFonts w:ascii="Calibri" w:eastAsia="Calibri" w:hAnsi="Calibri" w:cs="Calibri"/>
+        </w:rPr>
+        <w:tab/>
+      </w:r>
+      <w:r>
+        <w:rPr>
+          <w:rFonts w:ascii="Calibri" w:eastAsia="Calibri" w:hAnsi="Calibri" w:cs="Calibri"/>
+        </w:rPr>
+        <w:tab/>
+        <w:t>1. Aplikacija se ponovno učitava</w:t>
+      </w:r>
+      <w:r>
+        <w:rPr>
+          <w:rFonts w:ascii="Calibri" w:eastAsia="Calibri" w:hAnsi="Calibri" w:cs="Calibri"/>
+        </w:rPr>
+        <w:br/>
+      </w:r>
+      <w:r>
+        <w:rPr>
+          <w:rFonts w:ascii="Calibri" w:eastAsia="Calibri" w:hAnsi="Calibri" w:cs="Calibri"/>
+        </w:rPr>
+        <w:tab/>
+      </w:r>
+      <w:r>
+        <w:rPr>
+          <w:rFonts w:ascii="Calibri" w:eastAsia="Calibri" w:hAnsi="Calibri" w:cs="Calibri"/>
+        </w:rPr>
+        <w:tab/>
+        <w:t>2. Status se resetira na „default“ status (Online, bez statusne poruke)</w:t>
+      </w:r>
+    </w:p>
+    <w:p>
+      <w:pPr>
+        <w:jc w:val="both"/>
+        <w:rPr>
+          <w:rFonts w:ascii="Calibri" w:eastAsia="Calibri" w:hAnsi="Calibri" w:cs="Calibri"/>
+          <w:b/>
+          <w:sz w:val="26"/>
+          <w:szCs w:val="26"/>
+        </w:rPr>
+      </w:pPr>
+      <w:r>
+        <w:rPr>
+          <w:rFonts w:ascii="Calibri" w:eastAsia="Calibri" w:hAnsi="Calibri" w:cs="Calibri"/>
+          <w:b/>
+          <w:sz w:val="26"/>
+          <w:szCs w:val="26"/>
+        </w:rPr>
+        <w:t>4.2. Programsko rješenje</w:t>
+      </w:r>
+    </w:p>
+    <w:p>
+      <w:pPr>
+        <w:jc w:val="both"/>
+      </w:pPr>
+      <w:r>
+        <w:rPr>
+          <w:rFonts w:ascii="Calibri" w:eastAsia="Times New Roman" w:hAnsi="Calibri" w:cs="Calibri"/>
+          <w:lang w:eastAsia="hr-HR"/>
+        </w:rPr>
+        <w:t>Za implementaciju rješenja korišten je AgsXMPP [5] API</w:t>
+      </w:r>
+      <w:r>
+        <w:rPr>
+          <w:rFonts w:ascii="Calibri" w:eastAsia="Times New Roman" w:hAnsi="Calibri" w:cs="Calibri"/>
+          <w:i/>
+          <w:lang w:eastAsia="hr-HR"/>
+        </w:rPr>
+        <w:t xml:space="preserve"> </w:t>
+      </w:r>
+      <w:r>
+        <w:rPr>
+          <w:rFonts w:cstheme="minorHAnsi"/>
+        </w:rPr>
+        <w:t xml:space="preserve">(engl. </w:t>
+      </w:r>
+      <w:r>
+        <w:rPr>
+          <w:rFonts w:cstheme="minorHAnsi"/>
+          <w:i/>
+        </w:rPr>
+        <w:t>Application Programming Interface</w:t>
+      </w:r>
+      <w:r>
+        <w:rPr>
+          <w:rFonts w:cstheme="minorHAnsi"/>
+        </w:rPr>
+        <w:t>) koji olakšava komunikaciju s Googleovim poslužiteljima te nam pruža metode za dohvaćanje i slanje podataka vezanih za prijatelje i statuse prisustva. Nije korišten službeni Google+ API jer u trenutku rada na ovom projektu ta funkcionalnost ne postoji[2] u API-ju.</w:t>
+      </w:r>
+      <w:r>
+        <w:rPr>
+          <w:rFonts w:ascii="Calibri" w:eastAsia="Times New Roman" w:hAnsi="Calibri" w:cs="Calibri"/>
+          <w:lang w:eastAsia="hr-HR"/>
+        </w:rPr>
+        <w:t xml:space="preserve"> Kao jezik za pisanje rješenja je izabran </w:t>
+      </w:r>
+      <w:r>
+        <w:rPr>
+          <w:rFonts w:ascii="Calibri" w:eastAsia="Times New Roman" w:hAnsi="Calibri" w:cs="Calibri"/>
+          <w:i/>
+          <w:lang w:eastAsia="hr-HR"/>
+        </w:rPr>
+        <w:t xml:space="preserve">C#, </w:t>
+      </w:r>
+      <w:r>
+        <w:t xml:space="preserve">a za izradu web aplikacije je korišten također </w:t>
+      </w:r>
+      <w:r>
+        <w:rPr>
+          <w:i/>
+        </w:rPr>
+        <w:t>C#</w:t>
+      </w:r>
+      <w:r>
+        <w:rPr>
+          <w:rFonts w:ascii="Calibri" w:eastAsia="Times New Roman" w:hAnsi="Calibri" w:cs="Calibri"/>
+          <w:i/>
+          <w:lang w:eastAsia="hr-HR"/>
+        </w:rPr>
+        <w:t xml:space="preserve"> </w:t>
+      </w:r>
+      <w:r>
+        <w:rPr>
+          <w:rFonts w:ascii="Calibri" w:eastAsia="Times New Roman" w:hAnsi="Calibri" w:cs="Calibri"/>
+          <w:lang w:eastAsia="hr-HR"/>
+        </w:rPr>
+        <w:t>uz ASP.NET 4.0.</w:t>
+      </w:r>
+    </w:p>
+    <w:p>
+      <w:pPr>
+        <w:jc w:val="both"/>
+        <w:rPr>
+          <w:rFonts w:ascii="Calibri" w:eastAsia="Calibri" w:hAnsi="Calibri" w:cs="Calibri"/>
+          <w:u w:val="single"/>
+        </w:rPr>
+      </w:pPr>
+      <w:r>
+        <w:rPr>
+          <w:rFonts w:ascii="Calibri" w:eastAsia="Calibri" w:hAnsi="Calibri" w:cs="Calibri"/>
+          <w:u w:val="single"/>
+        </w:rPr>
+        <w:t>4.2.1. Prijava na Google+</w:t>
+      </w:r>
+    </w:p>
+    <w:p>
+      <w:pPr>
+        <w:jc w:val="both"/>
+      </w:pPr>
+      <w:r>
+        <w:t>Prije nego što možemo dohvatiti listu prijatelja potrebno je prijaviti se na Googleov sustav. Korisniku se za tu svrhu prikazuje stranica s kontrolama za prijavu (Slika 4.1.) gdje upisuje korisničko ime i lozinku.</w:t>
+      </w:r>
+    </w:p>
+    <w:p>
+      <w:pPr>
+        <w:jc w:val="center"/>
+      </w:pPr>
+      <w:r>
+        <w:rPr>
+          <w:noProof/>
+          <w:lang w:val="en-US"/>
+        </w:rPr>
+        <w:pict>
+          <v:shape id="_x0000_s1082" type="#_x0000_t202" style="position:absolute;left:0;text-align:left;margin-left:0;margin-top:191pt;width:200.35pt;height:21.75pt;z-index:251732992;mso-position-horizontal:center;mso-width-relative:margin;mso-height-relative:margin" fillcolor="#c2d69b [1942]">
+            <v:shadow on="t"/>
+            <v:textbox>
+              <w:txbxContent>
+                <w:p>
+                  <w:pPr>
+                    <w:jc w:val="center"/>
+                  </w:pPr>
+                  <w:r>
+                    <w:rPr>
+                      <w:b/>
+                    </w:rPr>
+                    <w:t xml:space="preserve">Slika </w:t>
+                  </w:r>
+                  <w:r>
+                    <w:rPr>
+                      <w:b/>
+                    </w:rPr>
+                    <w:t>4.1</w:t>
+                  </w:r>
+                  <w:r>
+                    <w:rPr>
+                      <w:b/>
+                    </w:rPr>
+                    <w:t>.</w:t>
+                  </w:r>
+                  <w:r>
+                    <w:t xml:space="preserve"> </w:t>
+                  </w:r>
+                  <w:r>
+                    <w:t>Prijava na Google+</w:t>
+                  </w:r>
+                </w:p>
+              </w:txbxContent>
+            </v:textbox>
+          </v:shape>
+        </w:pict>
+      </w:r>
+      <w:r>
+        <w:rPr>
+          <w:noProof/>
+          <w:lang w:val="en-US"/>
+        </w:rPr>
+        <w:drawing>
+          <wp:inline distT="0" distB="0" distL="0" distR="0" wp14:anchorId="17DF72A4" wp14:editId="723DC355">
+            <wp:extent cx="6181150" cy="2343150"/>
+            <wp:effectExtent l="171450" t="171450" r="353060" b="342900"/>
+            <wp:docPr id="15" name="Picture 15"/>
+            <wp:cNvGraphicFramePr>
+              <a:graphicFrameLocks xmlns:a="http://schemas.openxmlformats.org/drawingml/2006/main" noChangeAspect="1"/>
+            </wp:cNvGraphicFramePr>
+            <a:graphic xmlns:a="http://schemas.openxmlformats.org/drawingml/2006/main">
+              <a:graphicData uri="http://schemas.openxmlformats.org/drawingml/2006/picture">
+                <pic:pic xmlns:pic="http://schemas.openxmlformats.org/drawingml/2006/picture">
+                  <pic:nvPicPr>
+                    <pic:cNvPr id="0" name="slika_prijava.PNG"/>
+                    <pic:cNvPicPr/>
+                  </pic:nvPicPr>
+                  <pic:blipFill rotWithShape="1">
+                    <a:blip r:embed="rId26">
+                      <a:extLst>
+                        <a:ext uri="{28A0092B-C50C-407E-A947-70E740481C1C}">
+                          <a14:useLocalDpi xmlns:a14="http://schemas.microsoft.com/office/drawing/2010/main" val="0"/>
+                        </a:ext>
+                      </a:extLst>
+                    </a:blip>
+                    <a:srcRect l="580" r="24305"/>
+                    <a:stretch/>
+                  </pic:blipFill>
+                  <pic:spPr bwMode="auto">
+                    <a:xfrm>
+                      <a:off x="0" y="0"/>
+                      <a:ext cx="6185292" cy="2344720"/>
+                    </a:xfrm>
+                    <a:prstGeom prst="rect">
+                      <a:avLst/>
+                    </a:prstGeom>
+                    <a:ln>
+                      <a:noFill/>
+                    </a:ln>
+                    <a:effectLst>
+                      <a:outerShdw blurRad="292100" dist="139700" dir="2700000" algn="tl" rotWithShape="0">
+                        <a:prstClr val="black">
+                          <a:alpha val="65000"/>
+                        </a:prstClr>
+                      </a:outerShdw>
+                    </a:effectLst>
+                    <a:extLst>
+                      <a:ext uri="{53640926-AAD7-44D8-BBD7-CCE9431645EC}">
+                        <a14:shadowObscured xmlns:a14="http://schemas.microsoft.com/office/drawing/2010/main"/>
+                      </a:ext>
+                    </a:extLst>
+                  </pic:spPr>
+                </pic:pic>
+              </a:graphicData>
+            </a:graphic>
+          </wp:inline>
+        </w:drawing>
+      </w:r>
+    </w:p>
+    <w:p>
+      <w:pPr>
+        <w:jc w:val="both"/>
+      </w:pPr>
+      <w:r>
+        <w:t xml:space="preserve">Nakon klika na gumb „Log In“ podaci se spremaju u varijable sesije (engl. </w:t>
+      </w:r>
+      <w:r>
+        <w:rPr>
+          <w:i/>
+        </w:rPr>
+        <w:t>Session Variables</w:t>
+      </w:r>
+      <w:r>
+        <w:t>) te se korisnika preusmjerava na stranicu gdje će se ispisati aktivni prijatelji, ovo je primjer koda gdje vidimo spremanje u varijable i redirekciju:</w:t>
+      </w:r>
+    </w:p>
+    <w:tbl>
+      <w:tblPr>
+        <w:tblStyle w:val="TableGrid1"/>
+        <w:tblW w:w="0" w:type="auto"/>
+        <w:tblBorders>
+          <w:insideH w:val="none" w:sz="0" w:space="0" w:color="auto"/>
+          <w:insideV w:val="none" w:sz="0" w:space="0" w:color="auto"/>
+        </w:tblBorders>
+        <w:tblLook w:val="04A0" w:firstRow="1" w:lastRow="0" w:firstColumn="1" w:lastColumn="0" w:noHBand="0" w:noVBand="1"/>
+      </w:tblPr>
+      <w:tblGrid>
+        <w:gridCol w:w="10706"/>
+      </w:tblGrid>
+      <w:tr>
+        <w:trPr>
+          <w:trHeight w:val="1424"/>
+        </w:trPr>
+        <w:tc>
+          <w:tcPr>
+            <w:tcW w:w="10706" w:type="dxa"/>
+            <w:vAlign w:val="center"/>
+          </w:tcPr>
+          <w:p>
+            <w:pPr>
+              <w:autoSpaceDE w:val="0"/>
+              <w:autoSpaceDN w:val="0"/>
+              <w:adjustRightInd w:val="0"/>
+              <w:rPr>
+                <w:rFonts w:ascii="Consolas" w:hAnsi="Consolas" w:cs="Consolas"/>
+                <w:noProof/>
+                <w:sz w:val="19"/>
+                <w:szCs w:val="19"/>
+              </w:rPr>
+            </w:pPr>
+            <w:r>
+              <w:rPr>
+                <w:rFonts w:ascii="Consolas" w:hAnsi="Consolas" w:cs="Consolas"/>
+                <w:noProof/>
+                <w:sz w:val="19"/>
+                <w:szCs w:val="19"/>
+              </w:rPr>
+              <w:t xml:space="preserve">    </w:t>
+            </w:r>
+            <w:r>
+              <w:rPr>
+                <w:rFonts w:ascii="Consolas" w:hAnsi="Consolas" w:cs="Consolas"/>
+                <w:noProof/>
+                <w:color w:val="0000FF"/>
+                <w:sz w:val="19"/>
+                <w:szCs w:val="19"/>
+              </w:rPr>
+              <w:t>protected</w:t>
+            </w:r>
+            <w:r>
+              <w:rPr>
+                <w:rFonts w:ascii="Consolas" w:hAnsi="Consolas" w:cs="Consolas"/>
+                <w:noProof/>
+                <w:sz w:val="19"/>
+                <w:szCs w:val="19"/>
+              </w:rPr>
+              <w:t xml:space="preserve"> </w:t>
+            </w:r>
+            <w:r>
+              <w:rPr>
+                <w:rFonts w:ascii="Consolas" w:hAnsi="Consolas" w:cs="Consolas"/>
+                <w:noProof/>
+                <w:color w:val="0000FF"/>
+                <w:sz w:val="19"/>
+                <w:szCs w:val="19"/>
+              </w:rPr>
+              <w:t>void</w:t>
+            </w:r>
+            <w:r>
+              <w:rPr>
+                <w:rFonts w:ascii="Consolas" w:hAnsi="Consolas" w:cs="Consolas"/>
+                <w:noProof/>
+                <w:sz w:val="19"/>
+                <w:szCs w:val="19"/>
+              </w:rPr>
+              <w:t xml:space="preserve"> ButtonLogIn_Click(</w:t>
+            </w:r>
+            <w:r>
+              <w:rPr>
+                <w:rFonts w:ascii="Consolas" w:hAnsi="Consolas" w:cs="Consolas"/>
+                <w:noProof/>
+                <w:color w:val="0000FF"/>
+                <w:sz w:val="19"/>
+                <w:szCs w:val="19"/>
+              </w:rPr>
+              <w:t>object</w:t>
+            </w:r>
+            <w:r>
+              <w:rPr>
+                <w:rFonts w:ascii="Consolas" w:hAnsi="Consolas" w:cs="Consolas"/>
+                <w:noProof/>
+                <w:sz w:val="19"/>
+                <w:szCs w:val="19"/>
+              </w:rPr>
+              <w:t xml:space="preserve"> sender, </w:t>
+            </w:r>
+            <w:r>
+              <w:rPr>
+                <w:rFonts w:ascii="Consolas" w:hAnsi="Consolas" w:cs="Consolas"/>
+                <w:noProof/>
+                <w:color w:val="2B91AF"/>
+                <w:sz w:val="19"/>
+                <w:szCs w:val="19"/>
+              </w:rPr>
+              <w:t>EventArgs</w:t>
+            </w:r>
+            <w:r>
+              <w:rPr>
+                <w:rFonts w:ascii="Consolas" w:hAnsi="Consolas" w:cs="Consolas"/>
+                <w:noProof/>
+                <w:sz w:val="19"/>
+                <w:szCs w:val="19"/>
+              </w:rPr>
+              <w:t xml:space="preserve"> e)</w:t>
+            </w:r>
+          </w:p>
+          <w:p>
+            <w:pPr>
+              <w:autoSpaceDE w:val="0"/>
+              <w:autoSpaceDN w:val="0"/>
+              <w:adjustRightInd w:val="0"/>
+              <w:rPr>
+                <w:rFonts w:ascii="Consolas" w:hAnsi="Consolas" w:cs="Consolas"/>
+                <w:noProof/>
+                <w:sz w:val="19"/>
+                <w:szCs w:val="19"/>
+              </w:rPr>
+            </w:pPr>
+            <w:r>
+              <w:rPr>
+                <w:rFonts w:ascii="Consolas" w:hAnsi="Consolas" w:cs="Consolas"/>
+                <w:noProof/>
+                <w:sz w:val="19"/>
+                <w:szCs w:val="19"/>
+              </w:rPr>
+              <w:t xml:space="preserve">    {</w:t>
+            </w:r>
+          </w:p>
+          <w:p>
+            <w:pPr>
+              <w:autoSpaceDE w:val="0"/>
+              <w:autoSpaceDN w:val="0"/>
+              <w:adjustRightInd w:val="0"/>
+              <w:rPr>
+                <w:rFonts w:ascii="Consolas" w:hAnsi="Consolas" w:cs="Consolas"/>
+                <w:noProof/>
+                <w:sz w:val="19"/>
+                <w:szCs w:val="19"/>
+              </w:rPr>
+            </w:pPr>
+            <w:r>
+              <w:rPr>
+                <w:rFonts w:ascii="Consolas" w:hAnsi="Consolas" w:cs="Consolas"/>
+                <w:noProof/>
+                <w:sz w:val="19"/>
+                <w:szCs w:val="19"/>
+              </w:rPr>
+              <w:t xml:space="preserve">        Session[</w:t>
+            </w:r>
+            <w:r>
+              <w:rPr>
+                <w:rFonts w:ascii="Consolas" w:hAnsi="Consolas" w:cs="Consolas"/>
+                <w:noProof/>
+                <w:color w:val="A31515"/>
+                <w:sz w:val="19"/>
+                <w:szCs w:val="19"/>
+              </w:rPr>
+              <w:t>"GUname"</w:t>
+            </w:r>
+            <w:r>
+              <w:rPr>
+                <w:rFonts w:ascii="Consolas" w:hAnsi="Consolas" w:cs="Consolas"/>
+                <w:noProof/>
+                <w:sz w:val="19"/>
+                <w:szCs w:val="19"/>
+              </w:rPr>
+              <w:t>] = TextBoxUsername.Text;</w:t>
+            </w:r>
+          </w:p>
+          <w:p>
+            <w:pPr>
+              <w:autoSpaceDE w:val="0"/>
+              <w:autoSpaceDN w:val="0"/>
+              <w:adjustRightInd w:val="0"/>
+              <w:rPr>
+                <w:rFonts w:ascii="Consolas" w:hAnsi="Consolas" w:cs="Consolas"/>
+                <w:noProof/>
+                <w:sz w:val="19"/>
+                <w:szCs w:val="19"/>
+              </w:rPr>
+            </w:pPr>
+            <w:r>
+              <w:rPr>
+                <w:rFonts w:ascii="Consolas" w:hAnsi="Consolas" w:cs="Consolas"/>
+                <w:noProof/>
+                <w:sz w:val="19"/>
+                <w:szCs w:val="19"/>
+              </w:rPr>
+              <w:t xml:space="preserve">        Session[</w:t>
+            </w:r>
+            <w:r>
+              <w:rPr>
+                <w:rFonts w:ascii="Consolas" w:hAnsi="Consolas" w:cs="Consolas"/>
+                <w:noProof/>
+                <w:color w:val="A31515"/>
+                <w:sz w:val="19"/>
+                <w:szCs w:val="19"/>
+              </w:rPr>
+              <w:t>"GPass"</w:t>
+            </w:r>
+            <w:r>
+              <w:rPr>
+                <w:rFonts w:ascii="Consolas" w:hAnsi="Consolas" w:cs="Consolas"/>
+                <w:noProof/>
+                <w:sz w:val="19"/>
+                <w:szCs w:val="19"/>
+              </w:rPr>
+              <w:t>] = TextBoxPassword.Text;</w:t>
+            </w:r>
+          </w:p>
+          <w:p>
+            <w:pPr>
+              <w:autoSpaceDE w:val="0"/>
+              <w:autoSpaceDN w:val="0"/>
+              <w:adjustRightInd w:val="0"/>
+              <w:rPr>
+                <w:rFonts w:ascii="Consolas" w:hAnsi="Consolas" w:cs="Consolas"/>
+                <w:noProof/>
+                <w:sz w:val="19"/>
+                <w:szCs w:val="19"/>
+              </w:rPr>
+            </w:pPr>
+            <w:r>
+              <w:rPr>
+                <w:rFonts w:ascii="Consolas" w:hAnsi="Consolas" w:cs="Consolas"/>
+                <w:noProof/>
+                <w:sz w:val="19"/>
+                <w:szCs w:val="19"/>
+              </w:rPr>
+              <w:t xml:space="preserve">        Response.Redirect(</w:t>
+            </w:r>
+            <w:r>
+              <w:rPr>
+                <w:rFonts w:ascii="Consolas" w:hAnsi="Consolas" w:cs="Consolas"/>
+                <w:noProof/>
+                <w:color w:val="A31515"/>
+                <w:sz w:val="19"/>
+                <w:szCs w:val="19"/>
+              </w:rPr>
+              <w:t>@"~\GPlusTable.aspx"</w:t>
+            </w:r>
+            <w:r>
+              <w:rPr>
+                <w:rFonts w:ascii="Consolas" w:hAnsi="Consolas" w:cs="Consolas"/>
+                <w:noProof/>
+                <w:sz w:val="19"/>
+                <w:szCs w:val="19"/>
+              </w:rPr>
+              <w:t>);</w:t>
+            </w:r>
+          </w:p>
+          <w:p>
+            <w:pPr>
+              <w:autoSpaceDE w:val="0"/>
+              <w:autoSpaceDN w:val="0"/>
+              <w:adjustRightInd w:val="0"/>
+              <w:rPr>
+                <w:rFonts w:ascii="Consolas" w:hAnsi="Consolas" w:cs="Consolas"/>
+                <w:sz w:val="19"/>
+                <w:szCs w:val="19"/>
+                <w:lang w:val="en-US"/>
+              </w:rPr>
+            </w:pPr>
+            <w:r>
+              <w:rPr>
+                <w:rFonts w:ascii="Consolas" w:hAnsi="Consolas" w:cs="Consolas"/>
+                <w:noProof/>
+                <w:sz w:val="19"/>
+                <w:szCs w:val="19"/>
+              </w:rPr>
+              <w:t xml:space="preserve">    }</w:t>
+            </w:r>
+          </w:p>
+        </w:tc>
+      </w:tr>
+    </w:tbl>
+    <w:p>
+      <w:pPr>
+        <w:spacing w:after="0"/>
+        <w:jc w:val="both"/>
+      </w:pPr>
+    </w:p>
+    <w:p>
+      <w:pPr>
+        <w:jc w:val="both"/>
+      </w:pPr>
+      <w:r>
+        <w:lastRenderedPageBreak/>
+        <w:t>Zatim se u novoj stranici stvara instanca klase koja je zadužena za povezivanje s Googleom kojoj se šalju parametri korisničkog imena i lozinke.  Ona će zatim stvoriti vezu i javiti grešku ukoliko do greške dođe ili će primiti listu prijatelja ako je sve u redu. Slijedi primjer koda koji je zadužen za stvaranje veze:</w:t>
+      </w:r>
+    </w:p>
+    <w:tbl>
+      <w:tblPr>
+        <w:tblStyle w:val="TableGrid1"/>
+        <w:tblW w:w="0" w:type="auto"/>
+        <w:tblBorders>
+          <w:insideH w:val="none" w:sz="0" w:space="0" w:color="auto"/>
+          <w:insideV w:val="none" w:sz="0" w:space="0" w:color="auto"/>
+        </w:tblBorders>
+        <w:tblLook w:val="04A0" w:firstRow="1" w:lastRow="0" w:firstColumn="1" w:lastColumn="0" w:noHBand="0" w:noVBand="1"/>
+      </w:tblPr>
+      <w:tblGrid>
+        <w:gridCol w:w="10706"/>
+      </w:tblGrid>
+      <w:tr>
+        <w:trPr>
+          <w:trHeight w:val="3137"/>
+        </w:trPr>
+        <w:tc>
+          <w:tcPr>
+            <w:tcW w:w="10706" w:type="dxa"/>
+            <w:vAlign w:val="center"/>
+          </w:tcPr>
+          <w:p>
+            <w:pPr>
+              <w:autoSpaceDE w:val="0"/>
+              <w:autoSpaceDN w:val="0"/>
+              <w:adjustRightInd w:val="0"/>
+              <w:rPr>
+                <w:rFonts w:ascii="Consolas" w:hAnsi="Consolas" w:cs="Consolas"/>
+                <w:noProof/>
+                <w:sz w:val="19"/>
+                <w:szCs w:val="19"/>
+              </w:rPr>
+            </w:pPr>
+            <w:r>
+              <w:rPr>
+                <w:rFonts w:ascii="Consolas" w:hAnsi="Consolas" w:cs="Consolas"/>
+                <w:noProof/>
+                <w:sz w:val="19"/>
+                <w:szCs w:val="19"/>
+              </w:rPr>
+              <w:t xml:space="preserve">    </w:t>
+            </w:r>
+            <w:r>
+              <w:rPr>
+                <w:rFonts w:ascii="Consolas" w:hAnsi="Consolas" w:cs="Consolas"/>
+                <w:noProof/>
+                <w:color w:val="0000FF"/>
+                <w:sz w:val="19"/>
+                <w:szCs w:val="19"/>
+              </w:rPr>
+              <w:t>private</w:t>
+            </w:r>
+            <w:r>
+              <w:rPr>
+                <w:rFonts w:ascii="Consolas" w:hAnsi="Consolas" w:cs="Consolas"/>
+                <w:noProof/>
+                <w:sz w:val="19"/>
+                <w:szCs w:val="19"/>
+              </w:rPr>
+              <w:t xml:space="preserve"> </w:t>
+            </w:r>
+            <w:r>
+              <w:rPr>
+                <w:rFonts w:ascii="Consolas" w:hAnsi="Consolas" w:cs="Consolas"/>
+                <w:noProof/>
+                <w:color w:val="0000FF"/>
+                <w:sz w:val="19"/>
+                <w:szCs w:val="19"/>
+              </w:rPr>
+              <w:t>void</w:t>
+            </w:r>
+            <w:r>
+              <w:rPr>
+                <w:rFonts w:ascii="Consolas" w:hAnsi="Consolas" w:cs="Consolas"/>
+                <w:noProof/>
+                <w:sz w:val="19"/>
+                <w:szCs w:val="19"/>
+              </w:rPr>
+              <w:t xml:space="preserve"> Login(</w:t>
+            </w:r>
+            <w:r>
+              <w:rPr>
+                <w:rFonts w:ascii="Consolas" w:hAnsi="Consolas" w:cs="Consolas"/>
+                <w:noProof/>
+                <w:color w:val="0000FF"/>
+                <w:sz w:val="19"/>
+                <w:szCs w:val="19"/>
+              </w:rPr>
+              <w:t>string</w:t>
+            </w:r>
+            <w:r>
+              <w:rPr>
+                <w:rFonts w:ascii="Consolas" w:hAnsi="Consolas" w:cs="Consolas"/>
+                <w:noProof/>
+                <w:sz w:val="19"/>
+                <w:szCs w:val="19"/>
+              </w:rPr>
+              <w:t xml:space="preserve"> UserName, </w:t>
+            </w:r>
+            <w:r>
+              <w:rPr>
+                <w:rFonts w:ascii="Consolas" w:hAnsi="Consolas" w:cs="Consolas"/>
+                <w:noProof/>
+                <w:color w:val="0000FF"/>
+                <w:sz w:val="19"/>
+                <w:szCs w:val="19"/>
+              </w:rPr>
+              <w:t>string</w:t>
+            </w:r>
+            <w:r>
+              <w:rPr>
+                <w:rFonts w:ascii="Consolas" w:hAnsi="Consolas" w:cs="Consolas"/>
+                <w:noProof/>
+                <w:sz w:val="19"/>
+                <w:szCs w:val="19"/>
+              </w:rPr>
+              <w:t xml:space="preserve"> Password)</w:t>
+            </w:r>
+          </w:p>
+          <w:p>
+            <w:pPr>
+              <w:autoSpaceDE w:val="0"/>
+              <w:autoSpaceDN w:val="0"/>
+              <w:adjustRightInd w:val="0"/>
+              <w:rPr>
+                <w:rFonts w:ascii="Consolas" w:hAnsi="Consolas" w:cs="Consolas"/>
+                <w:noProof/>
+                <w:sz w:val="19"/>
+                <w:szCs w:val="19"/>
+              </w:rPr>
+            </w:pPr>
+            <w:r>
+              <w:rPr>
+                <w:rFonts w:ascii="Consolas" w:hAnsi="Consolas" w:cs="Consolas"/>
+                <w:noProof/>
+                <w:sz w:val="19"/>
+                <w:szCs w:val="19"/>
+              </w:rPr>
+              <w:t xml:space="preserve">    {</w:t>
+            </w:r>
+          </w:p>
+          <w:p>
+            <w:pPr>
+              <w:autoSpaceDE w:val="0"/>
+              <w:autoSpaceDN w:val="0"/>
+              <w:adjustRightInd w:val="0"/>
+              <w:rPr>
+                <w:rFonts w:ascii="Consolas" w:hAnsi="Consolas" w:cs="Consolas"/>
+                <w:noProof/>
+                <w:sz w:val="19"/>
+                <w:szCs w:val="19"/>
+              </w:rPr>
+            </w:pPr>
+            <w:r>
+              <w:rPr>
+                <w:rFonts w:ascii="Consolas" w:hAnsi="Consolas" w:cs="Consolas"/>
+                <w:noProof/>
+                <w:sz w:val="19"/>
+                <w:szCs w:val="19"/>
+              </w:rPr>
+              <w:t xml:space="preserve">        </w:t>
+            </w:r>
+            <w:r>
+              <w:rPr>
+                <w:rFonts w:ascii="Consolas" w:hAnsi="Consolas" w:cs="Consolas"/>
+                <w:noProof/>
+                <w:color w:val="008000"/>
+                <w:sz w:val="19"/>
+                <w:szCs w:val="19"/>
+              </w:rPr>
+              <w:t>//podesavanje postavki za vezu</w:t>
+            </w:r>
+            <w:r>
+              <w:rPr>
+                <w:rFonts w:ascii="Consolas" w:hAnsi="Consolas" w:cs="Consolas"/>
+                <w:noProof/>
+                <w:sz w:val="19"/>
+                <w:szCs w:val="19"/>
+              </w:rPr>
+              <w:t xml:space="preserve">        </w:t>
+            </w:r>
+          </w:p>
+          <w:p>
+            <w:pPr>
+              <w:autoSpaceDE w:val="0"/>
+              <w:autoSpaceDN w:val="0"/>
+              <w:adjustRightInd w:val="0"/>
+              <w:rPr>
+                <w:rFonts w:ascii="Consolas" w:hAnsi="Consolas" w:cs="Consolas"/>
+                <w:noProof/>
+                <w:sz w:val="19"/>
+                <w:szCs w:val="19"/>
+              </w:rPr>
+            </w:pPr>
+            <w:r>
+              <w:rPr>
+                <w:rFonts w:ascii="Consolas" w:hAnsi="Consolas" w:cs="Consolas"/>
+                <w:noProof/>
+                <w:sz w:val="19"/>
+                <w:szCs w:val="19"/>
+              </w:rPr>
+              <w:t xml:space="preserve">        </w:t>
+            </w:r>
+            <w:r>
+              <w:rPr>
+                <w:rFonts w:ascii="Consolas" w:hAnsi="Consolas" w:cs="Consolas"/>
+                <w:noProof/>
+                <w:color w:val="2B91AF"/>
+                <w:sz w:val="19"/>
+                <w:szCs w:val="19"/>
+              </w:rPr>
+              <w:t>Jid</w:t>
+            </w:r>
+            <w:r>
+              <w:rPr>
+                <w:rFonts w:ascii="Consolas" w:hAnsi="Consolas" w:cs="Consolas"/>
+                <w:noProof/>
+                <w:sz w:val="19"/>
+                <w:szCs w:val="19"/>
+              </w:rPr>
+              <w:t xml:space="preserve"> jid = </w:t>
+            </w:r>
+            <w:r>
+              <w:rPr>
+                <w:rFonts w:ascii="Consolas" w:hAnsi="Consolas" w:cs="Consolas"/>
+                <w:noProof/>
+                <w:color w:val="0000FF"/>
+                <w:sz w:val="19"/>
+                <w:szCs w:val="19"/>
+              </w:rPr>
+              <w:t>new</w:t>
+            </w:r>
+            <w:r>
+              <w:rPr>
+                <w:rFonts w:ascii="Consolas" w:hAnsi="Consolas" w:cs="Consolas"/>
+                <w:noProof/>
+                <w:sz w:val="19"/>
+                <w:szCs w:val="19"/>
+              </w:rPr>
+              <w:t xml:space="preserve"> </w:t>
+            </w:r>
+            <w:r>
+              <w:rPr>
+                <w:rFonts w:ascii="Consolas" w:hAnsi="Consolas" w:cs="Consolas"/>
+                <w:noProof/>
+                <w:color w:val="2B91AF"/>
+                <w:sz w:val="19"/>
+                <w:szCs w:val="19"/>
+              </w:rPr>
+              <w:t>Jid</w:t>
+            </w:r>
+            <w:r>
+              <w:rPr>
+                <w:rFonts w:ascii="Consolas" w:hAnsi="Consolas" w:cs="Consolas"/>
+                <w:noProof/>
+                <w:sz w:val="19"/>
+                <w:szCs w:val="19"/>
+              </w:rPr>
+              <w:t>(UserName);</w:t>
+            </w:r>
+          </w:p>
+          <w:p>
+            <w:pPr>
+              <w:autoSpaceDE w:val="0"/>
+              <w:autoSpaceDN w:val="0"/>
+              <w:adjustRightInd w:val="0"/>
+              <w:rPr>
+                <w:rFonts w:ascii="Consolas" w:hAnsi="Consolas" w:cs="Consolas"/>
+                <w:noProof/>
+                <w:sz w:val="19"/>
+                <w:szCs w:val="19"/>
+              </w:rPr>
+            </w:pPr>
+            <w:r>
+              <w:rPr>
+                <w:rFonts w:ascii="Consolas" w:hAnsi="Consolas" w:cs="Consolas"/>
+                <w:noProof/>
+                <w:sz w:val="19"/>
+                <w:szCs w:val="19"/>
+              </w:rPr>
+              <w:t xml:space="preserve">        xmppConn.Username = jid.User;        </w:t>
+            </w:r>
+          </w:p>
+          <w:p>
+            <w:pPr>
+              <w:autoSpaceDE w:val="0"/>
+              <w:autoSpaceDN w:val="0"/>
+              <w:adjustRightInd w:val="0"/>
+              <w:rPr>
+                <w:rFonts w:ascii="Consolas" w:hAnsi="Consolas" w:cs="Consolas"/>
+                <w:noProof/>
+                <w:sz w:val="19"/>
+                <w:szCs w:val="19"/>
+              </w:rPr>
+            </w:pPr>
+            <w:r>
+              <w:rPr>
+                <w:rFonts w:ascii="Consolas" w:hAnsi="Consolas" w:cs="Consolas"/>
+                <w:noProof/>
+                <w:sz w:val="19"/>
+                <w:szCs w:val="19"/>
+              </w:rPr>
+              <w:t xml:space="preserve">        xmppConn.Server = </w:t>
+            </w:r>
+            <w:r>
+              <w:rPr>
+                <w:rFonts w:ascii="Consolas" w:hAnsi="Consolas" w:cs="Consolas"/>
+                <w:noProof/>
+                <w:color w:val="A31515"/>
+                <w:sz w:val="19"/>
+                <w:szCs w:val="19"/>
+              </w:rPr>
+              <w:t>"gmail.com"</w:t>
+            </w:r>
+            <w:r>
+              <w:rPr>
+                <w:rFonts w:ascii="Consolas" w:hAnsi="Consolas" w:cs="Consolas"/>
+                <w:noProof/>
+                <w:sz w:val="19"/>
+                <w:szCs w:val="19"/>
+              </w:rPr>
+              <w:t>;</w:t>
+            </w:r>
+          </w:p>
+          <w:p>
+            <w:pPr>
+              <w:autoSpaceDE w:val="0"/>
+              <w:autoSpaceDN w:val="0"/>
+              <w:adjustRightInd w:val="0"/>
+              <w:rPr>
+                <w:rFonts w:ascii="Consolas" w:hAnsi="Consolas" w:cs="Consolas"/>
+                <w:noProof/>
+                <w:sz w:val="19"/>
+                <w:szCs w:val="19"/>
+              </w:rPr>
+            </w:pPr>
+            <w:r>
+              <w:rPr>
+                <w:rFonts w:ascii="Consolas" w:hAnsi="Consolas" w:cs="Consolas"/>
+                <w:noProof/>
+                <w:sz w:val="19"/>
+                <w:szCs w:val="19"/>
+              </w:rPr>
+              <w:t xml:space="preserve">        xmppConn.Password = Password;</w:t>
+            </w:r>
+          </w:p>
+          <w:p>
+            <w:pPr>
+              <w:autoSpaceDE w:val="0"/>
+              <w:autoSpaceDN w:val="0"/>
+              <w:adjustRightInd w:val="0"/>
+              <w:rPr>
+                <w:rFonts w:ascii="Consolas" w:hAnsi="Consolas" w:cs="Consolas"/>
+                <w:noProof/>
+                <w:sz w:val="19"/>
+                <w:szCs w:val="19"/>
+              </w:rPr>
+            </w:pPr>
+            <w:r>
+              <w:rPr>
+                <w:rFonts w:ascii="Consolas" w:hAnsi="Consolas" w:cs="Consolas"/>
+                <w:noProof/>
+                <w:sz w:val="19"/>
+                <w:szCs w:val="19"/>
+              </w:rPr>
+              <w:t xml:space="preserve">        xmppConn.ConnectServer = </w:t>
+            </w:r>
+            <w:r>
+              <w:rPr>
+                <w:rFonts w:ascii="Consolas" w:hAnsi="Consolas" w:cs="Consolas"/>
+                <w:noProof/>
+                <w:color w:val="A31515"/>
+                <w:sz w:val="19"/>
+                <w:szCs w:val="19"/>
+              </w:rPr>
+              <w:t>"talk.google.com"</w:t>
+            </w:r>
+            <w:r>
+              <w:rPr>
+                <w:rFonts w:ascii="Consolas" w:hAnsi="Consolas" w:cs="Consolas"/>
+                <w:noProof/>
+                <w:sz w:val="19"/>
+                <w:szCs w:val="19"/>
+              </w:rPr>
+              <w:t>;</w:t>
+            </w:r>
+          </w:p>
+          <w:p>
+            <w:pPr>
+              <w:autoSpaceDE w:val="0"/>
+              <w:autoSpaceDN w:val="0"/>
+              <w:adjustRightInd w:val="0"/>
+              <w:rPr>
+                <w:rFonts w:ascii="Consolas" w:hAnsi="Consolas" w:cs="Consolas"/>
+                <w:noProof/>
+                <w:sz w:val="19"/>
+                <w:szCs w:val="19"/>
+              </w:rPr>
+            </w:pPr>
+            <w:r>
+              <w:rPr>
+                <w:rFonts w:ascii="Consolas" w:hAnsi="Consolas" w:cs="Consolas"/>
+                <w:noProof/>
+                <w:sz w:val="19"/>
+                <w:szCs w:val="19"/>
+              </w:rPr>
+              <w:t xml:space="preserve">        xmppConn.AutoResolveConnectServer = </w:t>
+            </w:r>
+            <w:r>
+              <w:rPr>
+                <w:rFonts w:ascii="Consolas" w:hAnsi="Consolas" w:cs="Consolas"/>
+                <w:noProof/>
+                <w:color w:val="0000FF"/>
+                <w:sz w:val="19"/>
+                <w:szCs w:val="19"/>
+              </w:rPr>
+              <w:t>true</w:t>
+            </w:r>
+            <w:r>
+              <w:rPr>
+                <w:rFonts w:ascii="Consolas" w:hAnsi="Consolas" w:cs="Consolas"/>
+                <w:noProof/>
+                <w:sz w:val="19"/>
+                <w:szCs w:val="19"/>
+              </w:rPr>
+              <w:t>;</w:t>
+            </w:r>
+          </w:p>
+          <w:p>
+            <w:pPr>
+              <w:autoSpaceDE w:val="0"/>
+              <w:autoSpaceDN w:val="0"/>
+              <w:adjustRightInd w:val="0"/>
+              <w:rPr>
+                <w:rFonts w:ascii="Consolas" w:hAnsi="Consolas" w:cs="Consolas"/>
+                <w:noProof/>
+                <w:sz w:val="19"/>
+                <w:szCs w:val="19"/>
+              </w:rPr>
+            </w:pPr>
+            <w:r>
+              <w:rPr>
+                <w:rFonts w:ascii="Consolas" w:hAnsi="Consolas" w:cs="Consolas"/>
+                <w:noProof/>
+                <w:sz w:val="19"/>
+                <w:szCs w:val="19"/>
+              </w:rPr>
+              <w:t xml:space="preserve">        xmppConn.OnAuthError += </w:t>
+            </w:r>
+            <w:r>
+              <w:rPr>
+                <w:rFonts w:ascii="Consolas" w:hAnsi="Consolas" w:cs="Consolas"/>
+                <w:noProof/>
+                <w:color w:val="0000FF"/>
+                <w:sz w:val="19"/>
+                <w:szCs w:val="19"/>
+              </w:rPr>
+              <w:t>new</w:t>
+            </w:r>
+            <w:r>
+              <w:rPr>
+                <w:rFonts w:ascii="Consolas" w:hAnsi="Consolas" w:cs="Consolas"/>
+                <w:noProof/>
+                <w:sz w:val="19"/>
+                <w:szCs w:val="19"/>
+              </w:rPr>
+              <w:t xml:space="preserve"> </w:t>
+            </w:r>
+            <w:r>
+              <w:rPr>
+                <w:rFonts w:ascii="Consolas" w:hAnsi="Consolas" w:cs="Consolas"/>
+                <w:noProof/>
+                <w:color w:val="2B91AF"/>
+                <w:sz w:val="19"/>
+                <w:szCs w:val="19"/>
+              </w:rPr>
+              <w:t>XmppElementHandler</w:t>
+            </w:r>
+            <w:r>
+              <w:rPr>
+                <w:rFonts w:ascii="Consolas" w:hAnsi="Consolas" w:cs="Consolas"/>
+                <w:noProof/>
+                <w:sz w:val="19"/>
+                <w:szCs w:val="19"/>
+              </w:rPr>
+              <w:t>(xmppConn_OnAuthError);</w:t>
+            </w:r>
+          </w:p>
+          <w:p>
+            <w:pPr>
+              <w:autoSpaceDE w:val="0"/>
+              <w:autoSpaceDN w:val="0"/>
+              <w:adjustRightInd w:val="0"/>
+              <w:rPr>
+                <w:rFonts w:ascii="Consolas" w:hAnsi="Consolas" w:cs="Consolas"/>
+                <w:noProof/>
+                <w:sz w:val="19"/>
+                <w:szCs w:val="19"/>
+              </w:rPr>
+            </w:pPr>
+            <w:r>
+              <w:rPr>
+                <w:rFonts w:ascii="Consolas" w:hAnsi="Consolas" w:cs="Consolas"/>
+                <w:noProof/>
+                <w:sz w:val="19"/>
+                <w:szCs w:val="19"/>
+              </w:rPr>
+              <w:t xml:space="preserve">        xmppConn.OnLogin += </w:t>
+            </w:r>
+            <w:r>
+              <w:rPr>
+                <w:rFonts w:ascii="Consolas" w:hAnsi="Consolas" w:cs="Consolas"/>
+                <w:noProof/>
+                <w:color w:val="0000FF"/>
+                <w:sz w:val="19"/>
+                <w:szCs w:val="19"/>
+              </w:rPr>
+              <w:t>new</w:t>
+            </w:r>
+            <w:r>
+              <w:rPr>
+                <w:rFonts w:ascii="Consolas" w:hAnsi="Consolas" w:cs="Consolas"/>
+                <w:noProof/>
+                <w:sz w:val="19"/>
+                <w:szCs w:val="19"/>
+              </w:rPr>
+              <w:t xml:space="preserve"> </w:t>
+            </w:r>
+            <w:r>
+              <w:rPr>
+                <w:rFonts w:ascii="Consolas" w:hAnsi="Consolas" w:cs="Consolas"/>
+                <w:noProof/>
+                <w:color w:val="2B91AF"/>
+                <w:sz w:val="19"/>
+                <w:szCs w:val="19"/>
+              </w:rPr>
+              <w:t>ObjectHandler</w:t>
+            </w:r>
+            <w:r>
+              <w:rPr>
+                <w:rFonts w:ascii="Consolas" w:hAnsi="Consolas" w:cs="Consolas"/>
+                <w:noProof/>
+                <w:sz w:val="19"/>
+                <w:szCs w:val="19"/>
+              </w:rPr>
+              <w:t>(xmppConn_OnLogin);</w:t>
+            </w:r>
+          </w:p>
+          <w:p>
+            <w:pPr>
+              <w:autoSpaceDE w:val="0"/>
+              <w:autoSpaceDN w:val="0"/>
+              <w:adjustRightInd w:val="0"/>
+              <w:rPr>
+                <w:rFonts w:ascii="Consolas" w:hAnsi="Consolas" w:cs="Consolas"/>
+                <w:noProof/>
+                <w:sz w:val="19"/>
+                <w:szCs w:val="19"/>
+              </w:rPr>
+            </w:pPr>
+            <w:r>
+              <w:rPr>
+                <w:rFonts w:ascii="Consolas" w:hAnsi="Consolas" w:cs="Consolas"/>
+                <w:noProof/>
+                <w:sz w:val="19"/>
+                <w:szCs w:val="19"/>
+              </w:rPr>
+              <w:t xml:space="preserve">        xmppConn.Open();</w:t>
+            </w:r>
+          </w:p>
+          <w:p>
+            <w:pPr>
+              <w:autoSpaceDE w:val="0"/>
+              <w:autoSpaceDN w:val="0"/>
+              <w:adjustRightInd w:val="0"/>
+            </w:pPr>
+            <w:r>
+              <w:rPr>
+                <w:rFonts w:ascii="Consolas" w:hAnsi="Consolas" w:cs="Consolas"/>
+                <w:noProof/>
+                <w:sz w:val="19"/>
+                <w:szCs w:val="19"/>
+              </w:rPr>
+              <w:t xml:space="preserve">    }</w:t>
+            </w:r>
+          </w:p>
+        </w:tc>
+      </w:tr>
+    </w:tbl>
+    <w:p>
+      <w:pPr>
+        <w:spacing w:after="0"/>
+        <w:jc w:val="both"/>
+      </w:pPr>
+    </w:p>
+    <w:p>
+      <w:pPr>
+        <w:jc w:val="both"/>
+      </w:pPr>
+      <w:r>
+        <w:t xml:space="preserve">Objekt naziva </w:t>
+      </w:r>
+      <w:r>
+        <w:rPr>
+          <w:i/>
+        </w:rPr>
+        <w:t>xmppConn</w:t>
+      </w:r>
+      <w:r>
+        <w:t xml:space="preserve"> je instanca klase iz AgsXMPP API-ja zadužen za uspostavljanje veze te u njega upisujemo sve potrebne podatke. Prilikom stvaranja veze registriramo i </w:t>
+      </w:r>
+      <w:r>
+        <w:rPr>
+          <w:i/>
+        </w:rPr>
+        <w:t>„Handlere“</w:t>
+      </w:r>
+      <w:r>
+        <w:t xml:space="preserve"> koji će se u ovom slučaju aktivirati ili ako dođe do greške prilikom prijave (</w:t>
+      </w:r>
+      <w:r>
+        <w:rPr>
+          <w:rFonts w:ascii="Consolas" w:hAnsi="Consolas" w:cs="Consolas"/>
+          <w:i/>
+          <w:noProof/>
+          <w:sz w:val="19"/>
+          <w:szCs w:val="19"/>
+        </w:rPr>
+        <w:t>xmppConn_OnAuthError</w:t>
+      </w:r>
+      <w:r>
+        <w:t>) ili ako se uspješno prijavimo (</w:t>
+      </w:r>
+      <w:r>
+        <w:rPr>
+          <w:rFonts w:ascii="Consolas" w:hAnsi="Consolas" w:cs="Consolas"/>
+          <w:noProof/>
+          <w:sz w:val="19"/>
+          <w:szCs w:val="19"/>
+        </w:rPr>
+        <w:t>xmppConn_OnLogin</w:t>
+      </w:r>
+      <w:r>
+        <w:t xml:space="preserve">). U oba slučaja spremamo u </w:t>
+      </w:r>
+      <w:r>
+        <w:rPr>
+          <w:i/>
+        </w:rPr>
+        <w:t>Session</w:t>
+      </w:r>
+      <w:r>
+        <w:t xml:space="preserve"> koji je rezultat (je li prijava uspješno prošla) da stranica zna kako se treba ponašati. U slučaju neuspjele prijave vraćamo se na početnu stranicu za </w:t>
+      </w:r>
+      <w:r>
+        <w:rPr>
+          <w:i/>
+        </w:rPr>
+        <w:t>G+</w:t>
+      </w:r>
+      <w:r>
+        <w:t xml:space="preserve"> te se ispisuje poruka o grešci, inače nastavljamo dalje ispisom prijatelja.</w:t>
+      </w:r>
+    </w:p>
+    <w:p>
+      <w:pPr>
+        <w:jc w:val="both"/>
+        <w:rPr>
+          <w:rFonts w:ascii="Calibri" w:eastAsia="Calibri" w:hAnsi="Calibri" w:cs="Calibri"/>
+          <w:u w:val="single"/>
+        </w:rPr>
+      </w:pPr>
+      <w:r>
+        <w:rPr>
+          <w:rFonts w:ascii="Calibri" w:eastAsia="Calibri" w:hAnsi="Calibri" w:cs="Calibri"/>
+          <w:u w:val="single"/>
+        </w:rPr>
+        <w:t>4.2.2. Dohvaćanje prijatelja</w:t>
+      </w:r>
+    </w:p>
+    <w:p>
+      <w:pPr>
+        <w:jc w:val="both"/>
+      </w:pPr>
+      <w:r>
+        <w:t>Prilikom dohvaćanja prijatelja je problem što mi ne možemo poslati zahtjev za prijateljima kad god želimo nego oni stižu samo jednom i to automatski nakon prijave, a kako lokalni program radi puno brže nego što Googleov server šalje sve prijatelje postoji velika vjerojatnost da ćemo ispisati praznu listu jer podaci s poslužitelja još nisu stigli. Stoga je potrebno uvesti sinkronizaciju dretvi [10], jedne koja je zadužena za ispis prijatelja i druge koja je zadužena za primanje prijatelja.</w:t>
+      </w:r>
+    </w:p>
+    <w:tbl>
+      <w:tblPr>
+        <w:tblStyle w:val="TableGrid1"/>
+        <w:tblW w:w="0" w:type="auto"/>
+        <w:tblLook w:val="04A0" w:firstRow="1" w:lastRow="0" w:firstColumn="1" w:lastColumn="0" w:noHBand="0" w:noVBand="1"/>
+      </w:tblPr>
+      <w:tblGrid>
+        <w:gridCol w:w="1101"/>
+        <w:gridCol w:w="9605"/>
+      </w:tblGrid>
+      <w:tr>
+        <w:trPr>
+          <w:trHeight w:val="1288"/>
+        </w:trPr>
+        <w:tc>
+          <w:tcPr>
+            <w:tcW w:w="1101" w:type="dxa"/>
+            <w:vAlign w:val="center"/>
+          </w:tcPr>
+          <w:p>
+            <w:pPr>
+              <w:autoSpaceDE w:val="0"/>
+              <w:autoSpaceDN w:val="0"/>
+              <w:adjustRightInd w:val="0"/>
+              <w:jc w:val="center"/>
+              <w:rPr>
+                <w:rFonts w:ascii="Consolas" w:hAnsi="Consolas" w:cs="Consolas"/>
+                <w:noProof/>
+                <w:sz w:val="19"/>
+                <w:szCs w:val="19"/>
+              </w:rPr>
+            </w:pPr>
+            <w:r>
+              <w:rPr>
+                <w:rFonts w:ascii="Consolas" w:hAnsi="Consolas" w:cs="Consolas"/>
+                <w:noProof/>
+                <w:sz w:val="19"/>
+                <w:szCs w:val="19"/>
+              </w:rPr>
+              <w:t>Dretva 1</w:t>
+            </w:r>
+          </w:p>
+        </w:tc>
+        <w:tc>
+          <w:tcPr>
+            <w:tcW w:w="9605" w:type="dxa"/>
+            <w:vAlign w:val="center"/>
+          </w:tcPr>
+          <w:p>
+            <w:pPr>
+              <w:autoSpaceDE w:val="0"/>
+              <w:autoSpaceDN w:val="0"/>
+              <w:adjustRightInd w:val="0"/>
+              <w:rPr>
+                <w:rFonts w:ascii="Consolas" w:hAnsi="Consolas" w:cs="Consolas"/>
+                <w:noProof/>
+                <w:sz w:val="19"/>
+                <w:szCs w:val="19"/>
+              </w:rPr>
+            </w:pPr>
+            <w:r>
+              <w:rPr>
+                <w:rFonts w:ascii="Consolas" w:hAnsi="Consolas" w:cs="Consolas"/>
+                <w:noProof/>
+                <w:sz w:val="19"/>
+                <w:szCs w:val="19"/>
+              </w:rPr>
+              <w:t xml:space="preserve">        </w:t>
+            </w:r>
+            <w:r>
+              <w:rPr>
+                <w:rFonts w:ascii="Consolas" w:hAnsi="Consolas" w:cs="Consolas"/>
+                <w:noProof/>
+                <w:color w:val="0000FF"/>
+                <w:sz w:val="19"/>
+                <w:szCs w:val="19"/>
+              </w:rPr>
+              <w:t>if</w:t>
+            </w:r>
+            <w:r>
+              <w:rPr>
+                <w:rFonts w:ascii="Consolas" w:hAnsi="Consolas" w:cs="Consolas"/>
+                <w:noProof/>
+                <w:sz w:val="19"/>
+                <w:szCs w:val="19"/>
+              </w:rPr>
+              <w:t xml:space="preserve"> (gPlusFriends.GetAllFriends().Count == 0)</w:t>
+            </w:r>
+          </w:p>
+          <w:p>
+            <w:pPr>
+              <w:autoSpaceDE w:val="0"/>
+              <w:autoSpaceDN w:val="0"/>
+              <w:adjustRightInd w:val="0"/>
+              <w:rPr>
+                <w:rFonts w:ascii="Consolas" w:hAnsi="Consolas" w:cs="Consolas"/>
+                <w:noProof/>
+                <w:sz w:val="19"/>
+                <w:szCs w:val="19"/>
+              </w:rPr>
+            </w:pPr>
+            <w:r>
+              <w:rPr>
+                <w:rFonts w:ascii="Consolas" w:hAnsi="Consolas" w:cs="Consolas"/>
+                <w:noProof/>
+                <w:sz w:val="19"/>
+                <w:szCs w:val="19"/>
+              </w:rPr>
+              <w:t xml:space="preserve">        {</w:t>
+            </w:r>
+          </w:p>
+          <w:p>
+            <w:pPr>
+              <w:autoSpaceDE w:val="0"/>
+              <w:autoSpaceDN w:val="0"/>
+              <w:adjustRightInd w:val="0"/>
+              <w:rPr>
+                <w:rFonts w:ascii="Consolas" w:hAnsi="Consolas" w:cs="Consolas"/>
+                <w:noProof/>
+                <w:sz w:val="19"/>
+                <w:szCs w:val="19"/>
+              </w:rPr>
+            </w:pPr>
+            <w:r>
+              <w:rPr>
+                <w:rFonts w:ascii="Consolas" w:hAnsi="Consolas" w:cs="Consolas"/>
+                <w:noProof/>
+                <w:sz w:val="19"/>
+                <w:szCs w:val="19"/>
+              </w:rPr>
+              <w:t xml:space="preserve">            </w:t>
+            </w:r>
+            <w:r>
+              <w:rPr>
+                <w:rFonts w:ascii="Consolas" w:hAnsi="Consolas" w:cs="Consolas"/>
+                <w:noProof/>
+                <w:color w:val="008000"/>
+                <w:sz w:val="19"/>
+                <w:szCs w:val="19"/>
+              </w:rPr>
+              <w:t xml:space="preserve">//ako lista prijatelja nije dohvacena, cekaj dok nije sigurno stigla </w:t>
+            </w:r>
+          </w:p>
+          <w:p>
+            <w:pPr>
+              <w:autoSpaceDE w:val="0"/>
+              <w:autoSpaceDN w:val="0"/>
+              <w:adjustRightInd w:val="0"/>
+              <w:rPr>
+                <w:rFonts w:ascii="Consolas" w:hAnsi="Consolas" w:cs="Consolas"/>
+                <w:noProof/>
+                <w:sz w:val="19"/>
+                <w:szCs w:val="19"/>
+              </w:rPr>
+            </w:pPr>
+            <w:r>
+              <w:rPr>
+                <w:rFonts w:ascii="Consolas" w:hAnsi="Consolas" w:cs="Consolas"/>
+                <w:noProof/>
+                <w:sz w:val="19"/>
+                <w:szCs w:val="19"/>
+              </w:rPr>
+              <w:t xml:space="preserve">            ewh.WaitOne();</w:t>
+            </w:r>
+          </w:p>
+          <w:p>
+            <w:pPr>
+              <w:autoSpaceDE w:val="0"/>
+              <w:autoSpaceDN w:val="0"/>
+              <w:adjustRightInd w:val="0"/>
+              <w:rPr>
+                <w:noProof/>
+              </w:rPr>
+            </w:pPr>
+            <w:r>
+              <w:rPr>
+                <w:rFonts w:ascii="Consolas" w:hAnsi="Consolas" w:cs="Consolas"/>
+                <w:noProof/>
+                <w:sz w:val="19"/>
+                <w:szCs w:val="19"/>
+              </w:rPr>
+              <w:t xml:space="preserve">        }</w:t>
+            </w:r>
+          </w:p>
+        </w:tc>
+      </w:tr>
+      <w:tr>
+        <w:trPr>
+          <w:trHeight w:val="1278"/>
+        </w:trPr>
+        <w:tc>
+          <w:tcPr>
+            <w:tcW w:w="1101" w:type="dxa"/>
+            <w:vAlign w:val="center"/>
+          </w:tcPr>
+          <w:p>
+            <w:pPr>
+              <w:jc w:val="center"/>
+              <w:rPr>
+                <w:rFonts w:ascii="Consolas" w:hAnsi="Consolas" w:cs="Consolas"/>
+                <w:noProof/>
+                <w:sz w:val="19"/>
+                <w:szCs w:val="19"/>
+              </w:rPr>
+            </w:pPr>
+            <w:r>
+              <w:rPr>
+                <w:rFonts w:ascii="Consolas" w:hAnsi="Consolas" w:cs="Consolas"/>
+                <w:noProof/>
+                <w:sz w:val="19"/>
+                <w:szCs w:val="19"/>
+              </w:rPr>
+              <w:t>Dretva 2</w:t>
+            </w:r>
+          </w:p>
+        </w:tc>
+        <w:tc>
+          <w:tcPr>
+            <w:tcW w:w="9605" w:type="dxa"/>
+            <w:vAlign w:val="center"/>
+          </w:tcPr>
+          <w:p>
+            <w:pPr>
+              <w:autoSpaceDE w:val="0"/>
+              <w:autoSpaceDN w:val="0"/>
+              <w:adjustRightInd w:val="0"/>
+              <w:ind w:left="708"/>
+              <w:rPr>
+                <w:rFonts w:ascii="Consolas" w:hAnsi="Consolas" w:cs="Consolas"/>
+                <w:noProof/>
+                <w:sz w:val="19"/>
+                <w:szCs w:val="19"/>
+              </w:rPr>
+            </w:pPr>
+            <w:r>
+              <w:rPr>
+                <w:rFonts w:ascii="Consolas" w:hAnsi="Consolas" w:cs="Consolas"/>
+                <w:noProof/>
+                <w:sz w:val="19"/>
+                <w:szCs w:val="19"/>
+              </w:rPr>
+              <w:t xml:space="preserve">  </w:t>
+            </w:r>
+            <w:r>
+              <w:rPr>
+                <w:rFonts w:ascii="Consolas" w:hAnsi="Consolas" w:cs="Consolas"/>
+                <w:noProof/>
+                <w:color w:val="0000FF"/>
+                <w:sz w:val="19"/>
+                <w:szCs w:val="19"/>
+              </w:rPr>
+              <w:t>void</w:t>
+            </w:r>
+            <w:r>
+              <w:rPr>
+                <w:rFonts w:ascii="Consolas" w:hAnsi="Consolas" w:cs="Consolas"/>
+                <w:noProof/>
+                <w:sz w:val="19"/>
+                <w:szCs w:val="19"/>
+              </w:rPr>
+              <w:t xml:space="preserve"> xmppConn_OnRosterEnd(</w:t>
+            </w:r>
+            <w:r>
+              <w:rPr>
+                <w:rFonts w:ascii="Consolas" w:hAnsi="Consolas" w:cs="Consolas"/>
+                <w:noProof/>
+                <w:color w:val="0000FF"/>
+                <w:sz w:val="19"/>
+                <w:szCs w:val="19"/>
+              </w:rPr>
+              <w:t>object</w:t>
+            </w:r>
+            <w:r>
+              <w:rPr>
+                <w:rFonts w:ascii="Consolas" w:hAnsi="Consolas" w:cs="Consolas"/>
+                <w:noProof/>
+                <w:sz w:val="19"/>
+                <w:szCs w:val="19"/>
+              </w:rPr>
+              <w:t xml:space="preserve"> sender)</w:t>
+            </w:r>
+          </w:p>
+          <w:p>
+            <w:pPr>
+              <w:autoSpaceDE w:val="0"/>
+              <w:autoSpaceDN w:val="0"/>
+              <w:adjustRightInd w:val="0"/>
+              <w:ind w:left="708"/>
+              <w:rPr>
+                <w:rFonts w:ascii="Consolas" w:hAnsi="Consolas" w:cs="Consolas"/>
+                <w:noProof/>
+                <w:sz w:val="19"/>
+                <w:szCs w:val="19"/>
+              </w:rPr>
+            </w:pPr>
+            <w:r>
+              <w:rPr>
+                <w:rFonts w:ascii="Consolas" w:hAnsi="Consolas" w:cs="Consolas"/>
+                <w:noProof/>
+                <w:sz w:val="19"/>
+                <w:szCs w:val="19"/>
+              </w:rPr>
+              <w:t xml:space="preserve">  {</w:t>
+            </w:r>
+          </w:p>
+          <w:p>
+            <w:pPr>
+              <w:autoSpaceDE w:val="0"/>
+              <w:autoSpaceDN w:val="0"/>
+              <w:adjustRightInd w:val="0"/>
+              <w:ind w:left="708"/>
+              <w:rPr>
+                <w:rFonts w:ascii="Consolas" w:hAnsi="Consolas" w:cs="Consolas"/>
+                <w:noProof/>
+                <w:sz w:val="19"/>
+                <w:szCs w:val="19"/>
+              </w:rPr>
+            </w:pPr>
+            <w:r>
+              <w:rPr>
+                <w:rFonts w:ascii="Consolas" w:hAnsi="Consolas" w:cs="Consolas"/>
+                <w:noProof/>
+                <w:sz w:val="19"/>
+                <w:szCs w:val="19"/>
+              </w:rPr>
+              <w:t xml:space="preserve">      </w:t>
+            </w:r>
+            <w:r>
+              <w:rPr>
+                <w:rFonts w:ascii="Consolas" w:hAnsi="Consolas" w:cs="Consolas"/>
+                <w:noProof/>
+                <w:color w:val="008000"/>
+                <w:sz w:val="19"/>
+                <w:szCs w:val="19"/>
+              </w:rPr>
+              <w:t>//aktivira se kad je dohvacen zadnji prijatelj iz ukupne liste prijatelja</w:t>
+            </w:r>
+          </w:p>
+          <w:p>
+            <w:pPr>
+              <w:autoSpaceDE w:val="0"/>
+              <w:autoSpaceDN w:val="0"/>
+              <w:adjustRightInd w:val="0"/>
+              <w:ind w:left="708"/>
+              <w:rPr>
+                <w:rFonts w:ascii="Consolas" w:hAnsi="Consolas" w:cs="Consolas"/>
+                <w:noProof/>
+                <w:sz w:val="19"/>
+                <w:szCs w:val="19"/>
+              </w:rPr>
+            </w:pPr>
+            <w:r>
+              <w:rPr>
+                <w:rFonts w:ascii="Consolas" w:hAnsi="Consolas" w:cs="Consolas"/>
+                <w:noProof/>
+                <w:sz w:val="19"/>
+                <w:szCs w:val="19"/>
+              </w:rPr>
+              <w:t xml:space="preserve">      eventWaitH.Set();</w:t>
+            </w:r>
+          </w:p>
+          <w:p>
+            <w:pPr>
+              <w:autoSpaceDE w:val="0"/>
+              <w:autoSpaceDN w:val="0"/>
+              <w:adjustRightInd w:val="0"/>
+              <w:ind w:left="708"/>
+              <w:rPr>
+                <w:rFonts w:ascii="Consolas" w:hAnsi="Consolas" w:cs="Consolas"/>
+                <w:noProof/>
+                <w:sz w:val="19"/>
+                <w:szCs w:val="19"/>
+              </w:rPr>
+            </w:pPr>
+            <w:r>
+              <w:rPr>
+                <w:rFonts w:ascii="Consolas" w:hAnsi="Consolas" w:cs="Consolas"/>
+                <w:noProof/>
+                <w:sz w:val="19"/>
+                <w:szCs w:val="19"/>
+              </w:rPr>
+              <w:t xml:space="preserve">  }</w:t>
+            </w:r>
+          </w:p>
+        </w:tc>
+      </w:tr>
+    </w:tbl>
+    <w:p>
+      <w:pPr>
+        <w:spacing w:before="240"/>
+        <w:jc w:val="both"/>
+      </w:pPr>
+      <w:r>
+        <w:t xml:space="preserve">Dretva 1 stane i čeka dok nije sigurna da je dretva 2 dohvatila sve prijatelje te tek kasnije može čitati podatke iz liste prijatelja koju dobiva iz dretve 2. Nakon što su svi prijatelji dohvaćeni potrebno je onima koji su aktivni ažurirati statuse. Ta funkcija pripada </w:t>
+      </w:r>
+      <w:r>
+        <w:rPr>
+          <w:i/>
+        </w:rPr>
+        <w:t>xmppConn_OnPresence</w:t>
+      </w:r>
+      <w:r>
+        <w:t xml:space="preserve"> </w:t>
+      </w:r>
+      <w:r>
+        <w:rPr>
+          <w:i/>
+        </w:rPr>
+        <w:t xml:space="preserve">Handleru </w:t>
+      </w:r>
+      <w:r>
+        <w:t>gdje je sinkronizaciju potrebno izvršiti na sličan način. Nakon ažuriranja možemo ispisati prijatelje u listu na stranici koja će se prikazati korisniku. (Slika 4.2.)</w:t>
+      </w:r>
+    </w:p>
+    <w:p>
+      <w:pPr>
+        <w:spacing w:before="240"/>
+        <w:jc w:val="center"/>
+      </w:pPr>
+    </w:p>
+    <w:p>
+      <w:pPr>
+        <w:spacing w:before="240"/>
+        <w:jc w:val="center"/>
+      </w:pPr>
+    </w:p>
+    <w:p>
+      <w:pPr>
+        <w:spacing w:before="240"/>
+        <w:jc w:val="center"/>
+      </w:pPr>
+      <w:r>
+        <w:rPr>
+          <w:noProof/>
+          <w:lang w:val="en-US"/>
+        </w:rPr>
+        <w:lastRenderedPageBreak/>
+        <w:pict>
+          <v:shape id="_x0000_s1083" type="#_x0000_t202" style="position:absolute;left:0;text-align:left;margin-left:0;margin-top:255.6pt;width:200.35pt;height:21.75pt;z-index:251734016;mso-position-horizontal:center;mso-width-relative:margin;mso-height-relative:margin" fillcolor="#c2d69b [1942]">
+            <v:shadow on="t"/>
+            <v:textbox>
+              <w:txbxContent>
+                <w:p>
+                  <w:pPr>
+                    <w:jc w:val="center"/>
+                  </w:pPr>
+                  <w:r>
+                    <w:rPr>
+                      <w:b/>
+                    </w:rPr>
+                    <w:t xml:space="preserve">Slika </w:t>
+                  </w:r>
+                  <w:r>
+                    <w:rPr>
+                      <w:b/>
+                    </w:rPr>
+                    <w:t>4.2</w:t>
+                  </w:r>
+                  <w:r>
+                    <w:rPr>
+                      <w:b/>
+                    </w:rPr>
+                    <w:t>.</w:t>
+                  </w:r>
+                  <w:r>
+                    <w:t xml:space="preserve"> Ispis prijatelja</w:t>
+                  </w:r>
+                </w:p>
+              </w:txbxContent>
+            </v:textbox>
+          </v:shape>
+        </w:pict>
+      </w:r>
+      <w:r>
+        <w:rPr>
+          <w:noProof/>
+          <w:lang w:val="en-US"/>
+        </w:rPr>
+        <w:drawing>
+          <wp:inline distT="0" distB="0" distL="0" distR="0" wp14:anchorId="72F1CA95" wp14:editId="40F5B6A2">
+            <wp:extent cx="6398748" cy="3189600"/>
+            <wp:effectExtent l="171450" t="171450" r="364490" b="335280"/>
+            <wp:docPr id="16" name="Picture 16"/>
+            <wp:cNvGraphicFramePr>
+              <a:graphicFrameLocks xmlns:a="http://schemas.openxmlformats.org/drawingml/2006/main" noChangeAspect="1"/>
+            </wp:cNvGraphicFramePr>
+            <a:graphic xmlns:a="http://schemas.openxmlformats.org/drawingml/2006/main">
+              <a:graphicData uri="http://schemas.openxmlformats.org/drawingml/2006/picture">
+                <pic:pic xmlns:pic="http://schemas.openxmlformats.org/drawingml/2006/picture">
+                  <pic:nvPicPr>
+                    <pic:cNvPr id="0" name="slika_ispis.PNG"/>
+                    <pic:cNvPicPr/>
+                  </pic:nvPicPr>
+                  <pic:blipFill rotWithShape="1">
+                    <a:blip r:embed="rId27">
+                      <a:extLst>
+                        <a:ext uri="{28A0092B-C50C-407E-A947-70E740481C1C}">
+                          <a14:useLocalDpi xmlns:a14="http://schemas.microsoft.com/office/drawing/2010/main" val="0"/>
+                        </a:ext>
+                      </a:extLst>
+                    </a:blip>
+                    <a:srcRect l="1145" r="2718"/>
+                    <a:stretch/>
+                  </pic:blipFill>
+                  <pic:spPr bwMode="auto">
+                    <a:xfrm>
+                      <a:off x="0" y="0"/>
+                      <a:ext cx="6398748" cy="3189600"/>
+                    </a:xfrm>
+                    <a:prstGeom prst="rect">
+                      <a:avLst/>
+                    </a:prstGeom>
+                    <a:ln>
+                      <a:noFill/>
+                    </a:ln>
+                    <a:effectLst>
+                      <a:outerShdw blurRad="292100" dist="139700" dir="2700000" algn="tl" rotWithShape="0">
+                        <a:prstClr val="black">
+                          <a:alpha val="65000"/>
+                        </a:prstClr>
+                      </a:outerShdw>
+                    </a:effectLst>
+                    <a:extLst>
+                      <a:ext uri="{53640926-AAD7-44D8-BBD7-CCE9431645EC}">
+                        <a14:shadowObscured xmlns:a14="http://schemas.microsoft.com/office/drawing/2010/main"/>
+                      </a:ext>
+                    </a:extLst>
+                  </pic:spPr>
+                </pic:pic>
+              </a:graphicData>
+            </a:graphic>
+          </wp:inline>
+        </w:drawing>
+      </w:r>
+    </w:p>
+    <w:p>
+      <w:pPr>
+        <w:jc w:val="both"/>
+        <w:rPr>
+          <w:rFonts w:cstheme="minorHAnsi"/>
+          <w:b/>
+          <w:sz w:val="26"/>
+          <w:szCs w:val="26"/>
+        </w:rPr>
+      </w:pPr>
+      <w:bookmarkStart w:id="0" w:name="_GoBack"/>
+      <w:bookmarkEnd w:id="0"/>
+    </w:p>
+    <w:p>
+      <w:pPr>
+        <w:jc w:val="both"/>
+        <w:rPr>
+          <w:rFonts w:ascii="Calibri" w:eastAsia="Calibri" w:hAnsi="Calibri" w:cs="Calibri"/>
+          <w:u w:val="single"/>
+        </w:rPr>
+      </w:pPr>
+      <w:r>
+        <w:rPr>
+          <w:rFonts w:cstheme="minorHAnsi"/>
+          <w:b/>
+          <w:sz w:val="26"/>
+          <w:szCs w:val="26"/>
+        </w:rPr>
+        <w:t>4.3. Literatura</w:t>
+      </w:r>
+    </w:p>
+    <w:p>
+      <w:pPr>
+        <w:numPr>
+          <w:ilvl w:val="0"/>
+          <w:numId w:val="19"/>
+        </w:numPr>
+        <w:contextualSpacing/>
+      </w:pPr>
+      <w:r>
+        <w:t xml:space="preserve">Google+ Platform – Google Developers: https://developers.google.com/+/; </w:t>
+      </w:r>
+      <w:r>
+        <w:rPr>
+          <w:b/>
+          <w:i/>
+        </w:rPr>
+        <w:t>2. studenog 2011.</w:t>
+      </w:r>
+    </w:p>
+    <w:p>
+      <w:pPr>
+        <w:numPr>
+          <w:ilvl w:val="0"/>
+          <w:numId w:val="19"/>
+        </w:numPr>
+        <w:contextualSpacing/>
+      </w:pPr>
+      <w:r>
+        <w:t xml:space="preserve">Issue 9  -  google-plus-platform - Feature Request: Access to Contacts and Circles: http://code.google.com/p/google-plus-platform/issues/detail?id=9; </w:t>
+      </w:r>
+      <w:r>
+        <w:rPr>
+          <w:b/>
+          <w:i/>
+        </w:rPr>
+        <w:t>2. studenog 2011.</w:t>
+      </w:r>
+    </w:p>
+    <w:p>
+      <w:pPr>
+        <w:numPr>
+          <w:ilvl w:val="0"/>
+          <w:numId w:val="19"/>
+        </w:numPr>
+        <w:contextualSpacing/>
+      </w:pPr>
+      <w:r>
+        <w:t xml:space="preserve">Google Talk Developer Documentation: http://code.google.com/apis/talk/talk_developers_home.html; </w:t>
+      </w:r>
+      <w:r>
+        <w:rPr>
+          <w:b/>
+          <w:i/>
+        </w:rPr>
+        <w:t>2. studenog 2011.</w:t>
+      </w:r>
+    </w:p>
+    <w:p>
+      <w:pPr>
+        <w:numPr>
+          <w:ilvl w:val="0"/>
+          <w:numId w:val="19"/>
+        </w:numPr>
+        <w:contextualSpacing/>
+      </w:pPr>
+      <w:r>
+        <w:t xml:space="preserve">Tech Gossipz: Creating a GTalk client with C# - Part 1: http://techgossipz.blogspot.com/2010/08/creating-gtalk-client-with-c-part-1.html; </w:t>
+      </w:r>
+      <w:r>
+        <w:rPr>
+          <w:b/>
+          <w:i/>
+        </w:rPr>
+        <w:t>3. studenog 2011.</w:t>
+      </w:r>
+    </w:p>
+    <w:p>
+      <w:pPr>
+        <w:numPr>
+          <w:ilvl w:val="0"/>
+          <w:numId w:val="19"/>
+        </w:numPr>
+        <w:contextualSpacing/>
+      </w:pPr>
+      <w:r>
+        <w:t xml:space="preserve">agsXMPP SDK » AG-Software:  http://www.ag-software.de/agsxmpp-sdk/; </w:t>
+      </w:r>
+      <w:r>
+        <w:rPr>
+          <w:b/>
+          <w:i/>
+        </w:rPr>
+        <w:t>3. studenog 2011.</w:t>
+      </w:r>
+    </w:p>
+    <w:p>
+      <w:pPr>
+        <w:numPr>
+          <w:ilvl w:val="0"/>
+          <w:numId w:val="19"/>
+        </w:numPr>
+        <w:contextualSpacing/>
+      </w:pPr>
+      <w:r>
+        <w:t xml:space="preserve">Fun with XMPP and Google Talk, Part 2 - Adarsh R: http://www.adarshr.com/papers/xmpp2 </w:t>
+      </w:r>
+      <w:r>
+        <w:rPr>
+          <w:b/>
+          <w:i/>
+        </w:rPr>
+        <w:t>;3. studenog 2011.</w:t>
+      </w:r>
+    </w:p>
+    <w:p>
+      <w:pPr>
+        <w:numPr>
+          <w:ilvl w:val="0"/>
+          <w:numId w:val="19"/>
+        </w:numPr>
+        <w:contextualSpacing/>
+      </w:pPr>
+      <w:r>
+        <w:t xml:space="preserve">Change presence on multiple logins - Forum » AG-Software: </w:t>
+      </w:r>
+      <w:r>
+        <w:br/>
+        <w:t xml:space="preserve">http://forum.ag-software.de/thread/451-Change-presence-on-multiple-logins; </w:t>
+      </w:r>
+      <w:r>
+        <w:rPr>
+          <w:b/>
+          <w:i/>
+        </w:rPr>
+        <w:t>5. studenog 2011.</w:t>
+      </w:r>
+    </w:p>
+    <w:p>
+      <w:pPr>
+        <w:numPr>
+          <w:ilvl w:val="0"/>
+          <w:numId w:val="19"/>
+        </w:numPr>
+        <w:contextualSpacing/>
+      </w:pPr>
+      <w:r>
+        <w:t>The XMPP Standards Foundation: http://xmpp.org/;</w:t>
+      </w:r>
+      <w:r>
+        <w:rPr>
+          <w:b/>
+          <w:i/>
+        </w:rPr>
+        <w:t>3. studenog 2011.</w:t>
+      </w:r>
+    </w:p>
+    <w:p>
+      <w:pPr>
+        <w:numPr>
+          <w:ilvl w:val="0"/>
+          <w:numId w:val="19"/>
+        </w:numPr>
+        <w:contextualSpacing/>
+      </w:pPr>
+      <w:r>
+        <w:t xml:space="preserve">Apps on Facebook.com - Facebook Developers: https://developers.facebook.com/docs/guides/canvas/#canvas; </w:t>
+      </w:r>
+      <w:r>
+        <w:rPr>
+          <w:b/>
+          <w:i/>
+        </w:rPr>
+        <w:t>10.prosinca 2011.</w:t>
+      </w:r>
+    </w:p>
+    <w:p>
+      <w:pPr>
+        <w:numPr>
+          <w:ilvl w:val="0"/>
+          <w:numId w:val="19"/>
+        </w:numPr>
+        <w:contextualSpacing/>
+      </w:pPr>
+      <w:r>
+        <w:t xml:space="preserve">multithreading - C# : How to pause the thread and continue when some event occur? - Stack Overflow: http://stackoverflow.com/questions/4848064/c-sharp-how-to-pause-the-thread-and-continue-when-some-event-occur; </w:t>
+      </w:r>
+      <w:r>
+        <w:rPr>
+          <w:b/>
+          <w:i/>
+        </w:rPr>
+        <w:t>10.prosinca 2011.</w:t>
       </w:r>
     </w:p>
     <w:p>
@@ -6617,7 +9241,7 @@
           <w:noProof/>
           <w:color w:val="072124"/>
           <w:shd w:val="clear" w:color="auto" w:fill="FFFFFF"/>
-          <w:lang w:eastAsia="hr-HR"/>
+          <w:lang w:val="en-US"/>
         </w:rPr>
         <w:drawing>
           <wp:inline distT="0" distB="0" distL="0" distR="0">
@@ -6635,7 +9259,7 @@
                     <pic:cNvPicPr/>
                   </pic:nvPicPr>
                   <pic:blipFill>
-                    <a:blip r:embed="rId25" cstate="print"/>
+                    <a:blip r:embed="rId28" cstate="print"/>
                     <a:stretch>
                       <a:fillRect/>
                     </a:stretch>
@@ -6836,7 +9460,7 @@
         <w:rPr>
           <w:rFonts w:cstheme="minorHAnsi"/>
           <w:noProof/>
-          <w:lang w:eastAsia="hr-HR"/>
+          <w:lang w:val="en-US"/>
         </w:rPr>
         <w:drawing>
           <wp:inline distT="0" distB="0" distL="0" distR="0">
@@ -6854,7 +9478,7 @@
                     <pic:cNvPicPr/>
                   </pic:nvPicPr>
                   <pic:blipFill>
-                    <a:blip r:embed="rId26" cstate="print"/>
+                    <a:blip r:embed="rId29" cstate="print"/>
                     <a:stretch>
                       <a:fillRect/>
                     </a:stretch>
@@ -7753,7 +10377,7 @@
         <w:rPr>
           <w:rFonts w:cstheme="minorHAnsi"/>
           <w:noProof/>
-          <w:lang w:eastAsia="hr-HR"/>
+          <w:lang w:val="en-US"/>
         </w:rPr>
         <w:drawing>
           <wp:anchor distT="0" distB="0" distL="114300" distR="114300" simplePos="0" relativeHeight="251701248" behindDoc="0" locked="0" layoutInCell="1" allowOverlap="1">
@@ -7779,7 +10403,7 @@
                     <pic:cNvPicPr/>
                   </pic:nvPicPr>
                   <pic:blipFill>
-                    <a:blip r:embed="rId27" cstate="print"/>
+                    <a:blip r:embed="rId30" cstate="print"/>
                     <a:stretch>
                       <a:fillRect/>
                     </a:stretch>
@@ -7847,7 +10471,7 @@
         <w:rPr>
           <w:rFonts w:cstheme="minorHAnsi"/>
           <w:noProof/>
-          <w:lang w:eastAsia="hr-HR"/>
+          <w:lang w:val="en-US"/>
         </w:rPr>
         <w:drawing>
           <wp:anchor distT="0" distB="0" distL="114300" distR="114300" simplePos="0" relativeHeight="251700224" behindDoc="0" locked="0" layoutInCell="1" allowOverlap="1">
@@ -7873,7 +10497,7 @@
                     <pic:cNvPicPr/>
                   </pic:nvPicPr>
                   <pic:blipFill>
-                    <a:blip r:embed="rId28" cstate="print"/>
+                    <a:blip r:embed="rId31" cstate="print"/>
                     <a:stretch>
                       <a:fillRect/>
                     </a:stretch>
@@ -8103,7 +10727,7 @@
         <w:rPr>
           <w:rFonts w:cstheme="minorHAnsi"/>
           <w:noProof/>
-          <w:lang w:eastAsia="hr-HR"/>
+          <w:lang w:val="en-US"/>
         </w:rPr>
         <w:drawing>
           <wp:anchor distT="0" distB="0" distL="114300" distR="114300" simplePos="0" relativeHeight="251704320" behindDoc="0" locked="0" layoutInCell="1" allowOverlap="1">
@@ -8129,7 +10753,7 @@
                     <pic:cNvPicPr/>
                   </pic:nvPicPr>
                   <pic:blipFill>
-                    <a:blip r:embed="rId29" cstate="print"/>
+                    <a:blip r:embed="rId32" cstate="print"/>
                     <a:stretch>
                       <a:fillRect/>
                     </a:stretch>
@@ -8203,7 +10827,7 @@
         <w:rPr>
           <w:rFonts w:cstheme="minorHAnsi"/>
           <w:noProof/>
-          <w:lang w:eastAsia="hr-HR"/>
+          <w:lang w:val="en-US"/>
         </w:rPr>
         <w:drawing>
           <wp:anchor distT="0" distB="0" distL="114300" distR="114300" simplePos="0" relativeHeight="251703296" behindDoc="0" locked="0" layoutInCell="1" allowOverlap="1">
@@ -8229,7 +10853,7 @@
                     <pic:cNvPicPr/>
                   </pic:nvPicPr>
                   <pic:blipFill>
-                    <a:blip r:embed="rId30" cstate="print"/>
+                    <a:blip r:embed="rId33" cstate="print"/>
                     <a:stretch>
                       <a:fillRect/>
                     </a:stretch>
@@ -8305,7 +10929,7 @@
         <w:rPr>
           <w:rFonts w:cstheme="minorHAnsi"/>
           <w:noProof/>
-          <w:lang w:eastAsia="hr-HR"/>
+          <w:lang w:val="en-US"/>
         </w:rPr>
         <w:drawing>
           <wp:inline distT="0" distB="0" distL="0" distR="0">
@@ -8323,7 +10947,7 @@
                     <pic:cNvPicPr/>
                   </pic:nvPicPr>
                   <pic:blipFill>
-                    <a:blip r:embed="rId31" cstate="print"/>
+                    <a:blip r:embed="rId34" cstate="print"/>
                     <a:stretch>
                       <a:fillRect/>
                     </a:stretch>
@@ -9134,7 +11758,7 @@
         <w:rPr>
           <w:rFonts w:cstheme="minorHAnsi"/>
           <w:noProof/>
-          <w:lang w:eastAsia="hr-HR"/>
+          <w:lang w:val="en-US"/>
         </w:rPr>
         <w:drawing>
           <wp:anchor distT="0" distB="0" distL="114300" distR="114300" simplePos="0" relativeHeight="251710464" behindDoc="0" locked="0" layoutInCell="1" allowOverlap="1">
@@ -9160,7 +11784,7 @@
                     <pic:cNvPicPr/>
                   </pic:nvPicPr>
                   <pic:blipFill>
-                    <a:blip r:embed="rId32" cstate="print"/>
+                    <a:blip r:embed="rId35" cstate="print"/>
                     <a:stretch>
                       <a:fillRect/>
                     </a:stretch>
@@ -9194,7 +11818,7 @@
         <w:rPr>
           <w:rFonts w:cstheme="minorHAnsi"/>
           <w:noProof/>
-          <w:lang w:eastAsia="hr-HR"/>
+          <w:lang w:val="en-US"/>
         </w:rPr>
         <w:drawing>
           <wp:anchor distT="0" distB="0" distL="114300" distR="114300" simplePos="0" relativeHeight="251709440" behindDoc="0" locked="0" layoutInCell="1" allowOverlap="1">
@@ -9220,7 +11844,7 @@
                     <pic:cNvPicPr/>
                   </pic:nvPicPr>
                   <pic:blipFill>
-                    <a:blip r:embed="rId33" cstate="print"/>
+                    <a:blip r:embed="rId36" cstate="print"/>
                     <a:stretch>
                       <a:fillRect/>
                     </a:stretch>
@@ -9254,7 +11878,7 @@
         <w:rPr>
           <w:rFonts w:cstheme="minorHAnsi"/>
           <w:noProof/>
-          <w:lang w:eastAsia="hr-HR"/>
+          <w:lang w:val="en-US"/>
         </w:rPr>
         <w:drawing>
           <wp:anchor distT="0" distB="0" distL="114300" distR="114300" simplePos="0" relativeHeight="251712512" behindDoc="0" locked="0" layoutInCell="1" allowOverlap="1">
@@ -9280,7 +11904,7 @@
                     <pic:cNvPicPr/>
                   </pic:nvPicPr>
                   <pic:blipFill>
-                    <a:blip r:embed="rId34" cstate="print"/>
+                    <a:blip r:embed="rId37" cstate="print"/>
                     <a:stretch>
                       <a:fillRect/>
                     </a:stretch>
@@ -9314,7 +11938,7 @@
         <w:rPr>
           <w:rFonts w:cstheme="minorHAnsi"/>
           <w:noProof/>
-          <w:lang w:eastAsia="hr-HR"/>
+          <w:lang w:val="en-US"/>
         </w:rPr>
         <w:drawing>
           <wp:anchor distT="0" distB="0" distL="114300" distR="114300" simplePos="0" relativeHeight="251711488" behindDoc="0" locked="0" layoutInCell="1" allowOverlap="1">
@@ -9340,7 +11964,7 @@
                     <pic:cNvPicPr/>
                   </pic:nvPicPr>
                   <pic:blipFill>
-                    <a:blip r:embed="rId35" cstate="print"/>
+                    <a:blip r:embed="rId38" cstate="print"/>
                     <a:stretch>
                       <a:fillRect/>
                     </a:stretch>
@@ -10143,7 +12767,7 @@
         <w:rPr>
           <w:rFonts w:cstheme="minorHAnsi"/>
           <w:noProof/>
-          <w:lang w:eastAsia="hr-HR"/>
+          <w:lang w:val="en-US"/>
         </w:rPr>
         <w:drawing>
           <wp:inline distT="0" distB="0" distL="0" distR="0">
@@ -10161,7 +12785,7 @@
                     <pic:cNvPicPr/>
                   </pic:nvPicPr>
                   <pic:blipFill>
-                    <a:blip r:embed="rId36" cstate="print"/>
+                    <a:blip r:embed="rId39" cstate="print"/>
                     <a:stretch>
                       <a:fillRect/>
                     </a:stretch>
@@ -10290,7 +12914,7 @@
         <w:rPr>
           <w:rFonts w:cstheme="minorHAnsi"/>
           <w:noProof/>
-          <w:lang w:eastAsia="hr-HR"/>
+          <w:lang w:val="en-US"/>
         </w:rPr>
         <w:drawing>
           <wp:inline distT="0" distB="0" distL="0" distR="0">
@@ -10308,7 +12932,7 @@
                     <pic:cNvPicPr/>
                   </pic:nvPicPr>
                   <pic:blipFill>
-                    <a:blip r:embed="rId37" cstate="print"/>
+                    <a:blip r:embed="rId40" cstate="print"/>
                     <a:stretch>
                       <a:fillRect/>
                     </a:stretch>
@@ -11919,7 +14543,7 @@
         </w:rPr>
         <w:t>"</w:t>
       </w:r>
-      <w:hyperlink r:id="rId38" w:history="1">
+      <w:hyperlink r:id="rId41" w:history="1">
         <w:r>
           <w:rPr>
             <w:rStyle w:val="Hyperlink"/>
@@ -11971,7 +14595,7 @@
         </w:rPr>
         <w:t>"</w:t>
       </w:r>
-      <w:hyperlink r:id="rId39" w:history="1">
+      <w:hyperlink r:id="rId42" w:history="1">
         <w:r>
           <w:rPr>
             <w:rStyle w:val="Hyperlink"/>
@@ -12028,7 +14652,7 @@
         </w:rPr>
         <w:t>"</w:t>
       </w:r>
-      <w:hyperlink r:id="rId40" w:history="1">
+      <w:hyperlink r:id="rId43" w:history="1">
         <w:r>
           <w:rPr>
             <w:rStyle w:val="Hyperlink"/>
@@ -12306,7 +14930,7 @@
         </w:rPr>
         <w:t>"</w:t>
       </w:r>
-      <w:hyperlink r:id="rId41" w:history="1">
+      <w:hyperlink r:id="rId44" w:history="1">
         <w:r>
           <w:rPr>
             <w:rStyle w:val="Hyperlink"/>
@@ -13234,7 +15858,7 @@
       <w:r>
         <w:rPr>
           <w:noProof/>
-          <w:lang w:eastAsia="hr-HR"/>
+          <w:lang w:val="en-US"/>
         </w:rPr>
         <w:drawing>
           <wp:inline distT="0" distB="0" distL="0" distR="0">
@@ -13252,10 +15876,10 @@
                     <pic:cNvPicPr/>
                   </pic:nvPicPr>
                   <pic:blipFill>
-                    <a:blip r:embed="rId42" cstate="print">
+                    <a:blip r:embed="rId45" cstate="print">
                       <a:extLst>
                         <a:ext uri="{28A0092B-C50C-407E-A947-70E740481C1C}">
-                          <a14:useLocalDpi xmlns="" xmlns:wpc="http://schemas.microsoft.com/office/word/2010/wordprocessingCanvas" xmlns:mc="http://schemas.openxmlformats.org/markup-compatibility/2006" xmlns:o="urn:schemas-microsoft-com:office:office" xmlns:v="urn:schemas-microsoft-com:vml" xmlns:wp14="http://schemas.microsoft.com/office/word/2010/wordprocessingDrawing" xmlns:w10="urn:schemas-microsoft-com:office:word" xmlns:w="http://schemas.openxmlformats.org/wordprocessingml/2006/main" xmlns:w14="http://schemas.microsoft.com/office/word/2010/wordml" xmlns:wpg="http://schemas.microsoft.com/office/word/2010/wordprocessingGroup" xmlns:wpi="http://schemas.microsoft.com/office/word/2010/wordprocessingInk" xmlns:wps="http://schemas.microsoft.com/office/word/2010/wordprocessingShape" xmlns:a14="http://schemas.microsoft.com/office/drawing/2010/main" val="0"/>
+                          <a14:useLocalDpi xmlns:a14="http://schemas.microsoft.com/office/drawing/2010/main" val="0"/>
                         </a:ext>
                       </a:extLst>
                     </a:blip>
@@ -13364,7 +15988,7 @@
       <w:r>
         <w:rPr>
           <w:noProof/>
-          <w:lang w:eastAsia="hr-HR"/>
+          <w:lang w:val="en-US"/>
         </w:rPr>
         <w:drawing>
           <wp:inline distT="0" distB="0" distL="0" distR="0">
@@ -13382,10 +16006,10 @@
                     <pic:cNvPicPr/>
                   </pic:nvPicPr>
                   <pic:blipFill>
-                    <a:blip r:embed="rId43" cstate="print">
+                    <a:blip r:embed="rId46" cstate="print">
                       <a:extLst>
                         <a:ext uri="{28A0092B-C50C-407E-A947-70E740481C1C}">
-                          <a14:useLocalDpi xmlns="" xmlns:wpc="http://schemas.microsoft.com/office/word/2010/wordprocessingCanvas" xmlns:mc="http://schemas.openxmlformats.org/markup-compatibility/2006" xmlns:o="urn:schemas-microsoft-com:office:office" xmlns:v="urn:schemas-microsoft-com:vml" xmlns:wp14="http://schemas.microsoft.com/office/word/2010/wordprocessingDrawing" xmlns:w10="urn:schemas-microsoft-com:office:word" xmlns:w="http://schemas.openxmlformats.org/wordprocessingml/2006/main" xmlns:w14="http://schemas.microsoft.com/office/word/2010/wordml" xmlns:wpg="http://schemas.microsoft.com/office/word/2010/wordprocessingGroup" xmlns:wpi="http://schemas.microsoft.com/office/word/2010/wordprocessingInk" xmlns:wps="http://schemas.microsoft.com/office/word/2010/wordprocessingShape" xmlns:a14="http://schemas.microsoft.com/office/drawing/2010/main" val="0"/>
+                          <a14:useLocalDpi xmlns:a14="http://schemas.microsoft.com/office/drawing/2010/main" val="0"/>
                         </a:ext>
                       </a:extLst>
                     </a:blip>
@@ -13552,7 +16176,7 @@
       <w:r>
         <w:rPr>
           <w:noProof/>
-          <w:lang w:eastAsia="hr-HR"/>
+          <w:lang w:val="en-US"/>
         </w:rPr>
         <w:drawing>
           <wp:inline distT="0" distB="0" distL="0" distR="0">
@@ -13570,10 +16194,10 @@
                     <pic:cNvPicPr/>
                   </pic:nvPicPr>
                   <pic:blipFill>
-                    <a:blip r:embed="rId44" cstate="print">
+                    <a:blip r:embed="rId47" cstate="print">
                       <a:extLst>
                         <a:ext uri="{28A0092B-C50C-407E-A947-70E740481C1C}">
-                          <a14:useLocalDpi xmlns="" xmlns:wpc="http://schemas.microsoft.com/office/word/2010/wordprocessingCanvas" xmlns:mc="http://schemas.openxmlformats.org/markup-compatibility/2006" xmlns:o="urn:schemas-microsoft-com:office:office" xmlns:v="urn:schemas-microsoft-com:vml" xmlns:wp14="http://schemas.microsoft.com/office/word/2010/wordprocessingDrawing" xmlns:w10="urn:schemas-microsoft-com:office:word" xmlns:w="http://schemas.openxmlformats.org/wordprocessingml/2006/main" xmlns:w14="http://schemas.microsoft.com/office/word/2010/wordml" xmlns:wpg="http://schemas.microsoft.com/office/word/2010/wordprocessingGroup" xmlns:wpi="http://schemas.microsoft.com/office/word/2010/wordprocessingInk" xmlns:wps="http://schemas.microsoft.com/office/word/2010/wordprocessingShape" xmlns:a14="http://schemas.microsoft.com/office/drawing/2010/main" val="0"/>
+                          <a14:useLocalDpi xmlns:a14="http://schemas.microsoft.com/office/drawing/2010/main" val="0"/>
                         </a:ext>
                       </a:extLst>
                     </a:blip>
@@ -13774,7 +16398,7 @@
       <w:r>
         <w:rPr>
           <w:noProof/>
-          <w:lang w:eastAsia="hr-HR"/>
+          <w:lang w:val="en-US"/>
         </w:rPr>
         <w:drawing>
           <wp:inline distT="0" distB="0" distL="0" distR="0">
@@ -13792,10 +16416,10 @@
                     <pic:cNvPicPr/>
                   </pic:nvPicPr>
                   <pic:blipFill>
-                    <a:blip r:embed="rId45" cstate="print">
+                    <a:blip r:embed="rId48" cstate="print">
                       <a:extLst>
                         <a:ext uri="{28A0092B-C50C-407E-A947-70E740481C1C}">
-                          <a14:useLocalDpi xmlns="" xmlns:wpc="http://schemas.microsoft.com/office/word/2010/wordprocessingCanvas" xmlns:mc="http://schemas.openxmlformats.org/markup-compatibility/2006" xmlns:o="urn:schemas-microsoft-com:office:office" xmlns:v="urn:schemas-microsoft-com:vml" xmlns:wp14="http://schemas.microsoft.com/office/word/2010/wordprocessingDrawing" xmlns:w10="urn:schemas-microsoft-com:office:word" xmlns:w="http://schemas.openxmlformats.org/wordprocessingml/2006/main" xmlns:w14="http://schemas.microsoft.com/office/word/2010/wordml" xmlns:wpg="http://schemas.microsoft.com/office/word/2010/wordprocessingGroup" xmlns:wpi="http://schemas.microsoft.com/office/word/2010/wordprocessingInk" xmlns:wps="http://schemas.microsoft.com/office/word/2010/wordprocessingShape" xmlns:a14="http://schemas.microsoft.com/office/drawing/2010/main" val="0"/>
+                          <a14:useLocalDpi xmlns:a14="http://schemas.microsoft.com/office/drawing/2010/main" val="0"/>
                         </a:ext>
                       </a:extLst>
                     </a:blip>
@@ -14017,7 +16641,7 @@
         </w:rPr>
         <w:t xml:space="preserve"> </w:t>
       </w:r>
-      <w:hyperlink r:id="rId46" w:history="1">
+      <w:hyperlink r:id="rId49" w:history="1">
         <w:r>
           <w:rPr>
             <w:rStyle w:val="Hyperlink"/>
@@ -14064,7 +16688,7 @@
         </w:rPr>
         <w:t xml:space="preserve">, </w:t>
       </w:r>
-      <w:hyperlink r:id="rId47" w:anchor="/" w:history="1">
+      <w:hyperlink r:id="rId50" w:anchor="/" w:history="1">
         <w:r>
           <w:rPr>
             <w:rStyle w:val="Hyperlink"/>
@@ -14112,7 +16736,7 @@
         </w:rPr>
         <w:t xml:space="preserve">JSON, </w:t>
       </w:r>
-      <w:hyperlink r:id="rId48" w:history="1">
+      <w:hyperlink r:id="rId51" w:history="1">
         <w:r>
           <w:rPr>
             <w:rStyle w:val="Hyperlink"/>
@@ -16097,15 +18721,10 @@
                     <w:t>Slika 8.1.</w:t>
                   </w:r>
                   <w:r>
-                    <w:t xml:space="preserve"> Izgled </w:t>
-                  </w:r>
-                  <w:proofErr w:type="spellStart"/>
-                  <w:r>
-                    <w:t>Facebookove</w:t>
-                  </w:r>
-                  <w:proofErr w:type="spellEnd"/>
-                  <w:r>
-                    <w:t xml:space="preserve"> aplikacije za provjeru prisutnosti na društvenim mrežama</w:t>
+                    <w:t xml:space="preserve"> </w:t>
+                  </w:r>
+                  <w:r>
+                    <w:t>Izgled Facebookove aplikacije za provjeru prisutnosti na društvenim mrežama</w:t>
                   </w:r>
                 </w:p>
               </w:txbxContent>
@@ -16119,6 +18738,7 @@
           <w:noProof/>
           <w:sz w:val="22"/>
           <w:szCs w:val="22"/>
+          <w:lang w:val="en-US" w:eastAsia="en-US"/>
         </w:rPr>
         <w:drawing>
           <wp:anchor distT="0" distB="0" distL="114300" distR="114300" simplePos="0" relativeHeight="251657215" behindDoc="0" locked="0" layoutInCell="1" allowOverlap="1">
@@ -16144,7 +18764,7 @@
                     <pic:cNvPicPr/>
                   </pic:nvPicPr>
                   <pic:blipFill>
-                    <a:blip r:embed="rId49" cstate="print"/>
+                    <a:blip r:embed="rId52" cstate="print"/>
                     <a:stretch>
                       <a:fillRect/>
                     </a:stretch>
@@ -16188,8 +18808,8 @@
       </w:pPr>
     </w:p>
     <w:sectPr>
-      <w:headerReference w:type="default" r:id="rId50"/>
-      <w:footerReference w:type="default" r:id="rId51"/>
+      <w:headerReference w:type="default" r:id="rId53"/>
+      <w:footerReference w:type="default" r:id="rId54"/>
       <w:pgSz w:w="11906" w:h="16838"/>
       <w:pgMar w:top="567" w:right="707" w:bottom="567" w:left="709" w:header="397" w:footer="113" w:gutter="0"/>
       <w:cols w:space="708"/>
@@ -16201,7 +18821,7 @@
 </file>
 
 <file path=word/endnotes.xml><?xml version="1.0" encoding="utf-8"?>
-<w:endnotes xmlns:ve="http://schemas.openxmlformats.org/markup-compatibility/2006" xmlns:o="urn:schemas-microsoft-com:office:office" xmlns:r="http://schemas.openxmlformats.org/officeDocument/2006/relationships" xmlns:m="http://schemas.openxmlformats.org/officeDocument/2006/math" xmlns:v="urn:schemas-microsoft-com:vml" xmlns:wp="http://schemas.openxmlformats.org/drawingml/2006/wordprocessingDrawing" xmlns:w10="urn:schemas-microsoft-com:office:word" xmlns:w="http://schemas.openxmlformats.org/wordprocessingml/2006/main" xmlns:wne="http://schemas.microsoft.com/office/word/2006/wordml">
+<w:endnotes xmlns:wpc="http://schemas.microsoft.com/office/word/2010/wordprocessingCanvas" xmlns:mc="http://schemas.openxmlformats.org/markup-compatibility/2006" xmlns:o="urn:schemas-microsoft-com:office:office" xmlns:r="http://schemas.openxmlformats.org/officeDocument/2006/relationships" xmlns:m="http://schemas.openxmlformats.org/officeDocument/2006/math" xmlns:v="urn:schemas-microsoft-com:vml" xmlns:wp14="http://schemas.microsoft.com/office/word/2010/wordprocessingDrawing" xmlns:wp="http://schemas.openxmlformats.org/drawingml/2006/wordprocessingDrawing" xmlns:w10="urn:schemas-microsoft-com:office:word" xmlns:w="http://schemas.openxmlformats.org/wordprocessingml/2006/main" xmlns:w14="http://schemas.microsoft.com/office/word/2010/wordml" xmlns:wpg="http://schemas.microsoft.com/office/word/2010/wordprocessingGroup" xmlns:wpi="http://schemas.microsoft.com/office/word/2010/wordprocessingInk" xmlns:wne="http://schemas.microsoft.com/office/word/2006/wordml" xmlns:wps="http://schemas.microsoft.com/office/word/2010/wordprocessingShape" mc:Ignorable="w14 wp14">
   <w:endnote w:type="separator" w:id="-1">
     <w:p>
       <w:pPr>
@@ -16226,7 +18846,7 @@
 </file>
 
 <file path=word/footer1.xml><?xml version="1.0" encoding="utf-8"?>
-<w:ftr xmlns:ve="http://schemas.openxmlformats.org/markup-compatibility/2006" xmlns:o="urn:schemas-microsoft-com:office:office" xmlns:r="http://schemas.openxmlformats.org/officeDocument/2006/relationships" xmlns:m="http://schemas.openxmlformats.org/officeDocument/2006/math" xmlns:v="urn:schemas-microsoft-com:vml" xmlns:wp="http://schemas.openxmlformats.org/drawingml/2006/wordprocessingDrawing" xmlns:w10="urn:schemas-microsoft-com:office:word" xmlns:w="http://schemas.openxmlformats.org/wordprocessingml/2006/main" xmlns:wne="http://schemas.microsoft.com/office/word/2006/wordml">
+<w:ftr xmlns:wpc="http://schemas.microsoft.com/office/word/2010/wordprocessingCanvas" xmlns:mc="http://schemas.openxmlformats.org/markup-compatibility/2006" xmlns:o="urn:schemas-microsoft-com:office:office" xmlns:r="http://schemas.openxmlformats.org/officeDocument/2006/relationships" xmlns:m="http://schemas.openxmlformats.org/officeDocument/2006/math" xmlns:v="urn:schemas-microsoft-com:vml" xmlns:wp14="http://schemas.microsoft.com/office/word/2010/wordprocessingDrawing" xmlns:wp="http://schemas.openxmlformats.org/drawingml/2006/wordprocessingDrawing" xmlns:w10="urn:schemas-microsoft-com:office:word" xmlns:w="http://schemas.openxmlformats.org/wordprocessingml/2006/main" xmlns:w14="http://schemas.microsoft.com/office/word/2010/wordml" xmlns:wpg="http://schemas.microsoft.com/office/word/2010/wordprocessingGroup" xmlns:wpi="http://schemas.microsoft.com/office/word/2010/wordprocessingInk" xmlns:wne="http://schemas.microsoft.com/office/word/2006/wordml" xmlns:wps="http://schemas.microsoft.com/office/word/2010/wordprocessingShape" mc:Ignorable="w14 wp14">
   <w:tbl>
     <w:tblPr>
       <w:tblW w:w="5000" w:type="pct"/>
@@ -16236,7 +18856,7 @@
         <w:bottom w:w="72" w:type="dxa"/>
         <w:right w:w="115" w:type="dxa"/>
       </w:tblCellMar>
-      <w:tblLook w:val="04A0"/>
+      <w:tblLook w:val="04A0" w:firstRow="1" w:lastRow="0" w:firstColumn="1" w:lastColumn="0" w:noHBand="0" w:noVBand="1"/>
     </w:tblPr>
     <w:tblGrid>
       <w:gridCol w:w="1072"/>
@@ -16274,7 +18894,7 @@
               <w:noProof/>
               <w:color w:val="FFFFFF" w:themeColor="background1"/>
             </w:rPr>
-            <w:t>8</w:t>
+            <w:t>12</w:t>
           </w:r>
           <w:r>
             <w:rPr>
@@ -16309,6 +18929,7 @@
               <w:dataBinding w:prefixMappings="xmlns:ns0='http://schemas.openxmlformats.org/officeDocument/2006/extended-properties'" w:xpath="/ns0:Properties[1]/ns0:Company[1]" w:storeItemID="{6668398D-A668-4E3E-A5EB-62B293D839F1}"/>
               <w:text/>
             </w:sdtPr>
+            <w:sdtEndPr/>
             <w:sdtContent>
               <w:r>
                 <w:t>[</w:t>
@@ -16340,7 +18961,7 @@
 </file>
 
 <file path=word/footnotes.xml><?xml version="1.0" encoding="utf-8"?>
-<w:footnotes xmlns:ve="http://schemas.openxmlformats.org/markup-compatibility/2006" xmlns:o="urn:schemas-microsoft-com:office:office" xmlns:r="http://schemas.openxmlformats.org/officeDocument/2006/relationships" xmlns:m="http://schemas.openxmlformats.org/officeDocument/2006/math" xmlns:v="urn:schemas-microsoft-com:vml" xmlns:wp="http://schemas.openxmlformats.org/drawingml/2006/wordprocessingDrawing" xmlns:w10="urn:schemas-microsoft-com:office:word" xmlns:w="http://schemas.openxmlformats.org/wordprocessingml/2006/main" xmlns:wne="http://schemas.microsoft.com/office/word/2006/wordml">
+<w:footnotes xmlns:wpc="http://schemas.microsoft.com/office/word/2010/wordprocessingCanvas" xmlns:mc="http://schemas.openxmlformats.org/markup-compatibility/2006" xmlns:o="urn:schemas-microsoft-com:office:office" xmlns:r="http://schemas.openxmlformats.org/officeDocument/2006/relationships" xmlns:m="http://schemas.openxmlformats.org/officeDocument/2006/math" xmlns:v="urn:schemas-microsoft-com:vml" xmlns:wp14="http://schemas.microsoft.com/office/word/2010/wordprocessingDrawing" xmlns:wp="http://schemas.openxmlformats.org/drawingml/2006/wordprocessingDrawing" xmlns:w10="urn:schemas-microsoft-com:office:word" xmlns:w="http://schemas.openxmlformats.org/wordprocessingml/2006/main" xmlns:w14="http://schemas.microsoft.com/office/word/2010/wordml" xmlns:wpg="http://schemas.microsoft.com/office/word/2010/wordprocessingGroup" xmlns:wpi="http://schemas.microsoft.com/office/word/2010/wordprocessingInk" xmlns:wne="http://schemas.microsoft.com/office/word/2006/wordml" xmlns:wps="http://schemas.microsoft.com/office/word/2010/wordprocessingShape" mc:Ignorable="w14 wp14">
   <w:footnote w:type="separator" w:id="-1">
     <w:p>
       <w:pPr>
@@ -16365,7 +18986,7 @@
 </file>
 
 <file path=word/header1.xml><?xml version="1.0" encoding="utf-8"?>
-<w:hdr xmlns:ve="http://schemas.openxmlformats.org/markup-compatibility/2006" xmlns:o="urn:schemas-microsoft-com:office:office" xmlns:r="http://schemas.openxmlformats.org/officeDocument/2006/relationships" xmlns:m="http://schemas.openxmlformats.org/officeDocument/2006/math" xmlns:v="urn:schemas-microsoft-com:vml" xmlns:wp="http://schemas.openxmlformats.org/drawingml/2006/wordprocessingDrawing" xmlns:w10="urn:schemas-microsoft-com:office:word" xmlns:w="http://schemas.openxmlformats.org/wordprocessingml/2006/main" xmlns:wne="http://schemas.microsoft.com/office/word/2006/wordml">
+<w:hdr xmlns:wpc="http://schemas.microsoft.com/office/word/2010/wordprocessingCanvas" xmlns:mc="http://schemas.openxmlformats.org/markup-compatibility/2006" xmlns:o="urn:schemas-microsoft-com:office:office" xmlns:r="http://schemas.openxmlformats.org/officeDocument/2006/relationships" xmlns:m="http://schemas.openxmlformats.org/officeDocument/2006/math" xmlns:v="urn:schemas-microsoft-com:vml" xmlns:wp14="http://schemas.microsoft.com/office/word/2010/wordprocessingDrawing" xmlns:wp="http://schemas.openxmlformats.org/drawingml/2006/wordprocessingDrawing" xmlns:w10="urn:schemas-microsoft-com:office:word" xmlns:w="http://schemas.openxmlformats.org/wordprocessingml/2006/main" xmlns:w14="http://schemas.microsoft.com/office/word/2010/wordml" xmlns:wpg="http://schemas.microsoft.com/office/word/2010/wordprocessingGroup" xmlns:wpi="http://schemas.microsoft.com/office/word/2010/wordprocessingInk" xmlns:wne="http://schemas.microsoft.com/office/word/2006/wordml" xmlns:wps="http://schemas.microsoft.com/office/word/2010/wordprocessingShape" mc:Ignorable="w14 wp14">
   <w:tbl>
     <w:tblPr>
       <w:tblW w:w="5000" w:type="pct"/>
@@ -16375,7 +18996,7 @@
         <w:bottom w:w="72" w:type="dxa"/>
         <w:right w:w="115" w:type="dxa"/>
       </w:tblCellMar>
-      <w:tblLook w:val="04A0"/>
+      <w:tblLook w:val="04A0" w:firstRow="1" w:lastRow="0" w:firstColumn="1" w:lastColumn="0" w:noHBand="0" w:noVBand="1"/>
     </w:tblPr>
     <w:tblGrid>
       <w:gridCol w:w="3660"/>
@@ -16452,6 +19073,7 @@
               <w:dataBinding w:prefixMappings="xmlns:ns0='http://schemas.openxmlformats.org/package/2006/metadata/core-properties' xmlns:ns1='http://purl.org/dc/elements/1.1/'" w:xpath="/ns0:coreProperties[1]/ns1:title[1]" w:storeItemID="{6C3C8BC8-F283-45AE-878A-BAB7291924A1}"/>
               <w:text/>
             </w:sdtPr>
+            <w:sdtEndPr/>
             <w:sdtContent>
               <w:r>
                 <w:rPr>
@@ -16488,7 +19110,7 @@
 </file>
 
 <file path=word/numbering.xml><?xml version="1.0" encoding="utf-8"?>
-<w:numbering xmlns:ve="http://schemas.openxmlformats.org/markup-compatibility/2006" xmlns:o="urn:schemas-microsoft-com:office:office" xmlns:r="http://schemas.openxmlformats.org/officeDocument/2006/relationships" xmlns:m="http://schemas.openxmlformats.org/officeDocument/2006/math" xmlns:v="urn:schemas-microsoft-com:vml" xmlns:wp="http://schemas.openxmlformats.org/drawingml/2006/wordprocessingDrawing" xmlns:w10="urn:schemas-microsoft-com:office:word" xmlns:w="http://schemas.openxmlformats.org/wordprocessingml/2006/main" xmlns:wne="http://schemas.microsoft.com/office/word/2006/wordml">
+<w:numbering xmlns:wpc="http://schemas.microsoft.com/office/word/2010/wordprocessingCanvas" xmlns:mc="http://schemas.openxmlformats.org/markup-compatibility/2006" xmlns:o="urn:schemas-microsoft-com:office:office" xmlns:r="http://schemas.openxmlformats.org/officeDocument/2006/relationships" xmlns:m="http://schemas.openxmlformats.org/officeDocument/2006/math" xmlns:v="urn:schemas-microsoft-com:vml" xmlns:wp14="http://schemas.microsoft.com/office/word/2010/wordprocessingDrawing" xmlns:wp="http://schemas.openxmlformats.org/drawingml/2006/wordprocessingDrawing" xmlns:w10="urn:schemas-microsoft-com:office:word" xmlns:w="http://schemas.openxmlformats.org/wordprocessingml/2006/main" xmlns:w14="http://schemas.microsoft.com/office/word/2010/wordml" xmlns:wpg="http://schemas.microsoft.com/office/word/2010/wordprocessingGroup" xmlns:wpi="http://schemas.microsoft.com/office/word/2010/wordprocessingInk" xmlns:wne="http://schemas.microsoft.com/office/word/2006/wordml" xmlns:wps="http://schemas.microsoft.com/office/word/2010/wordprocessingShape" mc:Ignorable="w14 wp14">
   <w:abstractNum w:abstractNumId="0">
     <w:nsid w:val="01AB31CD"/>
     <w:multiLevelType w:val="multilevel"/>
@@ -16639,6 +19261,119 @@
     </w:lvl>
   </w:abstractNum>
   <w:abstractNum w:abstractNumId="1">
+    <w:nsid w:val="0D2563E3"/>
+    <w:multiLevelType w:val="hybridMultilevel"/>
+    <w:tmpl w:val="F84AB5F0"/>
+    <w:lvl w:ilvl="0" w:tplc="3F7E26A0">
+      <w:start w:val="1"/>
+      <w:numFmt w:val="decimal"/>
+      <w:lvlText w:val="[%1]"/>
+      <w:lvlJc w:val="right"/>
+      <w:pPr>
+        <w:ind w:left="720" w:hanging="360"/>
+      </w:pPr>
+      <w:rPr>
+        <w:rFonts w:hint="default"/>
+      </w:rPr>
+    </w:lvl>
+    <w:lvl w:ilvl="1" w:tplc="04090003" w:tentative="1">
+      <w:start w:val="1"/>
+      <w:numFmt w:val="bullet"/>
+      <w:lvlText w:val="o"/>
+      <w:lvlJc w:val="left"/>
+      <w:pPr>
+        <w:ind w:left="1440" w:hanging="360"/>
+      </w:pPr>
+      <w:rPr>
+        <w:rFonts w:ascii="Courier New" w:hAnsi="Courier New" w:cs="Courier New" w:hint="default"/>
+      </w:rPr>
+    </w:lvl>
+    <w:lvl w:ilvl="2" w:tplc="04090005" w:tentative="1">
+      <w:start w:val="1"/>
+      <w:numFmt w:val="bullet"/>
+      <w:lvlText w:val=""/>
+      <w:lvlJc w:val="left"/>
+      <w:pPr>
+        <w:ind w:left="2160" w:hanging="360"/>
+      </w:pPr>
+      <w:rPr>
+        <w:rFonts w:ascii="Wingdings" w:hAnsi="Wingdings" w:hint="default"/>
+      </w:rPr>
+    </w:lvl>
+    <w:lvl w:ilvl="3" w:tplc="04090001" w:tentative="1">
+      <w:start w:val="1"/>
+      <w:numFmt w:val="bullet"/>
+      <w:lvlText w:val=""/>
+      <w:lvlJc w:val="left"/>
+      <w:pPr>
+        <w:ind w:left="2880" w:hanging="360"/>
+      </w:pPr>
+      <w:rPr>
+        <w:rFonts w:ascii="Symbol" w:hAnsi="Symbol" w:hint="default"/>
+      </w:rPr>
+    </w:lvl>
+    <w:lvl w:ilvl="4" w:tplc="04090003" w:tentative="1">
+      <w:start w:val="1"/>
+      <w:numFmt w:val="bullet"/>
+      <w:lvlText w:val="o"/>
+      <w:lvlJc w:val="left"/>
+      <w:pPr>
+        <w:ind w:left="3600" w:hanging="360"/>
+      </w:pPr>
+      <w:rPr>
+        <w:rFonts w:ascii="Courier New" w:hAnsi="Courier New" w:cs="Courier New" w:hint="default"/>
+      </w:rPr>
+    </w:lvl>
+    <w:lvl w:ilvl="5" w:tplc="04090005" w:tentative="1">
+      <w:start w:val="1"/>
+      <w:numFmt w:val="bullet"/>
+      <w:lvlText w:val=""/>
+      <w:lvlJc w:val="left"/>
+      <w:pPr>
+        <w:ind w:left="4320" w:hanging="360"/>
+      </w:pPr>
+      <w:rPr>
+        <w:rFonts w:ascii="Wingdings" w:hAnsi="Wingdings" w:hint="default"/>
+      </w:rPr>
+    </w:lvl>
+    <w:lvl w:ilvl="6" w:tplc="04090001" w:tentative="1">
+      <w:start w:val="1"/>
+      <w:numFmt w:val="bullet"/>
+      <w:lvlText w:val=""/>
+      <w:lvlJc w:val="left"/>
+      <w:pPr>
+        <w:ind w:left="5040" w:hanging="360"/>
+      </w:pPr>
+      <w:rPr>
+        <w:rFonts w:ascii="Symbol" w:hAnsi="Symbol" w:hint="default"/>
+      </w:rPr>
+    </w:lvl>
+    <w:lvl w:ilvl="7" w:tplc="04090003" w:tentative="1">
+      <w:start w:val="1"/>
+      <w:numFmt w:val="bullet"/>
+      <w:lvlText w:val="o"/>
+      <w:lvlJc w:val="left"/>
+      <w:pPr>
+        <w:ind w:left="5760" w:hanging="360"/>
+      </w:pPr>
+      <w:rPr>
+        <w:rFonts w:ascii="Courier New" w:hAnsi="Courier New" w:cs="Courier New" w:hint="default"/>
+      </w:rPr>
+    </w:lvl>
+    <w:lvl w:ilvl="8" w:tplc="04090005" w:tentative="1">
+      <w:start w:val="1"/>
+      <w:numFmt w:val="bullet"/>
+      <w:lvlText w:val=""/>
+      <w:lvlJc w:val="left"/>
+      <w:pPr>
+        <w:ind w:left="6480" w:hanging="360"/>
+      </w:pPr>
+      <w:rPr>
+        <w:rFonts w:ascii="Wingdings" w:hAnsi="Wingdings" w:hint="default"/>
+      </w:rPr>
+    </w:lvl>
+  </w:abstractNum>
+  <w:abstractNum w:abstractNumId="2">
     <w:nsid w:val="0FE732EA"/>
     <w:multiLevelType w:val="hybridMultilevel"/>
     <w:tmpl w:val="0FDA6B46"/>
@@ -16778,7 +19513,7 @@
       </w:rPr>
     </w:lvl>
   </w:abstractNum>
-  <w:abstractNum w:abstractNumId="2">
+  <w:abstractNum w:abstractNumId="3">
     <w:nsid w:val="105D71B1"/>
     <w:multiLevelType w:val="hybridMultilevel"/>
     <w:tmpl w:val="A47EEB1A"/>
@@ -16864,7 +19599,7 @@
       </w:pPr>
     </w:lvl>
   </w:abstractNum>
-  <w:abstractNum w:abstractNumId="3">
+  <w:abstractNum w:abstractNumId="4">
     <w:nsid w:val="14CB7135"/>
     <w:multiLevelType w:val="hybridMultilevel"/>
     <w:tmpl w:val="C2ACCF94"/>
@@ -16950,7 +19685,7 @@
       </w:pPr>
     </w:lvl>
   </w:abstractNum>
-  <w:abstractNum w:abstractNumId="4">
+  <w:abstractNum w:abstractNumId="5">
     <w:nsid w:val="184D79E8"/>
     <w:multiLevelType w:val="multilevel"/>
     <w:tmpl w:val="9372152C"/>
@@ -17041,7 +19776,7 @@
       </w:pPr>
     </w:lvl>
   </w:abstractNum>
-  <w:abstractNum w:abstractNumId="5">
+  <w:abstractNum w:abstractNumId="6">
     <w:nsid w:val="1CA223EF"/>
     <w:multiLevelType w:val="hybridMultilevel"/>
     <w:tmpl w:val="08785C12"/>
@@ -17130,7 +19865,7 @@
       </w:pPr>
     </w:lvl>
   </w:abstractNum>
-  <w:abstractNum w:abstractNumId="6">
+  <w:abstractNum w:abstractNumId="7">
     <w:nsid w:val="277E544B"/>
     <w:multiLevelType w:val="hybridMultilevel"/>
     <w:tmpl w:val="A0B6D97A"/>
@@ -17243,7 +19978,7 @@
       </w:rPr>
     </w:lvl>
   </w:abstractNum>
-  <w:abstractNum w:abstractNumId="7">
+  <w:abstractNum w:abstractNumId="8">
     <w:nsid w:val="2CC821F0"/>
     <w:multiLevelType w:val="multilevel"/>
     <w:tmpl w:val="C2364784"/>
@@ -17382,7 +20117,93 @@
       </w:rPr>
     </w:lvl>
   </w:abstractNum>
-  <w:abstractNum w:abstractNumId="8">
+  <w:abstractNum w:abstractNumId="9">
+    <w:nsid w:val="2FD958DB"/>
+    <w:multiLevelType w:val="hybridMultilevel"/>
+    <w:tmpl w:val="B5089F16"/>
+    <w:lvl w:ilvl="0" w:tplc="0409000F">
+      <w:start w:val="1"/>
+      <w:numFmt w:val="decimal"/>
+      <w:lvlText w:val="%1."/>
+      <w:lvlJc w:val="left"/>
+      <w:pPr>
+        <w:ind w:left="720" w:hanging="360"/>
+      </w:pPr>
+    </w:lvl>
+    <w:lvl w:ilvl="1" w:tplc="04090019">
+      <w:start w:val="1"/>
+      <w:numFmt w:val="lowerLetter"/>
+      <w:lvlText w:val="%2."/>
+      <w:lvlJc w:val="left"/>
+      <w:pPr>
+        <w:ind w:left="1440" w:hanging="360"/>
+      </w:pPr>
+    </w:lvl>
+    <w:lvl w:ilvl="2" w:tplc="0409001B">
+      <w:start w:val="1"/>
+      <w:numFmt w:val="lowerRoman"/>
+      <w:lvlText w:val="%3."/>
+      <w:lvlJc w:val="right"/>
+      <w:pPr>
+        <w:ind w:left="2160" w:hanging="180"/>
+      </w:pPr>
+    </w:lvl>
+    <w:lvl w:ilvl="3" w:tplc="0409000F">
+      <w:start w:val="1"/>
+      <w:numFmt w:val="decimal"/>
+      <w:lvlText w:val="%4."/>
+      <w:lvlJc w:val="left"/>
+      <w:pPr>
+        <w:ind w:left="2880" w:hanging="360"/>
+      </w:pPr>
+    </w:lvl>
+    <w:lvl w:ilvl="4" w:tplc="04090019">
+      <w:start w:val="1"/>
+      <w:numFmt w:val="lowerLetter"/>
+      <w:lvlText w:val="%5."/>
+      <w:lvlJc w:val="left"/>
+      <w:pPr>
+        <w:ind w:left="3600" w:hanging="360"/>
+      </w:pPr>
+    </w:lvl>
+    <w:lvl w:ilvl="5" w:tplc="0409001B">
+      <w:start w:val="1"/>
+      <w:numFmt w:val="lowerRoman"/>
+      <w:lvlText w:val="%6."/>
+      <w:lvlJc w:val="right"/>
+      <w:pPr>
+        <w:ind w:left="4320" w:hanging="180"/>
+      </w:pPr>
+    </w:lvl>
+    <w:lvl w:ilvl="6" w:tplc="0409000F">
+      <w:start w:val="1"/>
+      <w:numFmt w:val="decimal"/>
+      <w:lvlText w:val="%7."/>
+      <w:lvlJc w:val="left"/>
+      <w:pPr>
+        <w:ind w:left="5040" w:hanging="360"/>
+      </w:pPr>
+    </w:lvl>
+    <w:lvl w:ilvl="7" w:tplc="04090019">
+      <w:start w:val="1"/>
+      <w:numFmt w:val="lowerLetter"/>
+      <w:lvlText w:val="%8."/>
+      <w:lvlJc w:val="left"/>
+      <w:pPr>
+        <w:ind w:left="5760" w:hanging="360"/>
+      </w:pPr>
+    </w:lvl>
+    <w:lvl w:ilvl="8" w:tplc="0409001B">
+      <w:start w:val="1"/>
+      <w:numFmt w:val="lowerRoman"/>
+      <w:lvlText w:val="%9."/>
+      <w:lvlJc w:val="right"/>
+      <w:pPr>
+        <w:ind w:left="6480" w:hanging="180"/>
+      </w:pPr>
+    </w:lvl>
+  </w:abstractNum>
+  <w:abstractNum w:abstractNumId="10">
     <w:nsid w:val="313335A6"/>
     <w:multiLevelType w:val="hybridMultilevel"/>
     <w:tmpl w:val="999EABD2"/>
@@ -17471,7 +20292,93 @@
       </w:pPr>
     </w:lvl>
   </w:abstractNum>
-  <w:abstractNum w:abstractNumId="9">
+  <w:abstractNum w:abstractNumId="11">
+    <w:nsid w:val="31A119A2"/>
+    <w:multiLevelType w:val="hybridMultilevel"/>
+    <w:tmpl w:val="4828ABAE"/>
+    <w:lvl w:ilvl="0" w:tplc="0409000F">
+      <w:start w:val="1"/>
+      <w:numFmt w:val="decimal"/>
+      <w:lvlText w:val="%1."/>
+      <w:lvlJc w:val="left"/>
+      <w:pPr>
+        <w:ind w:left="720" w:hanging="360"/>
+      </w:pPr>
+    </w:lvl>
+    <w:lvl w:ilvl="1" w:tplc="04090019">
+      <w:start w:val="1"/>
+      <w:numFmt w:val="lowerLetter"/>
+      <w:lvlText w:val="%2."/>
+      <w:lvlJc w:val="left"/>
+      <w:pPr>
+        <w:ind w:left="1440" w:hanging="360"/>
+      </w:pPr>
+    </w:lvl>
+    <w:lvl w:ilvl="2" w:tplc="0409001B">
+      <w:start w:val="1"/>
+      <w:numFmt w:val="lowerRoman"/>
+      <w:lvlText w:val="%3."/>
+      <w:lvlJc w:val="right"/>
+      <w:pPr>
+        <w:ind w:left="2160" w:hanging="180"/>
+      </w:pPr>
+    </w:lvl>
+    <w:lvl w:ilvl="3" w:tplc="0409000F">
+      <w:start w:val="1"/>
+      <w:numFmt w:val="decimal"/>
+      <w:lvlText w:val="%4."/>
+      <w:lvlJc w:val="left"/>
+      <w:pPr>
+        <w:ind w:left="2880" w:hanging="360"/>
+      </w:pPr>
+    </w:lvl>
+    <w:lvl w:ilvl="4" w:tplc="04090019">
+      <w:start w:val="1"/>
+      <w:numFmt w:val="lowerLetter"/>
+      <w:lvlText w:val="%5."/>
+      <w:lvlJc w:val="left"/>
+      <w:pPr>
+        <w:ind w:left="3600" w:hanging="360"/>
+      </w:pPr>
+    </w:lvl>
+    <w:lvl w:ilvl="5" w:tplc="0409001B">
+      <w:start w:val="1"/>
+      <w:numFmt w:val="lowerRoman"/>
+      <w:lvlText w:val="%6."/>
+      <w:lvlJc w:val="right"/>
+      <w:pPr>
+        <w:ind w:left="4320" w:hanging="180"/>
+      </w:pPr>
+    </w:lvl>
+    <w:lvl w:ilvl="6" w:tplc="0409000F">
+      <w:start w:val="1"/>
+      <w:numFmt w:val="decimal"/>
+      <w:lvlText w:val="%7."/>
+      <w:lvlJc w:val="left"/>
+      <w:pPr>
+        <w:ind w:left="5040" w:hanging="360"/>
+      </w:pPr>
+    </w:lvl>
+    <w:lvl w:ilvl="7" w:tplc="04090019">
+      <w:start w:val="1"/>
+      <w:numFmt w:val="lowerLetter"/>
+      <w:lvlText w:val="%8."/>
+      <w:lvlJc w:val="left"/>
+      <w:pPr>
+        <w:ind w:left="5760" w:hanging="360"/>
+      </w:pPr>
+    </w:lvl>
+    <w:lvl w:ilvl="8" w:tplc="0409001B">
+      <w:start w:val="1"/>
+      <w:numFmt w:val="lowerRoman"/>
+      <w:lvlText w:val="%9."/>
+      <w:lvlJc w:val="right"/>
+      <w:pPr>
+        <w:ind w:left="6480" w:hanging="180"/>
+      </w:pPr>
+    </w:lvl>
+  </w:abstractNum>
+  <w:abstractNum w:abstractNumId="12">
     <w:nsid w:val="325B136B"/>
     <w:multiLevelType w:val="hybridMultilevel"/>
     <w:tmpl w:val="21FAF514"/>
@@ -17557,7 +20464,7 @@
       </w:pPr>
     </w:lvl>
   </w:abstractNum>
-  <w:abstractNum w:abstractNumId="10">
+  <w:abstractNum w:abstractNumId="13">
     <w:nsid w:val="4C69191C"/>
     <w:multiLevelType w:val="hybridMultilevel"/>
     <w:tmpl w:val="F038335C"/>
@@ -17643,7 +20550,7 @@
       </w:pPr>
     </w:lvl>
   </w:abstractNum>
-  <w:abstractNum w:abstractNumId="11">
+  <w:abstractNum w:abstractNumId="14">
     <w:nsid w:val="4F3621FD"/>
     <w:multiLevelType w:val="multilevel"/>
     <w:tmpl w:val="2F149AA0"/>
@@ -17756,7 +20663,7 @@
       </w:rPr>
     </w:lvl>
   </w:abstractNum>
-  <w:abstractNum w:abstractNumId="12">
+  <w:abstractNum w:abstractNumId="15">
     <w:nsid w:val="57257DA8"/>
     <w:multiLevelType w:val="hybridMultilevel"/>
     <w:tmpl w:val="B5BECC64"/>
@@ -17842,7 +20749,7 @@
       </w:pPr>
     </w:lvl>
   </w:abstractNum>
-  <w:abstractNum w:abstractNumId="13">
+  <w:abstractNum w:abstractNumId="16">
     <w:nsid w:val="59957213"/>
     <w:multiLevelType w:val="hybridMultilevel"/>
     <w:tmpl w:val="F678E44E"/>
@@ -17931,7 +20838,7 @@
       </w:pPr>
     </w:lvl>
   </w:abstractNum>
-  <w:abstractNum w:abstractNumId="14">
+  <w:abstractNum w:abstractNumId="17">
     <w:nsid w:val="645969A5"/>
     <w:multiLevelType w:val="hybridMultilevel"/>
     <w:tmpl w:val="63B4882E"/>
@@ -18048,28 +20955,28 @@
     <w:abstractNumId w:val="0"/>
   </w:num>
   <w:num w:numId="2">
-    <w:abstractNumId w:val="6"/>
+    <w:abstractNumId w:val="7"/>
   </w:num>
   <w:num w:numId="3">
-    <w:abstractNumId w:val="2"/>
+    <w:abstractNumId w:val="3"/>
   </w:num>
   <w:num w:numId="4">
-    <w:abstractNumId w:val="3"/>
+    <w:abstractNumId w:val="4"/>
   </w:num>
   <w:num w:numId="5">
+    <w:abstractNumId w:val="15"/>
+  </w:num>
+  <w:num w:numId="6">
     <w:abstractNumId w:val="12"/>
   </w:num>
-  <w:num w:numId="6">
-    <w:abstractNumId w:val="9"/>
-  </w:num>
   <w:num w:numId="7">
-    <w:abstractNumId w:val="7"/>
+    <w:abstractNumId w:val="8"/>
   </w:num>
   <w:num w:numId="8">
-    <w:abstractNumId w:val="4"/>
+    <w:abstractNumId w:val="5"/>
   </w:num>
   <w:num w:numId="9">
-    <w:abstractNumId w:val="7"/>
+    <w:abstractNumId w:val="8"/>
     <w:lvlOverride w:ilvl="0">
       <w:startOverride w:val="1"/>
     </w:lvlOverride>
@@ -18097,25 +21004,25 @@
     </w:lvlOverride>
   </w:num>
   <w:num w:numId="10">
-    <w:abstractNumId w:val="1"/>
+    <w:abstractNumId w:val="2"/>
   </w:num>
   <w:num w:numId="11">
-    <w:abstractNumId w:val="8"/>
+    <w:abstractNumId w:val="10"/>
   </w:num>
   <w:num w:numId="12">
-    <w:abstractNumId w:val="13"/>
+    <w:abstractNumId w:val="16"/>
   </w:num>
   <w:num w:numId="13">
-    <w:abstractNumId w:val="11"/>
+    <w:abstractNumId w:val="14"/>
   </w:num>
   <w:num w:numId="14">
-    <w:abstractNumId w:val="5"/>
+    <w:abstractNumId w:val="6"/>
   </w:num>
   <w:num w:numId="15">
-    <w:abstractNumId w:val="14"/>
+    <w:abstractNumId w:val="17"/>
   </w:num>
   <w:num w:numId="16">
-    <w:abstractNumId w:val="10"/>
+    <w:abstractNumId w:val="13"/>
     <w:lvlOverride w:ilvl="0">
       <w:startOverride w:val="1"/>
     </w:lvlOverride>
@@ -18144,11 +21051,74 @@
       <w:startOverride w:val="1"/>
     </w:lvlOverride>
   </w:num>
+  <w:num w:numId="17">
+    <w:abstractNumId w:val="9"/>
+    <w:lvlOverride w:ilvl="0">
+      <w:startOverride w:val="1"/>
+    </w:lvlOverride>
+    <w:lvlOverride w:ilvl="1">
+      <w:startOverride w:val="1"/>
+    </w:lvlOverride>
+    <w:lvlOverride w:ilvl="2">
+      <w:startOverride w:val="1"/>
+    </w:lvlOverride>
+    <w:lvlOverride w:ilvl="3">
+      <w:startOverride w:val="1"/>
+    </w:lvlOverride>
+    <w:lvlOverride w:ilvl="4">
+      <w:startOverride w:val="1"/>
+    </w:lvlOverride>
+    <w:lvlOverride w:ilvl="5">
+      <w:startOverride w:val="1"/>
+    </w:lvlOverride>
+    <w:lvlOverride w:ilvl="6">
+      <w:startOverride w:val="1"/>
+    </w:lvlOverride>
+    <w:lvlOverride w:ilvl="7">
+      <w:startOverride w:val="1"/>
+    </w:lvlOverride>
+    <w:lvlOverride w:ilvl="8">
+      <w:startOverride w:val="1"/>
+    </w:lvlOverride>
+  </w:num>
+  <w:num w:numId="18">
+    <w:abstractNumId w:val="11"/>
+    <w:lvlOverride w:ilvl="0">
+      <w:startOverride w:val="1"/>
+    </w:lvlOverride>
+    <w:lvlOverride w:ilvl="1">
+      <w:startOverride w:val="1"/>
+    </w:lvlOverride>
+    <w:lvlOverride w:ilvl="2">
+      <w:startOverride w:val="1"/>
+    </w:lvlOverride>
+    <w:lvlOverride w:ilvl="3">
+      <w:startOverride w:val="1"/>
+    </w:lvlOverride>
+    <w:lvlOverride w:ilvl="4">
+      <w:startOverride w:val="1"/>
+    </w:lvlOverride>
+    <w:lvlOverride w:ilvl="5">
+      <w:startOverride w:val="1"/>
+    </w:lvlOverride>
+    <w:lvlOverride w:ilvl="6">
+      <w:startOverride w:val="1"/>
+    </w:lvlOverride>
+    <w:lvlOverride w:ilvl="7">
+      <w:startOverride w:val="1"/>
+    </w:lvlOverride>
+    <w:lvlOverride w:ilvl="8">
+      <w:startOverride w:val="1"/>
+    </w:lvlOverride>
+  </w:num>
+  <w:num w:numId="19">
+    <w:abstractNumId w:val="1"/>
+  </w:num>
 </w:numbering>
 </file>
 
 <file path=word/styles.xml><?xml version="1.0" encoding="utf-8"?>
-<w:styles xmlns:r="http://schemas.openxmlformats.org/officeDocument/2006/relationships" xmlns:w="http://schemas.openxmlformats.org/wordprocessingml/2006/main">
+<w:styles xmlns:mc="http://schemas.openxmlformats.org/markup-compatibility/2006" xmlns:r="http://schemas.openxmlformats.org/officeDocument/2006/relationships" xmlns:w="http://schemas.openxmlformats.org/wordprocessingml/2006/main" xmlns:w14="http://schemas.microsoft.com/office/word/2010/wordml" mc:Ignorable="w14">
   <w:docDefaults>
     <w:rPrDefault>
       <w:rPr>
@@ -18395,7 +21365,6 @@
     <w:uiPriority w:val="99"/>
     <w:semiHidden/>
     <w:unhideWhenUsed/>
-    <w:qFormat/>
     <w:tblPr>
       <w:tblInd w:w="0" w:type="dxa"/>
       <w:tblCellMar>
@@ -18938,6 +21907,33 @@
     <w:basedOn w:val="DefaultParagraphFont"/>
     <w:rsid w:val="00555E6A"/>
   </w:style>
+  <w:style w:type="table" w:customStyle="1" w:styleId="TableGrid1">
+    <w:name w:val="Table Grid1"/>
+    <w:basedOn w:val="TableNormal"/>
+    <w:next w:val="TableGrid"/>
+    <w:uiPriority w:val="59"/>
+    <w:rsid w:val="00591820"/>
+    <w:pPr>
+      <w:spacing w:after="0" w:line="240" w:lineRule="auto"/>
+    </w:pPr>
+    <w:tblPr>
+      <w:tblInd w:w="0" w:type="dxa"/>
+      <w:tblBorders>
+        <w:top w:val="single" w:sz="4" w:space="0" w:color="000000" w:themeColor="text1"/>
+        <w:left w:val="single" w:sz="4" w:space="0" w:color="000000" w:themeColor="text1"/>
+        <w:bottom w:val="single" w:sz="4" w:space="0" w:color="000000" w:themeColor="text1"/>
+        <w:right w:val="single" w:sz="4" w:space="0" w:color="000000" w:themeColor="text1"/>
+        <w:insideH w:val="single" w:sz="4" w:space="0" w:color="000000" w:themeColor="text1"/>
+        <w:insideV w:val="single" w:sz="4" w:space="0" w:color="000000" w:themeColor="text1"/>
+      </w:tblBorders>
+      <w:tblCellMar>
+        <w:top w:w="0" w:type="dxa"/>
+        <w:left w:w="108" w:type="dxa"/>
+        <w:bottom w:w="0" w:type="dxa"/>
+        <w:right w:w="108" w:type="dxa"/>
+      </w:tblCellMar>
+    </w:tblPr>
+  </w:style>
 </w:styles>
 </file>
 
@@ -19132,7 +22128,7 @@
 </file>
 
 <file path=word/glossary/document.xml><?xml version="1.0" encoding="utf-8"?>
-<w:glossaryDocument xmlns:ve="http://schemas.openxmlformats.org/markup-compatibility/2006" xmlns:o="urn:schemas-microsoft-com:office:office" xmlns:r="http://schemas.openxmlformats.org/officeDocument/2006/relationships" xmlns:m="http://schemas.openxmlformats.org/officeDocument/2006/math" xmlns:v="urn:schemas-microsoft-com:vml" xmlns:wp="http://schemas.openxmlformats.org/drawingml/2006/wordprocessingDrawing" xmlns:w10="urn:schemas-microsoft-com:office:word" xmlns:w="http://schemas.openxmlformats.org/wordprocessingml/2006/main" xmlns:wne="http://schemas.microsoft.com/office/word/2006/wordml">
+<w:glossaryDocument xmlns:wpc="http://schemas.microsoft.com/office/word/2010/wordprocessingCanvas" xmlns:mc="http://schemas.openxmlformats.org/markup-compatibility/2006" xmlns:o="urn:schemas-microsoft-com:office:office" xmlns:r="http://schemas.openxmlformats.org/officeDocument/2006/relationships" xmlns:m="http://schemas.openxmlformats.org/officeDocument/2006/math" xmlns:v="urn:schemas-microsoft-com:vml" xmlns:wp14="http://schemas.microsoft.com/office/word/2010/wordprocessingDrawing" xmlns:wp="http://schemas.openxmlformats.org/drawingml/2006/wordprocessingDrawing" xmlns:w10="urn:schemas-microsoft-com:office:word" xmlns:w="http://schemas.openxmlformats.org/wordprocessingml/2006/main" xmlns:w14="http://schemas.microsoft.com/office/word/2010/wordml" xmlns:wpg="http://schemas.microsoft.com/office/word/2010/wordprocessingGroup" xmlns:wpi="http://schemas.microsoft.com/office/word/2010/wordprocessingInk" xmlns:wne="http://schemas.microsoft.com/office/word/2006/wordml" xmlns:wps="http://schemas.microsoft.com/office/word/2010/wordprocessingShape" mc:Ignorable="w14 wp14">
   <w:docParts>
     <w:docPart>
       <w:docPartPr>
@@ -19198,7 +22194,7 @@
 </file>
 
 <file path=word/glossary/fontTable.xml><?xml version="1.0" encoding="utf-8"?>
-<w:fonts xmlns:r="http://schemas.openxmlformats.org/officeDocument/2006/relationships" xmlns:w="http://schemas.openxmlformats.org/wordprocessingml/2006/main">
+<w:fonts xmlns:mc="http://schemas.openxmlformats.org/markup-compatibility/2006" xmlns:r="http://schemas.openxmlformats.org/officeDocument/2006/relationships" xmlns:w="http://schemas.openxmlformats.org/wordprocessingml/2006/main" xmlns:w14="http://schemas.microsoft.com/office/word/2010/wordml" mc:Ignorable="w14">
   <w:font w:name="Symbol">
     <w:panose1 w:val="05050102010706020507"/>
     <w:charset w:val="02"/>
@@ -19208,14 +22204,14 @@
   </w:font>
   <w:font w:name="Times New Roman">
     <w:panose1 w:val="02020603050405020304"/>
-    <w:charset w:val="EE"/>
+    <w:charset w:val="00"/>
     <w:family w:val="roman"/>
     <w:pitch w:val="variable"/>
     <w:sig w:usb0="E0002AFF" w:usb1="C0007841" w:usb2="00000009" w:usb3="00000000" w:csb0="000001FF" w:csb1="00000000"/>
   </w:font>
   <w:font w:name="Courier New">
     <w:panose1 w:val="02070309020205020404"/>
-    <w:charset w:val="EE"/>
+    <w:charset w:val="00"/>
     <w:family w:val="modern"/>
     <w:pitch w:val="fixed"/>
     <w:sig w:usb0="E0002AFF" w:usb1="C0007843" w:usb2="00000009" w:usb3="00000000" w:csb0="000001FF" w:csb1="00000000"/>
@@ -19229,21 +22225,21 @@
   </w:font>
   <w:font w:name="Arial">
     <w:panose1 w:val="020B0604020202020204"/>
-    <w:charset w:val="EE"/>
+    <w:charset w:val="00"/>
     <w:family w:val="swiss"/>
     <w:pitch w:val="variable"/>
     <w:sig w:usb0="E0002AFF" w:usb1="C0007843" w:usb2="00000009" w:usb3="00000000" w:csb0="000001FF" w:csb1="00000000"/>
   </w:font>
   <w:font w:name="Calibri">
     <w:panose1 w:val="020F0502020204030204"/>
-    <w:charset w:val="EE"/>
+    <w:charset w:val="00"/>
     <w:family w:val="swiss"/>
     <w:pitch w:val="variable"/>
     <w:sig w:usb0="E10002FF" w:usb1="4000ACFF" w:usb2="00000009" w:usb3="00000000" w:csb0="0000019F" w:csb1="00000000"/>
   </w:font>
   <w:font w:name="Cambria">
     <w:panose1 w:val="02040503050406030204"/>
-    <w:charset w:val="EE"/>
+    <w:charset w:val="00"/>
     <w:family w:val="roman"/>
     <w:pitch w:val="variable"/>
     <w:sig w:usb0="E00002FF" w:usb1="400004FF" w:usb2="00000000" w:usb3="00000000" w:csb0="0000019F" w:csb1="00000000"/>
@@ -19252,13 +22248,12 @@
     <w:panose1 w:val="020B0604030504040204"/>
     <w:charset w:val="00"/>
     <w:family w:val="swiss"/>
-    <w:notTrueType/>
     <w:pitch w:val="variable"/>
-    <w:sig w:usb0="00000003" w:usb1="00000000" w:usb2="00000000" w:usb3="00000000" w:csb0="00000001" w:csb1="00000000"/>
+    <w:sig w:usb0="E1002EFF" w:usb1="C000605B" w:usb2="00000029" w:usb3="00000000" w:csb0="000101FF" w:csb1="00000000"/>
   </w:font>
   <w:font w:name="Consolas">
     <w:panose1 w:val="020B0609020204030204"/>
-    <w:charset w:val="EE"/>
+    <w:charset w:val="00"/>
     <w:family w:val="modern"/>
     <w:pitch w:val="fixed"/>
     <w:sig w:usb0="E10002FF" w:usb1="4000FCFF" w:usb2="00000009" w:usb3="00000000" w:csb0="0000019F" w:csb1="00000000"/>
@@ -19267,13 +22262,14 @@
 </file>
 
 <file path=word/glossary/settings.xml><?xml version="1.0" encoding="utf-8"?>
-<w:settings xmlns:o="urn:schemas-microsoft-com:office:office" xmlns:r="http://schemas.openxmlformats.org/officeDocument/2006/relationships" xmlns:m="http://schemas.openxmlformats.org/officeDocument/2006/math" xmlns:v="urn:schemas-microsoft-com:vml" xmlns:w10="urn:schemas-microsoft-com:office:word" xmlns:w="http://schemas.openxmlformats.org/wordprocessingml/2006/main" xmlns:sl="http://schemas.openxmlformats.org/schemaLibrary/2006/main">
+<w:settings xmlns:mc="http://schemas.openxmlformats.org/markup-compatibility/2006" xmlns:o="urn:schemas-microsoft-com:office:office" xmlns:r="http://schemas.openxmlformats.org/officeDocument/2006/relationships" xmlns:m="http://schemas.openxmlformats.org/officeDocument/2006/math" xmlns:v="urn:schemas-microsoft-com:vml" xmlns:w10="urn:schemas-microsoft-com:office:word" xmlns:w="http://schemas.openxmlformats.org/wordprocessingml/2006/main" xmlns:w14="http://schemas.microsoft.com/office/word/2010/wordml" xmlns:sl="http://schemas.openxmlformats.org/schemaLibrary/2006/main" mc:Ignorable="w14">
   <w:view w:val="normal"/>
   <w:defaultTabStop w:val="708"/>
   <w:hyphenationZone w:val="425"/>
   <w:characterSpacingControl w:val="doNotCompress"/>
   <w:compat>
     <w:useFELayout/>
+    <w:compatSetting w:name="compatibilityMode" w:uri="http://schemas.microsoft.com/office/word" w:val="12"/>
   </w:compat>
   <w:rsids>
     <w:rsidRoot w:val="0007327A"/>
@@ -19302,6 +22298,7 @@
     <w:rsid w:val="00572679"/>
     <w:rsid w:val="006D169E"/>
     <w:rsid w:val="006D4007"/>
+    <w:rsid w:val="007D163B"/>
     <w:rsid w:val="007F79CA"/>
     <w:rsid w:val="00845D73"/>
     <w:rsid w:val="008640EF"/>
@@ -19331,7 +22328,7 @@
     <m:mathFont m:val="Cambria Math"/>
     <m:brkBin m:val="before"/>
     <m:brkBinSub m:val="--"/>
-    <m:smallFrac m:val="off"/>
+    <m:smallFrac m:val="0"/>
     <m:dispDef/>
     <m:lMargin m:val="0"/>
     <m:rMargin m:val="0"/>
@@ -19348,7 +22345,7 @@
 </file>
 
 <file path=word/glossary/styles.xml><?xml version="1.0" encoding="utf-8"?>
-<w:styles xmlns:r="http://schemas.openxmlformats.org/officeDocument/2006/relationships" xmlns:w="http://schemas.openxmlformats.org/wordprocessingml/2006/main">
+<w:styles xmlns:mc="http://schemas.openxmlformats.org/markup-compatibility/2006" xmlns:r="http://schemas.openxmlformats.org/officeDocument/2006/relationships" xmlns:w="http://schemas.openxmlformats.org/wordprocessingml/2006/main" xmlns:w14="http://schemas.microsoft.com/office/word/2010/wordml" mc:Ignorable="w14">
   <w:docDefaults>
     <w:rPrDefault>
       <w:rPr>
@@ -19519,7 +22516,6 @@
     <w:uiPriority w:val="99"/>
     <w:semiHidden/>
     <w:unhideWhenUsed/>
-    <w:qFormat/>
     <w:tblPr>
       <w:tblInd w:w="0" w:type="dxa"/>
       <w:tblCellMar>
@@ -19721,8 +22717,198 @@
 </w:styles>
 </file>
 
+<file path=word/glossary/stylesWithEffects.xml><?xml version="1.0" encoding="utf-8"?>
+<w:styles xmlns:wpc="http://schemas.microsoft.com/office/word/2010/wordprocessingCanvas" xmlns:mc="http://schemas.openxmlformats.org/markup-compatibility/2006" xmlns:o="urn:schemas-microsoft-com:office:office" xmlns:r="http://schemas.openxmlformats.org/officeDocument/2006/relationships" xmlns:m="http://schemas.openxmlformats.org/officeDocument/2006/math" xmlns:v="urn:schemas-microsoft-com:vml" xmlns:wp14="http://schemas.microsoft.com/office/word/2010/wordprocessingDrawing" xmlns:wp="http://schemas.openxmlformats.org/drawingml/2006/wordprocessingDrawing" xmlns:w10="urn:schemas-microsoft-com:office:word" xmlns:w="http://schemas.openxmlformats.org/wordprocessingml/2006/main" xmlns:w14="http://schemas.microsoft.com/office/word/2010/wordml" xmlns:wpg="http://schemas.microsoft.com/office/word/2010/wordprocessingGroup" xmlns:wpi="http://schemas.microsoft.com/office/word/2010/wordprocessingInk" xmlns:wne="http://schemas.microsoft.com/office/word/2006/wordml" xmlns:wps="http://schemas.microsoft.com/office/word/2010/wordprocessingShape" mc:Ignorable="w14 wp14">
+  <w:docDefaults>
+    <w:rPrDefault>
+      <w:rPr>
+        <w:rFonts w:asciiTheme="minorHAnsi" w:eastAsiaTheme="minorEastAsia" w:hAnsiTheme="minorHAnsi" w:cstheme="minorBidi"/>
+        <w:sz w:val="22"/>
+        <w:szCs w:val="22"/>
+        <w:lang w:val="en-US" w:eastAsia="en-US" w:bidi="ar-SA"/>
+      </w:rPr>
+    </w:rPrDefault>
+    <w:pPrDefault>
+      <w:pPr>
+        <w:spacing w:after="200" w:line="276" w:lineRule="auto"/>
+      </w:pPr>
+    </w:pPrDefault>
+  </w:docDefaults>
+  <w:latentStyles w:defLockedState="0" w:defUIPriority="99" w:defSemiHidden="1" w:defUnhideWhenUsed="1" w:defQFormat="0" w:count="267">
+    <w:lsdException w:name="Normal" w:semiHidden="0" w:uiPriority="0" w:unhideWhenUsed="0" w:qFormat="1"/>
+    <w:lsdException w:name="heading 1" w:semiHidden="0" w:uiPriority="9" w:unhideWhenUsed="0" w:qFormat="1"/>
+    <w:lsdException w:name="heading 2" w:uiPriority="9" w:qFormat="1"/>
+    <w:lsdException w:name="heading 3" w:uiPriority="9" w:qFormat="1"/>
+    <w:lsdException w:name="heading 4" w:uiPriority="9" w:qFormat="1"/>
+    <w:lsdException w:name="heading 5" w:uiPriority="9" w:qFormat="1"/>
+    <w:lsdException w:name="heading 6" w:uiPriority="9" w:qFormat="1"/>
+    <w:lsdException w:name="heading 7" w:uiPriority="9" w:qFormat="1"/>
+    <w:lsdException w:name="heading 8" w:uiPriority="9" w:qFormat="1"/>
+    <w:lsdException w:name="heading 9" w:uiPriority="9" w:qFormat="1"/>
+    <w:lsdException w:name="toc 1" w:uiPriority="39"/>
+    <w:lsdException w:name="toc 2" w:uiPriority="39"/>
+    <w:lsdException w:name="toc 3" w:uiPriority="39"/>
+    <w:lsdException w:name="toc 4" w:uiPriority="39"/>
+    <w:lsdException w:name="toc 5" w:uiPriority="39"/>
+    <w:lsdException w:name="toc 6" w:uiPriority="39"/>
+    <w:lsdException w:name="toc 7" w:uiPriority="39"/>
+    <w:lsdException w:name="toc 8" w:uiPriority="39"/>
+    <w:lsdException w:name="toc 9" w:uiPriority="39"/>
+    <w:lsdException w:name="caption" w:uiPriority="35" w:qFormat="1"/>
+    <w:lsdException w:name="Title" w:semiHidden="0" w:uiPriority="10" w:unhideWhenUsed="0" w:qFormat="1"/>
+    <w:lsdException w:name="Default Paragraph Font" w:uiPriority="1"/>
+    <w:lsdException w:name="Subtitle" w:semiHidden="0" w:uiPriority="11" w:unhideWhenUsed="0" w:qFormat="1"/>
+    <w:lsdException w:name="Strong" w:semiHidden="0" w:uiPriority="22" w:unhideWhenUsed="0" w:qFormat="1"/>
+    <w:lsdException w:name="Emphasis" w:semiHidden="0" w:uiPriority="20" w:unhideWhenUsed="0" w:qFormat="1"/>
+    <w:lsdException w:name="Table Grid" w:semiHidden="0" w:uiPriority="59" w:unhideWhenUsed="0"/>
+    <w:lsdException w:name="Placeholder Text" w:unhideWhenUsed="0"/>
+    <w:lsdException w:name="No Spacing" w:semiHidden="0" w:uiPriority="1" w:unhideWhenUsed="0" w:qFormat="1"/>
+    <w:lsdException w:name="Light Shading" w:semiHidden="0" w:uiPriority="60" w:unhideWhenUsed="0"/>
+    <w:lsdException w:name="Light List" w:semiHidden="0" w:uiPriority="61" w:unhideWhenUsed="0"/>
+    <w:lsdException w:name="Light Grid" w:semiHidden="0" w:uiPriority="62" w:unhideWhenUsed="0"/>
+    <w:lsdException w:name="Medium Shading 1" w:semiHidden="0" w:uiPriority="63" w:unhideWhenUsed="0"/>
+    <w:lsdException w:name="Medium Shading 2" w:semiHidden="0" w:uiPriority="64" w:unhideWhenUsed="0"/>
+    <w:lsdException w:name="Medium List 1" w:semiHidden="0" w:uiPriority="65" w:unhideWhenUsed="0"/>
+    <w:lsdException w:name="Medium List 2" w:semiHidden="0" w:uiPriority="66" w:unhideWhenUsed="0"/>
+    <w:lsdException w:name="Medium Grid 1" w:semiHidden="0" w:uiPriority="67" w:unhideWhenUsed="0"/>
+    <w:lsdException w:name="Medium Grid 2" w:semiHidden="0" w:uiPriority="68" w:unhideWhenUsed="0"/>
+    <w:lsdException w:name="Medium Grid 3" w:semiHidden="0" w:uiPriority="69" w:unhideWhenUsed="0"/>
+    <w:lsdException w:name="Dark List" w:semiHidden="0" w:uiPriority="70" w:unhideWhenUsed="0"/>
+    <w:lsdException w:name="Colorful Shading" w:semiHidden="0" w:uiPriority="71" w:unhideWhenUsed="0"/>
+    <w:lsdException w:name="Colorful List" w:semiHidden="0" w:uiPriority="72" w:unhideWhenUsed="0"/>
+    <w:lsdException w:name="Colorful Grid" w:semiHidden="0" w:uiPriority="73" w:unhideWhenUsed="0"/>
+    <w:lsdException w:name="Light Shading Accent 1" w:semiHidden="0" w:uiPriority="60" w:unhideWhenUsed="0"/>
+    <w:lsdException w:name="Light List Accent 1" w:semiHidden="0" w:uiPriority="61" w:unhideWhenUsed="0"/>
+    <w:lsdException w:name="Light Grid Accent 1" w:semiHidden="0" w:uiPriority="62" w:unhideWhenUsed="0"/>
+    <w:lsdException w:name="Medium Shading 1 Accent 1" w:semiHidden="0" w:uiPriority="63" w:unhideWhenUsed="0"/>
+    <w:lsdException w:name="Medium Shading 2 Accent 1" w:semiHidden="0" w:uiPriority="64" w:unhideWhenUsed="0"/>
+    <w:lsdException w:name="Medium List 1 Accent 1" w:semiHidden="0" w:uiPriority="65" w:unhideWhenUsed="0"/>
+    <w:lsdException w:name="Revision" w:unhideWhenUsed="0"/>
+    <w:lsdException w:name="List Paragraph" w:semiHidden="0" w:uiPriority="34" w:unhideWhenUsed="0" w:qFormat="1"/>
+    <w:lsdException w:name="Quote" w:semiHidden="0" w:uiPriority="29" w:unhideWhenUsed="0" w:qFormat="1"/>
+    <w:lsdException w:name="Intense Quote" w:semiHidden="0" w:uiPriority="30" w:unhideWhenUsed="0" w:qFormat="1"/>
+    <w:lsdException w:name="Medium List 2 Accent 1" w:semiHidden="0" w:uiPriority="66" w:unhideWhenUsed="0"/>
+    <w:lsdException w:name="Medium Grid 1 Accent 1" w:semiHidden="0" w:uiPriority="67" w:unhideWhenUsed="0"/>
+    <w:lsdException w:name="Medium Grid 2 Accent 1" w:semiHidden="0" w:uiPriority="68" w:unhideWhenUsed="0"/>
+    <w:lsdException w:name="Medium Grid 3 Accent 1" w:semiHidden="0" w:uiPriority="69" w:unhideWhenUsed="0"/>
+    <w:lsdException w:name="Dark List Accent 1" w:semiHidden="0" w:uiPriority="70" w:unhideWhenUsed="0"/>
+    <w:lsdException w:name="Colorful Shading Accent 1" w:semiHidden="0" w:uiPriority="71" w:unhideWhenUsed="0"/>
+    <w:lsdException w:name="Colorful List Accent 1" w:semiHidden="0" w:uiPriority="72" w:unhideWhenUsed="0"/>
+    <w:lsdException w:name="Colorful Grid Accent 1" w:semiHidden="0" w:uiPriority="73" w:unhideWhenUsed="0"/>
+    <w:lsdException w:name="Light Shading Accent 2" w:semiHidden="0" w:uiPriority="60" w:unhideWhenUsed="0"/>
+    <w:lsdException w:name="Light List Accent 2" w:semiHidden="0" w:uiPriority="61" w:unhideWhenUsed="0"/>
+    <w:lsdException w:name="Light Grid Accent 2" w:semiHidden="0" w:uiPriority="62" w:unhideWhenUsed="0"/>
+    <w:lsdException w:name="Medium Shading 1 Accent 2" w:semiHidden="0" w:uiPriority="63" w:unhideWhenUsed="0"/>
+    <w:lsdException w:name="Medium Shading 2 Accent 2" w:semiHidden="0" w:uiPriority="64" w:unhideWhenUsed="0"/>
+    <w:lsdException w:name="Medium List 1 Accent 2" w:semiHidden="0" w:uiPriority="65" w:unhideWhenUsed="0"/>
+    <w:lsdException w:name="Medium List 2 Accent 2" w:semiHidden="0" w:uiPriority="66" w:unhideWhenUsed="0"/>
+    <w:lsdException w:name="Medium Grid 1 Accent 2" w:semiHidden="0" w:uiPriority="67" w:unhideWhenUsed="0"/>
+    <w:lsdException w:name="Medium Grid 2 Accent 2" w:semiHidden="0" w:uiPriority="68" w:unhideWhenUsed="0"/>
+    <w:lsdException w:name="Medium Grid 3 Accent 2" w:semiHidden="0" w:uiPriority="69" w:unhideWhenUsed="0"/>
+    <w:lsdException w:name="Dark List Accent 2" w:semiHidden="0" w:uiPriority="70" w:unhideWhenUsed="0"/>
+    <w:lsdException w:name="Colorful Shading Accent 2" w:semiHidden="0" w:uiPriority="71" w:unhideWhenUsed="0"/>
+    <w:lsdException w:name="Colorful List Accent 2" w:semiHidden="0" w:uiPriority="72" w:unhideWhenUsed="0"/>
+    <w:lsdException w:name="Colorful Grid Accent 2" w:semiHidden="0" w:uiPriority="73" w:unhideWhenUsed="0"/>
+    <w:lsdException w:name="Light Shading Accent 3" w:semiHidden="0" w:uiPriority="60" w:unhideWhenUsed="0"/>
+    <w:lsdException w:name="Light List Accent 3" w:semiHidden="0" w:uiPriority="61" w:unhideWhenUsed="0"/>
+    <w:lsdException w:name="Light Grid Accent 3" w:semiHidden="0" w:uiPriority="62" w:unhideWhenUsed="0"/>
+    <w:lsdException w:name="Medium Shading 1 Accent 3" w:semiHidden="0" w:uiPriority="63" w:unhideWhenUsed="0"/>
+    <w:lsdException w:name="Medium Shading 2 Accent 3" w:semiHidden="0" w:uiPriority="64" w:unhideWhenUsed="0"/>
+    <w:lsdException w:name="Medium List 1 Accent 3" w:semiHidden="0" w:uiPriority="65" w:unhideWhenUsed="0"/>
+    <w:lsdException w:name="Medium List 2 Accent 3" w:semiHidden="0" w:uiPriority="66" w:unhideWhenUsed="0"/>
+    <w:lsdException w:name="Medium Grid 1 Accent 3" w:semiHidden="0" w:uiPriority="67" w:unhideWhenUsed="0"/>
+    <w:lsdException w:name="Medium Grid 2 Accent 3" w:semiHidden="0" w:uiPriority="68" w:unhideWhenUsed="0"/>
+    <w:lsdException w:name="Medium Grid 3 Accent 3" w:semiHidden="0" w:uiPriority="69" w:unhideWhenUsed="0"/>
+    <w:lsdException w:name="Dark List Accent 3" w:semiHidden="0" w:uiPriority="70" w:unhideWhenUsed="0"/>
+    <w:lsdException w:name="Colorful Shading Accent 3" w:semiHidden="0" w:uiPriority="71" w:unhideWhenUsed="0"/>
+    <w:lsdException w:name="Colorful List Accent 3" w:semiHidden="0" w:uiPriority="72" w:unhideWhenUsed="0"/>
+    <w:lsdException w:name="Colorful Grid Accent 3" w:semiHidden="0" w:uiPriority="73" w:unhideWhenUsed="0"/>
+    <w:lsdException w:name="Light Shading Accent 4" w:semiHidden="0" w:uiPriority="60" w:unhideWhenUsed="0"/>
+    <w:lsdException w:name="Light List Accent 4" w:semiHidden="0" w:uiPriority="61" w:unhideWhenUsed="0"/>
+    <w:lsdException w:name="Light Grid Accent 4" w:semiHidden="0" w:uiPriority="62" w:unhideWhenUsed="0"/>
+    <w:lsdException w:name="Medium Shading 1 Accent 4" w:semiHidden="0" w:uiPriority="63" w:unhideWhenUsed="0"/>
+    <w:lsdException w:name="Medium Shading 2 Accent 4" w:semiHidden="0" w:uiPriority="64" w:unhideWhenUsed="0"/>
+    <w:lsdException w:name="Medium List 1 Accent 4" w:semiHidden="0" w:uiPriority="65" w:unhideWhenUsed="0"/>
+    <w:lsdException w:name="Medium List 2 Accent 4" w:semiHidden="0" w:uiPriority="66" w:unhideWhenUsed="0"/>
+    <w:lsdException w:name="Medium Grid 1 Accent 4" w:semiHidden="0" w:uiPriority="67" w:unhideWhenUsed="0"/>
+    <w:lsdException w:name="Medium Grid 2 Accent 4" w:semiHidden="0" w:uiPriority="68" w:unhideWhenUsed="0"/>
+    <w:lsdException w:name="Medium Grid 3 Accent 4" w:semiHidden="0" w:uiPriority="69" w:unhideWhenUsed="0"/>
+    <w:lsdException w:name="Dark List Accent 4" w:semiHidden="0" w:uiPriority="70" w:unhideWhenUsed="0"/>
+    <w:lsdException w:name="Colorful Shading Accent 4" w:semiHidden="0" w:uiPriority="71" w:unhideWhenUsed="0"/>
+    <w:lsdException w:name="Colorful List Accent 4" w:semiHidden="0" w:uiPriority="72" w:unhideWhenUsed="0"/>
+    <w:lsdException w:name="Colorful Grid Accent 4" w:semiHidden="0" w:uiPriority="73" w:unhideWhenUsed="0"/>
+    <w:lsdException w:name="Light Shading Accent 5" w:semiHidden="0" w:uiPriority="60" w:unhideWhenUsed="0"/>
+    <w:lsdException w:name="Light List Accent 5" w:semiHidden="0" w:uiPriority="61" w:unhideWhenUsed="0"/>
+    <w:lsdException w:name="Light Grid Accent 5" w:semiHidden="0" w:uiPriority="62" w:unhideWhenUsed="0"/>
+    <w:lsdException w:name="Medium Shading 1 Accent 5" w:semiHidden="0" w:uiPriority="63" w:unhideWhenUsed="0"/>
+    <w:lsdException w:name="Medium Shading 2 Accent 5" w:semiHidden="0" w:uiPriority="64" w:unhideWhenUsed="0"/>
+    <w:lsdException w:name="Medium List 1 Accent 5" w:semiHidden="0" w:uiPriority="65" w:unhideWhenUsed="0"/>
+    <w:lsdException w:name="Medium List 2 Accent 5" w:semiHidden="0" w:uiPriority="66" w:unhideWhenUsed="0"/>
+    <w:lsdException w:name="Medium Grid 1 Accent 5" w:semiHidden="0" w:uiPriority="67" w:unhideWhenUsed="0"/>
+    <w:lsdException w:name="Medium Grid 2 Accent 5" w:semiHidden="0" w:uiPriority="68" w:unhideWhenUsed="0"/>
+    <w:lsdException w:name="Medium Grid 3 Accent 5" w:semiHidden="0" w:uiPriority="69" w:unhideWhenUsed="0"/>
+    <w:lsdException w:name="Dark List Accent 5" w:semiHidden="0" w:uiPriority="70" w:unhideWhenUsed="0"/>
+    <w:lsdException w:name="Colorful Shading Accent 5" w:semiHidden="0" w:uiPriority="71" w:unhideWhenUsed="0"/>
+    <w:lsdException w:name="Colorful List Accent 5" w:semiHidden="0" w:uiPriority="72" w:unhideWhenUsed="0"/>
+    <w:lsdException w:name="Colorful Grid Accent 5" w:semiHidden="0" w:uiPriority="73" w:unhideWhenUsed="0"/>
+    <w:lsdException w:name="Light Shading Accent 6" w:semiHidden="0" w:uiPriority="60" w:unhideWhenUsed="0"/>
+    <w:lsdException w:name="Light List Accent 6" w:semiHidden="0" w:uiPriority="61" w:unhideWhenUsed="0"/>
+    <w:lsdException w:name="Light Grid Accent 6" w:semiHidden="0" w:uiPriority="62" w:unhideWhenUsed="0"/>
+    <w:lsdException w:name="Medium Shading 1 Accent 6" w:semiHidden="0" w:uiPriority="63" w:unhideWhenUsed="0"/>
+    <w:lsdException w:name="Medium Shading 2 Accent 6" w:semiHidden="0" w:uiPriority="64" w:unhideWhenUsed="0"/>
+    <w:lsdException w:name="Medium List 1 Accent 6" w:semiHidden="0" w:uiPriority="65" w:unhideWhenUsed="0"/>
+    <w:lsdException w:name="Medium List 2 Accent 6" w:semiHidden="0" w:uiPriority="66" w:unhideWhenUsed="0"/>
+    <w:lsdException w:name="Medium Grid 1 Accent 6" w:semiHidden="0" w:uiPriority="67" w:unhideWhenUsed="0"/>
+    <w:lsdException w:name="Medium Grid 2 Accent 6" w:semiHidden="0" w:uiPriority="68" w:unhideWhenUsed="0"/>
+    <w:lsdException w:name="Medium Grid 3 Accent 6" w:semiHidden="0" w:uiPriority="69" w:unhideWhenUsed="0"/>
+    <w:lsdException w:name="Dark List Accent 6" w:semiHidden="0" w:uiPriority="70" w:unhideWhenUsed="0"/>
+    <w:lsdException w:name="Colorful Shading Accent 6" w:semiHidden="0" w:uiPriority="71" w:unhideWhenUsed="0"/>
+    <w:lsdException w:name="Colorful List Accent 6" w:semiHidden="0" w:uiPriority="72" w:unhideWhenUsed="0"/>
+    <w:lsdException w:name="Colorful Grid Accent 6" w:semiHidden="0" w:uiPriority="73" w:unhideWhenUsed="0"/>
+    <w:lsdException w:name="Subtle Emphasis" w:semiHidden="0" w:uiPriority="19" w:unhideWhenUsed="0" w:qFormat="1"/>
+    <w:lsdException w:name="Intense Emphasis" w:semiHidden="0" w:uiPriority="21" w:unhideWhenUsed="0" w:qFormat="1"/>
+    <w:lsdException w:name="Subtle Reference" w:semiHidden="0" w:uiPriority="31" w:unhideWhenUsed="0" w:qFormat="1"/>
+    <w:lsdException w:name="Intense Reference" w:semiHidden="0" w:uiPriority="32" w:unhideWhenUsed="0" w:qFormat="1"/>
+    <w:lsdException w:name="Book Title" w:semiHidden="0" w:uiPriority="33" w:unhideWhenUsed="0" w:qFormat="1"/>
+    <w:lsdException w:name="Bibliography" w:uiPriority="37"/>
+    <w:lsdException w:name="TOC Heading" w:uiPriority="39" w:qFormat="1"/>
+  </w:latentStyles>
+  <w:style w:type="paragraph" w:default="1" w:styleId="Normal">
+    <w:name w:val="Normal"/>
+    <w:qFormat/>
+  </w:style>
+  <w:style w:type="character" w:default="1" w:styleId="DefaultParagraphFont">
+    <w:name w:val="Default Paragraph Font"/>
+    <w:uiPriority w:val="1"/>
+    <w:semiHidden/>
+    <w:unhideWhenUsed/>
+  </w:style>
+  <w:style w:type="table" w:default="1" w:styleId="TableNormal">
+    <w:name w:val="Normal Table"/>
+    <w:uiPriority w:val="99"/>
+    <w:semiHidden/>
+    <w:unhideWhenUsed/>
+    <w:tblPr>
+      <w:tblInd w:w="0" w:type="dxa"/>
+      <w:tblCellMar>
+        <w:top w:w="0" w:type="dxa"/>
+        <w:left w:w="108" w:type="dxa"/>
+        <w:bottom w:w="0" w:type="dxa"/>
+        <w:right w:w="108" w:type="dxa"/>
+      </w:tblCellMar>
+    </w:tblPr>
+  </w:style>
+  <w:style w:type="numbering" w:default="1" w:styleId="NoList">
+    <w:name w:val="No List"/>
+    <w:uiPriority w:val="99"/>
+    <w:semiHidden/>
+    <w:unhideWhenUsed/>
+  </w:style>
+</w:styles>
+</file>
+
 <file path=word/glossary/webSettings.xml><?xml version="1.0" encoding="utf-8"?>
-<w:webSettings xmlns:r="http://schemas.openxmlformats.org/officeDocument/2006/relationships" xmlns:w="http://schemas.openxmlformats.org/wordprocessingml/2006/main">
+<w:webSettings xmlns:mc="http://schemas.openxmlformats.org/markup-compatibility/2006" xmlns:r="http://schemas.openxmlformats.org/officeDocument/2006/relationships" xmlns:w="http://schemas.openxmlformats.org/wordprocessingml/2006/main" xmlns:w14="http://schemas.microsoft.com/office/word/2010/wordml" mc:Ignorable="w14">
   <w:optimizeForBrowser/>
 </w:webSettings>
 </file>
@@ -20034,7 +23220,7 @@
 </file>
 
 <file path=customXml/itemProps2.xml><?xml version="1.0" encoding="utf-8"?>
-<ds:datastoreItem xmlns:ds="http://schemas.openxmlformats.org/officeDocument/2006/customXml" ds:itemID="{C4F395C4-189C-4F78-AE75-BDA407D049C2}">
+<ds:datastoreItem xmlns:ds="http://schemas.openxmlformats.org/officeDocument/2006/customXml" ds:itemID="{2223E48D-03D5-40D3-9A65-B950D5AA83A3}">
   <ds:schemaRefs>
     <ds:schemaRef ds:uri="http://schemas.openxmlformats.org/officeDocument/2006/bibliography"/>
   </ds:schemaRefs>

</xml_diff>

<commit_message>
- valjda je sad skroz gotovo
</commit_message>
<xml_diff>
--- a/Dokumentacija.docx
+++ b/Dokumentacija.docx
@@ -2286,10 +2286,7 @@
                     </w:rPr>
                   </w:pPr>
                   <w:r>
-                    <w:t xml:space="preserve">Slika 2.1. </w:t>
-                  </w:r>
-                  <w:r>
-                    <w:t>Dijagram arhitekture (</w:t>
+                    <w:t>Slika 2.1. Dijagram arhitekture (</w:t>
                   </w:r>
                   <w:r>
                     <w:rPr>
@@ -7798,14 +7795,1126 @@
       <w:pPr>
         <w:jc w:val="both"/>
         <w:rPr>
-          <w:rFonts w:cstheme="minorHAnsi"/>
-          <w:b/>
-          <w:sz w:val="26"/>
-          <w:szCs w:val="26"/>
-        </w:rPr>
-      </w:pPr>
-      <w:bookmarkStart w:id="0" w:name="_GoBack"/>
+          <w:rFonts w:ascii="Calibri" w:eastAsia="Calibri" w:hAnsi="Calibri" w:cs="Calibri"/>
+          <w:u w:val="single"/>
+        </w:rPr>
+      </w:pPr>
+    </w:p>
+    <w:p>
+      <w:pPr>
+        <w:jc w:val="both"/>
+        <w:rPr>
+          <w:rFonts w:ascii="Calibri" w:eastAsia="Calibri" w:hAnsi="Calibri" w:cs="Calibri"/>
+          <w:u w:val="single"/>
+        </w:rPr>
+      </w:pPr>
+      <w:r>
+        <w:rPr>
+          <w:rFonts w:ascii="Calibri" w:eastAsia="Calibri" w:hAnsi="Calibri" w:cs="Calibri"/>
+          <w:u w:val="single"/>
+        </w:rPr>
+        <w:t>4.2.</w:t>
+      </w:r>
+      <w:r>
+        <w:rPr>
+          <w:rFonts w:ascii="Calibri" w:eastAsia="Calibri" w:hAnsi="Calibri" w:cs="Calibri"/>
+          <w:u w:val="single"/>
+        </w:rPr>
+        <w:t xml:space="preserve">3. </w:t>
+      </w:r>
+      <w:bookmarkStart w:id="0" w:name="OLE_LINK3"/>
+      <w:bookmarkStart w:id="1" w:name="OLE_LINK4"/>
+      <w:r>
+        <w:rPr>
+          <w:rFonts w:ascii="Calibri" w:eastAsia="Calibri" w:hAnsi="Calibri" w:cs="Calibri"/>
+          <w:u w:val="single"/>
+        </w:rPr>
+        <w:t xml:space="preserve">Postavljanje </w:t>
+      </w:r>
       <w:bookmarkEnd w:id="0"/>
+      <w:bookmarkEnd w:id="1"/>
+      <w:r>
+        <w:rPr>
+          <w:rFonts w:ascii="Calibri" w:eastAsia="Calibri" w:hAnsi="Calibri" w:cs="Calibri"/>
+          <w:u w:val="single"/>
+        </w:rPr>
+        <w:t>vlastitog statusa</w:t>
+      </w:r>
+    </w:p>
+    <w:p>
+      <w:pPr>
+        <w:jc w:val="both"/>
+      </w:pPr>
+      <w:r>
+        <w:t xml:space="preserve">Na slici 4.2 moguće je vidjeti gumb „Set Status“. Taj gumb služi da se našim prijateljima prikaže naša vlastita poruka koja se unosi u </w:t>
+      </w:r>
+      <w:r>
+        <w:rPr>
+          <w:i/>
+        </w:rPr>
+        <w:t>TextBox</w:t>
+      </w:r>
+      <w:r>
+        <w:t xml:space="preserve"> vidljiv na slici, i tip pristutnosti koji se bira iz padajućeg izbornika. Tip prisutnosti je ono što je u listi korisnika prikazano u okruglim zagradama, a statusna poruka se prikazuje poslije znaka : koja je u ovom slučaju za oba korisnika prazna.</w:t>
+      </w:r>
+    </w:p>
+    <w:tbl>
+      <w:tblPr>
+        <w:tblStyle w:val="TableGrid"/>
+        <w:tblW w:w="0" w:type="auto"/>
+        <w:tblLook w:val="04A0" w:firstRow="1" w:lastRow="0" w:firstColumn="1" w:lastColumn="0" w:noHBand="0" w:noVBand="1"/>
+      </w:tblPr>
+      <w:tblGrid>
+        <w:gridCol w:w="10706"/>
+      </w:tblGrid>
+      <w:tr>
+        <w:trPr>
+          <w:trHeight w:val="2203"/>
+        </w:trPr>
+        <w:tc>
+          <w:tcPr>
+            <w:tcW w:w="10706" w:type="dxa"/>
+            <w:vAlign w:val="center"/>
+          </w:tcPr>
+          <w:p>
+            <w:pPr>
+              <w:autoSpaceDE w:val="0"/>
+              <w:autoSpaceDN w:val="0"/>
+              <w:adjustRightInd w:val="0"/>
+              <w:rPr>
+                <w:rFonts w:ascii="Consolas" w:hAnsi="Consolas" w:cs="Consolas"/>
+                <w:noProof/>
+                <w:sz w:val="19"/>
+                <w:szCs w:val="19"/>
+              </w:rPr>
+            </w:pPr>
+            <w:r>
+              <w:rPr>
+                <w:rFonts w:ascii="Consolas" w:hAnsi="Consolas" w:cs="Consolas"/>
+                <w:noProof/>
+                <w:color w:val="0000FF"/>
+                <w:sz w:val="19"/>
+                <w:szCs w:val="19"/>
+              </w:rPr>
+              <w:t>protected</w:t>
+            </w:r>
+            <w:r>
+              <w:rPr>
+                <w:rFonts w:ascii="Consolas" w:hAnsi="Consolas" w:cs="Consolas"/>
+                <w:noProof/>
+                <w:sz w:val="19"/>
+                <w:szCs w:val="19"/>
+              </w:rPr>
+              <w:t xml:space="preserve"> </w:t>
+            </w:r>
+            <w:r>
+              <w:rPr>
+                <w:rFonts w:ascii="Consolas" w:hAnsi="Consolas" w:cs="Consolas"/>
+                <w:noProof/>
+                <w:color w:val="0000FF"/>
+                <w:sz w:val="19"/>
+                <w:szCs w:val="19"/>
+              </w:rPr>
+              <w:t>void</w:t>
+            </w:r>
+            <w:r>
+              <w:rPr>
+                <w:rFonts w:ascii="Consolas" w:hAnsi="Consolas" w:cs="Consolas"/>
+                <w:noProof/>
+                <w:sz w:val="19"/>
+                <w:szCs w:val="19"/>
+              </w:rPr>
+              <w:t xml:space="preserve"> StatusButton_Click(</w:t>
+            </w:r>
+            <w:r>
+              <w:rPr>
+                <w:rFonts w:ascii="Consolas" w:hAnsi="Consolas" w:cs="Consolas"/>
+                <w:noProof/>
+                <w:color w:val="0000FF"/>
+                <w:sz w:val="19"/>
+                <w:szCs w:val="19"/>
+              </w:rPr>
+              <w:t>object</w:t>
+            </w:r>
+            <w:r>
+              <w:rPr>
+                <w:rFonts w:ascii="Consolas" w:hAnsi="Consolas" w:cs="Consolas"/>
+                <w:noProof/>
+                <w:sz w:val="19"/>
+                <w:szCs w:val="19"/>
+              </w:rPr>
+              <w:t xml:space="preserve"> sender, </w:t>
+            </w:r>
+            <w:r>
+              <w:rPr>
+                <w:rFonts w:ascii="Consolas" w:hAnsi="Consolas" w:cs="Consolas"/>
+                <w:noProof/>
+                <w:color w:val="2B91AF"/>
+                <w:sz w:val="19"/>
+                <w:szCs w:val="19"/>
+              </w:rPr>
+              <w:t>EventArgs</w:t>
+            </w:r>
+            <w:r>
+              <w:rPr>
+                <w:rFonts w:ascii="Consolas" w:hAnsi="Consolas" w:cs="Consolas"/>
+                <w:noProof/>
+                <w:sz w:val="19"/>
+                <w:szCs w:val="19"/>
+              </w:rPr>
+              <w:t xml:space="preserve"> e)</w:t>
+            </w:r>
+          </w:p>
+          <w:p>
+            <w:pPr>
+              <w:autoSpaceDE w:val="0"/>
+              <w:autoSpaceDN w:val="0"/>
+              <w:adjustRightInd w:val="0"/>
+              <w:rPr>
+                <w:rFonts w:ascii="Consolas" w:hAnsi="Consolas" w:cs="Consolas"/>
+                <w:noProof/>
+                <w:sz w:val="19"/>
+                <w:szCs w:val="19"/>
+              </w:rPr>
+            </w:pPr>
+            <w:r>
+              <w:rPr>
+                <w:rFonts w:ascii="Consolas" w:hAnsi="Consolas" w:cs="Consolas"/>
+                <w:noProof/>
+                <w:sz w:val="19"/>
+                <w:szCs w:val="19"/>
+              </w:rPr>
+              <w:t>{</w:t>
+            </w:r>
+          </w:p>
+          <w:p>
+            <w:pPr>
+              <w:autoSpaceDE w:val="0"/>
+              <w:autoSpaceDN w:val="0"/>
+              <w:adjustRightInd w:val="0"/>
+              <w:rPr>
+                <w:rFonts w:ascii="Consolas" w:hAnsi="Consolas" w:cs="Consolas"/>
+                <w:noProof/>
+                <w:sz w:val="19"/>
+                <w:szCs w:val="19"/>
+              </w:rPr>
+            </w:pPr>
+            <w:r>
+              <w:rPr>
+                <w:rFonts w:ascii="Consolas" w:hAnsi="Consolas" w:cs="Consolas"/>
+                <w:noProof/>
+                <w:sz w:val="19"/>
+                <w:szCs w:val="19"/>
+              </w:rPr>
+              <w:t xml:space="preserve">    </w:t>
+            </w:r>
+            <w:r>
+              <w:rPr>
+                <w:rFonts w:ascii="Consolas" w:hAnsi="Consolas" w:cs="Consolas"/>
+                <w:noProof/>
+                <w:color w:val="008000"/>
+                <w:sz w:val="19"/>
+                <w:szCs w:val="19"/>
+              </w:rPr>
+              <w:t>//postavljanje vlastitog statusa</w:t>
+            </w:r>
+          </w:p>
+          <w:p>
+            <w:pPr>
+              <w:autoSpaceDE w:val="0"/>
+              <w:autoSpaceDN w:val="0"/>
+              <w:adjustRightInd w:val="0"/>
+              <w:rPr>
+                <w:rFonts w:ascii="Consolas" w:hAnsi="Consolas" w:cs="Consolas"/>
+                <w:noProof/>
+                <w:sz w:val="19"/>
+                <w:szCs w:val="19"/>
+              </w:rPr>
+            </w:pPr>
+            <w:r>
+              <w:rPr>
+                <w:rFonts w:ascii="Consolas" w:hAnsi="Consolas" w:cs="Consolas"/>
+                <w:noProof/>
+                <w:sz w:val="19"/>
+                <w:szCs w:val="19"/>
+              </w:rPr>
+              <w:t xml:space="preserve">    </w:t>
+            </w:r>
+            <w:r>
+              <w:rPr>
+                <w:rFonts w:ascii="Consolas" w:hAnsi="Consolas" w:cs="Consolas"/>
+                <w:noProof/>
+                <w:color w:val="0000FF"/>
+                <w:sz w:val="19"/>
+                <w:szCs w:val="19"/>
+              </w:rPr>
+              <w:t>string</w:t>
+            </w:r>
+            <w:r>
+              <w:rPr>
+                <w:rFonts w:ascii="Consolas" w:hAnsi="Consolas" w:cs="Consolas"/>
+                <w:noProof/>
+                <w:sz w:val="19"/>
+                <w:szCs w:val="19"/>
+              </w:rPr>
+              <w:t xml:space="preserve"> statusMessage = BoxStatusMessage.Text;</w:t>
+            </w:r>
+          </w:p>
+          <w:p>
+            <w:pPr>
+              <w:autoSpaceDE w:val="0"/>
+              <w:autoSpaceDN w:val="0"/>
+              <w:adjustRightInd w:val="0"/>
+              <w:rPr>
+                <w:rFonts w:ascii="Consolas" w:hAnsi="Consolas" w:cs="Consolas"/>
+                <w:noProof/>
+                <w:sz w:val="19"/>
+                <w:szCs w:val="19"/>
+              </w:rPr>
+            </w:pPr>
+            <w:r>
+              <w:rPr>
+                <w:rFonts w:ascii="Consolas" w:hAnsi="Consolas" w:cs="Consolas"/>
+                <w:noProof/>
+                <w:sz w:val="19"/>
+                <w:szCs w:val="19"/>
+              </w:rPr>
+              <w:t xml:space="preserve">    </w:t>
+            </w:r>
+            <w:r>
+              <w:rPr>
+                <w:rFonts w:ascii="Consolas" w:hAnsi="Consolas" w:cs="Consolas"/>
+                <w:noProof/>
+                <w:color w:val="0000FF"/>
+                <w:sz w:val="19"/>
+                <w:szCs w:val="19"/>
+              </w:rPr>
+              <w:t>if</w:t>
+            </w:r>
+            <w:r>
+              <w:rPr>
+                <w:rFonts w:ascii="Consolas" w:hAnsi="Consolas" w:cs="Consolas"/>
+                <w:noProof/>
+                <w:sz w:val="19"/>
+                <w:szCs w:val="19"/>
+              </w:rPr>
+              <w:t xml:space="preserve"> (AvailList.SelectedValue == </w:t>
+            </w:r>
+            <w:r>
+              <w:rPr>
+                <w:rFonts w:ascii="Consolas" w:hAnsi="Consolas" w:cs="Consolas"/>
+                <w:noProof/>
+                <w:color w:val="A31515"/>
+                <w:sz w:val="19"/>
+                <w:szCs w:val="19"/>
+              </w:rPr>
+              <w:t>"Busy"</w:t>
+            </w:r>
+            <w:r>
+              <w:rPr>
+                <w:rFonts w:ascii="Consolas" w:hAnsi="Consolas" w:cs="Consolas"/>
+                <w:noProof/>
+                <w:sz w:val="19"/>
+                <w:szCs w:val="19"/>
+              </w:rPr>
+              <w:t>)</w:t>
+            </w:r>
+          </w:p>
+          <w:p>
+            <w:pPr>
+              <w:autoSpaceDE w:val="0"/>
+              <w:autoSpaceDN w:val="0"/>
+              <w:adjustRightInd w:val="0"/>
+              <w:rPr>
+                <w:rFonts w:ascii="Consolas" w:hAnsi="Consolas" w:cs="Consolas"/>
+                <w:noProof/>
+                <w:sz w:val="19"/>
+                <w:szCs w:val="19"/>
+              </w:rPr>
+            </w:pPr>
+            <w:r>
+              <w:rPr>
+                <w:rFonts w:ascii="Consolas" w:hAnsi="Consolas" w:cs="Consolas"/>
+                <w:noProof/>
+                <w:sz w:val="19"/>
+                <w:szCs w:val="19"/>
+              </w:rPr>
+              <w:t xml:space="preserve">        gPlusFriends.SetStatus(agsXMPP.protocol.client.</w:t>
+            </w:r>
+            <w:r>
+              <w:rPr>
+                <w:rFonts w:ascii="Consolas" w:hAnsi="Consolas" w:cs="Consolas"/>
+                <w:noProof/>
+                <w:color w:val="2B91AF"/>
+                <w:sz w:val="19"/>
+                <w:szCs w:val="19"/>
+              </w:rPr>
+              <w:t>ShowType</w:t>
+            </w:r>
+            <w:r>
+              <w:rPr>
+                <w:rFonts w:ascii="Consolas" w:hAnsi="Consolas" w:cs="Consolas"/>
+                <w:noProof/>
+                <w:sz w:val="19"/>
+                <w:szCs w:val="19"/>
+              </w:rPr>
+              <w:t>.dnd, statusMessage);</w:t>
+            </w:r>
+          </w:p>
+          <w:p>
+            <w:pPr>
+              <w:autoSpaceDE w:val="0"/>
+              <w:autoSpaceDN w:val="0"/>
+              <w:adjustRightInd w:val="0"/>
+              <w:rPr>
+                <w:rFonts w:ascii="Consolas" w:hAnsi="Consolas" w:cs="Consolas"/>
+                <w:noProof/>
+                <w:sz w:val="19"/>
+                <w:szCs w:val="19"/>
+              </w:rPr>
+            </w:pPr>
+            <w:r>
+              <w:rPr>
+                <w:rFonts w:ascii="Consolas" w:hAnsi="Consolas" w:cs="Consolas"/>
+                <w:noProof/>
+                <w:sz w:val="19"/>
+                <w:szCs w:val="19"/>
+              </w:rPr>
+              <w:t xml:space="preserve">    </w:t>
+            </w:r>
+            <w:r>
+              <w:rPr>
+                <w:rFonts w:ascii="Consolas" w:hAnsi="Consolas" w:cs="Consolas"/>
+                <w:noProof/>
+                <w:color w:val="0000FF"/>
+                <w:sz w:val="19"/>
+                <w:szCs w:val="19"/>
+              </w:rPr>
+              <w:t>else</w:t>
+            </w:r>
+            <w:r>
+              <w:rPr>
+                <w:rFonts w:ascii="Consolas" w:hAnsi="Consolas" w:cs="Consolas"/>
+                <w:noProof/>
+                <w:sz w:val="19"/>
+                <w:szCs w:val="19"/>
+              </w:rPr>
+              <w:t xml:space="preserve"> </w:t>
+            </w:r>
+            <w:r>
+              <w:rPr>
+                <w:rFonts w:ascii="Consolas" w:hAnsi="Consolas" w:cs="Consolas"/>
+                <w:noProof/>
+                <w:color w:val="0000FF"/>
+                <w:sz w:val="19"/>
+                <w:szCs w:val="19"/>
+              </w:rPr>
+              <w:t>if</w:t>
+            </w:r>
+            <w:r>
+              <w:rPr>
+                <w:rFonts w:ascii="Consolas" w:hAnsi="Consolas" w:cs="Consolas"/>
+                <w:noProof/>
+                <w:sz w:val="19"/>
+                <w:szCs w:val="19"/>
+              </w:rPr>
+              <w:t xml:space="preserve"> (AvailList.SelectedValue == </w:t>
+            </w:r>
+            <w:r>
+              <w:rPr>
+                <w:rFonts w:ascii="Consolas" w:hAnsi="Consolas" w:cs="Consolas"/>
+                <w:noProof/>
+                <w:color w:val="A31515"/>
+                <w:sz w:val="19"/>
+                <w:szCs w:val="19"/>
+              </w:rPr>
+              <w:t>"Online"</w:t>
+            </w:r>
+            <w:r>
+              <w:rPr>
+                <w:rFonts w:ascii="Consolas" w:hAnsi="Consolas" w:cs="Consolas"/>
+                <w:noProof/>
+                <w:sz w:val="19"/>
+                <w:szCs w:val="19"/>
+              </w:rPr>
+              <w:t>)</w:t>
+            </w:r>
+          </w:p>
+          <w:p>
+            <w:pPr>
+              <w:autoSpaceDE w:val="0"/>
+              <w:autoSpaceDN w:val="0"/>
+              <w:adjustRightInd w:val="0"/>
+              <w:rPr>
+                <w:rFonts w:ascii="Consolas" w:hAnsi="Consolas" w:cs="Consolas"/>
+                <w:noProof/>
+                <w:sz w:val="19"/>
+                <w:szCs w:val="19"/>
+              </w:rPr>
+            </w:pPr>
+            <w:r>
+              <w:rPr>
+                <w:rFonts w:ascii="Consolas" w:hAnsi="Consolas" w:cs="Consolas"/>
+                <w:noProof/>
+                <w:sz w:val="19"/>
+                <w:szCs w:val="19"/>
+              </w:rPr>
+              <w:t xml:space="preserve">        gPlusFriends.SetStatus(agsXMPP.protocol.client.</w:t>
+            </w:r>
+            <w:r>
+              <w:rPr>
+                <w:rFonts w:ascii="Consolas" w:hAnsi="Consolas" w:cs="Consolas"/>
+                <w:noProof/>
+                <w:color w:val="2B91AF"/>
+                <w:sz w:val="19"/>
+                <w:szCs w:val="19"/>
+              </w:rPr>
+              <w:t>ShowType</w:t>
+            </w:r>
+            <w:r>
+              <w:rPr>
+                <w:rFonts w:ascii="Consolas" w:hAnsi="Consolas" w:cs="Consolas"/>
+                <w:noProof/>
+                <w:sz w:val="19"/>
+                <w:szCs w:val="19"/>
+              </w:rPr>
+              <w:t>.NONE, statusMessage);</w:t>
+            </w:r>
+          </w:p>
+          <w:p>
+            <w:pPr>
+              <w:autoSpaceDE w:val="0"/>
+              <w:autoSpaceDN w:val="0"/>
+              <w:adjustRightInd w:val="0"/>
+              <w:rPr>
+                <w:noProof/>
+              </w:rPr>
+            </w:pPr>
+            <w:r>
+              <w:rPr>
+                <w:rFonts w:ascii="Consolas" w:hAnsi="Consolas" w:cs="Consolas"/>
+                <w:noProof/>
+                <w:sz w:val="19"/>
+                <w:szCs w:val="19"/>
+              </w:rPr>
+              <w:t>}</w:t>
+            </w:r>
+          </w:p>
+        </w:tc>
+      </w:tr>
+      <w:tr>
+        <w:trPr>
+          <w:trHeight w:val="2032"/>
+        </w:trPr>
+        <w:tc>
+          <w:tcPr>
+            <w:tcW w:w="10706" w:type="dxa"/>
+            <w:vAlign w:val="center"/>
+          </w:tcPr>
+          <w:p>
+            <w:pPr>
+              <w:autoSpaceDE w:val="0"/>
+              <w:autoSpaceDN w:val="0"/>
+              <w:adjustRightInd w:val="0"/>
+              <w:rPr>
+                <w:rFonts w:ascii="Consolas" w:hAnsi="Consolas" w:cs="Consolas"/>
+                <w:noProof/>
+                <w:sz w:val="19"/>
+                <w:szCs w:val="19"/>
+              </w:rPr>
+            </w:pPr>
+            <w:r>
+              <w:rPr>
+                <w:rFonts w:ascii="Consolas" w:hAnsi="Consolas" w:cs="Consolas"/>
+                <w:noProof/>
+                <w:color w:val="0000FF"/>
+                <w:sz w:val="19"/>
+                <w:szCs w:val="19"/>
+              </w:rPr>
+              <w:t>public</w:t>
+            </w:r>
+            <w:r>
+              <w:rPr>
+                <w:rFonts w:ascii="Consolas" w:hAnsi="Consolas" w:cs="Consolas"/>
+                <w:noProof/>
+                <w:sz w:val="19"/>
+                <w:szCs w:val="19"/>
+              </w:rPr>
+              <w:t xml:space="preserve"> </w:t>
+            </w:r>
+            <w:r>
+              <w:rPr>
+                <w:rFonts w:ascii="Consolas" w:hAnsi="Consolas" w:cs="Consolas"/>
+                <w:noProof/>
+                <w:color w:val="0000FF"/>
+                <w:sz w:val="19"/>
+                <w:szCs w:val="19"/>
+              </w:rPr>
+              <w:t>void</w:t>
+            </w:r>
+            <w:r>
+              <w:rPr>
+                <w:rFonts w:ascii="Consolas" w:hAnsi="Consolas" w:cs="Consolas"/>
+                <w:noProof/>
+                <w:sz w:val="19"/>
+                <w:szCs w:val="19"/>
+              </w:rPr>
+              <w:t xml:space="preserve"> SetStatus(</w:t>
+            </w:r>
+            <w:r>
+              <w:rPr>
+                <w:rFonts w:ascii="Consolas" w:hAnsi="Consolas" w:cs="Consolas"/>
+                <w:noProof/>
+                <w:color w:val="2B91AF"/>
+                <w:sz w:val="19"/>
+                <w:szCs w:val="19"/>
+              </w:rPr>
+              <w:t>ShowType</w:t>
+            </w:r>
+            <w:r>
+              <w:rPr>
+                <w:rFonts w:ascii="Consolas" w:hAnsi="Consolas" w:cs="Consolas"/>
+                <w:noProof/>
+                <w:sz w:val="19"/>
+                <w:szCs w:val="19"/>
+              </w:rPr>
+              <w:t xml:space="preserve"> Show, </w:t>
+            </w:r>
+            <w:r>
+              <w:rPr>
+                <w:rFonts w:ascii="Consolas" w:hAnsi="Consolas" w:cs="Consolas"/>
+                <w:noProof/>
+                <w:color w:val="0000FF"/>
+                <w:sz w:val="19"/>
+                <w:szCs w:val="19"/>
+              </w:rPr>
+              <w:t>string</w:t>
+            </w:r>
+            <w:r>
+              <w:rPr>
+                <w:rFonts w:ascii="Consolas" w:hAnsi="Consolas" w:cs="Consolas"/>
+                <w:noProof/>
+                <w:sz w:val="19"/>
+                <w:szCs w:val="19"/>
+              </w:rPr>
+              <w:t xml:space="preserve"> StatusMessage)</w:t>
+            </w:r>
+          </w:p>
+          <w:p>
+            <w:pPr>
+              <w:autoSpaceDE w:val="0"/>
+              <w:autoSpaceDN w:val="0"/>
+              <w:adjustRightInd w:val="0"/>
+              <w:rPr>
+                <w:rFonts w:ascii="Consolas" w:hAnsi="Consolas" w:cs="Consolas"/>
+                <w:noProof/>
+                <w:sz w:val="19"/>
+                <w:szCs w:val="19"/>
+              </w:rPr>
+            </w:pPr>
+            <w:r>
+              <w:rPr>
+                <w:rFonts w:ascii="Consolas" w:hAnsi="Consolas" w:cs="Consolas"/>
+                <w:noProof/>
+                <w:sz w:val="19"/>
+                <w:szCs w:val="19"/>
+              </w:rPr>
+              <w:t>{</w:t>
+            </w:r>
+          </w:p>
+          <w:p>
+            <w:pPr>
+              <w:autoSpaceDE w:val="0"/>
+              <w:autoSpaceDN w:val="0"/>
+              <w:adjustRightInd w:val="0"/>
+              <w:rPr>
+                <w:rFonts w:ascii="Consolas" w:hAnsi="Consolas" w:cs="Consolas"/>
+                <w:noProof/>
+                <w:sz w:val="19"/>
+                <w:szCs w:val="19"/>
+              </w:rPr>
+            </w:pPr>
+            <w:r>
+              <w:rPr>
+                <w:rFonts w:ascii="Consolas" w:hAnsi="Consolas" w:cs="Consolas"/>
+                <w:noProof/>
+                <w:sz w:val="19"/>
+                <w:szCs w:val="19"/>
+              </w:rPr>
+              <w:t xml:space="preserve">    </w:t>
+            </w:r>
+            <w:r>
+              <w:rPr>
+                <w:rFonts w:ascii="Consolas" w:hAnsi="Consolas" w:cs="Consolas"/>
+                <w:noProof/>
+                <w:color w:val="008000"/>
+                <w:sz w:val="19"/>
+                <w:szCs w:val="19"/>
+              </w:rPr>
+              <w:t>//postavljanje statusa</w:t>
+            </w:r>
+          </w:p>
+          <w:p>
+            <w:pPr>
+              <w:autoSpaceDE w:val="0"/>
+              <w:autoSpaceDN w:val="0"/>
+              <w:adjustRightInd w:val="0"/>
+              <w:rPr>
+                <w:rFonts w:ascii="Consolas" w:hAnsi="Consolas" w:cs="Consolas"/>
+                <w:noProof/>
+                <w:sz w:val="19"/>
+                <w:szCs w:val="19"/>
+              </w:rPr>
+            </w:pPr>
+            <w:r>
+              <w:rPr>
+                <w:rFonts w:ascii="Consolas" w:hAnsi="Consolas" w:cs="Consolas"/>
+                <w:noProof/>
+                <w:sz w:val="19"/>
+                <w:szCs w:val="19"/>
+              </w:rPr>
+              <w:t xml:space="preserve">    show = Show;</w:t>
+            </w:r>
+          </w:p>
+          <w:p>
+            <w:pPr>
+              <w:autoSpaceDE w:val="0"/>
+              <w:autoSpaceDN w:val="0"/>
+              <w:adjustRightInd w:val="0"/>
+              <w:rPr>
+                <w:rFonts w:ascii="Consolas" w:hAnsi="Consolas" w:cs="Consolas"/>
+                <w:noProof/>
+                <w:sz w:val="19"/>
+                <w:szCs w:val="19"/>
+              </w:rPr>
+            </w:pPr>
+            <w:r>
+              <w:rPr>
+                <w:rFonts w:ascii="Consolas" w:hAnsi="Consolas" w:cs="Consolas"/>
+                <w:noProof/>
+                <w:sz w:val="19"/>
+                <w:szCs w:val="19"/>
+              </w:rPr>
+              <w:t xml:space="preserve">    statusMessage = StatusMessage;</w:t>
+            </w:r>
+          </w:p>
+          <w:p>
+            <w:pPr>
+              <w:autoSpaceDE w:val="0"/>
+              <w:autoSpaceDN w:val="0"/>
+              <w:adjustRightInd w:val="0"/>
+              <w:rPr>
+                <w:rFonts w:ascii="Consolas" w:hAnsi="Consolas" w:cs="Consolas"/>
+                <w:noProof/>
+                <w:sz w:val="19"/>
+                <w:szCs w:val="19"/>
+              </w:rPr>
+            </w:pPr>
+            <w:r>
+              <w:rPr>
+                <w:rFonts w:ascii="Consolas" w:hAnsi="Consolas" w:cs="Consolas"/>
+                <w:noProof/>
+                <w:sz w:val="19"/>
+                <w:szCs w:val="19"/>
+              </w:rPr>
+              <w:t xml:space="preserve">    </w:t>
+            </w:r>
+            <w:r>
+              <w:rPr>
+                <w:rFonts w:ascii="Consolas" w:hAnsi="Consolas" w:cs="Consolas"/>
+                <w:noProof/>
+                <w:color w:val="2B91AF"/>
+                <w:sz w:val="19"/>
+                <w:szCs w:val="19"/>
+              </w:rPr>
+              <w:t>Presence</w:t>
+            </w:r>
+            <w:r>
+              <w:rPr>
+                <w:rFonts w:ascii="Consolas" w:hAnsi="Consolas" w:cs="Consolas"/>
+                <w:noProof/>
+                <w:sz w:val="19"/>
+                <w:szCs w:val="19"/>
+              </w:rPr>
+              <w:t xml:space="preserve"> p = </w:t>
+            </w:r>
+            <w:r>
+              <w:rPr>
+                <w:rFonts w:ascii="Consolas" w:hAnsi="Consolas" w:cs="Consolas"/>
+                <w:noProof/>
+                <w:color w:val="0000FF"/>
+                <w:sz w:val="19"/>
+                <w:szCs w:val="19"/>
+              </w:rPr>
+              <w:t>new</w:t>
+            </w:r>
+            <w:r>
+              <w:rPr>
+                <w:rFonts w:ascii="Consolas" w:hAnsi="Consolas" w:cs="Consolas"/>
+                <w:noProof/>
+                <w:sz w:val="19"/>
+                <w:szCs w:val="19"/>
+              </w:rPr>
+              <w:t xml:space="preserve"> </w:t>
+            </w:r>
+            <w:r>
+              <w:rPr>
+                <w:rFonts w:ascii="Consolas" w:hAnsi="Consolas" w:cs="Consolas"/>
+                <w:noProof/>
+                <w:color w:val="2B91AF"/>
+                <w:sz w:val="19"/>
+                <w:szCs w:val="19"/>
+              </w:rPr>
+              <w:t>Presence</w:t>
+            </w:r>
+            <w:r>
+              <w:rPr>
+                <w:rFonts w:ascii="Consolas" w:hAnsi="Consolas" w:cs="Consolas"/>
+                <w:noProof/>
+                <w:sz w:val="19"/>
+                <w:szCs w:val="19"/>
+              </w:rPr>
+              <w:t>(Show, StatusMessage, 24);</w:t>
+            </w:r>
+          </w:p>
+          <w:p>
+            <w:pPr>
+              <w:autoSpaceDE w:val="0"/>
+              <w:autoSpaceDN w:val="0"/>
+              <w:adjustRightInd w:val="0"/>
+              <w:rPr>
+                <w:rFonts w:ascii="Consolas" w:hAnsi="Consolas" w:cs="Consolas"/>
+                <w:noProof/>
+                <w:sz w:val="19"/>
+                <w:szCs w:val="19"/>
+              </w:rPr>
+            </w:pPr>
+            <w:r>
+              <w:rPr>
+                <w:rFonts w:ascii="Consolas" w:hAnsi="Consolas" w:cs="Consolas"/>
+                <w:noProof/>
+                <w:sz w:val="19"/>
+                <w:szCs w:val="19"/>
+              </w:rPr>
+              <w:t xml:space="preserve">    xmppConn.Send(p);</w:t>
+            </w:r>
+          </w:p>
+          <w:p>
+            <w:pPr>
+              <w:autoSpaceDE w:val="0"/>
+              <w:autoSpaceDN w:val="0"/>
+              <w:adjustRightInd w:val="0"/>
+              <w:rPr>
+                <w:noProof/>
+              </w:rPr>
+            </w:pPr>
+            <w:r>
+              <w:rPr>
+                <w:rFonts w:ascii="Consolas" w:hAnsi="Consolas" w:cs="Consolas"/>
+                <w:noProof/>
+                <w:sz w:val="19"/>
+                <w:szCs w:val="19"/>
+              </w:rPr>
+              <w:t>}</w:t>
+            </w:r>
+          </w:p>
+        </w:tc>
+      </w:tr>
+    </w:tbl>
+    <w:p>
+      <w:pPr>
+        <w:spacing w:after="0"/>
+        <w:jc w:val="both"/>
+      </w:pPr>
+    </w:p>
+    <w:p>
+      <w:pPr>
+        <w:jc w:val="both"/>
+      </w:pPr>
+      <w:r>
+        <w:t>U prvom retku tablice vidimo primjer koda koji služi za određivanje onoga što je zapisano u kontrolama internetske stranice</w:t>
+      </w:r>
+      <w:r>
+        <w:t xml:space="preserve"> te poziv metode iz drugog retka koja</w:t>
+      </w:r>
+      <w:r>
+        <w:t xml:space="preserve"> pakira novi status u XMPP strofu (engl. </w:t>
+      </w:r>
+      <w:r>
+        <w:rPr>
+          <w:i/>
+        </w:rPr>
+        <w:t>S</w:t>
+      </w:r>
+      <w:r>
+        <w:rPr>
+          <w:i/>
+        </w:rPr>
+        <w:t>tanza</w:t>
+      </w:r>
+      <w:r>
+        <w:t>) i šalje je na Googleov poslužitelj koji je prosljeđuje svim prijateljima.</w:t>
+      </w:r>
+    </w:p>
+    <w:p>
+      <w:pPr>
+        <w:jc w:val="both"/>
+      </w:pPr>
+    </w:p>
+    <w:p>
+      <w:pPr>
+        <w:jc w:val="both"/>
+        <w:rPr>
+          <w:rFonts w:ascii="Calibri" w:eastAsia="Calibri" w:hAnsi="Calibri" w:cs="Calibri"/>
+          <w:u w:val="single"/>
+        </w:rPr>
+      </w:pPr>
+      <w:r>
+        <w:rPr>
+          <w:rFonts w:ascii="Calibri" w:eastAsia="Calibri" w:hAnsi="Calibri" w:cs="Calibri"/>
+          <w:u w:val="single"/>
+        </w:rPr>
+        <w:lastRenderedPageBreak/>
+        <w:t>4.2.4. Dijagram razreda i sekvencijski dijagram</w:t>
+      </w:r>
+      <w:r>
+        <w:rPr>
+          <w:rFonts w:ascii="Calibri" w:eastAsia="Calibri" w:hAnsi="Calibri" w:cs="Calibri"/>
+          <w:u w:val="single"/>
+        </w:rPr>
+        <w:t xml:space="preserve"> </w:t>
+      </w:r>
+    </w:p>
+    <w:p>
+      <w:pPr>
+        <w:jc w:val="both"/>
+      </w:pPr>
+      <w:r>
+        <w:t>U sažetom dijagramu razreda (Slika 4.3.) možemo vidjeti glavne ovisnosti i neke od najvažnijih metoda koje sudjeluju u pravilnom radu programa, a u sekvencijskom dijagramu je opisano što se događa</w:t>
+      </w:r>
+      <w:r>
+        <w:t xml:space="preserve"> s objektima</w:t>
+      </w:r>
+      <w:bookmarkStart w:id="2" w:name="_GoBack"/>
+      <w:bookmarkEnd w:id="2"/>
+      <w:r>
+        <w:t xml:space="preserve"> prilikom prijave i dohvaćanja prijatelja.</w:t>
+      </w:r>
+    </w:p>
+    <w:p>
+      <w:pPr>
+        <w:jc w:val="center"/>
+      </w:pPr>
+      <w:r>
+        <w:rPr>
+          <w:noProof/>
+          <w:lang w:val="en-US"/>
+        </w:rPr>
+        <w:pict>
+          <v:shape id="_x0000_s1084" type="#_x0000_t202" style="position:absolute;left:0;text-align:left;margin-left:161.45pt;margin-top:267.6pt;width:200.35pt;height:21.75pt;z-index:251735040;mso-width-relative:margin;mso-height-relative:margin" fillcolor="#c2d69b [1942]">
+            <v:shadow on="t"/>
+            <v:textbox>
+              <w:txbxContent>
+                <w:p>
+                  <w:pPr>
+                    <w:jc w:val="center"/>
+                  </w:pPr>
+                  <w:r>
+                    <w:rPr>
+                      <w:b/>
+                    </w:rPr>
+                    <w:t xml:space="preserve">Slika </w:t>
+                  </w:r>
+                  <w:r>
+                    <w:rPr>
+                      <w:b/>
+                    </w:rPr>
+                    <w:t>4.3</w:t>
+                  </w:r>
+                  <w:r>
+                    <w:rPr>
+                      <w:b/>
+                    </w:rPr>
+                    <w:t>.</w:t>
+                  </w:r>
+                  <w:r>
+                    <w:t xml:space="preserve"> Dijagram razreda</w:t>
+                  </w:r>
+                </w:p>
+              </w:txbxContent>
+            </v:textbox>
+          </v:shape>
+        </w:pict>
+      </w:r>
+      <w:r>
+        <w:rPr>
+          <w:noProof/>
+          <w:lang w:val="en-US"/>
+        </w:rPr>
+        <w:drawing>
+          <wp:inline distT="0" distB="0" distL="0" distR="0" wp14:anchorId="56B6293B" wp14:editId="255896B9">
+            <wp:extent cx="5925172" cy="3476847"/>
+            <wp:effectExtent l="171450" t="152400" r="342900" b="180975"/>
+            <wp:docPr id="32" name="Picture 32"/>
+            <wp:cNvGraphicFramePr>
+              <a:graphicFrameLocks xmlns:a="http://schemas.openxmlformats.org/drawingml/2006/main" noChangeAspect="1"/>
+            </wp:cNvGraphicFramePr>
+            <a:graphic xmlns:a="http://schemas.openxmlformats.org/drawingml/2006/main">
+              <a:graphicData uri="http://schemas.openxmlformats.org/drawingml/2006/picture">
+                <pic:pic xmlns:pic="http://schemas.openxmlformats.org/drawingml/2006/picture">
+                  <pic:nvPicPr>
+                    <pic:cNvPr id="0" name="cdMV.png"/>
+                    <pic:cNvPicPr/>
+                  </pic:nvPicPr>
+                  <pic:blipFill rotWithShape="1">
+                    <a:blip r:embed="rId28">
+                      <a:extLst>
+                        <a:ext uri="{28A0092B-C50C-407E-A947-70E740481C1C}">
+                          <a14:useLocalDpi xmlns:a14="http://schemas.microsoft.com/office/drawing/2010/main" val="0"/>
+                        </a:ext>
+                      </a:extLst>
+                    </a:blip>
+                    <a:srcRect b="-4771"/>
+                    <a:stretch/>
+                  </pic:blipFill>
+                  <pic:spPr bwMode="auto">
+                    <a:xfrm>
+                      <a:off x="0" y="0"/>
+                      <a:ext cx="5919710" cy="3473642"/>
+                    </a:xfrm>
+                    <a:prstGeom prst="rect">
+                      <a:avLst/>
+                    </a:prstGeom>
+                    <a:ln>
+                      <a:noFill/>
+                    </a:ln>
+                    <a:effectLst>
+                      <a:outerShdw blurRad="292100" dist="139700" dir="2700000" algn="tl" rotWithShape="0">
+                        <a:prstClr val="black">
+                          <a:alpha val="65000"/>
+                        </a:prstClr>
+                      </a:outerShdw>
+                    </a:effectLst>
+                    <a:extLst>
+                      <a:ext uri="{53640926-AAD7-44D8-BBD7-CCE9431645EC}">
+                        <a14:shadowObscured xmlns:a14="http://schemas.microsoft.com/office/drawing/2010/main"/>
+                      </a:ext>
+                    </a:extLst>
+                  </pic:spPr>
+                </pic:pic>
+              </a:graphicData>
+            </a:graphic>
+          </wp:inline>
+        </w:drawing>
+      </w:r>
+    </w:p>
+    <w:p>
+      <w:pPr>
+        <w:jc w:val="center"/>
+      </w:pPr>
+      <w:r>
+        <w:rPr>
+          <w:noProof/>
+          <w:lang w:val="en-US"/>
+        </w:rPr>
+        <w:pict>
+          <v:shape id="_x0000_s1085" type="#_x0000_t202" style="position:absolute;left:0;text-align:left;margin-left:161.45pt;margin-top:308.55pt;width:200.35pt;height:21.75pt;z-index:251736064;mso-width-relative:margin;mso-height-relative:margin" fillcolor="#c2d69b [1942]">
+            <v:shadow on="t"/>
+            <v:textbox>
+              <w:txbxContent>
+                <w:p>
+                  <w:pPr>
+                    <w:jc w:val="center"/>
+                  </w:pPr>
+                  <w:r>
+                    <w:rPr>
+                      <w:b/>
+                    </w:rPr>
+                    <w:t xml:space="preserve">Slika </w:t>
+                  </w:r>
+                  <w:r>
+                    <w:rPr>
+                      <w:b/>
+                    </w:rPr>
+                    <w:t>4.4</w:t>
+                  </w:r>
+                  <w:r>
+                    <w:rPr>
+                      <w:b/>
+                    </w:rPr>
+                    <w:t>.</w:t>
+                  </w:r>
+                  <w:r>
+                    <w:t xml:space="preserve"> </w:t>
+                  </w:r>
+                  <w:r>
+                    <w:t>Sekvencijski dijagram</w:t>
+                  </w:r>
+                </w:p>
+              </w:txbxContent>
+            </v:textbox>
+          </v:shape>
+        </w:pict>
+      </w:r>
+      <w:r>
+        <w:rPr>
+          <w:noProof/>
+          <w:lang w:val="en-US"/>
+        </w:rPr>
+        <w:drawing>
+          <wp:inline distT="0" distB="0" distL="0" distR="0">
+            <wp:extent cx="5007935" cy="3909997"/>
+            <wp:effectExtent l="171450" t="171450" r="364490" b="338455"/>
+            <wp:docPr id="33" name="Picture 33"/>
+            <wp:cNvGraphicFramePr>
+              <a:graphicFrameLocks xmlns:a="http://schemas.openxmlformats.org/drawingml/2006/main" noChangeAspect="1"/>
+            </wp:cNvGraphicFramePr>
+            <a:graphic xmlns:a="http://schemas.openxmlformats.org/drawingml/2006/main">
+              <a:graphicData uri="http://schemas.openxmlformats.org/drawingml/2006/picture">
+                <pic:pic xmlns:pic="http://schemas.openxmlformats.org/drawingml/2006/picture">
+                  <pic:nvPicPr>
+                    <pic:cNvPr id="0" name="SDMV.png"/>
+                    <pic:cNvPicPr/>
+                  </pic:nvPicPr>
+                  <pic:blipFill>
+                    <a:blip r:embed="rId29">
+                      <a:extLst>
+                        <a:ext uri="{28A0092B-C50C-407E-A947-70E740481C1C}">
+                          <a14:useLocalDpi xmlns:a14="http://schemas.microsoft.com/office/drawing/2010/main" val="0"/>
+                        </a:ext>
+                      </a:extLst>
+                    </a:blip>
+                    <a:stretch>
+                      <a:fillRect/>
+                    </a:stretch>
+                  </pic:blipFill>
+                  <pic:spPr>
+                    <a:xfrm>
+                      <a:off x="0" y="0"/>
+                      <a:ext cx="5021475" cy="3920569"/>
+                    </a:xfrm>
+                    <a:prstGeom prst="rect">
+                      <a:avLst/>
+                    </a:prstGeom>
+                    <a:effectLst>
+                      <a:outerShdw blurRad="292100" dist="139700" dir="2700000" algn="tl" rotWithShape="0">
+                        <a:prstClr val="black">
+                          <a:alpha val="65000"/>
+                        </a:prstClr>
+                      </a:outerShdw>
+                    </a:effectLst>
+                  </pic:spPr>
+                </pic:pic>
+              </a:graphicData>
+            </a:graphic>
+          </wp:inline>
+        </w:drawing>
+      </w:r>
+    </w:p>
+    <w:p>
+      <w:pPr>
+        <w:jc w:val="center"/>
+      </w:pPr>
     </w:p>
     <w:p>
       <w:pPr>
@@ -9259,7 +10368,7 @@
                     <pic:cNvPicPr/>
                   </pic:nvPicPr>
                   <pic:blipFill>
-                    <a:blip r:embed="rId28" cstate="print"/>
+                    <a:blip r:embed="rId30" cstate="print"/>
                     <a:stretch>
                       <a:fillRect/>
                     </a:stretch>
@@ -9478,7 +10587,7 @@
                     <pic:cNvPicPr/>
                   </pic:nvPicPr>
                   <pic:blipFill>
-                    <a:blip r:embed="rId29" cstate="print"/>
+                    <a:blip r:embed="rId31" cstate="print"/>
                     <a:stretch>
                       <a:fillRect/>
                     </a:stretch>
@@ -10403,7 +11512,7 @@
                     <pic:cNvPicPr/>
                   </pic:nvPicPr>
                   <pic:blipFill>
-                    <a:blip r:embed="rId30" cstate="print"/>
+                    <a:blip r:embed="rId32" cstate="print"/>
                     <a:stretch>
                       <a:fillRect/>
                     </a:stretch>
@@ -10497,7 +11606,7 @@
                     <pic:cNvPicPr/>
                   </pic:nvPicPr>
                   <pic:blipFill>
-                    <a:blip r:embed="rId31" cstate="print"/>
+                    <a:blip r:embed="rId33" cstate="print"/>
                     <a:stretch>
                       <a:fillRect/>
                     </a:stretch>
@@ -10753,7 +11862,7 @@
                     <pic:cNvPicPr/>
                   </pic:nvPicPr>
                   <pic:blipFill>
-                    <a:blip r:embed="rId32" cstate="print"/>
+                    <a:blip r:embed="rId34" cstate="print"/>
                     <a:stretch>
                       <a:fillRect/>
                     </a:stretch>
@@ -10853,7 +11962,7 @@
                     <pic:cNvPicPr/>
                   </pic:nvPicPr>
                   <pic:blipFill>
-                    <a:blip r:embed="rId33" cstate="print"/>
+                    <a:blip r:embed="rId35" cstate="print"/>
                     <a:stretch>
                       <a:fillRect/>
                     </a:stretch>
@@ -10947,7 +12056,7 @@
                     <pic:cNvPicPr/>
                   </pic:nvPicPr>
                   <pic:blipFill>
-                    <a:blip r:embed="rId34" cstate="print"/>
+                    <a:blip r:embed="rId36" cstate="print"/>
                     <a:stretch>
                       <a:fillRect/>
                     </a:stretch>
@@ -11784,7 +12893,7 @@
                     <pic:cNvPicPr/>
                   </pic:nvPicPr>
                   <pic:blipFill>
-                    <a:blip r:embed="rId35" cstate="print"/>
+                    <a:blip r:embed="rId37" cstate="print"/>
                     <a:stretch>
                       <a:fillRect/>
                     </a:stretch>
@@ -11844,7 +12953,7 @@
                     <pic:cNvPicPr/>
                   </pic:nvPicPr>
                   <pic:blipFill>
-                    <a:blip r:embed="rId36" cstate="print"/>
+                    <a:blip r:embed="rId38" cstate="print"/>
                     <a:stretch>
                       <a:fillRect/>
                     </a:stretch>
@@ -11904,7 +13013,7 @@
                     <pic:cNvPicPr/>
                   </pic:nvPicPr>
                   <pic:blipFill>
-                    <a:blip r:embed="rId37" cstate="print"/>
+                    <a:blip r:embed="rId39" cstate="print"/>
                     <a:stretch>
                       <a:fillRect/>
                     </a:stretch>
@@ -11964,7 +13073,7 @@
                     <pic:cNvPicPr/>
                   </pic:nvPicPr>
                   <pic:blipFill>
-                    <a:blip r:embed="rId38" cstate="print"/>
+                    <a:blip r:embed="rId40" cstate="print"/>
                     <a:stretch>
                       <a:fillRect/>
                     </a:stretch>
@@ -12608,16 +13717,16 @@
         </w:rPr>
         <w:t xml:space="preserve">, a na temelju njih klasa vraća objekt tipa </w:t>
       </w:r>
-      <w:bookmarkStart w:id="1" w:name="OLE_LINK1"/>
-      <w:bookmarkStart w:id="2" w:name="OLE_LINK2"/>
+      <w:bookmarkStart w:id="3" w:name="OLE_LINK1"/>
+      <w:bookmarkStart w:id="4" w:name="OLE_LINK2"/>
       <w:r>
         <w:rPr>
           <w:rFonts w:ascii="Courier New" w:hAnsi="Courier New" w:cs="Courier New"/>
         </w:rPr>
         <w:t>TwitterClientInfo</w:t>
       </w:r>
-      <w:bookmarkEnd w:id="1"/>
-      <w:bookmarkEnd w:id="2"/>
+      <w:bookmarkEnd w:id="3"/>
+      <w:bookmarkEnd w:id="4"/>
       <w:r>
         <w:rPr>
           <w:rFonts w:cstheme="minorHAnsi"/>
@@ -12785,7 +13894,7 @@
                     <pic:cNvPicPr/>
                   </pic:nvPicPr>
                   <pic:blipFill>
-                    <a:blip r:embed="rId39" cstate="print"/>
+                    <a:blip r:embed="rId41" cstate="print"/>
                     <a:stretch>
                       <a:fillRect/>
                     </a:stretch>
@@ -12932,7 +14041,7 @@
                     <pic:cNvPicPr/>
                   </pic:nvPicPr>
                   <pic:blipFill>
-                    <a:blip r:embed="rId40" cstate="print"/>
+                    <a:blip r:embed="rId42" cstate="print"/>
                     <a:stretch>
                       <a:fillRect/>
                     </a:stretch>
@@ -14543,7 +15652,7 @@
         </w:rPr>
         <w:t>"</w:t>
       </w:r>
-      <w:hyperlink r:id="rId41" w:history="1">
+      <w:hyperlink r:id="rId43" w:history="1">
         <w:r>
           <w:rPr>
             <w:rStyle w:val="Hyperlink"/>
@@ -14595,7 +15704,7 @@
         </w:rPr>
         <w:t>"</w:t>
       </w:r>
-      <w:hyperlink r:id="rId42" w:history="1">
+      <w:hyperlink r:id="rId44" w:history="1">
         <w:r>
           <w:rPr>
             <w:rStyle w:val="Hyperlink"/>
@@ -14652,7 +15761,7 @@
         </w:rPr>
         <w:t>"</w:t>
       </w:r>
-      <w:hyperlink r:id="rId43" w:history="1">
+      <w:hyperlink r:id="rId45" w:history="1">
         <w:r>
           <w:rPr>
             <w:rStyle w:val="Hyperlink"/>
@@ -14930,7 +16039,7 @@
         </w:rPr>
         <w:t>"</w:t>
       </w:r>
-      <w:hyperlink r:id="rId44" w:history="1">
+      <w:hyperlink r:id="rId46" w:history="1">
         <w:r>
           <w:rPr>
             <w:rStyle w:val="Hyperlink"/>
@@ -15876,7 +16985,7 @@
                     <pic:cNvPicPr/>
                   </pic:nvPicPr>
                   <pic:blipFill>
-                    <a:blip r:embed="rId45" cstate="print">
+                    <a:blip r:embed="rId47" cstate="print">
                       <a:extLst>
                         <a:ext uri="{28A0092B-C50C-407E-A947-70E740481C1C}">
                           <a14:useLocalDpi xmlns:a14="http://schemas.microsoft.com/office/drawing/2010/main" val="0"/>
@@ -16006,7 +17115,7 @@
                     <pic:cNvPicPr/>
                   </pic:nvPicPr>
                   <pic:blipFill>
-                    <a:blip r:embed="rId46" cstate="print">
+                    <a:blip r:embed="rId48" cstate="print">
                       <a:extLst>
                         <a:ext uri="{28A0092B-C50C-407E-A947-70E740481C1C}">
                           <a14:useLocalDpi xmlns:a14="http://schemas.microsoft.com/office/drawing/2010/main" val="0"/>
@@ -16142,13 +17251,7 @@
                     <w:rPr>
                       <w:b/>
                     </w:rPr>
-                    <w:t>Slika 6.3.</w:t>
-                  </w:r>
-                  <w:r>
-                    <w:rPr>
-                      <w:b/>
-                    </w:rPr>
-                    <w:t>3</w:t>
+                    <w:t>Slika 6.3.3</w:t>
                   </w:r>
                   <w:r>
                     <w:rPr>
@@ -16194,7 +17297,7 @@
                     <pic:cNvPicPr/>
                   </pic:nvPicPr>
                   <pic:blipFill>
-                    <a:blip r:embed="rId47" cstate="print">
+                    <a:blip r:embed="rId49" cstate="print">
                       <a:extLst>
                         <a:ext uri="{28A0092B-C50C-407E-A947-70E740481C1C}">
                           <a14:useLocalDpi xmlns:a14="http://schemas.microsoft.com/office/drawing/2010/main" val="0"/>
@@ -16416,7 +17519,7 @@
                     <pic:cNvPicPr/>
                   </pic:nvPicPr>
                   <pic:blipFill>
-                    <a:blip r:embed="rId48" cstate="print">
+                    <a:blip r:embed="rId50" cstate="print">
                       <a:extLst>
                         <a:ext uri="{28A0092B-C50C-407E-A947-70E740481C1C}">
                           <a14:useLocalDpi xmlns:a14="http://schemas.microsoft.com/office/drawing/2010/main" val="0"/>
@@ -16641,7 +17744,7 @@
         </w:rPr>
         <w:t xml:space="preserve"> </w:t>
       </w:r>
-      <w:hyperlink r:id="rId49" w:history="1">
+      <w:hyperlink r:id="rId51" w:history="1">
         <w:r>
           <w:rPr>
             <w:rStyle w:val="Hyperlink"/>
@@ -16688,7 +17791,7 @@
         </w:rPr>
         <w:t xml:space="preserve">, </w:t>
       </w:r>
-      <w:hyperlink r:id="rId50" w:anchor="/" w:history="1">
+      <w:hyperlink r:id="rId52" w:anchor="/" w:history="1">
         <w:r>
           <w:rPr>
             <w:rStyle w:val="Hyperlink"/>
@@ -16736,7 +17839,7 @@
         </w:rPr>
         <w:t xml:space="preserve">JSON, </w:t>
       </w:r>
-      <w:hyperlink r:id="rId51" w:history="1">
+      <w:hyperlink r:id="rId53" w:history="1">
         <w:r>
           <w:rPr>
             <w:rStyle w:val="Hyperlink"/>
@@ -18764,7 +19867,7 @@
                     <pic:cNvPicPr/>
                   </pic:nvPicPr>
                   <pic:blipFill>
-                    <a:blip r:embed="rId52" cstate="print"/>
+                    <a:blip r:embed="rId54" cstate="print"/>
                     <a:stretch>
                       <a:fillRect/>
                     </a:stretch>
@@ -18808,8 +19911,8 @@
       </w:pPr>
     </w:p>
     <w:sectPr>
-      <w:headerReference w:type="default" r:id="rId53"/>
-      <w:footerReference w:type="default" r:id="rId54"/>
+      <w:headerReference w:type="default" r:id="rId55"/>
+      <w:footerReference w:type="default" r:id="rId56"/>
       <w:pgSz w:w="11906" w:h="16838"/>
       <w:pgMar w:top="567" w:right="707" w:bottom="567" w:left="709" w:header="397" w:footer="113" w:gutter="0"/>
       <w:cols w:space="708"/>
@@ -18894,7 +19997,7 @@
               <w:noProof/>
               <w:color w:val="FFFFFF" w:themeColor="background1"/>
             </w:rPr>
-            <w:t>12</w:t>
+            <w:t>16</w:t>
           </w:r>
           <w:r>
             <w:rPr>
@@ -18929,22 +20032,9 @@
               <w:dataBinding w:prefixMappings="xmlns:ns0='http://schemas.openxmlformats.org/officeDocument/2006/extended-properties'" w:xpath="/ns0:Properties[1]/ns0:Company[1]" w:storeItemID="{6668398D-A668-4E3E-A5EB-62B293D839F1}"/>
               <w:text/>
             </w:sdtPr>
-            <w:sdtEndPr/>
             <w:sdtContent>
               <w:r>
-                <w:t>[</w:t>
-              </w:r>
-              <w:r>
-                <w:t>Ćavar, Martinec,</w:t>
-              </w:r>
-              <w:r>
-                <w:t xml:space="preserve"> Mrazović</w:t>
-              </w:r>
-              <w:r>
-                <w:t>, Ranogajec, Volarević</w:t>
-              </w:r>
-              <w:r>
-                <w:t>]</w:t>
+                <w:t>[Ćavar, Martinec, Mrazović, Ranogajec, Volarević]</w:t>
               </w:r>
             </w:sdtContent>
           </w:sdt>
@@ -19073,7 +20163,6 @@
               <w:dataBinding w:prefixMappings="xmlns:ns0='http://schemas.openxmlformats.org/package/2006/metadata/core-properties' xmlns:ns1='http://purl.org/dc/elements/1.1/'" w:xpath="/ns0:coreProperties[1]/ns1:title[1]" w:storeItemID="{6C3C8BC8-F283-45AE-878A-BAB7291924A1}"/>
               <w:text/>
             </w:sdtPr>
-            <w:sdtEndPr/>
             <w:sdtContent>
               <w:r>
                 <w:rPr>
@@ -21276,7 +22365,7 @@
   <w:style w:type="paragraph" w:default="1" w:styleId="Normal">
     <w:name w:val="Normal"/>
     <w:qFormat/>
-    <w:rsid w:val="000C5FA3"/>
+    <w:rsid w:val="007648E2"/>
   </w:style>
   <w:style w:type="paragraph" w:styleId="Heading1">
     <w:name w:val="heading 1"/>
@@ -21357,7 +22446,6 @@
   <w:style w:type="character" w:default="1" w:styleId="DefaultParagraphFont">
     <w:name w:val="Default Paragraph Font"/>
     <w:uiPriority w:val="1"/>
-    <w:semiHidden/>
     <w:unhideWhenUsed/>
   </w:style>
   <w:style w:type="table" w:default="1" w:styleId="TableNormal">
@@ -22298,7 +23386,7 @@
     <w:rsid w:val="00572679"/>
     <w:rsid w:val="006D169E"/>
     <w:rsid w:val="006D4007"/>
-    <w:rsid w:val="007D163B"/>
+    <w:rsid w:val="00755D81"/>
     <w:rsid w:val="007F79CA"/>
     <w:rsid w:val="00845D73"/>
     <w:rsid w:val="008640EF"/>
@@ -23220,7 +24308,7 @@
 </file>
 
 <file path=customXml/itemProps2.xml><?xml version="1.0" encoding="utf-8"?>
-<ds:datastoreItem xmlns:ds="http://schemas.openxmlformats.org/officeDocument/2006/customXml" ds:itemID="{2223E48D-03D5-40D3-9A65-B950D5AA83A3}">
+<ds:datastoreItem xmlns:ds="http://schemas.openxmlformats.org/officeDocument/2006/customXml" ds:itemID="{E8D29A69-DD7E-4BC7-8903-C5A950BED389}">
   <ds:schemaRefs>
     <ds:schemaRef ds:uri="http://schemas.openxmlformats.org/officeDocument/2006/bibliography"/>
   </ds:schemaRefs>

</xml_diff>

<commit_message>
ispravljene neke pogreške u dokumentaciji
</commit_message>
<xml_diff>
--- a/Dokumentacija.docx
+++ b/Dokumentacija.docx
@@ -1,6 +1,6 @@
 
 <file path=word/document.xml><?xml version="1.0" encoding="utf-8"?>
-<w:document xmlns:wpc="http://schemas.microsoft.com/office/word/2010/wordprocessingCanvas" xmlns:mc="http://schemas.openxmlformats.org/markup-compatibility/2006" xmlns:o="urn:schemas-microsoft-com:office:office" xmlns:r="http://schemas.openxmlformats.org/officeDocument/2006/relationships" xmlns:m="http://schemas.openxmlformats.org/officeDocument/2006/math" xmlns:v="urn:schemas-microsoft-com:vml" xmlns:wp14="http://schemas.microsoft.com/office/word/2010/wordprocessingDrawing" xmlns:wp="http://schemas.openxmlformats.org/drawingml/2006/wordprocessingDrawing" xmlns:w10="urn:schemas-microsoft-com:office:word" xmlns:w="http://schemas.openxmlformats.org/wordprocessingml/2006/main" xmlns:w14="http://schemas.microsoft.com/office/word/2010/wordml" xmlns:wpg="http://schemas.microsoft.com/office/word/2010/wordprocessingGroup" xmlns:wpi="http://schemas.microsoft.com/office/word/2010/wordprocessingInk" xmlns:wne="http://schemas.microsoft.com/office/word/2006/wordml" xmlns:wps="http://schemas.microsoft.com/office/word/2010/wordprocessingShape" mc:Ignorable="w14 wp14">
+<w:document xmlns:ve="http://schemas.openxmlformats.org/markup-compatibility/2006" xmlns:o="urn:schemas-microsoft-com:office:office" xmlns:r="http://schemas.openxmlformats.org/officeDocument/2006/relationships" xmlns:m="http://schemas.openxmlformats.org/officeDocument/2006/math" xmlns:v="urn:schemas-microsoft-com:vml" xmlns:wp="http://schemas.openxmlformats.org/drawingml/2006/wordprocessingDrawing" xmlns:w10="urn:schemas-microsoft-com:office:word" xmlns:w="http://schemas.openxmlformats.org/wordprocessingml/2006/main" xmlns:wne="http://schemas.microsoft.com/office/word/2006/wordml">
   <w:body>
     <w:p>
       <w:pPr>
@@ -267,7 +267,6 @@
         <w:rPr>
           <w:rFonts w:asciiTheme="minorHAnsi" w:hAnsiTheme="minorHAnsi" w:cstheme="minorHAnsi"/>
           <w:noProof/>
-          <w:lang w:val="en-US" w:eastAsia="en-US"/>
         </w:rPr>
         <w:drawing>
           <wp:inline distT="0" distB="0" distL="0" distR="0">
@@ -285,7 +284,7 @@
                     <pic:cNvPicPr/>
                   </pic:nvPicPr>
                   <pic:blipFill>
-                    <a:blip r:embed="rId10" cstate="print"/>
+                    <a:blip r:embed="rId9" cstate="print"/>
                     <a:stretch>
                       <a:fillRect/>
                     </a:stretch>
@@ -574,7 +573,7 @@
           <w:insideH w:val="single" w:sz="4" w:space="0" w:color="000000"/>
           <w:insideV w:val="single" w:sz="4" w:space="0" w:color="000000"/>
         </w:tblBorders>
-        <w:tblLook w:val="00A0" w:firstRow="1" w:lastRow="0" w:firstColumn="1" w:lastColumn="0" w:noHBand="0" w:noVBand="0"/>
+        <w:tblLook w:val="00A0"/>
       </w:tblPr>
       <w:tblGrid>
         <w:gridCol w:w="3521"/>
@@ -688,7 +687,7 @@
               <w:rPr>
                 <w:rFonts w:ascii="Calibri" w:hAnsi="Calibri" w:cs="Calibri"/>
                 <w:noProof/>
-                <w:lang w:val="en-US"/>
+                <w:lang w:eastAsia="hr-HR"/>
               </w:rPr>
               <w:drawing>
                 <wp:inline distT="0" distB="0" distL="0" distR="0">
@@ -706,7 +705,7 @@
                           <pic:cNvPicPr/>
                         </pic:nvPicPr>
                         <pic:blipFill>
-                          <a:blip r:embed="rId11" cstate="print"/>
+                          <a:blip r:embed="rId10" cstate="print"/>
                           <a:stretch>
                             <a:fillRect/>
                           </a:stretch>
@@ -842,7 +841,7 @@
               <w:rPr>
                 <w:rFonts w:ascii="Calibri" w:hAnsi="Calibri" w:cs="Calibri"/>
                 <w:noProof/>
-                <w:lang w:val="en-US"/>
+                <w:lang w:eastAsia="hr-HR"/>
               </w:rPr>
               <w:drawing>
                 <wp:inline distT="0" distB="0" distL="0" distR="0">
@@ -860,7 +859,7 @@
                           <pic:cNvPicPr/>
                         </pic:nvPicPr>
                         <pic:blipFill>
-                          <a:blip r:embed="rId12" cstate="print"/>
+                          <a:blip r:embed="rId11" cstate="print"/>
                           <a:stretch>
                             <a:fillRect/>
                           </a:stretch>
@@ -1044,7 +1043,7 @@
               <w:rPr>
                 <w:rFonts w:ascii="Calibri" w:hAnsi="Calibri" w:cs="Calibri"/>
                 <w:noProof/>
-                <w:lang w:val="en-US"/>
+                <w:lang w:eastAsia="hr-HR"/>
               </w:rPr>
               <w:drawing>
                 <wp:inline distT="0" distB="0" distL="0" distR="0">
@@ -1062,7 +1061,7 @@
                           <pic:cNvPicPr/>
                         </pic:nvPicPr>
                         <pic:blipFill>
-                          <a:blip r:embed="rId13" cstate="print"/>
+                          <a:blip r:embed="rId12" cstate="print"/>
                           <a:stretch>
                             <a:fillRect/>
                           </a:stretch>
@@ -1250,7 +1249,7 @@
               <w:rPr>
                 <w:rFonts w:ascii="Calibri" w:hAnsi="Calibri" w:cs="Calibri"/>
                 <w:noProof/>
-                <w:lang w:val="en-US"/>
+                <w:lang w:eastAsia="hr-HR"/>
               </w:rPr>
               <w:drawing>
                 <wp:inline distT="0" distB="0" distL="0" distR="0">
@@ -1268,7 +1267,7 @@
                           <pic:cNvPicPr/>
                         </pic:nvPicPr>
                         <pic:blipFill>
-                          <a:blip r:embed="rId14" cstate="print"/>
+                          <a:blip r:embed="rId13" cstate="print"/>
                           <a:stretch>
                             <a:fillRect/>
                           </a:stretch>
@@ -1406,7 +1405,7 @@
               <w:rPr>
                 <w:rFonts w:ascii="Calibri" w:hAnsi="Calibri" w:cs="Calibri"/>
                 <w:noProof/>
-                <w:lang w:val="en-US"/>
+                <w:lang w:eastAsia="hr-HR"/>
               </w:rPr>
               <w:drawing>
                 <wp:inline distT="0" distB="0" distL="0" distR="0">
@@ -1424,7 +1423,7 @@
                           <pic:cNvPicPr/>
                         </pic:nvPicPr>
                         <pic:blipFill>
-                          <a:blip r:embed="rId15" cstate="print"/>
+                          <a:blip r:embed="rId14" cstate="print"/>
                           <a:stretch>
                             <a:fillRect/>
                           </a:stretch>
@@ -2030,7 +2029,6 @@
           <w:noProof/>
           <w:sz w:val="22"/>
           <w:szCs w:val="22"/>
-          <w:lang w:val="en-US" w:eastAsia="en-US"/>
         </w:rPr>
         <w:drawing>
           <wp:inline distT="0" distB="0" distL="0" distR="0">
@@ -2048,7 +2046,7 @@
                     <pic:cNvPicPr/>
                   </pic:nvPicPr>
                   <pic:blipFill>
-                    <a:blip r:embed="rId16" cstate="print"/>
+                    <a:blip r:embed="rId15" cstate="print"/>
                     <a:srcRect t="22766" b="28511"/>
                     <a:stretch>
                       <a:fillRect/>
@@ -2303,7 +2301,7 @@
       <w:r>
         <w:rPr>
           <w:noProof/>
-          <w:lang w:val="en-US"/>
+          <w:lang w:eastAsia="hr-HR"/>
         </w:rPr>
         <w:drawing>
           <wp:inline distT="0" distB="0" distL="0" distR="0">
@@ -2321,10 +2319,10 @@
                     <pic:cNvPicPr/>
                   </pic:nvPicPr>
                   <pic:blipFill>
-                    <a:blip r:embed="rId17" cstate="print">
+                    <a:blip r:embed="rId16" cstate="print">
                       <a:extLst>
                         <a:ext uri="{28A0092B-C50C-407E-A947-70E740481C1C}">
-                          <a14:useLocalDpi xmlns:a14="http://schemas.microsoft.com/office/drawing/2010/main" val="0"/>
+                          <a14:useLocalDpi xmlns:a14="http://schemas.microsoft.com/office/drawing/2010/main" xmlns:wps="http://schemas.microsoft.com/office/word/2010/wordprocessingShape" xmlns:wpi="http://schemas.microsoft.com/office/word/2010/wordprocessingInk" xmlns:wpg="http://schemas.microsoft.com/office/word/2010/wordprocessingGroup" xmlns:w14="http://schemas.microsoft.com/office/word/2010/wordml" xmlns:w="http://schemas.openxmlformats.org/wordprocessingml/2006/main" xmlns:w10="urn:schemas-microsoft-com:office:word" xmlns:wp14="http://schemas.microsoft.com/office/word/2010/wordprocessingDrawing" xmlns:v="urn:schemas-microsoft-com:vml" xmlns:o="urn:schemas-microsoft-com:office:office" xmlns:mc="http://schemas.openxmlformats.org/markup-compatibility/2006" xmlns:wpc="http://schemas.microsoft.com/office/word/2010/wordprocessingCanvas" xmlns="" val="0"/>
                         </a:ext>
                       </a:extLst>
                     </a:blip>
@@ -2723,31 +2721,79 @@
           <w:sz w:val="22"/>
           <w:szCs w:val="22"/>
         </w:rPr>
-        <w:t xml:space="preserve"> sučelja. Ovo sučelje namijenjeno je razvoju aplikacija za Facebook u razvojnom okruženju Microsoft .NET 4.0 i jeziku C#. </w:t>
+        <w:t xml:space="preserve"> sučelja. Ovo sučelje namijenjeno je razvoju aplikacija za Facebook u razvojnom okruženju Microsoft .NET 4.0 i jeziku C#.</w:t>
       </w:r>
     </w:p>
     <w:p>
       <w:pPr>
         <w:pStyle w:val="Mjestoidatum"/>
         <w:spacing w:before="0" w:after="0" w:line="276" w:lineRule="auto"/>
+        <w:jc w:val="both"/>
         <w:rPr>
           <w:rFonts w:asciiTheme="minorHAnsi" w:hAnsiTheme="minorHAnsi" w:cstheme="minorHAnsi"/>
           <w:sz w:val="22"/>
           <w:szCs w:val="22"/>
         </w:rPr>
       </w:pPr>
+      <w:r>
+        <w:rPr>
+          <w:rFonts w:asciiTheme="minorHAnsi" w:hAnsiTheme="minorHAnsi" w:cstheme="minorHAnsi"/>
+          <w:sz w:val="22"/>
+          <w:szCs w:val="22"/>
+        </w:rPr>
+        <w:t xml:space="preserve"> </w:t>
+      </w:r>
+    </w:p>
+    <w:p>
+      <w:pPr>
+        <w:pStyle w:val="Mjestoidatum"/>
+        <w:spacing w:before="0" w:after="0" w:line="276" w:lineRule="auto"/>
+        <w:rPr>
+          <w:rFonts w:asciiTheme="minorHAnsi" w:hAnsiTheme="minorHAnsi" w:cstheme="minorHAnsi"/>
+          <w:sz w:val="22"/>
+          <w:szCs w:val="22"/>
+        </w:rPr>
+      </w:pPr>
+      <w:r>
+        <w:rPr>
+          <w:rFonts w:cstheme="minorHAnsi"/>
+          <w:noProof/>
+        </w:rPr>
+        <w:pict>
+          <v:shape id="_x0000_s1051" type="#_x0000_t202" style="position:absolute;left:0;text-align:left;margin-left:150pt;margin-top:116.45pt;width:208.1pt;height:24.7pt;z-index:251693056;mso-width-percent:400;mso-width-percent:400;mso-width-relative:margin;mso-height-relative:margin" fillcolor="#c2d69b [1942]" strokecolor="black [3213]" strokeweight=".25pt">
+            <v:shadow on="t" color="#4e6128 [1606]" opacity=".5"/>
+            <v:textbox style="mso-next-textbox:#_x0000_s1051">
+              <w:txbxContent>
+                <w:p>
+                  <w:pPr>
+                    <w:jc w:val="center"/>
+                  </w:pPr>
+                  <w:r>
+                    <w:t xml:space="preserve">Slika 3.1. </w:t>
+                  </w:r>
+                  <w:r>
+                    <w:t>Facebook</w:t>
+                  </w:r>
+                  <w:r>
+                    <w:t xml:space="preserve"> Developers</w:t>
+                  </w:r>
+                </w:p>
+              </w:txbxContent>
+            </v:textbox>
+          </v:shape>
+        </w:pict>
+      </w:r>
       <w:r>
         <w:rPr>
           <w:rFonts w:asciiTheme="minorHAnsi" w:hAnsiTheme="minorHAnsi" w:cstheme="minorHAnsi"/>
           <w:noProof/>
           <w:sz w:val="22"/>
           <w:szCs w:val="22"/>
-          <w:lang w:val="en-US" w:eastAsia="en-US"/>
         </w:rPr>
         <w:drawing>
           <wp:inline distT="0" distB="0" distL="0" distR="0">
             <wp:extent cx="2924175" cy="1428750"/>
-            <wp:effectExtent l="19050" t="0" r="9525" b="0"/>
+            <wp:effectExtent l="171450" t="133350" r="371475" b="304800"/>
             <wp:docPr id="5" name="Picture 4" descr="Colt-Facebook-Developer.png"/>
             <wp:cNvGraphicFramePr>
               <a:graphicFrameLocks xmlns:a="http://schemas.openxmlformats.org/drawingml/2006/main" noChangeAspect="1"/>
@@ -2760,7 +2806,7 @@
                     <pic:cNvPicPr/>
                   </pic:nvPicPr>
                   <pic:blipFill>
-                    <a:blip r:embed="rId18" cstate="print"/>
+                    <a:blip r:embed="rId17" cstate="print"/>
                     <a:stretch>
                       <a:fillRect/>
                     </a:stretch>
@@ -2773,6 +2819,16 @@
                     <a:prstGeom prst="rect">
                       <a:avLst/>
                     </a:prstGeom>
+                    <a:ln>
+                      <a:noFill/>
+                    </a:ln>
+                    <a:effectLst>
+                      <a:outerShdw blurRad="292100" dist="139700" dir="2700000" algn="tl" rotWithShape="0">
+                        <a:srgbClr val="333333">
+                          <a:alpha val="65000"/>
+                        </a:srgbClr>
+                      </a:outerShdw>
+                    </a:effectLst>
                   </pic:spPr>
                 </pic:pic>
               </a:graphicData>
@@ -2788,44 +2844,6 @@
           <w:rFonts w:cstheme="minorHAnsi"/>
         </w:rPr>
       </w:pPr>
-      <w:r>
-        <w:rPr>
-          <w:rFonts w:cstheme="minorHAnsi"/>
-          <w:noProof/>
-          <w:lang w:eastAsia="hr-HR"/>
-        </w:rPr>
-        <w:pict>
-          <v:shape id="_x0000_s1051" type="#_x0000_t202" style="position:absolute;left:0;text-align:left;margin-left:158.4pt;margin-top:-5.5pt;width:208.55pt;height:24.7pt;z-index:251693056;mso-width-percent:400;mso-width-percent:400;mso-width-relative:margin;mso-height-relative:margin" fillcolor="#c2d69b [1942]" strokecolor="black [3213]" strokeweight=".25pt">
-            <v:shadow on="t" type="perspective" color="#4e6128 [1606]" opacity=".5" offset="1pt" offset2="-1pt"/>
-            <v:textbox style="mso-next-textbox:#_x0000_s1051">
-              <w:txbxContent>
-                <w:p>
-                  <w:pPr>
-                    <w:jc w:val="center"/>
-                  </w:pPr>
-                  <w:r>
-                    <w:t xml:space="preserve">Slika 3.1. </w:t>
-                  </w:r>
-                  <w:r>
-                    <w:t>Facebook</w:t>
-                  </w:r>
-                  <w:r>
-                    <w:t xml:space="preserve"> Developers</w:t>
-                  </w:r>
-                </w:p>
-              </w:txbxContent>
-            </v:textbox>
-          </v:shape>
-        </w:pict>
-      </w:r>
-    </w:p>
-    <w:p>
-      <w:pPr>
-        <w:jc w:val="both"/>
-        <w:rPr>
-          <w:rFonts w:cstheme="minorHAnsi"/>
-        </w:rPr>
-      </w:pPr>
     </w:p>
     <w:p>
       <w:pPr>
@@ -2945,15 +2963,6 @@
         </w:rPr>
         <w:t>4. Sustav ispisuje listu prijatelja prijavljenih na chat</w:t>
       </w:r>
-    </w:p>
-    <w:p>
-      <w:pPr>
-        <w:ind w:firstLine="708"/>
-        <w:jc w:val="both"/>
-        <w:rPr>
-          <w:rFonts w:cstheme="minorHAnsi"/>
-        </w:rPr>
-      </w:pPr>
     </w:p>
     <w:p>
       <w:pPr>
@@ -3520,11 +3529,24 @@
           <w:u w:val="single"/>
         </w:rPr>
       </w:pPr>
-      <w:r>
+    </w:p>
+    <w:p>
+      <w:pPr>
+        <w:autoSpaceDE w:val="0"/>
+        <w:autoSpaceDN w:val="0"/>
+        <w:adjustRightInd w:val="0"/>
+        <w:jc w:val="both"/>
         <w:rPr>
           <w:rFonts w:cstheme="minorHAnsi"/>
           <w:u w:val="single"/>
         </w:rPr>
+      </w:pPr>
+      <w:r>
+        <w:rPr>
+          <w:rFonts w:cstheme="minorHAnsi"/>
+          <w:u w:val="single"/>
+        </w:rPr>
+        <w:lastRenderedPageBreak/>
         <w:t>3</w:t>
       </w:r>
       <w:r>
@@ -3559,7 +3581,6 @@
         <w:rPr>
           <w:rFonts w:cstheme="minorHAnsi"/>
         </w:rPr>
-        <w:lastRenderedPageBreak/>
         <w:t xml:space="preserve">Unutar metode Page_Load implementira se funkcionalnost koju je potrebno izvršiti prije nego se prikaže sama stranica. Implementirane su dvije klase. Te klase su FacebookClient i FacebookTable. Klasa FacebookClient pruža javno sučelje u obliku metode Connect. Metoda Connect iz klase CanavsPage </w:t>
       </w:r>
       <w:r>
@@ -4908,29 +4929,6 @@
       <w:pPr>
         <w:pStyle w:val="Mjestoidatum"/>
         <w:spacing w:before="0" w:after="0" w:line="276" w:lineRule="auto"/>
-        <w:jc w:val="both"/>
-        <w:rPr>
-          <w:rFonts w:asciiTheme="minorHAnsi" w:hAnsiTheme="minorHAnsi" w:cstheme="minorHAnsi"/>
-          <w:i/>
-          <w:sz w:val="22"/>
-          <w:szCs w:val="22"/>
-        </w:rPr>
-      </w:pPr>
-      <w:r>
-        <w:rPr>
-          <w:rFonts w:asciiTheme="minorHAnsi" w:hAnsiTheme="minorHAnsi" w:cstheme="minorHAnsi"/>
-          <w:i/>
-          <w:sz w:val="22"/>
-          <w:szCs w:val="22"/>
-        </w:rPr>
-        <w:t>Dijagram Razreda</w:t>
-      </w:r>
-    </w:p>
-    <w:p>
-      <w:pPr>
-        <w:pStyle w:val="Mjestoidatum"/>
-        <w:spacing w:before="0" w:after="0" w:line="276" w:lineRule="auto"/>
-        <w:jc w:val="both"/>
         <w:rPr>
           <w:rFonts w:asciiTheme="minorHAnsi" w:hAnsiTheme="minorHAnsi" w:cstheme="minorHAnsi"/>
           <w:i/>
@@ -4945,11 +4943,36 @@
           <w:noProof/>
           <w:sz w:val="22"/>
           <w:szCs w:val="22"/>
-          <w:lang w:val="en-US" w:eastAsia="en-US"/>
+        </w:rPr>
+        <w:pict>
+          <v:shape id="_x0000_s1087" type="#_x0000_t202" style="position:absolute;left:0;text-align:left;margin-left:144.6pt;margin-top:147pt;width:207.15pt;height:24.7pt;z-index:251737088;mso-width-percent:400;mso-width-percent:400;mso-width-relative:margin;mso-height-relative:margin" fillcolor="#c2d69b [1942]" strokecolor="black [3213]" strokeweight=".25pt">
+            <v:shadow on="t" color="#4e6128 [1606]" opacity=".5"/>
+            <v:textbox style="mso-next-textbox:#_x0000_s1087">
+              <w:txbxContent>
+                <w:p>
+                  <w:pPr>
+                    <w:jc w:val="center"/>
+                  </w:pPr>
+                  <w:r>
+                    <w:t>Slika 3.2.1. Dijagram razreda</w:t>
+                  </w:r>
+                </w:p>
+              </w:txbxContent>
+            </v:textbox>
+          </v:shape>
+        </w:pict>
+      </w:r>
+      <w:r>
+        <w:rPr>
+          <w:rFonts w:asciiTheme="minorHAnsi" w:hAnsiTheme="minorHAnsi" w:cstheme="minorHAnsi"/>
+          <w:i/>
+          <w:noProof/>
+          <w:sz w:val="22"/>
+          <w:szCs w:val="22"/>
         </w:rPr>
         <w:drawing>
           <wp:inline distT="0" distB="0" distL="0" distR="0">
-            <wp:extent cx="5524500" cy="3076575"/>
+            <wp:extent cx="5522026" cy="2291937"/>
             <wp:effectExtent l="0" t="0" r="0" b="0"/>
             <wp:docPr id="17" name="Picture 16" descr="RasusClass.png"/>
             <wp:cNvGraphicFramePr>
@@ -4963,7 +4986,8 @@
                     <pic:cNvPicPr/>
                   </pic:nvPicPr>
                   <pic:blipFill>
-                    <a:blip r:embed="rId19" cstate="print"/>
+                    <a:blip r:embed="rId18" cstate="print"/>
+                    <a:srcRect b="25467"/>
                     <a:stretch>
                       <a:fillRect/>
                     </a:stretch>
@@ -4971,11 +4995,21 @@
                   <pic:spPr>
                     <a:xfrm>
                       <a:off x="0" y="0"/>
-                      <a:ext cx="5527134" cy="3078042"/>
+                      <a:ext cx="5522026" cy="2291937"/>
                     </a:xfrm>
                     <a:prstGeom prst="rect">
                       <a:avLst/>
                     </a:prstGeom>
+                    <a:ln>
+                      <a:noFill/>
+                    </a:ln>
+                    <a:effectLst>
+                      <a:outerShdw blurRad="292100" dist="139700" dir="2700000" algn="tl" rotWithShape="0">
+                        <a:srgbClr val="333333">
+                          <a:alpha val="65000"/>
+                        </a:srgbClr>
+                      </a:outerShdw>
+                    </a:effectLst>
                   </pic:spPr>
                 </pic:pic>
               </a:graphicData>
@@ -4996,21 +5030,11 @@
           <w:szCs w:val="22"/>
         </w:rPr>
       </w:pPr>
-      <w:r>
-        <w:rPr>
-          <w:rFonts w:asciiTheme="minorHAnsi" w:hAnsiTheme="minorHAnsi" w:cstheme="minorHAnsi"/>
-          <w:i/>
-          <w:sz w:val="22"/>
-          <w:szCs w:val="22"/>
-        </w:rPr>
-        <w:t>Sekvencijski dijagram</w:t>
-      </w:r>
     </w:p>
     <w:p>
       <w:pPr>
         <w:pStyle w:val="Mjestoidatum"/>
         <w:spacing w:before="0" w:after="0" w:line="276" w:lineRule="auto"/>
-        <w:jc w:val="both"/>
         <w:rPr>
           <w:rFonts w:asciiTheme="minorHAnsi" w:hAnsiTheme="minorHAnsi" w:cstheme="minorHAnsi"/>
           <w:i/>
@@ -5025,11 +5049,36 @@
           <w:noProof/>
           <w:sz w:val="22"/>
           <w:szCs w:val="22"/>
-          <w:lang w:val="en-US" w:eastAsia="en-US"/>
+        </w:rPr>
+        <w:pict>
+          <v:shape id="_x0000_s1088" type="#_x0000_t202" style="position:absolute;left:0;text-align:left;margin-left:146.7pt;margin-top:277.9pt;width:206.8pt;height:24.7pt;z-index:251738112;mso-width-percent:400;mso-width-percent:400;mso-width-relative:margin;mso-height-relative:margin" fillcolor="#c2d69b [1942]" strokecolor="black [3213]" strokeweight=".25pt">
+            <v:shadow on="t" color="#4e6128 [1606]" opacity=".5"/>
+            <v:textbox style="mso-next-textbox:#_x0000_s1088">
+              <w:txbxContent>
+                <w:p>
+                  <w:pPr>
+                    <w:jc w:val="center"/>
+                  </w:pPr>
+                  <w:r>
+                    <w:t>Slika 3.2.2. Sekvencijski dijagram</w:t>
+                  </w:r>
+                </w:p>
+              </w:txbxContent>
+            </v:textbox>
+          </v:shape>
+        </w:pict>
+      </w:r>
+      <w:r>
+        <w:rPr>
+          <w:rFonts w:asciiTheme="minorHAnsi" w:hAnsiTheme="minorHAnsi" w:cstheme="minorHAnsi"/>
+          <w:i/>
+          <w:noProof/>
+          <w:sz w:val="22"/>
+          <w:szCs w:val="22"/>
         </w:rPr>
         <w:drawing>
           <wp:inline distT="0" distB="0" distL="0" distR="0">
-            <wp:extent cx="6656527" cy="4086225"/>
+            <wp:extent cx="6662057" cy="3716977"/>
             <wp:effectExtent l="0" t="0" r="0" b="0"/>
             <wp:docPr id="18" name="Picture 17" descr="RasusSequence.png"/>
             <wp:cNvGraphicFramePr>
@@ -5043,7 +5092,8 @@
                     <pic:cNvPicPr/>
                   </pic:nvPicPr>
                   <pic:blipFill>
-                    <a:blip r:embed="rId20" cstate="print"/>
+                    <a:blip r:embed="rId19" cstate="print"/>
+                    <a:srcRect b="9012"/>
                     <a:stretch>
                       <a:fillRect/>
                     </a:stretch>
@@ -5051,11 +5101,21 @@
                   <pic:spPr>
                     <a:xfrm>
                       <a:off x="0" y="0"/>
-                      <a:ext cx="6661150" cy="4089063"/>
+                      <a:ext cx="6662057" cy="3716977"/>
                     </a:xfrm>
                     <a:prstGeom prst="rect">
                       <a:avLst/>
                     </a:prstGeom>
+                    <a:ln>
+                      <a:noFill/>
+                    </a:ln>
+                    <a:effectLst>
+                      <a:outerShdw blurRad="292100" dist="139700" dir="2700000" algn="tl" rotWithShape="0">
+                        <a:srgbClr val="333333">
+                          <a:alpha val="65000"/>
+                        </a:srgbClr>
+                      </a:outerShdw>
+                    </a:effectLst>
                   </pic:spPr>
                 </pic:pic>
               </a:graphicData>
@@ -5091,6 +5151,19 @@
           <w:rFonts w:cstheme="minorHAnsi"/>
         </w:rPr>
       </w:pPr>
+      <w:r>
+        <w:rPr>
+          <w:rFonts w:cstheme="minorHAnsi"/>
+        </w:rPr>
+        <w:br w:type="page"/>
+      </w:r>
+    </w:p>
+    <w:p>
+      <w:pPr>
+        <w:rPr>
+          <w:rFonts w:cstheme="minorHAnsi"/>
+        </w:rPr>
+      </w:pPr>
     </w:p>
     <w:p>
       <w:pPr>
@@ -5108,7 +5181,6 @@
           <w:sz w:val="26"/>
           <w:szCs w:val="26"/>
         </w:rPr>
-        <w:lastRenderedPageBreak/>
         <w:t>3.3. Literatura</w:t>
       </w:r>
     </w:p>
@@ -5131,7 +5203,7 @@
       <w:r>
         <w:t xml:space="preserve"> </w:t>
       </w:r>
-      <w:hyperlink r:id="rId21" w:history="1">
+      <w:hyperlink r:id="rId20" w:history="1">
         <w:r>
           <w:rPr>
             <w:rStyle w:val="Hyperlink"/>
@@ -5159,7 +5231,7 @@
         </w:rPr>
         <w:t xml:space="preserve"> features, </w:t>
       </w:r>
-      <w:hyperlink r:id="rId22" w:history="1">
+      <w:hyperlink r:id="rId21" w:history="1">
         <w:r>
           <w:rPr>
             <w:rStyle w:val="Hyperlink"/>
@@ -5187,7 +5259,7 @@
         </w:rPr>
         <w:t xml:space="preserve">, </w:t>
       </w:r>
-      <w:hyperlink r:id="rId23" w:history="1">
+      <w:hyperlink r:id="rId22" w:history="1">
         <w:r>
           <w:rPr>
             <w:rStyle w:val="Hyperlink"/>
@@ -5224,7 +5296,7 @@
         </w:rPr>
         <w:t xml:space="preserve"> </w:t>
       </w:r>
-      <w:hyperlink r:id="rId24" w:history="1">
+      <w:hyperlink r:id="rId23" w:history="1">
         <w:r>
           <w:rPr>
             <w:rStyle w:val="Hyperlink"/>
@@ -5255,7 +5327,7 @@
       <w:r>
         <w:t xml:space="preserve"> </w:t>
       </w:r>
-      <w:hyperlink r:id="rId25" w:history="1">
+      <w:hyperlink r:id="rId24" w:history="1">
         <w:r>
           <w:rPr>
             <w:rStyle w:val="Hyperlink"/>
@@ -5290,6 +5362,20 @@
           <w:rFonts w:asciiTheme="minorHAnsi" w:hAnsiTheme="minorHAnsi" w:cstheme="minorHAnsi"/>
           <w:b/>
           <w:color w:val="76923C" w:themeColor="accent3" w:themeShade="BF"/>
+          <w:sz w:val="32"/>
+          <w:szCs w:val="32"/>
+        </w:rPr>
+      </w:pPr>
+    </w:p>
+    <w:p>
+      <w:pPr>
+        <w:pStyle w:val="Mjestoidatum"/>
+        <w:spacing w:before="0" w:after="0" w:line="276" w:lineRule="auto"/>
+        <w:jc w:val="left"/>
+        <w:rPr>
+          <w:rFonts w:asciiTheme="minorHAnsi" w:hAnsiTheme="minorHAnsi" w:cstheme="minorHAnsi"/>
+          <w:b/>
+          <w:color w:val="76923C" w:themeColor="accent3" w:themeShade="BF"/>
           <w:sz w:val="22"/>
           <w:szCs w:val="22"/>
         </w:rPr>
@@ -5302,7 +5388,6 @@
           <w:sz w:val="32"/>
           <w:szCs w:val="32"/>
         </w:rPr>
-        <w:lastRenderedPageBreak/>
         <w:t>4</w:t>
       </w:r>
       <w:r>
@@ -5884,6 +5969,7 @@
         <w:rPr>
           <w:rFonts w:ascii="Calibri" w:eastAsia="Calibri" w:hAnsi="Calibri" w:cs="Calibri"/>
         </w:rPr>
+        <w:lastRenderedPageBreak/>
         <w:t>Korisnik izabire tip prisutnosti</w:t>
       </w:r>
     </w:p>
@@ -5902,7 +5988,6 @@
         <w:rPr>
           <w:rFonts w:ascii="Calibri" w:eastAsia="Calibri" w:hAnsi="Calibri" w:cs="Calibri"/>
         </w:rPr>
-        <w:lastRenderedPageBreak/>
         <w:t>Korisnik klikne na gumb za postavljanje statusa</w:t>
       </w:r>
     </w:p>
@@ -6201,10 +6286,10 @@
       <w:r>
         <w:rPr>
           <w:noProof/>
-          <w:lang w:val="en-US"/>
+          <w:lang w:eastAsia="hr-HR"/>
         </w:rPr>
         <w:drawing>
-          <wp:inline distT="0" distB="0" distL="0" distR="0" wp14:anchorId="17DF72A4" wp14:editId="723DC355">
+          <wp:inline distT="0" distB="0" distL="0" distR="0">
             <wp:extent cx="6181150" cy="2343150"/>
             <wp:effectExtent l="171450" t="171450" r="353060" b="342900"/>
             <wp:docPr id="15" name="Picture 15"/>
@@ -6219,10 +6304,10 @@
                     <pic:cNvPicPr/>
                   </pic:nvPicPr>
                   <pic:blipFill rotWithShape="1">
-                    <a:blip r:embed="rId26">
+                    <a:blip r:embed="rId25" cstate="print">
                       <a:extLst>
                         <a:ext uri="{28A0092B-C50C-407E-A947-70E740481C1C}">
-                          <a14:useLocalDpi xmlns:a14="http://schemas.microsoft.com/office/drawing/2010/main" val="0"/>
+                          <a14:useLocalDpi xmlns:a14="http://schemas.microsoft.com/office/drawing/2010/main" xmlns:wps="http://schemas.microsoft.com/office/word/2010/wordprocessingShape" xmlns:wpi="http://schemas.microsoft.com/office/word/2010/wordprocessingInk" xmlns:wpg="http://schemas.microsoft.com/office/word/2010/wordprocessingGroup" xmlns:w14="http://schemas.microsoft.com/office/word/2010/wordml" xmlns:w="http://schemas.openxmlformats.org/wordprocessingml/2006/main" xmlns:w10="urn:schemas-microsoft-com:office:word" xmlns:wp14="http://schemas.microsoft.com/office/word/2010/wordprocessingDrawing" xmlns:v="urn:schemas-microsoft-com:vml" xmlns:o="urn:schemas-microsoft-com:office:office" xmlns:mc="http://schemas.openxmlformats.org/markup-compatibility/2006" xmlns:wpc="http://schemas.microsoft.com/office/word/2010/wordprocessingCanvas" xmlns="" val="0"/>
                         </a:ext>
                       </a:extLst>
                     </a:blip>
@@ -6249,7 +6334,7 @@
                     </a:effectLst>
                     <a:extLst>
                       <a:ext uri="{53640926-AAD7-44D8-BBD7-CCE9431645EC}">
-                        <a14:shadowObscured xmlns:a14="http://schemas.microsoft.com/office/drawing/2010/main"/>
+                        <a14:shadowObscured xmlns:a14="http://schemas.microsoft.com/office/drawing/2010/main" xmlns:wps="http://schemas.microsoft.com/office/word/2010/wordprocessingShape" xmlns:wpi="http://schemas.microsoft.com/office/word/2010/wordprocessingInk" xmlns:wpg="http://schemas.microsoft.com/office/word/2010/wordprocessingGroup" xmlns:w14="http://schemas.microsoft.com/office/word/2010/wordml" xmlns:w="http://schemas.openxmlformats.org/wordprocessingml/2006/main" xmlns:w10="urn:schemas-microsoft-com:office:word" xmlns:wp14="http://schemas.microsoft.com/office/word/2010/wordprocessingDrawing" xmlns:v="urn:schemas-microsoft-com:vml" xmlns:o="urn:schemas-microsoft-com:office:office" xmlns:mc="http://schemas.openxmlformats.org/markup-compatibility/2006" xmlns:wpc="http://schemas.microsoft.com/office/word/2010/wordprocessingCanvas" xmlns=""/>
                       </a:ext>
                     </a:extLst>
                   </pic:spPr>
@@ -6285,7 +6370,7 @@
           <w:insideH w:val="none" w:sz="0" w:space="0" w:color="auto"/>
           <w:insideV w:val="none" w:sz="0" w:space="0" w:color="auto"/>
         </w:tblBorders>
-        <w:tblLook w:val="04A0" w:firstRow="1" w:lastRow="0" w:firstColumn="1" w:lastColumn="0" w:noHBand="0" w:noVBand="1"/>
+        <w:tblLook w:val="04A0"/>
       </w:tblPr>
       <w:tblGrid>
         <w:gridCol w:w="10706"/>
@@ -6590,7 +6675,7 @@
           <w:insideH w:val="none" w:sz="0" w:space="0" w:color="auto"/>
           <w:insideV w:val="none" w:sz="0" w:space="0" w:color="auto"/>
         </w:tblBorders>
-        <w:tblLook w:val="04A0" w:firstRow="1" w:lastRow="0" w:firstColumn="1" w:lastColumn="0" w:noHBand="0" w:noVBand="1"/>
+        <w:tblLook w:val="04A0"/>
       </w:tblPr>
       <w:tblGrid>
         <w:gridCol w:w="10706"/>
@@ -7286,7 +7371,7 @@
       <w:tblPr>
         <w:tblStyle w:val="TableGrid1"/>
         <w:tblW w:w="0" w:type="auto"/>
-        <w:tblLook w:val="04A0" w:firstRow="1" w:lastRow="0" w:firstColumn="1" w:lastColumn="0" w:noHBand="0" w:noVBand="1"/>
+        <w:tblLook w:val="04A0"/>
       </w:tblPr>
       <w:tblGrid>
         <w:gridCol w:w="1101"/>
@@ -7758,10 +7843,10 @@
       <w:r>
         <w:rPr>
           <w:noProof/>
-          <w:lang w:val="en-US"/>
+          <w:lang w:eastAsia="hr-HR"/>
         </w:rPr>
         <w:drawing>
-          <wp:inline distT="0" distB="0" distL="0" distR="0" wp14:anchorId="72F1CA95" wp14:editId="40F5B6A2">
+          <wp:inline distT="0" distB="0" distL="0" distR="0">
             <wp:extent cx="6398748" cy="3189600"/>
             <wp:effectExtent l="171450" t="171450" r="364490" b="335280"/>
             <wp:docPr id="16" name="Picture 16"/>
@@ -7776,10 +7861,10 @@
                     <pic:cNvPicPr/>
                   </pic:nvPicPr>
                   <pic:blipFill rotWithShape="1">
-                    <a:blip r:embed="rId27">
+                    <a:blip r:embed="rId26" cstate="print">
                       <a:extLst>
                         <a:ext uri="{28A0092B-C50C-407E-A947-70E740481C1C}">
-                          <a14:useLocalDpi xmlns:a14="http://schemas.microsoft.com/office/drawing/2010/main" val="0"/>
+                          <a14:useLocalDpi xmlns:a14="http://schemas.microsoft.com/office/drawing/2010/main" xmlns:wps="http://schemas.microsoft.com/office/word/2010/wordprocessingShape" xmlns:wpi="http://schemas.microsoft.com/office/word/2010/wordprocessingInk" xmlns:wpg="http://schemas.microsoft.com/office/word/2010/wordprocessingGroup" xmlns:w14="http://schemas.microsoft.com/office/word/2010/wordml" xmlns:w="http://schemas.openxmlformats.org/wordprocessingml/2006/main" xmlns:w10="urn:schemas-microsoft-com:office:word" xmlns:wp14="http://schemas.microsoft.com/office/word/2010/wordprocessingDrawing" xmlns:v="urn:schemas-microsoft-com:vml" xmlns:o="urn:schemas-microsoft-com:office:office" xmlns:mc="http://schemas.openxmlformats.org/markup-compatibility/2006" xmlns:wpc="http://schemas.microsoft.com/office/word/2010/wordprocessingCanvas" xmlns="" val="0"/>
                         </a:ext>
                       </a:extLst>
                     </a:blip>
@@ -7806,7 +7891,7 @@
                     </a:effectLst>
                     <a:extLst>
                       <a:ext uri="{53640926-AAD7-44D8-BBD7-CCE9431645EC}">
-                        <a14:shadowObscured xmlns:a14="http://schemas.microsoft.com/office/drawing/2010/main"/>
+                        <a14:shadowObscured xmlns:a14="http://schemas.microsoft.com/office/drawing/2010/main" xmlns:wps="http://schemas.microsoft.com/office/word/2010/wordprocessingShape" xmlns:wpi="http://schemas.microsoft.com/office/word/2010/wordprocessingInk" xmlns:wpg="http://schemas.microsoft.com/office/word/2010/wordprocessingGroup" xmlns:w14="http://schemas.microsoft.com/office/word/2010/wordml" xmlns:w="http://schemas.openxmlformats.org/wordprocessingml/2006/main" xmlns:w10="urn:schemas-microsoft-com:office:word" xmlns:wp14="http://schemas.microsoft.com/office/word/2010/wordprocessingDrawing" xmlns:v="urn:schemas-microsoft-com:vml" xmlns:o="urn:schemas-microsoft-com:office:office" xmlns:mc="http://schemas.openxmlformats.org/markup-compatibility/2006" xmlns:wpc="http://schemas.microsoft.com/office/word/2010/wordprocessingCanvas" xmlns=""/>
                       </a:ext>
                     </a:extLst>
                   </pic:spPr>
@@ -7888,7 +7973,7 @@
       <w:tblPr>
         <w:tblStyle w:val="TableGrid"/>
         <w:tblW w:w="0" w:type="auto"/>
-        <w:tblLook w:val="04A0" w:firstRow="1" w:lastRow="0" w:firstColumn="1" w:lastColumn="0" w:noHBand="0" w:noVBand="1"/>
+        <w:tblLook w:val="04A0"/>
       </w:tblPr>
       <w:tblGrid>
         <w:gridCol w:w="10706"/>
@@ -8766,10 +8851,10 @@
       <w:r>
         <w:rPr>
           <w:noProof/>
-          <w:lang w:val="en-US"/>
+          <w:lang w:eastAsia="hr-HR"/>
         </w:rPr>
         <w:drawing>
-          <wp:inline distT="0" distB="0" distL="0" distR="0" wp14:anchorId="56B6293B" wp14:editId="255896B9">
+          <wp:inline distT="0" distB="0" distL="0" distR="0">
             <wp:extent cx="5925172" cy="3476847"/>
             <wp:effectExtent l="171450" t="152400" r="342900" b="180975"/>
             <wp:docPr id="32" name="Picture 32"/>
@@ -8784,10 +8869,10 @@
                     <pic:cNvPicPr/>
                   </pic:nvPicPr>
                   <pic:blipFill rotWithShape="1">
-                    <a:blip r:embed="rId28">
+                    <a:blip r:embed="rId27" cstate="print">
                       <a:extLst>
                         <a:ext uri="{28A0092B-C50C-407E-A947-70E740481C1C}">
-                          <a14:useLocalDpi xmlns:a14="http://schemas.microsoft.com/office/drawing/2010/main" val="0"/>
+                          <a14:useLocalDpi xmlns:a14="http://schemas.microsoft.com/office/drawing/2010/main" xmlns:wps="http://schemas.microsoft.com/office/word/2010/wordprocessingShape" xmlns:wpi="http://schemas.microsoft.com/office/word/2010/wordprocessingInk" xmlns:wpg="http://schemas.microsoft.com/office/word/2010/wordprocessingGroup" xmlns:w14="http://schemas.microsoft.com/office/word/2010/wordml" xmlns:w="http://schemas.openxmlformats.org/wordprocessingml/2006/main" xmlns:w10="urn:schemas-microsoft-com:office:word" xmlns:wp14="http://schemas.microsoft.com/office/word/2010/wordprocessingDrawing" xmlns:v="urn:schemas-microsoft-com:vml" xmlns:o="urn:schemas-microsoft-com:office:office" xmlns:mc="http://schemas.openxmlformats.org/markup-compatibility/2006" xmlns:wpc="http://schemas.microsoft.com/office/word/2010/wordprocessingCanvas" xmlns="" val="0"/>
                         </a:ext>
                       </a:extLst>
                     </a:blip>
@@ -8814,7 +8899,7 @@
                     </a:effectLst>
                     <a:extLst>
                       <a:ext uri="{53640926-AAD7-44D8-BBD7-CCE9431645EC}">
-                        <a14:shadowObscured xmlns:a14="http://schemas.microsoft.com/office/drawing/2010/main"/>
+                        <a14:shadowObscured xmlns:a14="http://schemas.microsoft.com/office/drawing/2010/main" xmlns:wps="http://schemas.microsoft.com/office/word/2010/wordprocessingShape" xmlns:wpi="http://schemas.microsoft.com/office/word/2010/wordprocessingInk" xmlns:wpg="http://schemas.microsoft.com/office/word/2010/wordprocessingGroup" xmlns:w14="http://schemas.microsoft.com/office/word/2010/wordml" xmlns:w="http://schemas.openxmlformats.org/wordprocessingml/2006/main" xmlns:w10="urn:schemas-microsoft-com:office:word" xmlns:wp14="http://schemas.microsoft.com/office/word/2010/wordprocessingDrawing" xmlns:v="urn:schemas-microsoft-com:vml" xmlns:o="urn:schemas-microsoft-com:office:office" xmlns:mc="http://schemas.openxmlformats.org/markup-compatibility/2006" xmlns:wpc="http://schemas.microsoft.com/office/word/2010/wordprocessingCanvas" xmlns=""/>
                       </a:ext>
                     </a:extLst>
                   </pic:spPr>
@@ -8876,7 +8961,7 @@
       <w:r>
         <w:rPr>
           <w:noProof/>
-          <w:lang w:val="en-US"/>
+          <w:lang w:eastAsia="hr-HR"/>
         </w:rPr>
         <w:drawing>
           <wp:inline distT="0" distB="0" distL="0" distR="0">
@@ -8894,10 +8979,10 @@
                     <pic:cNvPicPr/>
                   </pic:nvPicPr>
                   <pic:blipFill>
-                    <a:blip r:embed="rId29">
+                    <a:blip r:embed="rId28" cstate="print">
                       <a:extLst>
                         <a:ext uri="{28A0092B-C50C-407E-A947-70E740481C1C}">
-                          <a14:useLocalDpi xmlns:a14="http://schemas.microsoft.com/office/drawing/2010/main" val="0"/>
+                          <a14:useLocalDpi xmlns:a14="http://schemas.microsoft.com/office/drawing/2010/main" xmlns:wps="http://schemas.microsoft.com/office/word/2010/wordprocessingShape" xmlns:wpi="http://schemas.microsoft.com/office/word/2010/wordprocessingInk" xmlns:wpg="http://schemas.microsoft.com/office/word/2010/wordprocessingGroup" xmlns:w14="http://schemas.microsoft.com/office/word/2010/wordml" xmlns:w="http://schemas.openxmlformats.org/wordprocessingml/2006/main" xmlns:w10="urn:schemas-microsoft-com:office:word" xmlns:wp14="http://schemas.microsoft.com/office/word/2010/wordprocessingDrawing" xmlns:v="urn:schemas-microsoft-com:vml" xmlns:o="urn:schemas-microsoft-com:office:office" xmlns:mc="http://schemas.openxmlformats.org/markup-compatibility/2006" xmlns:wpc="http://schemas.microsoft.com/office/word/2010/wordprocessingCanvas" xmlns="" val="0"/>
                         </a:ext>
                       </a:extLst>
                     </a:blip>
@@ -10367,7 +10452,7 @@
           <w:noProof/>
           <w:color w:val="072124"/>
           <w:shd w:val="clear" w:color="auto" w:fill="FFFFFF"/>
-          <w:lang w:val="en-US"/>
+          <w:lang w:eastAsia="hr-HR"/>
         </w:rPr>
         <w:drawing>
           <wp:inline distT="0" distB="0" distL="0" distR="0">
@@ -10385,7 +10470,7 @@
                     <pic:cNvPicPr/>
                   </pic:nvPicPr>
                   <pic:blipFill>
-                    <a:blip r:embed="rId30" cstate="print"/>
+                    <a:blip r:embed="rId29" cstate="print"/>
                     <a:stretch>
                       <a:fillRect/>
                     </a:stretch>
@@ -10586,7 +10671,7 @@
         <w:rPr>
           <w:rFonts w:cstheme="minorHAnsi"/>
           <w:noProof/>
-          <w:lang w:val="en-US"/>
+          <w:lang w:eastAsia="hr-HR"/>
         </w:rPr>
         <w:drawing>
           <wp:inline distT="0" distB="0" distL="0" distR="0">
@@ -10604,7 +10689,7 @@
                     <pic:cNvPicPr/>
                   </pic:nvPicPr>
                   <pic:blipFill>
-                    <a:blip r:embed="rId31" cstate="print"/>
+                    <a:blip r:embed="rId30" cstate="print"/>
                     <a:stretch>
                       <a:fillRect/>
                     </a:stretch>
@@ -11503,7 +11588,7 @@
         <w:rPr>
           <w:rFonts w:cstheme="minorHAnsi"/>
           <w:noProof/>
-          <w:lang w:val="en-US"/>
+          <w:lang w:eastAsia="hr-HR"/>
         </w:rPr>
         <w:drawing>
           <wp:anchor distT="0" distB="0" distL="114300" distR="114300" simplePos="0" relativeHeight="251701248" behindDoc="0" locked="0" layoutInCell="1" allowOverlap="1">
@@ -11529,7 +11614,7 @@
                     <pic:cNvPicPr/>
                   </pic:nvPicPr>
                   <pic:blipFill>
-                    <a:blip r:embed="rId32" cstate="print"/>
+                    <a:blip r:embed="rId31" cstate="print"/>
                     <a:stretch>
                       <a:fillRect/>
                     </a:stretch>
@@ -11597,7 +11682,7 @@
         <w:rPr>
           <w:rFonts w:cstheme="minorHAnsi"/>
           <w:noProof/>
-          <w:lang w:val="en-US"/>
+          <w:lang w:eastAsia="hr-HR"/>
         </w:rPr>
         <w:drawing>
           <wp:anchor distT="0" distB="0" distL="114300" distR="114300" simplePos="0" relativeHeight="251700224" behindDoc="0" locked="0" layoutInCell="1" allowOverlap="1">
@@ -11623,7 +11708,7 @@
                     <pic:cNvPicPr/>
                   </pic:nvPicPr>
                   <pic:blipFill>
-                    <a:blip r:embed="rId33" cstate="print"/>
+                    <a:blip r:embed="rId32" cstate="print"/>
                     <a:stretch>
                       <a:fillRect/>
                     </a:stretch>
@@ -11853,7 +11938,7 @@
         <w:rPr>
           <w:rFonts w:cstheme="minorHAnsi"/>
           <w:noProof/>
-          <w:lang w:val="en-US"/>
+          <w:lang w:eastAsia="hr-HR"/>
         </w:rPr>
         <w:drawing>
           <wp:anchor distT="0" distB="0" distL="114300" distR="114300" simplePos="0" relativeHeight="251704320" behindDoc="0" locked="0" layoutInCell="1" allowOverlap="1">
@@ -11879,7 +11964,7 @@
                     <pic:cNvPicPr/>
                   </pic:nvPicPr>
                   <pic:blipFill>
-                    <a:blip r:embed="rId34" cstate="print"/>
+                    <a:blip r:embed="rId33" cstate="print"/>
                     <a:stretch>
                       <a:fillRect/>
                     </a:stretch>
@@ -11953,7 +12038,7 @@
         <w:rPr>
           <w:rFonts w:cstheme="minorHAnsi"/>
           <w:noProof/>
-          <w:lang w:val="en-US"/>
+          <w:lang w:eastAsia="hr-HR"/>
         </w:rPr>
         <w:drawing>
           <wp:anchor distT="0" distB="0" distL="114300" distR="114300" simplePos="0" relativeHeight="251703296" behindDoc="0" locked="0" layoutInCell="1" allowOverlap="1">
@@ -11979,7 +12064,7 @@
                     <pic:cNvPicPr/>
                   </pic:nvPicPr>
                   <pic:blipFill>
-                    <a:blip r:embed="rId35" cstate="print"/>
+                    <a:blip r:embed="rId34" cstate="print"/>
                     <a:stretch>
                       <a:fillRect/>
                     </a:stretch>
@@ -12055,7 +12140,7 @@
         <w:rPr>
           <w:rFonts w:cstheme="minorHAnsi"/>
           <w:noProof/>
-          <w:lang w:val="en-US"/>
+          <w:lang w:eastAsia="hr-HR"/>
         </w:rPr>
         <w:drawing>
           <wp:inline distT="0" distB="0" distL="0" distR="0">
@@ -12073,7 +12158,7 @@
                     <pic:cNvPicPr/>
                   </pic:nvPicPr>
                   <pic:blipFill>
-                    <a:blip r:embed="rId36" cstate="print"/>
+                    <a:blip r:embed="rId35" cstate="print"/>
                     <a:stretch>
                       <a:fillRect/>
                     </a:stretch>
@@ -12884,7 +12969,7 @@
         <w:rPr>
           <w:rFonts w:cstheme="minorHAnsi"/>
           <w:noProof/>
-          <w:lang w:val="en-US"/>
+          <w:lang w:eastAsia="hr-HR"/>
         </w:rPr>
         <w:drawing>
           <wp:anchor distT="0" distB="0" distL="114300" distR="114300" simplePos="0" relativeHeight="251710464" behindDoc="0" locked="0" layoutInCell="1" allowOverlap="1">
@@ -12910,7 +12995,7 @@
                     <pic:cNvPicPr/>
                   </pic:nvPicPr>
                   <pic:blipFill>
-                    <a:blip r:embed="rId37" cstate="print"/>
+                    <a:blip r:embed="rId36" cstate="print"/>
                     <a:stretch>
                       <a:fillRect/>
                     </a:stretch>
@@ -12944,7 +13029,7 @@
         <w:rPr>
           <w:rFonts w:cstheme="minorHAnsi"/>
           <w:noProof/>
-          <w:lang w:val="en-US"/>
+          <w:lang w:eastAsia="hr-HR"/>
         </w:rPr>
         <w:drawing>
           <wp:anchor distT="0" distB="0" distL="114300" distR="114300" simplePos="0" relativeHeight="251709440" behindDoc="0" locked="0" layoutInCell="1" allowOverlap="1">
@@ -12970,7 +13055,7 @@
                     <pic:cNvPicPr/>
                   </pic:nvPicPr>
                   <pic:blipFill>
-                    <a:blip r:embed="rId38" cstate="print"/>
+                    <a:blip r:embed="rId37" cstate="print"/>
                     <a:stretch>
                       <a:fillRect/>
                     </a:stretch>
@@ -13004,7 +13089,7 @@
         <w:rPr>
           <w:rFonts w:cstheme="minorHAnsi"/>
           <w:noProof/>
-          <w:lang w:val="en-US"/>
+          <w:lang w:eastAsia="hr-HR"/>
         </w:rPr>
         <w:drawing>
           <wp:anchor distT="0" distB="0" distL="114300" distR="114300" simplePos="0" relativeHeight="251712512" behindDoc="0" locked="0" layoutInCell="1" allowOverlap="1">
@@ -13030,7 +13115,7 @@
                     <pic:cNvPicPr/>
                   </pic:nvPicPr>
                   <pic:blipFill>
-                    <a:blip r:embed="rId39" cstate="print"/>
+                    <a:blip r:embed="rId38" cstate="print"/>
                     <a:stretch>
                       <a:fillRect/>
                     </a:stretch>
@@ -13064,7 +13149,7 @@
         <w:rPr>
           <w:rFonts w:cstheme="minorHAnsi"/>
           <w:noProof/>
-          <w:lang w:val="en-US"/>
+          <w:lang w:eastAsia="hr-HR"/>
         </w:rPr>
         <w:drawing>
           <wp:anchor distT="0" distB="0" distL="114300" distR="114300" simplePos="0" relativeHeight="251711488" behindDoc="0" locked="0" layoutInCell="1" allowOverlap="1">
@@ -13090,7 +13175,7 @@
                     <pic:cNvPicPr/>
                   </pic:nvPicPr>
                   <pic:blipFill>
-                    <a:blip r:embed="rId40" cstate="print"/>
+                    <a:blip r:embed="rId39" cstate="print"/>
                     <a:stretch>
                       <a:fillRect/>
                     </a:stretch>
@@ -13893,7 +13978,7 @@
         <w:rPr>
           <w:rFonts w:cstheme="minorHAnsi"/>
           <w:noProof/>
-          <w:lang w:val="en-US"/>
+          <w:lang w:eastAsia="hr-HR"/>
         </w:rPr>
         <w:drawing>
           <wp:inline distT="0" distB="0" distL="0" distR="0">
@@ -13911,7 +13996,7 @@
                     <pic:cNvPicPr/>
                   </pic:nvPicPr>
                   <pic:blipFill>
-                    <a:blip r:embed="rId41" cstate="print"/>
+                    <a:blip r:embed="rId40" cstate="print"/>
                     <a:stretch>
                       <a:fillRect/>
                     </a:stretch>
@@ -14040,7 +14125,7 @@
         <w:rPr>
           <w:rFonts w:cstheme="minorHAnsi"/>
           <w:noProof/>
-          <w:lang w:val="en-US"/>
+          <w:lang w:eastAsia="hr-HR"/>
         </w:rPr>
         <w:drawing>
           <wp:inline distT="0" distB="0" distL="0" distR="0">
@@ -14058,7 +14143,7 @@
                     <pic:cNvPicPr/>
                   </pic:nvPicPr>
                   <pic:blipFill>
-                    <a:blip r:embed="rId42" cstate="print"/>
+                    <a:blip r:embed="rId41" cstate="print"/>
                     <a:stretch>
                       <a:fillRect/>
                     </a:stretch>
@@ -14099,14 +14184,24 @@
           <w:szCs w:val="26"/>
         </w:rPr>
       </w:pPr>
-      <w:r>
+    </w:p>
+    <w:p>
+      <w:pPr>
+        <w:jc w:val="both"/>
         <w:rPr>
           <w:rFonts w:cstheme="minorHAnsi"/>
           <w:b/>
           <w:sz w:val="26"/>
           <w:szCs w:val="26"/>
         </w:rPr>
-        <w:lastRenderedPageBreak/>
+      </w:pPr>
+      <w:r>
+        <w:rPr>
+          <w:rFonts w:cstheme="minorHAnsi"/>
+          <w:b/>
+          <w:sz w:val="26"/>
+          <w:szCs w:val="26"/>
+        </w:rPr>
         <w:t>5.3</w:t>
       </w:r>
       <w:r>
@@ -15669,7 +15764,7 @@
         </w:rPr>
         <w:t>"</w:t>
       </w:r>
-      <w:hyperlink r:id="rId43" w:history="1">
+      <w:hyperlink r:id="rId42" w:history="1">
         <w:r>
           <w:rPr>
             <w:rStyle w:val="Hyperlink"/>
@@ -15721,7 +15816,7 @@
         </w:rPr>
         <w:t>"</w:t>
       </w:r>
-      <w:hyperlink r:id="rId44" w:history="1">
+      <w:hyperlink r:id="rId43" w:history="1">
         <w:r>
           <w:rPr>
             <w:rStyle w:val="Hyperlink"/>
@@ -15778,7 +15873,7 @@
         </w:rPr>
         <w:t>"</w:t>
       </w:r>
-      <w:hyperlink r:id="rId45" w:history="1">
+      <w:hyperlink r:id="rId44" w:history="1">
         <w:r>
           <w:rPr>
             <w:rStyle w:val="Hyperlink"/>
@@ -16056,7 +16151,7 @@
         </w:rPr>
         <w:t>"</w:t>
       </w:r>
-      <w:hyperlink r:id="rId46" w:history="1">
+      <w:hyperlink r:id="rId45" w:history="1">
         <w:r>
           <w:rPr>
             <w:rStyle w:val="Hyperlink"/>
@@ -16984,7 +17079,7 @@
       <w:r>
         <w:rPr>
           <w:noProof/>
-          <w:lang w:val="en-US"/>
+          <w:lang w:eastAsia="hr-HR"/>
         </w:rPr>
         <w:drawing>
           <wp:inline distT="0" distB="0" distL="0" distR="0">
@@ -17002,10 +17097,10 @@
                     <pic:cNvPicPr/>
                   </pic:nvPicPr>
                   <pic:blipFill>
-                    <a:blip r:embed="rId47" cstate="print">
+                    <a:blip r:embed="rId46" cstate="print">
                       <a:extLst>
                         <a:ext uri="{28A0092B-C50C-407E-A947-70E740481C1C}">
-                          <a14:useLocalDpi xmlns:a14="http://schemas.microsoft.com/office/drawing/2010/main" val="0"/>
+                          <a14:useLocalDpi xmlns:a14="http://schemas.microsoft.com/office/drawing/2010/main" xmlns:wps="http://schemas.microsoft.com/office/word/2010/wordprocessingShape" xmlns:wpi="http://schemas.microsoft.com/office/word/2010/wordprocessingInk" xmlns:wpg="http://schemas.microsoft.com/office/word/2010/wordprocessingGroup" xmlns:w14="http://schemas.microsoft.com/office/word/2010/wordml" xmlns:w="http://schemas.openxmlformats.org/wordprocessingml/2006/main" xmlns:w10="urn:schemas-microsoft-com:office:word" xmlns:wp14="http://schemas.microsoft.com/office/word/2010/wordprocessingDrawing" xmlns:v="urn:schemas-microsoft-com:vml" xmlns:o="urn:schemas-microsoft-com:office:office" xmlns:mc="http://schemas.openxmlformats.org/markup-compatibility/2006" xmlns:wpc="http://schemas.microsoft.com/office/word/2010/wordprocessingCanvas" xmlns="" val="0"/>
                         </a:ext>
                       </a:extLst>
                     </a:blip>
@@ -17114,7 +17209,7 @@
       <w:r>
         <w:rPr>
           <w:noProof/>
-          <w:lang w:val="en-US"/>
+          <w:lang w:eastAsia="hr-HR"/>
         </w:rPr>
         <w:drawing>
           <wp:inline distT="0" distB="0" distL="0" distR="0">
@@ -17132,10 +17227,10 @@
                     <pic:cNvPicPr/>
                   </pic:nvPicPr>
                   <pic:blipFill>
-                    <a:blip r:embed="rId48" cstate="print">
+                    <a:blip r:embed="rId47" cstate="print">
                       <a:extLst>
                         <a:ext uri="{28A0092B-C50C-407E-A947-70E740481C1C}">
-                          <a14:useLocalDpi xmlns:a14="http://schemas.microsoft.com/office/drawing/2010/main" val="0"/>
+                          <a14:useLocalDpi xmlns:a14="http://schemas.microsoft.com/office/drawing/2010/main" xmlns:wps="http://schemas.microsoft.com/office/word/2010/wordprocessingShape" xmlns:wpi="http://schemas.microsoft.com/office/word/2010/wordprocessingInk" xmlns:wpg="http://schemas.microsoft.com/office/word/2010/wordprocessingGroup" xmlns:w14="http://schemas.microsoft.com/office/word/2010/wordml" xmlns:w="http://schemas.openxmlformats.org/wordprocessingml/2006/main" xmlns:w10="urn:schemas-microsoft-com:office:word" xmlns:wp14="http://schemas.microsoft.com/office/word/2010/wordprocessingDrawing" xmlns:v="urn:schemas-microsoft-com:vml" xmlns:o="urn:schemas-microsoft-com:office:office" xmlns:mc="http://schemas.openxmlformats.org/markup-compatibility/2006" xmlns:wpc="http://schemas.microsoft.com/office/word/2010/wordprocessingCanvas" xmlns="" val="0"/>
                         </a:ext>
                       </a:extLst>
                     </a:blip>
@@ -17296,7 +17391,7 @@
       <w:r>
         <w:rPr>
           <w:noProof/>
-          <w:lang w:val="en-US"/>
+          <w:lang w:eastAsia="hr-HR"/>
         </w:rPr>
         <w:drawing>
           <wp:inline distT="0" distB="0" distL="0" distR="0">
@@ -17314,10 +17409,10 @@
                     <pic:cNvPicPr/>
                   </pic:nvPicPr>
                   <pic:blipFill>
-                    <a:blip r:embed="rId49" cstate="print">
+                    <a:blip r:embed="rId48" cstate="print">
                       <a:extLst>
                         <a:ext uri="{28A0092B-C50C-407E-A947-70E740481C1C}">
-                          <a14:useLocalDpi xmlns:a14="http://schemas.microsoft.com/office/drawing/2010/main" val="0"/>
+                          <a14:useLocalDpi xmlns:a14="http://schemas.microsoft.com/office/drawing/2010/main" xmlns:wps="http://schemas.microsoft.com/office/word/2010/wordprocessingShape" xmlns:wpi="http://schemas.microsoft.com/office/word/2010/wordprocessingInk" xmlns:wpg="http://schemas.microsoft.com/office/word/2010/wordprocessingGroup" xmlns:w14="http://schemas.microsoft.com/office/word/2010/wordml" xmlns:w="http://schemas.openxmlformats.org/wordprocessingml/2006/main" xmlns:w10="urn:schemas-microsoft-com:office:word" xmlns:wp14="http://schemas.microsoft.com/office/word/2010/wordprocessingDrawing" xmlns:v="urn:schemas-microsoft-com:vml" xmlns:o="urn:schemas-microsoft-com:office:office" xmlns:mc="http://schemas.openxmlformats.org/markup-compatibility/2006" xmlns:wpc="http://schemas.microsoft.com/office/word/2010/wordprocessingCanvas" xmlns="" val="0"/>
                         </a:ext>
                       </a:extLst>
                     </a:blip>
@@ -17518,7 +17613,7 @@
       <w:r>
         <w:rPr>
           <w:noProof/>
-          <w:lang w:val="en-US"/>
+          <w:lang w:eastAsia="hr-HR"/>
         </w:rPr>
         <w:drawing>
           <wp:inline distT="0" distB="0" distL="0" distR="0">
@@ -17536,10 +17631,10 @@
                     <pic:cNvPicPr/>
                   </pic:nvPicPr>
                   <pic:blipFill>
-                    <a:blip r:embed="rId50" cstate="print">
+                    <a:blip r:embed="rId49" cstate="print">
                       <a:extLst>
                         <a:ext uri="{28A0092B-C50C-407E-A947-70E740481C1C}">
-                          <a14:useLocalDpi xmlns:a14="http://schemas.microsoft.com/office/drawing/2010/main" val="0"/>
+                          <a14:useLocalDpi xmlns:a14="http://schemas.microsoft.com/office/drawing/2010/main" xmlns:wps="http://schemas.microsoft.com/office/word/2010/wordprocessingShape" xmlns:wpi="http://schemas.microsoft.com/office/word/2010/wordprocessingInk" xmlns:wpg="http://schemas.microsoft.com/office/word/2010/wordprocessingGroup" xmlns:w14="http://schemas.microsoft.com/office/word/2010/wordml" xmlns:w="http://schemas.openxmlformats.org/wordprocessingml/2006/main" xmlns:w10="urn:schemas-microsoft-com:office:word" xmlns:wp14="http://schemas.microsoft.com/office/word/2010/wordprocessingDrawing" xmlns:v="urn:schemas-microsoft-com:vml" xmlns:o="urn:schemas-microsoft-com:office:office" xmlns:mc="http://schemas.openxmlformats.org/markup-compatibility/2006" xmlns:wpc="http://schemas.microsoft.com/office/word/2010/wordprocessingCanvas" xmlns="" val="0"/>
                         </a:ext>
                       </a:extLst>
                     </a:blip>
@@ -17761,7 +17856,7 @@
         </w:rPr>
         <w:t xml:space="preserve"> </w:t>
       </w:r>
-      <w:hyperlink r:id="rId51" w:history="1">
+      <w:hyperlink r:id="rId50" w:history="1">
         <w:r>
           <w:rPr>
             <w:rStyle w:val="Hyperlink"/>
@@ -17808,7 +17903,7 @@
         </w:rPr>
         <w:t xml:space="preserve">, </w:t>
       </w:r>
-      <w:hyperlink r:id="rId52" w:anchor="/" w:history="1">
+      <w:hyperlink r:id="rId51" w:anchor="/" w:history="1">
         <w:r>
           <w:rPr>
             <w:rStyle w:val="Hyperlink"/>
@@ -17856,7 +17951,7 @@
         </w:rPr>
         <w:t xml:space="preserve">JSON, </w:t>
       </w:r>
-      <w:hyperlink r:id="rId53" w:history="1">
+      <w:hyperlink r:id="rId52" w:history="1">
         <w:r>
           <w:rPr>
             <w:rStyle w:val="Hyperlink"/>
@@ -17886,8 +17981,7 @@
           <w:tab w:val="left" w:pos="8592"/>
         </w:tabs>
         <w:rPr>
-          <w:rFonts w:eastAsia="Times New Roman" w:cstheme="minorHAnsi"/>
-          <w:lang w:eastAsia="hr-HR"/>
+          <w:rFonts w:cstheme="minorHAnsi"/>
         </w:rPr>
       </w:pPr>
       <w:r>
@@ -17896,25 +17990,78 @@
         </w:rPr>
         <w:br w:type="page"/>
       </w:r>
-      <w:r>
-        <w:rPr>
-          <w:rFonts w:cstheme="minorHAnsi"/>
-        </w:rPr>
-        <w:lastRenderedPageBreak/>
-        <w:tab/>
-      </w:r>
-    </w:p>
-    <w:p>
-      <w:pPr>
-        <w:pStyle w:val="Mjestoidatum"/>
-        <w:spacing w:before="0" w:after="0" w:line="276" w:lineRule="auto"/>
-        <w:jc w:val="both"/>
-        <w:rPr>
-          <w:rFonts w:asciiTheme="minorHAnsi" w:hAnsiTheme="minorHAnsi" w:cstheme="minorHAnsi"/>
-          <w:sz w:val="22"/>
-          <w:szCs w:val="22"/>
-        </w:rPr>
-      </w:pPr>
+    </w:p>
+    <w:p>
+      <w:pPr>
+        <w:tabs>
+          <w:tab w:val="left" w:pos="8592"/>
+        </w:tabs>
+        <w:rPr>
+          <w:rFonts w:cstheme="minorHAnsi"/>
+        </w:rPr>
+      </w:pPr>
+    </w:p>
+    <w:p>
+      <w:pPr>
+        <w:tabs>
+          <w:tab w:val="left" w:pos="8592"/>
+        </w:tabs>
+        <w:rPr>
+          <w:rFonts w:cstheme="minorHAnsi"/>
+          <w:b/>
+          <w:color w:val="76923C" w:themeColor="accent3" w:themeShade="BF"/>
+        </w:rPr>
+      </w:pPr>
+      <w:r>
+        <w:rPr>
+          <w:rFonts w:cstheme="minorHAnsi"/>
+          <w:b/>
+          <w:color w:val="76923C" w:themeColor="accent3" w:themeShade="BF"/>
+          <w:sz w:val="32"/>
+          <w:szCs w:val="32"/>
+        </w:rPr>
+        <w:t>7</w:t>
+      </w:r>
+      <w:r>
+        <w:rPr>
+          <w:rFonts w:cstheme="minorHAnsi"/>
+          <w:b/>
+          <w:color w:val="76923C" w:themeColor="accent3" w:themeShade="BF"/>
+          <w:sz w:val="32"/>
+          <w:szCs w:val="32"/>
+        </w:rPr>
+        <w:t xml:space="preserve">. </w:t>
+      </w:r>
+      <w:r>
+        <w:rPr>
+          <w:rFonts w:cstheme="minorHAnsi"/>
+          <w:b/>
+          <w:color w:val="76923C" w:themeColor="accent3" w:themeShade="BF"/>
+          <w:sz w:val="32"/>
+          <w:szCs w:val="32"/>
+        </w:rPr>
+        <w:t>D</w:t>
+      </w:r>
+      <w:r>
+        <w:rPr>
+          <w:rFonts w:cstheme="minorHAnsi"/>
+          <w:b/>
+          <w:color w:val="76923C" w:themeColor="accent3" w:themeShade="BF"/>
+          <w:sz w:val="32"/>
+          <w:szCs w:val="32"/>
+        </w:rPr>
+        <w:t>ruštvena mreža</w:t>
+      </w:r>
+      <w:r>
+        <w:rPr>
+          <w:rFonts w:cstheme="minorHAnsi"/>
+          <w:b/>
+          <w:color w:val="76923C" w:themeColor="accent3" w:themeShade="BF"/>
+          <w:sz w:val="32"/>
+          <w:szCs w:val="32"/>
+        </w:rPr>
+        <w:t xml:space="preserve"> LinkedIn</w:t>
+      </w:r>
     </w:p>
     <w:p>
       <w:pPr>
@@ -17929,70 +18076,6 @@
           <w:szCs w:val="22"/>
         </w:rPr>
       </w:pPr>
-      <w:r>
-        <w:rPr>
-          <w:rFonts w:asciiTheme="minorHAnsi" w:hAnsiTheme="minorHAnsi" w:cstheme="minorHAnsi"/>
-          <w:b/>
-          <w:color w:val="76923C" w:themeColor="accent3" w:themeShade="BF"/>
-          <w:sz w:val="32"/>
-          <w:szCs w:val="32"/>
-        </w:rPr>
-        <w:t>7</w:t>
-      </w:r>
-      <w:r>
-        <w:rPr>
-          <w:rFonts w:asciiTheme="minorHAnsi" w:hAnsiTheme="minorHAnsi" w:cstheme="minorHAnsi"/>
-          <w:b/>
-          <w:color w:val="76923C" w:themeColor="accent3" w:themeShade="BF"/>
-          <w:sz w:val="32"/>
-          <w:szCs w:val="32"/>
-        </w:rPr>
-        <w:t xml:space="preserve">. </w:t>
-      </w:r>
-      <w:r>
-        <w:rPr>
-          <w:rFonts w:asciiTheme="minorHAnsi" w:hAnsiTheme="minorHAnsi" w:cstheme="minorHAnsi"/>
-          <w:b/>
-          <w:color w:val="76923C" w:themeColor="accent3" w:themeShade="BF"/>
-          <w:sz w:val="32"/>
-          <w:szCs w:val="32"/>
-        </w:rPr>
-        <w:t>D</w:t>
-      </w:r>
-      <w:r>
-        <w:rPr>
-          <w:rFonts w:asciiTheme="minorHAnsi" w:hAnsiTheme="minorHAnsi" w:cstheme="minorHAnsi"/>
-          <w:b/>
-          <w:color w:val="76923C" w:themeColor="accent3" w:themeShade="BF"/>
-          <w:sz w:val="32"/>
-          <w:szCs w:val="32"/>
-        </w:rPr>
-        <w:t>ruštvena mreža</w:t>
-      </w:r>
-      <w:r>
-        <w:rPr>
-          <w:rFonts w:asciiTheme="minorHAnsi" w:hAnsiTheme="minorHAnsi" w:cstheme="minorHAnsi"/>
-          <w:b/>
-          <w:color w:val="76923C" w:themeColor="accent3" w:themeShade="BF"/>
-          <w:sz w:val="32"/>
-          <w:szCs w:val="32"/>
-        </w:rPr>
-        <w:t xml:space="preserve"> LinkedIn</w:t>
-      </w:r>
-    </w:p>
-    <w:p>
-      <w:pPr>
-        <w:pStyle w:val="Mjestoidatum"/>
-        <w:spacing w:before="0" w:after="0" w:line="276" w:lineRule="auto"/>
-        <w:jc w:val="left"/>
-        <w:rPr>
-          <w:rFonts w:asciiTheme="minorHAnsi" w:hAnsiTheme="minorHAnsi" w:cstheme="minorHAnsi"/>
-          <w:b/>
-          <w:color w:val="76923C" w:themeColor="accent3" w:themeShade="BF"/>
-          <w:sz w:val="22"/>
-          <w:szCs w:val="22"/>
-        </w:rPr>
-      </w:pPr>
     </w:p>
     <w:p>
       <w:pPr>
@@ -18012,12 +18095,24 @@
         <w:t>Connection</w:t>
       </w:r>
       <w:r>
-        <w:t>. Korisnik može pozvati bilo koga da postane njegova veza, što korisnik koji je pozvan može prihvatiti ili odbiti. LinkedIn ima više od 135 milijona korisnika diljem svijeta.</w:t>
+        <w:t xml:space="preserve">. Korisnik može pozvati bilo koga da postane njegova veza, što korisnik koji je pozvan može prihvatiti ili odbiti. LinkedIn ima više od 135 </w:t>
+      </w:r>
+      <w:proofErr w:type="spellStart"/>
+      <w:r>
+        <w:t>milijona</w:t>
+      </w:r>
+      <w:proofErr w:type="spellEnd"/>
+      <w:r>
+        <w:t xml:space="preserve"> korisnika diljem svijeta.</w:t>
       </w:r>
     </w:p>
     <w:p>
       <w:pPr>
         <w:jc w:val="both"/>
+        <w:rPr>
+          <w:rFonts w:ascii="Times New Roman" w:hAnsi="Times New Roman"/>
+          <w:sz w:val="24"/>
+        </w:rPr>
       </w:pPr>
     </w:p>
     <w:p>
@@ -18204,14 +18299,6 @@
         </w:rPr>
         <w:t>7.2. Programsko rješenje</w:t>
       </w:r>
-    </w:p>
-    <w:p>
-      <w:pPr>
-        <w:jc w:val="both"/>
-        <w:rPr>
-          <w:sz w:val="24"/>
-        </w:rPr>
-      </w:pPr>
     </w:p>
     <w:p>
       <w:pPr>
@@ -19855,7 +19942,6 @@
           <w:noProof/>
           <w:sz w:val="22"/>
           <w:szCs w:val="22"/>
-          <w:lang w:val="en-US" w:eastAsia="en-US"/>
         </w:rPr>
         <w:drawing>
           <wp:anchor distT="0" distB="0" distL="114300" distR="114300" simplePos="0" relativeHeight="251657215" behindDoc="0" locked="0" layoutInCell="1" allowOverlap="1">
@@ -19881,7 +19967,7 @@
                     <pic:cNvPicPr/>
                   </pic:nvPicPr>
                   <pic:blipFill>
-                    <a:blip r:embed="rId54" cstate="print"/>
+                    <a:blip r:embed="rId53" cstate="print"/>
                     <a:stretch>
                       <a:fillRect/>
                     </a:stretch>
@@ -19925,8 +20011,8 @@
       </w:pPr>
     </w:p>
     <w:sectPr>
-      <w:headerReference w:type="default" r:id="rId55"/>
-      <w:footerReference w:type="default" r:id="rId56"/>
+      <w:headerReference w:type="default" r:id="rId54"/>
+      <w:footerReference w:type="default" r:id="rId55"/>
       <w:pgSz w:w="11906" w:h="16838"/>
       <w:pgMar w:top="567" w:right="707" w:bottom="567" w:left="709" w:header="397" w:footer="113" w:gutter="0"/>
       <w:cols w:space="708"/>
@@ -19938,7 +20024,7 @@
 </file>
 
 <file path=word/endnotes.xml><?xml version="1.0" encoding="utf-8"?>
-<w:endnotes xmlns:wpc="http://schemas.microsoft.com/office/word/2010/wordprocessingCanvas" xmlns:mc="http://schemas.openxmlformats.org/markup-compatibility/2006" xmlns:o="urn:schemas-microsoft-com:office:office" xmlns:r="http://schemas.openxmlformats.org/officeDocument/2006/relationships" xmlns:m="http://schemas.openxmlformats.org/officeDocument/2006/math" xmlns:v="urn:schemas-microsoft-com:vml" xmlns:wp14="http://schemas.microsoft.com/office/word/2010/wordprocessingDrawing" xmlns:wp="http://schemas.openxmlformats.org/drawingml/2006/wordprocessingDrawing" xmlns:w10="urn:schemas-microsoft-com:office:word" xmlns:w="http://schemas.openxmlformats.org/wordprocessingml/2006/main" xmlns:w14="http://schemas.microsoft.com/office/word/2010/wordml" xmlns:wpg="http://schemas.microsoft.com/office/word/2010/wordprocessingGroup" xmlns:wpi="http://schemas.microsoft.com/office/word/2010/wordprocessingInk" xmlns:wne="http://schemas.microsoft.com/office/word/2006/wordml" xmlns:wps="http://schemas.microsoft.com/office/word/2010/wordprocessingShape" mc:Ignorable="w14 wp14">
+<w:endnotes xmlns:ve="http://schemas.openxmlformats.org/markup-compatibility/2006" xmlns:o="urn:schemas-microsoft-com:office:office" xmlns:r="http://schemas.openxmlformats.org/officeDocument/2006/relationships" xmlns:m="http://schemas.openxmlformats.org/officeDocument/2006/math" xmlns:v="urn:schemas-microsoft-com:vml" xmlns:wp="http://schemas.openxmlformats.org/drawingml/2006/wordprocessingDrawing" xmlns:w10="urn:schemas-microsoft-com:office:word" xmlns:w="http://schemas.openxmlformats.org/wordprocessingml/2006/main" xmlns:wne="http://schemas.microsoft.com/office/word/2006/wordml">
   <w:endnote w:type="separator" w:id="-1">
     <w:p>
       <w:pPr>
@@ -19963,7 +20049,7 @@
 </file>
 
 <file path=word/footer1.xml><?xml version="1.0" encoding="utf-8"?>
-<w:ftr xmlns:wpc="http://schemas.microsoft.com/office/word/2010/wordprocessingCanvas" xmlns:mc="http://schemas.openxmlformats.org/markup-compatibility/2006" xmlns:o="urn:schemas-microsoft-com:office:office" xmlns:r="http://schemas.openxmlformats.org/officeDocument/2006/relationships" xmlns:m="http://schemas.openxmlformats.org/officeDocument/2006/math" xmlns:v="urn:schemas-microsoft-com:vml" xmlns:wp14="http://schemas.microsoft.com/office/word/2010/wordprocessingDrawing" xmlns:wp="http://schemas.openxmlformats.org/drawingml/2006/wordprocessingDrawing" xmlns:w10="urn:schemas-microsoft-com:office:word" xmlns:w="http://schemas.openxmlformats.org/wordprocessingml/2006/main" xmlns:w14="http://schemas.microsoft.com/office/word/2010/wordml" xmlns:wpg="http://schemas.microsoft.com/office/word/2010/wordprocessingGroup" xmlns:wpi="http://schemas.microsoft.com/office/word/2010/wordprocessingInk" xmlns:wne="http://schemas.microsoft.com/office/word/2006/wordml" xmlns:wps="http://schemas.microsoft.com/office/word/2010/wordprocessingShape" mc:Ignorable="w14 wp14">
+<w:ftr xmlns:ve="http://schemas.openxmlformats.org/markup-compatibility/2006" xmlns:o="urn:schemas-microsoft-com:office:office" xmlns:r="http://schemas.openxmlformats.org/officeDocument/2006/relationships" xmlns:m="http://schemas.openxmlformats.org/officeDocument/2006/math" xmlns:v="urn:schemas-microsoft-com:vml" xmlns:wp="http://schemas.openxmlformats.org/drawingml/2006/wordprocessingDrawing" xmlns:w10="urn:schemas-microsoft-com:office:word" xmlns:w="http://schemas.openxmlformats.org/wordprocessingml/2006/main" xmlns:wne="http://schemas.microsoft.com/office/word/2006/wordml">
   <w:tbl>
     <w:tblPr>
       <w:tblW w:w="5000" w:type="pct"/>
@@ -19973,7 +20059,7 @@
         <w:bottom w:w="72" w:type="dxa"/>
         <w:right w:w="115" w:type="dxa"/>
       </w:tblCellMar>
-      <w:tblLook w:val="04A0" w:firstRow="1" w:lastRow="0" w:firstColumn="1" w:lastColumn="0" w:noHBand="0" w:noVBand="1"/>
+      <w:tblLook w:val="04A0"/>
     </w:tblPr>
     <w:tblGrid>
       <w:gridCol w:w="1072"/>
@@ -20011,7 +20097,7 @@
               <w:noProof/>
               <w:color w:val="FFFFFF" w:themeColor="background1"/>
             </w:rPr>
-            <w:t>14</w:t>
+            <w:t>24</w:t>
           </w:r>
           <w:r>
             <w:rPr>
@@ -20046,7 +20132,6 @@
               <w:dataBinding w:prefixMappings="xmlns:ns0='http://schemas.openxmlformats.org/officeDocument/2006/extended-properties'" w:xpath="/ns0:Properties[1]/ns0:Company[1]" w:storeItemID="{6668398D-A668-4E3E-A5EB-62B293D839F1}"/>
               <w:text/>
             </w:sdtPr>
-            <w:sdtEndPr/>
             <w:sdtContent>
               <w:r>
                 <w:t>[Ćavar, Martinec, Mrazović, Ranogajec, Volarević]</w:t>
@@ -20066,7 +20151,7 @@
 </file>
 
 <file path=word/footnotes.xml><?xml version="1.0" encoding="utf-8"?>
-<w:footnotes xmlns:wpc="http://schemas.microsoft.com/office/word/2010/wordprocessingCanvas" xmlns:mc="http://schemas.openxmlformats.org/markup-compatibility/2006" xmlns:o="urn:schemas-microsoft-com:office:office" xmlns:r="http://schemas.openxmlformats.org/officeDocument/2006/relationships" xmlns:m="http://schemas.openxmlformats.org/officeDocument/2006/math" xmlns:v="urn:schemas-microsoft-com:vml" xmlns:wp14="http://schemas.microsoft.com/office/word/2010/wordprocessingDrawing" xmlns:wp="http://schemas.openxmlformats.org/drawingml/2006/wordprocessingDrawing" xmlns:w10="urn:schemas-microsoft-com:office:word" xmlns:w="http://schemas.openxmlformats.org/wordprocessingml/2006/main" xmlns:w14="http://schemas.microsoft.com/office/word/2010/wordml" xmlns:wpg="http://schemas.microsoft.com/office/word/2010/wordprocessingGroup" xmlns:wpi="http://schemas.microsoft.com/office/word/2010/wordprocessingInk" xmlns:wne="http://schemas.microsoft.com/office/word/2006/wordml" xmlns:wps="http://schemas.microsoft.com/office/word/2010/wordprocessingShape" mc:Ignorable="w14 wp14">
+<w:footnotes xmlns:ve="http://schemas.openxmlformats.org/markup-compatibility/2006" xmlns:o="urn:schemas-microsoft-com:office:office" xmlns:r="http://schemas.openxmlformats.org/officeDocument/2006/relationships" xmlns:m="http://schemas.openxmlformats.org/officeDocument/2006/math" xmlns:v="urn:schemas-microsoft-com:vml" xmlns:wp="http://schemas.openxmlformats.org/drawingml/2006/wordprocessingDrawing" xmlns:w10="urn:schemas-microsoft-com:office:word" xmlns:w="http://schemas.openxmlformats.org/wordprocessingml/2006/main" xmlns:wne="http://schemas.microsoft.com/office/word/2006/wordml">
   <w:footnote w:type="separator" w:id="-1">
     <w:p>
       <w:pPr>
@@ -20091,7 +20176,7 @@
 </file>
 
 <file path=word/header1.xml><?xml version="1.0" encoding="utf-8"?>
-<w:hdr xmlns:wpc="http://schemas.microsoft.com/office/word/2010/wordprocessingCanvas" xmlns:mc="http://schemas.openxmlformats.org/markup-compatibility/2006" xmlns:o="urn:schemas-microsoft-com:office:office" xmlns:r="http://schemas.openxmlformats.org/officeDocument/2006/relationships" xmlns:m="http://schemas.openxmlformats.org/officeDocument/2006/math" xmlns:v="urn:schemas-microsoft-com:vml" xmlns:wp14="http://schemas.microsoft.com/office/word/2010/wordprocessingDrawing" xmlns:wp="http://schemas.openxmlformats.org/drawingml/2006/wordprocessingDrawing" xmlns:w10="urn:schemas-microsoft-com:office:word" xmlns:w="http://schemas.openxmlformats.org/wordprocessingml/2006/main" xmlns:w14="http://schemas.microsoft.com/office/word/2010/wordml" xmlns:wpg="http://schemas.microsoft.com/office/word/2010/wordprocessingGroup" xmlns:wpi="http://schemas.microsoft.com/office/word/2010/wordprocessingInk" xmlns:wne="http://schemas.microsoft.com/office/word/2006/wordml" xmlns:wps="http://schemas.microsoft.com/office/word/2010/wordprocessingShape" mc:Ignorable="w14 wp14">
+<w:hdr xmlns:ve="http://schemas.openxmlformats.org/markup-compatibility/2006" xmlns:o="urn:schemas-microsoft-com:office:office" xmlns:r="http://schemas.openxmlformats.org/officeDocument/2006/relationships" xmlns:m="http://schemas.openxmlformats.org/officeDocument/2006/math" xmlns:v="urn:schemas-microsoft-com:vml" xmlns:wp="http://schemas.openxmlformats.org/drawingml/2006/wordprocessingDrawing" xmlns:w10="urn:schemas-microsoft-com:office:word" xmlns:w="http://schemas.openxmlformats.org/wordprocessingml/2006/main" xmlns:wne="http://schemas.microsoft.com/office/word/2006/wordml">
   <w:tbl>
     <w:tblPr>
       <w:tblW w:w="5000" w:type="pct"/>
@@ -20101,7 +20186,7 @@
         <w:bottom w:w="72" w:type="dxa"/>
         <w:right w:w="115" w:type="dxa"/>
       </w:tblCellMar>
-      <w:tblLook w:val="04A0" w:firstRow="1" w:lastRow="0" w:firstColumn="1" w:lastColumn="0" w:noHBand="0" w:noVBand="1"/>
+      <w:tblLook w:val="04A0"/>
     </w:tblPr>
     <w:tblGrid>
       <w:gridCol w:w="3660"/>
@@ -20178,7 +20263,6 @@
               <w:dataBinding w:prefixMappings="xmlns:ns0='http://schemas.openxmlformats.org/package/2006/metadata/core-properties' xmlns:ns1='http://purl.org/dc/elements/1.1/'" w:xpath="/ns0:coreProperties[1]/ns1:title[1]" w:storeItemID="{6C3C8BC8-F283-45AE-878A-BAB7291924A1}"/>
               <w:text/>
             </w:sdtPr>
-            <w:sdtEndPr/>
             <w:sdtContent>
               <w:r>
                 <w:rPr>
@@ -20215,7 +20299,7 @@
 </file>
 
 <file path=word/numbering.xml><?xml version="1.0" encoding="utf-8"?>
-<w:numbering xmlns:wpc="http://schemas.microsoft.com/office/word/2010/wordprocessingCanvas" xmlns:mc="http://schemas.openxmlformats.org/markup-compatibility/2006" xmlns:o="urn:schemas-microsoft-com:office:office" xmlns:r="http://schemas.openxmlformats.org/officeDocument/2006/relationships" xmlns:m="http://schemas.openxmlformats.org/officeDocument/2006/math" xmlns:v="urn:schemas-microsoft-com:vml" xmlns:wp14="http://schemas.microsoft.com/office/word/2010/wordprocessingDrawing" xmlns:wp="http://schemas.openxmlformats.org/drawingml/2006/wordprocessingDrawing" xmlns:w10="urn:schemas-microsoft-com:office:word" xmlns:w="http://schemas.openxmlformats.org/wordprocessingml/2006/main" xmlns:w14="http://schemas.microsoft.com/office/word/2010/wordml" xmlns:wpg="http://schemas.microsoft.com/office/word/2010/wordprocessingGroup" xmlns:wpi="http://schemas.microsoft.com/office/word/2010/wordprocessingInk" xmlns:wne="http://schemas.microsoft.com/office/word/2006/wordml" xmlns:wps="http://schemas.microsoft.com/office/word/2010/wordprocessingShape" mc:Ignorable="w14 wp14">
+<w:numbering xmlns:ve="http://schemas.openxmlformats.org/markup-compatibility/2006" xmlns:o="urn:schemas-microsoft-com:office:office" xmlns:r="http://schemas.openxmlformats.org/officeDocument/2006/relationships" xmlns:m="http://schemas.openxmlformats.org/officeDocument/2006/math" xmlns:v="urn:schemas-microsoft-com:vml" xmlns:wp="http://schemas.openxmlformats.org/drawingml/2006/wordprocessingDrawing" xmlns:w10="urn:schemas-microsoft-com:office:word" xmlns:w="http://schemas.openxmlformats.org/wordprocessingml/2006/main" xmlns:wne="http://schemas.microsoft.com/office/word/2006/wordml">
   <w:abstractNum w:abstractNumId="0">
     <w:nsid w:val="01AB31CD"/>
     <w:multiLevelType w:val="multilevel"/>
@@ -22223,7 +22307,7 @@
 </file>
 
 <file path=word/styles.xml><?xml version="1.0" encoding="utf-8"?>
-<w:styles xmlns:mc="http://schemas.openxmlformats.org/markup-compatibility/2006" xmlns:r="http://schemas.openxmlformats.org/officeDocument/2006/relationships" xmlns:w="http://schemas.openxmlformats.org/wordprocessingml/2006/main" xmlns:w14="http://schemas.microsoft.com/office/word/2010/wordml" mc:Ignorable="w14">
+<w:styles xmlns:r="http://schemas.openxmlformats.org/officeDocument/2006/relationships" xmlns:w="http://schemas.openxmlformats.org/wordprocessingml/2006/main">
   <w:docDefaults>
     <w:rPrDefault>
       <w:rPr>
@@ -22470,6 +22554,7 @@
     <w:uiPriority w:val="99"/>
     <w:semiHidden/>
     <w:unhideWhenUsed/>
+    <w:qFormat/>
     <w:tblPr>
       <w:tblInd w:w="0" w:type="dxa"/>
       <w:tblCellMar>
@@ -23233,7 +23318,7 @@
 </file>
 
 <file path=word/glossary/document.xml><?xml version="1.0" encoding="utf-8"?>
-<w:glossaryDocument xmlns:wpc="http://schemas.microsoft.com/office/word/2010/wordprocessingCanvas" xmlns:mc="http://schemas.openxmlformats.org/markup-compatibility/2006" xmlns:o="urn:schemas-microsoft-com:office:office" xmlns:r="http://schemas.openxmlformats.org/officeDocument/2006/relationships" xmlns:m="http://schemas.openxmlformats.org/officeDocument/2006/math" xmlns:v="urn:schemas-microsoft-com:vml" xmlns:wp14="http://schemas.microsoft.com/office/word/2010/wordprocessingDrawing" xmlns:wp="http://schemas.openxmlformats.org/drawingml/2006/wordprocessingDrawing" xmlns:w10="urn:schemas-microsoft-com:office:word" xmlns:w="http://schemas.openxmlformats.org/wordprocessingml/2006/main" xmlns:w14="http://schemas.microsoft.com/office/word/2010/wordml" xmlns:wpg="http://schemas.microsoft.com/office/word/2010/wordprocessingGroup" xmlns:wpi="http://schemas.microsoft.com/office/word/2010/wordprocessingInk" xmlns:wne="http://schemas.microsoft.com/office/word/2006/wordml" xmlns:wps="http://schemas.microsoft.com/office/word/2010/wordprocessingShape" mc:Ignorable="w14 wp14">
+<w:glossaryDocument xmlns:ve="http://schemas.openxmlformats.org/markup-compatibility/2006" xmlns:o="urn:schemas-microsoft-com:office:office" xmlns:r="http://schemas.openxmlformats.org/officeDocument/2006/relationships" xmlns:m="http://schemas.openxmlformats.org/officeDocument/2006/math" xmlns:v="urn:schemas-microsoft-com:vml" xmlns:wp="http://schemas.openxmlformats.org/drawingml/2006/wordprocessingDrawing" xmlns:w10="urn:schemas-microsoft-com:office:word" xmlns:w="http://schemas.openxmlformats.org/wordprocessingml/2006/main" xmlns:wne="http://schemas.microsoft.com/office/word/2006/wordml">
   <w:docParts>
     <w:docPart>
       <w:docPartPr>
@@ -23299,7 +23384,7 @@
 </file>
 
 <file path=word/glossary/fontTable.xml><?xml version="1.0" encoding="utf-8"?>
-<w:fonts xmlns:mc="http://schemas.openxmlformats.org/markup-compatibility/2006" xmlns:r="http://schemas.openxmlformats.org/officeDocument/2006/relationships" xmlns:w="http://schemas.openxmlformats.org/wordprocessingml/2006/main" xmlns:w14="http://schemas.microsoft.com/office/word/2010/wordml" mc:Ignorable="w14">
+<w:fonts xmlns:r="http://schemas.openxmlformats.org/officeDocument/2006/relationships" xmlns:w="http://schemas.openxmlformats.org/wordprocessingml/2006/main">
   <w:font w:name="Symbol">
     <w:panose1 w:val="05050102010706020507"/>
     <w:charset w:val="02"/>
@@ -23309,14 +23394,14 @@
   </w:font>
   <w:font w:name="Times New Roman">
     <w:panose1 w:val="02020603050405020304"/>
-    <w:charset w:val="00"/>
+    <w:charset w:val="EE"/>
     <w:family w:val="roman"/>
     <w:pitch w:val="variable"/>
     <w:sig w:usb0="E0002AFF" w:usb1="C0007841" w:usb2="00000009" w:usb3="00000000" w:csb0="000001FF" w:csb1="00000000"/>
   </w:font>
   <w:font w:name="Courier New">
     <w:panose1 w:val="02070309020205020404"/>
-    <w:charset w:val="00"/>
+    <w:charset w:val="EE"/>
     <w:family w:val="modern"/>
     <w:pitch w:val="fixed"/>
     <w:sig w:usb0="E0002AFF" w:usb1="C0007843" w:usb2="00000009" w:usb3="00000000" w:csb0="000001FF" w:csb1="00000000"/>
@@ -23330,21 +23415,21 @@
   </w:font>
   <w:font w:name="Arial">
     <w:panose1 w:val="020B0604020202020204"/>
-    <w:charset w:val="00"/>
+    <w:charset w:val="EE"/>
     <w:family w:val="swiss"/>
     <w:pitch w:val="variable"/>
     <w:sig w:usb0="E0002AFF" w:usb1="C0007843" w:usb2="00000009" w:usb3="00000000" w:csb0="000001FF" w:csb1="00000000"/>
   </w:font>
   <w:font w:name="Calibri">
     <w:panose1 w:val="020F0502020204030204"/>
-    <w:charset w:val="00"/>
+    <w:charset w:val="EE"/>
     <w:family w:val="swiss"/>
     <w:pitch w:val="variable"/>
     <w:sig w:usb0="E10002FF" w:usb1="4000ACFF" w:usb2="00000009" w:usb3="00000000" w:csb0="0000019F" w:csb1="00000000"/>
   </w:font>
   <w:font w:name="Cambria">
     <w:panose1 w:val="02040503050406030204"/>
-    <w:charset w:val="00"/>
+    <w:charset w:val="EE"/>
     <w:family w:val="roman"/>
     <w:pitch w:val="variable"/>
     <w:sig w:usb0="E00002FF" w:usb1="400004FF" w:usb2="00000000" w:usb3="00000000" w:csb0="0000019F" w:csb1="00000000"/>
@@ -23359,7 +23444,7 @@
   </w:font>
   <w:font w:name="Consolas">
     <w:panose1 w:val="020B0609020204030204"/>
-    <w:charset w:val="00"/>
+    <w:charset w:val="EE"/>
     <w:family w:val="modern"/>
     <w:pitch w:val="fixed"/>
     <w:sig w:usb0="E10002FF" w:usb1="4000FCFF" w:usb2="00000009" w:usb3="00000000" w:csb0="0000019F" w:csb1="00000000"/>
@@ -23368,14 +23453,13 @@
 </file>
 
 <file path=word/glossary/settings.xml><?xml version="1.0" encoding="utf-8"?>
-<w:settings xmlns:mc="http://schemas.openxmlformats.org/markup-compatibility/2006" xmlns:o="urn:schemas-microsoft-com:office:office" xmlns:r="http://schemas.openxmlformats.org/officeDocument/2006/relationships" xmlns:m="http://schemas.openxmlformats.org/officeDocument/2006/math" xmlns:v="urn:schemas-microsoft-com:vml" xmlns:w10="urn:schemas-microsoft-com:office:word" xmlns:w="http://schemas.openxmlformats.org/wordprocessingml/2006/main" xmlns:w14="http://schemas.microsoft.com/office/word/2010/wordml" xmlns:sl="http://schemas.openxmlformats.org/schemaLibrary/2006/main" mc:Ignorable="w14">
+<w:settings xmlns:o="urn:schemas-microsoft-com:office:office" xmlns:r="http://schemas.openxmlformats.org/officeDocument/2006/relationships" xmlns:m="http://schemas.openxmlformats.org/officeDocument/2006/math" xmlns:v="urn:schemas-microsoft-com:vml" xmlns:w10="urn:schemas-microsoft-com:office:word" xmlns:w="http://schemas.openxmlformats.org/wordprocessingml/2006/main" xmlns:sl="http://schemas.openxmlformats.org/schemaLibrary/2006/main">
   <w:view w:val="normal"/>
   <w:defaultTabStop w:val="708"/>
   <w:hyphenationZone w:val="425"/>
   <w:characterSpacingControl w:val="doNotCompress"/>
   <w:compat>
     <w:useFELayout/>
-    <w:compatSetting w:name="compatibilityMode" w:uri="http://schemas.microsoft.com/office/word" w:val="12"/>
   </w:compat>
   <w:rsids>
     <w:rsidRoot w:val="0007327A"/>
@@ -23417,6 +23501,7 @@
     <w:rsid w:val="00A96C49"/>
     <w:rsid w:val="00AF66D5"/>
     <w:rsid w:val="00B02AD3"/>
+    <w:rsid w:val="00B8232E"/>
     <w:rsid w:val="00BA70C2"/>
     <w:rsid w:val="00BB5825"/>
     <w:rsid w:val="00C16FD5"/>
@@ -23435,7 +23520,7 @@
     <m:mathFont m:val="Cambria Math"/>
     <m:brkBin m:val="before"/>
     <m:brkBinSub m:val="--"/>
-    <m:smallFrac m:val="0"/>
+    <m:smallFrac m:val="off"/>
     <m:dispDef/>
     <m:lMargin m:val="0"/>
     <m:rMargin m:val="0"/>
@@ -23452,7 +23537,7 @@
 </file>
 
 <file path=word/glossary/styles.xml><?xml version="1.0" encoding="utf-8"?>
-<w:styles xmlns:mc="http://schemas.openxmlformats.org/markup-compatibility/2006" xmlns:r="http://schemas.openxmlformats.org/officeDocument/2006/relationships" xmlns:w="http://schemas.openxmlformats.org/wordprocessingml/2006/main" xmlns:w14="http://schemas.microsoft.com/office/word/2010/wordml" mc:Ignorable="w14">
+<w:styles xmlns:r="http://schemas.openxmlformats.org/officeDocument/2006/relationships" xmlns:w="http://schemas.openxmlformats.org/wordprocessingml/2006/main">
   <w:docDefaults>
     <w:rPrDefault>
       <w:rPr>
@@ -23623,6 +23708,7 @@
     <w:uiPriority w:val="99"/>
     <w:semiHidden/>
     <w:unhideWhenUsed/>
+    <w:qFormat/>
     <w:tblPr>
       <w:tblInd w:w="0" w:type="dxa"/>
       <w:tblCellMar>
@@ -23824,198 +23910,8 @@
 </w:styles>
 </file>
 
-<file path=word/glossary/stylesWithEffects.xml><?xml version="1.0" encoding="utf-8"?>
-<w:styles xmlns:wpc="http://schemas.microsoft.com/office/word/2010/wordprocessingCanvas" xmlns:mc="http://schemas.openxmlformats.org/markup-compatibility/2006" xmlns:o="urn:schemas-microsoft-com:office:office" xmlns:r="http://schemas.openxmlformats.org/officeDocument/2006/relationships" xmlns:m="http://schemas.openxmlformats.org/officeDocument/2006/math" xmlns:v="urn:schemas-microsoft-com:vml" xmlns:wp14="http://schemas.microsoft.com/office/word/2010/wordprocessingDrawing" xmlns:wp="http://schemas.openxmlformats.org/drawingml/2006/wordprocessingDrawing" xmlns:w10="urn:schemas-microsoft-com:office:word" xmlns:w="http://schemas.openxmlformats.org/wordprocessingml/2006/main" xmlns:w14="http://schemas.microsoft.com/office/word/2010/wordml" xmlns:wpg="http://schemas.microsoft.com/office/word/2010/wordprocessingGroup" xmlns:wpi="http://schemas.microsoft.com/office/word/2010/wordprocessingInk" xmlns:wne="http://schemas.microsoft.com/office/word/2006/wordml" xmlns:wps="http://schemas.microsoft.com/office/word/2010/wordprocessingShape" mc:Ignorable="w14 wp14">
-  <w:docDefaults>
-    <w:rPrDefault>
-      <w:rPr>
-        <w:rFonts w:asciiTheme="minorHAnsi" w:eastAsiaTheme="minorEastAsia" w:hAnsiTheme="minorHAnsi" w:cstheme="minorBidi"/>
-        <w:sz w:val="22"/>
-        <w:szCs w:val="22"/>
-        <w:lang w:val="en-US" w:eastAsia="en-US" w:bidi="ar-SA"/>
-      </w:rPr>
-    </w:rPrDefault>
-    <w:pPrDefault>
-      <w:pPr>
-        <w:spacing w:after="200" w:line="276" w:lineRule="auto"/>
-      </w:pPr>
-    </w:pPrDefault>
-  </w:docDefaults>
-  <w:latentStyles w:defLockedState="0" w:defUIPriority="99" w:defSemiHidden="1" w:defUnhideWhenUsed="1" w:defQFormat="0" w:count="267">
-    <w:lsdException w:name="Normal" w:semiHidden="0" w:uiPriority="0" w:unhideWhenUsed="0" w:qFormat="1"/>
-    <w:lsdException w:name="heading 1" w:semiHidden="0" w:uiPriority="9" w:unhideWhenUsed="0" w:qFormat="1"/>
-    <w:lsdException w:name="heading 2" w:uiPriority="9" w:qFormat="1"/>
-    <w:lsdException w:name="heading 3" w:uiPriority="9" w:qFormat="1"/>
-    <w:lsdException w:name="heading 4" w:uiPriority="9" w:qFormat="1"/>
-    <w:lsdException w:name="heading 5" w:uiPriority="9" w:qFormat="1"/>
-    <w:lsdException w:name="heading 6" w:uiPriority="9" w:qFormat="1"/>
-    <w:lsdException w:name="heading 7" w:uiPriority="9" w:qFormat="1"/>
-    <w:lsdException w:name="heading 8" w:uiPriority="9" w:qFormat="1"/>
-    <w:lsdException w:name="heading 9" w:uiPriority="9" w:qFormat="1"/>
-    <w:lsdException w:name="toc 1" w:uiPriority="39"/>
-    <w:lsdException w:name="toc 2" w:uiPriority="39"/>
-    <w:lsdException w:name="toc 3" w:uiPriority="39"/>
-    <w:lsdException w:name="toc 4" w:uiPriority="39"/>
-    <w:lsdException w:name="toc 5" w:uiPriority="39"/>
-    <w:lsdException w:name="toc 6" w:uiPriority="39"/>
-    <w:lsdException w:name="toc 7" w:uiPriority="39"/>
-    <w:lsdException w:name="toc 8" w:uiPriority="39"/>
-    <w:lsdException w:name="toc 9" w:uiPriority="39"/>
-    <w:lsdException w:name="caption" w:uiPriority="35" w:qFormat="1"/>
-    <w:lsdException w:name="Title" w:semiHidden="0" w:uiPriority="10" w:unhideWhenUsed="0" w:qFormat="1"/>
-    <w:lsdException w:name="Default Paragraph Font" w:uiPriority="1"/>
-    <w:lsdException w:name="Subtitle" w:semiHidden="0" w:uiPriority="11" w:unhideWhenUsed="0" w:qFormat="1"/>
-    <w:lsdException w:name="Strong" w:semiHidden="0" w:uiPriority="22" w:unhideWhenUsed="0" w:qFormat="1"/>
-    <w:lsdException w:name="Emphasis" w:semiHidden="0" w:uiPriority="20" w:unhideWhenUsed="0" w:qFormat="1"/>
-    <w:lsdException w:name="Table Grid" w:semiHidden="0" w:uiPriority="59" w:unhideWhenUsed="0"/>
-    <w:lsdException w:name="Placeholder Text" w:unhideWhenUsed="0"/>
-    <w:lsdException w:name="No Spacing" w:semiHidden="0" w:uiPriority="1" w:unhideWhenUsed="0" w:qFormat="1"/>
-    <w:lsdException w:name="Light Shading" w:semiHidden="0" w:uiPriority="60" w:unhideWhenUsed="0"/>
-    <w:lsdException w:name="Light List" w:semiHidden="0" w:uiPriority="61" w:unhideWhenUsed="0"/>
-    <w:lsdException w:name="Light Grid" w:semiHidden="0" w:uiPriority="62" w:unhideWhenUsed="0"/>
-    <w:lsdException w:name="Medium Shading 1" w:semiHidden="0" w:uiPriority="63" w:unhideWhenUsed="0"/>
-    <w:lsdException w:name="Medium Shading 2" w:semiHidden="0" w:uiPriority="64" w:unhideWhenUsed="0"/>
-    <w:lsdException w:name="Medium List 1" w:semiHidden="0" w:uiPriority="65" w:unhideWhenUsed="0"/>
-    <w:lsdException w:name="Medium List 2" w:semiHidden="0" w:uiPriority="66" w:unhideWhenUsed="0"/>
-    <w:lsdException w:name="Medium Grid 1" w:semiHidden="0" w:uiPriority="67" w:unhideWhenUsed="0"/>
-    <w:lsdException w:name="Medium Grid 2" w:semiHidden="0" w:uiPriority="68" w:unhideWhenUsed="0"/>
-    <w:lsdException w:name="Medium Grid 3" w:semiHidden="0" w:uiPriority="69" w:unhideWhenUsed="0"/>
-    <w:lsdException w:name="Dark List" w:semiHidden="0" w:uiPriority="70" w:unhideWhenUsed="0"/>
-    <w:lsdException w:name="Colorful Shading" w:semiHidden="0" w:uiPriority="71" w:unhideWhenUsed="0"/>
-    <w:lsdException w:name="Colorful List" w:semiHidden="0" w:uiPriority="72" w:unhideWhenUsed="0"/>
-    <w:lsdException w:name="Colorful Grid" w:semiHidden="0" w:uiPriority="73" w:unhideWhenUsed="0"/>
-    <w:lsdException w:name="Light Shading Accent 1" w:semiHidden="0" w:uiPriority="60" w:unhideWhenUsed="0"/>
-    <w:lsdException w:name="Light List Accent 1" w:semiHidden="0" w:uiPriority="61" w:unhideWhenUsed="0"/>
-    <w:lsdException w:name="Light Grid Accent 1" w:semiHidden="0" w:uiPriority="62" w:unhideWhenUsed="0"/>
-    <w:lsdException w:name="Medium Shading 1 Accent 1" w:semiHidden="0" w:uiPriority="63" w:unhideWhenUsed="0"/>
-    <w:lsdException w:name="Medium Shading 2 Accent 1" w:semiHidden="0" w:uiPriority="64" w:unhideWhenUsed="0"/>
-    <w:lsdException w:name="Medium List 1 Accent 1" w:semiHidden="0" w:uiPriority="65" w:unhideWhenUsed="0"/>
-    <w:lsdException w:name="Revision" w:unhideWhenUsed="0"/>
-    <w:lsdException w:name="List Paragraph" w:semiHidden="0" w:uiPriority="34" w:unhideWhenUsed="0" w:qFormat="1"/>
-    <w:lsdException w:name="Quote" w:semiHidden="0" w:uiPriority="29" w:unhideWhenUsed="0" w:qFormat="1"/>
-    <w:lsdException w:name="Intense Quote" w:semiHidden="0" w:uiPriority="30" w:unhideWhenUsed="0" w:qFormat="1"/>
-    <w:lsdException w:name="Medium List 2 Accent 1" w:semiHidden="0" w:uiPriority="66" w:unhideWhenUsed="0"/>
-    <w:lsdException w:name="Medium Grid 1 Accent 1" w:semiHidden="0" w:uiPriority="67" w:unhideWhenUsed="0"/>
-    <w:lsdException w:name="Medium Grid 2 Accent 1" w:semiHidden="0" w:uiPriority="68" w:unhideWhenUsed="0"/>
-    <w:lsdException w:name="Medium Grid 3 Accent 1" w:semiHidden="0" w:uiPriority="69" w:unhideWhenUsed="0"/>
-    <w:lsdException w:name="Dark List Accent 1" w:semiHidden="0" w:uiPriority="70" w:unhideWhenUsed="0"/>
-    <w:lsdException w:name="Colorful Shading Accent 1" w:semiHidden="0" w:uiPriority="71" w:unhideWhenUsed="0"/>
-    <w:lsdException w:name="Colorful List Accent 1" w:semiHidden="0" w:uiPriority="72" w:unhideWhenUsed="0"/>
-    <w:lsdException w:name="Colorful Grid Accent 1" w:semiHidden="0" w:uiPriority="73" w:unhideWhenUsed="0"/>
-    <w:lsdException w:name="Light Shading Accent 2" w:semiHidden="0" w:uiPriority="60" w:unhideWhenUsed="0"/>
-    <w:lsdException w:name="Light List Accent 2" w:semiHidden="0" w:uiPriority="61" w:unhideWhenUsed="0"/>
-    <w:lsdException w:name="Light Grid Accent 2" w:semiHidden="0" w:uiPriority="62" w:unhideWhenUsed="0"/>
-    <w:lsdException w:name="Medium Shading 1 Accent 2" w:semiHidden="0" w:uiPriority="63" w:unhideWhenUsed="0"/>
-    <w:lsdException w:name="Medium Shading 2 Accent 2" w:semiHidden="0" w:uiPriority="64" w:unhideWhenUsed="0"/>
-    <w:lsdException w:name="Medium List 1 Accent 2" w:semiHidden="0" w:uiPriority="65" w:unhideWhenUsed="0"/>
-    <w:lsdException w:name="Medium List 2 Accent 2" w:semiHidden="0" w:uiPriority="66" w:unhideWhenUsed="0"/>
-    <w:lsdException w:name="Medium Grid 1 Accent 2" w:semiHidden="0" w:uiPriority="67" w:unhideWhenUsed="0"/>
-    <w:lsdException w:name="Medium Grid 2 Accent 2" w:semiHidden="0" w:uiPriority="68" w:unhideWhenUsed="0"/>
-    <w:lsdException w:name="Medium Grid 3 Accent 2" w:semiHidden="0" w:uiPriority="69" w:unhideWhenUsed="0"/>
-    <w:lsdException w:name="Dark List Accent 2" w:semiHidden="0" w:uiPriority="70" w:unhideWhenUsed="0"/>
-    <w:lsdException w:name="Colorful Shading Accent 2" w:semiHidden="0" w:uiPriority="71" w:unhideWhenUsed="0"/>
-    <w:lsdException w:name="Colorful List Accent 2" w:semiHidden="0" w:uiPriority="72" w:unhideWhenUsed="0"/>
-    <w:lsdException w:name="Colorful Grid Accent 2" w:semiHidden="0" w:uiPriority="73" w:unhideWhenUsed="0"/>
-    <w:lsdException w:name="Light Shading Accent 3" w:semiHidden="0" w:uiPriority="60" w:unhideWhenUsed="0"/>
-    <w:lsdException w:name="Light List Accent 3" w:semiHidden="0" w:uiPriority="61" w:unhideWhenUsed="0"/>
-    <w:lsdException w:name="Light Grid Accent 3" w:semiHidden="0" w:uiPriority="62" w:unhideWhenUsed="0"/>
-    <w:lsdException w:name="Medium Shading 1 Accent 3" w:semiHidden="0" w:uiPriority="63" w:unhideWhenUsed="0"/>
-    <w:lsdException w:name="Medium Shading 2 Accent 3" w:semiHidden="0" w:uiPriority="64" w:unhideWhenUsed="0"/>
-    <w:lsdException w:name="Medium List 1 Accent 3" w:semiHidden="0" w:uiPriority="65" w:unhideWhenUsed="0"/>
-    <w:lsdException w:name="Medium List 2 Accent 3" w:semiHidden="0" w:uiPriority="66" w:unhideWhenUsed="0"/>
-    <w:lsdException w:name="Medium Grid 1 Accent 3" w:semiHidden="0" w:uiPriority="67" w:unhideWhenUsed="0"/>
-    <w:lsdException w:name="Medium Grid 2 Accent 3" w:semiHidden="0" w:uiPriority="68" w:unhideWhenUsed="0"/>
-    <w:lsdException w:name="Medium Grid 3 Accent 3" w:semiHidden="0" w:uiPriority="69" w:unhideWhenUsed="0"/>
-    <w:lsdException w:name="Dark List Accent 3" w:semiHidden="0" w:uiPriority="70" w:unhideWhenUsed="0"/>
-    <w:lsdException w:name="Colorful Shading Accent 3" w:semiHidden="0" w:uiPriority="71" w:unhideWhenUsed="0"/>
-    <w:lsdException w:name="Colorful List Accent 3" w:semiHidden="0" w:uiPriority="72" w:unhideWhenUsed="0"/>
-    <w:lsdException w:name="Colorful Grid Accent 3" w:semiHidden="0" w:uiPriority="73" w:unhideWhenUsed="0"/>
-    <w:lsdException w:name="Light Shading Accent 4" w:semiHidden="0" w:uiPriority="60" w:unhideWhenUsed="0"/>
-    <w:lsdException w:name="Light List Accent 4" w:semiHidden="0" w:uiPriority="61" w:unhideWhenUsed="0"/>
-    <w:lsdException w:name="Light Grid Accent 4" w:semiHidden="0" w:uiPriority="62" w:unhideWhenUsed="0"/>
-    <w:lsdException w:name="Medium Shading 1 Accent 4" w:semiHidden="0" w:uiPriority="63" w:unhideWhenUsed="0"/>
-    <w:lsdException w:name="Medium Shading 2 Accent 4" w:semiHidden="0" w:uiPriority="64" w:unhideWhenUsed="0"/>
-    <w:lsdException w:name="Medium List 1 Accent 4" w:semiHidden="0" w:uiPriority="65" w:unhideWhenUsed="0"/>
-    <w:lsdException w:name="Medium List 2 Accent 4" w:semiHidden="0" w:uiPriority="66" w:unhideWhenUsed="0"/>
-    <w:lsdException w:name="Medium Grid 1 Accent 4" w:semiHidden="0" w:uiPriority="67" w:unhideWhenUsed="0"/>
-    <w:lsdException w:name="Medium Grid 2 Accent 4" w:semiHidden="0" w:uiPriority="68" w:unhideWhenUsed="0"/>
-    <w:lsdException w:name="Medium Grid 3 Accent 4" w:semiHidden="0" w:uiPriority="69" w:unhideWhenUsed="0"/>
-    <w:lsdException w:name="Dark List Accent 4" w:semiHidden="0" w:uiPriority="70" w:unhideWhenUsed="0"/>
-    <w:lsdException w:name="Colorful Shading Accent 4" w:semiHidden="0" w:uiPriority="71" w:unhideWhenUsed="0"/>
-    <w:lsdException w:name="Colorful List Accent 4" w:semiHidden="0" w:uiPriority="72" w:unhideWhenUsed="0"/>
-    <w:lsdException w:name="Colorful Grid Accent 4" w:semiHidden="0" w:uiPriority="73" w:unhideWhenUsed="0"/>
-    <w:lsdException w:name="Light Shading Accent 5" w:semiHidden="0" w:uiPriority="60" w:unhideWhenUsed="0"/>
-    <w:lsdException w:name="Light List Accent 5" w:semiHidden="0" w:uiPriority="61" w:unhideWhenUsed="0"/>
-    <w:lsdException w:name="Light Grid Accent 5" w:semiHidden="0" w:uiPriority="62" w:unhideWhenUsed="0"/>
-    <w:lsdException w:name="Medium Shading 1 Accent 5" w:semiHidden="0" w:uiPriority="63" w:unhideWhenUsed="0"/>
-    <w:lsdException w:name="Medium Shading 2 Accent 5" w:semiHidden="0" w:uiPriority="64" w:unhideWhenUsed="0"/>
-    <w:lsdException w:name="Medium List 1 Accent 5" w:semiHidden="0" w:uiPriority="65" w:unhideWhenUsed="0"/>
-    <w:lsdException w:name="Medium List 2 Accent 5" w:semiHidden="0" w:uiPriority="66" w:unhideWhenUsed="0"/>
-    <w:lsdException w:name="Medium Grid 1 Accent 5" w:semiHidden="0" w:uiPriority="67" w:unhideWhenUsed="0"/>
-    <w:lsdException w:name="Medium Grid 2 Accent 5" w:semiHidden="0" w:uiPriority="68" w:unhideWhenUsed="0"/>
-    <w:lsdException w:name="Medium Grid 3 Accent 5" w:semiHidden="0" w:uiPriority="69" w:unhideWhenUsed="0"/>
-    <w:lsdException w:name="Dark List Accent 5" w:semiHidden="0" w:uiPriority="70" w:unhideWhenUsed="0"/>
-    <w:lsdException w:name="Colorful Shading Accent 5" w:semiHidden="0" w:uiPriority="71" w:unhideWhenUsed="0"/>
-    <w:lsdException w:name="Colorful List Accent 5" w:semiHidden="0" w:uiPriority="72" w:unhideWhenUsed="0"/>
-    <w:lsdException w:name="Colorful Grid Accent 5" w:semiHidden="0" w:uiPriority="73" w:unhideWhenUsed="0"/>
-    <w:lsdException w:name="Light Shading Accent 6" w:semiHidden="0" w:uiPriority="60" w:unhideWhenUsed="0"/>
-    <w:lsdException w:name="Light List Accent 6" w:semiHidden="0" w:uiPriority="61" w:unhideWhenUsed="0"/>
-    <w:lsdException w:name="Light Grid Accent 6" w:semiHidden="0" w:uiPriority="62" w:unhideWhenUsed="0"/>
-    <w:lsdException w:name="Medium Shading 1 Accent 6" w:semiHidden="0" w:uiPriority="63" w:unhideWhenUsed="0"/>
-    <w:lsdException w:name="Medium Shading 2 Accent 6" w:semiHidden="0" w:uiPriority="64" w:unhideWhenUsed="0"/>
-    <w:lsdException w:name="Medium List 1 Accent 6" w:semiHidden="0" w:uiPriority="65" w:unhideWhenUsed="0"/>
-    <w:lsdException w:name="Medium List 2 Accent 6" w:semiHidden="0" w:uiPriority="66" w:unhideWhenUsed="0"/>
-    <w:lsdException w:name="Medium Grid 1 Accent 6" w:semiHidden="0" w:uiPriority="67" w:unhideWhenUsed="0"/>
-    <w:lsdException w:name="Medium Grid 2 Accent 6" w:semiHidden="0" w:uiPriority="68" w:unhideWhenUsed="0"/>
-    <w:lsdException w:name="Medium Grid 3 Accent 6" w:semiHidden="0" w:uiPriority="69" w:unhideWhenUsed="0"/>
-    <w:lsdException w:name="Dark List Accent 6" w:semiHidden="0" w:uiPriority="70" w:unhideWhenUsed="0"/>
-    <w:lsdException w:name="Colorful Shading Accent 6" w:semiHidden="0" w:uiPriority="71" w:unhideWhenUsed="0"/>
-    <w:lsdException w:name="Colorful List Accent 6" w:semiHidden="0" w:uiPriority="72" w:unhideWhenUsed="0"/>
-    <w:lsdException w:name="Colorful Grid Accent 6" w:semiHidden="0" w:uiPriority="73" w:unhideWhenUsed="0"/>
-    <w:lsdException w:name="Subtle Emphasis" w:semiHidden="0" w:uiPriority="19" w:unhideWhenUsed="0" w:qFormat="1"/>
-    <w:lsdException w:name="Intense Emphasis" w:semiHidden="0" w:uiPriority="21" w:unhideWhenUsed="0" w:qFormat="1"/>
-    <w:lsdException w:name="Subtle Reference" w:semiHidden="0" w:uiPriority="31" w:unhideWhenUsed="0" w:qFormat="1"/>
-    <w:lsdException w:name="Intense Reference" w:semiHidden="0" w:uiPriority="32" w:unhideWhenUsed="0" w:qFormat="1"/>
-    <w:lsdException w:name="Book Title" w:semiHidden="0" w:uiPriority="33" w:unhideWhenUsed="0" w:qFormat="1"/>
-    <w:lsdException w:name="Bibliography" w:uiPriority="37"/>
-    <w:lsdException w:name="TOC Heading" w:uiPriority="39" w:qFormat="1"/>
-  </w:latentStyles>
-  <w:style w:type="paragraph" w:default="1" w:styleId="Normal">
-    <w:name w:val="Normal"/>
-    <w:qFormat/>
-  </w:style>
-  <w:style w:type="character" w:default="1" w:styleId="DefaultParagraphFont">
-    <w:name w:val="Default Paragraph Font"/>
-    <w:uiPriority w:val="1"/>
-    <w:semiHidden/>
-    <w:unhideWhenUsed/>
-  </w:style>
-  <w:style w:type="table" w:default="1" w:styleId="TableNormal">
-    <w:name w:val="Normal Table"/>
-    <w:uiPriority w:val="99"/>
-    <w:semiHidden/>
-    <w:unhideWhenUsed/>
-    <w:tblPr>
-      <w:tblInd w:w="0" w:type="dxa"/>
-      <w:tblCellMar>
-        <w:top w:w="0" w:type="dxa"/>
-        <w:left w:w="108" w:type="dxa"/>
-        <w:bottom w:w="0" w:type="dxa"/>
-        <w:right w:w="108" w:type="dxa"/>
-      </w:tblCellMar>
-    </w:tblPr>
-  </w:style>
-  <w:style w:type="numbering" w:default="1" w:styleId="NoList">
-    <w:name w:val="No List"/>
-    <w:uiPriority w:val="99"/>
-    <w:semiHidden/>
-    <w:unhideWhenUsed/>
-  </w:style>
-</w:styles>
-</file>
-
 <file path=word/glossary/webSettings.xml><?xml version="1.0" encoding="utf-8"?>
-<w:webSettings xmlns:mc="http://schemas.openxmlformats.org/markup-compatibility/2006" xmlns:r="http://schemas.openxmlformats.org/officeDocument/2006/relationships" xmlns:w="http://schemas.openxmlformats.org/wordprocessingml/2006/main" xmlns:w14="http://schemas.microsoft.com/office/word/2010/wordml" mc:Ignorable="w14">
+<w:webSettings xmlns:r="http://schemas.openxmlformats.org/officeDocument/2006/relationships" xmlns:w="http://schemas.openxmlformats.org/wordprocessingml/2006/main">
   <w:optimizeForBrowser/>
 </w:webSettings>
 </file>
@@ -24327,7 +24223,7 @@
 </file>
 
 <file path=customXml/itemProps2.xml><?xml version="1.0" encoding="utf-8"?>
-<ds:datastoreItem xmlns:ds="http://schemas.openxmlformats.org/officeDocument/2006/customXml" ds:itemID="{EB0CF827-8212-499B-9F85-3FAC2E75A6CB}">
+<ds:datastoreItem xmlns:ds="http://schemas.openxmlformats.org/officeDocument/2006/customXml" ds:itemID="{A3001F42-C0B5-429B-8FB5-E999883A8AC9}">
   <ds:schemaRefs>
     <ds:schemaRef ds:uri="http://schemas.openxmlformats.org/officeDocument/2006/bibliography"/>
   </ds:schemaRefs>

</xml_diff>

<commit_message>
Dodani komentari u kod, izbrisan komentiran kod, deklinirana Gowalla di je trebalo
</commit_message>
<xml_diff>
--- a/Dokumentacija.docx
+++ b/Dokumentacija.docx
@@ -14584,7 +14584,23 @@
           <w:sz w:val="22"/>
           <w:szCs w:val="22"/>
         </w:rPr>
-        <w:t>Nažalost, početkom prosinca 2011. godine službeno je objavljeno da je Gowalla kupljena od strane Facebooka, te se krajem siječnja ova mreža u potpunosti gasi</w:t>
+        <w:t xml:space="preserve">Nažalost, početkom prosinca 2011. godine službeno je objavljeno da je Gowalla kupljena od strane Facebooka, te se krajem siječnja </w:t>
+      </w:r>
+      <w:r>
+        <w:rPr>
+          <w:rFonts w:asciiTheme="minorHAnsi" w:hAnsiTheme="minorHAnsi" w:cstheme="minorHAnsi"/>
+          <w:sz w:val="22"/>
+          <w:szCs w:val="22"/>
+        </w:rPr>
+        <w:t xml:space="preserve">2012. </w:t>
+      </w:r>
+      <w:r>
+        <w:rPr>
+          <w:rFonts w:asciiTheme="minorHAnsi" w:hAnsiTheme="minorHAnsi" w:cstheme="minorHAnsi"/>
+          <w:sz w:val="22"/>
+          <w:szCs w:val="22"/>
+        </w:rPr>
+        <w:t>ova mreža u potpunosti gasi</w:t>
       </w:r>
       <w:r>
         <w:rPr>
@@ -14966,8 +14982,6 @@
           <w:szCs w:val="26"/>
         </w:rPr>
       </w:pPr>
-      <w:bookmarkStart w:id="4" w:name="_GoBack"/>
-      <w:bookmarkEnd w:id="4"/>
       <w:r>
         <w:rPr>
           <w:rFonts w:cstheme="minorHAnsi"/>
@@ -14980,7 +14994,13 @@
     </w:p>
     <w:p>
       <w:r>
-        <w:t xml:space="preserve">Za programsko ostvarivanje zadatka korišten je Gowalla API. </w:t>
+        <w:t>Za programsko ostvariv</w:t>
+      </w:r>
+      <w:r>
+        <w:t>anje zadatka korišten je Gowallin</w:t>
+      </w:r>
+      <w:r>
+        <w:t xml:space="preserve"> API. </w:t>
       </w:r>
       <w:r>
         <w:t xml:space="preserve"> </w:t>
@@ -17657,7 +17677,25 @@
           <w:sz w:val="26"/>
           <w:szCs w:val="26"/>
         </w:rPr>
-        <w:t>6.4. Tehničke poteškoće vezane uz Gowalla API</w:t>
+        <w:t xml:space="preserve">6.4. Tehničke poteškoće </w:t>
+      </w:r>
+      <w:r>
+        <w:rPr>
+          <w:rFonts w:cstheme="minorHAnsi"/>
+          <w:b/>
+          <w:sz w:val="26"/>
+          <w:szCs w:val="26"/>
+        </w:rPr>
+        <w:t>vezane uz Gowallin</w:t>
+      </w:r>
+      <w:r>
+        <w:rPr>
+          <w:rFonts w:cstheme="minorHAnsi"/>
+          <w:b/>
+          <w:sz w:val="26"/>
+          <w:szCs w:val="26"/>
+        </w:rPr>
+        <w:t xml:space="preserve"> API</w:t>
       </w:r>
     </w:p>
     <w:p>
@@ -17727,7 +17765,13 @@
     <w:p/>
     <w:p>
       <w:r>
-        <w:t>Zbog navedenih problema sam tijek dohvata podataka je malo zamršeniji. Nakon uspješnog prijavljivanja na sustav trebalo bi slijediti dohvaćanje prijatelja. No, pošto ta funkcionalnost API-a ne radi jedino moguće rješenje bilo je dohvatiti listu prijatelja sa Gowalla poslužitelja</w:t>
+        <w:t>Zbog navedenih problema sam tijek dohvata podataka je malo zamršeniji. Nakon uspješnog prijavljivanja na sustav trebalo bi slijediti dohvaćanje prijatelja. No, pošto ta funkcionalnost API-a ne radi jedino moguće rješenje bilo je dohva</w:t>
+      </w:r>
+      <w:r>
+        <w:t>titi listu prijatelja sa Gowallinog</w:t>
+      </w:r>
+      <w:r>
+        <w:t xml:space="preserve"> poslužitelja</w:t>
       </w:r>
       <w:r>
         <w:t xml:space="preserve"> koji je zadužen za regularno korištenje Gowallom. To znači dohvaćanje HTML stranice te njenog filtriranja do traženih podataka. Nakon toga je moguće ponovno iskoristiti API i preko, za njega predviđenog, poslužitelja dohvaćati podatke o prijateljima. Iz toga proizlazi da moramo komunicirati sa 2 poslužitelja umjesto sa jednim. Na slici (Slika 6.4.1) je prikazan sekvencijski dijagram koji opisuje navedene radnje.</w:t>
@@ -17965,8 +18009,16 @@
         <w:rPr>
           <w:rFonts w:cstheme="minorHAnsi"/>
         </w:rPr>
-        <w:t>http://en.wikipedia.org/wiki/Gowalla</w:t>
-      </w:r>
+        <w:t>http://en.wikipedia.org/wiki/</w:t>
+      </w:r>
+      <w:bookmarkStart w:id="4" w:name="_GoBack"/>
+      <w:r>
+        <w:rPr>
+          <w:rFonts w:cstheme="minorHAnsi"/>
+        </w:rPr>
+        <w:t>Gowalla</w:t>
+      </w:r>
+      <w:bookmarkEnd w:id="4"/>
       <w:r>
         <w:rPr>
           <w:rFonts w:cstheme="minorHAnsi"/>
@@ -20262,7 +20314,7 @@
               <w:noProof/>
               <w:color w:val="FFFFFF" w:themeColor="background1"/>
             </w:rPr>
-            <w:t>29</w:t>
+            <w:t>28</w:t>
           </w:r>
           <w:r>
             <w:rPr>
@@ -20297,6 +20349,7 @@
               <w:dataBinding w:prefixMappings="xmlns:ns0='http://schemas.openxmlformats.org/officeDocument/2006/extended-properties'" w:xpath="/ns0:Properties[1]/ns0:Company[1]" w:storeItemID="{6668398D-A668-4E3E-A5EB-62B293D839F1}"/>
               <w:text/>
             </w:sdtPr>
+            <w:sdtEndPr/>
             <w:sdtContent>
               <w:r>
                 <w:t>[Ćavar, Martinec, Mrazović, Ranogajec, Volarević]</w:t>
@@ -20428,6 +20481,7 @@
               <w:dataBinding w:prefixMappings="xmlns:ns0='http://schemas.openxmlformats.org/package/2006/metadata/core-properties' xmlns:ns1='http://purl.org/dc/elements/1.1/'" w:xpath="/ns0:coreProperties[1]/ns1:title[1]" w:storeItemID="{6C3C8BC8-F283-45AE-878A-BAB7291924A1}"/>
               <w:text/>
             </w:sdtPr>
+            <w:sdtEndPr/>
             <w:sdtContent>
               <w:r>
                 <w:rPr>
@@ -23876,10 +23930,11 @@
   </w:font>
   <w:font w:name="Tahoma">
     <w:panose1 w:val="020B0604030504040204"/>
-    <w:charset w:val="EE"/>
+    <w:charset w:val="00"/>
     <w:family w:val="swiss"/>
+    <w:notTrueType/>
     <w:pitch w:val="variable"/>
-    <w:sig w:usb0="E1002EFF" w:usb1="C000605B" w:usb2="00000029" w:usb3="00000000" w:csb0="000101FF" w:csb1="00000000"/>
+    <w:sig w:usb0="00000003" w:usb1="00000000" w:usb2="00000000" w:usb3="00000000" w:csb0="00000001" w:csb1="00000000"/>
   </w:font>
   <w:font w:name="Consolas">
     <w:panose1 w:val="020B0609020204030204"/>
@@ -23931,6 +23986,7 @@
     <w:rsid w:val="006D169E"/>
     <w:rsid w:val="006D4007"/>
     <w:rsid w:val="00755D81"/>
+    <w:rsid w:val="007A26C1"/>
     <w:rsid w:val="007F79CA"/>
     <w:rsid w:val="00845D73"/>
     <w:rsid w:val="008640EF"/>
@@ -24854,7 +24910,7 @@
 </file>
 
 <file path=customXml/itemProps2.xml><?xml version="1.0" encoding="utf-8"?>
-<ds:datastoreItem xmlns:ds="http://schemas.openxmlformats.org/officeDocument/2006/customXml" ds:itemID="{CCBC6569-0298-4ADC-B509-6A9EFD3B26A9}">
+<ds:datastoreItem xmlns:ds="http://schemas.openxmlformats.org/officeDocument/2006/customXml" ds:itemID="{2D369BCA-BB04-4346-A71F-68B8AF730369}">
   <ds:schemaRefs>
     <ds:schemaRef ds:uri="http://schemas.openxmlformats.org/officeDocument/2006/bibliography"/>
   </ds:schemaRefs>

</xml_diff>

<commit_message>
Popravljeno ćavarevo, sadržaj malo popravljen... mislim da je to sve.
</commit_message>
<xml_diff>
--- a/Dokumentacija.docx
+++ b/Dokumentacija.docx
@@ -1,6 +1,6 @@
 
 <file path=word/document.xml><?xml version="1.0" encoding="utf-8"?>
-<w:document xmlns:ve="http://schemas.openxmlformats.org/markup-compatibility/2006" xmlns:o="urn:schemas-microsoft-com:office:office" xmlns:r="http://schemas.openxmlformats.org/officeDocument/2006/relationships" xmlns:m="http://schemas.openxmlformats.org/officeDocument/2006/math" xmlns:v="urn:schemas-microsoft-com:vml" xmlns:wp="http://schemas.openxmlformats.org/drawingml/2006/wordprocessingDrawing" xmlns:w10="urn:schemas-microsoft-com:office:word" xmlns:w="http://schemas.openxmlformats.org/wordprocessingml/2006/main" xmlns:wne="http://schemas.microsoft.com/office/word/2006/wordml">
+<w:document xmlns:wpc="http://schemas.microsoft.com/office/word/2010/wordprocessingCanvas" xmlns:mc="http://schemas.openxmlformats.org/markup-compatibility/2006" xmlns:o="urn:schemas-microsoft-com:office:office" xmlns:r="http://schemas.openxmlformats.org/officeDocument/2006/relationships" xmlns:m="http://schemas.openxmlformats.org/officeDocument/2006/math" xmlns:v="urn:schemas-microsoft-com:vml" xmlns:wp14="http://schemas.microsoft.com/office/word/2010/wordprocessingDrawing" xmlns:wp="http://schemas.openxmlformats.org/drawingml/2006/wordprocessingDrawing" xmlns:w10="urn:schemas-microsoft-com:office:word" xmlns:w="http://schemas.openxmlformats.org/wordprocessingml/2006/main" xmlns:w14="http://schemas.microsoft.com/office/word/2010/wordml" xmlns:wpg="http://schemas.microsoft.com/office/word/2010/wordprocessingGroup" xmlns:wpi="http://schemas.microsoft.com/office/word/2010/wordprocessingInk" xmlns:wne="http://schemas.microsoft.com/office/word/2006/wordml" xmlns:wps="http://schemas.microsoft.com/office/word/2010/wordprocessingShape" mc:Ignorable="w14 wp14">
   <w:body>
     <w:p>
       <w:pPr>
@@ -282,7 +282,7 @@
                     <pic:cNvPicPr/>
                   </pic:nvPicPr>
                   <pic:blipFill>
-                    <a:blip r:embed="rId9" cstate="print"/>
+                    <a:blip r:embed="rId10" cstate="print"/>
                     <a:stretch>
                       <a:fillRect/>
                     </a:stretch>
@@ -3019,7 +3019,82 @@
           <w:sz w:val="22"/>
           <w:szCs w:val="22"/>
         </w:rPr>
-        <w:t>5</w:t>
+        <w:t>3</w:t>
+      </w:r>
+    </w:p>
+    <w:p>
+      <w:pPr>
+        <w:pStyle w:val="TOC1"/>
+        <w:rPr>
+          <w:rFonts w:asciiTheme="minorHAnsi" w:hAnsiTheme="minorHAnsi" w:cstheme="minorHAnsi"/>
+          <w:sz w:val="22"/>
+          <w:szCs w:val="22"/>
+        </w:rPr>
+      </w:pPr>
+      <w:hyperlink w:anchor="_Toc159987579" w:history="1">
+        <w:r>
+          <w:rPr>
+            <w:rStyle w:val="Hyperlink"/>
+            <w:rFonts w:asciiTheme="minorHAnsi" w:eastAsiaTheme="majorEastAsia" w:hAnsiTheme="minorHAnsi" w:cstheme="minorHAnsi"/>
+            <w:sz w:val="22"/>
+            <w:szCs w:val="22"/>
+          </w:rPr>
+          <w:t>9</w:t>
+        </w:r>
+        <w:r>
+          <w:rPr>
+            <w:rStyle w:val="Hyperlink"/>
+            <w:rFonts w:asciiTheme="minorHAnsi" w:eastAsiaTheme="majorEastAsia" w:hAnsiTheme="minorHAnsi" w:cstheme="minorHAnsi"/>
+            <w:sz w:val="22"/>
+            <w:szCs w:val="22"/>
+          </w:rPr>
+          <w:t>.</w:t>
+        </w:r>
+        <w:r>
+          <w:rPr>
+            <w:rFonts w:asciiTheme="minorHAnsi" w:hAnsiTheme="minorHAnsi" w:cstheme="minorHAnsi"/>
+            <w:sz w:val="22"/>
+            <w:szCs w:val="22"/>
+            <w:lang w:val="en-US" w:eastAsia="en-US" w:bidi="he-IL"/>
+          </w:rPr>
+          <w:tab/>
+        </w:r>
+        <w:r>
+          <w:rPr>
+            <w:rStyle w:val="Hyperlink"/>
+            <w:rFonts w:asciiTheme="minorHAnsi" w:eastAsiaTheme="majorEastAsia" w:hAnsiTheme="minorHAnsi" w:cstheme="minorHAnsi"/>
+            <w:b/>
+            <w:color w:val="76923C" w:themeColor="accent3" w:themeShade="BF"/>
+            <w:sz w:val="22"/>
+            <w:szCs w:val="22"/>
+          </w:rPr>
+          <w:t>Upute za instalaciju</w:t>
+        </w:r>
+        <w:r>
+          <w:rPr>
+            <w:rFonts w:asciiTheme="minorHAnsi" w:hAnsiTheme="minorHAnsi" w:cstheme="minorHAnsi"/>
+            <w:webHidden/>
+            <w:sz w:val="22"/>
+            <w:szCs w:val="22"/>
+          </w:rPr>
+          <w:tab/>
+        </w:r>
+      </w:hyperlink>
+      <w:r>
+        <w:rPr>
+          <w:rFonts w:asciiTheme="minorHAnsi" w:hAnsiTheme="minorHAnsi" w:cstheme="minorHAnsi"/>
+          <w:sz w:val="22"/>
+          <w:szCs w:val="22"/>
+        </w:rPr>
+        <w:t>3</w:t>
+      </w:r>
+      <w:r>
+        <w:rPr>
+          <w:rFonts w:asciiTheme="minorHAnsi" w:hAnsiTheme="minorHAnsi" w:cstheme="minorHAnsi"/>
+          <w:sz w:val="22"/>
+          <w:szCs w:val="22"/>
+        </w:rPr>
+        <w:t>4</w:t>
       </w:r>
     </w:p>
     <w:p>
@@ -3094,9 +3169,12 @@
           <w:sz w:val="22"/>
           <w:szCs w:val="22"/>
         </w:rPr>
-        <w:t>4</w:t>
-      </w:r>
-    </w:p>
+        <w:t>5</w:t>
+      </w:r>
+      <w:bookmarkStart w:id="0" w:name="_GoBack"/>
+      <w:bookmarkEnd w:id="0"/>
+    </w:p>
+    <w:p/>
     <w:p/>
     <w:p/>
     <w:p>
@@ -3254,7 +3332,7 @@
           <w:insideH w:val="single" w:sz="4" w:space="0" w:color="000000"/>
           <w:insideV w:val="single" w:sz="4" w:space="0" w:color="000000"/>
         </w:tblBorders>
-        <w:tblLook w:val="00A0"/>
+        <w:tblLook w:val="00A0" w:firstRow="1" w:lastRow="0" w:firstColumn="1" w:lastColumn="0" w:noHBand="0" w:noVBand="0"/>
       </w:tblPr>
       <w:tblGrid>
         <w:gridCol w:w="3521"/>
@@ -3385,7 +3463,7 @@
                           <pic:cNvPicPr/>
                         </pic:nvPicPr>
                         <pic:blipFill>
-                          <a:blip r:embed="rId10" cstate="print"/>
+                          <a:blip r:embed="rId11" cstate="print"/>
                           <a:stretch>
                             <a:fillRect/>
                           </a:stretch>
@@ -3538,7 +3616,7 @@
                           <pic:cNvPicPr/>
                         </pic:nvPicPr>
                         <pic:blipFill>
-                          <a:blip r:embed="rId11" cstate="print"/>
+                          <a:blip r:embed="rId12" cstate="print"/>
                           <a:stretch>
                             <a:fillRect/>
                           </a:stretch>
@@ -3739,7 +3817,7 @@
                           <pic:cNvPicPr/>
                         </pic:nvPicPr>
                         <pic:blipFill>
-                          <a:blip r:embed="rId12" cstate="print"/>
+                          <a:blip r:embed="rId13" cstate="print"/>
                           <a:stretch>
                             <a:fillRect/>
                           </a:stretch>
@@ -3944,7 +4022,7 @@
                           <pic:cNvPicPr/>
                         </pic:nvPicPr>
                         <pic:blipFill>
-                          <a:blip r:embed="rId13" cstate="print"/>
+                          <a:blip r:embed="rId14" cstate="print"/>
                           <a:stretch>
                             <a:fillRect/>
                           </a:stretch>
@@ -4099,7 +4177,7 @@
                           <pic:cNvPicPr/>
                         </pic:nvPicPr>
                         <pic:blipFill>
-                          <a:blip r:embed="rId14" cstate="print"/>
+                          <a:blip r:embed="rId15" cstate="print"/>
                           <a:stretch>
                             <a:fillRect/>
                           </a:stretch>
@@ -4705,7 +4783,7 @@
                     <pic:cNvPicPr/>
                   </pic:nvPicPr>
                   <pic:blipFill>
-                    <a:blip r:embed="rId15" cstate="print"/>
+                    <a:blip r:embed="rId16" cstate="print"/>
                     <a:srcRect t="22766" b="28511"/>
                     <a:stretch>
                       <a:fillRect/>
@@ -4983,10 +5061,10 @@
                     <pic:cNvPicPr/>
                   </pic:nvPicPr>
                   <pic:blipFill>
-                    <a:blip r:embed="rId16" cstate="print">
+                    <a:blip r:embed="rId17" cstate="print">
                       <a:extLst>
                         <a:ext uri="{28A0092B-C50C-407E-A947-70E740481C1C}">
-                          <a14:useLocalDpi xmlns:a14="http://schemas.microsoft.com/office/drawing/2010/main" xmlns:wps="http://schemas.microsoft.com/office/word/2010/wordprocessingShape" xmlns:wpi="http://schemas.microsoft.com/office/word/2010/wordprocessingInk" xmlns:wpg="http://schemas.microsoft.com/office/word/2010/wordprocessingGroup" xmlns:w14="http://schemas.microsoft.com/office/word/2010/wordml" xmlns:w="http://schemas.openxmlformats.org/wordprocessingml/2006/main" xmlns:w10="urn:schemas-microsoft-com:office:word" xmlns:wp14="http://schemas.microsoft.com/office/word/2010/wordprocessingDrawing" xmlns:v="urn:schemas-microsoft-com:vml" xmlns:o="urn:schemas-microsoft-com:office:office" xmlns:mc="http://schemas.openxmlformats.org/markup-compatibility/2006" xmlns:wpc="http://schemas.microsoft.com/office/word/2010/wordprocessingCanvas" xmlns="" val="0"/>
+                          <a14:useLocalDpi xmlns:a14="http://schemas.microsoft.com/office/drawing/2010/main" val="0"/>
                         </a:ext>
                       </a:extLst>
                     </a:blip>
@@ -5135,7 +5213,7 @@
         </w:rPr>
         <w:t xml:space="preserve">Aplikaciji se može pristupiti na adresi </w:t>
       </w:r>
-      <w:hyperlink r:id="rId17" w:history="1">
+      <w:hyperlink r:id="rId18" w:history="1">
         <w:r>
           <w:rPr>
             <w:rStyle w:val="Hyperlink"/>
@@ -5154,7 +5232,7 @@
         </w:rPr>
         <w:t xml:space="preserve">, kao i na </w:t>
       </w:r>
-      <w:hyperlink r:id="rId18" w:history="1">
+      <w:hyperlink r:id="rId19" w:history="1">
         <w:r>
           <w:rPr>
             <w:rStyle w:val="Hyperlink"/>
@@ -5171,25 +5249,7 @@
           <w:sz w:val="22"/>
           <w:szCs w:val="22"/>
         </w:rPr>
-        <w:t xml:space="preserve"> preko </w:t>
-      </w:r>
-      <w:proofErr w:type="spellStart"/>
-      <w:r>
-        <w:rPr>
-          <w:rFonts w:asciiTheme="minorHAnsi" w:hAnsiTheme="minorHAnsi" w:cstheme="minorHAnsi"/>
-          <w:sz w:val="22"/>
-          <w:szCs w:val="22"/>
-        </w:rPr>
-        <w:t>Facebookovog</w:t>
-      </w:r>
-      <w:proofErr w:type="spellEnd"/>
-      <w:r>
-        <w:rPr>
-          <w:rFonts w:asciiTheme="minorHAnsi" w:hAnsiTheme="minorHAnsi" w:cstheme="minorHAnsi"/>
-          <w:sz w:val="22"/>
-          <w:szCs w:val="22"/>
-        </w:rPr>
-        <w:t xml:space="preserve"> poslužitelja.</w:t>
+        <w:t xml:space="preserve"> preko Facebookovog poslužitelja.</w:t>
       </w:r>
     </w:p>
     <w:p>
@@ -5516,7 +5576,7 @@
                     <pic:cNvPicPr/>
                   </pic:nvPicPr>
                   <pic:blipFill>
-                    <a:blip r:embed="rId19" cstate="print"/>
+                    <a:blip r:embed="rId20" cstate="print"/>
                     <a:stretch>
                       <a:fillRect/>
                     </a:stretch>
@@ -7703,7 +7763,7 @@
                     <pic:cNvPicPr/>
                   </pic:nvPicPr>
                   <pic:blipFill>
-                    <a:blip r:embed="rId20" cstate="print"/>
+                    <a:blip r:embed="rId21" cstate="print"/>
                     <a:srcRect b="25467"/>
                     <a:stretch>
                       <a:fillRect/>
@@ -7816,7 +7876,7 @@
                     <pic:cNvPicPr/>
                   </pic:nvPicPr>
                   <pic:blipFill>
-                    <a:blip r:embed="rId21" cstate="print"/>
+                    <a:blip r:embed="rId22" cstate="print"/>
                     <a:srcRect b="9012"/>
                     <a:stretch>
                       <a:fillRect/>
@@ -8869,10 +8929,10 @@
                     <pic:cNvPicPr/>
                   </pic:nvPicPr>
                   <pic:blipFill rotWithShape="1">
-                    <a:blip r:embed="rId22" cstate="print">
+                    <a:blip r:embed="rId23" cstate="print">
                       <a:extLst>
                         <a:ext uri="{28A0092B-C50C-407E-A947-70E740481C1C}">
-                          <a14:useLocalDpi xmlns:a14="http://schemas.microsoft.com/office/drawing/2010/main" xmlns:wps="http://schemas.microsoft.com/office/word/2010/wordprocessingShape" xmlns:wpi="http://schemas.microsoft.com/office/word/2010/wordprocessingInk" xmlns:wpg="http://schemas.microsoft.com/office/word/2010/wordprocessingGroup" xmlns:w14="http://schemas.microsoft.com/office/word/2010/wordml" xmlns:w="http://schemas.openxmlformats.org/wordprocessingml/2006/main" xmlns:w10="urn:schemas-microsoft-com:office:word" xmlns:wp14="http://schemas.microsoft.com/office/word/2010/wordprocessingDrawing" xmlns:v="urn:schemas-microsoft-com:vml" xmlns:o="urn:schemas-microsoft-com:office:office" xmlns:mc="http://schemas.openxmlformats.org/markup-compatibility/2006" xmlns:wpc="http://schemas.microsoft.com/office/word/2010/wordprocessingCanvas" xmlns="" val="0"/>
+                          <a14:useLocalDpi xmlns:a14="http://schemas.microsoft.com/office/drawing/2010/main" val="0"/>
                         </a:ext>
                       </a:extLst>
                     </a:blip>
@@ -8899,7 +8959,7 @@
                     </a:effectLst>
                     <a:extLst>
                       <a:ext uri="{53640926-AAD7-44D8-BBD7-CCE9431645EC}">
-                        <a14:shadowObscured xmlns:a14="http://schemas.microsoft.com/office/drawing/2010/main" xmlns:wps="http://schemas.microsoft.com/office/word/2010/wordprocessingShape" xmlns:wpi="http://schemas.microsoft.com/office/word/2010/wordprocessingInk" xmlns:wpg="http://schemas.microsoft.com/office/word/2010/wordprocessingGroup" xmlns:w14="http://schemas.microsoft.com/office/word/2010/wordml" xmlns:w="http://schemas.openxmlformats.org/wordprocessingml/2006/main" xmlns:w10="urn:schemas-microsoft-com:office:word" xmlns:wp14="http://schemas.microsoft.com/office/word/2010/wordprocessingDrawing" xmlns:v="urn:schemas-microsoft-com:vml" xmlns:o="urn:schemas-microsoft-com:office:office" xmlns:mc="http://schemas.openxmlformats.org/markup-compatibility/2006" xmlns:wpc="http://schemas.microsoft.com/office/word/2010/wordprocessingCanvas" xmlns=""/>
+                        <a14:shadowObscured xmlns:a14="http://schemas.microsoft.com/office/drawing/2010/main"/>
                       </a:ext>
                     </a:extLst>
                   </pic:spPr>
@@ -8947,7 +9007,7 @@
           <w:insideH w:val="none" w:sz="0" w:space="0" w:color="auto"/>
           <w:insideV w:val="none" w:sz="0" w:space="0" w:color="auto"/>
         </w:tblBorders>
-        <w:tblLook w:val="04A0"/>
+        <w:tblLook w:val="04A0" w:firstRow="1" w:lastRow="0" w:firstColumn="1" w:lastColumn="0" w:noHBand="0" w:noVBand="1"/>
       </w:tblPr>
       <w:tblGrid>
         <w:gridCol w:w="10706"/>
@@ -9252,7 +9312,7 @@
           <w:insideH w:val="none" w:sz="0" w:space="0" w:color="auto"/>
           <w:insideV w:val="none" w:sz="0" w:space="0" w:color="auto"/>
         </w:tblBorders>
-        <w:tblLook w:val="04A0"/>
+        <w:tblLook w:val="04A0" w:firstRow="1" w:lastRow="0" w:firstColumn="1" w:lastColumn="0" w:noHBand="0" w:noVBand="1"/>
       </w:tblPr>
       <w:tblGrid>
         <w:gridCol w:w="10706"/>
@@ -9983,7 +10043,7 @@
       <w:tblPr>
         <w:tblStyle w:val="TableGrid1"/>
         <w:tblW w:w="0" w:type="auto"/>
-        <w:tblLook w:val="04A0"/>
+        <w:tblLook w:val="04A0" w:firstRow="1" w:lastRow="0" w:firstColumn="1" w:lastColumn="0" w:noHBand="0" w:noVBand="1"/>
       </w:tblPr>
       <w:tblGrid>
         <w:gridCol w:w="1101"/>
@@ -10472,10 +10532,10 @@
                     <pic:cNvPicPr/>
                   </pic:nvPicPr>
                   <pic:blipFill rotWithShape="1">
-                    <a:blip r:embed="rId23" cstate="print">
+                    <a:blip r:embed="rId24" cstate="print">
                       <a:extLst>
                         <a:ext uri="{28A0092B-C50C-407E-A947-70E740481C1C}">
-                          <a14:useLocalDpi xmlns:a14="http://schemas.microsoft.com/office/drawing/2010/main" xmlns:wps="http://schemas.microsoft.com/office/word/2010/wordprocessingShape" xmlns:wpi="http://schemas.microsoft.com/office/word/2010/wordprocessingInk" xmlns:wpg="http://schemas.microsoft.com/office/word/2010/wordprocessingGroup" xmlns:w14="http://schemas.microsoft.com/office/word/2010/wordml" xmlns:w="http://schemas.openxmlformats.org/wordprocessingml/2006/main" xmlns:w10="urn:schemas-microsoft-com:office:word" xmlns:wp14="http://schemas.microsoft.com/office/word/2010/wordprocessingDrawing" xmlns:v="urn:schemas-microsoft-com:vml" xmlns:o="urn:schemas-microsoft-com:office:office" xmlns:mc="http://schemas.openxmlformats.org/markup-compatibility/2006" xmlns:wpc="http://schemas.microsoft.com/office/word/2010/wordprocessingCanvas" xmlns="" val="0"/>
+                          <a14:useLocalDpi xmlns:a14="http://schemas.microsoft.com/office/drawing/2010/main" val="0"/>
                         </a:ext>
                       </a:extLst>
                     </a:blip>
@@ -10502,7 +10562,7 @@
                     </a:effectLst>
                     <a:extLst>
                       <a:ext uri="{53640926-AAD7-44D8-BBD7-CCE9431645EC}">
-                        <a14:shadowObscured xmlns:a14="http://schemas.microsoft.com/office/drawing/2010/main" xmlns:wps="http://schemas.microsoft.com/office/word/2010/wordprocessingShape" xmlns:wpi="http://schemas.microsoft.com/office/word/2010/wordprocessingInk" xmlns:wpg="http://schemas.microsoft.com/office/word/2010/wordprocessingGroup" xmlns:w14="http://schemas.microsoft.com/office/word/2010/wordml" xmlns:w="http://schemas.openxmlformats.org/wordprocessingml/2006/main" xmlns:w10="urn:schemas-microsoft-com:office:word" xmlns:wp14="http://schemas.microsoft.com/office/word/2010/wordprocessingDrawing" xmlns:v="urn:schemas-microsoft-com:vml" xmlns:o="urn:schemas-microsoft-com:office:office" xmlns:mc="http://schemas.openxmlformats.org/markup-compatibility/2006" xmlns:wpc="http://schemas.microsoft.com/office/word/2010/wordprocessingCanvas" xmlns=""/>
+                        <a14:shadowObscured xmlns:a14="http://schemas.microsoft.com/office/drawing/2010/main"/>
                       </a:ext>
                     </a:extLst>
                   </pic:spPr>
@@ -10544,8 +10604,8 @@
         </w:rPr>
         <w:t xml:space="preserve">3. </w:t>
       </w:r>
-      <w:bookmarkStart w:id="0" w:name="OLE_LINK3"/>
-      <w:bookmarkStart w:id="1" w:name="OLE_LINK4"/>
+      <w:bookmarkStart w:id="1" w:name="OLE_LINK3"/>
+      <w:bookmarkStart w:id="2" w:name="OLE_LINK4"/>
       <w:r>
         <w:rPr>
           <w:rFonts w:ascii="Calibri" w:eastAsia="Calibri" w:hAnsi="Calibri" w:cs="Calibri"/>
@@ -10553,8 +10613,8 @@
         </w:rPr>
         <w:t xml:space="preserve">Postavljanje </w:t>
       </w:r>
-      <w:bookmarkEnd w:id="0"/>
       <w:bookmarkEnd w:id="1"/>
+      <w:bookmarkEnd w:id="2"/>
       <w:r>
         <w:rPr>
           <w:rFonts w:ascii="Calibri" w:eastAsia="Calibri" w:hAnsi="Calibri" w:cs="Calibri"/>
@@ -10590,7 +10650,7 @@
       <w:tblPr>
         <w:tblStyle w:val="TableGrid"/>
         <w:tblW w:w="0" w:type="auto"/>
-        <w:tblLook w:val="04A0"/>
+        <w:tblLook w:val="04A0" w:firstRow="1" w:lastRow="0" w:firstColumn="1" w:lastColumn="0" w:noHBand="0" w:noVBand="1"/>
       </w:tblPr>
       <w:tblGrid>
         <w:gridCol w:w="10706"/>
@@ -11497,10 +11557,10 @@
                     <pic:cNvPicPr/>
                   </pic:nvPicPr>
                   <pic:blipFill rotWithShape="1">
-                    <a:blip r:embed="rId24" cstate="print">
+                    <a:blip r:embed="rId25" cstate="print">
                       <a:extLst>
                         <a:ext uri="{28A0092B-C50C-407E-A947-70E740481C1C}">
-                          <a14:useLocalDpi xmlns:a14="http://schemas.microsoft.com/office/drawing/2010/main" xmlns:wps="http://schemas.microsoft.com/office/word/2010/wordprocessingShape" xmlns:wpi="http://schemas.microsoft.com/office/word/2010/wordprocessingInk" xmlns:wpg="http://schemas.microsoft.com/office/word/2010/wordprocessingGroup" xmlns:w14="http://schemas.microsoft.com/office/word/2010/wordml" xmlns:w="http://schemas.openxmlformats.org/wordprocessingml/2006/main" xmlns:w10="urn:schemas-microsoft-com:office:word" xmlns:wp14="http://schemas.microsoft.com/office/word/2010/wordprocessingDrawing" xmlns:v="urn:schemas-microsoft-com:vml" xmlns:o="urn:schemas-microsoft-com:office:office" xmlns:mc="http://schemas.openxmlformats.org/markup-compatibility/2006" xmlns:wpc="http://schemas.microsoft.com/office/word/2010/wordprocessingCanvas" xmlns="" val="0"/>
+                          <a14:useLocalDpi xmlns:a14="http://schemas.microsoft.com/office/drawing/2010/main" val="0"/>
                         </a:ext>
                       </a:extLst>
                     </a:blip>
@@ -11527,7 +11587,7 @@
                     </a:effectLst>
                     <a:extLst>
                       <a:ext uri="{53640926-AAD7-44D8-BBD7-CCE9431645EC}">
-                        <a14:shadowObscured xmlns:a14="http://schemas.microsoft.com/office/drawing/2010/main" xmlns:wps="http://schemas.microsoft.com/office/word/2010/wordprocessingShape" xmlns:wpi="http://schemas.microsoft.com/office/word/2010/wordprocessingInk" xmlns:wpg="http://schemas.microsoft.com/office/word/2010/wordprocessingGroup" xmlns:w14="http://schemas.microsoft.com/office/word/2010/wordml" xmlns:w="http://schemas.openxmlformats.org/wordprocessingml/2006/main" xmlns:w10="urn:schemas-microsoft-com:office:word" xmlns:wp14="http://schemas.microsoft.com/office/word/2010/wordprocessingDrawing" xmlns:v="urn:schemas-microsoft-com:vml" xmlns:o="urn:schemas-microsoft-com:office:office" xmlns:mc="http://schemas.openxmlformats.org/markup-compatibility/2006" xmlns:wpc="http://schemas.microsoft.com/office/word/2010/wordprocessingCanvas" xmlns=""/>
+                        <a14:shadowObscured xmlns:a14="http://schemas.microsoft.com/office/drawing/2010/main"/>
                       </a:ext>
                     </a:extLst>
                   </pic:spPr>
@@ -11603,10 +11663,10 @@
                     <pic:cNvPicPr/>
                   </pic:nvPicPr>
                   <pic:blipFill>
-                    <a:blip r:embed="rId25" cstate="print">
+                    <a:blip r:embed="rId26" cstate="print">
                       <a:extLst>
                         <a:ext uri="{28A0092B-C50C-407E-A947-70E740481C1C}">
-                          <a14:useLocalDpi xmlns:a14="http://schemas.microsoft.com/office/drawing/2010/main" xmlns:wps="http://schemas.microsoft.com/office/word/2010/wordprocessingShape" xmlns:wpi="http://schemas.microsoft.com/office/word/2010/wordprocessingInk" xmlns:wpg="http://schemas.microsoft.com/office/word/2010/wordprocessingGroup" xmlns:w14="http://schemas.microsoft.com/office/word/2010/wordml" xmlns:w="http://schemas.openxmlformats.org/wordprocessingml/2006/main" xmlns:w10="urn:schemas-microsoft-com:office:word" xmlns:wp14="http://schemas.microsoft.com/office/word/2010/wordprocessingDrawing" xmlns:v="urn:schemas-microsoft-com:vml" xmlns:o="urn:schemas-microsoft-com:office:office" xmlns:mc="http://schemas.openxmlformats.org/markup-compatibility/2006" xmlns:wpc="http://schemas.microsoft.com/office/word/2010/wordprocessingCanvas" xmlns="" val="0"/>
+                          <a14:useLocalDpi xmlns:a14="http://schemas.microsoft.com/office/drawing/2010/main" val="0"/>
                         </a:ext>
                       </a:extLst>
                     </a:blip>
@@ -12919,7 +12979,7 @@
                     <pic:cNvPicPr/>
                   </pic:nvPicPr>
                   <pic:blipFill>
-                    <a:blip r:embed="rId26" cstate="print"/>
+                    <a:blip r:embed="rId27" cstate="print"/>
                     <a:stretch>
                       <a:fillRect/>
                     </a:stretch>
@@ -13151,7 +13211,7 @@
                     <pic:cNvPicPr/>
                   </pic:nvPicPr>
                   <pic:blipFill>
-                    <a:blip r:embed="rId27" cstate="print"/>
+                    <a:blip r:embed="rId28" cstate="print"/>
                     <a:stretch>
                       <a:fillRect/>
                     </a:stretch>
@@ -14075,7 +14135,7 @@
                     <pic:cNvPicPr/>
                   </pic:nvPicPr>
                   <pic:blipFill>
-                    <a:blip r:embed="rId28" cstate="print"/>
+                    <a:blip r:embed="rId29" cstate="print"/>
                     <a:stretch>
                       <a:fillRect/>
                     </a:stretch>
@@ -14168,7 +14228,7 @@
                     <pic:cNvPicPr/>
                   </pic:nvPicPr>
                   <pic:blipFill>
-                    <a:blip r:embed="rId29" cstate="print"/>
+                    <a:blip r:embed="rId30" cstate="print"/>
                     <a:stretch>
                       <a:fillRect/>
                     </a:stretch>
@@ -14422,7 +14482,7 @@
                     <pic:cNvPicPr/>
                   </pic:nvPicPr>
                   <pic:blipFill>
-                    <a:blip r:embed="rId30" cstate="print"/>
+                    <a:blip r:embed="rId31" cstate="print"/>
                     <a:stretch>
                       <a:fillRect/>
                     </a:stretch>
@@ -14521,7 +14581,7 @@
                     <pic:cNvPicPr/>
                   </pic:nvPicPr>
                   <pic:blipFill>
-                    <a:blip r:embed="rId31" cstate="print"/>
+                    <a:blip r:embed="rId32" cstate="print"/>
                     <a:stretch>
                       <a:fillRect/>
                     </a:stretch>
@@ -14614,7 +14674,7 @@
                     <pic:cNvPicPr/>
                   </pic:nvPicPr>
                   <pic:blipFill>
-                    <a:blip r:embed="rId32" cstate="print"/>
+                    <a:blip r:embed="rId33" cstate="print"/>
                     <a:stretch>
                       <a:fillRect/>
                     </a:stretch>
@@ -15455,7 +15515,7 @@
                     <pic:cNvPicPr/>
                   </pic:nvPicPr>
                   <pic:blipFill>
-                    <a:blip r:embed="rId33" cstate="print"/>
+                    <a:blip r:embed="rId34" cstate="print"/>
                     <a:stretch>
                       <a:fillRect/>
                     </a:stretch>
@@ -15514,7 +15574,7 @@
                     <pic:cNvPicPr/>
                   </pic:nvPicPr>
                   <pic:blipFill>
-                    <a:blip r:embed="rId34" cstate="print"/>
+                    <a:blip r:embed="rId35" cstate="print"/>
                     <a:stretch>
                       <a:fillRect/>
                     </a:stretch>
@@ -15573,7 +15633,7 @@
                     <pic:cNvPicPr/>
                   </pic:nvPicPr>
                   <pic:blipFill>
-                    <a:blip r:embed="rId35" cstate="print"/>
+                    <a:blip r:embed="rId36" cstate="print"/>
                     <a:stretch>
                       <a:fillRect/>
                     </a:stretch>
@@ -15632,7 +15692,7 @@
                     <pic:cNvPicPr/>
                   </pic:nvPicPr>
                   <pic:blipFill>
-                    <a:blip r:embed="rId36" cstate="print"/>
+                    <a:blip r:embed="rId37" cstate="print"/>
                     <a:stretch>
                       <a:fillRect/>
                     </a:stretch>
@@ -16275,16 +16335,16 @@
         </w:rPr>
         <w:t xml:space="preserve">, a na temelju njih klasa vraća objekt tipa </w:t>
       </w:r>
-      <w:bookmarkStart w:id="2" w:name="OLE_LINK1"/>
-      <w:bookmarkStart w:id="3" w:name="OLE_LINK2"/>
+      <w:bookmarkStart w:id="3" w:name="OLE_LINK1"/>
+      <w:bookmarkStart w:id="4" w:name="OLE_LINK2"/>
       <w:r>
         <w:rPr>
           <w:rFonts w:ascii="Courier New" w:hAnsi="Courier New" w:cs="Courier New"/>
         </w:rPr>
         <w:t>TwitterClientInfo</w:t>
       </w:r>
-      <w:bookmarkEnd w:id="2"/>
       <w:bookmarkEnd w:id="3"/>
+      <w:bookmarkEnd w:id="4"/>
       <w:r>
         <w:rPr>
           <w:rFonts w:cstheme="minorHAnsi"/>
@@ -16449,7 +16509,7 @@
                     <pic:cNvPicPr/>
                   </pic:nvPicPr>
                   <pic:blipFill>
-                    <a:blip r:embed="rId37" cstate="print"/>
+                    <a:blip r:embed="rId38" cstate="print"/>
                     <a:stretch>
                       <a:fillRect/>
                     </a:stretch>
@@ -16608,7 +16668,7 @@
                     <pic:cNvPicPr/>
                   </pic:nvPicPr>
                   <pic:blipFill>
-                    <a:blip r:embed="rId38" cstate="print"/>
+                    <a:blip r:embed="rId39" cstate="print"/>
                     <a:stretch>
                       <a:fillRect/>
                     </a:stretch>
@@ -18390,129 +18450,65 @@
         </w:rPr>
         <w:t>"</w:t>
       </w:r>
-      <w:hyperlink r:id="rId39" w:history="1">
-        <w:r>
-          <w:rPr>
-            <w:rStyle w:val="Hyperlink"/>
-          </w:rPr>
-          <w:t>/</w:t>
-        </w:r>
-        <w:proofErr w:type="spellStart"/>
-        <w:r>
-          <w:rPr>
-            <w:rStyle w:val="Hyperlink"/>
-          </w:rPr>
-          <w:t>users</w:t>
-        </w:r>
-        <w:proofErr w:type="spellEnd"/>
-        <w:r>
-          <w:rPr>
-            <w:rStyle w:val="Hyperlink"/>
-          </w:rPr>
-          <w:t>/2898661</w:t>
-        </w:r>
-      </w:hyperlink>
-      <w:r>
-        <w:rPr>
-          <w:rStyle w:val="string"/>
-        </w:rPr>
-        <w:t>"</w:t>
-      </w:r>
-      <w:r>
-        <w:rPr>
-          <w:rStyle w:val="HTMLCode"/>
-        </w:rPr>
-        <w:t>,</w:t>
-      </w:r>
-    </w:p>
-    <w:p>
-      <w:pPr>
-        <w:pStyle w:val="HTMLPreformatted"/>
-        <w:rPr>
-          <w:rStyle w:val="HTMLCode"/>
-        </w:rPr>
-      </w:pPr>
-      <w:r>
-        <w:rPr>
-          <w:rStyle w:val="HTMLCode"/>
-        </w:rPr>
-        <w:t xml:space="preserve">  </w:t>
-      </w:r>
-      <w:r>
-        <w:rPr>
-          <w:rStyle w:val="property"/>
-        </w:rPr>
-        <w:t>"</w:t>
-      </w:r>
-      <w:proofErr w:type="spellStart"/>
-      <w:r>
-        <w:rPr>
-          <w:rStyle w:val="property"/>
-        </w:rPr>
-        <w:t>bookmarked</w:t>
-      </w:r>
-      <w:proofErr w:type="spellEnd"/>
-      <w:r>
-        <w:rPr>
-          <w:rStyle w:val="property"/>
-        </w:rPr>
-        <w:t>_</w:t>
-      </w:r>
-      <w:proofErr w:type="spellStart"/>
-      <w:r>
-        <w:rPr>
-          <w:rStyle w:val="property"/>
-        </w:rPr>
-        <w:t>spots</w:t>
-      </w:r>
-      <w:proofErr w:type="spellEnd"/>
-      <w:r>
-        <w:rPr>
-          <w:rStyle w:val="property"/>
-        </w:rPr>
-        <w:t>_url"</w:t>
-      </w:r>
-      <w:r>
-        <w:rPr>
-          <w:rStyle w:val="HTMLCode"/>
-        </w:rPr>
-        <w:t xml:space="preserve">: </w:t>
-      </w:r>
-      <w:r>
-        <w:rPr>
-          <w:rStyle w:val="string"/>
-        </w:rPr>
-        <w:t>"</w:t>
-      </w:r>
       <w:hyperlink r:id="rId40" w:history="1">
         <w:r>
           <w:rPr>
             <w:rStyle w:val="Hyperlink"/>
           </w:rPr>
-          <w:t>/</w:t>
+          <w:t>/users/2898661</w:t>
         </w:r>
-        <w:proofErr w:type="spellStart"/>
+      </w:hyperlink>
+      <w:r>
+        <w:rPr>
+          <w:rStyle w:val="string"/>
+        </w:rPr>
+        <w:t>"</w:t>
+      </w:r>
+      <w:r>
+        <w:rPr>
+          <w:rStyle w:val="HTMLCode"/>
+        </w:rPr>
+        <w:t>,</w:t>
+      </w:r>
+    </w:p>
+    <w:p>
+      <w:pPr>
+        <w:pStyle w:val="HTMLPreformatted"/>
+        <w:rPr>
+          <w:rStyle w:val="HTMLCode"/>
+        </w:rPr>
+      </w:pPr>
+      <w:r>
+        <w:rPr>
+          <w:rStyle w:val="HTMLCode"/>
+        </w:rPr>
+        <w:t xml:space="preserve">  </w:t>
+      </w:r>
+      <w:r>
+        <w:rPr>
+          <w:rStyle w:val="property"/>
+        </w:rPr>
+        <w:t>"bookmarked_spots_url"</w:t>
+      </w:r>
+      <w:r>
+        <w:rPr>
+          <w:rStyle w:val="HTMLCode"/>
+        </w:rPr>
+        <w:t xml:space="preserve">: </w:t>
+      </w:r>
+      <w:r>
+        <w:rPr>
+          <w:rStyle w:val="string"/>
+        </w:rPr>
+        <w:t>"</w:t>
+      </w:r>
+      <w:hyperlink r:id="rId41" w:history="1">
         <w:r>
           <w:rPr>
             <w:rStyle w:val="Hyperlink"/>
           </w:rPr>
-          <w:t>users</w:t>
+          <w:t>/users/2898661/bookmarks</w:t>
         </w:r>
-        <w:proofErr w:type="spellEnd"/>
-        <w:r>
-          <w:rPr>
-            <w:rStyle w:val="Hyperlink"/>
-          </w:rPr>
-          <w:t>/2898661/</w:t>
-        </w:r>
-        <w:proofErr w:type="spellStart"/>
-        <w:r>
-          <w:rPr>
-            <w:rStyle w:val="Hyperlink"/>
-          </w:rPr>
-          <w:t>bookmarks</w:t>
-        </w:r>
-        <w:proofErr w:type="spellEnd"/>
       </w:hyperlink>
       <w:r>
         <w:rPr>
@@ -18547,39 +18543,7 @@
           <w:rStyle w:val="property"/>
           <w:b/>
         </w:rPr>
-        <w:t>"</w:t>
-      </w:r>
-      <w:proofErr w:type="spellStart"/>
-      <w:r>
-        <w:rPr>
-          <w:rStyle w:val="property"/>
-          <w:b/>
-        </w:rPr>
-        <w:t>friends</w:t>
-      </w:r>
-      <w:proofErr w:type="spellEnd"/>
-      <w:r>
-        <w:rPr>
-          <w:rStyle w:val="property"/>
-          <w:b/>
-        </w:rPr>
-        <w:t>_</w:t>
-      </w:r>
-      <w:proofErr w:type="spellStart"/>
-      <w:r>
-        <w:rPr>
-          <w:rStyle w:val="property"/>
-          <w:b/>
-        </w:rPr>
-        <w:t>activity</w:t>
-      </w:r>
-      <w:proofErr w:type="spellEnd"/>
-      <w:r>
-        <w:rPr>
-          <w:rStyle w:val="property"/>
-          <w:b/>
-        </w:rPr>
-        <w:t>_url"</w:t>
+        <w:t>"friends_activity_url"</w:t>
       </w:r>
       <w:r>
         <w:rPr>
@@ -18595,39 +18559,14 @@
         </w:rPr>
         <w:t>"</w:t>
       </w:r>
-      <w:hyperlink r:id="rId41" w:history="1">
+      <w:hyperlink r:id="rId42" w:history="1">
         <w:r>
           <w:rPr>
             <w:rStyle w:val="Hyperlink"/>
             <w:b/>
           </w:rPr>
-          <w:t>/</w:t>
+          <w:t>/checkins/recent</w:t>
         </w:r>
-        <w:proofErr w:type="spellStart"/>
-        <w:r>
-          <w:rPr>
-            <w:rStyle w:val="Hyperlink"/>
-            <w:b/>
-          </w:rPr>
-          <w:t>checkins</w:t>
-        </w:r>
-        <w:proofErr w:type="spellEnd"/>
-        <w:r>
-          <w:rPr>
-            <w:rStyle w:val="Hyperlink"/>
-            <w:b/>
-          </w:rPr>
-          <w:t>/</w:t>
-        </w:r>
-        <w:proofErr w:type="spellStart"/>
-        <w:r>
-          <w:rPr>
-            <w:rStyle w:val="Hyperlink"/>
-            <w:b/>
-          </w:rPr>
-          <w:t>recent</w:t>
-        </w:r>
-        <w:proofErr w:type="spellEnd"/>
       </w:hyperlink>
       <w:r>
         <w:rPr>
@@ -18885,49 +18824,7 @@
         <w:rPr>
           <w:rStyle w:val="property"/>
         </w:rPr>
-        <w:t>"_</w:t>
-      </w:r>
-      <w:proofErr w:type="spellStart"/>
-      <w:r>
-        <w:rPr>
-          <w:rStyle w:val="property"/>
-        </w:rPr>
-        <w:t>visited</w:t>
-      </w:r>
-      <w:proofErr w:type="spellEnd"/>
-      <w:r>
-        <w:rPr>
-          <w:rStyle w:val="property"/>
-        </w:rPr>
-        <w:t>_</w:t>
-      </w:r>
-      <w:proofErr w:type="spellStart"/>
-      <w:r>
-        <w:rPr>
-          <w:rStyle w:val="property"/>
-        </w:rPr>
-        <w:t>spots</w:t>
-      </w:r>
-      <w:proofErr w:type="spellEnd"/>
-      <w:r>
-        <w:rPr>
-          <w:rStyle w:val="property"/>
-        </w:rPr>
-        <w:t>_</w:t>
-      </w:r>
-      <w:proofErr w:type="spellStart"/>
-      <w:r>
-        <w:rPr>
-          <w:rStyle w:val="property"/>
-        </w:rPr>
-        <w:t>urls</w:t>
-      </w:r>
-      <w:proofErr w:type="spellEnd"/>
-      <w:r>
-        <w:rPr>
-          <w:rStyle w:val="property"/>
-        </w:rPr>
-        <w:t>_url"</w:t>
+        <w:t>"_visited_spots_urls_url"</w:t>
       </w:r>
       <w:r>
         <w:rPr>
@@ -18941,63 +18838,13 @@
         </w:rPr>
         <w:t>"</w:t>
       </w:r>
-      <w:hyperlink r:id="rId42" w:history="1">
+      <w:hyperlink r:id="rId43" w:history="1">
         <w:r>
           <w:rPr>
             <w:rStyle w:val="Hyperlink"/>
           </w:rPr>
-          <w:t>/</w:t>
+          <w:t>/users/2898661/visited_spots_urls</w:t>
         </w:r>
-        <w:proofErr w:type="spellStart"/>
-        <w:r>
-          <w:rPr>
-            <w:rStyle w:val="Hyperlink"/>
-          </w:rPr>
-          <w:t>users</w:t>
-        </w:r>
-        <w:proofErr w:type="spellEnd"/>
-        <w:r>
-          <w:rPr>
-            <w:rStyle w:val="Hyperlink"/>
-          </w:rPr>
-          <w:t>/2898661/</w:t>
-        </w:r>
-        <w:proofErr w:type="spellStart"/>
-        <w:r>
-          <w:rPr>
-            <w:rStyle w:val="Hyperlink"/>
-          </w:rPr>
-          <w:t>visited</w:t>
-        </w:r>
-        <w:proofErr w:type="spellEnd"/>
-        <w:r>
-          <w:rPr>
-            <w:rStyle w:val="Hyperlink"/>
-          </w:rPr>
-          <w:t>_</w:t>
-        </w:r>
-        <w:proofErr w:type="spellStart"/>
-        <w:r>
-          <w:rPr>
-            <w:rStyle w:val="Hyperlink"/>
-          </w:rPr>
-          <w:t>spots</w:t>
-        </w:r>
-        <w:proofErr w:type="spellEnd"/>
-        <w:r>
-          <w:rPr>
-            <w:rStyle w:val="Hyperlink"/>
-          </w:rPr>
-          <w:t>_</w:t>
-        </w:r>
-        <w:proofErr w:type="spellStart"/>
-        <w:r>
-          <w:rPr>
-            <w:rStyle w:val="Hyperlink"/>
-          </w:rPr>
-          <w:t>urls</w:t>
-        </w:r>
-        <w:proofErr w:type="spellEnd"/>
       </w:hyperlink>
       <w:r>
         <w:rPr>
@@ -19963,10 +19810,10 @@
                     <pic:cNvPicPr/>
                   </pic:nvPicPr>
                   <pic:blipFill>
-                    <a:blip r:embed="rId43" cstate="print">
+                    <a:blip r:embed="rId44" cstate="print">
                       <a:extLst>
                         <a:ext uri="{28A0092B-C50C-407E-A947-70E740481C1C}">
-                          <a14:useLocalDpi xmlns:a14="http://schemas.microsoft.com/office/drawing/2010/main" xmlns:wps="http://schemas.microsoft.com/office/word/2010/wordprocessingShape" xmlns:wpi="http://schemas.microsoft.com/office/word/2010/wordprocessingInk" xmlns:wpg="http://schemas.microsoft.com/office/word/2010/wordprocessingGroup" xmlns:w14="http://schemas.microsoft.com/office/word/2010/wordml" xmlns:w="http://schemas.openxmlformats.org/wordprocessingml/2006/main" xmlns:w10="urn:schemas-microsoft-com:office:word" xmlns:wp14="http://schemas.microsoft.com/office/word/2010/wordprocessingDrawing" xmlns:v="urn:schemas-microsoft-com:vml" xmlns:o="urn:schemas-microsoft-com:office:office" xmlns:mc="http://schemas.openxmlformats.org/markup-compatibility/2006" xmlns:wpc="http://schemas.microsoft.com/office/word/2010/wordprocessingCanvas" xmlns="" val="0"/>
+                          <a14:useLocalDpi xmlns:a14="http://schemas.microsoft.com/office/drawing/2010/main" val="0"/>
                         </a:ext>
                       </a:extLst>
                     </a:blip>
@@ -20097,10 +19944,10 @@
                     <pic:cNvPicPr/>
                   </pic:nvPicPr>
                   <pic:blipFill>
-                    <a:blip r:embed="rId44" cstate="print">
+                    <a:blip r:embed="rId45" cstate="print">
                       <a:extLst>
                         <a:ext uri="{28A0092B-C50C-407E-A947-70E740481C1C}">
-                          <a14:useLocalDpi xmlns:a14="http://schemas.microsoft.com/office/drawing/2010/main" xmlns:wps="http://schemas.microsoft.com/office/word/2010/wordprocessingShape" xmlns:wpi="http://schemas.microsoft.com/office/word/2010/wordprocessingInk" xmlns:wpg="http://schemas.microsoft.com/office/word/2010/wordprocessingGroup" xmlns:w14="http://schemas.microsoft.com/office/word/2010/wordml" xmlns:w="http://schemas.openxmlformats.org/wordprocessingml/2006/main" xmlns:w10="urn:schemas-microsoft-com:office:word" xmlns:wp14="http://schemas.microsoft.com/office/word/2010/wordprocessingDrawing" xmlns:v="urn:schemas-microsoft-com:vml" xmlns:o="urn:schemas-microsoft-com:office:office" xmlns:mc="http://schemas.openxmlformats.org/markup-compatibility/2006" xmlns:wpc="http://schemas.microsoft.com/office/word/2010/wordprocessingCanvas" xmlns="" val="0"/>
+                          <a14:useLocalDpi xmlns:a14="http://schemas.microsoft.com/office/drawing/2010/main" val="0"/>
                         </a:ext>
                       </a:extLst>
                     </a:blip>
@@ -20284,10 +20131,10 @@
                     <pic:cNvPicPr/>
                   </pic:nvPicPr>
                   <pic:blipFill>
-                    <a:blip r:embed="rId45" cstate="print">
+                    <a:blip r:embed="rId46" cstate="print">
                       <a:extLst>
                         <a:ext uri="{28A0092B-C50C-407E-A947-70E740481C1C}">
-                          <a14:useLocalDpi xmlns:a14="http://schemas.microsoft.com/office/drawing/2010/main" xmlns:wps="http://schemas.microsoft.com/office/word/2010/wordprocessingShape" xmlns:wpi="http://schemas.microsoft.com/office/word/2010/wordprocessingInk" xmlns:wpg="http://schemas.microsoft.com/office/word/2010/wordprocessingGroup" xmlns:w14="http://schemas.microsoft.com/office/word/2010/wordml" xmlns:w="http://schemas.openxmlformats.org/wordprocessingml/2006/main" xmlns:w10="urn:schemas-microsoft-com:office:word" xmlns:wp14="http://schemas.microsoft.com/office/word/2010/wordprocessingDrawing" xmlns:v="urn:schemas-microsoft-com:vml" xmlns:o="urn:schemas-microsoft-com:office:office" xmlns:mc="http://schemas.openxmlformats.org/markup-compatibility/2006" xmlns:wpc="http://schemas.microsoft.com/office/word/2010/wordprocessingCanvas" xmlns="" val="0"/>
+                          <a14:useLocalDpi xmlns:a14="http://schemas.microsoft.com/office/drawing/2010/main" val="0"/>
                         </a:ext>
                       </a:extLst>
                     </a:blip>
@@ -20572,10 +20419,10 @@
                     <pic:cNvPicPr/>
                   </pic:nvPicPr>
                   <pic:blipFill>
-                    <a:blip r:embed="rId46" cstate="print">
+                    <a:blip r:embed="rId47" cstate="print">
                       <a:extLst>
                         <a:ext uri="{28A0092B-C50C-407E-A947-70E740481C1C}">
-                          <a14:useLocalDpi xmlns:a14="http://schemas.microsoft.com/office/drawing/2010/main" xmlns:wps="http://schemas.microsoft.com/office/word/2010/wordprocessingShape" xmlns:wpi="http://schemas.microsoft.com/office/word/2010/wordprocessingInk" xmlns:wpg="http://schemas.microsoft.com/office/word/2010/wordprocessingGroup" xmlns:w14="http://schemas.microsoft.com/office/word/2010/wordml" xmlns:w="http://schemas.openxmlformats.org/wordprocessingml/2006/main" xmlns:w10="urn:schemas-microsoft-com:office:word" xmlns:wp14="http://schemas.microsoft.com/office/word/2010/wordprocessingDrawing" xmlns:v="urn:schemas-microsoft-com:vml" xmlns:o="urn:schemas-microsoft-com:office:office" xmlns:mc="http://schemas.openxmlformats.org/markup-compatibility/2006" xmlns:wpc="http://schemas.microsoft.com/office/word/2010/wordprocessingCanvas" xmlns="" val="0"/>
+                          <a14:useLocalDpi xmlns:a14="http://schemas.microsoft.com/office/drawing/2010/main" val="0"/>
                         </a:ext>
                       </a:extLst>
                     </a:blip>
@@ -20742,7 +20589,61 @@
           <w:szCs w:val="24"/>
           <w:lang w:eastAsia="hi-IN" w:bidi="hi-IN"/>
         </w:rPr>
-        <w:t xml:space="preserve">LinkedIn je najveća profesionalna mrežna usluga. Profesionalna mrežna usluga(ili jednostavno profesionalna mreža) je vrsta društvene mreže koja je usmjerena isključivo na interakciju i odnose poslovne prirode, a ne uključuje osobne, neposlovne odnose.[1] Pokrenuta je 2003 godine, a osnivać je Reid Hoffman sa članovima osnivačkog tima iz PayPal-a i Socialnet.com-a.[2] Jedna svrha stranice je da omogući registriranim korisnicima da održava popis kontaktnih podataka ljudi s kojima imaju neki poslovni odnos, u LinkedIn-u nazvan veza tj. </w:t>
+        <w:t>LinkedIn je najveća profesionalna mrežna usluga. Profesionalna mrežna usluga(ili jednostavno profesionalna mreža) je vrsta društvene mreže koja je usmjerena isključivo na interakciju i odnose poslovne prirode, a ne uključ</w:t>
+      </w:r>
+      <w:r>
+        <w:rPr>
+          <w:rFonts w:ascii="Calibri" w:eastAsia="SimSun" w:hAnsi="Calibri" w:cs="Calibri"/>
+          <w:kern w:val="1"/>
+          <w:szCs w:val="24"/>
+          <w:lang w:eastAsia="hi-IN" w:bidi="hi-IN"/>
+        </w:rPr>
+        <w:t>uje osobne, neposlovne odnose.[25</w:t>
+      </w:r>
+      <w:r>
+        <w:rPr>
+          <w:rFonts w:ascii="Calibri" w:eastAsia="SimSun" w:hAnsi="Calibri" w:cs="Calibri"/>
+          <w:kern w:val="1"/>
+          <w:szCs w:val="24"/>
+          <w:lang w:eastAsia="hi-IN" w:bidi="hi-IN"/>
+        </w:rPr>
+        <w:t>] Pok</w:t>
+      </w:r>
+      <w:r>
+        <w:rPr>
+          <w:rFonts w:ascii="Calibri" w:eastAsia="SimSun" w:hAnsi="Calibri" w:cs="Calibri"/>
+          <w:kern w:val="1"/>
+          <w:szCs w:val="24"/>
+          <w:lang w:eastAsia="hi-IN" w:bidi="hi-IN"/>
+        </w:rPr>
+        <w:t>renuta je 2003 godine, a osnivač</w:t>
+      </w:r>
+      <w:r>
+        <w:rPr>
+          <w:rFonts w:ascii="Calibri" w:eastAsia="SimSun" w:hAnsi="Calibri" w:cs="Calibri"/>
+          <w:kern w:val="1"/>
+          <w:szCs w:val="24"/>
+          <w:lang w:eastAsia="hi-IN" w:bidi="hi-IN"/>
+        </w:rPr>
+        <w:t xml:space="preserve"> je Reid Hoffman sa članovima osnivačkog tima iz PayPal-a i Socialnet.com-a.[2</w:t>
+      </w:r>
+      <w:r>
+        <w:rPr>
+          <w:rFonts w:ascii="Calibri" w:eastAsia="SimSun" w:hAnsi="Calibri" w:cs="Calibri"/>
+          <w:kern w:val="1"/>
+          <w:szCs w:val="24"/>
+          <w:lang w:eastAsia="hi-IN" w:bidi="hi-IN"/>
+        </w:rPr>
+        <w:t>6</w:t>
+      </w:r>
+      <w:r>
+        <w:rPr>
+          <w:rFonts w:ascii="Calibri" w:eastAsia="SimSun" w:hAnsi="Calibri" w:cs="Calibri"/>
+          <w:kern w:val="1"/>
+          <w:szCs w:val="24"/>
+          <w:lang w:eastAsia="hi-IN" w:bidi="hi-IN"/>
+        </w:rPr>
+        <w:t xml:space="preserve">] Jedna svrha stranice je da omogući registriranim korisnicima da održava popis kontaktnih podataka ljudi s kojima imaju neki poslovni odnos, u LinkedIn-u nazvan veza tj. </w:t>
       </w:r>
       <w:r>
         <w:rPr>
@@ -20761,7 +20662,43 @@
           <w:szCs w:val="24"/>
           <w:lang w:eastAsia="hi-IN" w:bidi="hi-IN"/>
         </w:rPr>
-        <w:t>. Korisnik može pozvati bilo koga da postane njegova veza, što korisnik koji je pozvan može prihvatiti ili odbiti. LinkedIn ima više od 135 milijona korisnika diljem svijeta.[2]</w:t>
+        <w:t>. Korisnik može pozvati bilo koga da postane njegova veza, što korisnik koji je pozvan može prihvatiti ili odbiti.</w:t>
+      </w:r>
+      <w:r>
+        <w:rPr>
+          <w:rFonts w:ascii="Calibri" w:eastAsia="SimSun" w:hAnsi="Calibri" w:cs="Calibri"/>
+          <w:kern w:val="1"/>
+          <w:szCs w:val="24"/>
+          <w:lang w:eastAsia="hi-IN" w:bidi="hi-IN"/>
+        </w:rPr>
+        <w:t xml:space="preserve"> LinkedIn ima više od 135 miliju</w:t>
+      </w:r>
+      <w:r>
+        <w:rPr>
+          <w:rFonts w:ascii="Calibri" w:eastAsia="SimSun" w:hAnsi="Calibri" w:cs="Calibri"/>
+          <w:kern w:val="1"/>
+          <w:szCs w:val="24"/>
+          <w:lang w:eastAsia="hi-IN" w:bidi="hi-IN"/>
+        </w:rPr>
+        <w:t>na korisnika diljem svijeta.[2</w:t>
+      </w:r>
+      <w:r>
+        <w:rPr>
+          <w:rFonts w:ascii="Calibri" w:eastAsia="SimSun" w:hAnsi="Calibri" w:cs="Calibri"/>
+          <w:kern w:val="1"/>
+          <w:szCs w:val="24"/>
+          <w:lang w:eastAsia="hi-IN" w:bidi="hi-IN"/>
+        </w:rPr>
+        <w:t>6</w:t>
+      </w:r>
+      <w:r>
+        <w:rPr>
+          <w:rFonts w:ascii="Calibri" w:eastAsia="SimSun" w:hAnsi="Calibri" w:cs="Calibri"/>
+          <w:kern w:val="1"/>
+          <w:szCs w:val="24"/>
+          <w:lang w:eastAsia="hi-IN" w:bidi="hi-IN"/>
+        </w:rPr>
+        <w:t>]</w:t>
       </w:r>
     </w:p>
     <w:p>
@@ -20822,7 +20759,7 @@
           <w:szCs w:val="24"/>
           <w:lang w:eastAsia="hi-IN" w:bidi="hi-IN"/>
         </w:rPr>
-        <w:t>LinkedIn poput Twitter-a i Gowalle također ne pruža mogućnost uvida u trenutnu prisutnost korisnika. Kao što smo već spomenul da čemo kod Twittera koristiti</w:t>
+        <w:t>LinkedIn poput Twitter-a i Gowalle također ne pruža mogućnost uvida u trenutnu prisutnost korisnika. Kao što smo već spomenul</w:t>
       </w:r>
       <w:r>
         <w:rPr>
@@ -20831,6 +20768,42 @@
           <w:szCs w:val="24"/>
           <w:lang w:eastAsia="hi-IN" w:bidi="hi-IN"/>
         </w:rPr>
+        <w:t>i</w:t>
+      </w:r>
+      <w:r>
+        <w:rPr>
+          <w:rFonts w:eastAsia="SimSun" w:cstheme="minorHAnsi"/>
+          <w:kern w:val="1"/>
+          <w:szCs w:val="24"/>
+          <w:lang w:eastAsia="hi-IN" w:bidi="hi-IN"/>
+        </w:rPr>
+        <w:t xml:space="preserve"> da </w:t>
+      </w:r>
+      <w:r>
+        <w:rPr>
+          <w:rFonts w:eastAsia="SimSun" w:cstheme="minorHAnsi"/>
+          <w:kern w:val="1"/>
+          <w:szCs w:val="24"/>
+          <w:lang w:eastAsia="hi-IN" w:bidi="hi-IN"/>
+        </w:rPr>
+        <w:t>ć</w:t>
+      </w:r>
+      <w:r>
+        <w:rPr>
+          <w:rFonts w:eastAsia="SimSun" w:cstheme="minorHAnsi"/>
+          <w:kern w:val="1"/>
+          <w:szCs w:val="24"/>
+          <w:lang w:eastAsia="hi-IN" w:bidi="hi-IN"/>
+        </w:rPr>
+        <w:t>emo kod Twittera koristiti</w:t>
+      </w:r>
+      <w:r>
+        <w:rPr>
+          <w:rFonts w:eastAsia="SimSun" w:cstheme="minorHAnsi"/>
+          <w:kern w:val="1"/>
+          <w:szCs w:val="24"/>
+          <w:lang w:eastAsia="hi-IN" w:bidi="hi-IN"/>
+        </w:rPr>
         <w:t xml:space="preserve"> </w:t>
       </w:r>
       <w:r>
@@ -20840,7 +20813,25 @@
           <w:szCs w:val="24"/>
           <w:lang w:eastAsia="hi-IN" w:bidi="hi-IN"/>
         </w:rPr>
-        <w:t>tweetove za provjeru prisutnosti tako čemo kod LinkedIn-a koristiti status ko</w:t>
+        <w:t xml:space="preserve">tweetove za provjeru prisutnosti tako </w:t>
+      </w:r>
+      <w:r>
+        <w:rPr>
+          <w:rFonts w:eastAsia="SimSun" w:cstheme="minorHAnsi"/>
+          <w:kern w:val="1"/>
+          <w:szCs w:val="24"/>
+          <w:lang w:eastAsia="hi-IN" w:bidi="hi-IN"/>
+        </w:rPr>
+        <w:t>ć</w:t>
+      </w:r>
+      <w:r>
+        <w:rPr>
+          <w:rFonts w:eastAsia="SimSun" w:cstheme="minorHAnsi"/>
+          <w:kern w:val="1"/>
+          <w:szCs w:val="24"/>
+          <w:lang w:eastAsia="hi-IN" w:bidi="hi-IN"/>
+        </w:rPr>
+        <w:t>emo kod LinkedIn-a koristiti status ko</w:t>
       </w:r>
       <w:r>
         <w:rPr>
@@ -21213,7 +21204,16 @@
           <w:szCs w:val="24"/>
           <w:lang w:eastAsia="hi-IN" w:bidi="hi-IN"/>
         </w:rPr>
-        <w:t>Način autenikacije je isti kao kod Twittera, samo postoji jedna iznimka. Kad autoriziramo aplikaciju LinkedIn nam vraća verifikator s kojim se dalje pristupa bez</w:t>
+        <w:t>Način autorizacije</w:t>
+      </w:r>
+      <w:r>
+        <w:rPr>
+          <w:rFonts w:eastAsia="SimSun" w:cstheme="minorHAnsi"/>
+          <w:kern w:val="1"/>
+          <w:szCs w:val="24"/>
+          <w:lang w:eastAsia="hi-IN" w:bidi="hi-IN"/>
+        </w:rPr>
+        <w:t xml:space="preserve"> je isti kao kod Twittera, samo postoji jedna iznimka. Kad autoriziramo aplikaciju LinkedIn nam vraća verifikator s kojim se dalje pristupa bez</w:t>
       </w:r>
       <w:r>
         <w:rPr>
@@ -21311,7 +21311,61 @@
           <w:szCs w:val="24"/>
           <w:lang w:eastAsia="hi-IN" w:bidi="hi-IN"/>
         </w:rPr>
-        <w:t>LinkedIn nam vraća rezultat u xml obliku. Također u zahtjevu za ažuriranje statusa željeni status čemo morati staviti u prikladan xml oblik. Pogledajmo kako izgleda metoda za ažuriranje statusa.</w:t>
+        <w:t xml:space="preserve">LinkedIn nam vraća rezultat u </w:t>
+      </w:r>
+      <w:r>
+        <w:rPr>
+          <w:rFonts w:ascii="Calibri" w:eastAsia="SimSun" w:hAnsi="Calibri" w:cs="Calibri"/>
+          <w:kern w:val="1"/>
+          <w:szCs w:val="24"/>
+          <w:lang w:eastAsia="hi-IN" w:bidi="hi-IN"/>
+        </w:rPr>
+        <w:t>XML</w:t>
+      </w:r>
+      <w:r>
+        <w:rPr>
+          <w:rFonts w:ascii="Calibri" w:eastAsia="SimSun" w:hAnsi="Calibri" w:cs="Calibri"/>
+          <w:kern w:val="1"/>
+          <w:szCs w:val="24"/>
+          <w:lang w:eastAsia="hi-IN" w:bidi="hi-IN"/>
+        </w:rPr>
+        <w:t xml:space="preserve"> obliku. Također u zahtjevu za ažuriranje statusa željeni status </w:t>
+      </w:r>
+      <w:r>
+        <w:rPr>
+          <w:rFonts w:ascii="Calibri" w:eastAsia="SimSun" w:hAnsi="Calibri" w:cs="Calibri"/>
+          <w:kern w:val="1"/>
+          <w:szCs w:val="24"/>
+          <w:lang w:eastAsia="hi-IN" w:bidi="hi-IN"/>
+        </w:rPr>
+        <w:t>ć</w:t>
+      </w:r>
+      <w:r>
+        <w:rPr>
+          <w:rFonts w:ascii="Calibri" w:eastAsia="SimSun" w:hAnsi="Calibri" w:cs="Calibri"/>
+          <w:kern w:val="1"/>
+          <w:szCs w:val="24"/>
+          <w:lang w:eastAsia="hi-IN" w:bidi="hi-IN"/>
+        </w:rPr>
+        <w:t xml:space="preserve">emo morati staviti u prikladan </w:t>
+      </w:r>
+      <w:r>
+        <w:rPr>
+          <w:rFonts w:ascii="Calibri" w:eastAsia="SimSun" w:hAnsi="Calibri" w:cs="Calibri"/>
+          <w:kern w:val="1"/>
+          <w:szCs w:val="24"/>
+          <w:lang w:eastAsia="hi-IN" w:bidi="hi-IN"/>
+        </w:rPr>
+        <w:t>XML</w:t>
+      </w:r>
+      <w:r>
+        <w:rPr>
+          <w:rFonts w:ascii="Calibri" w:eastAsia="SimSun" w:hAnsi="Calibri" w:cs="Calibri"/>
+          <w:kern w:val="1"/>
+          <w:szCs w:val="24"/>
+          <w:lang w:eastAsia="hi-IN" w:bidi="hi-IN"/>
+        </w:rPr>
+        <w:t xml:space="preserve"> oblik. Pogledajmo kako izgleda metoda za ažuriranje statusa.</w:t>
       </w:r>
     </w:p>
     <w:p>
@@ -22256,7 +22310,25 @@
           <w:szCs w:val="24"/>
           <w:lang w:eastAsia="hi-IN" w:bidi="hi-IN"/>
         </w:rPr>
-        <w:t xml:space="preserve">Dakle, kreiramo xml u obliku koji će LinkedIn prihvatiti, te na mjesto gdje treba ići novi status, postavljamo ono što se nalazi u polju za unos statusa. Nakon toga pozivamo metodu  </w:t>
+        <w:t xml:space="preserve">Dakle, kreiramo </w:t>
+      </w:r>
+      <w:r>
+        <w:rPr>
+          <w:rFonts w:ascii="Calibri" w:eastAsia="SimSun" w:hAnsi="Calibri" w:cs="Calibri"/>
+          <w:kern w:val="1"/>
+          <w:szCs w:val="24"/>
+          <w:lang w:eastAsia="hi-IN" w:bidi="hi-IN"/>
+        </w:rPr>
+        <w:t>XML</w:t>
+      </w:r>
+      <w:r>
+        <w:rPr>
+          <w:rFonts w:ascii="Calibri" w:eastAsia="SimSun" w:hAnsi="Calibri" w:cs="Calibri"/>
+          <w:kern w:val="1"/>
+          <w:szCs w:val="24"/>
+          <w:lang w:eastAsia="hi-IN" w:bidi="hi-IN"/>
+        </w:rPr>
+        <w:t xml:space="preserve"> u obliku koji će LinkedIn prihvatiti, te na mjesto gdje treba ići novi status, postavljamo ono što se nalazi u polju za unos statusa. Nakon toga pozivamo metodu  </w:t>
       </w:r>
       <w:r>
         <w:rPr>
@@ -22326,7 +22398,25 @@
           <w:szCs w:val="24"/>
           <w:lang w:eastAsia="hi-IN" w:bidi="hi-IN"/>
         </w:rPr>
-        <w:t>Ako je status uspješno ažuriran, možemo ga pogledati tako da kliknemo na sličicu LinkedIn-a. To je ujedno i način na koji se osvežavaju svi statusi. Pogledajmo kako ta metoda izgleda.</w:t>
+        <w:t>Ako je status uspješno ažuriran, možemo ga pogledati tako da kliknemo na sličicu LinkedIn-a. To je ujedno i način na koji se osv</w:t>
+      </w:r>
+      <w:r>
+        <w:rPr>
+          <w:rFonts w:ascii="Calibri" w:eastAsia="SimSun" w:hAnsi="Calibri" w:cs="Calibri"/>
+          <w:kern w:val="1"/>
+          <w:szCs w:val="24"/>
+          <w:lang w:eastAsia="hi-IN" w:bidi="hi-IN"/>
+        </w:rPr>
+        <w:t>j</w:t>
+      </w:r>
+      <w:r>
+        <w:rPr>
+          <w:rFonts w:ascii="Calibri" w:eastAsia="SimSun" w:hAnsi="Calibri" w:cs="Calibri"/>
+          <w:kern w:val="1"/>
+          <w:szCs w:val="24"/>
+          <w:lang w:eastAsia="hi-IN" w:bidi="hi-IN"/>
+        </w:rPr>
+        <w:t>ežavaju svi statusi. Pogledajmo kako ta metoda izgleda.</w:t>
       </w:r>
     </w:p>
     <w:p>
@@ -24100,10 +24190,10 @@
                     </pic:cNvPicPr>
                   </pic:nvPicPr>
                   <pic:blipFill>
-                    <a:blip r:embed="rId47" cstate="print">
+                    <a:blip r:embed="rId48" cstate="print">
                       <a:extLst>
                         <a:ext uri="{28A0092B-C50C-407E-A947-70E740481C1C}">
-                          <a14:useLocalDpi xmlns:a14="http://schemas.microsoft.com/office/drawing/2010/main" xmlns:wps="http://schemas.microsoft.com/office/word/2010/wordprocessingShape" xmlns:wpi="http://schemas.microsoft.com/office/word/2010/wordprocessingInk" xmlns:wpg="http://schemas.microsoft.com/office/word/2010/wordprocessingGroup" xmlns:w14="http://schemas.microsoft.com/office/word/2010/wordml" xmlns:w="http://schemas.openxmlformats.org/wordprocessingml/2006/main" xmlns:w10="urn:schemas-microsoft-com:office:word" xmlns:wp14="http://schemas.microsoft.com/office/word/2010/wordprocessingDrawing" xmlns:v="urn:schemas-microsoft-com:vml" xmlns:o="urn:schemas-microsoft-com:office:office" xmlns:mc="http://schemas.openxmlformats.org/markup-compatibility/2006" xmlns:wpc="http://schemas.microsoft.com/office/word/2010/wordprocessingCanvas" xmlns="" val="0"/>
+                          <a14:useLocalDpi xmlns:a14="http://schemas.microsoft.com/office/drawing/2010/main" val="0"/>
                         </a:ext>
                       </a:extLst>
                     </a:blip>
@@ -24153,7 +24243,46 @@
           <w:szCs w:val="24"/>
           <w:lang w:eastAsia="hi-IN" w:bidi="hi-IN"/>
         </w:rPr>
-        <w:t xml:space="preserve"> pritiska na sličicu LinkedIn-a otvara se stranica LinkedInLogIn.aspx. Ovisno o tome dali smo već unjeli korisničko ime i lozinku, ta stranica ili nas preusmjeri na strancu za unošenje podataka, ili nas preusmjeri na stranicu LinkedInTable.aspx. Stranica LinkedInTable.aspx sadrži tablicu sa statusima korisnikovih veza. Pogledajmo kako ona izgleda.</w:t>
+        <w:t xml:space="preserve"> pritiska na sličicu LinkedIn-a otvara se stranica LinkedInLogIn.aspx. Ovisno o tome dali smo već un</w:t>
+      </w:r>
+      <w:r>
+        <w:rPr>
+          <w:rFonts w:ascii="Calibri" w:eastAsia="SimSun" w:hAnsi="Calibri" w:cs="Calibri"/>
+          <w:kern w:val="1"/>
+          <w:szCs w:val="24"/>
+          <w:lang w:eastAsia="hi-IN" w:bidi="hi-IN"/>
+        </w:rPr>
+        <w:t>i</w:t>
+      </w:r>
+      <w:r>
+        <w:rPr>
+          <w:rFonts w:ascii="Calibri" w:eastAsia="SimSun" w:hAnsi="Calibri" w:cs="Calibri"/>
+          <w:kern w:val="1"/>
+          <w:szCs w:val="24"/>
+          <w:lang w:eastAsia="hi-IN" w:bidi="hi-IN"/>
+        </w:rPr>
+        <w:t>jeli korisničko ime i lozinku, ta stranica ili nas preusmjeri na strancu za unošenje podataka, ili nas preusmjeri na stranicu LinkedInTable.aspx. Stranica LinkedInTable.aspx</w:t>
+      </w:r>
+      <w:r>
+        <w:rPr>
+          <w:rFonts w:ascii="Calibri" w:eastAsia="SimSun" w:hAnsi="Calibri" w:cs="Calibri"/>
+          <w:kern w:val="1"/>
+          <w:szCs w:val="24"/>
+          <w:lang w:eastAsia="hi-IN" w:bidi="hi-IN"/>
+        </w:rPr>
+        <w:t xml:space="preserve"> </w:t>
+      </w:r>
+      <w:r>
+        <w:t>(Slika 7.2.1)</w:t>
+      </w:r>
+      <w:r>
+        <w:rPr>
+          <w:rFonts w:ascii="Calibri" w:eastAsia="SimSun" w:hAnsi="Calibri" w:cs="Calibri"/>
+          <w:kern w:val="1"/>
+          <w:szCs w:val="24"/>
+          <w:lang w:eastAsia="hi-IN" w:bidi="hi-IN"/>
+        </w:rPr>
+        <w:t xml:space="preserve"> sadrži tablicu sa statusima korisnikovih veza. Pogledajmo kako ona izgleda.</w:t>
       </w:r>
     </w:p>
     <w:p>
@@ -24328,10 +24457,10 @@
                     </pic:cNvPicPr>
                   </pic:nvPicPr>
                   <pic:blipFill>
-                    <a:blip r:embed="rId48" cstate="print">
+                    <a:blip r:embed="rId49" cstate="print">
                       <a:extLst>
                         <a:ext uri="{28A0092B-C50C-407E-A947-70E740481C1C}">
-                          <a14:useLocalDpi xmlns:a14="http://schemas.microsoft.com/office/drawing/2010/main" xmlns:wps="http://schemas.microsoft.com/office/word/2010/wordprocessingShape" xmlns:wpi="http://schemas.microsoft.com/office/word/2010/wordprocessingInk" xmlns:wpg="http://schemas.microsoft.com/office/word/2010/wordprocessingGroup" xmlns:w14="http://schemas.microsoft.com/office/word/2010/wordml" xmlns:w="http://schemas.openxmlformats.org/wordprocessingml/2006/main" xmlns:w10="urn:schemas-microsoft-com:office:word" xmlns:wp14="http://schemas.microsoft.com/office/word/2010/wordprocessingDrawing" xmlns:v="urn:schemas-microsoft-com:vml" xmlns:o="urn:schemas-microsoft-com:office:office" xmlns:mc="http://schemas.openxmlformats.org/markup-compatibility/2006" xmlns:wpc="http://schemas.microsoft.com/office/word/2010/wordprocessingCanvas" xmlns="" val="0"/>
+                          <a14:useLocalDpi xmlns:a14="http://schemas.microsoft.com/office/drawing/2010/main" val="0"/>
                         </a:ext>
                       </a:extLst>
                     </a:blip>
@@ -24381,7 +24510,34 @@
           <w:szCs w:val="24"/>
           <w:lang w:eastAsia="hi-IN" w:bidi="hi-IN"/>
         </w:rPr>
-        <w:t xml:space="preserve"> rješenja je dan sljedećom slikom.</w:t>
+        <w:t xml:space="preserve"> rješenja je dan sljedećom slikom</w:t>
+      </w:r>
+      <w:r>
+        <w:rPr>
+          <w:rFonts w:ascii="Calibri" w:eastAsia="SimSun" w:hAnsi="Calibri" w:cs="Calibri"/>
+          <w:kern w:val="1"/>
+          <w:szCs w:val="24"/>
+          <w:lang w:eastAsia="hi-IN" w:bidi="hi-IN"/>
+        </w:rPr>
+        <w:t xml:space="preserve"> </w:t>
+      </w:r>
+      <w:r>
+        <w:rPr>
+          <w:rFonts w:ascii="Calibri" w:eastAsia="SimSun" w:hAnsi="Calibri" w:cs="Calibri"/>
+          <w:kern w:val="1"/>
+          <w:szCs w:val="24"/>
+          <w:lang w:eastAsia="hi-IN" w:bidi="hi-IN"/>
+        </w:rPr>
+        <w:t>(Slika 7.2.2).</w:t>
+      </w:r>
+      <w:r>
+        <w:rPr>
+          <w:rFonts w:ascii="Calibri" w:eastAsia="SimSun" w:hAnsi="Calibri" w:cs="Calibri"/>
+          <w:kern w:val="1"/>
+          <w:szCs w:val="24"/>
+          <w:lang w:eastAsia="hi-IN" w:bidi="hi-IN"/>
+        </w:rPr>
+        <w:t xml:space="preserve"> </w:t>
       </w:r>
     </w:p>
     <w:p>
@@ -24489,10 +24645,10 @@
                     </pic:cNvPicPr>
                   </pic:nvPicPr>
                   <pic:blipFill>
-                    <a:blip r:embed="rId49" cstate="print">
+                    <a:blip r:embed="rId50" cstate="print">
                       <a:extLst>
                         <a:ext uri="{28A0092B-C50C-407E-A947-70E740481C1C}">
-                          <a14:useLocalDpi xmlns:a14="http://schemas.microsoft.com/office/drawing/2010/main" xmlns:wps="http://schemas.microsoft.com/office/word/2010/wordprocessingShape" xmlns:wpi="http://schemas.microsoft.com/office/word/2010/wordprocessingInk" xmlns:wpg="http://schemas.microsoft.com/office/word/2010/wordprocessingGroup" xmlns:w14="http://schemas.microsoft.com/office/word/2010/wordml" xmlns:w="http://schemas.openxmlformats.org/wordprocessingml/2006/main" xmlns:w10="urn:schemas-microsoft-com:office:word" xmlns:wp14="http://schemas.microsoft.com/office/word/2010/wordprocessingDrawing" xmlns:v="urn:schemas-microsoft-com:vml" xmlns:o="urn:schemas-microsoft-com:office:office" xmlns:mc="http://schemas.openxmlformats.org/markup-compatibility/2006" xmlns:wpc="http://schemas.microsoft.com/office/word/2010/wordprocessingCanvas" xmlns="" val="0"/>
+                          <a14:useLocalDpi xmlns:a14="http://schemas.microsoft.com/office/drawing/2010/main" val="0"/>
                         </a:ext>
                       </a:extLst>
                     </a:blip>
@@ -24533,7 +24689,43 @@
           <w:szCs w:val="24"/>
           <w:lang w:eastAsia="hi-IN" w:bidi="hi-IN"/>
         </w:rPr>
-        <w:t>Sekvencijski dijagram programskog rješenja dan je sljedećom slikom.</w:t>
+        <w:t>Sekvencijski dijagram programskog rješenja dan je sljedećom slikom</w:t>
+      </w:r>
+      <w:r>
+        <w:rPr>
+          <w:rFonts w:ascii="Calibri" w:eastAsia="SimSun" w:hAnsi="Calibri" w:cs="Calibri"/>
+          <w:kern w:val="1"/>
+          <w:szCs w:val="24"/>
+          <w:lang w:eastAsia="hi-IN" w:bidi="hi-IN"/>
+        </w:rPr>
+        <w:t xml:space="preserve"> </w:t>
+      </w:r>
+      <w:r>
+        <w:rPr>
+          <w:rFonts w:ascii="Calibri" w:eastAsia="SimSun" w:hAnsi="Calibri" w:cs="Calibri"/>
+          <w:kern w:val="1"/>
+          <w:szCs w:val="24"/>
+          <w:lang w:eastAsia="hi-IN" w:bidi="hi-IN"/>
+        </w:rPr>
+        <w:t>(Slika 7.2.3).</w:t>
+      </w:r>
+      <w:r>
+        <w:rPr>
+          <w:rFonts w:ascii="Calibri" w:eastAsia="SimSun" w:hAnsi="Calibri" w:cs="Calibri"/>
+          <w:kern w:val="1"/>
+          <w:szCs w:val="24"/>
+          <w:lang w:eastAsia="hi-IN" w:bidi="hi-IN"/>
+        </w:rPr>
+        <w:t xml:space="preserve"> </w:t>
+      </w:r>
+      <w:r>
+        <w:rPr>
+          <w:rFonts w:ascii="Calibri" w:eastAsia="SimSun" w:hAnsi="Calibri" w:cs="Calibri"/>
+          <w:kern w:val="1"/>
+          <w:szCs w:val="24"/>
+          <w:lang w:eastAsia="hi-IN" w:bidi="hi-IN"/>
+        </w:rPr>
+        <w:t>.</w:t>
       </w:r>
     </w:p>
     <w:p>
@@ -25280,7 +25472,7 @@
                     <pic:cNvPicPr/>
                   </pic:nvPicPr>
                   <pic:blipFill>
-                    <a:blip r:embed="rId50" cstate="print"/>
+                    <a:blip r:embed="rId51" cstate="print"/>
                     <a:stretch>
                       <a:fillRect/>
                     </a:stretch>
@@ -26019,10 +26211,10 @@
                     <pic:cNvPicPr/>
                   </pic:nvPicPr>
                   <pic:blipFill>
-                    <a:blip r:embed="rId51" cstate="print">
+                    <a:blip r:embed="rId52" cstate="print">
                       <a:extLst>
                         <a:ext uri="{28A0092B-C50C-407E-A947-70E740481C1C}">
-                          <a14:useLocalDpi xmlns:a14="http://schemas.microsoft.com/office/drawing/2010/main" xmlns:wps="http://schemas.microsoft.com/office/word/2010/wordprocessingShape" xmlns:wpi="http://schemas.microsoft.com/office/word/2010/wordprocessingInk" xmlns:wpg="http://schemas.microsoft.com/office/word/2010/wordprocessingGroup" xmlns:w14="http://schemas.microsoft.com/office/word/2010/wordml" xmlns:w="http://schemas.openxmlformats.org/wordprocessingml/2006/main" xmlns:w10="urn:schemas-microsoft-com:office:word" xmlns:wp14="http://schemas.microsoft.com/office/word/2010/wordprocessingDrawing" xmlns:v="urn:schemas-microsoft-com:vml" xmlns:o="urn:schemas-microsoft-com:office:office" xmlns:mc="http://schemas.openxmlformats.org/markup-compatibility/2006" xmlns:wpc="http://schemas.microsoft.com/office/word/2010/wordprocessingCanvas" xmlns="" val="0"/>
+                          <a14:useLocalDpi xmlns:a14="http://schemas.microsoft.com/office/drawing/2010/main" val="0"/>
                         </a:ext>
                       </a:extLst>
                     </a:blip>
@@ -26164,10 +26356,10 @@
                     <pic:cNvPicPr/>
                   </pic:nvPicPr>
                   <pic:blipFill>
-                    <a:blip r:embed="rId52" cstate="print">
+                    <a:blip r:embed="rId53" cstate="print">
                       <a:extLst>
                         <a:ext uri="{28A0092B-C50C-407E-A947-70E740481C1C}">
-                          <a14:useLocalDpi xmlns:a14="http://schemas.microsoft.com/office/drawing/2010/main" xmlns:wps="http://schemas.microsoft.com/office/word/2010/wordprocessingShape" xmlns:wpi="http://schemas.microsoft.com/office/word/2010/wordprocessingInk" xmlns:wpg="http://schemas.microsoft.com/office/word/2010/wordprocessingGroup" xmlns:w14="http://schemas.microsoft.com/office/word/2010/wordml" xmlns:w="http://schemas.openxmlformats.org/wordprocessingml/2006/main" xmlns:w10="urn:schemas-microsoft-com:office:word" xmlns:wp14="http://schemas.microsoft.com/office/word/2010/wordprocessingDrawing" xmlns:v="urn:schemas-microsoft-com:vml" xmlns:o="urn:schemas-microsoft-com:office:office" xmlns:mc="http://schemas.openxmlformats.org/markup-compatibility/2006" xmlns:wpc="http://schemas.microsoft.com/office/word/2010/wordprocessingCanvas" xmlns="" val="0"/>
+                          <a14:useLocalDpi xmlns:a14="http://schemas.microsoft.com/office/drawing/2010/main" val="0"/>
                         </a:ext>
                       </a:extLst>
                     </a:blip>
@@ -26332,7 +26524,7 @@
           <w:insideH w:val="none" w:sz="0" w:space="0" w:color="auto"/>
           <w:insideV w:val="none" w:sz="0" w:space="0" w:color="auto"/>
         </w:tblBorders>
-        <w:tblLook w:val="04A0"/>
+        <w:tblLook w:val="04A0" w:firstRow="1" w:lastRow="0" w:firstColumn="1" w:lastColumn="0" w:noHBand="0" w:noVBand="1"/>
       </w:tblPr>
       <w:tblGrid>
         <w:gridCol w:w="10706"/>
@@ -26670,23 +26862,7 @@
           <w:sz w:val="22"/>
           <w:szCs w:val="22"/>
         </w:rPr>
-        <w:t xml:space="preserve">u preglednik interneta upišemo </w:t>
-      </w:r>
-      <w:r>
-        <w:rPr>
-          <w:rFonts w:asciiTheme="minorHAnsi" w:hAnsiTheme="minorHAnsi" w:cstheme="minorHAnsi"/>
-          <w:sz w:val="22"/>
-          <w:szCs w:val="22"/>
-        </w:rPr>
-        <w:t xml:space="preserve"> </w:t>
-      </w:r>
-      <w:r>
-        <w:rPr>
-          <w:rFonts w:asciiTheme="minorHAnsi" w:hAnsiTheme="minorHAnsi" w:cstheme="minorHAnsi"/>
-          <w:sz w:val="22"/>
-          <w:szCs w:val="22"/>
-        </w:rPr>
-        <w:t xml:space="preserve">link iz polja </w:t>
+        <w:t xml:space="preserve">u preglednik interneta upišemo link iz polja </w:t>
       </w:r>
       <w:r>
         <w:rPr>
@@ -26762,8 +26938,6 @@
           <w:szCs w:val="22"/>
         </w:rPr>
       </w:pPr>
-      <w:bookmarkStart w:id="4" w:name="_GoBack"/>
-      <w:bookmarkEnd w:id="4"/>
     </w:p>
     <w:p>
       <w:pPr>
@@ -26846,7 +27020,7 @@
       <w:r>
         <w:t xml:space="preserve"> </w:t>
       </w:r>
-      <w:hyperlink r:id="rId53" w:history="1">
+      <w:hyperlink r:id="rId54" w:history="1">
         <w:r>
           <w:rPr>
             <w:rStyle w:val="Hyperlink"/>
@@ -26904,7 +27078,7 @@
         </w:rPr>
         <w:t xml:space="preserve">Facebook features, </w:t>
       </w:r>
-      <w:hyperlink r:id="rId54" w:history="1">
+      <w:hyperlink r:id="rId55" w:history="1">
         <w:r>
           <w:rPr>
             <w:rStyle w:val="Hyperlink"/>
@@ -26922,23 +27096,44 @@
         <w:rPr>
           <w:b/>
         </w:rPr>
-        <w:t xml:space="preserve">13. </w:t>
-      </w:r>
-      <w:proofErr w:type="spellStart"/>
-      <w:proofErr w:type="gramStart"/>
+        <w:t xml:space="preserve">13. prosinca 2011.   </w:t>
+      </w:r>
+    </w:p>
+    <w:p>
+      <w:pPr>
+        <w:pStyle w:val="NoSpacing"/>
+      </w:pPr>
+    </w:p>
+    <w:p>
+      <w:pPr>
+        <w:pStyle w:val="NoSpacing"/>
+      </w:pPr>
+      <w:r>
+        <w:t xml:space="preserve">     </w:t>
+      </w:r>
+      <w:r>
+        <w:t xml:space="preserve">[3] Wikipedia: </w:t>
+      </w:r>
+      <w:r>
+        <w:rPr>
+          <w:i/>
+        </w:rPr>
+        <w:t xml:space="preserve">Facebook platform, </w:t>
+      </w:r>
+      <w:r>
+        <w:t>http://en.wikipedia.org/wiki/Facebook_Platform</w:t>
+      </w:r>
+      <w:r>
+        <w:t xml:space="preserve">, </w:t>
+      </w:r>
+      <w:r>
+        <w:t xml:space="preserve"> </w:t>
+      </w:r>
       <w:r>
         <w:rPr>
           <w:b/>
         </w:rPr>
-        <w:t>prosinca</w:t>
-      </w:r>
-      <w:proofErr w:type="spellEnd"/>
-      <w:proofErr w:type="gramEnd"/>
-      <w:r>
-        <w:rPr>
-          <w:b/>
-        </w:rPr>
-        <w:t xml:space="preserve"> 2011.   </w:t>
+        <w:t>13. prosinca 2011</w:t>
       </w:r>
     </w:p>
     <w:p>
@@ -26954,90 +27149,24 @@
         <w:t xml:space="preserve">     </w:t>
       </w:r>
       <w:r>
-        <w:t xml:space="preserve">[3] Wikipedia: </w:t>
+        <w:t xml:space="preserve">[4] Facebook developers: </w:t>
       </w:r>
       <w:r>
         <w:rPr>
           <w:i/>
         </w:rPr>
-        <w:t xml:space="preserve">Facebook platform, </w:t>
-      </w:r>
-      <w:r>
-        <w:t>http://en.wikipedia.org/wiki/Facebook_Platform</w:t>
-      </w:r>
-      <w:proofErr w:type="gramStart"/>
-      <w:r>
-        <w:t xml:space="preserve">, </w:t>
-      </w:r>
-      <w:r>
+        <w:t xml:space="preserve">Graph </w:t>
+      </w:r>
+      <w:r>
+        <w:t>AP,I</w:t>
+      </w:r>
+      <w:r>
+        <w:rPr>
+          <w:i/>
+        </w:rPr>
         <w:t xml:space="preserve"> </w:t>
       </w:r>
-      <w:r>
-        <w:rPr>
-          <w:b/>
-        </w:rPr>
-        <w:t>13</w:t>
-      </w:r>
-      <w:proofErr w:type="gramEnd"/>
-      <w:r>
-        <w:rPr>
-          <w:b/>
-        </w:rPr>
-        <w:t xml:space="preserve">. </w:t>
-      </w:r>
-      <w:proofErr w:type="spellStart"/>
-      <w:proofErr w:type="gramStart"/>
-      <w:r>
-        <w:rPr>
-          <w:b/>
-        </w:rPr>
-        <w:t>prosinca</w:t>
-      </w:r>
-      <w:proofErr w:type="spellEnd"/>
-      <w:proofErr w:type="gramEnd"/>
-      <w:r>
-        <w:rPr>
-          <w:b/>
-        </w:rPr>
-        <w:t xml:space="preserve"> 2011</w:t>
-      </w:r>
-    </w:p>
-    <w:p>
-      <w:pPr>
-        <w:pStyle w:val="NoSpacing"/>
-      </w:pPr>
-    </w:p>
-    <w:p>
-      <w:pPr>
-        <w:pStyle w:val="NoSpacing"/>
-      </w:pPr>
-      <w:r>
-        <w:t xml:space="preserve">     </w:t>
-      </w:r>
-      <w:r>
-        <w:t xml:space="preserve">[4] Facebook developers: </w:t>
-      </w:r>
-      <w:r>
-        <w:rPr>
-          <w:i/>
-        </w:rPr>
-        <w:t xml:space="preserve">Graph </w:t>
-      </w:r>
-      <w:r>
-        <w:t>AP</w:t>
-      </w:r>
-      <w:proofErr w:type="gramStart"/>
-      <w:r>
-        <w:t>,I</w:t>
-      </w:r>
-      <w:proofErr w:type="gramEnd"/>
-      <w:r>
-        <w:rPr>
-          <w:i/>
-        </w:rPr>
-        <w:t xml:space="preserve"> </w:t>
-      </w:r>
-      <w:hyperlink r:id="rId55" w:history="1">
+      <w:hyperlink r:id="rId56" w:history="1">
         <w:r>
           <w:rPr>
             <w:rStyle w:val="Hyperlink"/>
@@ -27054,89 +27183,55 @@
         </w:rPr>
         <w:t xml:space="preserve"> 10. </w:t>
       </w:r>
-      <w:proofErr w:type="spellStart"/>
-      <w:proofErr w:type="gramStart"/>
       <w:r>
         <w:rPr>
           <w:b/>
         </w:rPr>
-        <w:t>prosinca</w:t>
-      </w:r>
-      <w:proofErr w:type="spellEnd"/>
-      <w:proofErr w:type="gramEnd"/>
+        <w:t xml:space="preserve">prosinca </w:t>
+      </w:r>
       <w:r>
         <w:rPr>
           <w:b/>
         </w:rPr>
+        <w:t>2011.</w:t>
+      </w:r>
+    </w:p>
+    <w:p>
+      <w:pPr>
+        <w:pStyle w:val="NoSpacing"/>
+      </w:pPr>
+    </w:p>
+    <w:p>
+      <w:pPr>
+        <w:pStyle w:val="NoSpacing"/>
+      </w:pPr>
+      <w:r>
+        <w:t xml:space="preserve">     </w:t>
+      </w:r>
+      <w:r>
+        <w:t xml:space="preserve">[5] Facebook Graph Toolkit dokumentacija: </w:t>
+      </w:r>
+      <w:r>
+        <w:rPr>
+          <w:i/>
+        </w:rPr>
+        <w:t>Facebook Graph Toolkit documentation</w:t>
+      </w:r>
+      <w:r>
         <w:t xml:space="preserve"> </w:t>
       </w:r>
-      <w:r>
+    </w:p>
+    <w:p>
+      <w:pPr>
+        <w:pStyle w:val="NoSpacing"/>
         <w:rPr>
           <w:b/>
         </w:rPr>
-        <w:t>2011.</w:t>
-      </w:r>
-    </w:p>
-    <w:p>
-      <w:pPr>
-        <w:pStyle w:val="NoSpacing"/>
-      </w:pPr>
-    </w:p>
-    <w:p>
-      <w:pPr>
-        <w:pStyle w:val="NoSpacing"/>
-      </w:pPr>
-      <w:r>
-        <w:t xml:space="preserve">     </w:t>
-      </w:r>
-      <w:r>
-        <w:t xml:space="preserve">[5] </w:t>
-      </w:r>
-      <w:proofErr w:type="spellStart"/>
-      <w:r>
-        <w:t>Facebook</w:t>
-      </w:r>
-      <w:proofErr w:type="spellEnd"/>
-      <w:r>
-        <w:t xml:space="preserve"> Graph Toolkit </w:t>
-      </w:r>
-      <w:proofErr w:type="spellStart"/>
-      <w:r>
-        <w:t>dokumentacija</w:t>
-      </w:r>
-      <w:proofErr w:type="spellEnd"/>
-      <w:r>
-        <w:t xml:space="preserve">: </w:t>
-      </w:r>
-      <w:proofErr w:type="spellStart"/>
-      <w:r>
-        <w:rPr>
-          <w:i/>
-        </w:rPr>
-        <w:t>Facebook</w:t>
-      </w:r>
-      <w:proofErr w:type="spellEnd"/>
-      <w:r>
-        <w:rPr>
-          <w:i/>
-        </w:rPr>
-        <w:t xml:space="preserve"> Graph Toolkit documentation</w:t>
-      </w:r>
-      <w:r>
-        <w:t xml:space="preserve"> </w:t>
-      </w:r>
-    </w:p>
-    <w:p>
-      <w:pPr>
-        <w:pStyle w:val="NoSpacing"/>
-        <w:rPr>
-          <w:b/>
-        </w:rPr>
       </w:pPr>
       <w:r>
         <w:t xml:space="preserve">           </w:t>
       </w:r>
-      <w:hyperlink r:id="rId56" w:history="1">
+      <w:hyperlink r:id="rId57" w:history="1">
         <w:r>
           <w:rPr>
             <w:rStyle w:val="Hyperlink"/>
@@ -27160,35 +27255,19 @@
         <w:rPr>
           <w:b/>
         </w:rPr>
-        <w:t xml:space="preserve"> </w:t>
-      </w:r>
-      <w:proofErr w:type="spellStart"/>
-      <w:proofErr w:type="gramStart"/>
+        <w:t xml:space="preserve"> prosin</w:t>
+      </w:r>
       <w:r>
         <w:rPr>
           <w:b/>
         </w:rPr>
-        <w:t>prosin</w:t>
+        <w:t>c</w:t>
       </w:r>
       <w:r>
         <w:rPr>
           <w:b/>
         </w:rPr>
-        <w:t>c</w:t>
-      </w:r>
-      <w:r>
-        <w:rPr>
-          <w:b/>
-        </w:rPr>
-        <w:t>a</w:t>
-      </w:r>
-      <w:proofErr w:type="spellEnd"/>
-      <w:proofErr w:type="gramEnd"/>
-      <w:r>
-        <w:rPr>
-          <w:b/>
-        </w:rPr>
-        <w:t xml:space="preserve"> </w:t>
+        <w:t xml:space="preserve">a </w:t>
       </w:r>
       <w:r>
         <w:rPr>
@@ -27210,25 +27289,9 @@
         <w:t xml:space="preserve">     </w:t>
       </w:r>
       <w:r>
-        <w:t xml:space="preserve">[6]  Google+ Platform – </w:t>
-      </w:r>
-      <w:proofErr w:type="spellStart"/>
-      <w:r>
-        <w:t>Google</w:t>
-      </w:r>
-      <w:proofErr w:type="spellEnd"/>
-      <w:r>
-        <w:t xml:space="preserve"> </w:t>
-      </w:r>
-      <w:proofErr w:type="spellStart"/>
-      <w:r>
-        <w:t>Developers</w:t>
-      </w:r>
-      <w:proofErr w:type="spellEnd"/>
-      <w:r>
-        <w:t xml:space="preserve">: </w:t>
-      </w:r>
-      <w:hyperlink r:id="rId57" w:history="1">
+        <w:t xml:space="preserve">[6]  Google+ Platform – Google Developers: </w:t>
+      </w:r>
+      <w:hyperlink r:id="rId58" w:history="1">
         <w:r>
           <w:rPr>
             <w:rStyle w:val="Hyperlink"/>
@@ -27279,7 +27342,7 @@
       <w:r>
         <w:t xml:space="preserve"> </w:t>
       </w:r>
-      <w:hyperlink r:id="rId58" w:history="1">
+      <w:hyperlink r:id="rId59" w:history="1">
         <w:r>
           <w:rPr>
             <w:rStyle w:val="Hyperlink"/>
@@ -27314,25 +27377,9 @@
         <w:t xml:space="preserve">     </w:t>
       </w:r>
       <w:r>
-        <w:t xml:space="preserve">[8] Google Talk </w:t>
-      </w:r>
-      <w:proofErr w:type="spellStart"/>
-      <w:r>
-        <w:t>Developer</w:t>
-      </w:r>
-      <w:proofErr w:type="spellEnd"/>
-      <w:r>
-        <w:t xml:space="preserve"> </w:t>
-      </w:r>
-      <w:proofErr w:type="spellStart"/>
-      <w:r>
-        <w:t>Documentation</w:t>
-      </w:r>
-      <w:proofErr w:type="spellEnd"/>
-      <w:r>
-        <w:t xml:space="preserve">: </w:t>
-      </w:r>
-      <w:hyperlink r:id="rId59" w:history="1">
+        <w:t xml:space="preserve">[8] Google Talk Developer Documentation: </w:t>
+      </w:r>
+      <w:hyperlink r:id="rId60" w:history="1">
         <w:r>
           <w:rPr>
             <w:rStyle w:val="Hyperlink"/>
@@ -27393,17 +27440,9 @@
         <w:t xml:space="preserve">     </w:t>
       </w:r>
       <w:r>
-        <w:t xml:space="preserve">[9] Tech Gossipz: Creating a GTalk client with C# - </w:t>
-      </w:r>
-      <w:proofErr w:type="spellStart"/>
-      <w:r>
-        <w:t>Part</w:t>
-      </w:r>
-      <w:proofErr w:type="spellEnd"/>
-      <w:r>
-        <w:t xml:space="preserve"> 1: </w:t>
-      </w:r>
-      <w:hyperlink r:id="rId60" w:history="1">
+        <w:t xml:space="preserve">[9] Tech Gossipz: Creating a GTalk client with C# - Part 1: </w:t>
+      </w:r>
+      <w:hyperlink r:id="rId61" w:history="1">
         <w:r>
           <w:rPr>
             <w:rStyle w:val="Hyperlink"/>
@@ -27455,17 +27494,9 @@
         <w:t xml:space="preserve">     </w:t>
       </w:r>
       <w:r>
-        <w:t>[10] agsXMPP SDK » AG-</w:t>
-      </w:r>
-      <w:proofErr w:type="spellStart"/>
-      <w:r>
-        <w:t>Software</w:t>
-      </w:r>
-      <w:proofErr w:type="spellEnd"/>
-      <w:r>
-        <w:t xml:space="preserve">:  </w:t>
-      </w:r>
-      <w:hyperlink r:id="rId61" w:history="1">
+        <w:t xml:space="preserve">[10] agsXMPP SDK » AG-Software:  </w:t>
+      </w:r>
+      <w:hyperlink r:id="rId62" w:history="1">
         <w:r>
           <w:rPr>
             <w:rStyle w:val="Hyperlink"/>
@@ -27504,17 +27535,9 @@
         <w:t xml:space="preserve">     </w:t>
       </w:r>
       <w:r>
-        <w:t xml:space="preserve">[11] Fun with XMPP and Google Talk, Part 2 - </w:t>
-      </w:r>
-      <w:proofErr w:type="spellStart"/>
-      <w:r>
-        <w:t>Adarsh</w:t>
-      </w:r>
-      <w:proofErr w:type="spellEnd"/>
-      <w:r>
-        <w:t xml:space="preserve"> R: </w:t>
-      </w:r>
-      <w:hyperlink r:id="rId62" w:history="1">
+        <w:t xml:space="preserve">[11] Fun with XMPP and Google Talk, Part 2 - Adarsh R: </w:t>
+      </w:r>
+      <w:hyperlink r:id="rId63" w:history="1">
         <w:r>
           <w:rPr>
             <w:rStyle w:val="Hyperlink"/>
@@ -27572,7 +27595,7 @@
       <w:r>
         <w:t xml:space="preserve">    </w:t>
       </w:r>
-      <w:hyperlink r:id="rId63" w:history="1">
+      <w:hyperlink r:id="rId64" w:history="1">
         <w:r>
           <w:rPr>
             <w:rStyle w:val="Hyperlink"/>
@@ -27607,28 +27630,12 @@
         <w:t xml:space="preserve">      </w:t>
       </w:r>
       <w:r>
-        <w:t xml:space="preserve">[13] The XMPP </w:t>
-      </w:r>
-      <w:proofErr w:type="spellStart"/>
-      <w:r>
-        <w:t>Standard</w:t>
-      </w:r>
-      <w:r>
-        <w:t>s</w:t>
-      </w:r>
-      <w:proofErr w:type="spellEnd"/>
-      <w:r>
-        <w:t xml:space="preserve"> </w:t>
-      </w:r>
-      <w:proofErr w:type="spellStart"/>
-      <w:r>
-        <w:t>Foundation</w:t>
-      </w:r>
-      <w:proofErr w:type="spellEnd"/>
-      <w:r>
-        <w:t xml:space="preserve">: </w:t>
-      </w:r>
-      <w:hyperlink r:id="rId64" w:history="1">
+        <w:t>[13] The XMPP Standard</w:t>
+      </w:r>
+      <w:r>
+        <w:t xml:space="preserve">s Foundation: </w:t>
+      </w:r>
+      <w:hyperlink r:id="rId65" w:history="1">
         <w:r>
           <w:rPr>
             <w:rStyle w:val="Hyperlink"/>
@@ -27671,7 +27678,7 @@
       <w:r>
         <w:t xml:space="preserve">              </w:t>
       </w:r>
-      <w:hyperlink r:id="rId65" w:anchor="canvas" w:history="1">
+      <w:hyperlink r:id="rId66" w:anchor="canvas" w:history="1">
         <w:r>
           <w:rPr>
             <w:rStyle w:val="Hyperlink"/>
@@ -27727,7 +27734,7 @@
       <w:r>
         <w:t>http://s</w:t>
       </w:r>
-      <w:hyperlink r:id="rId66" w:history="1">
+      <w:hyperlink r:id="rId67" w:history="1">
         <w:r>
           <w:rPr>
             <w:rStyle w:val="Hyperlink"/>
@@ -27777,7 +27784,7 @@
         </w:rPr>
         <w:t xml:space="preserve">Twitter, </w:t>
       </w:r>
-      <w:hyperlink r:id="rId67" w:history="1">
+      <w:hyperlink r:id="rId68" w:history="1">
         <w:r>
           <w:rPr>
             <w:rStyle w:val="Hyperlink"/>
@@ -27831,7 +27838,7 @@
         </w:rPr>
         <w:t xml:space="preserve">OAuth, </w:t>
       </w:r>
-      <w:hyperlink r:id="rId68" w:history="1">
+      <w:hyperlink r:id="rId69" w:history="1">
         <w:r>
           <w:rPr>
             <w:rStyle w:val="Hyperlink"/>
@@ -27891,7 +27898,7 @@
         </w:rPr>
         <w:t xml:space="preserve"> </w:t>
       </w:r>
-      <w:hyperlink r:id="rId69" w:history="1">
+      <w:hyperlink r:id="rId70" w:history="1">
         <w:r>
           <w:rPr>
             <w:rStyle w:val="Hyperlink"/>
@@ -27936,7 +27943,7 @@
       <w:r>
         <w:t xml:space="preserve">, </w:t>
       </w:r>
-      <w:hyperlink r:id="rId70" w:history="1">
+      <w:hyperlink r:id="rId71" w:history="1">
         <w:r>
           <w:rPr>
             <w:rStyle w:val="Hyperlink"/>
@@ -27979,23 +27986,7 @@
           <w:rFonts w:cstheme="minorHAnsi"/>
           <w:i/>
         </w:rPr>
-        <w:t xml:space="preserve">Tweetsharp - Short, sweet, </w:t>
-      </w:r>
-      <w:proofErr w:type="spellStart"/>
-      <w:r>
-        <w:rPr>
-          <w:rFonts w:cstheme="minorHAnsi"/>
-          <w:i/>
-        </w:rPr>
-        <w:t>social</w:t>
-      </w:r>
-      <w:proofErr w:type="spellEnd"/>
-      <w:r>
-        <w:rPr>
-          <w:rFonts w:cstheme="minorHAnsi"/>
-          <w:i/>
-        </w:rPr>
-        <w:t>.</w:t>
+        <w:t>Tweetsharp - Short, sweet, social.</w:t>
       </w:r>
       <w:r>
         <w:rPr>
@@ -28003,27 +27994,14 @@
         </w:rPr>
         <w:t xml:space="preserve">, </w:t>
       </w:r>
-      <w:r>
-        <w:fldChar w:fldCharType="begin"/>
-      </w:r>
-      <w:r>
-        <w:instrText xml:space="preserve"> HYPERLINK "https://github.com/danielcrenna/tweetsharp" </w:instrText>
-      </w:r>
-      <w:r>
-        <w:fldChar w:fldCharType="separate"/>
-      </w:r>
-      <w:r>
-        <w:rPr>
-          <w:rStyle w:val="Hyperlink"/>
-        </w:rPr>
-        <w:t>https://github.com/danielcrenna/tweetsharp</w:t>
-      </w:r>
-      <w:r>
-        <w:rPr>
-          <w:rStyle w:val="Hyperlink"/>
-        </w:rPr>
-        <w:fldChar w:fldCharType="end"/>
-      </w:r>
+      <w:hyperlink r:id="rId72" w:history="1">
+        <w:r>
+          <w:rPr>
+            <w:rStyle w:val="Hyperlink"/>
+          </w:rPr>
+          <w:t>https://github.com/danielcrenna/tweetsharp</w:t>
+        </w:r>
+      </w:hyperlink>
       <w:r>
         <w:t xml:space="preserve">; </w:t>
       </w:r>
@@ -28116,7 +28094,7 @@
         </w:rPr>
         <w:t xml:space="preserve">, </w:t>
       </w:r>
-      <w:hyperlink r:id="rId71" w:history="1">
+      <w:hyperlink r:id="rId73" w:history="1">
         <w:r>
           <w:rPr>
             <w:rStyle w:val="Hyperlink"/>
@@ -28189,7 +28167,7 @@
         </w:rPr>
         <w:t xml:space="preserve"> </w:t>
       </w:r>
-      <w:hyperlink r:id="rId72" w:history="1">
+      <w:hyperlink r:id="rId74" w:history="1">
         <w:r>
           <w:rPr>
             <w:rStyle w:val="Hyperlink"/>
@@ -28250,7 +28228,7 @@
         </w:rPr>
         <w:t xml:space="preserve">, </w:t>
       </w:r>
-      <w:hyperlink r:id="rId73" w:anchor="/" w:history="1">
+      <w:hyperlink r:id="rId75" w:anchor="/" w:history="1">
         <w:r>
           <w:rPr>
             <w:rStyle w:val="Hyperlink"/>
@@ -28307,7 +28285,7 @@
         </w:rPr>
         <w:t xml:space="preserve">JSON, </w:t>
       </w:r>
-      <w:hyperlink r:id="rId74" w:history="1">
+      <w:hyperlink r:id="rId76" w:history="1">
         <w:r>
           <w:rPr>
             <w:rStyle w:val="Hyperlink"/>
@@ -28420,7 +28398,7 @@
         </w:rPr>
         <w:tab/>
       </w:r>
-      <w:hyperlink r:id="rId75" w:history="1">
+      <w:hyperlink r:id="rId77" w:history="1">
         <w:r>
           <w:rPr>
             <w:rStyle w:val="Hyperlink"/>
@@ -28456,10 +28434,8 @@
           <w:szCs w:val="24"/>
           <w:lang w:val="en-US" w:eastAsia="hi-IN" w:bidi="hi-IN"/>
         </w:rPr>
-        <w:t xml:space="preserve">13. </w:t>
-      </w:r>
-      <w:proofErr w:type="spellStart"/>
-      <w:proofErr w:type="gramStart"/>
+        <w:t>13. prosinc</w:t>
+      </w:r>
       <w:r>
         <w:rPr>
           <w:rFonts w:eastAsia="Calibri" w:cstheme="minorHAnsi"/>
@@ -28468,7 +28444,7 @@
           <w:szCs w:val="24"/>
           <w:lang w:val="en-US" w:eastAsia="hi-IN" w:bidi="hi-IN"/>
         </w:rPr>
-        <w:t>prosinc</w:t>
+        <w:t>a</w:t>
       </w:r>
       <w:r>
         <w:rPr>
@@ -28478,18 +28454,6 @@
           <w:szCs w:val="24"/>
           <w:lang w:val="en-US" w:eastAsia="hi-IN" w:bidi="hi-IN"/>
         </w:rPr>
-        <w:t>a</w:t>
-      </w:r>
-      <w:proofErr w:type="spellEnd"/>
-      <w:proofErr w:type="gramEnd"/>
-      <w:r>
-        <w:rPr>
-          <w:rFonts w:eastAsia="Calibri" w:cstheme="minorHAnsi"/>
-          <w:b/>
-          <w:kern w:val="1"/>
-          <w:szCs w:val="24"/>
-          <w:lang w:val="en-US" w:eastAsia="hi-IN" w:bidi="hi-IN"/>
-        </w:rPr>
         <w:t xml:space="preserve"> 2011.</w:t>
       </w:r>
     </w:p>
@@ -28553,7 +28517,6 @@
         </w:rPr>
         <w:t xml:space="preserve">] LinkedIn: Press, prosinac 2011, </w:t>
       </w:r>
-      <w:proofErr w:type="spellStart"/>
       <w:r>
         <w:rPr>
           <w:rFonts w:eastAsia="SimSun" w:cstheme="minorHAnsi"/>
@@ -28563,21 +28526,9 @@
           <w:szCs w:val="24"/>
           <w:lang w:eastAsia="hi-IN" w:bidi="hi-IN"/>
         </w:rPr>
-        <w:t>About</w:t>
-      </w:r>
-      <w:proofErr w:type="spellEnd"/>
-      <w:r>
-        <w:rPr>
-          <w:rFonts w:eastAsia="SimSun" w:cstheme="minorHAnsi"/>
-          <w:i/>
-          <w:iCs/>
-          <w:kern w:val="1"/>
-          <w:szCs w:val="24"/>
-          <w:lang w:eastAsia="hi-IN" w:bidi="hi-IN"/>
-        </w:rPr>
-        <w:t xml:space="preserve"> us, </w:t>
-      </w:r>
-      <w:hyperlink r:id="rId76" w:history="1">
+        <w:t xml:space="preserve">About us, </w:t>
+      </w:r>
+      <w:hyperlink r:id="rId78" w:history="1">
         <w:r>
           <w:rPr>
             <w:rFonts w:eastAsia="SimSun" w:cstheme="minorHAnsi"/>
@@ -28624,10 +28575,8 @@
           <w:szCs w:val="24"/>
           <w:lang w:val="en-US" w:eastAsia="hi-IN" w:bidi="hi-IN"/>
         </w:rPr>
-        <w:t xml:space="preserve">13. </w:t>
-      </w:r>
-      <w:proofErr w:type="spellStart"/>
-      <w:proofErr w:type="gramStart"/>
+        <w:t>13. prosin</w:t>
+      </w:r>
       <w:r>
         <w:rPr>
           <w:rFonts w:eastAsia="Calibri" w:cstheme="minorHAnsi"/>
@@ -28636,7 +28585,7 @@
           <w:szCs w:val="24"/>
           <w:lang w:val="en-US" w:eastAsia="hi-IN" w:bidi="hi-IN"/>
         </w:rPr>
-        <w:t>prosin</w:t>
+        <w:t>c</w:t>
       </w:r>
       <w:r>
         <w:rPr>
@@ -28646,20 +28595,8 @@
           <w:szCs w:val="24"/>
           <w:lang w:val="en-US" w:eastAsia="hi-IN" w:bidi="hi-IN"/>
         </w:rPr>
-        <w:t>c</w:t>
-      </w:r>
-      <w:r>
-        <w:rPr>
-          <w:rFonts w:eastAsia="Calibri" w:cstheme="minorHAnsi"/>
-          <w:b/>
-          <w:kern w:val="1"/>
-          <w:szCs w:val="24"/>
-          <w:lang w:val="en-US" w:eastAsia="hi-IN" w:bidi="hi-IN"/>
-        </w:rPr>
         <w:t>a</w:t>
       </w:r>
-      <w:proofErr w:type="spellEnd"/>
-      <w:proofErr w:type="gramEnd"/>
       <w:r>
         <w:rPr>
           <w:rFonts w:eastAsia="Calibri" w:cstheme="minorHAnsi"/>
@@ -28754,7 +28691,7 @@
         </w:rPr>
         <w:t xml:space="preserve">             </w:t>
       </w:r>
-      <w:hyperlink r:id="rId77" w:history="1">
+      <w:hyperlink r:id="rId79" w:history="1">
         <w:r>
           <w:rPr>
             <w:rFonts w:eastAsia="SimSun" w:cstheme="minorHAnsi"/>
@@ -28801,10 +28738,8 @@
           <w:szCs w:val="24"/>
           <w:lang w:val="en-US" w:eastAsia="hi-IN" w:bidi="hi-IN"/>
         </w:rPr>
-        <w:t xml:space="preserve">13. </w:t>
-      </w:r>
-      <w:proofErr w:type="spellStart"/>
-      <w:proofErr w:type="gramStart"/>
+        <w:t>13. prosin</w:t>
+      </w:r>
       <w:r>
         <w:rPr>
           <w:rFonts w:eastAsia="Calibri" w:cstheme="minorHAnsi"/>
@@ -28813,7 +28748,7 @@
           <w:szCs w:val="24"/>
           <w:lang w:val="en-US" w:eastAsia="hi-IN" w:bidi="hi-IN"/>
         </w:rPr>
-        <w:t>prosin</w:t>
+        <w:t>c</w:t>
       </w:r>
       <w:r>
         <w:rPr>
@@ -28823,20 +28758,8 @@
           <w:szCs w:val="24"/>
           <w:lang w:val="en-US" w:eastAsia="hi-IN" w:bidi="hi-IN"/>
         </w:rPr>
-        <w:t>c</w:t>
-      </w:r>
-      <w:r>
-        <w:rPr>
-          <w:rFonts w:eastAsia="Calibri" w:cstheme="minorHAnsi"/>
-          <w:b/>
-          <w:kern w:val="1"/>
-          <w:szCs w:val="24"/>
-          <w:lang w:val="en-US" w:eastAsia="hi-IN" w:bidi="hi-IN"/>
-        </w:rPr>
         <w:t>a</w:t>
       </w:r>
-      <w:proofErr w:type="spellEnd"/>
-      <w:proofErr w:type="gramEnd"/>
       <w:r>
         <w:rPr>
           <w:rFonts w:eastAsia="Calibri" w:cstheme="minorHAnsi"/>
@@ -28945,7 +28868,7 @@
         </w:rPr>
         <w:t xml:space="preserve">, </w:t>
       </w:r>
-      <w:hyperlink r:id="rId78" w:history="1">
+      <w:hyperlink r:id="rId80" w:history="1">
         <w:r>
           <w:rPr>
             <w:rStyle w:val="Hyperlink"/>
@@ -28977,8 +28900,8 @@
       </w:pPr>
     </w:p>
     <w:sectPr>
-      <w:headerReference w:type="default" r:id="rId79"/>
-      <w:footerReference w:type="default" r:id="rId80"/>
+      <w:headerReference w:type="default" r:id="rId81"/>
+      <w:footerReference w:type="default" r:id="rId82"/>
       <w:pgSz w:w="11906" w:h="16838"/>
       <w:pgMar w:top="567" w:right="707" w:bottom="567" w:left="709" w:header="397" w:footer="113" w:gutter="0"/>
       <w:cols w:space="708"/>
@@ -28990,7 +28913,7 @@
 </file>
 
 <file path=word/endnotes.xml><?xml version="1.0" encoding="utf-8"?>
-<w:endnotes xmlns:ve="http://schemas.openxmlformats.org/markup-compatibility/2006" xmlns:o="urn:schemas-microsoft-com:office:office" xmlns:r="http://schemas.openxmlformats.org/officeDocument/2006/relationships" xmlns:m="http://schemas.openxmlformats.org/officeDocument/2006/math" xmlns:v="urn:schemas-microsoft-com:vml" xmlns:wp="http://schemas.openxmlformats.org/drawingml/2006/wordprocessingDrawing" xmlns:w10="urn:schemas-microsoft-com:office:word" xmlns:w="http://schemas.openxmlformats.org/wordprocessingml/2006/main" xmlns:wne="http://schemas.microsoft.com/office/word/2006/wordml">
+<w:endnotes xmlns:wpc="http://schemas.microsoft.com/office/word/2010/wordprocessingCanvas" xmlns:mc="http://schemas.openxmlformats.org/markup-compatibility/2006" xmlns:o="urn:schemas-microsoft-com:office:office" xmlns:r="http://schemas.openxmlformats.org/officeDocument/2006/relationships" xmlns:m="http://schemas.openxmlformats.org/officeDocument/2006/math" xmlns:v="urn:schemas-microsoft-com:vml" xmlns:wp14="http://schemas.microsoft.com/office/word/2010/wordprocessingDrawing" xmlns:wp="http://schemas.openxmlformats.org/drawingml/2006/wordprocessingDrawing" xmlns:w10="urn:schemas-microsoft-com:office:word" xmlns:w="http://schemas.openxmlformats.org/wordprocessingml/2006/main" xmlns:w14="http://schemas.microsoft.com/office/word/2010/wordml" xmlns:wpg="http://schemas.microsoft.com/office/word/2010/wordprocessingGroup" xmlns:wpi="http://schemas.microsoft.com/office/word/2010/wordprocessingInk" xmlns:wne="http://schemas.microsoft.com/office/word/2006/wordml" xmlns:wps="http://schemas.microsoft.com/office/word/2010/wordprocessingShape" mc:Ignorable="w14 wp14">
   <w:endnote w:type="separator" w:id="-1">
     <w:p>
       <w:pPr>
@@ -29015,7 +28938,7 @@
 </file>
 
 <file path=word/footer1.xml><?xml version="1.0" encoding="utf-8"?>
-<w:ftr xmlns:ve="http://schemas.openxmlformats.org/markup-compatibility/2006" xmlns:o="urn:schemas-microsoft-com:office:office" xmlns:r="http://schemas.openxmlformats.org/officeDocument/2006/relationships" xmlns:m="http://schemas.openxmlformats.org/officeDocument/2006/math" xmlns:v="urn:schemas-microsoft-com:vml" xmlns:wp="http://schemas.openxmlformats.org/drawingml/2006/wordprocessingDrawing" xmlns:w10="urn:schemas-microsoft-com:office:word" xmlns:w="http://schemas.openxmlformats.org/wordprocessingml/2006/main" xmlns:wne="http://schemas.microsoft.com/office/word/2006/wordml">
+<w:ftr xmlns:wpc="http://schemas.microsoft.com/office/word/2010/wordprocessingCanvas" xmlns:mc="http://schemas.openxmlformats.org/markup-compatibility/2006" xmlns:o="urn:schemas-microsoft-com:office:office" xmlns:r="http://schemas.openxmlformats.org/officeDocument/2006/relationships" xmlns:m="http://schemas.openxmlformats.org/officeDocument/2006/math" xmlns:v="urn:schemas-microsoft-com:vml" xmlns:wp14="http://schemas.microsoft.com/office/word/2010/wordprocessingDrawing" xmlns:wp="http://schemas.openxmlformats.org/drawingml/2006/wordprocessingDrawing" xmlns:w10="urn:schemas-microsoft-com:office:word" xmlns:w="http://schemas.openxmlformats.org/wordprocessingml/2006/main" xmlns:w14="http://schemas.microsoft.com/office/word/2010/wordml" xmlns:wpg="http://schemas.microsoft.com/office/word/2010/wordprocessingGroup" xmlns:wpi="http://schemas.microsoft.com/office/word/2010/wordprocessingInk" xmlns:wne="http://schemas.microsoft.com/office/word/2006/wordml" xmlns:wps="http://schemas.microsoft.com/office/word/2010/wordprocessingShape" mc:Ignorable="w14 wp14">
   <w:tbl>
     <w:tblPr>
       <w:tblW w:w="5000" w:type="pct"/>
@@ -29025,7 +28948,7 @@
         <w:bottom w:w="72" w:type="dxa"/>
         <w:right w:w="115" w:type="dxa"/>
       </w:tblCellMar>
-      <w:tblLook w:val="04A0"/>
+      <w:tblLook w:val="04A0" w:firstRow="1" w:lastRow="0" w:firstColumn="1" w:lastColumn="0" w:noHBand="0" w:noVBand="1"/>
     </w:tblPr>
     <w:tblGrid>
       <w:gridCol w:w="1072"/>
@@ -29063,7 +28986,7 @@
               <w:noProof/>
               <w:color w:val="FFFFFF" w:themeColor="background1"/>
             </w:rPr>
-            <w:t>33</w:t>
+            <w:t>3</w:t>
           </w:r>
           <w:r>
             <w:rPr>
@@ -29098,6 +29021,7 @@
               <w:dataBinding w:prefixMappings="xmlns:ns0='http://schemas.openxmlformats.org/officeDocument/2006/extended-properties'" w:xpath="/ns0:Properties[1]/ns0:Company[1]" w:storeItemID="{6668398D-A668-4E3E-A5EB-62B293D839F1}"/>
               <w:text/>
             </w:sdtPr>
+            <w:sdtEndPr/>
             <w:sdtContent>
               <w:r>
                 <w:t>[Ćavar, Martinec, Mrazović, Ranogajec, Volarević]</w:t>
@@ -29117,7 +29041,7 @@
 </file>
 
 <file path=word/footnotes.xml><?xml version="1.0" encoding="utf-8"?>
-<w:footnotes xmlns:ve="http://schemas.openxmlformats.org/markup-compatibility/2006" xmlns:o="urn:schemas-microsoft-com:office:office" xmlns:r="http://schemas.openxmlformats.org/officeDocument/2006/relationships" xmlns:m="http://schemas.openxmlformats.org/officeDocument/2006/math" xmlns:v="urn:schemas-microsoft-com:vml" xmlns:wp="http://schemas.openxmlformats.org/drawingml/2006/wordprocessingDrawing" xmlns:w10="urn:schemas-microsoft-com:office:word" xmlns:w="http://schemas.openxmlformats.org/wordprocessingml/2006/main" xmlns:wne="http://schemas.microsoft.com/office/word/2006/wordml">
+<w:footnotes xmlns:wpc="http://schemas.microsoft.com/office/word/2010/wordprocessingCanvas" xmlns:mc="http://schemas.openxmlformats.org/markup-compatibility/2006" xmlns:o="urn:schemas-microsoft-com:office:office" xmlns:r="http://schemas.openxmlformats.org/officeDocument/2006/relationships" xmlns:m="http://schemas.openxmlformats.org/officeDocument/2006/math" xmlns:v="urn:schemas-microsoft-com:vml" xmlns:wp14="http://schemas.microsoft.com/office/word/2010/wordprocessingDrawing" xmlns:wp="http://schemas.openxmlformats.org/drawingml/2006/wordprocessingDrawing" xmlns:w10="urn:schemas-microsoft-com:office:word" xmlns:w="http://schemas.openxmlformats.org/wordprocessingml/2006/main" xmlns:w14="http://schemas.microsoft.com/office/word/2010/wordml" xmlns:wpg="http://schemas.microsoft.com/office/word/2010/wordprocessingGroup" xmlns:wpi="http://schemas.microsoft.com/office/word/2010/wordprocessingInk" xmlns:wne="http://schemas.microsoft.com/office/word/2006/wordml" xmlns:wps="http://schemas.microsoft.com/office/word/2010/wordprocessingShape" mc:Ignorable="w14 wp14">
   <w:footnote w:type="separator" w:id="-1">
     <w:p>
       <w:pPr>
@@ -29142,7 +29066,7 @@
 </file>
 
 <file path=word/header1.xml><?xml version="1.0" encoding="utf-8"?>
-<w:hdr xmlns:ve="http://schemas.openxmlformats.org/markup-compatibility/2006" xmlns:o="urn:schemas-microsoft-com:office:office" xmlns:r="http://schemas.openxmlformats.org/officeDocument/2006/relationships" xmlns:m="http://schemas.openxmlformats.org/officeDocument/2006/math" xmlns:v="urn:schemas-microsoft-com:vml" xmlns:wp="http://schemas.openxmlformats.org/drawingml/2006/wordprocessingDrawing" xmlns:w10="urn:schemas-microsoft-com:office:word" xmlns:w="http://schemas.openxmlformats.org/wordprocessingml/2006/main" xmlns:wne="http://schemas.microsoft.com/office/word/2006/wordml">
+<w:hdr xmlns:wpc="http://schemas.microsoft.com/office/word/2010/wordprocessingCanvas" xmlns:mc="http://schemas.openxmlformats.org/markup-compatibility/2006" xmlns:o="urn:schemas-microsoft-com:office:office" xmlns:r="http://schemas.openxmlformats.org/officeDocument/2006/relationships" xmlns:m="http://schemas.openxmlformats.org/officeDocument/2006/math" xmlns:v="urn:schemas-microsoft-com:vml" xmlns:wp14="http://schemas.microsoft.com/office/word/2010/wordprocessingDrawing" xmlns:wp="http://schemas.openxmlformats.org/drawingml/2006/wordprocessingDrawing" xmlns:w10="urn:schemas-microsoft-com:office:word" xmlns:w="http://schemas.openxmlformats.org/wordprocessingml/2006/main" xmlns:w14="http://schemas.microsoft.com/office/word/2010/wordml" xmlns:wpg="http://schemas.microsoft.com/office/word/2010/wordprocessingGroup" xmlns:wpi="http://schemas.microsoft.com/office/word/2010/wordprocessingInk" xmlns:wne="http://schemas.microsoft.com/office/word/2006/wordml" xmlns:wps="http://schemas.microsoft.com/office/word/2010/wordprocessingShape" mc:Ignorable="w14 wp14">
   <w:tbl>
     <w:tblPr>
       <w:tblW w:w="5000" w:type="pct"/>
@@ -29152,7 +29076,7 @@
         <w:bottom w:w="72" w:type="dxa"/>
         <w:right w:w="115" w:type="dxa"/>
       </w:tblCellMar>
-      <w:tblLook w:val="04A0"/>
+      <w:tblLook w:val="04A0" w:firstRow="1" w:lastRow="0" w:firstColumn="1" w:lastColumn="0" w:noHBand="0" w:noVBand="1"/>
     </w:tblPr>
     <w:tblGrid>
       <w:gridCol w:w="3660"/>
@@ -29229,6 +29153,7 @@
               <w:dataBinding w:prefixMappings="xmlns:ns0='http://schemas.openxmlformats.org/package/2006/metadata/core-properties' xmlns:ns1='http://purl.org/dc/elements/1.1/'" w:xpath="/ns0:coreProperties[1]/ns1:title[1]" w:storeItemID="{6C3C8BC8-F283-45AE-878A-BAB7291924A1}"/>
               <w:text/>
             </w:sdtPr>
+            <w:sdtEndPr/>
             <w:sdtContent>
               <w:r>
                 <w:rPr>
@@ -29265,7 +29190,7 @@
 </file>
 
 <file path=word/numbering.xml><?xml version="1.0" encoding="utf-8"?>
-<w:numbering xmlns:ve="http://schemas.openxmlformats.org/markup-compatibility/2006" xmlns:o="urn:schemas-microsoft-com:office:office" xmlns:r="http://schemas.openxmlformats.org/officeDocument/2006/relationships" xmlns:m="http://schemas.openxmlformats.org/officeDocument/2006/math" xmlns:v="urn:schemas-microsoft-com:vml" xmlns:wp="http://schemas.openxmlformats.org/drawingml/2006/wordprocessingDrawing" xmlns:w10="urn:schemas-microsoft-com:office:word" xmlns:w="http://schemas.openxmlformats.org/wordprocessingml/2006/main" xmlns:wne="http://schemas.microsoft.com/office/word/2006/wordml">
+<w:numbering xmlns:wpc="http://schemas.microsoft.com/office/word/2010/wordprocessingCanvas" xmlns:mc="http://schemas.openxmlformats.org/markup-compatibility/2006" xmlns:o="urn:schemas-microsoft-com:office:office" xmlns:r="http://schemas.openxmlformats.org/officeDocument/2006/relationships" xmlns:m="http://schemas.openxmlformats.org/officeDocument/2006/math" xmlns:v="urn:schemas-microsoft-com:vml" xmlns:wp14="http://schemas.microsoft.com/office/word/2010/wordprocessingDrawing" xmlns:wp="http://schemas.openxmlformats.org/drawingml/2006/wordprocessingDrawing" xmlns:w10="urn:schemas-microsoft-com:office:word" xmlns:w="http://schemas.openxmlformats.org/wordprocessingml/2006/main" xmlns:w14="http://schemas.microsoft.com/office/word/2010/wordml" xmlns:wpg="http://schemas.microsoft.com/office/word/2010/wordprocessingGroup" xmlns:wpi="http://schemas.microsoft.com/office/word/2010/wordprocessingInk" xmlns:wne="http://schemas.microsoft.com/office/word/2006/wordml" xmlns:wps="http://schemas.microsoft.com/office/word/2010/wordprocessingShape" mc:Ignorable="w14 wp14">
   <w:abstractNum w:abstractNumId="0">
     <w:nsid w:val="01AB31CD"/>
     <w:multiLevelType w:val="multilevel"/>
@@ -31613,7 +31538,7 @@
 </file>
 
 <file path=word/styles.xml><?xml version="1.0" encoding="utf-8"?>
-<w:styles xmlns:r="http://schemas.openxmlformats.org/officeDocument/2006/relationships" xmlns:w="http://schemas.openxmlformats.org/wordprocessingml/2006/main">
+<w:styles xmlns:mc="http://schemas.openxmlformats.org/markup-compatibility/2006" xmlns:r="http://schemas.openxmlformats.org/officeDocument/2006/relationships" xmlns:w="http://schemas.openxmlformats.org/wordprocessingml/2006/main" xmlns:w14="http://schemas.microsoft.com/office/word/2010/wordml" mc:Ignorable="w14">
   <w:docDefaults>
     <w:rPrDefault>
       <w:rPr>
@@ -31860,7 +31785,6 @@
     <w:uiPriority w:val="99"/>
     <w:semiHidden/>
     <w:unhideWhenUsed/>
-    <w:qFormat/>
     <w:tblPr>
       <w:tblInd w:w="0" w:type="dxa"/>
       <w:tblCellMar>
@@ -33265,7 +33189,7 @@
 </file>
 
 <file path=word/glossary/document.xml><?xml version="1.0" encoding="utf-8"?>
-<w:glossaryDocument xmlns:ve="http://schemas.openxmlformats.org/markup-compatibility/2006" xmlns:o="urn:schemas-microsoft-com:office:office" xmlns:r="http://schemas.openxmlformats.org/officeDocument/2006/relationships" xmlns:m="http://schemas.openxmlformats.org/officeDocument/2006/math" xmlns:v="urn:schemas-microsoft-com:vml" xmlns:wp="http://schemas.openxmlformats.org/drawingml/2006/wordprocessingDrawing" xmlns:w10="urn:schemas-microsoft-com:office:word" xmlns:w="http://schemas.openxmlformats.org/wordprocessingml/2006/main" xmlns:wne="http://schemas.microsoft.com/office/word/2006/wordml">
+<w:glossaryDocument xmlns:wpc="http://schemas.microsoft.com/office/word/2010/wordprocessingCanvas" xmlns:mc="http://schemas.openxmlformats.org/markup-compatibility/2006" xmlns:o="urn:schemas-microsoft-com:office:office" xmlns:r="http://schemas.openxmlformats.org/officeDocument/2006/relationships" xmlns:m="http://schemas.openxmlformats.org/officeDocument/2006/math" xmlns:v="urn:schemas-microsoft-com:vml" xmlns:wp14="http://schemas.microsoft.com/office/word/2010/wordprocessingDrawing" xmlns:wp="http://schemas.openxmlformats.org/drawingml/2006/wordprocessingDrawing" xmlns:w10="urn:schemas-microsoft-com:office:word" xmlns:w="http://schemas.openxmlformats.org/wordprocessingml/2006/main" xmlns:w14="http://schemas.microsoft.com/office/word/2010/wordml" xmlns:wpg="http://schemas.microsoft.com/office/word/2010/wordprocessingGroup" xmlns:wpi="http://schemas.microsoft.com/office/word/2010/wordprocessingInk" xmlns:wne="http://schemas.microsoft.com/office/word/2006/wordml" xmlns:wps="http://schemas.microsoft.com/office/word/2010/wordprocessingShape" mc:Ignorable="w14 wp14">
   <w:docParts>
     <w:docPart>
       <w:docPartPr>
@@ -33331,7 +33255,7 @@
 </file>
 
 <file path=word/glossary/fontTable.xml><?xml version="1.0" encoding="utf-8"?>
-<w:fonts xmlns:r="http://schemas.openxmlformats.org/officeDocument/2006/relationships" xmlns:w="http://schemas.openxmlformats.org/wordprocessingml/2006/main">
+<w:fonts xmlns:mc="http://schemas.openxmlformats.org/markup-compatibility/2006" xmlns:r="http://schemas.openxmlformats.org/officeDocument/2006/relationships" xmlns:w="http://schemas.openxmlformats.org/wordprocessingml/2006/main" xmlns:w14="http://schemas.microsoft.com/office/word/2010/wordml" mc:Ignorable="w14">
   <w:font w:name="Symbol">
     <w:panose1 w:val="05050102010706020507"/>
     <w:charset w:val="02"/>
@@ -33383,11 +33307,10 @@
   </w:font>
   <w:font w:name="Tahoma">
     <w:panose1 w:val="020B0604030504040204"/>
-    <w:charset w:val="00"/>
+    <w:charset w:val="EE"/>
     <w:family w:val="swiss"/>
-    <w:notTrueType/>
     <w:pitch w:val="variable"/>
-    <w:sig w:usb0="00000003" w:usb1="00000000" w:usb2="00000000" w:usb3="00000000" w:csb0="00000001" w:csb1="00000000"/>
+    <w:sig w:usb0="E1002EFF" w:usb1="C000605B" w:usb2="00000029" w:usb3="00000000" w:csb0="000101FF" w:csb1="00000000"/>
   </w:font>
   <w:font w:name="Consolas">
     <w:panose1 w:val="020B0609020204030204"/>
@@ -33401,29 +33324,28 @@
     <w:panose1 w:val="02010600030101010101"/>
     <w:charset w:val="86"/>
     <w:family w:val="auto"/>
-    <w:notTrueType/>
     <w:pitch w:val="variable"/>
-    <w:sig w:usb0="00000001" w:usb1="080E0000" w:usb2="00000010" w:usb3="00000000" w:csb0="00040000" w:csb1="00000000"/>
+    <w:sig w:usb0="00000003" w:usb1="288F0000" w:usb2="00000016" w:usb3="00000000" w:csb0="00040001" w:csb1="00000000"/>
   </w:font>
   <w:font w:name="Mangal">
     <w:panose1 w:val="02040503050203030202"/>
-    <w:charset w:val="01"/>
+    <w:charset w:val="00"/>
     <w:family w:val="roman"/>
-    <w:notTrueType/>
     <w:pitch w:val="variable"/>
-    <w:sig w:usb0="00002000" w:usb1="00000000" w:usb2="00000000" w:usb3="00000000" w:csb0="00000000" w:csb1="00000000"/>
+    <w:sig w:usb0="00008003" w:usb1="00000000" w:usb2="00000000" w:usb3="00000000" w:csb0="00000001" w:csb1="00000000"/>
   </w:font>
 </w:fonts>
 </file>
 
 <file path=word/glossary/settings.xml><?xml version="1.0" encoding="utf-8"?>
-<w:settings xmlns:o="urn:schemas-microsoft-com:office:office" xmlns:r="http://schemas.openxmlformats.org/officeDocument/2006/relationships" xmlns:m="http://schemas.openxmlformats.org/officeDocument/2006/math" xmlns:v="urn:schemas-microsoft-com:vml" xmlns:w10="urn:schemas-microsoft-com:office:word" xmlns:w="http://schemas.openxmlformats.org/wordprocessingml/2006/main" xmlns:sl="http://schemas.openxmlformats.org/schemaLibrary/2006/main">
+<w:settings xmlns:mc="http://schemas.openxmlformats.org/markup-compatibility/2006" xmlns:o="urn:schemas-microsoft-com:office:office" xmlns:r="http://schemas.openxmlformats.org/officeDocument/2006/relationships" xmlns:m="http://schemas.openxmlformats.org/officeDocument/2006/math" xmlns:v="urn:schemas-microsoft-com:vml" xmlns:w10="urn:schemas-microsoft-com:office:word" xmlns:w="http://schemas.openxmlformats.org/wordprocessingml/2006/main" xmlns:w14="http://schemas.microsoft.com/office/word/2010/wordml" xmlns:sl="http://schemas.openxmlformats.org/schemaLibrary/2006/main" mc:Ignorable="w14">
   <w:view w:val="normal"/>
   <w:defaultTabStop w:val="708"/>
   <w:hyphenationZone w:val="425"/>
   <w:characterSpacingControl w:val="doNotCompress"/>
   <w:compat>
     <w:useFELayout/>
+    <w:compatSetting w:name="compatibilityMode" w:uri="http://schemas.microsoft.com/office/word" w:val="12"/>
   </w:compat>
   <w:rsids>
     <w:rsidRoot w:val="0007327A"/>
@@ -33490,6 +33412,7 @@
     <w:rsid w:val="00EA7A89"/>
     <w:rsid w:val="00ED710F"/>
     <w:rsid w:val="00F84122"/>
+    <w:rsid w:val="00F95F8D"/>
     <w:rsid w:val="00FB75AE"/>
     <w:rsid w:val="00FD6520"/>
   </w:rsids>
@@ -33497,7 +33420,7 @@
     <m:mathFont m:val="Cambria Math"/>
     <m:brkBin m:val="before"/>
     <m:brkBinSub m:val="--"/>
-    <m:smallFrac m:val="off"/>
+    <m:smallFrac m:val="0"/>
     <m:dispDef/>
     <m:lMargin m:val="0"/>
     <m:rMargin m:val="0"/>
@@ -33514,7 +33437,7 @@
 </file>
 
 <file path=word/glossary/styles.xml><?xml version="1.0" encoding="utf-8"?>
-<w:styles xmlns:r="http://schemas.openxmlformats.org/officeDocument/2006/relationships" xmlns:w="http://schemas.openxmlformats.org/wordprocessingml/2006/main">
+<w:styles xmlns:mc="http://schemas.openxmlformats.org/markup-compatibility/2006" xmlns:r="http://schemas.openxmlformats.org/officeDocument/2006/relationships" xmlns:w="http://schemas.openxmlformats.org/wordprocessingml/2006/main" xmlns:w14="http://schemas.microsoft.com/office/word/2010/wordml" mc:Ignorable="w14">
   <w:docDefaults>
     <w:rPrDefault>
       <w:rPr>
@@ -33685,7 +33608,6 @@
     <w:uiPriority w:val="99"/>
     <w:semiHidden/>
     <w:unhideWhenUsed/>
-    <w:qFormat/>
     <w:tblPr>
       <w:tblInd w:w="0" w:type="dxa"/>
       <w:tblCellMar>
@@ -33891,8 +33813,198 @@
 </w:styles>
 </file>
 
+<file path=word/glossary/stylesWithEffects.xml><?xml version="1.0" encoding="utf-8"?>
+<w:styles xmlns:wpc="http://schemas.microsoft.com/office/word/2010/wordprocessingCanvas" xmlns:mc="http://schemas.openxmlformats.org/markup-compatibility/2006" xmlns:o="urn:schemas-microsoft-com:office:office" xmlns:r="http://schemas.openxmlformats.org/officeDocument/2006/relationships" xmlns:m="http://schemas.openxmlformats.org/officeDocument/2006/math" xmlns:v="urn:schemas-microsoft-com:vml" xmlns:wp14="http://schemas.microsoft.com/office/word/2010/wordprocessingDrawing" xmlns:wp="http://schemas.openxmlformats.org/drawingml/2006/wordprocessingDrawing" xmlns:w10="urn:schemas-microsoft-com:office:word" xmlns:w="http://schemas.openxmlformats.org/wordprocessingml/2006/main" xmlns:w14="http://schemas.microsoft.com/office/word/2010/wordml" xmlns:wpg="http://schemas.microsoft.com/office/word/2010/wordprocessingGroup" xmlns:wpi="http://schemas.microsoft.com/office/word/2010/wordprocessingInk" xmlns:wne="http://schemas.microsoft.com/office/word/2006/wordml" xmlns:wps="http://schemas.microsoft.com/office/word/2010/wordprocessingShape" mc:Ignorable="w14 wp14">
+  <w:docDefaults>
+    <w:rPrDefault>
+      <w:rPr>
+        <w:rFonts w:asciiTheme="minorHAnsi" w:eastAsiaTheme="minorEastAsia" w:hAnsiTheme="minorHAnsi" w:cstheme="minorBidi"/>
+        <w:sz w:val="22"/>
+        <w:szCs w:val="22"/>
+        <w:lang w:val="hr-HR" w:eastAsia="hr-HR" w:bidi="ar-SA"/>
+      </w:rPr>
+    </w:rPrDefault>
+    <w:pPrDefault>
+      <w:pPr>
+        <w:spacing w:after="200" w:line="276" w:lineRule="auto"/>
+      </w:pPr>
+    </w:pPrDefault>
+  </w:docDefaults>
+  <w:latentStyles w:defLockedState="0" w:defUIPriority="99" w:defSemiHidden="1" w:defUnhideWhenUsed="1" w:defQFormat="0" w:count="267">
+    <w:lsdException w:name="Normal" w:semiHidden="0" w:uiPriority="0" w:unhideWhenUsed="0" w:qFormat="1"/>
+    <w:lsdException w:name="heading 1" w:semiHidden="0" w:uiPriority="9" w:unhideWhenUsed="0" w:qFormat="1"/>
+    <w:lsdException w:name="heading 2" w:uiPriority="9" w:qFormat="1"/>
+    <w:lsdException w:name="heading 3" w:uiPriority="9" w:qFormat="1"/>
+    <w:lsdException w:name="heading 4" w:uiPriority="9" w:qFormat="1"/>
+    <w:lsdException w:name="heading 5" w:uiPriority="9" w:qFormat="1"/>
+    <w:lsdException w:name="heading 6" w:uiPriority="9" w:qFormat="1"/>
+    <w:lsdException w:name="heading 7" w:uiPriority="9" w:qFormat="1"/>
+    <w:lsdException w:name="heading 8" w:uiPriority="9" w:qFormat="1"/>
+    <w:lsdException w:name="heading 9" w:uiPriority="9" w:qFormat="1"/>
+    <w:lsdException w:name="toc 1" w:uiPriority="39"/>
+    <w:lsdException w:name="toc 2" w:uiPriority="39"/>
+    <w:lsdException w:name="toc 3" w:uiPriority="39"/>
+    <w:lsdException w:name="toc 4" w:uiPriority="39"/>
+    <w:lsdException w:name="toc 5" w:uiPriority="39"/>
+    <w:lsdException w:name="toc 6" w:uiPriority="39"/>
+    <w:lsdException w:name="toc 7" w:uiPriority="39"/>
+    <w:lsdException w:name="toc 8" w:uiPriority="39"/>
+    <w:lsdException w:name="toc 9" w:uiPriority="39"/>
+    <w:lsdException w:name="caption" w:uiPriority="35" w:qFormat="1"/>
+    <w:lsdException w:name="Title" w:semiHidden="0" w:uiPriority="10" w:unhideWhenUsed="0" w:qFormat="1"/>
+    <w:lsdException w:name="Default Paragraph Font" w:uiPriority="1"/>
+    <w:lsdException w:name="Subtitle" w:semiHidden="0" w:uiPriority="11" w:unhideWhenUsed="0" w:qFormat="1"/>
+    <w:lsdException w:name="Strong" w:semiHidden="0" w:uiPriority="22" w:unhideWhenUsed="0" w:qFormat="1"/>
+    <w:lsdException w:name="Emphasis" w:semiHidden="0" w:uiPriority="20" w:unhideWhenUsed="0" w:qFormat="1"/>
+    <w:lsdException w:name="Table Grid" w:semiHidden="0" w:uiPriority="59" w:unhideWhenUsed="0"/>
+    <w:lsdException w:name="Placeholder Text" w:unhideWhenUsed="0"/>
+    <w:lsdException w:name="No Spacing" w:semiHidden="0" w:uiPriority="1" w:unhideWhenUsed="0" w:qFormat="1"/>
+    <w:lsdException w:name="Light Shading" w:semiHidden="0" w:uiPriority="60" w:unhideWhenUsed="0"/>
+    <w:lsdException w:name="Light List" w:semiHidden="0" w:uiPriority="61" w:unhideWhenUsed="0"/>
+    <w:lsdException w:name="Light Grid" w:semiHidden="0" w:uiPriority="62" w:unhideWhenUsed="0"/>
+    <w:lsdException w:name="Medium Shading 1" w:semiHidden="0" w:uiPriority="63" w:unhideWhenUsed="0"/>
+    <w:lsdException w:name="Medium Shading 2" w:semiHidden="0" w:uiPriority="64" w:unhideWhenUsed="0"/>
+    <w:lsdException w:name="Medium List 1" w:semiHidden="0" w:uiPriority="65" w:unhideWhenUsed="0"/>
+    <w:lsdException w:name="Medium List 2" w:semiHidden="0" w:uiPriority="66" w:unhideWhenUsed="0"/>
+    <w:lsdException w:name="Medium Grid 1" w:semiHidden="0" w:uiPriority="67" w:unhideWhenUsed="0"/>
+    <w:lsdException w:name="Medium Grid 2" w:semiHidden="0" w:uiPriority="68" w:unhideWhenUsed="0"/>
+    <w:lsdException w:name="Medium Grid 3" w:semiHidden="0" w:uiPriority="69" w:unhideWhenUsed="0"/>
+    <w:lsdException w:name="Dark List" w:semiHidden="0" w:uiPriority="70" w:unhideWhenUsed="0"/>
+    <w:lsdException w:name="Colorful Shading" w:semiHidden="0" w:uiPriority="71" w:unhideWhenUsed="0"/>
+    <w:lsdException w:name="Colorful List" w:semiHidden="0" w:uiPriority="72" w:unhideWhenUsed="0"/>
+    <w:lsdException w:name="Colorful Grid" w:semiHidden="0" w:uiPriority="73" w:unhideWhenUsed="0"/>
+    <w:lsdException w:name="Light Shading Accent 1" w:semiHidden="0" w:uiPriority="60" w:unhideWhenUsed="0"/>
+    <w:lsdException w:name="Light List Accent 1" w:semiHidden="0" w:uiPriority="61" w:unhideWhenUsed="0"/>
+    <w:lsdException w:name="Light Grid Accent 1" w:semiHidden="0" w:uiPriority="62" w:unhideWhenUsed="0"/>
+    <w:lsdException w:name="Medium Shading 1 Accent 1" w:semiHidden="0" w:uiPriority="63" w:unhideWhenUsed="0"/>
+    <w:lsdException w:name="Medium Shading 2 Accent 1" w:semiHidden="0" w:uiPriority="64" w:unhideWhenUsed="0"/>
+    <w:lsdException w:name="Medium List 1 Accent 1" w:semiHidden="0" w:uiPriority="65" w:unhideWhenUsed="0"/>
+    <w:lsdException w:name="Revision" w:unhideWhenUsed="0"/>
+    <w:lsdException w:name="List Paragraph" w:semiHidden="0" w:uiPriority="34" w:unhideWhenUsed="0" w:qFormat="1"/>
+    <w:lsdException w:name="Quote" w:semiHidden="0" w:uiPriority="29" w:unhideWhenUsed="0" w:qFormat="1"/>
+    <w:lsdException w:name="Intense Quote" w:semiHidden="0" w:uiPriority="30" w:unhideWhenUsed="0" w:qFormat="1"/>
+    <w:lsdException w:name="Medium List 2 Accent 1" w:semiHidden="0" w:uiPriority="66" w:unhideWhenUsed="0"/>
+    <w:lsdException w:name="Medium Grid 1 Accent 1" w:semiHidden="0" w:uiPriority="67" w:unhideWhenUsed="0"/>
+    <w:lsdException w:name="Medium Grid 2 Accent 1" w:semiHidden="0" w:uiPriority="68" w:unhideWhenUsed="0"/>
+    <w:lsdException w:name="Medium Grid 3 Accent 1" w:semiHidden="0" w:uiPriority="69" w:unhideWhenUsed="0"/>
+    <w:lsdException w:name="Dark List Accent 1" w:semiHidden="0" w:uiPriority="70" w:unhideWhenUsed="0"/>
+    <w:lsdException w:name="Colorful Shading Accent 1" w:semiHidden="0" w:uiPriority="71" w:unhideWhenUsed="0"/>
+    <w:lsdException w:name="Colorful List Accent 1" w:semiHidden="0" w:uiPriority="72" w:unhideWhenUsed="0"/>
+    <w:lsdException w:name="Colorful Grid Accent 1" w:semiHidden="0" w:uiPriority="73" w:unhideWhenUsed="0"/>
+    <w:lsdException w:name="Light Shading Accent 2" w:semiHidden="0" w:uiPriority="60" w:unhideWhenUsed="0"/>
+    <w:lsdException w:name="Light List Accent 2" w:semiHidden="0" w:uiPriority="61" w:unhideWhenUsed="0"/>
+    <w:lsdException w:name="Light Grid Accent 2" w:semiHidden="0" w:uiPriority="62" w:unhideWhenUsed="0"/>
+    <w:lsdException w:name="Medium Shading 1 Accent 2" w:semiHidden="0" w:uiPriority="63" w:unhideWhenUsed="0"/>
+    <w:lsdException w:name="Medium Shading 2 Accent 2" w:semiHidden="0" w:uiPriority="64" w:unhideWhenUsed="0"/>
+    <w:lsdException w:name="Medium List 1 Accent 2" w:semiHidden="0" w:uiPriority="65" w:unhideWhenUsed="0"/>
+    <w:lsdException w:name="Medium List 2 Accent 2" w:semiHidden="0" w:uiPriority="66" w:unhideWhenUsed="0"/>
+    <w:lsdException w:name="Medium Grid 1 Accent 2" w:semiHidden="0" w:uiPriority="67" w:unhideWhenUsed="0"/>
+    <w:lsdException w:name="Medium Grid 2 Accent 2" w:semiHidden="0" w:uiPriority="68" w:unhideWhenUsed="0"/>
+    <w:lsdException w:name="Medium Grid 3 Accent 2" w:semiHidden="0" w:uiPriority="69" w:unhideWhenUsed="0"/>
+    <w:lsdException w:name="Dark List Accent 2" w:semiHidden="0" w:uiPriority="70" w:unhideWhenUsed="0"/>
+    <w:lsdException w:name="Colorful Shading Accent 2" w:semiHidden="0" w:uiPriority="71" w:unhideWhenUsed="0"/>
+    <w:lsdException w:name="Colorful List Accent 2" w:semiHidden="0" w:uiPriority="72" w:unhideWhenUsed="0"/>
+    <w:lsdException w:name="Colorful Grid Accent 2" w:semiHidden="0" w:uiPriority="73" w:unhideWhenUsed="0"/>
+    <w:lsdException w:name="Light Shading Accent 3" w:semiHidden="0" w:uiPriority="60" w:unhideWhenUsed="0"/>
+    <w:lsdException w:name="Light List Accent 3" w:semiHidden="0" w:uiPriority="61" w:unhideWhenUsed="0"/>
+    <w:lsdException w:name="Light Grid Accent 3" w:semiHidden="0" w:uiPriority="62" w:unhideWhenUsed="0"/>
+    <w:lsdException w:name="Medium Shading 1 Accent 3" w:semiHidden="0" w:uiPriority="63" w:unhideWhenUsed="0"/>
+    <w:lsdException w:name="Medium Shading 2 Accent 3" w:semiHidden="0" w:uiPriority="64" w:unhideWhenUsed="0"/>
+    <w:lsdException w:name="Medium List 1 Accent 3" w:semiHidden="0" w:uiPriority="65" w:unhideWhenUsed="0"/>
+    <w:lsdException w:name="Medium List 2 Accent 3" w:semiHidden="0" w:uiPriority="66" w:unhideWhenUsed="0"/>
+    <w:lsdException w:name="Medium Grid 1 Accent 3" w:semiHidden="0" w:uiPriority="67" w:unhideWhenUsed="0"/>
+    <w:lsdException w:name="Medium Grid 2 Accent 3" w:semiHidden="0" w:uiPriority="68" w:unhideWhenUsed="0"/>
+    <w:lsdException w:name="Medium Grid 3 Accent 3" w:semiHidden="0" w:uiPriority="69" w:unhideWhenUsed="0"/>
+    <w:lsdException w:name="Dark List Accent 3" w:semiHidden="0" w:uiPriority="70" w:unhideWhenUsed="0"/>
+    <w:lsdException w:name="Colorful Shading Accent 3" w:semiHidden="0" w:uiPriority="71" w:unhideWhenUsed="0"/>
+    <w:lsdException w:name="Colorful List Accent 3" w:semiHidden="0" w:uiPriority="72" w:unhideWhenUsed="0"/>
+    <w:lsdException w:name="Colorful Grid Accent 3" w:semiHidden="0" w:uiPriority="73" w:unhideWhenUsed="0"/>
+    <w:lsdException w:name="Light Shading Accent 4" w:semiHidden="0" w:uiPriority="60" w:unhideWhenUsed="0"/>
+    <w:lsdException w:name="Light List Accent 4" w:semiHidden="0" w:uiPriority="61" w:unhideWhenUsed="0"/>
+    <w:lsdException w:name="Light Grid Accent 4" w:semiHidden="0" w:uiPriority="62" w:unhideWhenUsed="0"/>
+    <w:lsdException w:name="Medium Shading 1 Accent 4" w:semiHidden="0" w:uiPriority="63" w:unhideWhenUsed="0"/>
+    <w:lsdException w:name="Medium Shading 2 Accent 4" w:semiHidden="0" w:uiPriority="64" w:unhideWhenUsed="0"/>
+    <w:lsdException w:name="Medium List 1 Accent 4" w:semiHidden="0" w:uiPriority="65" w:unhideWhenUsed="0"/>
+    <w:lsdException w:name="Medium List 2 Accent 4" w:semiHidden="0" w:uiPriority="66" w:unhideWhenUsed="0"/>
+    <w:lsdException w:name="Medium Grid 1 Accent 4" w:semiHidden="0" w:uiPriority="67" w:unhideWhenUsed="0"/>
+    <w:lsdException w:name="Medium Grid 2 Accent 4" w:semiHidden="0" w:uiPriority="68" w:unhideWhenUsed="0"/>
+    <w:lsdException w:name="Medium Grid 3 Accent 4" w:semiHidden="0" w:uiPriority="69" w:unhideWhenUsed="0"/>
+    <w:lsdException w:name="Dark List Accent 4" w:semiHidden="0" w:uiPriority="70" w:unhideWhenUsed="0"/>
+    <w:lsdException w:name="Colorful Shading Accent 4" w:semiHidden="0" w:uiPriority="71" w:unhideWhenUsed="0"/>
+    <w:lsdException w:name="Colorful List Accent 4" w:semiHidden="0" w:uiPriority="72" w:unhideWhenUsed="0"/>
+    <w:lsdException w:name="Colorful Grid Accent 4" w:semiHidden="0" w:uiPriority="73" w:unhideWhenUsed="0"/>
+    <w:lsdException w:name="Light Shading Accent 5" w:semiHidden="0" w:uiPriority="60" w:unhideWhenUsed="0"/>
+    <w:lsdException w:name="Light List Accent 5" w:semiHidden="0" w:uiPriority="61" w:unhideWhenUsed="0"/>
+    <w:lsdException w:name="Light Grid Accent 5" w:semiHidden="0" w:uiPriority="62" w:unhideWhenUsed="0"/>
+    <w:lsdException w:name="Medium Shading 1 Accent 5" w:semiHidden="0" w:uiPriority="63" w:unhideWhenUsed="0"/>
+    <w:lsdException w:name="Medium Shading 2 Accent 5" w:semiHidden="0" w:uiPriority="64" w:unhideWhenUsed="0"/>
+    <w:lsdException w:name="Medium List 1 Accent 5" w:semiHidden="0" w:uiPriority="65" w:unhideWhenUsed="0"/>
+    <w:lsdException w:name="Medium List 2 Accent 5" w:semiHidden="0" w:uiPriority="66" w:unhideWhenUsed="0"/>
+    <w:lsdException w:name="Medium Grid 1 Accent 5" w:semiHidden="0" w:uiPriority="67" w:unhideWhenUsed="0"/>
+    <w:lsdException w:name="Medium Grid 2 Accent 5" w:semiHidden="0" w:uiPriority="68" w:unhideWhenUsed="0"/>
+    <w:lsdException w:name="Medium Grid 3 Accent 5" w:semiHidden="0" w:uiPriority="69" w:unhideWhenUsed="0"/>
+    <w:lsdException w:name="Dark List Accent 5" w:semiHidden="0" w:uiPriority="70" w:unhideWhenUsed="0"/>
+    <w:lsdException w:name="Colorful Shading Accent 5" w:semiHidden="0" w:uiPriority="71" w:unhideWhenUsed="0"/>
+    <w:lsdException w:name="Colorful List Accent 5" w:semiHidden="0" w:uiPriority="72" w:unhideWhenUsed="0"/>
+    <w:lsdException w:name="Colorful Grid Accent 5" w:semiHidden="0" w:uiPriority="73" w:unhideWhenUsed="0"/>
+    <w:lsdException w:name="Light Shading Accent 6" w:semiHidden="0" w:uiPriority="60" w:unhideWhenUsed="0"/>
+    <w:lsdException w:name="Light List Accent 6" w:semiHidden="0" w:uiPriority="61" w:unhideWhenUsed="0"/>
+    <w:lsdException w:name="Light Grid Accent 6" w:semiHidden="0" w:uiPriority="62" w:unhideWhenUsed="0"/>
+    <w:lsdException w:name="Medium Shading 1 Accent 6" w:semiHidden="0" w:uiPriority="63" w:unhideWhenUsed="0"/>
+    <w:lsdException w:name="Medium Shading 2 Accent 6" w:semiHidden="0" w:uiPriority="64" w:unhideWhenUsed="0"/>
+    <w:lsdException w:name="Medium List 1 Accent 6" w:semiHidden="0" w:uiPriority="65" w:unhideWhenUsed="0"/>
+    <w:lsdException w:name="Medium List 2 Accent 6" w:semiHidden="0" w:uiPriority="66" w:unhideWhenUsed="0"/>
+    <w:lsdException w:name="Medium Grid 1 Accent 6" w:semiHidden="0" w:uiPriority="67" w:unhideWhenUsed="0"/>
+    <w:lsdException w:name="Medium Grid 2 Accent 6" w:semiHidden="0" w:uiPriority="68" w:unhideWhenUsed="0"/>
+    <w:lsdException w:name="Medium Grid 3 Accent 6" w:semiHidden="0" w:uiPriority="69" w:unhideWhenUsed="0"/>
+    <w:lsdException w:name="Dark List Accent 6" w:semiHidden="0" w:uiPriority="70" w:unhideWhenUsed="0"/>
+    <w:lsdException w:name="Colorful Shading Accent 6" w:semiHidden="0" w:uiPriority="71" w:unhideWhenUsed="0"/>
+    <w:lsdException w:name="Colorful List Accent 6" w:semiHidden="0" w:uiPriority="72" w:unhideWhenUsed="0"/>
+    <w:lsdException w:name="Colorful Grid Accent 6" w:semiHidden="0" w:uiPriority="73" w:unhideWhenUsed="0"/>
+    <w:lsdException w:name="Subtle Emphasis" w:semiHidden="0" w:uiPriority="19" w:unhideWhenUsed="0" w:qFormat="1"/>
+    <w:lsdException w:name="Intense Emphasis" w:semiHidden="0" w:uiPriority="21" w:unhideWhenUsed="0" w:qFormat="1"/>
+    <w:lsdException w:name="Subtle Reference" w:semiHidden="0" w:uiPriority="31" w:unhideWhenUsed="0" w:qFormat="1"/>
+    <w:lsdException w:name="Intense Reference" w:semiHidden="0" w:uiPriority="32" w:unhideWhenUsed="0" w:qFormat="1"/>
+    <w:lsdException w:name="Book Title" w:semiHidden="0" w:uiPriority="33" w:unhideWhenUsed="0" w:qFormat="1"/>
+    <w:lsdException w:name="Bibliography" w:uiPriority="37"/>
+    <w:lsdException w:name="TOC Heading" w:uiPriority="39" w:qFormat="1"/>
+  </w:latentStyles>
+  <w:style w:type="paragraph" w:default="1" w:styleId="Normal">
+    <w:name w:val="Normal"/>
+    <w:qFormat/>
+  </w:style>
+  <w:style w:type="character" w:default="1" w:styleId="DefaultParagraphFont">
+    <w:name w:val="Default Paragraph Font"/>
+    <w:uiPriority w:val="1"/>
+    <w:semiHidden/>
+    <w:unhideWhenUsed/>
+  </w:style>
+  <w:style w:type="table" w:default="1" w:styleId="TableNormal">
+    <w:name w:val="Normal Table"/>
+    <w:uiPriority w:val="99"/>
+    <w:semiHidden/>
+    <w:unhideWhenUsed/>
+    <w:tblPr>
+      <w:tblInd w:w="0" w:type="dxa"/>
+      <w:tblCellMar>
+        <w:top w:w="0" w:type="dxa"/>
+        <w:left w:w="108" w:type="dxa"/>
+        <w:bottom w:w="0" w:type="dxa"/>
+        <w:right w:w="108" w:type="dxa"/>
+      </w:tblCellMar>
+    </w:tblPr>
+  </w:style>
+  <w:style w:type="numbering" w:default="1" w:styleId="NoList">
+    <w:name w:val="No List"/>
+    <w:uiPriority w:val="99"/>
+    <w:semiHidden/>
+    <w:unhideWhenUsed/>
+  </w:style>
+</w:styles>
+</file>
+
 <file path=word/glossary/webSettings.xml><?xml version="1.0" encoding="utf-8"?>
-<w:webSettings xmlns:r="http://schemas.openxmlformats.org/officeDocument/2006/relationships" xmlns:w="http://schemas.openxmlformats.org/wordprocessingml/2006/main">
+<w:webSettings xmlns:mc="http://schemas.openxmlformats.org/markup-compatibility/2006" xmlns:r="http://schemas.openxmlformats.org/officeDocument/2006/relationships" xmlns:w="http://schemas.openxmlformats.org/wordprocessingml/2006/main" xmlns:w14="http://schemas.microsoft.com/office/word/2010/wordml" mc:Ignorable="w14">
   <w:optimizeForBrowser/>
 </w:webSettings>
 </file>
@@ -34204,7 +34316,7 @@
 </file>
 
 <file path=customXml/itemProps2.xml><?xml version="1.0" encoding="utf-8"?>
-<ds:datastoreItem xmlns:ds="http://schemas.openxmlformats.org/officeDocument/2006/customXml" ds:itemID="{29E10BBF-C3CD-4DC7-9625-E7984B9FAA0F}">
+<ds:datastoreItem xmlns:ds="http://schemas.openxmlformats.org/officeDocument/2006/customXml" ds:itemID="{770F8EB8-45C0-4E62-9BCA-F988079A0959}">
   <ds:schemaRefs>
     <ds:schemaRef ds:uri="http://schemas.openxmlformats.org/officeDocument/2006/bibliography"/>
   </ds:schemaRefs>

</xml_diff>